<commit_message>
Algebra 2 - Chapter 3: Exponential and Logarithmic Expressions and Equations - 3.1 Properties of Exponents - Check Your Understanding of Section 3.1 - A. Multiple-Choice
</commit_message>
<xml_diff>
--- a/Algebra-2/ch03/Algebra 2 - Chapter 3.docx
+++ b/Algebra-2/ch03/Algebra 2 - Chapter 3.docx
@@ -828,6 +828,9 @@
             </m:sup>
           </m:sSup>
           <m:r>
+            <m:rPr>
+              <m:sty m:val="p"/>
+            </m:rPr>
             <w:rPr>
               <w:rFonts w:ascii="Cambria Math" w:eastAsiaTheme="minorEastAsia" w:hAnsi="Cambria Math"/>
               <w:highlight w:val="yellow"/>
@@ -946,6 +949,9 @@
             </m:sup>
           </m:sSup>
           <m:r>
+            <m:rPr>
+              <m:sty m:val="p"/>
+            </m:rPr>
             <w:rPr>
               <w:rFonts w:ascii="Cambria Math" w:eastAsiaTheme="minorEastAsia" w:hAnsi="Cambria Math"/>
               <w:highlight w:val="yellow"/>
@@ -1133,6 +1139,9 @@
             <m:t>=1</m:t>
           </m:r>
           <m:r>
+            <m:rPr>
+              <m:sty m:val="p"/>
+            </m:rPr>
             <w:rPr>
               <w:rFonts w:ascii="Cambria Math" w:eastAsiaTheme="minorEastAsia" w:hAnsi="Cambria Math"/>
               <w:highlight w:val="yellow"/>
@@ -2285,6 +2294,1510 @@
     </w:p>
     <w:p>
       <w:pPr>
+        <w:pStyle w:val="Heading3"/>
+        <w:rPr>
+          <w:rFonts w:eastAsiaTheme="minorEastAsia"/>
+        </w:rPr>
+      </w:pPr>
+      <w:r>
+        <w:rPr>
+          <w:rFonts w:eastAsiaTheme="minorEastAsia"/>
+        </w:rPr>
+        <w:t>Check Your Understanding of Section 3.1</w:t>
+      </w:r>
+    </w:p>
+    <w:p>
+      <w:pPr>
+        <w:pStyle w:val="ListParagraph"/>
+        <w:numPr>
+          <w:ilvl w:val="0"/>
+          <w:numId w:val="46"/>
+        </w:numPr>
+        <w:rPr>
+          <w:rFonts w:eastAsiaTheme="minorEastAsia"/>
+        </w:rPr>
+      </w:pPr>
+      <w:r>
+        <w:rPr>
+          <w:rFonts w:eastAsiaTheme="minorEastAsia"/>
+        </w:rPr>
+        <w:t>Multiple-Choice</w:t>
+      </w:r>
+    </w:p>
+    <w:p>
+      <w:pPr>
+        <w:pStyle w:val="ListParagraph"/>
+        <w:numPr>
+          <w:ilvl w:val="0"/>
+          <w:numId w:val="47"/>
+        </w:numPr>
+        <w:rPr>
+          <w:rFonts w:eastAsiaTheme="minorEastAsia"/>
+          <w:b/>
+          <w:bCs/>
+        </w:rPr>
+      </w:pPr>
+      <w:r>
+        <w:rPr>
+          <w:rFonts w:eastAsiaTheme="minorEastAsia"/>
+        </w:rPr>
+        <w:t xml:space="preserve">Simplify </w:t>
+      </w:r>
+      <m:oMath>
+        <m:sSup>
+          <m:sSupPr>
+            <m:ctrlPr>
+              <w:rPr>
+                <w:rFonts w:ascii="Cambria Math" w:eastAsiaTheme="minorEastAsia" w:hAnsi="Cambria Math"/>
+                <w:i/>
+              </w:rPr>
+            </m:ctrlPr>
+          </m:sSupPr>
+          <m:e>
+            <m:r>
+              <w:rPr>
+                <w:rFonts w:ascii="Cambria Math" w:eastAsiaTheme="minorEastAsia" w:hAnsi="Cambria Math"/>
+              </w:rPr>
+              <m:t>3</m:t>
+            </m:r>
+          </m:e>
+          <m:sup>
+            <m:r>
+              <w:rPr>
+                <w:rFonts w:ascii="Cambria Math" w:eastAsiaTheme="minorEastAsia" w:hAnsi="Cambria Math"/>
+              </w:rPr>
+              <m:t>4</m:t>
+            </m:r>
+          </m:sup>
+        </m:sSup>
+        <m:r>
+          <w:rPr>
+            <w:rFonts w:ascii="Cambria Math" w:eastAsiaTheme="minorEastAsia" w:hAnsi="Cambria Math"/>
+          </w:rPr>
+          <m:t>∙</m:t>
+        </m:r>
+        <m:sSup>
+          <m:sSupPr>
+            <m:ctrlPr>
+              <w:rPr>
+                <w:rFonts w:ascii="Cambria Math" w:eastAsiaTheme="minorEastAsia" w:hAnsi="Cambria Math"/>
+                <w:i/>
+              </w:rPr>
+            </m:ctrlPr>
+          </m:sSupPr>
+          <m:e>
+            <m:r>
+              <w:rPr>
+                <w:rFonts w:ascii="Cambria Math" w:eastAsiaTheme="minorEastAsia" w:hAnsi="Cambria Math"/>
+              </w:rPr>
+              <m:t>3</m:t>
+            </m:r>
+          </m:e>
+          <m:sup>
+            <m:r>
+              <w:rPr>
+                <w:rFonts w:ascii="Cambria Math" w:eastAsiaTheme="minorEastAsia" w:hAnsi="Cambria Math"/>
+              </w:rPr>
+              <m:t>5</m:t>
+            </m:r>
+          </m:sup>
+        </m:sSup>
+      </m:oMath>
+      <w:r>
+        <w:rPr>
+          <w:rFonts w:eastAsiaTheme="minorEastAsia"/>
+        </w:rPr>
+        <w:t>.</w:t>
+      </w:r>
+      <w:r>
+        <w:rPr>
+          <w:rFonts w:eastAsiaTheme="minorEastAsia"/>
+        </w:rPr>
+        <w:br/>
+      </w:r>
+      <w:r>
+        <w:rPr>
+          <w:rFonts w:eastAsiaTheme="minorEastAsia"/>
+          <w:b/>
+          <w:bCs/>
+        </w:rPr>
+        <w:t xml:space="preserve">(2) </w:t>
+      </w:r>
+      <m:oMath>
+        <m:sSup>
+          <m:sSupPr>
+            <m:ctrlPr>
+              <w:rPr>
+                <w:rFonts w:ascii="Cambria Math" w:eastAsiaTheme="minorEastAsia" w:hAnsi="Cambria Math"/>
+                <w:b/>
+                <w:bCs/>
+                <w:i/>
+              </w:rPr>
+            </m:ctrlPr>
+          </m:sSupPr>
+          <m:e>
+            <m:r>
+              <m:rPr>
+                <m:sty m:val="bi"/>
+              </m:rPr>
+              <w:rPr>
+                <w:rFonts w:ascii="Cambria Math" w:eastAsiaTheme="minorEastAsia" w:hAnsi="Cambria Math"/>
+              </w:rPr>
+              <m:t>3</m:t>
+            </m:r>
+          </m:e>
+          <m:sup>
+            <m:r>
+              <m:rPr>
+                <m:sty m:val="bi"/>
+              </m:rPr>
+              <w:rPr>
+                <w:rFonts w:ascii="Cambria Math" w:eastAsiaTheme="minorEastAsia" w:hAnsi="Cambria Math"/>
+              </w:rPr>
+              <m:t>9</m:t>
+            </m:r>
+          </m:sup>
+        </m:sSup>
+      </m:oMath>
+    </w:p>
+    <w:p>
+      <w:pPr>
+        <w:pStyle w:val="ListParagraph"/>
+        <w:numPr>
+          <w:ilvl w:val="0"/>
+          <w:numId w:val="47"/>
+        </w:numPr>
+        <w:rPr>
+          <w:rFonts w:eastAsiaTheme="minorEastAsia"/>
+          <w:b/>
+          <w:bCs/>
+        </w:rPr>
+      </w:pPr>
+      <w:r>
+        <w:rPr>
+          <w:rFonts w:eastAsiaTheme="minorEastAsia"/>
+        </w:rPr>
+        <w:t xml:space="preserve">Simplify </w:t>
+      </w:r>
+      <m:oMath>
+        <m:sSup>
+          <m:sSupPr>
+            <m:ctrlPr>
+              <w:rPr>
+                <w:rFonts w:ascii="Cambria Math" w:eastAsiaTheme="minorEastAsia" w:hAnsi="Cambria Math"/>
+                <w:i/>
+              </w:rPr>
+            </m:ctrlPr>
+          </m:sSupPr>
+          <m:e>
+            <m:sSup>
+              <m:sSupPr>
+                <m:ctrlPr>
+                  <w:rPr>
+                    <w:rFonts w:ascii="Cambria Math" w:eastAsiaTheme="minorEastAsia" w:hAnsi="Cambria Math"/>
+                    <w:i/>
+                  </w:rPr>
+                </m:ctrlPr>
+              </m:sSupPr>
+              <m:e>
+                <m:r>
+                  <w:rPr>
+                    <w:rFonts w:ascii="Cambria Math" w:eastAsiaTheme="minorEastAsia" w:hAnsi="Cambria Math"/>
+                  </w:rPr>
+                  <m:t>(5</m:t>
+                </m:r>
+              </m:e>
+              <m:sup>
+                <m:r>
+                  <w:rPr>
+                    <w:rFonts w:ascii="Cambria Math" w:eastAsiaTheme="minorEastAsia" w:hAnsi="Cambria Math"/>
+                  </w:rPr>
+                  <m:t>2</m:t>
+                </m:r>
+              </m:sup>
+            </m:sSup>
+            <m:r>
+              <w:rPr>
+                <w:rFonts w:ascii="Cambria Math" w:eastAsiaTheme="minorEastAsia" w:hAnsi="Cambria Math"/>
+              </w:rPr>
+              <m:t>)</m:t>
+            </m:r>
+          </m:e>
+          <m:sup>
+            <m:r>
+              <w:rPr>
+                <w:rFonts w:ascii="Cambria Math" w:eastAsiaTheme="minorEastAsia" w:hAnsi="Cambria Math"/>
+              </w:rPr>
+              <m:t>3</m:t>
+            </m:r>
+          </m:sup>
+        </m:sSup>
+      </m:oMath>
+      <w:r>
+        <w:rPr>
+          <w:rFonts w:eastAsiaTheme="minorEastAsia"/>
+        </w:rPr>
+        <w:t>.</w:t>
+      </w:r>
+      <w:r>
+        <w:rPr>
+          <w:rFonts w:eastAsiaTheme="minorEastAsia"/>
+        </w:rPr>
+        <w:br/>
+      </w:r>
+      <w:r>
+        <w:rPr>
+          <w:rFonts w:eastAsiaTheme="minorEastAsia"/>
+          <w:b/>
+          <w:bCs/>
+        </w:rPr>
+        <w:t xml:space="preserve">(2) </w:t>
+      </w:r>
+      <m:oMath>
+        <m:sSup>
+          <m:sSupPr>
+            <m:ctrlPr>
+              <w:rPr>
+                <w:rFonts w:ascii="Cambria Math" w:eastAsiaTheme="minorEastAsia" w:hAnsi="Cambria Math"/>
+                <w:b/>
+                <w:bCs/>
+                <w:i/>
+              </w:rPr>
+            </m:ctrlPr>
+          </m:sSupPr>
+          <m:e>
+            <m:r>
+              <m:rPr>
+                <m:sty m:val="bi"/>
+              </m:rPr>
+              <w:rPr>
+                <w:rFonts w:ascii="Cambria Math" w:eastAsiaTheme="minorEastAsia" w:hAnsi="Cambria Math"/>
+              </w:rPr>
+              <m:t>5</m:t>
+            </m:r>
+          </m:e>
+          <m:sup>
+            <m:r>
+              <m:rPr>
+                <m:sty m:val="bi"/>
+              </m:rPr>
+              <w:rPr>
+                <w:rFonts w:ascii="Cambria Math" w:eastAsiaTheme="minorEastAsia" w:hAnsi="Cambria Math"/>
+              </w:rPr>
+              <m:t>6</m:t>
+            </m:r>
+          </m:sup>
+        </m:sSup>
+      </m:oMath>
+    </w:p>
+    <w:p>
+      <w:pPr>
+        <w:pStyle w:val="ListParagraph"/>
+        <w:numPr>
+          <w:ilvl w:val="0"/>
+          <w:numId w:val="47"/>
+        </w:numPr>
+        <w:rPr>
+          <w:rFonts w:eastAsiaTheme="minorEastAsia"/>
+          <w:b/>
+          <w:bCs/>
+        </w:rPr>
+      </w:pPr>
+      <w:r>
+        <w:rPr>
+          <w:rFonts w:eastAsiaTheme="minorEastAsia"/>
+        </w:rPr>
+        <w:t xml:space="preserve">What is </w:t>
+      </w:r>
+      <m:oMath>
+        <m:sSup>
+          <m:sSupPr>
+            <m:ctrlPr>
+              <w:rPr>
+                <w:rFonts w:ascii="Cambria Math" w:eastAsiaTheme="minorEastAsia" w:hAnsi="Cambria Math"/>
+                <w:i/>
+              </w:rPr>
+            </m:ctrlPr>
+          </m:sSupPr>
+          <m:e>
+            <m:r>
+              <w:rPr>
+                <w:rFonts w:ascii="Cambria Math" w:eastAsiaTheme="minorEastAsia" w:hAnsi="Cambria Math"/>
+              </w:rPr>
+              <m:t>a</m:t>
+            </m:r>
+          </m:e>
+          <m:sup>
+            <m:r>
+              <w:rPr>
+                <w:rFonts w:ascii="Cambria Math" w:eastAsiaTheme="minorEastAsia" w:hAnsi="Cambria Math"/>
+              </w:rPr>
+              <m:t>-4</m:t>
+            </m:r>
+          </m:sup>
+        </m:sSup>
+      </m:oMath>
+      <w:r>
+        <w:rPr>
+          <w:rFonts w:eastAsiaTheme="minorEastAsia"/>
+        </w:rPr>
+        <w:t>?</w:t>
+      </w:r>
+      <w:r>
+        <w:rPr>
+          <w:rFonts w:eastAsiaTheme="minorEastAsia"/>
+        </w:rPr>
+        <w:br/>
+      </w:r>
+      <w:r>
+        <w:rPr>
+          <w:rFonts w:eastAsiaTheme="minorEastAsia"/>
+          <w:b/>
+          <w:bCs/>
+        </w:rPr>
+        <w:t xml:space="preserve">(2) </w:t>
+      </w:r>
+      <m:oMath>
+        <m:f>
+          <m:fPr>
+            <m:ctrlPr>
+              <w:rPr>
+                <w:rFonts w:ascii="Cambria Math" w:eastAsiaTheme="minorEastAsia" w:hAnsi="Cambria Math"/>
+                <w:b/>
+                <w:bCs/>
+                <w:i/>
+              </w:rPr>
+            </m:ctrlPr>
+          </m:fPr>
+          <m:num>
+            <m:r>
+              <m:rPr>
+                <m:sty m:val="bi"/>
+              </m:rPr>
+              <w:rPr>
+                <w:rFonts w:ascii="Cambria Math" w:eastAsiaTheme="minorEastAsia" w:hAnsi="Cambria Math"/>
+              </w:rPr>
+              <m:t>1</m:t>
+            </m:r>
+          </m:num>
+          <m:den>
+            <m:sSup>
+              <m:sSupPr>
+                <m:ctrlPr>
+                  <w:rPr>
+                    <w:rFonts w:ascii="Cambria Math" w:eastAsiaTheme="minorEastAsia" w:hAnsi="Cambria Math"/>
+                    <w:b/>
+                    <w:bCs/>
+                    <w:i/>
+                  </w:rPr>
+                </m:ctrlPr>
+              </m:sSupPr>
+              <m:e>
+                <m:r>
+                  <m:rPr>
+                    <m:sty m:val="bi"/>
+                  </m:rPr>
+                  <w:rPr>
+                    <w:rFonts w:ascii="Cambria Math" w:eastAsiaTheme="minorEastAsia" w:hAnsi="Cambria Math"/>
+                  </w:rPr>
+                  <m:t>a</m:t>
+                </m:r>
+              </m:e>
+              <m:sup>
+                <m:r>
+                  <m:rPr>
+                    <m:sty m:val="bi"/>
+                  </m:rPr>
+                  <w:rPr>
+                    <w:rFonts w:ascii="Cambria Math" w:eastAsiaTheme="minorEastAsia" w:hAnsi="Cambria Math"/>
+                  </w:rPr>
+                  <m:t>4</m:t>
+                </m:r>
+              </m:sup>
+            </m:sSup>
+          </m:den>
+        </m:f>
+      </m:oMath>
+    </w:p>
+    <w:p>
+      <w:pPr>
+        <w:pStyle w:val="ListParagraph"/>
+        <w:numPr>
+          <w:ilvl w:val="0"/>
+          <w:numId w:val="47"/>
+        </w:numPr>
+        <w:rPr>
+          <w:rFonts w:eastAsiaTheme="minorEastAsia"/>
+          <w:b/>
+          <w:bCs/>
+        </w:rPr>
+      </w:pPr>
+      <w:r>
+        <w:rPr>
+          <w:rFonts w:eastAsiaTheme="minorEastAsia"/>
+        </w:rPr>
+        <w:t xml:space="preserve">What is </w:t>
+      </w:r>
+      <m:oMath>
+        <m:sSup>
+          <m:sSupPr>
+            <m:ctrlPr>
+              <w:rPr>
+                <w:rFonts w:ascii="Cambria Math" w:eastAsiaTheme="minorEastAsia" w:hAnsi="Cambria Math"/>
+                <w:i/>
+              </w:rPr>
+            </m:ctrlPr>
+          </m:sSupPr>
+          <m:e>
+            <m:r>
+              <w:rPr>
+                <w:rFonts w:ascii="Cambria Math" w:eastAsiaTheme="minorEastAsia" w:hAnsi="Cambria Math"/>
+              </w:rPr>
+              <m:t>a</m:t>
+            </m:r>
+          </m:e>
+          <m:sup>
+            <m:f>
+              <m:fPr>
+                <m:ctrlPr>
+                  <w:rPr>
+                    <w:rFonts w:ascii="Cambria Math" w:eastAsiaTheme="minorEastAsia" w:hAnsi="Cambria Math"/>
+                    <w:i/>
+                  </w:rPr>
+                </m:ctrlPr>
+              </m:fPr>
+              <m:num>
+                <m:r>
+                  <w:rPr>
+                    <w:rFonts w:ascii="Cambria Math" w:eastAsiaTheme="minorEastAsia" w:hAnsi="Cambria Math"/>
+                  </w:rPr>
+                  <m:t>3</m:t>
+                </m:r>
+              </m:num>
+              <m:den>
+                <m:r>
+                  <w:rPr>
+                    <w:rFonts w:ascii="Cambria Math" w:eastAsiaTheme="minorEastAsia" w:hAnsi="Cambria Math"/>
+                  </w:rPr>
+                  <m:t>4</m:t>
+                </m:r>
+              </m:den>
+            </m:f>
+          </m:sup>
+        </m:sSup>
+      </m:oMath>
+      <w:r>
+        <w:rPr>
+          <w:rFonts w:eastAsiaTheme="minorEastAsia"/>
+        </w:rPr>
+        <w:t>?</w:t>
+      </w:r>
+      <w:r>
+        <w:rPr>
+          <w:rFonts w:eastAsiaTheme="minorEastAsia"/>
+        </w:rPr>
+        <w:br/>
+      </w:r>
+      <w:r>
+        <w:rPr>
+          <w:rFonts w:eastAsiaTheme="minorEastAsia"/>
+          <w:b/>
+          <w:bCs/>
+        </w:rPr>
+        <w:t xml:space="preserve">(4) </w:t>
+      </w:r>
+      <m:oMath>
+        <m:rad>
+          <m:radPr>
+            <m:ctrlPr>
+              <w:rPr>
+                <w:rFonts w:ascii="Cambria Math" w:eastAsiaTheme="minorEastAsia" w:hAnsi="Cambria Math"/>
+                <w:b/>
+                <w:bCs/>
+                <w:i/>
+              </w:rPr>
+            </m:ctrlPr>
+          </m:radPr>
+          <m:deg>
+            <m:r>
+              <m:rPr>
+                <m:sty m:val="bi"/>
+              </m:rPr>
+              <w:rPr>
+                <w:rFonts w:ascii="Cambria Math" w:eastAsiaTheme="minorEastAsia" w:hAnsi="Cambria Math"/>
+              </w:rPr>
+              <m:t>4</m:t>
+            </m:r>
+          </m:deg>
+          <m:e>
+            <m:sSup>
+              <m:sSupPr>
+                <m:ctrlPr>
+                  <w:rPr>
+                    <w:rFonts w:ascii="Cambria Math" w:eastAsiaTheme="minorEastAsia" w:hAnsi="Cambria Math"/>
+                    <w:b/>
+                    <w:bCs/>
+                    <w:i/>
+                  </w:rPr>
+                </m:ctrlPr>
+              </m:sSupPr>
+              <m:e>
+                <m:r>
+                  <m:rPr>
+                    <m:sty m:val="bi"/>
+                  </m:rPr>
+                  <w:rPr>
+                    <w:rFonts w:ascii="Cambria Math" w:eastAsiaTheme="minorEastAsia" w:hAnsi="Cambria Math"/>
+                  </w:rPr>
+                  <m:t>a</m:t>
+                </m:r>
+              </m:e>
+              <m:sup>
+                <m:r>
+                  <m:rPr>
+                    <m:sty m:val="bi"/>
+                  </m:rPr>
+                  <w:rPr>
+                    <w:rFonts w:ascii="Cambria Math" w:eastAsiaTheme="minorEastAsia" w:hAnsi="Cambria Math"/>
+                  </w:rPr>
+                  <m:t>3</m:t>
+                </m:r>
+              </m:sup>
+            </m:sSup>
+          </m:e>
+        </m:rad>
+      </m:oMath>
+    </w:p>
+    <w:p>
+      <w:pPr>
+        <w:pStyle w:val="ListParagraph"/>
+        <w:numPr>
+          <w:ilvl w:val="0"/>
+          <w:numId w:val="47"/>
+        </w:numPr>
+        <w:rPr>
+          <w:rFonts w:eastAsiaTheme="minorEastAsia"/>
+          <w:b/>
+          <w:bCs/>
+        </w:rPr>
+      </w:pPr>
+      <w:r>
+        <w:rPr>
+          <w:rFonts w:eastAsiaTheme="minorEastAsia"/>
+        </w:rPr>
+        <w:t xml:space="preserve">Simplify </w:t>
+      </w:r>
+      <m:oMath>
+        <m:sSup>
+          <m:sSupPr>
+            <m:ctrlPr>
+              <w:rPr>
+                <w:rFonts w:ascii="Cambria Math" w:eastAsiaTheme="minorEastAsia" w:hAnsi="Cambria Math"/>
+                <w:i/>
+              </w:rPr>
+            </m:ctrlPr>
+          </m:sSupPr>
+          <m:e>
+            <m:r>
+              <w:rPr>
+                <w:rFonts w:ascii="Cambria Math" w:eastAsiaTheme="minorEastAsia" w:hAnsi="Cambria Math"/>
+              </w:rPr>
+              <m:t>(2</m:t>
+            </m:r>
+            <m:sSup>
+              <m:sSupPr>
+                <m:ctrlPr>
+                  <w:rPr>
+                    <w:rFonts w:ascii="Cambria Math" w:eastAsiaTheme="minorEastAsia" w:hAnsi="Cambria Math"/>
+                    <w:i/>
+                  </w:rPr>
+                </m:ctrlPr>
+              </m:sSupPr>
+              <m:e>
+                <m:r>
+                  <w:rPr>
+                    <w:rFonts w:ascii="Cambria Math" w:eastAsiaTheme="minorEastAsia" w:hAnsi="Cambria Math"/>
+                  </w:rPr>
+                  <m:t>x</m:t>
+                </m:r>
+              </m:e>
+              <m:sup>
+                <m:r>
+                  <w:rPr>
+                    <w:rFonts w:ascii="Cambria Math" w:eastAsiaTheme="minorEastAsia" w:hAnsi="Cambria Math"/>
+                  </w:rPr>
+                  <m:t>3</m:t>
+                </m:r>
+              </m:sup>
+            </m:sSup>
+            <m:sSup>
+              <m:sSupPr>
+                <m:ctrlPr>
+                  <w:rPr>
+                    <w:rFonts w:ascii="Cambria Math" w:eastAsiaTheme="minorEastAsia" w:hAnsi="Cambria Math"/>
+                    <w:i/>
+                  </w:rPr>
+                </m:ctrlPr>
+              </m:sSupPr>
+              <m:e>
+                <m:r>
+                  <w:rPr>
+                    <w:rFonts w:ascii="Cambria Math" w:eastAsiaTheme="minorEastAsia" w:hAnsi="Cambria Math"/>
+                  </w:rPr>
+                  <m:t>y</m:t>
+                </m:r>
+              </m:e>
+              <m:sup>
+                <m:r>
+                  <w:rPr>
+                    <w:rFonts w:ascii="Cambria Math" w:eastAsiaTheme="minorEastAsia" w:hAnsi="Cambria Math"/>
+                  </w:rPr>
+                  <m:t>4</m:t>
+                </m:r>
+              </m:sup>
+            </m:sSup>
+            <m:r>
+              <w:rPr>
+                <w:rFonts w:ascii="Cambria Math" w:eastAsiaTheme="minorEastAsia" w:hAnsi="Cambria Math"/>
+              </w:rPr>
+              <m:t>)</m:t>
+            </m:r>
+          </m:e>
+          <m:sup>
+            <m:r>
+              <w:rPr>
+                <w:rFonts w:ascii="Cambria Math" w:eastAsiaTheme="minorEastAsia" w:hAnsi="Cambria Math"/>
+              </w:rPr>
+              <m:t>3</m:t>
+            </m:r>
+          </m:sup>
+        </m:sSup>
+      </m:oMath>
+      <w:r>
+        <w:rPr>
+          <w:rFonts w:eastAsiaTheme="minorEastAsia"/>
+        </w:rPr>
+        <w:t>.</w:t>
+      </w:r>
+      <w:r>
+        <w:rPr>
+          <w:rFonts w:eastAsiaTheme="minorEastAsia"/>
+        </w:rPr>
+        <w:br/>
+      </w:r>
+      <w:r>
+        <w:rPr>
+          <w:rFonts w:eastAsiaTheme="minorEastAsia"/>
+          <w:b/>
+          <w:bCs/>
+        </w:rPr>
+        <w:t xml:space="preserve">(3) </w:t>
+      </w:r>
+      <m:oMath>
+        <m:r>
+          <m:rPr>
+            <m:sty m:val="bi"/>
+          </m:rPr>
+          <w:rPr>
+            <w:rFonts w:ascii="Cambria Math" w:eastAsiaTheme="minorEastAsia" w:hAnsi="Cambria Math"/>
+          </w:rPr>
+          <m:t>8</m:t>
+        </m:r>
+        <m:sSup>
+          <m:sSupPr>
+            <m:ctrlPr>
+              <w:rPr>
+                <w:rFonts w:ascii="Cambria Math" w:eastAsiaTheme="minorEastAsia" w:hAnsi="Cambria Math"/>
+                <w:b/>
+                <w:bCs/>
+                <w:i/>
+              </w:rPr>
+            </m:ctrlPr>
+          </m:sSupPr>
+          <m:e>
+            <m:r>
+              <m:rPr>
+                <m:sty m:val="bi"/>
+              </m:rPr>
+              <w:rPr>
+                <w:rFonts w:ascii="Cambria Math" w:eastAsiaTheme="minorEastAsia" w:hAnsi="Cambria Math"/>
+              </w:rPr>
+              <m:t>x</m:t>
+            </m:r>
+          </m:e>
+          <m:sup>
+            <m:r>
+              <m:rPr>
+                <m:sty m:val="bi"/>
+              </m:rPr>
+              <w:rPr>
+                <w:rFonts w:ascii="Cambria Math" w:eastAsiaTheme="minorEastAsia" w:hAnsi="Cambria Math"/>
+              </w:rPr>
+              <m:t>9</m:t>
+            </m:r>
+          </m:sup>
+        </m:sSup>
+        <m:sSup>
+          <m:sSupPr>
+            <m:ctrlPr>
+              <w:rPr>
+                <w:rFonts w:ascii="Cambria Math" w:eastAsiaTheme="minorEastAsia" w:hAnsi="Cambria Math"/>
+                <w:b/>
+                <w:bCs/>
+                <w:i/>
+              </w:rPr>
+            </m:ctrlPr>
+          </m:sSupPr>
+          <m:e>
+            <m:r>
+              <m:rPr>
+                <m:sty m:val="bi"/>
+              </m:rPr>
+              <w:rPr>
+                <w:rFonts w:ascii="Cambria Math" w:eastAsiaTheme="minorEastAsia" w:hAnsi="Cambria Math"/>
+              </w:rPr>
+              <m:t>y</m:t>
+            </m:r>
+          </m:e>
+          <m:sup>
+            <m:r>
+              <m:rPr>
+                <m:sty m:val="bi"/>
+              </m:rPr>
+              <w:rPr>
+                <w:rFonts w:ascii="Cambria Math" w:eastAsiaTheme="minorEastAsia" w:hAnsi="Cambria Math"/>
+              </w:rPr>
+              <m:t>12</m:t>
+            </m:r>
+          </m:sup>
+        </m:sSup>
+      </m:oMath>
+    </w:p>
+    <w:p>
+      <w:pPr>
+        <w:pStyle w:val="ListParagraph"/>
+        <w:numPr>
+          <w:ilvl w:val="0"/>
+          <w:numId w:val="47"/>
+        </w:numPr>
+        <w:rPr>
+          <w:rFonts w:eastAsiaTheme="minorEastAsia"/>
+          <w:b/>
+          <w:bCs/>
+        </w:rPr>
+      </w:pPr>
+      <w:r>
+        <w:rPr>
+          <w:rFonts w:eastAsiaTheme="minorEastAsia"/>
+        </w:rPr>
+        <w:t xml:space="preserve">What is </w:t>
+      </w:r>
+      <m:oMath>
+        <m:sSup>
+          <m:sSupPr>
+            <m:ctrlPr>
+              <w:rPr>
+                <w:rFonts w:ascii="Cambria Math" w:eastAsiaTheme="minorEastAsia" w:hAnsi="Cambria Math"/>
+                <w:i/>
+              </w:rPr>
+            </m:ctrlPr>
+          </m:sSupPr>
+          <m:e>
+            <m:r>
+              <w:rPr>
+                <w:rFonts w:ascii="Cambria Math" w:eastAsiaTheme="minorEastAsia" w:hAnsi="Cambria Math"/>
+              </w:rPr>
+              <m:t>8</m:t>
+            </m:r>
+          </m:e>
+          <m:sup>
+            <m:r>
+              <w:rPr>
+                <w:rFonts w:ascii="Cambria Math" w:eastAsiaTheme="minorEastAsia" w:hAnsi="Cambria Math"/>
+              </w:rPr>
+              <m:t xml:space="preserve">- </m:t>
+            </m:r>
+            <m:f>
+              <m:fPr>
+                <m:ctrlPr>
+                  <w:rPr>
+                    <w:rFonts w:ascii="Cambria Math" w:eastAsiaTheme="minorEastAsia" w:hAnsi="Cambria Math"/>
+                    <w:i/>
+                  </w:rPr>
+                </m:ctrlPr>
+              </m:fPr>
+              <m:num>
+                <m:r>
+                  <w:rPr>
+                    <w:rFonts w:ascii="Cambria Math" w:eastAsiaTheme="minorEastAsia" w:hAnsi="Cambria Math"/>
+                  </w:rPr>
+                  <m:t>2</m:t>
+                </m:r>
+              </m:num>
+              <m:den>
+                <m:r>
+                  <w:rPr>
+                    <w:rFonts w:ascii="Cambria Math" w:eastAsiaTheme="minorEastAsia" w:hAnsi="Cambria Math"/>
+                  </w:rPr>
+                  <m:t>3</m:t>
+                </m:r>
+              </m:den>
+            </m:f>
+          </m:sup>
+        </m:sSup>
+      </m:oMath>
+      <w:r>
+        <w:rPr>
+          <w:rFonts w:eastAsiaTheme="minorEastAsia"/>
+        </w:rPr>
+        <w:t>?</w:t>
+      </w:r>
+      <w:r>
+        <w:rPr>
+          <w:rFonts w:eastAsiaTheme="minorEastAsia"/>
+        </w:rPr>
+        <w:br/>
+      </w:r>
+      <w:r>
+        <w:rPr>
+          <w:rFonts w:eastAsiaTheme="minorEastAsia"/>
+          <w:b/>
+          <w:bCs/>
+        </w:rPr>
+        <w:t>(</w:t>
+      </w:r>
+      <w:r>
+        <w:rPr>
+          <w:rFonts w:eastAsiaTheme="minorEastAsia"/>
+          <w:b/>
+          <w:bCs/>
+        </w:rPr>
+        <w:t>1</w:t>
+      </w:r>
+      <w:r>
+        <w:rPr>
+          <w:rFonts w:eastAsiaTheme="minorEastAsia"/>
+          <w:b/>
+          <w:bCs/>
+        </w:rPr>
+        <w:t xml:space="preserve">) </w:t>
+      </w:r>
+      <m:oMath>
+        <m:f>
+          <m:fPr>
+            <m:ctrlPr>
+              <w:rPr>
+                <w:rFonts w:ascii="Cambria Math" w:eastAsiaTheme="minorEastAsia" w:hAnsi="Cambria Math"/>
+                <w:b/>
+                <w:bCs/>
+                <w:i/>
+              </w:rPr>
+            </m:ctrlPr>
+          </m:fPr>
+          <m:num>
+            <m:r>
+              <m:rPr>
+                <m:sty m:val="bi"/>
+              </m:rPr>
+              <w:rPr>
+                <w:rFonts w:ascii="Cambria Math" w:eastAsiaTheme="minorEastAsia" w:hAnsi="Cambria Math"/>
+              </w:rPr>
+              <m:t>1</m:t>
+            </m:r>
+          </m:num>
+          <m:den>
+            <m:r>
+              <m:rPr>
+                <m:sty m:val="bi"/>
+              </m:rPr>
+              <w:rPr>
+                <w:rFonts w:ascii="Cambria Math" w:eastAsiaTheme="minorEastAsia" w:hAnsi="Cambria Math"/>
+              </w:rPr>
+              <m:t>4</m:t>
+            </m:r>
+          </m:den>
+        </m:f>
+      </m:oMath>
+    </w:p>
+    <w:p>
+      <w:pPr>
+        <w:pStyle w:val="ListParagraph"/>
+        <w:numPr>
+          <w:ilvl w:val="0"/>
+          <w:numId w:val="47"/>
+        </w:numPr>
+        <w:rPr>
+          <w:rFonts w:eastAsiaTheme="minorEastAsia"/>
+        </w:rPr>
+      </w:pPr>
+      <w:r>
+        <w:rPr>
+          <w:rFonts w:eastAsiaTheme="minorEastAsia"/>
+        </w:rPr>
+        <w:t xml:space="preserve">What is </w:t>
+      </w:r>
+      <m:oMath>
+        <m:sSup>
+          <m:sSupPr>
+            <m:ctrlPr>
+              <w:rPr>
+                <w:rFonts w:ascii="Cambria Math" w:eastAsiaTheme="minorEastAsia" w:hAnsi="Cambria Math"/>
+                <w:i/>
+              </w:rPr>
+            </m:ctrlPr>
+          </m:sSupPr>
+          <m:e>
+            <m:r>
+              <w:rPr>
+                <w:rFonts w:ascii="Cambria Math" w:eastAsiaTheme="minorEastAsia" w:hAnsi="Cambria Math"/>
+              </w:rPr>
+              <m:t>5</m:t>
+            </m:r>
+          </m:e>
+          <m:sup>
+            <m:r>
+              <w:rPr>
+                <w:rFonts w:ascii="Cambria Math" w:eastAsiaTheme="minorEastAsia" w:hAnsi="Cambria Math"/>
+              </w:rPr>
+              <m:t>0</m:t>
+            </m:r>
+          </m:sup>
+        </m:sSup>
+      </m:oMath>
+      <w:r>
+        <w:rPr>
+          <w:rFonts w:eastAsiaTheme="minorEastAsia"/>
+        </w:rPr>
+        <w:t>?</w:t>
+      </w:r>
+    </w:p>
+    <w:p>
+      <w:pPr>
+        <w:pStyle w:val="ListParagraph"/>
+        <w:rPr>
+          <w:rFonts w:eastAsiaTheme="minorEastAsia"/>
+          <w:b/>
+          <w:bCs/>
+        </w:rPr>
+      </w:pPr>
+      <w:r>
+        <w:rPr>
+          <w:rFonts w:eastAsiaTheme="minorEastAsia"/>
+          <w:b/>
+          <w:bCs/>
+        </w:rPr>
+        <w:t>(2) 1</w:t>
+      </w:r>
+    </w:p>
+    <w:p>
+      <w:pPr>
+        <w:pStyle w:val="ListParagraph"/>
+        <w:numPr>
+          <w:ilvl w:val="0"/>
+          <w:numId w:val="47"/>
+        </w:numPr>
+        <w:rPr>
+          <w:rFonts w:eastAsiaTheme="minorEastAsia"/>
+          <w:b/>
+          <w:bCs/>
+        </w:rPr>
+      </w:pPr>
+      <w:r>
+        <w:rPr>
+          <w:rFonts w:eastAsiaTheme="minorEastAsia"/>
+        </w:rPr>
+        <w:t xml:space="preserve">What is </w:t>
+      </w:r>
+      <m:oMath>
+        <m:f>
+          <m:fPr>
+            <m:ctrlPr>
+              <w:rPr>
+                <w:rFonts w:ascii="Cambria Math" w:eastAsiaTheme="minorEastAsia" w:hAnsi="Cambria Math"/>
+                <w:i/>
+              </w:rPr>
+            </m:ctrlPr>
+          </m:fPr>
+          <m:num>
+            <m:r>
+              <w:rPr>
+                <w:rFonts w:ascii="Cambria Math" w:eastAsiaTheme="minorEastAsia" w:hAnsi="Cambria Math"/>
+              </w:rPr>
+              <m:t>8</m:t>
+            </m:r>
+            <m:sSup>
+              <m:sSupPr>
+                <m:ctrlPr>
+                  <w:rPr>
+                    <w:rFonts w:ascii="Cambria Math" w:eastAsiaTheme="minorEastAsia" w:hAnsi="Cambria Math"/>
+                    <w:i/>
+                  </w:rPr>
+                </m:ctrlPr>
+              </m:sSupPr>
+              <m:e>
+                <m:r>
+                  <w:rPr>
+                    <w:rFonts w:ascii="Cambria Math" w:eastAsiaTheme="minorEastAsia" w:hAnsi="Cambria Math"/>
+                  </w:rPr>
+                  <m:t>x</m:t>
+                </m:r>
+              </m:e>
+              <m:sup>
+                <m:r>
+                  <w:rPr>
+                    <w:rFonts w:ascii="Cambria Math" w:eastAsiaTheme="minorEastAsia" w:hAnsi="Cambria Math"/>
+                  </w:rPr>
+                  <m:t>4</m:t>
+                </m:r>
+              </m:sup>
+            </m:sSup>
+            <m:sSup>
+              <m:sSupPr>
+                <m:ctrlPr>
+                  <w:rPr>
+                    <w:rFonts w:ascii="Cambria Math" w:eastAsiaTheme="minorEastAsia" w:hAnsi="Cambria Math"/>
+                    <w:i/>
+                  </w:rPr>
+                </m:ctrlPr>
+              </m:sSupPr>
+              <m:e>
+                <m:r>
+                  <w:rPr>
+                    <w:rFonts w:ascii="Cambria Math" w:eastAsiaTheme="minorEastAsia" w:hAnsi="Cambria Math"/>
+                  </w:rPr>
+                  <m:t>y</m:t>
+                </m:r>
+              </m:e>
+              <m:sup>
+                <m:r>
+                  <w:rPr>
+                    <w:rFonts w:ascii="Cambria Math" w:eastAsiaTheme="minorEastAsia" w:hAnsi="Cambria Math"/>
+                  </w:rPr>
+                  <m:t>2</m:t>
+                </m:r>
+              </m:sup>
+            </m:sSup>
+          </m:num>
+          <m:den>
+            <m:r>
+              <w:rPr>
+                <w:rFonts w:ascii="Cambria Math" w:eastAsiaTheme="minorEastAsia" w:hAnsi="Cambria Math"/>
+              </w:rPr>
+              <m:t>2</m:t>
+            </m:r>
+            <m:sSup>
+              <m:sSupPr>
+                <m:ctrlPr>
+                  <w:rPr>
+                    <w:rFonts w:ascii="Cambria Math" w:eastAsiaTheme="minorEastAsia" w:hAnsi="Cambria Math"/>
+                    <w:i/>
+                  </w:rPr>
+                </m:ctrlPr>
+              </m:sSupPr>
+              <m:e>
+                <m:r>
+                  <w:rPr>
+                    <w:rFonts w:ascii="Cambria Math" w:eastAsiaTheme="minorEastAsia" w:hAnsi="Cambria Math"/>
+                  </w:rPr>
+                  <m:t>x</m:t>
+                </m:r>
+              </m:e>
+              <m:sup>
+                <m:r>
+                  <w:rPr>
+                    <w:rFonts w:ascii="Cambria Math" w:eastAsiaTheme="minorEastAsia" w:hAnsi="Cambria Math"/>
+                  </w:rPr>
+                  <m:t>2</m:t>
+                </m:r>
+              </m:sup>
+            </m:sSup>
+            <m:sSup>
+              <m:sSupPr>
+                <m:ctrlPr>
+                  <w:rPr>
+                    <w:rFonts w:ascii="Cambria Math" w:eastAsiaTheme="minorEastAsia" w:hAnsi="Cambria Math"/>
+                    <w:i/>
+                  </w:rPr>
+                </m:ctrlPr>
+              </m:sSupPr>
+              <m:e>
+                <m:r>
+                  <w:rPr>
+                    <w:rFonts w:ascii="Cambria Math" w:eastAsiaTheme="minorEastAsia" w:hAnsi="Cambria Math"/>
+                  </w:rPr>
+                  <m:t>y</m:t>
+                </m:r>
+              </m:e>
+              <m:sup>
+                <m:r>
+                  <w:rPr>
+                    <w:rFonts w:ascii="Cambria Math" w:eastAsiaTheme="minorEastAsia" w:hAnsi="Cambria Math"/>
+                  </w:rPr>
+                  <m:t>5</m:t>
+                </m:r>
+              </m:sup>
+            </m:sSup>
+          </m:den>
+        </m:f>
+      </m:oMath>
+      <w:r>
+        <w:rPr>
+          <w:rFonts w:eastAsiaTheme="minorEastAsia"/>
+        </w:rPr>
+        <w:t>?</w:t>
+      </w:r>
+      <w:r>
+        <w:rPr>
+          <w:rFonts w:eastAsiaTheme="minorEastAsia"/>
+        </w:rPr>
+        <w:br/>
+      </w:r>
+      <w:r>
+        <w:rPr>
+          <w:rFonts w:eastAsiaTheme="minorEastAsia"/>
+          <w:b/>
+          <w:bCs/>
+        </w:rPr>
+        <w:t xml:space="preserve">(3) </w:t>
+      </w:r>
+      <m:oMath>
+        <m:f>
+          <m:fPr>
+            <m:ctrlPr>
+              <w:rPr>
+                <w:rFonts w:ascii="Cambria Math" w:eastAsiaTheme="minorEastAsia" w:hAnsi="Cambria Math"/>
+                <w:b/>
+                <w:bCs/>
+                <w:i/>
+              </w:rPr>
+            </m:ctrlPr>
+          </m:fPr>
+          <m:num>
+            <m:r>
+              <m:rPr>
+                <m:sty m:val="bi"/>
+              </m:rPr>
+              <w:rPr>
+                <w:rFonts w:ascii="Cambria Math" w:eastAsiaTheme="minorEastAsia" w:hAnsi="Cambria Math"/>
+              </w:rPr>
+              <m:t>4</m:t>
+            </m:r>
+            <m:sSup>
+              <m:sSupPr>
+                <m:ctrlPr>
+                  <w:rPr>
+                    <w:rFonts w:ascii="Cambria Math" w:eastAsiaTheme="minorEastAsia" w:hAnsi="Cambria Math"/>
+                    <w:b/>
+                    <w:bCs/>
+                    <w:i/>
+                  </w:rPr>
+                </m:ctrlPr>
+              </m:sSupPr>
+              <m:e>
+                <m:r>
+                  <m:rPr>
+                    <m:sty m:val="bi"/>
+                  </m:rPr>
+                  <w:rPr>
+                    <w:rFonts w:ascii="Cambria Math" w:eastAsiaTheme="minorEastAsia" w:hAnsi="Cambria Math"/>
+                  </w:rPr>
+                  <m:t>x</m:t>
+                </m:r>
+              </m:e>
+              <m:sup>
+                <m:r>
+                  <m:rPr>
+                    <m:sty m:val="bi"/>
+                  </m:rPr>
+                  <w:rPr>
+                    <w:rFonts w:ascii="Cambria Math" w:eastAsiaTheme="minorEastAsia" w:hAnsi="Cambria Math"/>
+                  </w:rPr>
+                  <m:t>2</m:t>
+                </m:r>
+              </m:sup>
+            </m:sSup>
+          </m:num>
+          <m:den>
+            <m:sSup>
+              <m:sSupPr>
+                <m:ctrlPr>
+                  <w:rPr>
+                    <w:rFonts w:ascii="Cambria Math" w:eastAsiaTheme="minorEastAsia" w:hAnsi="Cambria Math"/>
+                    <w:b/>
+                    <w:bCs/>
+                    <w:i/>
+                  </w:rPr>
+                </m:ctrlPr>
+              </m:sSupPr>
+              <m:e>
+                <m:r>
+                  <m:rPr>
+                    <m:sty m:val="bi"/>
+                  </m:rPr>
+                  <w:rPr>
+                    <w:rFonts w:ascii="Cambria Math" w:eastAsiaTheme="minorEastAsia" w:hAnsi="Cambria Math"/>
+                  </w:rPr>
+                  <m:t>y</m:t>
+                </m:r>
+              </m:e>
+              <m:sup>
+                <m:r>
+                  <m:rPr>
+                    <m:sty m:val="bi"/>
+                  </m:rPr>
+                  <w:rPr>
+                    <w:rFonts w:ascii="Cambria Math" w:eastAsiaTheme="minorEastAsia" w:hAnsi="Cambria Math"/>
+                  </w:rPr>
+                  <m:t>3</m:t>
+                </m:r>
+              </m:sup>
+            </m:sSup>
+          </m:den>
+        </m:f>
+      </m:oMath>
+    </w:p>
+    <w:p>
+      <w:pPr>
+        <w:pStyle w:val="ListParagraph"/>
+        <w:numPr>
+          <w:ilvl w:val="0"/>
+          <w:numId w:val="47"/>
+        </w:numPr>
+        <w:rPr>
+          <w:rFonts w:eastAsiaTheme="minorEastAsia"/>
+          <w:b/>
+          <w:bCs/>
+        </w:rPr>
+      </w:pPr>
+      <w:r>
+        <w:rPr>
+          <w:rFonts w:eastAsiaTheme="minorEastAsia"/>
+        </w:rPr>
+        <w:t xml:space="preserve">What is </w:t>
+      </w:r>
+      <m:oMath>
+        <m:sSup>
+          <m:sSupPr>
+            <m:ctrlPr>
+              <w:rPr>
+                <w:rFonts w:ascii="Cambria Math" w:eastAsiaTheme="minorEastAsia" w:hAnsi="Cambria Math"/>
+                <w:i/>
+              </w:rPr>
+            </m:ctrlPr>
+          </m:sSupPr>
+          <m:e>
+            <m:r>
+              <w:rPr>
+                <w:rFonts w:ascii="Cambria Math" w:eastAsiaTheme="minorEastAsia" w:hAnsi="Cambria Math"/>
+              </w:rPr>
+              <m:t>7</m:t>
+            </m:r>
+          </m:e>
+          <m:sup>
+            <m:f>
+              <m:fPr>
+                <m:ctrlPr>
+                  <w:rPr>
+                    <w:rFonts w:ascii="Cambria Math" w:eastAsiaTheme="minorEastAsia" w:hAnsi="Cambria Math"/>
+                    <w:i/>
+                  </w:rPr>
+                </m:ctrlPr>
+              </m:fPr>
+              <m:num>
+                <m:r>
+                  <w:rPr>
+                    <w:rFonts w:ascii="Cambria Math" w:eastAsiaTheme="minorEastAsia" w:hAnsi="Cambria Math"/>
+                  </w:rPr>
+                  <m:t>1</m:t>
+                </m:r>
+              </m:num>
+              <m:den>
+                <m:r>
+                  <w:rPr>
+                    <w:rFonts w:ascii="Cambria Math" w:eastAsiaTheme="minorEastAsia" w:hAnsi="Cambria Math"/>
+                  </w:rPr>
+                  <m:t>2</m:t>
+                </m:r>
+              </m:den>
+            </m:f>
+          </m:sup>
+        </m:sSup>
+        <m:r>
+          <w:rPr>
+            <w:rFonts w:ascii="Cambria Math" w:eastAsiaTheme="minorEastAsia" w:hAnsi="Cambria Math"/>
+          </w:rPr>
+          <m:t>∙</m:t>
+        </m:r>
+        <m:sSup>
+          <m:sSupPr>
+            <m:ctrlPr>
+              <w:rPr>
+                <w:rFonts w:ascii="Cambria Math" w:eastAsiaTheme="minorEastAsia" w:hAnsi="Cambria Math"/>
+                <w:i/>
+              </w:rPr>
+            </m:ctrlPr>
+          </m:sSupPr>
+          <m:e>
+            <m:r>
+              <w:rPr>
+                <w:rFonts w:ascii="Cambria Math" w:eastAsiaTheme="minorEastAsia" w:hAnsi="Cambria Math"/>
+              </w:rPr>
+              <m:t>7</m:t>
+            </m:r>
+          </m:e>
+          <m:sup>
+            <m:f>
+              <m:fPr>
+                <m:ctrlPr>
+                  <w:rPr>
+                    <w:rFonts w:ascii="Cambria Math" w:eastAsiaTheme="minorEastAsia" w:hAnsi="Cambria Math"/>
+                    <w:i/>
+                  </w:rPr>
+                </m:ctrlPr>
+              </m:fPr>
+              <m:num>
+                <m:r>
+                  <w:rPr>
+                    <w:rFonts w:ascii="Cambria Math" w:eastAsiaTheme="minorEastAsia" w:hAnsi="Cambria Math"/>
+                  </w:rPr>
+                  <m:t>3</m:t>
+                </m:r>
+              </m:num>
+              <m:den>
+                <m:r>
+                  <w:rPr>
+                    <w:rFonts w:ascii="Cambria Math" w:eastAsiaTheme="minorEastAsia" w:hAnsi="Cambria Math"/>
+                  </w:rPr>
+                  <m:t>2</m:t>
+                </m:r>
+              </m:den>
+            </m:f>
+          </m:sup>
+        </m:sSup>
+        <m:r>
+          <w:rPr>
+            <w:rFonts w:ascii="Cambria Math" w:eastAsiaTheme="minorEastAsia" w:hAnsi="Cambria Math"/>
+          </w:rPr>
+          <m:t>?</m:t>
+        </m:r>
+      </m:oMath>
+      <w:r>
+        <w:rPr>
+          <w:rFonts w:eastAsiaTheme="minorEastAsia"/>
+        </w:rPr>
+        <w:br/>
+      </w:r>
+      <w:r>
+        <w:rPr>
+          <w:rFonts w:eastAsiaTheme="minorEastAsia"/>
+          <w:b/>
+          <w:bCs/>
+        </w:rPr>
+        <w:t>(3) 49</w:t>
+      </w:r>
+    </w:p>
+    <w:p>
+      <w:pPr>
+        <w:pStyle w:val="ListParagraph"/>
+        <w:numPr>
+          <w:ilvl w:val="0"/>
+          <w:numId w:val="47"/>
+        </w:numPr>
+        <w:rPr>
+          <w:rFonts w:eastAsiaTheme="minorEastAsia"/>
+          <w:b/>
+          <w:bCs/>
+        </w:rPr>
+      </w:pPr>
+      <w:r>
+        <w:rPr>
+          <w:rFonts w:eastAsiaTheme="minorEastAsia"/>
+        </w:rPr>
+        <w:t xml:space="preserve">What is </w:t>
+      </w:r>
+      <m:oMath>
+        <m:sSup>
+          <m:sSupPr>
+            <m:ctrlPr>
+              <w:rPr>
+                <w:rFonts w:ascii="Cambria Math" w:eastAsiaTheme="minorEastAsia" w:hAnsi="Cambria Math"/>
+                <w:i/>
+              </w:rPr>
+            </m:ctrlPr>
+          </m:sSupPr>
+          <m:e>
+            <m:r>
+              <w:rPr>
+                <w:rFonts w:ascii="Cambria Math" w:eastAsiaTheme="minorEastAsia" w:hAnsi="Cambria Math"/>
+              </w:rPr>
+              <m:t>11</m:t>
+            </m:r>
+          </m:e>
+          <m:sup>
+            <m:r>
+              <w:rPr>
+                <w:rFonts w:ascii="Cambria Math" w:eastAsiaTheme="minorEastAsia" w:hAnsi="Cambria Math"/>
+              </w:rPr>
+              <m:t>-4</m:t>
+            </m:r>
+          </m:sup>
+        </m:sSup>
+        <m:r>
+          <w:rPr>
+            <w:rFonts w:ascii="Cambria Math" w:eastAsiaTheme="minorEastAsia" w:hAnsi="Cambria Math"/>
+          </w:rPr>
+          <m:t>∙</m:t>
+        </m:r>
+        <m:sSup>
+          <m:sSupPr>
+            <m:ctrlPr>
+              <w:rPr>
+                <w:rFonts w:ascii="Cambria Math" w:eastAsiaTheme="minorEastAsia" w:hAnsi="Cambria Math"/>
+                <w:i/>
+              </w:rPr>
+            </m:ctrlPr>
+          </m:sSupPr>
+          <m:e>
+            <m:r>
+              <w:rPr>
+                <w:rFonts w:ascii="Cambria Math" w:eastAsiaTheme="minorEastAsia" w:hAnsi="Cambria Math"/>
+              </w:rPr>
+              <m:t>11</m:t>
+            </m:r>
+          </m:e>
+          <m:sup>
+            <m:r>
+              <w:rPr>
+                <w:rFonts w:ascii="Cambria Math" w:eastAsiaTheme="minorEastAsia" w:hAnsi="Cambria Math"/>
+              </w:rPr>
+              <m:t>4</m:t>
+            </m:r>
+          </m:sup>
+        </m:sSup>
+      </m:oMath>
+      <w:r>
+        <w:rPr>
+          <w:rFonts w:eastAsiaTheme="minorEastAsia"/>
+        </w:rPr>
+        <w:t>?</w:t>
+      </w:r>
+      <w:r>
+        <w:rPr>
+          <w:rFonts w:eastAsiaTheme="minorEastAsia"/>
+        </w:rPr>
+        <w:br/>
+      </w:r>
+      <w:r>
+        <w:rPr>
+          <w:rFonts w:eastAsiaTheme="minorEastAsia"/>
+          <w:b/>
+          <w:bCs/>
+        </w:rPr>
+        <w:t>(2) 1</w:t>
+      </w:r>
+    </w:p>
+    <w:p>
+      <w:pPr>
         <w:rPr>
           <w:rFonts w:eastAsiaTheme="minorEastAsia"/>
         </w:rPr>
@@ -2926,6 +4439,95 @@
     </w:lvl>
   </w:abstractNum>
   <w:abstractNum w:abstractNumId="7" w15:restartNumberingAfterBreak="0">
+    <w:nsid w:val="12B963E5"/>
+    <w:multiLevelType w:val="hybridMultilevel"/>
+    <w:tmpl w:val="48C2AEA2"/>
+    <w:lvl w:ilvl="0" w:tplc="0409000F">
+      <w:start w:val="1"/>
+      <w:numFmt w:val="decimal"/>
+      <w:lvlText w:val="%1."/>
+      <w:lvlJc w:val="left"/>
+      <w:pPr>
+        <w:ind w:left="720" w:hanging="360"/>
+      </w:pPr>
+      <w:rPr>
+        <w:rFonts w:hint="default"/>
+      </w:rPr>
+    </w:lvl>
+    <w:lvl w:ilvl="1" w:tplc="04090019" w:tentative="1">
+      <w:start w:val="1"/>
+      <w:numFmt w:val="lowerLetter"/>
+      <w:lvlText w:val="%2."/>
+      <w:lvlJc w:val="left"/>
+      <w:pPr>
+        <w:ind w:left="1440" w:hanging="360"/>
+      </w:pPr>
+    </w:lvl>
+    <w:lvl w:ilvl="2" w:tplc="0409001B" w:tentative="1">
+      <w:start w:val="1"/>
+      <w:numFmt w:val="lowerRoman"/>
+      <w:lvlText w:val="%3."/>
+      <w:lvlJc w:val="right"/>
+      <w:pPr>
+        <w:ind w:left="2160" w:hanging="180"/>
+      </w:pPr>
+    </w:lvl>
+    <w:lvl w:ilvl="3" w:tplc="0409000F" w:tentative="1">
+      <w:start w:val="1"/>
+      <w:numFmt w:val="decimal"/>
+      <w:lvlText w:val="%4."/>
+      <w:lvlJc w:val="left"/>
+      <w:pPr>
+        <w:ind w:left="2880" w:hanging="360"/>
+      </w:pPr>
+    </w:lvl>
+    <w:lvl w:ilvl="4" w:tplc="04090019" w:tentative="1">
+      <w:start w:val="1"/>
+      <w:numFmt w:val="lowerLetter"/>
+      <w:lvlText w:val="%5."/>
+      <w:lvlJc w:val="left"/>
+      <w:pPr>
+        <w:ind w:left="3600" w:hanging="360"/>
+      </w:pPr>
+    </w:lvl>
+    <w:lvl w:ilvl="5" w:tplc="0409001B" w:tentative="1">
+      <w:start w:val="1"/>
+      <w:numFmt w:val="lowerRoman"/>
+      <w:lvlText w:val="%6."/>
+      <w:lvlJc w:val="right"/>
+      <w:pPr>
+        <w:ind w:left="4320" w:hanging="180"/>
+      </w:pPr>
+    </w:lvl>
+    <w:lvl w:ilvl="6" w:tplc="0409000F" w:tentative="1">
+      <w:start w:val="1"/>
+      <w:numFmt w:val="decimal"/>
+      <w:lvlText w:val="%7."/>
+      <w:lvlJc w:val="left"/>
+      <w:pPr>
+        <w:ind w:left="5040" w:hanging="360"/>
+      </w:pPr>
+    </w:lvl>
+    <w:lvl w:ilvl="7" w:tplc="04090019" w:tentative="1">
+      <w:start w:val="1"/>
+      <w:numFmt w:val="lowerLetter"/>
+      <w:lvlText w:val="%8."/>
+      <w:lvlJc w:val="left"/>
+      <w:pPr>
+        <w:ind w:left="5760" w:hanging="360"/>
+      </w:pPr>
+    </w:lvl>
+    <w:lvl w:ilvl="8" w:tplc="0409001B" w:tentative="1">
+      <w:start w:val="1"/>
+      <w:numFmt w:val="lowerRoman"/>
+      <w:lvlText w:val="%9."/>
+      <w:lvlJc w:val="right"/>
+      <w:pPr>
+        <w:ind w:left="6480" w:hanging="180"/>
+      </w:pPr>
+    </w:lvl>
+  </w:abstractNum>
+  <w:abstractNum w:abstractNumId="8" w15:restartNumberingAfterBreak="0">
     <w:nsid w:val="14122525"/>
     <w:multiLevelType w:val="hybridMultilevel"/>
     <w:tmpl w:val="631A35F4"/>
@@ -3014,7 +4616,7 @@
       </w:pPr>
     </w:lvl>
   </w:abstractNum>
-  <w:abstractNum w:abstractNumId="8" w15:restartNumberingAfterBreak="0">
+  <w:abstractNum w:abstractNumId="9" w15:restartNumberingAfterBreak="0">
     <w:nsid w:val="18F930DB"/>
     <w:multiLevelType w:val="hybridMultilevel"/>
     <w:tmpl w:val="37B45406"/>
@@ -3105,7 +4707,7 @@
       </w:pPr>
     </w:lvl>
   </w:abstractNum>
-  <w:abstractNum w:abstractNumId="9" w15:restartNumberingAfterBreak="0">
+  <w:abstractNum w:abstractNumId="10" w15:restartNumberingAfterBreak="0">
     <w:nsid w:val="19FF03E7"/>
     <w:multiLevelType w:val="hybridMultilevel"/>
     <w:tmpl w:val="B562F4AC"/>
@@ -3194,7 +4796,7 @@
       </w:pPr>
     </w:lvl>
   </w:abstractNum>
-  <w:abstractNum w:abstractNumId="10" w15:restartNumberingAfterBreak="0">
+  <w:abstractNum w:abstractNumId="11" w15:restartNumberingAfterBreak="0">
     <w:nsid w:val="204477A3"/>
     <w:multiLevelType w:val="hybridMultilevel"/>
     <w:tmpl w:val="9ECEAE1E"/>
@@ -3283,7 +4885,7 @@
       </w:pPr>
     </w:lvl>
   </w:abstractNum>
-  <w:abstractNum w:abstractNumId="11" w15:restartNumberingAfterBreak="0">
+  <w:abstractNum w:abstractNumId="12" w15:restartNumberingAfterBreak="0">
     <w:nsid w:val="21127310"/>
     <w:multiLevelType w:val="hybridMultilevel"/>
     <w:tmpl w:val="5E50AF00"/>
@@ -3372,7 +4974,7 @@
       </w:pPr>
     </w:lvl>
   </w:abstractNum>
-  <w:abstractNum w:abstractNumId="12" w15:restartNumberingAfterBreak="0">
+  <w:abstractNum w:abstractNumId="13" w15:restartNumberingAfterBreak="0">
     <w:nsid w:val="231E6774"/>
     <w:multiLevelType w:val="hybridMultilevel"/>
     <w:tmpl w:val="C6F8A32A"/>
@@ -3463,7 +5065,7 @@
       </w:pPr>
     </w:lvl>
   </w:abstractNum>
-  <w:abstractNum w:abstractNumId="13" w15:restartNumberingAfterBreak="0">
+  <w:abstractNum w:abstractNumId="14" w15:restartNumberingAfterBreak="0">
     <w:nsid w:val="2ED609FF"/>
     <w:multiLevelType w:val="hybridMultilevel"/>
     <w:tmpl w:val="E42C057A"/>
@@ -3552,7 +5154,7 @@
       </w:pPr>
     </w:lvl>
   </w:abstractNum>
-  <w:abstractNum w:abstractNumId="14" w15:restartNumberingAfterBreak="0">
+  <w:abstractNum w:abstractNumId="15" w15:restartNumberingAfterBreak="0">
     <w:nsid w:val="319A113D"/>
     <w:multiLevelType w:val="hybridMultilevel"/>
     <w:tmpl w:val="1D26A62C"/>
@@ -3641,7 +5243,7 @@
       </w:pPr>
     </w:lvl>
   </w:abstractNum>
-  <w:abstractNum w:abstractNumId="15" w15:restartNumberingAfterBreak="0">
+  <w:abstractNum w:abstractNumId="16" w15:restartNumberingAfterBreak="0">
     <w:nsid w:val="32B2060C"/>
     <w:multiLevelType w:val="hybridMultilevel"/>
     <w:tmpl w:val="5ADAF418"/>
@@ -3730,7 +5332,7 @@
       </w:pPr>
     </w:lvl>
   </w:abstractNum>
-  <w:abstractNum w:abstractNumId="16" w15:restartNumberingAfterBreak="0">
+  <w:abstractNum w:abstractNumId="17" w15:restartNumberingAfterBreak="0">
     <w:nsid w:val="374B7442"/>
     <w:multiLevelType w:val="hybridMultilevel"/>
     <w:tmpl w:val="196A6C66"/>
@@ -3819,7 +5421,7 @@
       </w:pPr>
     </w:lvl>
   </w:abstractNum>
-  <w:abstractNum w:abstractNumId="17" w15:restartNumberingAfterBreak="0">
+  <w:abstractNum w:abstractNumId="18" w15:restartNumberingAfterBreak="0">
     <w:nsid w:val="37AA283F"/>
     <w:multiLevelType w:val="hybridMultilevel"/>
     <w:tmpl w:val="9E5006EE"/>
@@ -3908,7 +5510,7 @@
       </w:pPr>
     </w:lvl>
   </w:abstractNum>
-  <w:abstractNum w:abstractNumId="18" w15:restartNumberingAfterBreak="0">
+  <w:abstractNum w:abstractNumId="19" w15:restartNumberingAfterBreak="0">
     <w:nsid w:val="3E6C01DF"/>
     <w:multiLevelType w:val="multilevel"/>
     <w:tmpl w:val="1B46A5CE"/>
@@ -4021,7 +5623,7 @@
       </w:rPr>
     </w:lvl>
   </w:abstractNum>
-  <w:abstractNum w:abstractNumId="19" w15:restartNumberingAfterBreak="0">
+  <w:abstractNum w:abstractNumId="20" w15:restartNumberingAfterBreak="0">
     <w:nsid w:val="461140EB"/>
     <w:multiLevelType w:val="hybridMultilevel"/>
     <w:tmpl w:val="81EE11BA"/>
@@ -4110,7 +5712,7 @@
       </w:pPr>
     </w:lvl>
   </w:abstractNum>
-  <w:abstractNum w:abstractNumId="20" w15:restartNumberingAfterBreak="0">
+  <w:abstractNum w:abstractNumId="21" w15:restartNumberingAfterBreak="0">
     <w:nsid w:val="486D3880"/>
     <w:multiLevelType w:val="hybridMultilevel"/>
     <w:tmpl w:val="EED4CCFA"/>
@@ -4199,7 +5801,7 @@
       </w:pPr>
     </w:lvl>
   </w:abstractNum>
-  <w:abstractNum w:abstractNumId="21" w15:restartNumberingAfterBreak="0">
+  <w:abstractNum w:abstractNumId="22" w15:restartNumberingAfterBreak="0">
     <w:nsid w:val="48DD0C30"/>
     <w:multiLevelType w:val="hybridMultilevel"/>
     <w:tmpl w:val="53FAFE02"/>
@@ -4290,7 +5892,7 @@
       </w:pPr>
     </w:lvl>
   </w:abstractNum>
-  <w:abstractNum w:abstractNumId="22" w15:restartNumberingAfterBreak="0">
+  <w:abstractNum w:abstractNumId="23" w15:restartNumberingAfterBreak="0">
     <w:nsid w:val="4BC3468D"/>
     <w:multiLevelType w:val="multilevel"/>
     <w:tmpl w:val="C174284E"/>
@@ -4403,7 +6005,7 @@
       </w:rPr>
     </w:lvl>
   </w:abstractNum>
-  <w:abstractNum w:abstractNumId="23" w15:restartNumberingAfterBreak="0">
+  <w:abstractNum w:abstractNumId="24" w15:restartNumberingAfterBreak="0">
     <w:nsid w:val="4C552915"/>
     <w:multiLevelType w:val="hybridMultilevel"/>
     <w:tmpl w:val="3AC61D5C"/>
@@ -4492,7 +6094,7 @@
       </w:pPr>
     </w:lvl>
   </w:abstractNum>
-  <w:abstractNum w:abstractNumId="24" w15:restartNumberingAfterBreak="0">
+  <w:abstractNum w:abstractNumId="25" w15:restartNumberingAfterBreak="0">
     <w:nsid w:val="51E2111C"/>
     <w:multiLevelType w:val="hybridMultilevel"/>
     <w:tmpl w:val="3CCCEA2E"/>
@@ -4581,7 +6183,7 @@
       </w:pPr>
     </w:lvl>
   </w:abstractNum>
-  <w:abstractNum w:abstractNumId="25" w15:restartNumberingAfterBreak="0">
+  <w:abstractNum w:abstractNumId="26" w15:restartNumberingAfterBreak="0">
     <w:nsid w:val="55B25583"/>
     <w:multiLevelType w:val="hybridMultilevel"/>
     <w:tmpl w:val="423A0EA8"/>
@@ -4670,7 +6272,7 @@
       </w:pPr>
     </w:lvl>
   </w:abstractNum>
-  <w:abstractNum w:abstractNumId="26" w15:restartNumberingAfterBreak="0">
+  <w:abstractNum w:abstractNumId="27" w15:restartNumberingAfterBreak="0">
     <w:nsid w:val="56D57DAA"/>
     <w:multiLevelType w:val="hybridMultilevel"/>
     <w:tmpl w:val="0130CB68"/>
@@ -4759,7 +6361,96 @@
       </w:pPr>
     </w:lvl>
   </w:abstractNum>
-  <w:abstractNum w:abstractNumId="27" w15:restartNumberingAfterBreak="0">
+  <w:abstractNum w:abstractNumId="28" w15:restartNumberingAfterBreak="0">
+    <w:nsid w:val="582B237B"/>
+    <w:multiLevelType w:val="hybridMultilevel"/>
+    <w:tmpl w:val="F7B2F010"/>
+    <w:lvl w:ilvl="0" w:tplc="04090015">
+      <w:start w:val="1"/>
+      <w:numFmt w:val="upperLetter"/>
+      <w:lvlText w:val="%1."/>
+      <w:lvlJc w:val="left"/>
+      <w:pPr>
+        <w:ind w:left="360" w:hanging="360"/>
+      </w:pPr>
+      <w:rPr>
+        <w:rFonts w:hint="default"/>
+      </w:rPr>
+    </w:lvl>
+    <w:lvl w:ilvl="1" w:tplc="04090019" w:tentative="1">
+      <w:start w:val="1"/>
+      <w:numFmt w:val="lowerLetter"/>
+      <w:lvlText w:val="%2."/>
+      <w:lvlJc w:val="left"/>
+      <w:pPr>
+        <w:ind w:left="1080" w:hanging="360"/>
+      </w:pPr>
+    </w:lvl>
+    <w:lvl w:ilvl="2" w:tplc="0409001B" w:tentative="1">
+      <w:start w:val="1"/>
+      <w:numFmt w:val="lowerRoman"/>
+      <w:lvlText w:val="%3."/>
+      <w:lvlJc w:val="right"/>
+      <w:pPr>
+        <w:ind w:left="1800" w:hanging="180"/>
+      </w:pPr>
+    </w:lvl>
+    <w:lvl w:ilvl="3" w:tplc="0409000F" w:tentative="1">
+      <w:start w:val="1"/>
+      <w:numFmt w:val="decimal"/>
+      <w:lvlText w:val="%4."/>
+      <w:lvlJc w:val="left"/>
+      <w:pPr>
+        <w:ind w:left="2520" w:hanging="360"/>
+      </w:pPr>
+    </w:lvl>
+    <w:lvl w:ilvl="4" w:tplc="04090019" w:tentative="1">
+      <w:start w:val="1"/>
+      <w:numFmt w:val="lowerLetter"/>
+      <w:lvlText w:val="%5."/>
+      <w:lvlJc w:val="left"/>
+      <w:pPr>
+        <w:ind w:left="3240" w:hanging="360"/>
+      </w:pPr>
+    </w:lvl>
+    <w:lvl w:ilvl="5" w:tplc="0409001B" w:tentative="1">
+      <w:start w:val="1"/>
+      <w:numFmt w:val="lowerRoman"/>
+      <w:lvlText w:val="%6."/>
+      <w:lvlJc w:val="right"/>
+      <w:pPr>
+        <w:ind w:left="3960" w:hanging="180"/>
+      </w:pPr>
+    </w:lvl>
+    <w:lvl w:ilvl="6" w:tplc="0409000F" w:tentative="1">
+      <w:start w:val="1"/>
+      <w:numFmt w:val="decimal"/>
+      <w:lvlText w:val="%7."/>
+      <w:lvlJc w:val="left"/>
+      <w:pPr>
+        <w:ind w:left="4680" w:hanging="360"/>
+      </w:pPr>
+    </w:lvl>
+    <w:lvl w:ilvl="7" w:tplc="04090019" w:tentative="1">
+      <w:start w:val="1"/>
+      <w:numFmt w:val="lowerLetter"/>
+      <w:lvlText w:val="%8."/>
+      <w:lvlJc w:val="left"/>
+      <w:pPr>
+        <w:ind w:left="5400" w:hanging="360"/>
+      </w:pPr>
+    </w:lvl>
+    <w:lvl w:ilvl="8" w:tplc="0409001B" w:tentative="1">
+      <w:start w:val="1"/>
+      <w:numFmt w:val="lowerRoman"/>
+      <w:lvlText w:val="%9."/>
+      <w:lvlJc w:val="right"/>
+      <w:pPr>
+        <w:ind w:left="6120" w:hanging="180"/>
+      </w:pPr>
+    </w:lvl>
+  </w:abstractNum>
+  <w:abstractNum w:abstractNumId="29" w15:restartNumberingAfterBreak="0">
     <w:nsid w:val="5E3144DC"/>
     <w:multiLevelType w:val="multilevel"/>
     <w:tmpl w:val="02B2E396"/>
@@ -4872,7 +6563,7 @@
       </w:rPr>
     </w:lvl>
   </w:abstractNum>
-  <w:abstractNum w:abstractNumId="28" w15:restartNumberingAfterBreak="0">
+  <w:abstractNum w:abstractNumId="30" w15:restartNumberingAfterBreak="0">
     <w:nsid w:val="61611601"/>
     <w:multiLevelType w:val="hybridMultilevel"/>
     <w:tmpl w:val="A72A7508"/>
@@ -4961,7 +6652,7 @@
       </w:pPr>
     </w:lvl>
   </w:abstractNum>
-  <w:abstractNum w:abstractNumId="29" w15:restartNumberingAfterBreak="0">
+  <w:abstractNum w:abstractNumId="31" w15:restartNumberingAfterBreak="0">
     <w:nsid w:val="635A2D2A"/>
     <w:multiLevelType w:val="hybridMultilevel"/>
     <w:tmpl w:val="AF6408FC"/>
@@ -5050,7 +6741,7 @@
       </w:pPr>
     </w:lvl>
   </w:abstractNum>
-  <w:abstractNum w:abstractNumId="30" w15:restartNumberingAfterBreak="0">
+  <w:abstractNum w:abstractNumId="32" w15:restartNumberingAfterBreak="0">
     <w:nsid w:val="64D34789"/>
     <w:multiLevelType w:val="hybridMultilevel"/>
     <w:tmpl w:val="16DC6484"/>
@@ -5139,7 +6830,7 @@
       </w:pPr>
     </w:lvl>
   </w:abstractNum>
-  <w:abstractNum w:abstractNumId="31" w15:restartNumberingAfterBreak="0">
+  <w:abstractNum w:abstractNumId="33" w15:restartNumberingAfterBreak="0">
     <w:nsid w:val="666D3BC5"/>
     <w:multiLevelType w:val="hybridMultilevel"/>
     <w:tmpl w:val="168A132A"/>
@@ -5228,7 +6919,7 @@
       </w:pPr>
     </w:lvl>
   </w:abstractNum>
-  <w:abstractNum w:abstractNumId="32" w15:restartNumberingAfterBreak="0">
+  <w:abstractNum w:abstractNumId="34" w15:restartNumberingAfterBreak="0">
     <w:nsid w:val="69E42A98"/>
     <w:multiLevelType w:val="hybridMultilevel"/>
     <w:tmpl w:val="9AAAFC70"/>
@@ -5314,7 +7005,7 @@
       </w:pPr>
     </w:lvl>
   </w:abstractNum>
-  <w:abstractNum w:abstractNumId="33" w15:restartNumberingAfterBreak="0">
+  <w:abstractNum w:abstractNumId="35" w15:restartNumberingAfterBreak="0">
     <w:nsid w:val="71B323F2"/>
     <w:multiLevelType w:val="hybridMultilevel"/>
     <w:tmpl w:val="F692F056"/>
@@ -5403,7 +7094,7 @@
       </w:pPr>
     </w:lvl>
   </w:abstractNum>
-  <w:abstractNum w:abstractNumId="34" w15:restartNumberingAfterBreak="0">
+  <w:abstractNum w:abstractNumId="36" w15:restartNumberingAfterBreak="0">
     <w:nsid w:val="73E60EFE"/>
     <w:multiLevelType w:val="hybridMultilevel"/>
     <w:tmpl w:val="E9F4B4BE"/>
@@ -5492,7 +7183,7 @@
       </w:pPr>
     </w:lvl>
   </w:abstractNum>
-  <w:abstractNum w:abstractNumId="35" w15:restartNumberingAfterBreak="0">
+  <w:abstractNum w:abstractNumId="37" w15:restartNumberingAfterBreak="0">
     <w:nsid w:val="7A060B79"/>
     <w:multiLevelType w:val="hybridMultilevel"/>
     <w:tmpl w:val="2B6E8C7C"/>
@@ -5581,7 +7272,7 @@
       </w:pPr>
     </w:lvl>
   </w:abstractNum>
-  <w:abstractNum w:abstractNumId="36" w15:restartNumberingAfterBreak="0">
+  <w:abstractNum w:abstractNumId="38" w15:restartNumberingAfterBreak="0">
     <w:nsid w:val="7B3156D7"/>
     <w:multiLevelType w:val="hybridMultilevel"/>
     <w:tmpl w:val="D79060AE"/>
@@ -5672,7 +7363,7 @@
       </w:pPr>
     </w:lvl>
   </w:abstractNum>
-  <w:abstractNum w:abstractNumId="37" w15:restartNumberingAfterBreak="0">
+  <w:abstractNum w:abstractNumId="39" w15:restartNumberingAfterBreak="0">
     <w:nsid w:val="7C093E54"/>
     <w:multiLevelType w:val="hybridMultilevel"/>
     <w:tmpl w:val="07E2E3AC"/>
@@ -5761,7 +7452,7 @@
       </w:pPr>
     </w:lvl>
   </w:abstractNum>
-  <w:abstractNum w:abstractNumId="38" w15:restartNumberingAfterBreak="0">
+  <w:abstractNum w:abstractNumId="40" w15:restartNumberingAfterBreak="0">
     <w:nsid w:val="7D2543A3"/>
     <w:multiLevelType w:val="hybridMultilevel"/>
     <w:tmpl w:val="49385B7E"/>
@@ -5850,7 +7541,7 @@
       </w:pPr>
     </w:lvl>
   </w:abstractNum>
-  <w:abstractNum w:abstractNumId="39" w15:restartNumberingAfterBreak="0">
+  <w:abstractNum w:abstractNumId="41" w15:restartNumberingAfterBreak="0">
     <w:nsid w:val="7D2F4AD1"/>
     <w:multiLevelType w:val="hybridMultilevel"/>
     <w:tmpl w:val="23CEFC16"/>
@@ -5939,7 +7630,7 @@
       </w:pPr>
     </w:lvl>
   </w:abstractNum>
-  <w:abstractNum w:abstractNumId="40" w15:restartNumberingAfterBreak="0">
+  <w:abstractNum w:abstractNumId="42" w15:restartNumberingAfterBreak="0">
     <w:nsid w:val="7DBE32CF"/>
     <w:multiLevelType w:val="hybridMultilevel"/>
     <w:tmpl w:val="C92AF380"/>
@@ -6028,7 +7719,7 @@
       </w:pPr>
     </w:lvl>
   </w:abstractNum>
-  <w:abstractNum w:abstractNumId="41" w15:restartNumberingAfterBreak="0">
+  <w:abstractNum w:abstractNumId="43" w15:restartNumberingAfterBreak="0">
     <w:nsid w:val="7F540412"/>
     <w:multiLevelType w:val="hybridMultilevel"/>
     <w:tmpl w:val="E5C674FA"/>
@@ -6117,7 +7808,7 @@
       </w:pPr>
     </w:lvl>
   </w:abstractNum>
-  <w:abstractNum w:abstractNumId="42" w15:restartNumberingAfterBreak="0">
+  <w:abstractNum w:abstractNumId="44" w15:restartNumberingAfterBreak="0">
     <w:nsid w:val="7F650AC6"/>
     <w:multiLevelType w:val="hybridMultilevel"/>
     <w:tmpl w:val="A54E48EE"/>
@@ -6206,7 +7897,7 @@
       </w:pPr>
     </w:lvl>
   </w:abstractNum>
-  <w:abstractNum w:abstractNumId="43" w15:restartNumberingAfterBreak="0">
+  <w:abstractNum w:abstractNumId="45" w15:restartNumberingAfterBreak="0">
     <w:nsid w:val="7F9E247D"/>
     <w:multiLevelType w:val="hybridMultilevel"/>
     <w:tmpl w:val="7CD2FB98"/>
@@ -6295,7 +7986,7 @@
       </w:pPr>
     </w:lvl>
   </w:abstractNum>
-  <w:abstractNum w:abstractNumId="44" w15:restartNumberingAfterBreak="0">
+  <w:abstractNum w:abstractNumId="46" w15:restartNumberingAfterBreak="0">
     <w:nsid w:val="7FE30ED6"/>
     <w:multiLevelType w:val="hybridMultilevel"/>
     <w:tmpl w:val="B81A6F3C"/>
@@ -6385,139 +8076,145 @@
     </w:lvl>
   </w:abstractNum>
   <w:num w:numId="1" w16cid:durableId="851644996">
+    <w:abstractNumId w:val="19"/>
+  </w:num>
+  <w:num w:numId="2" w16cid:durableId="1093429897">
     <w:abstractNumId w:val="18"/>
   </w:num>
-  <w:num w:numId="2" w16cid:durableId="1093429897">
-    <w:abstractNumId w:val="17"/>
-  </w:num>
   <w:num w:numId="3" w16cid:durableId="392241423">
-    <w:abstractNumId w:val="20"/>
+    <w:abstractNumId w:val="21"/>
   </w:num>
   <w:num w:numId="4" w16cid:durableId="2033145947">
-    <w:abstractNumId w:val="41"/>
+    <w:abstractNumId w:val="43"/>
   </w:num>
   <w:num w:numId="5" w16cid:durableId="202055902">
     <w:abstractNumId w:val="1"/>
   </w:num>
   <w:num w:numId="6" w16cid:durableId="1370255834">
-    <w:abstractNumId w:val="30"/>
+    <w:abstractNumId w:val="32"/>
   </w:num>
   <w:num w:numId="7" w16cid:durableId="1398819235">
-    <w:abstractNumId w:val="15"/>
+    <w:abstractNumId w:val="16"/>
   </w:num>
   <w:num w:numId="8" w16cid:durableId="1640839801">
-    <w:abstractNumId w:val="37"/>
+    <w:abstractNumId w:val="39"/>
   </w:num>
   <w:num w:numId="9" w16cid:durableId="1914927308">
     <w:abstractNumId w:val="3"/>
   </w:num>
   <w:num w:numId="10" w16cid:durableId="578298169">
-    <w:abstractNumId w:val="28"/>
+    <w:abstractNumId w:val="30"/>
   </w:num>
   <w:num w:numId="11" w16cid:durableId="1107581818">
-    <w:abstractNumId w:val="11"/>
+    <w:abstractNumId w:val="12"/>
   </w:num>
   <w:num w:numId="12" w16cid:durableId="2062249634">
-    <w:abstractNumId w:val="14"/>
+    <w:abstractNumId w:val="15"/>
   </w:num>
   <w:num w:numId="13" w16cid:durableId="819930803">
-    <w:abstractNumId w:val="40"/>
+    <w:abstractNumId w:val="42"/>
   </w:num>
   <w:num w:numId="14" w16cid:durableId="1214193706">
-    <w:abstractNumId w:val="27"/>
+    <w:abstractNumId w:val="29"/>
   </w:num>
   <w:num w:numId="15" w16cid:durableId="1183664756">
-    <w:abstractNumId w:val="22"/>
+    <w:abstractNumId w:val="23"/>
   </w:num>
   <w:num w:numId="16" w16cid:durableId="537856220">
     <w:abstractNumId w:val="6"/>
   </w:num>
   <w:num w:numId="17" w16cid:durableId="463011993">
-    <w:abstractNumId w:val="24"/>
+    <w:abstractNumId w:val="25"/>
   </w:num>
   <w:num w:numId="18" w16cid:durableId="1482582286">
-    <w:abstractNumId w:val="33"/>
+    <w:abstractNumId w:val="35"/>
   </w:num>
   <w:num w:numId="19" w16cid:durableId="1501500492">
-    <w:abstractNumId w:val="21"/>
+    <w:abstractNumId w:val="22"/>
   </w:num>
   <w:num w:numId="20" w16cid:durableId="1992253231">
-    <w:abstractNumId w:val="36"/>
+    <w:abstractNumId w:val="38"/>
   </w:num>
   <w:num w:numId="21" w16cid:durableId="1919510597">
-    <w:abstractNumId w:val="9"/>
+    <w:abstractNumId w:val="10"/>
   </w:num>
   <w:num w:numId="22" w16cid:durableId="646712018">
     <w:abstractNumId w:val="2"/>
   </w:num>
   <w:num w:numId="23" w16cid:durableId="233318046">
-    <w:abstractNumId w:val="43"/>
+    <w:abstractNumId w:val="45"/>
   </w:num>
   <w:num w:numId="24" w16cid:durableId="271715766">
-    <w:abstractNumId w:val="7"/>
+    <w:abstractNumId w:val="8"/>
   </w:num>
   <w:num w:numId="25" w16cid:durableId="496187473">
-    <w:abstractNumId w:val="42"/>
+    <w:abstractNumId w:val="44"/>
   </w:num>
   <w:num w:numId="26" w16cid:durableId="1878423866">
     <w:abstractNumId w:val="0"/>
   </w:num>
   <w:num w:numId="27" w16cid:durableId="1177305161">
-    <w:abstractNumId w:val="32"/>
+    <w:abstractNumId w:val="34"/>
   </w:num>
   <w:num w:numId="28" w16cid:durableId="1164469922">
-    <w:abstractNumId w:val="35"/>
+    <w:abstractNumId w:val="37"/>
   </w:num>
   <w:num w:numId="29" w16cid:durableId="277638703">
     <w:abstractNumId w:val="5"/>
   </w:num>
   <w:num w:numId="30" w16cid:durableId="1046099476">
-    <w:abstractNumId w:val="8"/>
+    <w:abstractNumId w:val="9"/>
   </w:num>
   <w:num w:numId="31" w16cid:durableId="1846166229">
-    <w:abstractNumId w:val="38"/>
+    <w:abstractNumId w:val="40"/>
   </w:num>
   <w:num w:numId="32" w16cid:durableId="1931498470">
     <w:abstractNumId w:val="4"/>
   </w:num>
   <w:num w:numId="33" w16cid:durableId="1557273486">
-    <w:abstractNumId w:val="12"/>
+    <w:abstractNumId w:val="13"/>
   </w:num>
   <w:num w:numId="34" w16cid:durableId="537592888">
-    <w:abstractNumId w:val="13"/>
+    <w:abstractNumId w:val="14"/>
   </w:num>
   <w:num w:numId="35" w16cid:durableId="28342985">
-    <w:abstractNumId w:val="10"/>
+    <w:abstractNumId w:val="11"/>
   </w:num>
   <w:num w:numId="36" w16cid:durableId="216017598">
+    <w:abstractNumId w:val="27"/>
+  </w:num>
+  <w:num w:numId="37" w16cid:durableId="1923295863">
+    <w:abstractNumId w:val="41"/>
+  </w:num>
+  <w:num w:numId="38" w16cid:durableId="413674313">
+    <w:abstractNumId w:val="20"/>
+  </w:num>
+  <w:num w:numId="39" w16cid:durableId="478501132">
+    <w:abstractNumId w:val="36"/>
+  </w:num>
+  <w:num w:numId="40" w16cid:durableId="711543072">
+    <w:abstractNumId w:val="24"/>
+  </w:num>
+  <w:num w:numId="41" w16cid:durableId="958493156">
+    <w:abstractNumId w:val="17"/>
+  </w:num>
+  <w:num w:numId="42" w16cid:durableId="774711191">
+    <w:abstractNumId w:val="33"/>
+  </w:num>
+  <w:num w:numId="43" w16cid:durableId="820123311">
+    <w:abstractNumId w:val="46"/>
+  </w:num>
+  <w:num w:numId="44" w16cid:durableId="409890200">
     <w:abstractNumId w:val="26"/>
   </w:num>
-  <w:num w:numId="37" w16cid:durableId="1923295863">
-    <w:abstractNumId w:val="39"/>
-  </w:num>
-  <w:num w:numId="38" w16cid:durableId="413674313">
-    <w:abstractNumId w:val="19"/>
-  </w:num>
-  <w:num w:numId="39" w16cid:durableId="478501132">
-    <w:abstractNumId w:val="34"/>
-  </w:num>
-  <w:num w:numId="40" w16cid:durableId="711543072">
-    <w:abstractNumId w:val="23"/>
-  </w:num>
-  <w:num w:numId="41" w16cid:durableId="958493156">
-    <w:abstractNumId w:val="16"/>
-  </w:num>
-  <w:num w:numId="42" w16cid:durableId="774711191">
+  <w:num w:numId="45" w16cid:durableId="2019500496">
     <w:abstractNumId w:val="31"/>
   </w:num>
-  <w:num w:numId="43" w16cid:durableId="820123311">
-    <w:abstractNumId w:val="44"/>
+  <w:num w:numId="46" w16cid:durableId="332102753">
+    <w:abstractNumId w:val="28"/>
   </w:num>
-  <w:num w:numId="44" w16cid:durableId="409890200">
-    <w:abstractNumId w:val="25"/>
-  </w:num>
-  <w:num w:numId="45" w16cid:durableId="2019500496">
-    <w:abstractNumId w:val="29"/>
+  <w:num w:numId="47" w16cid:durableId="1379428125">
+    <w:abstractNumId w:val="7"/>
   </w:num>
 </w:numbering>
 </file>

</xml_diff>

<commit_message>
Algebra 2 - Chapter 3: Exponential and Logarithmic Expressions and Equations - 3.1 Properties of Exponents - Check Your Understanding of Section 3.1 - B. Show how you arrived at your answers.
</commit_message>
<xml_diff>
--- a/Algebra-2/ch03/Algebra 2 - Chapter 3.docx
+++ b/Algebra-2/ch03/Algebra 2 - Chapter 3.docx
@@ -206,7 +206,19 @@
         <w:rPr>
           <w:rFonts w:eastAsiaTheme="minorEastAsia"/>
         </w:rPr>
-        <w:t>When two exponential expressions that have the same base are multiplied, the product can be written as an exponential expression that has that base but whose exponent is the sub (not the product) of the exponents. If the bases are different, there is no simple way to multiply the expressions.</w:t>
+        <w:t>When two exponential expressions that have the same base are multiplied, the product can be written as an exponential expression that has that base but whose exponent is the su</w:t>
+      </w:r>
+      <w:r>
+        <w:rPr>
+          <w:rFonts w:eastAsiaTheme="minorEastAsia"/>
+        </w:rPr>
+        <w:t>m</w:t>
+      </w:r>
+      <w:r>
+        <w:rPr>
+          <w:rFonts w:eastAsiaTheme="minorEastAsia"/>
+        </w:rPr>
+        <w:t xml:space="preserve"> (not the product) of the exponents. If the bases are different, there is no simple way to multiply the expressions.</w:t>
       </w:r>
     </w:p>
     <w:p>
@@ -1354,6 +1366,7 @@
                 <w:rPr>
                   <w:rFonts w:ascii="Cambria Math" w:eastAsiaTheme="minorEastAsia" w:hAnsi="Cambria Math"/>
                   <w:i/>
+                  <w:highlight w:val="yellow"/>
                 </w:rPr>
               </m:ctrlPr>
             </m:sSupPr>
@@ -1361,6 +1374,7 @@
               <m:r>
                 <w:rPr>
                   <w:rFonts w:ascii="Cambria Math" w:eastAsiaTheme="minorEastAsia" w:hAnsi="Cambria Math"/>
+                  <w:highlight w:val="yellow"/>
                 </w:rPr>
                 <m:t>b</m:t>
               </m:r>
@@ -1372,6 +1386,7 @@
                     <w:rPr>
                       <w:rFonts w:ascii="Cambria Math" w:eastAsiaTheme="minorEastAsia" w:hAnsi="Cambria Math"/>
                       <w:i/>
+                      <w:highlight w:val="yellow"/>
                     </w:rPr>
                   </m:ctrlPr>
                 </m:fPr>
@@ -1379,6 +1394,7 @@
                   <m:r>
                     <w:rPr>
                       <w:rFonts w:ascii="Cambria Math" w:eastAsiaTheme="minorEastAsia" w:hAnsi="Cambria Math"/>
+                      <w:highlight w:val="yellow"/>
                     </w:rPr>
                     <m:t>n</m:t>
                   </m:r>
@@ -1387,6 +1403,7 @@
                   <m:r>
                     <w:rPr>
                       <w:rFonts w:ascii="Cambria Math" w:eastAsiaTheme="minorEastAsia" w:hAnsi="Cambria Math"/>
+                      <w:highlight w:val="yellow"/>
                     </w:rPr>
                     <m:t>d</m:t>
                   </m:r>
@@ -1397,6 +1414,7 @@
           <m:r>
             <w:rPr>
               <w:rFonts w:ascii="Cambria Math" w:eastAsiaTheme="minorEastAsia" w:hAnsi="Cambria Math"/>
+              <w:highlight w:val="yellow"/>
             </w:rPr>
             <m:t>=</m:t>
           </m:r>
@@ -1406,6 +1424,7 @@
                 <w:rPr>
                   <w:rFonts w:ascii="Cambria Math" w:eastAsiaTheme="minorEastAsia" w:hAnsi="Cambria Math"/>
                   <w:i/>
+                  <w:highlight w:val="yellow"/>
                 </w:rPr>
               </m:ctrlPr>
             </m:sSupPr>
@@ -1413,6 +1432,7 @@
               <m:r>
                 <w:rPr>
                   <w:rFonts w:ascii="Cambria Math" w:eastAsiaTheme="minorEastAsia" w:hAnsi="Cambria Math"/>
+                  <w:highlight w:val="yellow"/>
                 </w:rPr>
                 <m:t>(</m:t>
               </m:r>
@@ -1422,6 +1442,7 @@
                     <w:rPr>
                       <w:rFonts w:ascii="Cambria Math" w:eastAsiaTheme="minorEastAsia" w:hAnsi="Cambria Math"/>
                       <w:i/>
+                      <w:highlight w:val="yellow"/>
                     </w:rPr>
                   </m:ctrlPr>
                 </m:radPr>
@@ -1429,6 +1450,7 @@
                   <m:r>
                     <w:rPr>
                       <w:rFonts w:ascii="Cambria Math" w:eastAsiaTheme="minorEastAsia" w:hAnsi="Cambria Math"/>
+                      <w:highlight w:val="yellow"/>
                     </w:rPr>
                     <m:t>d</m:t>
                   </m:r>
@@ -1437,6 +1459,7 @@
                   <m:r>
                     <w:rPr>
                       <w:rFonts w:ascii="Cambria Math" w:eastAsiaTheme="minorEastAsia" w:hAnsi="Cambria Math"/>
+                      <w:highlight w:val="yellow"/>
                     </w:rPr>
                     <m:t>b</m:t>
                   </m:r>
@@ -1445,6 +1468,7 @@
               <m:r>
                 <w:rPr>
                   <w:rFonts w:ascii="Cambria Math" w:eastAsiaTheme="minorEastAsia" w:hAnsi="Cambria Math"/>
+                  <w:highlight w:val="yellow"/>
                 </w:rPr>
                 <m:t>)</m:t>
               </m:r>
@@ -1453,6 +1477,7 @@
               <m:r>
                 <w:rPr>
                   <w:rFonts w:ascii="Cambria Math" w:eastAsiaTheme="minorEastAsia" w:hAnsi="Cambria Math"/>
+                  <w:highlight w:val="yellow"/>
                 </w:rPr>
                 <m:t>n</m:t>
               </m:r>
@@ -3798,10 +3823,1903 @@
     </w:p>
     <w:p>
       <w:pPr>
-        <w:rPr>
-          <w:rFonts w:eastAsiaTheme="minorEastAsia"/>
-        </w:rPr>
-      </w:pPr>
+        <w:pStyle w:val="ListParagraph"/>
+        <w:numPr>
+          <w:ilvl w:val="0"/>
+          <w:numId w:val="46"/>
+        </w:numPr>
+        <w:rPr>
+          <w:rFonts w:eastAsiaTheme="minorEastAsia"/>
+        </w:rPr>
+      </w:pPr>
+      <w:r>
+        <w:rPr>
+          <w:rFonts w:eastAsiaTheme="minorEastAsia"/>
+          <w:i/>
+          <w:iCs/>
+        </w:rPr>
+        <w:t>Show how you arrived at your answers</w:t>
+      </w:r>
+      <w:r>
+        <w:rPr>
+          <w:rFonts w:eastAsiaTheme="minorEastAsia"/>
+        </w:rPr>
+        <w:t>.</w:t>
+      </w:r>
+    </w:p>
+    <w:p>
+      <w:pPr>
+        <w:pStyle w:val="ListParagraph"/>
+        <w:numPr>
+          <w:ilvl w:val="0"/>
+          <w:numId w:val="48"/>
+        </w:numPr>
+        <w:rPr>
+          <w:rFonts w:eastAsiaTheme="minorEastAsia"/>
+          <w:highlight w:val="yellow"/>
+        </w:rPr>
+      </w:pPr>
+      <w:r>
+        <w:rPr>
+          <w:rFonts w:eastAsiaTheme="minorEastAsia"/>
+        </w:rPr>
+        <w:t xml:space="preserve">Ashlynn says that </w:t>
+      </w:r>
+      <m:oMath>
+        <m:sSup>
+          <m:sSupPr>
+            <m:ctrlPr>
+              <w:rPr>
+                <w:rFonts w:ascii="Cambria Math" w:eastAsiaTheme="minorEastAsia" w:hAnsi="Cambria Math"/>
+                <w:i/>
+              </w:rPr>
+            </m:ctrlPr>
+          </m:sSupPr>
+          <m:e>
+            <m:r>
+              <w:rPr>
+                <w:rFonts w:ascii="Cambria Math" w:eastAsiaTheme="minorEastAsia" w:hAnsi="Cambria Math"/>
+              </w:rPr>
+              <m:t>5</m:t>
+            </m:r>
+          </m:e>
+          <m:sup>
+            <m:r>
+              <w:rPr>
+                <w:rFonts w:ascii="Cambria Math" w:eastAsiaTheme="minorEastAsia" w:hAnsi="Cambria Math"/>
+              </w:rPr>
+              <m:t>3</m:t>
+            </m:r>
+          </m:sup>
+        </m:sSup>
+        <m:r>
+          <w:rPr>
+            <w:rFonts w:ascii="Cambria Math" w:eastAsiaTheme="minorEastAsia" w:hAnsi="Cambria Math"/>
+          </w:rPr>
+          <m:t>∙</m:t>
+        </m:r>
+        <m:sSup>
+          <m:sSupPr>
+            <m:ctrlPr>
+              <w:rPr>
+                <w:rFonts w:ascii="Cambria Math" w:eastAsiaTheme="minorEastAsia" w:hAnsi="Cambria Math"/>
+                <w:i/>
+              </w:rPr>
+            </m:ctrlPr>
+          </m:sSupPr>
+          <m:e>
+            <m:r>
+              <w:rPr>
+                <w:rFonts w:ascii="Cambria Math" w:eastAsiaTheme="minorEastAsia" w:hAnsi="Cambria Math"/>
+              </w:rPr>
+              <m:t>5</m:t>
+            </m:r>
+          </m:e>
+          <m:sup>
+            <m:r>
+              <w:rPr>
+                <w:rFonts w:ascii="Cambria Math" w:eastAsiaTheme="minorEastAsia" w:hAnsi="Cambria Math"/>
+              </w:rPr>
+              <m:t>4</m:t>
+            </m:r>
+          </m:sup>
+        </m:sSup>
+        <m:r>
+          <w:rPr>
+            <w:rFonts w:ascii="Cambria Math" w:eastAsiaTheme="minorEastAsia" w:hAnsi="Cambria Math"/>
+          </w:rPr>
+          <m:t>=</m:t>
+        </m:r>
+        <m:sSup>
+          <m:sSupPr>
+            <m:ctrlPr>
+              <w:rPr>
+                <w:rFonts w:ascii="Cambria Math" w:eastAsiaTheme="minorEastAsia" w:hAnsi="Cambria Math"/>
+                <w:i/>
+              </w:rPr>
+            </m:ctrlPr>
+          </m:sSupPr>
+          <m:e>
+            <m:r>
+              <w:rPr>
+                <w:rFonts w:ascii="Cambria Math" w:eastAsiaTheme="minorEastAsia" w:hAnsi="Cambria Math"/>
+              </w:rPr>
+              <m:t>5</m:t>
+            </m:r>
+          </m:e>
+          <m:sup>
+            <m:r>
+              <w:rPr>
+                <w:rFonts w:ascii="Cambria Math" w:eastAsiaTheme="minorEastAsia" w:hAnsi="Cambria Math"/>
+              </w:rPr>
+              <m:t>7</m:t>
+            </m:r>
+          </m:sup>
+        </m:sSup>
+      </m:oMath>
+      <w:r>
+        <w:rPr>
+          <w:rFonts w:eastAsiaTheme="minorEastAsia"/>
+        </w:rPr>
+        <w:t xml:space="preserve">. Colin says that it is equal to </w:t>
+      </w:r>
+      <m:oMath>
+        <m:sSup>
+          <m:sSupPr>
+            <m:ctrlPr>
+              <w:rPr>
+                <w:rFonts w:ascii="Cambria Math" w:eastAsiaTheme="minorEastAsia" w:hAnsi="Cambria Math"/>
+                <w:i/>
+              </w:rPr>
+            </m:ctrlPr>
+          </m:sSupPr>
+          <m:e>
+            <m:r>
+              <w:rPr>
+                <w:rFonts w:ascii="Cambria Math" w:eastAsiaTheme="minorEastAsia" w:hAnsi="Cambria Math"/>
+              </w:rPr>
+              <m:t>5</m:t>
+            </m:r>
+          </m:e>
+          <m:sup>
+            <m:r>
+              <w:rPr>
+                <w:rFonts w:ascii="Cambria Math" w:eastAsiaTheme="minorEastAsia" w:hAnsi="Cambria Math"/>
+              </w:rPr>
+              <m:t>12</m:t>
+            </m:r>
+          </m:sup>
+        </m:sSup>
+        <m:r>
+          <w:rPr>
+            <w:rFonts w:ascii="Cambria Math" w:eastAsiaTheme="minorEastAsia" w:hAnsi="Cambria Math"/>
+          </w:rPr>
+          <m:t>.</m:t>
+        </m:r>
+      </m:oMath>
+      <w:r>
+        <w:rPr>
+          <w:rFonts w:eastAsiaTheme="minorEastAsia"/>
+        </w:rPr>
+        <w:t xml:space="preserve"> Who is right and why?</w:t>
+      </w:r>
+      <w:r>
+        <w:rPr>
+          <w:rFonts w:eastAsiaTheme="minorEastAsia"/>
+        </w:rPr>
+        <w:br/>
+      </w:r>
+      <w:r>
+        <w:rPr>
+          <w:rFonts w:eastAsiaTheme="minorEastAsia"/>
+        </w:rPr>
+        <w:br/>
+      </w:r>
+      <w:r>
+        <w:rPr>
+          <w:rFonts w:eastAsiaTheme="minorEastAsia"/>
+          <w:highlight w:val="yellow"/>
+        </w:rPr>
+        <w:t>Ashlynn is</w:t>
+      </w:r>
+      <w:r>
+        <w:rPr>
+          <w:rFonts w:eastAsiaTheme="minorEastAsia"/>
+          <w:highlight w:val="yellow"/>
+        </w:rPr>
+        <w:t xml:space="preserve"> right</w:t>
+      </w:r>
+      <w:r>
+        <w:rPr>
+          <w:rFonts w:eastAsiaTheme="minorEastAsia"/>
+          <w:highlight w:val="yellow"/>
+        </w:rPr>
+        <w:t xml:space="preserve"> because: </w:t>
+      </w:r>
+      <w:r>
+        <w:rPr>
+          <w:rFonts w:eastAsiaTheme="minorEastAsia"/>
+          <w:highlight w:val="yellow"/>
+        </w:rPr>
+        <w:br/>
+      </w:r>
+      <m:oMathPara>
+        <m:oMath>
+          <m:sSup>
+            <m:sSupPr>
+              <m:ctrlPr>
+                <w:rPr>
+                  <w:rFonts w:ascii="Cambria Math" w:eastAsiaTheme="minorEastAsia" w:hAnsi="Cambria Math"/>
+                  <w:i/>
+                  <w:highlight w:val="yellow"/>
+                </w:rPr>
+              </m:ctrlPr>
+            </m:sSupPr>
+            <m:e>
+              <m:r>
+                <w:rPr>
+                  <w:rFonts w:ascii="Cambria Math" w:eastAsiaTheme="minorEastAsia" w:hAnsi="Cambria Math"/>
+                  <w:highlight w:val="yellow"/>
+                </w:rPr>
+                <m:t>x</m:t>
+              </m:r>
+            </m:e>
+            <m:sup>
+              <m:r>
+                <w:rPr>
+                  <w:rFonts w:ascii="Cambria Math" w:eastAsiaTheme="minorEastAsia" w:hAnsi="Cambria Math"/>
+                  <w:highlight w:val="yellow"/>
+                </w:rPr>
+                <m:t>a</m:t>
+              </m:r>
+            </m:sup>
+          </m:sSup>
+          <m:r>
+            <w:rPr>
+              <w:rFonts w:ascii="Cambria Math" w:eastAsiaTheme="minorEastAsia" w:hAnsi="Cambria Math"/>
+              <w:highlight w:val="yellow"/>
+            </w:rPr>
+            <m:t>∙</m:t>
+          </m:r>
+          <m:sSup>
+            <m:sSupPr>
+              <m:ctrlPr>
+                <w:rPr>
+                  <w:rFonts w:ascii="Cambria Math" w:eastAsiaTheme="minorEastAsia" w:hAnsi="Cambria Math"/>
+                  <w:i/>
+                  <w:highlight w:val="yellow"/>
+                </w:rPr>
+              </m:ctrlPr>
+            </m:sSupPr>
+            <m:e>
+              <m:r>
+                <w:rPr>
+                  <w:rFonts w:ascii="Cambria Math" w:eastAsiaTheme="minorEastAsia" w:hAnsi="Cambria Math"/>
+                  <w:highlight w:val="yellow"/>
+                </w:rPr>
+                <m:t>x</m:t>
+              </m:r>
+            </m:e>
+            <m:sup>
+              <m:r>
+                <w:rPr>
+                  <w:rFonts w:ascii="Cambria Math" w:eastAsiaTheme="minorEastAsia" w:hAnsi="Cambria Math"/>
+                  <w:highlight w:val="yellow"/>
+                </w:rPr>
+                <m:t>b</m:t>
+              </m:r>
+            </m:sup>
+          </m:sSup>
+          <m:r>
+            <w:rPr>
+              <w:rFonts w:ascii="Cambria Math" w:eastAsiaTheme="minorEastAsia" w:hAnsi="Cambria Math"/>
+              <w:highlight w:val="yellow"/>
+            </w:rPr>
+            <m:t>=</m:t>
+          </m:r>
+          <m:sSup>
+            <m:sSupPr>
+              <m:ctrlPr>
+                <w:rPr>
+                  <w:rFonts w:ascii="Cambria Math" w:eastAsiaTheme="minorEastAsia" w:hAnsi="Cambria Math"/>
+                  <w:i/>
+                  <w:highlight w:val="yellow"/>
+                </w:rPr>
+              </m:ctrlPr>
+            </m:sSupPr>
+            <m:e>
+              <m:r>
+                <w:rPr>
+                  <w:rFonts w:ascii="Cambria Math" w:eastAsiaTheme="minorEastAsia" w:hAnsi="Cambria Math"/>
+                  <w:highlight w:val="yellow"/>
+                </w:rPr>
+                <m:t>x</m:t>
+              </m:r>
+            </m:e>
+            <m:sup>
+              <m:r>
+                <w:rPr>
+                  <w:rFonts w:ascii="Cambria Math" w:eastAsiaTheme="minorEastAsia" w:hAnsi="Cambria Math"/>
+                  <w:highlight w:val="yellow"/>
+                </w:rPr>
+                <m:t>a+b</m:t>
+              </m:r>
+            </m:sup>
+          </m:sSup>
+        </m:oMath>
+      </m:oMathPara>
+    </w:p>
+    <w:p>
+      <w:pPr>
+        <w:pStyle w:val="ListParagraph"/>
+        <w:numPr>
+          <w:ilvl w:val="0"/>
+          <w:numId w:val="48"/>
+        </w:numPr>
+        <w:rPr>
+          <w:rFonts w:eastAsiaTheme="minorEastAsia"/>
+          <w:highlight w:val="yellow"/>
+        </w:rPr>
+      </w:pPr>
+      <w:r>
+        <w:rPr>
+          <w:rFonts w:eastAsiaTheme="minorEastAsia"/>
+        </w:rPr>
+        <w:t>In 5</w:t>
+      </w:r>
+      <w:r>
+        <w:rPr>
+          <w:rFonts w:eastAsiaTheme="minorEastAsia"/>
+          <w:vertAlign w:val="superscript"/>
+        </w:rPr>
+        <w:t>th</w:t>
+      </w:r>
+      <w:r>
+        <w:rPr>
+          <w:rFonts w:eastAsiaTheme="minorEastAsia"/>
+        </w:rPr>
+        <w:t xml:space="preserve"> grade, Charles learned that </w:t>
+      </w:r>
+      <w:r>
+        <w:rPr>
+          <w:rFonts w:eastAsiaTheme="minorEastAsia"/>
+        </w:rPr>
+        <w:br/>
+      </w:r>
+      <m:oMath>
+        <m:r>
+          <w:rPr>
+            <w:rFonts w:ascii="Cambria Math" w:eastAsiaTheme="minorEastAsia" w:hAnsi="Cambria Math"/>
+          </w:rPr>
+          <m:t>5.2×</m:t>
+        </m:r>
+        <m:sSup>
+          <m:sSupPr>
+            <m:ctrlPr>
+              <w:rPr>
+                <w:rFonts w:ascii="Cambria Math" w:eastAsiaTheme="minorEastAsia" w:hAnsi="Cambria Math"/>
+                <w:i/>
+              </w:rPr>
+            </m:ctrlPr>
+          </m:sSupPr>
+          <m:e>
+            <m:r>
+              <w:rPr>
+                <w:rFonts w:ascii="Cambria Math" w:eastAsiaTheme="minorEastAsia" w:hAnsi="Cambria Math"/>
+              </w:rPr>
+              <m:t>10</m:t>
+            </m:r>
+          </m:e>
+          <m:sup>
+            <m:r>
+              <w:rPr>
+                <w:rFonts w:ascii="Cambria Math" w:eastAsiaTheme="minorEastAsia" w:hAnsi="Cambria Math"/>
+              </w:rPr>
+              <m:t>-4</m:t>
+            </m:r>
+          </m:sup>
+        </m:sSup>
+        <m:r>
+          <w:rPr>
+            <w:rFonts w:ascii="Cambria Math" w:eastAsiaTheme="minorEastAsia" w:hAnsi="Cambria Math"/>
+          </w:rPr>
+          <m:t>=0.00052</m:t>
+        </m:r>
+      </m:oMath>
+      <w:r>
+        <w:rPr>
+          <w:rFonts w:eastAsiaTheme="minorEastAsia"/>
+        </w:rPr>
+        <w:t xml:space="preserve">. Show how the properties of negative exponents </w:t>
+      </w:r>
+      <w:proofErr w:type="gramStart"/>
+      <w:r>
+        <w:rPr>
+          <w:rFonts w:eastAsiaTheme="minorEastAsia"/>
+        </w:rPr>
+        <w:t>justifies</w:t>
+      </w:r>
+      <w:proofErr w:type="gramEnd"/>
+      <w:r>
+        <w:rPr>
+          <w:rFonts w:eastAsiaTheme="minorEastAsia"/>
+        </w:rPr>
+        <w:t xml:space="preserve"> this answer.</w:t>
+      </w:r>
+      <w:r>
+        <w:rPr>
+          <w:rFonts w:eastAsiaTheme="minorEastAsia"/>
+        </w:rPr>
+        <w:br/>
+      </w:r>
+      <w:r>
+        <w:rPr>
+          <w:rFonts w:eastAsiaTheme="minorEastAsia"/>
+        </w:rPr>
+        <w:br/>
+      </w:r>
+      <m:oMathPara>
+        <m:oMath>
+          <m:sSup>
+            <m:sSupPr>
+              <m:ctrlPr>
+                <w:rPr>
+                  <w:rFonts w:ascii="Cambria Math" w:eastAsiaTheme="minorEastAsia" w:hAnsi="Cambria Math"/>
+                  <w:i/>
+                  <w:highlight w:val="yellow"/>
+                </w:rPr>
+              </m:ctrlPr>
+            </m:sSupPr>
+            <m:e>
+              <m:r>
+                <w:rPr>
+                  <w:rFonts w:ascii="Cambria Math" w:eastAsiaTheme="minorEastAsia" w:hAnsi="Cambria Math"/>
+                  <w:highlight w:val="yellow"/>
+                </w:rPr>
+                <m:t>b</m:t>
+              </m:r>
+            </m:e>
+            <m:sup>
+              <m:r>
+                <w:rPr>
+                  <w:rFonts w:ascii="Cambria Math" w:eastAsiaTheme="minorEastAsia" w:hAnsi="Cambria Math"/>
+                  <w:highlight w:val="yellow"/>
+                </w:rPr>
+                <m:t>-n</m:t>
+              </m:r>
+            </m:sup>
+          </m:sSup>
+          <m:r>
+            <w:rPr>
+              <w:rFonts w:ascii="Cambria Math" w:eastAsiaTheme="minorEastAsia" w:hAnsi="Cambria Math"/>
+              <w:highlight w:val="yellow"/>
+            </w:rPr>
+            <m:t>=</m:t>
+          </m:r>
+          <m:f>
+            <m:fPr>
+              <m:ctrlPr>
+                <w:rPr>
+                  <w:rFonts w:ascii="Cambria Math" w:eastAsiaTheme="minorEastAsia" w:hAnsi="Cambria Math"/>
+                  <w:i/>
+                  <w:highlight w:val="yellow"/>
+                </w:rPr>
+              </m:ctrlPr>
+            </m:fPr>
+            <m:num>
+              <m:r>
+                <w:rPr>
+                  <w:rFonts w:ascii="Cambria Math" w:eastAsiaTheme="minorEastAsia" w:hAnsi="Cambria Math"/>
+                  <w:highlight w:val="yellow"/>
+                </w:rPr>
+                <m:t>1</m:t>
+              </m:r>
+            </m:num>
+            <m:den>
+              <m:sSup>
+                <m:sSupPr>
+                  <m:ctrlPr>
+                    <w:rPr>
+                      <w:rFonts w:ascii="Cambria Math" w:eastAsiaTheme="minorEastAsia" w:hAnsi="Cambria Math"/>
+                      <w:i/>
+                      <w:highlight w:val="yellow"/>
+                    </w:rPr>
+                  </m:ctrlPr>
+                </m:sSupPr>
+                <m:e>
+                  <m:r>
+                    <w:rPr>
+                      <w:rFonts w:ascii="Cambria Math" w:eastAsiaTheme="minorEastAsia" w:hAnsi="Cambria Math"/>
+                      <w:highlight w:val="yellow"/>
+                    </w:rPr>
+                    <m:t>b</m:t>
+                  </m:r>
+                </m:e>
+                <m:sup>
+                  <m:r>
+                    <w:rPr>
+                      <w:rFonts w:ascii="Cambria Math" w:eastAsiaTheme="minorEastAsia" w:hAnsi="Cambria Math"/>
+                      <w:highlight w:val="yellow"/>
+                    </w:rPr>
+                    <m:t>n</m:t>
+                  </m:r>
+                </m:sup>
+              </m:sSup>
+            </m:den>
+          </m:f>
+          <m:r>
+            <w:rPr>
+              <w:rFonts w:eastAsiaTheme="minorEastAsia"/>
+            </w:rPr>
+            <w:br/>
+          </m:r>
+        </m:oMath>
+        <m:oMath>
+          <m:r>
+            <w:rPr>
+              <w:rFonts w:ascii="Cambria Math" w:eastAsiaTheme="minorEastAsia" w:hAnsi="Cambria Math"/>
+              <w:highlight w:val="yellow"/>
+            </w:rPr>
+            <m:t>5.2×</m:t>
+          </m:r>
+          <m:sSup>
+            <m:sSupPr>
+              <m:ctrlPr>
+                <w:rPr>
+                  <w:rFonts w:ascii="Cambria Math" w:eastAsiaTheme="minorEastAsia" w:hAnsi="Cambria Math"/>
+                  <w:i/>
+                  <w:highlight w:val="yellow"/>
+                </w:rPr>
+              </m:ctrlPr>
+            </m:sSupPr>
+            <m:e>
+              <m:r>
+                <w:rPr>
+                  <w:rFonts w:ascii="Cambria Math" w:eastAsiaTheme="minorEastAsia" w:hAnsi="Cambria Math"/>
+                  <w:highlight w:val="yellow"/>
+                </w:rPr>
+                <m:t>10</m:t>
+              </m:r>
+            </m:e>
+            <m:sup>
+              <m:r>
+                <w:rPr>
+                  <w:rFonts w:ascii="Cambria Math" w:eastAsiaTheme="minorEastAsia" w:hAnsi="Cambria Math"/>
+                  <w:highlight w:val="yellow"/>
+                </w:rPr>
+                <m:t>-4</m:t>
+              </m:r>
+            </m:sup>
+          </m:sSup>
+          <m:r>
+            <w:rPr>
+              <w:rFonts w:ascii="Cambria Math" w:eastAsiaTheme="minorEastAsia" w:hAnsi="Cambria Math"/>
+              <w:highlight w:val="yellow"/>
+            </w:rPr>
+            <m:t>=</m:t>
+          </m:r>
+          <m:f>
+            <m:fPr>
+              <m:ctrlPr>
+                <w:rPr>
+                  <w:rFonts w:ascii="Cambria Math" w:eastAsiaTheme="minorEastAsia" w:hAnsi="Cambria Math"/>
+                  <w:i/>
+                  <w:highlight w:val="yellow"/>
+                </w:rPr>
+              </m:ctrlPr>
+            </m:fPr>
+            <m:num>
+              <m:r>
+                <w:rPr>
+                  <w:rFonts w:ascii="Cambria Math" w:eastAsiaTheme="minorEastAsia" w:hAnsi="Cambria Math"/>
+                  <w:highlight w:val="yellow"/>
+                </w:rPr>
+                <m:t>5.2</m:t>
+              </m:r>
+            </m:num>
+            <m:den>
+              <m:sSup>
+                <m:sSupPr>
+                  <m:ctrlPr>
+                    <w:rPr>
+                      <w:rFonts w:ascii="Cambria Math" w:eastAsiaTheme="minorEastAsia" w:hAnsi="Cambria Math"/>
+                      <w:i/>
+                      <w:highlight w:val="yellow"/>
+                    </w:rPr>
+                  </m:ctrlPr>
+                </m:sSupPr>
+                <m:e>
+                  <m:r>
+                    <w:rPr>
+                      <w:rFonts w:ascii="Cambria Math" w:eastAsiaTheme="minorEastAsia" w:hAnsi="Cambria Math"/>
+                      <w:highlight w:val="yellow"/>
+                    </w:rPr>
+                    <m:t>10</m:t>
+                  </m:r>
+                </m:e>
+                <m:sup>
+                  <m:r>
+                    <w:rPr>
+                      <w:rFonts w:ascii="Cambria Math" w:eastAsiaTheme="minorEastAsia" w:hAnsi="Cambria Math"/>
+                      <w:highlight w:val="yellow"/>
+                    </w:rPr>
+                    <m:t>4</m:t>
+                  </m:r>
+                </m:sup>
+              </m:sSup>
+            </m:den>
+          </m:f>
+          <m:r>
+            <w:rPr>
+              <w:rFonts w:ascii="Cambria Math" w:eastAsiaTheme="minorEastAsia" w:hAnsi="Cambria Math"/>
+              <w:highlight w:val="yellow"/>
+            </w:rPr>
+            <m:t>=</m:t>
+          </m:r>
+          <m:f>
+            <m:fPr>
+              <m:ctrlPr>
+                <w:rPr>
+                  <w:rFonts w:ascii="Cambria Math" w:eastAsiaTheme="minorEastAsia" w:hAnsi="Cambria Math"/>
+                  <w:i/>
+                  <w:highlight w:val="yellow"/>
+                </w:rPr>
+              </m:ctrlPr>
+            </m:fPr>
+            <m:num>
+              <m:r>
+                <w:rPr>
+                  <w:rFonts w:ascii="Cambria Math" w:eastAsiaTheme="minorEastAsia" w:hAnsi="Cambria Math"/>
+                  <w:highlight w:val="yellow"/>
+                </w:rPr>
+                <m:t>5.2</m:t>
+              </m:r>
+            </m:num>
+            <m:den>
+              <m:r>
+                <w:rPr>
+                  <w:rFonts w:ascii="Cambria Math" w:eastAsiaTheme="minorEastAsia" w:hAnsi="Cambria Math"/>
+                  <w:highlight w:val="yellow"/>
+                </w:rPr>
+                <m:t>10,000</m:t>
+              </m:r>
+            </m:den>
+          </m:f>
+          <m:r>
+            <w:rPr>
+              <w:rFonts w:ascii="Cambria Math" w:eastAsiaTheme="minorEastAsia" w:hAnsi="Cambria Math"/>
+              <w:highlight w:val="yellow"/>
+            </w:rPr>
+            <m:t>=0.00052</m:t>
+          </m:r>
+        </m:oMath>
+      </m:oMathPara>
+    </w:p>
+    <w:p>
+      <w:pPr>
+        <w:pStyle w:val="ListParagraph"/>
+        <w:numPr>
+          <w:ilvl w:val="0"/>
+          <w:numId w:val="48"/>
+        </w:numPr>
+        <w:rPr>
+          <w:rFonts w:eastAsiaTheme="minorEastAsia"/>
+          <w:highlight w:val="yellow"/>
+        </w:rPr>
+      </w:pPr>
+      <w:r>
+        <w:rPr>
+          <w:rFonts w:eastAsiaTheme="minorEastAsia"/>
+        </w:rPr>
+        <w:br w:type="column"/>
+      </w:r>
+      <w:r>
+        <w:rPr>
+          <w:rFonts w:eastAsiaTheme="minorEastAsia"/>
+        </w:rPr>
+        <w:t xml:space="preserve">If </w:t>
+      </w:r>
+      <m:oMath>
+        <m:sSup>
+          <m:sSupPr>
+            <m:ctrlPr>
+              <w:rPr>
+                <w:rFonts w:ascii="Cambria Math" w:eastAsiaTheme="minorEastAsia" w:hAnsi="Cambria Math"/>
+                <w:i/>
+              </w:rPr>
+            </m:ctrlPr>
+          </m:sSupPr>
+          <m:e>
+            <m:r>
+              <w:rPr>
+                <w:rFonts w:ascii="Cambria Math" w:eastAsiaTheme="minorEastAsia" w:hAnsi="Cambria Math"/>
+              </w:rPr>
+              <m:t>2</m:t>
+            </m:r>
+          </m:e>
+          <m:sup>
+            <m:r>
+              <w:rPr>
+                <w:rFonts w:ascii="Cambria Math" w:eastAsiaTheme="minorEastAsia" w:hAnsi="Cambria Math"/>
+              </w:rPr>
+              <m:t>10</m:t>
+            </m:r>
+          </m:sup>
+        </m:sSup>
+        <m:r>
+          <w:rPr>
+            <w:rFonts w:ascii="Cambria Math" w:eastAsiaTheme="minorEastAsia" w:hAnsi="Cambria Math"/>
+          </w:rPr>
+          <m:t>=1024</m:t>
+        </m:r>
+      </m:oMath>
+      <w:r>
+        <w:rPr>
+          <w:rFonts w:eastAsiaTheme="minorEastAsia"/>
+        </w:rPr>
+        <w:t xml:space="preserve">, how can you quickly calculate </w:t>
+      </w:r>
+      <m:oMath>
+        <m:sSup>
+          <m:sSupPr>
+            <m:ctrlPr>
+              <w:rPr>
+                <w:rFonts w:ascii="Cambria Math" w:eastAsiaTheme="minorEastAsia" w:hAnsi="Cambria Math"/>
+                <w:i/>
+              </w:rPr>
+            </m:ctrlPr>
+          </m:sSupPr>
+          <m:e>
+            <m:r>
+              <w:rPr>
+                <w:rFonts w:ascii="Cambria Math" w:eastAsiaTheme="minorEastAsia" w:hAnsi="Cambria Math"/>
+              </w:rPr>
+              <m:t>2</m:t>
+            </m:r>
+          </m:e>
+          <m:sup>
+            <m:r>
+              <w:rPr>
+                <w:rFonts w:ascii="Cambria Math" w:eastAsiaTheme="minorEastAsia" w:hAnsi="Cambria Math"/>
+              </w:rPr>
+              <m:t>11</m:t>
+            </m:r>
+          </m:sup>
+        </m:sSup>
+      </m:oMath>
+      <w:r>
+        <w:rPr>
+          <w:rFonts w:eastAsiaTheme="minorEastAsia"/>
+        </w:rPr>
+        <w:t xml:space="preserve"> if your calculator does not have an exponent key?</w:t>
+      </w:r>
+      <w:r>
+        <w:rPr>
+          <w:rFonts w:eastAsiaTheme="minorEastAsia"/>
+        </w:rPr>
+        <w:br/>
+      </w:r>
+      <m:oMathPara>
+        <m:oMath>
+          <m:sSup>
+            <m:sSupPr>
+              <m:ctrlPr>
+                <w:rPr>
+                  <w:rFonts w:ascii="Cambria Math" w:eastAsiaTheme="minorEastAsia" w:hAnsi="Cambria Math"/>
+                  <w:i/>
+                  <w:highlight w:val="yellow"/>
+                </w:rPr>
+              </m:ctrlPr>
+            </m:sSupPr>
+            <m:e>
+              <m:r>
+                <w:rPr>
+                  <w:rFonts w:ascii="Cambria Math" w:eastAsiaTheme="minorEastAsia" w:hAnsi="Cambria Math"/>
+                  <w:highlight w:val="yellow"/>
+                </w:rPr>
+                <m:t>2</m:t>
+              </m:r>
+            </m:e>
+            <m:sup>
+              <m:r>
+                <w:rPr>
+                  <w:rFonts w:ascii="Cambria Math" w:eastAsiaTheme="minorEastAsia" w:hAnsi="Cambria Math"/>
+                  <w:highlight w:val="yellow"/>
+                </w:rPr>
+                <m:t>11</m:t>
+              </m:r>
+            </m:sup>
+          </m:sSup>
+          <m:r>
+            <w:rPr>
+              <w:rFonts w:ascii="Cambria Math" w:eastAsiaTheme="minorEastAsia" w:hAnsi="Cambria Math"/>
+              <w:highlight w:val="yellow"/>
+            </w:rPr>
+            <m:t>=</m:t>
+          </m:r>
+          <m:sSup>
+            <m:sSupPr>
+              <m:ctrlPr>
+                <w:rPr>
+                  <w:rFonts w:ascii="Cambria Math" w:eastAsiaTheme="minorEastAsia" w:hAnsi="Cambria Math"/>
+                  <w:i/>
+                  <w:highlight w:val="yellow"/>
+                </w:rPr>
+              </m:ctrlPr>
+            </m:sSupPr>
+            <m:e>
+              <m:r>
+                <w:rPr>
+                  <w:rFonts w:ascii="Cambria Math" w:eastAsiaTheme="minorEastAsia" w:hAnsi="Cambria Math"/>
+                  <w:highlight w:val="yellow"/>
+                </w:rPr>
+                <m:t>2</m:t>
+              </m:r>
+            </m:e>
+            <m:sup>
+              <m:r>
+                <w:rPr>
+                  <w:rFonts w:ascii="Cambria Math" w:eastAsiaTheme="minorEastAsia" w:hAnsi="Cambria Math"/>
+                  <w:highlight w:val="yellow"/>
+                </w:rPr>
+                <m:t>10</m:t>
+              </m:r>
+            </m:sup>
+          </m:sSup>
+          <m:r>
+            <w:rPr>
+              <w:rFonts w:ascii="Cambria Math" w:eastAsiaTheme="minorEastAsia" w:hAnsi="Cambria Math"/>
+              <w:highlight w:val="yellow"/>
+            </w:rPr>
+            <m:t>∙</m:t>
+          </m:r>
+          <m:sSup>
+            <m:sSupPr>
+              <m:ctrlPr>
+                <w:rPr>
+                  <w:rFonts w:ascii="Cambria Math" w:eastAsiaTheme="minorEastAsia" w:hAnsi="Cambria Math"/>
+                  <w:i/>
+                  <w:highlight w:val="yellow"/>
+                </w:rPr>
+              </m:ctrlPr>
+            </m:sSupPr>
+            <m:e>
+              <m:r>
+                <w:rPr>
+                  <w:rFonts w:ascii="Cambria Math" w:eastAsiaTheme="minorEastAsia" w:hAnsi="Cambria Math"/>
+                  <w:highlight w:val="yellow"/>
+                </w:rPr>
+                <m:t>2</m:t>
+              </m:r>
+            </m:e>
+            <m:sup>
+              <m:r>
+                <w:rPr>
+                  <w:rFonts w:ascii="Cambria Math" w:eastAsiaTheme="minorEastAsia" w:hAnsi="Cambria Math"/>
+                  <w:highlight w:val="yellow"/>
+                </w:rPr>
+                <m:t>1</m:t>
+              </m:r>
+            </m:sup>
+          </m:sSup>
+          <m:r>
+            <w:rPr>
+              <w:rFonts w:ascii="Cambria Math" w:eastAsiaTheme="minorEastAsia" w:hAnsi="Cambria Math"/>
+              <w:highlight w:val="yellow"/>
+            </w:rPr>
+            <m:t>=1024∙2=2048</m:t>
+          </m:r>
+        </m:oMath>
+      </m:oMathPara>
+    </w:p>
+    <w:p>
+      <w:pPr>
+        <w:pStyle w:val="ListParagraph"/>
+        <w:rPr>
+          <w:rFonts w:eastAsiaTheme="minorEastAsia"/>
+        </w:rPr>
+      </w:pPr>
+    </w:p>
+    <w:p>
+      <w:pPr>
+        <w:pStyle w:val="ListParagraph"/>
+        <w:numPr>
+          <w:ilvl w:val="0"/>
+          <w:numId w:val="48"/>
+        </w:numPr>
+        <w:rPr>
+          <w:rFonts w:eastAsiaTheme="minorEastAsia"/>
+          <w:highlight w:val="yellow"/>
+        </w:rPr>
+      </w:pPr>
+      <w:r>
+        <w:rPr>
+          <w:rFonts w:eastAsiaTheme="minorEastAsia"/>
+        </w:rPr>
+        <w:t xml:space="preserve">If </w:t>
+      </w:r>
+      <m:oMath>
+        <m:sSup>
+          <m:sSupPr>
+            <m:ctrlPr>
+              <w:rPr>
+                <w:rFonts w:ascii="Cambria Math" w:eastAsiaTheme="minorEastAsia" w:hAnsi="Cambria Math"/>
+                <w:i/>
+              </w:rPr>
+            </m:ctrlPr>
+          </m:sSupPr>
+          <m:e>
+            <m:r>
+              <w:rPr>
+                <w:rFonts w:ascii="Cambria Math" w:eastAsiaTheme="minorEastAsia" w:hAnsi="Cambria Math"/>
+              </w:rPr>
+              <m:t>9</m:t>
+            </m:r>
+          </m:e>
+          <m:sup>
+            <m:r>
+              <w:rPr>
+                <w:rFonts w:ascii="Cambria Math" w:eastAsiaTheme="minorEastAsia" w:hAnsi="Cambria Math"/>
+              </w:rPr>
+              <m:t>1</m:t>
+            </m:r>
+          </m:sup>
+        </m:sSup>
+        <m:r>
+          <w:rPr>
+            <w:rFonts w:ascii="Cambria Math" w:eastAsiaTheme="minorEastAsia" w:hAnsi="Cambria Math"/>
+          </w:rPr>
+          <m:t>=9</m:t>
+        </m:r>
+      </m:oMath>
+      <w:r>
+        <w:rPr>
+          <w:rFonts w:eastAsiaTheme="minorEastAsia"/>
+        </w:rPr>
+        <w:t xml:space="preserve"> and </w:t>
+      </w:r>
+      <m:oMath>
+        <m:sSup>
+          <m:sSupPr>
+            <m:ctrlPr>
+              <w:rPr>
+                <w:rFonts w:ascii="Cambria Math" w:eastAsiaTheme="minorEastAsia" w:hAnsi="Cambria Math"/>
+                <w:i/>
+              </w:rPr>
+            </m:ctrlPr>
+          </m:sSupPr>
+          <m:e>
+            <m:r>
+              <w:rPr>
+                <w:rFonts w:ascii="Cambria Math" w:eastAsiaTheme="minorEastAsia" w:hAnsi="Cambria Math"/>
+              </w:rPr>
+              <m:t>9</m:t>
+            </m:r>
+          </m:e>
+          <m:sup>
+            <m:r>
+              <w:rPr>
+                <w:rFonts w:ascii="Cambria Math" w:eastAsiaTheme="minorEastAsia" w:hAnsi="Cambria Math"/>
+              </w:rPr>
+              <m:t>2</m:t>
+            </m:r>
+          </m:sup>
+        </m:sSup>
+        <m:r>
+          <w:rPr>
+            <w:rFonts w:ascii="Cambria Math" w:eastAsiaTheme="minorEastAsia" w:hAnsi="Cambria Math"/>
+          </w:rPr>
+          <m:t>=81</m:t>
+        </m:r>
+      </m:oMath>
+      <w:r>
+        <w:rPr>
+          <w:rFonts w:eastAsiaTheme="minorEastAsia"/>
+        </w:rPr>
+        <w:t xml:space="preserve">, what is the value of </w:t>
+      </w:r>
+      <m:oMath>
+        <m:sSup>
+          <m:sSupPr>
+            <m:ctrlPr>
+              <w:rPr>
+                <w:rFonts w:ascii="Cambria Math" w:eastAsiaTheme="minorEastAsia" w:hAnsi="Cambria Math"/>
+                <w:i/>
+              </w:rPr>
+            </m:ctrlPr>
+          </m:sSupPr>
+          <m:e>
+            <m:r>
+              <w:rPr>
+                <w:rFonts w:ascii="Cambria Math" w:eastAsiaTheme="minorEastAsia" w:hAnsi="Cambria Math"/>
+              </w:rPr>
+              <m:t>9</m:t>
+            </m:r>
+          </m:e>
+          <m:sup>
+            <m:r>
+              <w:rPr>
+                <w:rFonts w:ascii="Cambria Math" w:eastAsiaTheme="minorEastAsia" w:hAnsi="Cambria Math"/>
+              </w:rPr>
+              <m:t>1.5</m:t>
+            </m:r>
+          </m:sup>
+        </m:sSup>
+      </m:oMath>
+      <w:r>
+        <w:rPr>
+          <w:rFonts w:eastAsiaTheme="minorEastAsia"/>
+        </w:rPr>
+        <w:t>? Hint: change 1.5 into an improper fraction.)</w:t>
+      </w:r>
+      <w:r>
+        <w:rPr>
+          <w:rFonts w:eastAsiaTheme="minorEastAsia"/>
+        </w:rPr>
+        <w:br/>
+      </w:r>
+      <m:oMathPara>
+        <m:oMath>
+          <m:sSup>
+            <m:sSupPr>
+              <m:ctrlPr>
+                <w:rPr>
+                  <w:rFonts w:ascii="Cambria Math" w:eastAsiaTheme="minorEastAsia" w:hAnsi="Cambria Math"/>
+                  <w:i/>
+                  <w:highlight w:val="yellow"/>
+                </w:rPr>
+              </m:ctrlPr>
+            </m:sSupPr>
+            <m:e>
+              <m:r>
+                <w:rPr>
+                  <w:rFonts w:ascii="Cambria Math" w:eastAsiaTheme="minorEastAsia" w:hAnsi="Cambria Math"/>
+                  <w:highlight w:val="yellow"/>
+                </w:rPr>
+                <m:t>9</m:t>
+              </m:r>
+            </m:e>
+            <m:sup>
+              <m:r>
+                <w:rPr>
+                  <w:rFonts w:ascii="Cambria Math" w:eastAsiaTheme="minorEastAsia" w:hAnsi="Cambria Math"/>
+                  <w:highlight w:val="yellow"/>
+                </w:rPr>
+                <m:t>1.5</m:t>
+              </m:r>
+            </m:sup>
+          </m:sSup>
+          <m:r>
+            <w:rPr>
+              <w:rFonts w:ascii="Cambria Math" w:eastAsiaTheme="minorEastAsia" w:hAnsi="Cambria Math"/>
+              <w:highlight w:val="yellow"/>
+            </w:rPr>
+            <m:t>=</m:t>
+          </m:r>
+          <m:sSup>
+            <m:sSupPr>
+              <m:ctrlPr>
+                <w:rPr>
+                  <w:rFonts w:ascii="Cambria Math" w:eastAsiaTheme="minorEastAsia" w:hAnsi="Cambria Math"/>
+                  <w:i/>
+                  <w:highlight w:val="yellow"/>
+                </w:rPr>
+              </m:ctrlPr>
+            </m:sSupPr>
+            <m:e>
+              <m:r>
+                <w:rPr>
+                  <w:rFonts w:ascii="Cambria Math" w:eastAsiaTheme="minorEastAsia" w:hAnsi="Cambria Math"/>
+                  <w:highlight w:val="yellow"/>
+                </w:rPr>
+                <m:t>9</m:t>
+              </m:r>
+            </m:e>
+            <m:sup>
+              <m:f>
+                <m:fPr>
+                  <m:ctrlPr>
+                    <w:rPr>
+                      <w:rFonts w:ascii="Cambria Math" w:eastAsiaTheme="minorEastAsia" w:hAnsi="Cambria Math"/>
+                      <w:i/>
+                      <w:highlight w:val="yellow"/>
+                    </w:rPr>
+                  </m:ctrlPr>
+                </m:fPr>
+                <m:num>
+                  <m:r>
+                    <w:rPr>
+                      <w:rFonts w:ascii="Cambria Math" w:eastAsiaTheme="minorEastAsia" w:hAnsi="Cambria Math"/>
+                      <w:highlight w:val="yellow"/>
+                    </w:rPr>
+                    <m:t>3</m:t>
+                  </m:r>
+                </m:num>
+                <m:den>
+                  <m:r>
+                    <w:rPr>
+                      <w:rFonts w:ascii="Cambria Math" w:eastAsiaTheme="minorEastAsia" w:hAnsi="Cambria Math"/>
+                      <w:highlight w:val="yellow"/>
+                    </w:rPr>
+                    <m:t>2</m:t>
+                  </m:r>
+                </m:den>
+              </m:f>
+            </m:sup>
+          </m:sSup>
+          <m:r>
+            <w:rPr>
+              <w:rFonts w:ascii="Cambria Math" w:eastAsiaTheme="minorEastAsia" w:hAnsi="Cambria Math"/>
+              <w:highlight w:val="yellow"/>
+            </w:rPr>
+            <m:t>=</m:t>
+          </m:r>
+          <m:rad>
+            <m:radPr>
+              <m:ctrlPr>
+                <w:rPr>
+                  <w:rFonts w:ascii="Cambria Math" w:eastAsiaTheme="minorEastAsia" w:hAnsi="Cambria Math"/>
+                  <w:i/>
+                  <w:highlight w:val="yellow"/>
+                </w:rPr>
+              </m:ctrlPr>
+            </m:radPr>
+            <m:deg>
+              <m:r>
+                <w:rPr>
+                  <w:rFonts w:ascii="Cambria Math" w:eastAsiaTheme="minorEastAsia" w:hAnsi="Cambria Math"/>
+                  <w:highlight w:val="yellow"/>
+                </w:rPr>
+                <m:t>2</m:t>
+              </m:r>
+            </m:deg>
+            <m:e>
+              <m:sSup>
+                <m:sSupPr>
+                  <m:ctrlPr>
+                    <w:rPr>
+                      <w:rFonts w:ascii="Cambria Math" w:eastAsiaTheme="minorEastAsia" w:hAnsi="Cambria Math"/>
+                      <w:i/>
+                      <w:highlight w:val="yellow"/>
+                    </w:rPr>
+                  </m:ctrlPr>
+                </m:sSupPr>
+                <m:e>
+                  <m:r>
+                    <w:rPr>
+                      <w:rFonts w:ascii="Cambria Math" w:eastAsiaTheme="minorEastAsia" w:hAnsi="Cambria Math"/>
+                      <w:highlight w:val="yellow"/>
+                    </w:rPr>
+                    <m:t>9</m:t>
+                  </m:r>
+                </m:e>
+                <m:sup>
+                  <m:r>
+                    <w:rPr>
+                      <w:rFonts w:ascii="Cambria Math" w:eastAsiaTheme="minorEastAsia" w:hAnsi="Cambria Math"/>
+                      <w:highlight w:val="yellow"/>
+                    </w:rPr>
+                    <m:t>3</m:t>
+                  </m:r>
+                </m:sup>
+              </m:sSup>
+            </m:e>
+          </m:rad>
+          <m:r>
+            <w:rPr>
+              <w:rFonts w:ascii="Cambria Math" w:eastAsiaTheme="minorEastAsia" w:hAnsi="Cambria Math"/>
+              <w:highlight w:val="yellow"/>
+            </w:rPr>
+            <m:t>=</m:t>
+          </m:r>
+          <m:rad>
+            <m:radPr>
+              <m:degHide m:val="1"/>
+              <m:ctrlPr>
+                <w:rPr>
+                  <w:rFonts w:ascii="Cambria Math" w:eastAsiaTheme="minorEastAsia" w:hAnsi="Cambria Math"/>
+                  <w:i/>
+                  <w:highlight w:val="yellow"/>
+                </w:rPr>
+              </m:ctrlPr>
+            </m:radPr>
+            <m:deg/>
+            <m:e>
+              <m:r>
+                <w:rPr>
+                  <w:rFonts w:ascii="Cambria Math" w:eastAsiaTheme="minorEastAsia" w:hAnsi="Cambria Math"/>
+                  <w:highlight w:val="yellow"/>
+                </w:rPr>
+                <m:t>729</m:t>
+              </m:r>
+            </m:e>
+          </m:rad>
+          <m:r>
+            <w:rPr>
+              <w:rFonts w:ascii="Cambria Math" w:eastAsiaTheme="minorEastAsia" w:hAnsi="Cambria Math"/>
+              <w:highlight w:val="yellow"/>
+            </w:rPr>
+            <m:t>=27</m:t>
+          </m:r>
+        </m:oMath>
+      </m:oMathPara>
+    </w:p>
+    <w:p>
+      <w:pPr>
+        <w:pStyle w:val="ListParagraph"/>
+        <w:rPr>
+          <w:rFonts w:eastAsiaTheme="minorEastAsia"/>
+        </w:rPr>
+      </w:pPr>
+    </w:p>
+    <w:p>
+      <w:pPr>
+        <w:pStyle w:val="ListParagraph"/>
+        <w:numPr>
+          <w:ilvl w:val="0"/>
+          <w:numId w:val="48"/>
+        </w:numPr>
+        <w:rPr>
+          <w:rFonts w:eastAsiaTheme="minorEastAsia"/>
+        </w:rPr>
+      </w:pPr>
+      <w:r>
+        <w:rPr>
+          <w:rFonts w:eastAsiaTheme="minorEastAsia"/>
+        </w:rPr>
+        <w:t xml:space="preserve">What is the value of </w:t>
+      </w:r>
+      <m:oMath>
+        <m:sSup>
+          <m:sSupPr>
+            <m:ctrlPr>
+              <w:rPr>
+                <w:rFonts w:ascii="Cambria Math" w:eastAsiaTheme="minorEastAsia" w:hAnsi="Cambria Math"/>
+                <w:i/>
+              </w:rPr>
+            </m:ctrlPr>
+          </m:sSupPr>
+          <m:e>
+            <m:r>
+              <w:rPr>
+                <w:rFonts w:ascii="Cambria Math" w:eastAsiaTheme="minorEastAsia" w:hAnsi="Cambria Math"/>
+              </w:rPr>
+              <m:t>8</m:t>
+            </m:r>
+          </m:e>
+          <m:sup>
+            <m:r>
+              <w:rPr>
+                <w:rFonts w:ascii="Cambria Math" w:eastAsiaTheme="minorEastAsia" w:hAnsi="Cambria Math"/>
+              </w:rPr>
+              <m:t>-2</m:t>
+            </m:r>
+          </m:sup>
+        </m:sSup>
+        <m:r>
+          <w:rPr>
+            <w:rFonts w:ascii="Cambria Math" w:eastAsiaTheme="minorEastAsia" w:hAnsi="Cambria Math"/>
+          </w:rPr>
+          <m:t>∙</m:t>
+        </m:r>
+        <m:sSup>
+          <m:sSupPr>
+            <m:ctrlPr>
+              <w:rPr>
+                <w:rFonts w:ascii="Cambria Math" w:eastAsiaTheme="minorEastAsia" w:hAnsi="Cambria Math"/>
+                <w:i/>
+              </w:rPr>
+            </m:ctrlPr>
+          </m:sSupPr>
+          <m:e>
+            <m:r>
+              <w:rPr>
+                <w:rFonts w:ascii="Cambria Math" w:eastAsiaTheme="minorEastAsia" w:hAnsi="Cambria Math"/>
+              </w:rPr>
+              <m:t>25</m:t>
+            </m:r>
+          </m:e>
+          <m:sup>
+            <m:f>
+              <m:fPr>
+                <m:ctrlPr>
+                  <w:rPr>
+                    <w:rFonts w:ascii="Cambria Math" w:eastAsiaTheme="minorEastAsia" w:hAnsi="Cambria Math"/>
+                    <w:i/>
+                  </w:rPr>
+                </m:ctrlPr>
+              </m:fPr>
+              <m:num>
+                <m:r>
+                  <w:rPr>
+                    <w:rFonts w:ascii="Cambria Math" w:eastAsiaTheme="minorEastAsia" w:hAnsi="Cambria Math"/>
+                  </w:rPr>
+                  <m:t>3</m:t>
+                </m:r>
+              </m:num>
+              <m:den>
+                <m:r>
+                  <w:rPr>
+                    <w:rFonts w:ascii="Cambria Math" w:eastAsiaTheme="minorEastAsia" w:hAnsi="Cambria Math"/>
+                  </w:rPr>
+                  <m:t>2</m:t>
+                </m:r>
+              </m:den>
+            </m:f>
+          </m:sup>
+        </m:sSup>
+        <m:r>
+          <w:rPr>
+            <w:rFonts w:ascii="Cambria Math" w:eastAsiaTheme="minorEastAsia" w:hAnsi="Cambria Math"/>
+          </w:rPr>
+          <m:t>∙</m:t>
+        </m:r>
+        <m:sSup>
+          <m:sSupPr>
+            <m:ctrlPr>
+              <w:rPr>
+                <w:rFonts w:ascii="Cambria Math" w:eastAsiaTheme="minorEastAsia" w:hAnsi="Cambria Math"/>
+                <w:i/>
+              </w:rPr>
+            </m:ctrlPr>
+          </m:sSupPr>
+          <m:e>
+            <m:r>
+              <w:rPr>
+                <w:rFonts w:ascii="Cambria Math" w:eastAsiaTheme="minorEastAsia" w:hAnsi="Cambria Math"/>
+              </w:rPr>
+              <m:t>27</m:t>
+            </m:r>
+          </m:e>
+          <m:sup>
+            <m:r>
+              <w:rPr>
+                <w:rFonts w:ascii="Cambria Math" w:eastAsiaTheme="minorEastAsia" w:hAnsi="Cambria Math"/>
+              </w:rPr>
+              <m:t xml:space="preserve">- </m:t>
+            </m:r>
+            <m:f>
+              <m:fPr>
+                <m:ctrlPr>
+                  <w:rPr>
+                    <w:rFonts w:ascii="Cambria Math" w:eastAsiaTheme="minorEastAsia" w:hAnsi="Cambria Math"/>
+                    <w:i/>
+                  </w:rPr>
+                </m:ctrlPr>
+              </m:fPr>
+              <m:num>
+                <m:r>
+                  <w:rPr>
+                    <w:rFonts w:ascii="Cambria Math" w:eastAsiaTheme="minorEastAsia" w:hAnsi="Cambria Math"/>
+                  </w:rPr>
+                  <m:t>2</m:t>
+                </m:r>
+              </m:num>
+              <m:den>
+                <m:r>
+                  <w:rPr>
+                    <w:rFonts w:ascii="Cambria Math" w:eastAsiaTheme="minorEastAsia" w:hAnsi="Cambria Math"/>
+                  </w:rPr>
+                  <m:t>3</m:t>
+                </m:r>
+              </m:den>
+            </m:f>
+          </m:sup>
+        </m:sSup>
+      </m:oMath>
+      <w:r>
+        <w:rPr>
+          <w:rFonts w:eastAsiaTheme="minorEastAsia"/>
+        </w:rPr>
+        <w:t>?</w:t>
+      </w:r>
+      <w:r>
+        <w:rPr>
+          <w:rFonts w:eastAsiaTheme="minorEastAsia"/>
+        </w:rPr>
+        <w:br/>
+      </w:r>
+      <m:oMathPara>
+        <m:oMath>
+          <m:f>
+            <m:fPr>
+              <m:ctrlPr>
+                <w:rPr>
+                  <w:rFonts w:ascii="Cambria Math" w:eastAsiaTheme="minorEastAsia" w:hAnsi="Cambria Math"/>
+                  <w:i/>
+                </w:rPr>
+              </m:ctrlPr>
+            </m:fPr>
+            <m:num>
+              <m:r>
+                <w:rPr>
+                  <w:rFonts w:ascii="Cambria Math" w:eastAsiaTheme="minorEastAsia" w:hAnsi="Cambria Math"/>
+                </w:rPr>
+                <m:t>1</m:t>
+              </m:r>
+            </m:num>
+            <m:den>
+              <m:sSup>
+                <m:sSupPr>
+                  <m:ctrlPr>
+                    <w:rPr>
+                      <w:rFonts w:ascii="Cambria Math" w:eastAsiaTheme="minorEastAsia" w:hAnsi="Cambria Math"/>
+                      <w:i/>
+                    </w:rPr>
+                  </m:ctrlPr>
+                </m:sSupPr>
+                <m:e>
+                  <m:r>
+                    <w:rPr>
+                      <w:rFonts w:ascii="Cambria Math" w:eastAsiaTheme="minorEastAsia" w:hAnsi="Cambria Math"/>
+                    </w:rPr>
+                    <m:t>8</m:t>
+                  </m:r>
+                </m:e>
+                <m:sup>
+                  <m:r>
+                    <w:rPr>
+                      <w:rFonts w:ascii="Cambria Math" w:eastAsiaTheme="minorEastAsia" w:hAnsi="Cambria Math"/>
+                    </w:rPr>
+                    <m:t>2</m:t>
+                  </m:r>
+                </m:sup>
+              </m:sSup>
+            </m:den>
+          </m:f>
+          <m:r>
+            <w:rPr>
+              <w:rFonts w:ascii="Cambria Math" w:eastAsiaTheme="minorEastAsia" w:hAnsi="Cambria Math"/>
+            </w:rPr>
+            <m:t>∙</m:t>
+          </m:r>
+          <m:rad>
+            <m:radPr>
+              <m:ctrlPr>
+                <w:rPr>
+                  <w:rFonts w:ascii="Cambria Math" w:eastAsiaTheme="minorEastAsia" w:hAnsi="Cambria Math"/>
+                  <w:i/>
+                </w:rPr>
+              </m:ctrlPr>
+            </m:radPr>
+            <m:deg>
+              <m:r>
+                <w:rPr>
+                  <w:rFonts w:ascii="Cambria Math" w:eastAsiaTheme="minorEastAsia" w:hAnsi="Cambria Math"/>
+                </w:rPr>
+                <m:t>2</m:t>
+              </m:r>
+            </m:deg>
+            <m:e>
+              <m:sSup>
+                <m:sSupPr>
+                  <m:ctrlPr>
+                    <w:rPr>
+                      <w:rFonts w:ascii="Cambria Math" w:eastAsiaTheme="minorEastAsia" w:hAnsi="Cambria Math"/>
+                      <w:i/>
+                    </w:rPr>
+                  </m:ctrlPr>
+                </m:sSupPr>
+                <m:e>
+                  <m:r>
+                    <w:rPr>
+                      <w:rFonts w:ascii="Cambria Math" w:eastAsiaTheme="minorEastAsia" w:hAnsi="Cambria Math"/>
+                    </w:rPr>
+                    <m:t>25</m:t>
+                  </m:r>
+                </m:e>
+                <m:sup>
+                  <m:r>
+                    <w:rPr>
+                      <w:rFonts w:ascii="Cambria Math" w:eastAsiaTheme="minorEastAsia" w:hAnsi="Cambria Math"/>
+                    </w:rPr>
+                    <m:t>3</m:t>
+                  </m:r>
+                </m:sup>
+              </m:sSup>
+            </m:e>
+          </m:rad>
+          <m:r>
+            <w:rPr>
+              <w:rFonts w:ascii="Cambria Math" w:eastAsiaTheme="minorEastAsia" w:hAnsi="Cambria Math"/>
+            </w:rPr>
+            <m:t>∙</m:t>
+          </m:r>
+          <m:f>
+            <m:fPr>
+              <m:ctrlPr>
+                <w:rPr>
+                  <w:rFonts w:ascii="Cambria Math" w:eastAsiaTheme="minorEastAsia" w:hAnsi="Cambria Math"/>
+                  <w:i/>
+                </w:rPr>
+              </m:ctrlPr>
+            </m:fPr>
+            <m:num>
+              <m:r>
+                <w:rPr>
+                  <w:rFonts w:ascii="Cambria Math" w:eastAsiaTheme="minorEastAsia" w:hAnsi="Cambria Math"/>
+                </w:rPr>
+                <m:t>1</m:t>
+              </m:r>
+            </m:num>
+            <m:den>
+              <m:sSup>
+                <m:sSupPr>
+                  <m:ctrlPr>
+                    <w:rPr>
+                      <w:rFonts w:ascii="Cambria Math" w:eastAsiaTheme="minorEastAsia" w:hAnsi="Cambria Math"/>
+                      <w:i/>
+                    </w:rPr>
+                  </m:ctrlPr>
+                </m:sSupPr>
+                <m:e>
+                  <m:r>
+                    <w:rPr>
+                      <w:rFonts w:ascii="Cambria Math" w:eastAsiaTheme="minorEastAsia" w:hAnsi="Cambria Math"/>
+                    </w:rPr>
+                    <m:t>27</m:t>
+                  </m:r>
+                </m:e>
+                <m:sup>
+                  <m:f>
+                    <m:fPr>
+                      <m:ctrlPr>
+                        <w:rPr>
+                          <w:rFonts w:ascii="Cambria Math" w:eastAsiaTheme="minorEastAsia" w:hAnsi="Cambria Math"/>
+                          <w:i/>
+                        </w:rPr>
+                      </m:ctrlPr>
+                    </m:fPr>
+                    <m:num>
+                      <m:r>
+                        <w:rPr>
+                          <w:rFonts w:ascii="Cambria Math" w:eastAsiaTheme="minorEastAsia" w:hAnsi="Cambria Math"/>
+                        </w:rPr>
+                        <m:t>2</m:t>
+                      </m:r>
+                    </m:num>
+                    <m:den>
+                      <m:r>
+                        <w:rPr>
+                          <w:rFonts w:ascii="Cambria Math" w:eastAsiaTheme="minorEastAsia" w:hAnsi="Cambria Math"/>
+                        </w:rPr>
+                        <m:t>3</m:t>
+                      </m:r>
+                    </m:den>
+                  </m:f>
+                </m:sup>
+              </m:sSup>
+            </m:den>
+          </m:f>
+          <m:r>
+            <w:rPr>
+              <w:rFonts w:ascii="Cambria Math" w:eastAsiaTheme="minorEastAsia" w:hAnsi="Cambria Math"/>
+            </w:rPr>
+            <m:t>=</m:t>
+          </m:r>
+          <m:f>
+            <m:fPr>
+              <m:ctrlPr>
+                <w:rPr>
+                  <w:rFonts w:ascii="Cambria Math" w:eastAsiaTheme="minorEastAsia" w:hAnsi="Cambria Math"/>
+                  <w:i/>
+                </w:rPr>
+              </m:ctrlPr>
+            </m:fPr>
+            <m:num>
+              <m:r>
+                <w:rPr>
+                  <w:rFonts w:ascii="Cambria Math" w:eastAsiaTheme="minorEastAsia" w:hAnsi="Cambria Math"/>
+                </w:rPr>
+                <m:t>1</m:t>
+              </m:r>
+            </m:num>
+            <m:den>
+              <m:r>
+                <w:rPr>
+                  <w:rFonts w:ascii="Cambria Math" w:eastAsiaTheme="minorEastAsia" w:hAnsi="Cambria Math"/>
+                </w:rPr>
+                <m:t>64</m:t>
+              </m:r>
+            </m:den>
+          </m:f>
+          <m:r>
+            <w:rPr>
+              <w:rFonts w:ascii="Cambria Math" w:eastAsiaTheme="minorEastAsia" w:hAnsi="Cambria Math"/>
+            </w:rPr>
+            <m:t>∙</m:t>
+          </m:r>
+          <m:rad>
+            <m:radPr>
+              <m:degHide m:val="1"/>
+              <m:ctrlPr>
+                <w:rPr>
+                  <w:rFonts w:ascii="Cambria Math" w:eastAsiaTheme="minorEastAsia" w:hAnsi="Cambria Math"/>
+                  <w:i/>
+                </w:rPr>
+              </m:ctrlPr>
+            </m:radPr>
+            <m:deg/>
+            <m:e>
+              <m:r>
+                <w:rPr>
+                  <w:rFonts w:ascii="Cambria Math" w:eastAsiaTheme="minorEastAsia" w:hAnsi="Cambria Math"/>
+                </w:rPr>
+                <m:t>15625</m:t>
+              </m:r>
+            </m:e>
+          </m:rad>
+          <m:r>
+            <w:rPr>
+              <w:rFonts w:ascii="Cambria Math" w:eastAsiaTheme="minorEastAsia" w:hAnsi="Cambria Math"/>
+            </w:rPr>
+            <m:t>∙</m:t>
+          </m:r>
+          <m:f>
+            <m:fPr>
+              <m:ctrlPr>
+                <w:rPr>
+                  <w:rFonts w:ascii="Cambria Math" w:eastAsiaTheme="minorEastAsia" w:hAnsi="Cambria Math"/>
+                  <w:i/>
+                </w:rPr>
+              </m:ctrlPr>
+            </m:fPr>
+            <m:num>
+              <m:r>
+                <w:rPr>
+                  <w:rFonts w:ascii="Cambria Math" w:eastAsiaTheme="minorEastAsia" w:hAnsi="Cambria Math"/>
+                </w:rPr>
+                <m:t>1</m:t>
+              </m:r>
+            </m:num>
+            <m:den>
+              <m:rad>
+                <m:radPr>
+                  <m:ctrlPr>
+                    <w:rPr>
+                      <w:rFonts w:ascii="Cambria Math" w:eastAsiaTheme="minorEastAsia" w:hAnsi="Cambria Math"/>
+                      <w:i/>
+                    </w:rPr>
+                  </m:ctrlPr>
+                </m:radPr>
+                <m:deg>
+                  <m:r>
+                    <w:rPr>
+                      <w:rFonts w:ascii="Cambria Math" w:eastAsiaTheme="minorEastAsia" w:hAnsi="Cambria Math"/>
+                    </w:rPr>
+                    <m:t>3</m:t>
+                  </m:r>
+                </m:deg>
+                <m:e>
+                  <m:sSup>
+                    <m:sSupPr>
+                      <m:ctrlPr>
+                        <w:rPr>
+                          <w:rFonts w:ascii="Cambria Math" w:eastAsiaTheme="minorEastAsia" w:hAnsi="Cambria Math"/>
+                          <w:i/>
+                        </w:rPr>
+                      </m:ctrlPr>
+                    </m:sSupPr>
+                    <m:e>
+                      <m:r>
+                        <w:rPr>
+                          <w:rFonts w:ascii="Cambria Math" w:eastAsiaTheme="minorEastAsia" w:hAnsi="Cambria Math"/>
+                        </w:rPr>
+                        <m:t>27</m:t>
+                      </m:r>
+                    </m:e>
+                    <m:sup>
+                      <m:r>
+                        <w:rPr>
+                          <w:rFonts w:ascii="Cambria Math" w:eastAsiaTheme="minorEastAsia" w:hAnsi="Cambria Math"/>
+                        </w:rPr>
+                        <m:t>2</m:t>
+                      </m:r>
+                    </m:sup>
+                  </m:sSup>
+                </m:e>
+              </m:rad>
+            </m:den>
+          </m:f>
+          <m:r>
+            <w:rPr>
+              <w:rFonts w:ascii="Cambria Math" w:eastAsiaTheme="minorEastAsia" w:hAnsi="Cambria Math"/>
+            </w:rPr>
+            <m:t>=</m:t>
+          </m:r>
+          <m:r>
+            <w:rPr>
+              <w:rFonts w:ascii="Cambria Math" w:eastAsiaTheme="minorEastAsia" w:hAnsi="Cambria Math"/>
+            </w:rPr>
+            <w:br/>
+          </m:r>
+        </m:oMath>
+        <m:oMath>
+          <m:f>
+            <m:fPr>
+              <m:ctrlPr>
+                <w:rPr>
+                  <w:rFonts w:ascii="Cambria Math" w:eastAsiaTheme="minorEastAsia" w:hAnsi="Cambria Math"/>
+                  <w:i/>
+                </w:rPr>
+              </m:ctrlPr>
+            </m:fPr>
+            <m:num>
+              <m:r>
+                <w:rPr>
+                  <w:rFonts w:ascii="Cambria Math" w:eastAsiaTheme="minorEastAsia" w:hAnsi="Cambria Math"/>
+                </w:rPr>
+                <m:t>1</m:t>
+              </m:r>
+            </m:num>
+            <m:den>
+              <m:r>
+                <w:rPr>
+                  <w:rFonts w:ascii="Cambria Math" w:eastAsiaTheme="minorEastAsia" w:hAnsi="Cambria Math"/>
+                </w:rPr>
+                <m:t>64</m:t>
+              </m:r>
+            </m:den>
+          </m:f>
+          <m:r>
+            <w:rPr>
+              <w:rFonts w:ascii="Cambria Math" w:eastAsiaTheme="minorEastAsia" w:hAnsi="Cambria Math"/>
+            </w:rPr>
+            <m:t>∙125</m:t>
+          </m:r>
+          <m:r>
+            <w:rPr>
+              <w:rFonts w:ascii="Cambria Math" w:eastAsiaTheme="minorEastAsia" w:hAnsi="Cambria Math"/>
+            </w:rPr>
+            <m:t>∙</m:t>
+          </m:r>
+          <m:f>
+            <m:fPr>
+              <m:ctrlPr>
+                <w:rPr>
+                  <w:rFonts w:ascii="Cambria Math" w:eastAsiaTheme="minorEastAsia" w:hAnsi="Cambria Math"/>
+                  <w:i/>
+                </w:rPr>
+              </m:ctrlPr>
+            </m:fPr>
+            <m:num>
+              <m:r>
+                <w:rPr>
+                  <w:rFonts w:ascii="Cambria Math" w:eastAsiaTheme="minorEastAsia" w:hAnsi="Cambria Math"/>
+                </w:rPr>
+                <m:t>1</m:t>
+              </m:r>
+            </m:num>
+            <m:den>
+              <m:rad>
+                <m:radPr>
+                  <m:ctrlPr>
+                    <w:rPr>
+                      <w:rFonts w:ascii="Cambria Math" w:eastAsiaTheme="minorEastAsia" w:hAnsi="Cambria Math"/>
+                      <w:i/>
+                    </w:rPr>
+                  </m:ctrlPr>
+                </m:radPr>
+                <m:deg>
+                  <m:r>
+                    <w:rPr>
+                      <w:rFonts w:ascii="Cambria Math" w:eastAsiaTheme="minorEastAsia" w:hAnsi="Cambria Math"/>
+                    </w:rPr>
+                    <m:t>3</m:t>
+                  </m:r>
+                </m:deg>
+                <m:e>
+                  <m:r>
+                    <w:rPr>
+                      <w:rFonts w:ascii="Cambria Math" w:eastAsiaTheme="minorEastAsia" w:hAnsi="Cambria Math"/>
+                    </w:rPr>
+                    <m:t>729</m:t>
+                  </m:r>
+                </m:e>
+              </m:rad>
+            </m:den>
+          </m:f>
+          <m:r>
+            <w:rPr>
+              <w:rFonts w:ascii="Cambria Math" w:eastAsiaTheme="minorEastAsia" w:hAnsi="Cambria Math"/>
+            </w:rPr>
+            <m:t>=</m:t>
+          </m:r>
+          <m:f>
+            <m:fPr>
+              <m:ctrlPr>
+                <w:rPr>
+                  <w:rFonts w:ascii="Cambria Math" w:eastAsiaTheme="minorEastAsia" w:hAnsi="Cambria Math"/>
+                  <w:i/>
+                </w:rPr>
+              </m:ctrlPr>
+            </m:fPr>
+            <m:num>
+              <m:r>
+                <w:rPr>
+                  <w:rFonts w:ascii="Cambria Math" w:eastAsiaTheme="minorEastAsia" w:hAnsi="Cambria Math"/>
+                </w:rPr>
+                <m:t>125</m:t>
+              </m:r>
+            </m:num>
+            <m:den>
+              <m:r>
+                <w:rPr>
+                  <w:rFonts w:ascii="Cambria Math" w:eastAsiaTheme="minorEastAsia" w:hAnsi="Cambria Math"/>
+                </w:rPr>
+                <m:t>64</m:t>
+              </m:r>
+            </m:den>
+          </m:f>
+          <m:r>
+            <w:rPr>
+              <w:rFonts w:ascii="Cambria Math" w:eastAsiaTheme="minorEastAsia" w:hAnsi="Cambria Math"/>
+            </w:rPr>
+            <m:t>∙</m:t>
+          </m:r>
+          <m:f>
+            <m:fPr>
+              <m:ctrlPr>
+                <w:rPr>
+                  <w:rFonts w:ascii="Cambria Math" w:eastAsiaTheme="minorEastAsia" w:hAnsi="Cambria Math"/>
+                  <w:i/>
+                </w:rPr>
+              </m:ctrlPr>
+            </m:fPr>
+            <m:num>
+              <m:r>
+                <w:rPr>
+                  <w:rFonts w:ascii="Cambria Math" w:eastAsiaTheme="minorEastAsia" w:hAnsi="Cambria Math"/>
+                </w:rPr>
+                <m:t>1</m:t>
+              </m:r>
+            </m:num>
+            <m:den>
+              <m:r>
+                <w:rPr>
+                  <w:rFonts w:ascii="Cambria Math" w:eastAsiaTheme="minorEastAsia" w:hAnsi="Cambria Math"/>
+                </w:rPr>
+                <m:t>9</m:t>
+              </m:r>
+            </m:den>
+          </m:f>
+          <m:r>
+            <w:rPr>
+              <w:rFonts w:ascii="Cambria Math" w:eastAsiaTheme="minorEastAsia" w:hAnsi="Cambria Math"/>
+            </w:rPr>
+            <m:t>=</m:t>
+          </m:r>
+          <m:f>
+            <m:fPr>
+              <m:ctrlPr>
+                <w:rPr>
+                  <w:rFonts w:ascii="Cambria Math" w:eastAsiaTheme="minorEastAsia" w:hAnsi="Cambria Math"/>
+                  <w:i/>
+                  <w:highlight w:val="yellow"/>
+                </w:rPr>
+              </m:ctrlPr>
+            </m:fPr>
+            <m:num>
+              <m:r>
+                <w:rPr>
+                  <w:rFonts w:ascii="Cambria Math" w:eastAsiaTheme="minorEastAsia" w:hAnsi="Cambria Math"/>
+                  <w:highlight w:val="yellow"/>
+                </w:rPr>
+                <m:t>125</m:t>
+              </m:r>
+            </m:num>
+            <m:den>
+              <m:r>
+                <w:rPr>
+                  <w:rFonts w:ascii="Cambria Math" w:eastAsiaTheme="minorEastAsia" w:hAnsi="Cambria Math"/>
+                  <w:highlight w:val="yellow"/>
+                </w:rPr>
+                <m:t>576</m:t>
+              </m:r>
+            </m:den>
+          </m:f>
+        </m:oMath>
+      </m:oMathPara>
     </w:p>
     <w:sectPr>
       <w:type w:val="continuous"/>
@@ -6184,6 +8102,95 @@
     </w:lvl>
   </w:abstractNum>
   <w:abstractNum w:abstractNumId="26" w15:restartNumberingAfterBreak="0">
+    <w:nsid w:val="535934BA"/>
+    <w:multiLevelType w:val="hybridMultilevel"/>
+    <w:tmpl w:val="494C742E"/>
+    <w:lvl w:ilvl="0" w:tplc="0409000F">
+      <w:start w:val="1"/>
+      <w:numFmt w:val="decimal"/>
+      <w:lvlText w:val="%1."/>
+      <w:lvlJc w:val="left"/>
+      <w:pPr>
+        <w:ind w:left="720" w:hanging="360"/>
+      </w:pPr>
+      <w:rPr>
+        <w:rFonts w:hint="default"/>
+      </w:rPr>
+    </w:lvl>
+    <w:lvl w:ilvl="1" w:tplc="04090019" w:tentative="1">
+      <w:start w:val="1"/>
+      <w:numFmt w:val="lowerLetter"/>
+      <w:lvlText w:val="%2."/>
+      <w:lvlJc w:val="left"/>
+      <w:pPr>
+        <w:ind w:left="1440" w:hanging="360"/>
+      </w:pPr>
+    </w:lvl>
+    <w:lvl w:ilvl="2" w:tplc="0409001B" w:tentative="1">
+      <w:start w:val="1"/>
+      <w:numFmt w:val="lowerRoman"/>
+      <w:lvlText w:val="%3."/>
+      <w:lvlJc w:val="right"/>
+      <w:pPr>
+        <w:ind w:left="2160" w:hanging="180"/>
+      </w:pPr>
+    </w:lvl>
+    <w:lvl w:ilvl="3" w:tplc="0409000F" w:tentative="1">
+      <w:start w:val="1"/>
+      <w:numFmt w:val="decimal"/>
+      <w:lvlText w:val="%4."/>
+      <w:lvlJc w:val="left"/>
+      <w:pPr>
+        <w:ind w:left="2880" w:hanging="360"/>
+      </w:pPr>
+    </w:lvl>
+    <w:lvl w:ilvl="4" w:tplc="04090019" w:tentative="1">
+      <w:start w:val="1"/>
+      <w:numFmt w:val="lowerLetter"/>
+      <w:lvlText w:val="%5."/>
+      <w:lvlJc w:val="left"/>
+      <w:pPr>
+        <w:ind w:left="3600" w:hanging="360"/>
+      </w:pPr>
+    </w:lvl>
+    <w:lvl w:ilvl="5" w:tplc="0409001B" w:tentative="1">
+      <w:start w:val="1"/>
+      <w:numFmt w:val="lowerRoman"/>
+      <w:lvlText w:val="%6."/>
+      <w:lvlJc w:val="right"/>
+      <w:pPr>
+        <w:ind w:left="4320" w:hanging="180"/>
+      </w:pPr>
+    </w:lvl>
+    <w:lvl w:ilvl="6" w:tplc="0409000F" w:tentative="1">
+      <w:start w:val="1"/>
+      <w:numFmt w:val="decimal"/>
+      <w:lvlText w:val="%7."/>
+      <w:lvlJc w:val="left"/>
+      <w:pPr>
+        <w:ind w:left="5040" w:hanging="360"/>
+      </w:pPr>
+    </w:lvl>
+    <w:lvl w:ilvl="7" w:tplc="04090019" w:tentative="1">
+      <w:start w:val="1"/>
+      <w:numFmt w:val="lowerLetter"/>
+      <w:lvlText w:val="%8."/>
+      <w:lvlJc w:val="left"/>
+      <w:pPr>
+        <w:ind w:left="5760" w:hanging="360"/>
+      </w:pPr>
+    </w:lvl>
+    <w:lvl w:ilvl="8" w:tplc="0409001B" w:tentative="1">
+      <w:start w:val="1"/>
+      <w:numFmt w:val="lowerRoman"/>
+      <w:lvlText w:val="%9."/>
+      <w:lvlJc w:val="right"/>
+      <w:pPr>
+        <w:ind w:left="6480" w:hanging="180"/>
+      </w:pPr>
+    </w:lvl>
+  </w:abstractNum>
+  <w:abstractNum w:abstractNumId="27" w15:restartNumberingAfterBreak="0">
     <w:nsid w:val="55B25583"/>
     <w:multiLevelType w:val="hybridMultilevel"/>
     <w:tmpl w:val="423A0EA8"/>
@@ -6272,7 +8279,7 @@
       </w:pPr>
     </w:lvl>
   </w:abstractNum>
-  <w:abstractNum w:abstractNumId="27" w15:restartNumberingAfterBreak="0">
+  <w:abstractNum w:abstractNumId="28" w15:restartNumberingAfterBreak="0">
     <w:nsid w:val="56D57DAA"/>
     <w:multiLevelType w:val="hybridMultilevel"/>
     <w:tmpl w:val="0130CB68"/>
@@ -6361,7 +8368,7 @@
       </w:pPr>
     </w:lvl>
   </w:abstractNum>
-  <w:abstractNum w:abstractNumId="28" w15:restartNumberingAfterBreak="0">
+  <w:abstractNum w:abstractNumId="29" w15:restartNumberingAfterBreak="0">
     <w:nsid w:val="582B237B"/>
     <w:multiLevelType w:val="hybridMultilevel"/>
     <w:tmpl w:val="F7B2F010"/>
@@ -6450,7 +8457,7 @@
       </w:pPr>
     </w:lvl>
   </w:abstractNum>
-  <w:abstractNum w:abstractNumId="29" w15:restartNumberingAfterBreak="0">
+  <w:abstractNum w:abstractNumId="30" w15:restartNumberingAfterBreak="0">
     <w:nsid w:val="5E3144DC"/>
     <w:multiLevelType w:val="multilevel"/>
     <w:tmpl w:val="02B2E396"/>
@@ -6563,7 +8570,7 @@
       </w:rPr>
     </w:lvl>
   </w:abstractNum>
-  <w:abstractNum w:abstractNumId="30" w15:restartNumberingAfterBreak="0">
+  <w:abstractNum w:abstractNumId="31" w15:restartNumberingAfterBreak="0">
     <w:nsid w:val="61611601"/>
     <w:multiLevelType w:val="hybridMultilevel"/>
     <w:tmpl w:val="A72A7508"/>
@@ -6652,7 +8659,7 @@
       </w:pPr>
     </w:lvl>
   </w:abstractNum>
-  <w:abstractNum w:abstractNumId="31" w15:restartNumberingAfterBreak="0">
+  <w:abstractNum w:abstractNumId="32" w15:restartNumberingAfterBreak="0">
     <w:nsid w:val="635A2D2A"/>
     <w:multiLevelType w:val="hybridMultilevel"/>
     <w:tmpl w:val="AF6408FC"/>
@@ -6741,7 +8748,7 @@
       </w:pPr>
     </w:lvl>
   </w:abstractNum>
-  <w:abstractNum w:abstractNumId="32" w15:restartNumberingAfterBreak="0">
+  <w:abstractNum w:abstractNumId="33" w15:restartNumberingAfterBreak="0">
     <w:nsid w:val="64D34789"/>
     <w:multiLevelType w:val="hybridMultilevel"/>
     <w:tmpl w:val="16DC6484"/>
@@ -6830,7 +8837,7 @@
       </w:pPr>
     </w:lvl>
   </w:abstractNum>
-  <w:abstractNum w:abstractNumId="33" w15:restartNumberingAfterBreak="0">
+  <w:abstractNum w:abstractNumId="34" w15:restartNumberingAfterBreak="0">
     <w:nsid w:val="666D3BC5"/>
     <w:multiLevelType w:val="hybridMultilevel"/>
     <w:tmpl w:val="168A132A"/>
@@ -6919,7 +8926,7 @@
       </w:pPr>
     </w:lvl>
   </w:abstractNum>
-  <w:abstractNum w:abstractNumId="34" w15:restartNumberingAfterBreak="0">
+  <w:abstractNum w:abstractNumId="35" w15:restartNumberingAfterBreak="0">
     <w:nsid w:val="69E42A98"/>
     <w:multiLevelType w:val="hybridMultilevel"/>
     <w:tmpl w:val="9AAAFC70"/>
@@ -7005,7 +9012,7 @@
       </w:pPr>
     </w:lvl>
   </w:abstractNum>
-  <w:abstractNum w:abstractNumId="35" w15:restartNumberingAfterBreak="0">
+  <w:abstractNum w:abstractNumId="36" w15:restartNumberingAfterBreak="0">
     <w:nsid w:val="71B323F2"/>
     <w:multiLevelType w:val="hybridMultilevel"/>
     <w:tmpl w:val="F692F056"/>
@@ -7094,7 +9101,7 @@
       </w:pPr>
     </w:lvl>
   </w:abstractNum>
-  <w:abstractNum w:abstractNumId="36" w15:restartNumberingAfterBreak="0">
+  <w:abstractNum w:abstractNumId="37" w15:restartNumberingAfterBreak="0">
     <w:nsid w:val="73E60EFE"/>
     <w:multiLevelType w:val="hybridMultilevel"/>
     <w:tmpl w:val="E9F4B4BE"/>
@@ -7183,7 +9190,7 @@
       </w:pPr>
     </w:lvl>
   </w:abstractNum>
-  <w:abstractNum w:abstractNumId="37" w15:restartNumberingAfterBreak="0">
+  <w:abstractNum w:abstractNumId="38" w15:restartNumberingAfterBreak="0">
     <w:nsid w:val="7A060B79"/>
     <w:multiLevelType w:val="hybridMultilevel"/>
     <w:tmpl w:val="2B6E8C7C"/>
@@ -7272,7 +9279,7 @@
       </w:pPr>
     </w:lvl>
   </w:abstractNum>
-  <w:abstractNum w:abstractNumId="38" w15:restartNumberingAfterBreak="0">
+  <w:abstractNum w:abstractNumId="39" w15:restartNumberingAfterBreak="0">
     <w:nsid w:val="7B3156D7"/>
     <w:multiLevelType w:val="hybridMultilevel"/>
     <w:tmpl w:val="D79060AE"/>
@@ -7363,7 +9370,7 @@
       </w:pPr>
     </w:lvl>
   </w:abstractNum>
-  <w:abstractNum w:abstractNumId="39" w15:restartNumberingAfterBreak="0">
+  <w:abstractNum w:abstractNumId="40" w15:restartNumberingAfterBreak="0">
     <w:nsid w:val="7C093E54"/>
     <w:multiLevelType w:val="hybridMultilevel"/>
     <w:tmpl w:val="07E2E3AC"/>
@@ -7452,7 +9459,7 @@
       </w:pPr>
     </w:lvl>
   </w:abstractNum>
-  <w:abstractNum w:abstractNumId="40" w15:restartNumberingAfterBreak="0">
+  <w:abstractNum w:abstractNumId="41" w15:restartNumberingAfterBreak="0">
     <w:nsid w:val="7D2543A3"/>
     <w:multiLevelType w:val="hybridMultilevel"/>
     <w:tmpl w:val="49385B7E"/>
@@ -7541,7 +9548,7 @@
       </w:pPr>
     </w:lvl>
   </w:abstractNum>
-  <w:abstractNum w:abstractNumId="41" w15:restartNumberingAfterBreak="0">
+  <w:abstractNum w:abstractNumId="42" w15:restartNumberingAfterBreak="0">
     <w:nsid w:val="7D2F4AD1"/>
     <w:multiLevelType w:val="hybridMultilevel"/>
     <w:tmpl w:val="23CEFC16"/>
@@ -7630,7 +9637,7 @@
       </w:pPr>
     </w:lvl>
   </w:abstractNum>
-  <w:abstractNum w:abstractNumId="42" w15:restartNumberingAfterBreak="0">
+  <w:abstractNum w:abstractNumId="43" w15:restartNumberingAfterBreak="0">
     <w:nsid w:val="7DBE32CF"/>
     <w:multiLevelType w:val="hybridMultilevel"/>
     <w:tmpl w:val="C92AF380"/>
@@ -7719,7 +9726,7 @@
       </w:pPr>
     </w:lvl>
   </w:abstractNum>
-  <w:abstractNum w:abstractNumId="43" w15:restartNumberingAfterBreak="0">
+  <w:abstractNum w:abstractNumId="44" w15:restartNumberingAfterBreak="0">
     <w:nsid w:val="7F540412"/>
     <w:multiLevelType w:val="hybridMultilevel"/>
     <w:tmpl w:val="E5C674FA"/>
@@ -7808,7 +9815,7 @@
       </w:pPr>
     </w:lvl>
   </w:abstractNum>
-  <w:abstractNum w:abstractNumId="44" w15:restartNumberingAfterBreak="0">
+  <w:abstractNum w:abstractNumId="45" w15:restartNumberingAfterBreak="0">
     <w:nsid w:val="7F650AC6"/>
     <w:multiLevelType w:val="hybridMultilevel"/>
     <w:tmpl w:val="A54E48EE"/>
@@ -7897,7 +9904,7 @@
       </w:pPr>
     </w:lvl>
   </w:abstractNum>
-  <w:abstractNum w:abstractNumId="45" w15:restartNumberingAfterBreak="0">
+  <w:abstractNum w:abstractNumId="46" w15:restartNumberingAfterBreak="0">
     <w:nsid w:val="7F9E247D"/>
     <w:multiLevelType w:val="hybridMultilevel"/>
     <w:tmpl w:val="7CD2FB98"/>
@@ -7986,7 +9993,7 @@
       </w:pPr>
     </w:lvl>
   </w:abstractNum>
-  <w:abstractNum w:abstractNumId="46" w15:restartNumberingAfterBreak="0">
+  <w:abstractNum w:abstractNumId="47" w15:restartNumberingAfterBreak="0">
     <w:nsid w:val="7FE30ED6"/>
     <w:multiLevelType w:val="hybridMultilevel"/>
     <w:tmpl w:val="B81A6F3C"/>
@@ -8085,25 +10092,25 @@
     <w:abstractNumId w:val="21"/>
   </w:num>
   <w:num w:numId="4" w16cid:durableId="2033145947">
-    <w:abstractNumId w:val="43"/>
+    <w:abstractNumId w:val="44"/>
   </w:num>
   <w:num w:numId="5" w16cid:durableId="202055902">
     <w:abstractNumId w:val="1"/>
   </w:num>
   <w:num w:numId="6" w16cid:durableId="1370255834">
-    <w:abstractNumId w:val="32"/>
+    <w:abstractNumId w:val="33"/>
   </w:num>
   <w:num w:numId="7" w16cid:durableId="1398819235">
     <w:abstractNumId w:val="16"/>
   </w:num>
   <w:num w:numId="8" w16cid:durableId="1640839801">
-    <w:abstractNumId w:val="39"/>
+    <w:abstractNumId w:val="40"/>
   </w:num>
   <w:num w:numId="9" w16cid:durableId="1914927308">
     <w:abstractNumId w:val="3"/>
   </w:num>
   <w:num w:numId="10" w16cid:durableId="578298169">
-    <w:abstractNumId w:val="30"/>
+    <w:abstractNumId w:val="31"/>
   </w:num>
   <w:num w:numId="11" w16cid:durableId="1107581818">
     <w:abstractNumId w:val="12"/>
@@ -8112,10 +10119,10 @@
     <w:abstractNumId w:val="15"/>
   </w:num>
   <w:num w:numId="13" w16cid:durableId="819930803">
-    <w:abstractNumId w:val="42"/>
+    <w:abstractNumId w:val="43"/>
   </w:num>
   <w:num w:numId="14" w16cid:durableId="1214193706">
-    <w:abstractNumId w:val="29"/>
+    <w:abstractNumId w:val="30"/>
   </w:num>
   <w:num w:numId="15" w16cid:durableId="1183664756">
     <w:abstractNumId w:val="23"/>
@@ -8127,13 +10134,13 @@
     <w:abstractNumId w:val="25"/>
   </w:num>
   <w:num w:numId="18" w16cid:durableId="1482582286">
-    <w:abstractNumId w:val="35"/>
+    <w:abstractNumId w:val="36"/>
   </w:num>
   <w:num w:numId="19" w16cid:durableId="1501500492">
     <w:abstractNumId w:val="22"/>
   </w:num>
   <w:num w:numId="20" w16cid:durableId="1992253231">
-    <w:abstractNumId w:val="38"/>
+    <w:abstractNumId w:val="39"/>
   </w:num>
   <w:num w:numId="21" w16cid:durableId="1919510597">
     <w:abstractNumId w:val="10"/>
@@ -8142,22 +10149,22 @@
     <w:abstractNumId w:val="2"/>
   </w:num>
   <w:num w:numId="23" w16cid:durableId="233318046">
-    <w:abstractNumId w:val="45"/>
+    <w:abstractNumId w:val="46"/>
   </w:num>
   <w:num w:numId="24" w16cid:durableId="271715766">
     <w:abstractNumId w:val="8"/>
   </w:num>
   <w:num w:numId="25" w16cid:durableId="496187473">
-    <w:abstractNumId w:val="44"/>
+    <w:abstractNumId w:val="45"/>
   </w:num>
   <w:num w:numId="26" w16cid:durableId="1878423866">
     <w:abstractNumId w:val="0"/>
   </w:num>
   <w:num w:numId="27" w16cid:durableId="1177305161">
-    <w:abstractNumId w:val="34"/>
+    <w:abstractNumId w:val="35"/>
   </w:num>
   <w:num w:numId="28" w16cid:durableId="1164469922">
-    <w:abstractNumId w:val="37"/>
+    <w:abstractNumId w:val="38"/>
   </w:num>
   <w:num w:numId="29" w16cid:durableId="277638703">
     <w:abstractNumId w:val="5"/>
@@ -8166,7 +10173,7 @@
     <w:abstractNumId w:val="9"/>
   </w:num>
   <w:num w:numId="31" w16cid:durableId="1846166229">
-    <w:abstractNumId w:val="40"/>
+    <w:abstractNumId w:val="41"/>
   </w:num>
   <w:num w:numId="32" w16cid:durableId="1931498470">
     <w:abstractNumId w:val="4"/>
@@ -8181,16 +10188,16 @@
     <w:abstractNumId w:val="11"/>
   </w:num>
   <w:num w:numId="36" w16cid:durableId="216017598">
-    <w:abstractNumId w:val="27"/>
+    <w:abstractNumId w:val="28"/>
   </w:num>
   <w:num w:numId="37" w16cid:durableId="1923295863">
-    <w:abstractNumId w:val="41"/>
+    <w:abstractNumId w:val="42"/>
   </w:num>
   <w:num w:numId="38" w16cid:durableId="413674313">
     <w:abstractNumId w:val="20"/>
   </w:num>
   <w:num w:numId="39" w16cid:durableId="478501132">
-    <w:abstractNumId w:val="36"/>
+    <w:abstractNumId w:val="37"/>
   </w:num>
   <w:num w:numId="40" w16cid:durableId="711543072">
     <w:abstractNumId w:val="24"/>
@@ -8199,22 +10206,25 @@
     <w:abstractNumId w:val="17"/>
   </w:num>
   <w:num w:numId="42" w16cid:durableId="774711191">
-    <w:abstractNumId w:val="33"/>
+    <w:abstractNumId w:val="34"/>
   </w:num>
   <w:num w:numId="43" w16cid:durableId="820123311">
-    <w:abstractNumId w:val="46"/>
+    <w:abstractNumId w:val="47"/>
   </w:num>
   <w:num w:numId="44" w16cid:durableId="409890200">
-    <w:abstractNumId w:val="26"/>
+    <w:abstractNumId w:val="27"/>
   </w:num>
   <w:num w:numId="45" w16cid:durableId="2019500496">
-    <w:abstractNumId w:val="31"/>
+    <w:abstractNumId w:val="32"/>
   </w:num>
   <w:num w:numId="46" w16cid:durableId="332102753">
-    <w:abstractNumId w:val="28"/>
+    <w:abstractNumId w:val="29"/>
   </w:num>
   <w:num w:numId="47" w16cid:durableId="1379428125">
     <w:abstractNumId w:val="7"/>
+  </w:num>
+  <w:num w:numId="48" w16cid:durableId="982393518">
+    <w:abstractNumId w:val="26"/>
   </w:num>
 </w:numbering>
 </file>

</xml_diff>

<commit_message>
Algebra 2 - Chapter 3: Exponential and Logarithmic Expressions and Equations - 3.2 Solving Exponential Equations By Guess and Check Or By Graphing
</commit_message>
<xml_diff>
--- a/Algebra-2/ch03/Algebra 2 - Chapter 3.docx
+++ b/Algebra-2/ch03/Algebra 2 - Chapter 3.docx
@@ -4348,6 +4348,9 @@
             </m:den>
           </m:f>
           <m:r>
+            <m:rPr>
+              <m:sty m:val="p"/>
+            </m:rPr>
             <w:rPr>
               <w:rFonts w:eastAsiaTheme="minorEastAsia"/>
             </w:rPr>
@@ -5528,6 +5531,9 @@
             <m:t>=</m:t>
           </m:r>
           <m:r>
+            <m:rPr>
+              <m:sty m:val="p"/>
+            </m:rPr>
             <w:rPr>
               <w:rFonts w:ascii="Cambria Math" w:eastAsiaTheme="minorEastAsia" w:hAnsi="Cambria Math"/>
             </w:rPr>
@@ -5565,13 +5571,7 @@
             <w:rPr>
               <w:rFonts w:ascii="Cambria Math" w:eastAsiaTheme="minorEastAsia" w:hAnsi="Cambria Math"/>
             </w:rPr>
-            <m:t>∙125</m:t>
-          </m:r>
-          <m:r>
-            <w:rPr>
-              <w:rFonts w:ascii="Cambria Math" w:eastAsiaTheme="minorEastAsia" w:hAnsi="Cambria Math"/>
-            </w:rPr>
-            <m:t>∙</m:t>
+            <m:t>∙125∙</m:t>
           </m:r>
           <m:f>
             <m:fPr>
@@ -5720,6 +5720,3304 @@
           </m:f>
         </m:oMath>
       </m:oMathPara>
+    </w:p>
+    <w:p>
+      <w:pPr>
+        <w:pStyle w:val="ListParagraph"/>
+        <w:rPr>
+          <w:rFonts w:eastAsiaTheme="minorEastAsia"/>
+        </w:rPr>
+      </w:pPr>
+    </w:p>
+    <w:p>
+      <w:pPr>
+        <w:pStyle w:val="Heading2"/>
+        <w:rPr>
+          <w:rFonts w:eastAsiaTheme="minorEastAsia"/>
+        </w:rPr>
+      </w:pPr>
+      <w:r>
+        <w:rPr>
+          <w:rFonts w:eastAsiaTheme="minorEastAsia"/>
+        </w:rPr>
+        <w:br w:type="column"/>
+      </w:r>
+      <w:r>
+        <w:rPr>
+          <w:rFonts w:eastAsiaTheme="minorEastAsia"/>
+        </w:rPr>
+        <w:lastRenderedPageBreak/>
+        <w:t xml:space="preserve">3.2 Solving Exponential Equations </w:t>
+      </w:r>
+      <w:proofErr w:type="gramStart"/>
+      <w:r>
+        <w:rPr>
+          <w:rFonts w:eastAsiaTheme="minorEastAsia"/>
+        </w:rPr>
+        <w:t>By</w:t>
+      </w:r>
+      <w:proofErr w:type="gramEnd"/>
+      <w:r>
+        <w:rPr>
+          <w:rFonts w:eastAsiaTheme="minorEastAsia"/>
+        </w:rPr>
+        <w:t xml:space="preserve"> Guess and Check </w:t>
+      </w:r>
+      <w:proofErr w:type="gramStart"/>
+      <w:r>
+        <w:rPr>
+          <w:rFonts w:eastAsiaTheme="minorEastAsia"/>
+        </w:rPr>
+        <w:t>Or</w:t>
+      </w:r>
+      <w:proofErr w:type="gramEnd"/>
+      <w:r>
+        <w:rPr>
+          <w:rFonts w:eastAsiaTheme="minorEastAsia"/>
+        </w:rPr>
+        <w:t xml:space="preserve"> </w:t>
+      </w:r>
+      <w:proofErr w:type="gramStart"/>
+      <w:r>
+        <w:rPr>
+          <w:rFonts w:eastAsiaTheme="minorEastAsia"/>
+        </w:rPr>
+        <w:t>By</w:t>
+      </w:r>
+      <w:proofErr w:type="gramEnd"/>
+      <w:r>
+        <w:rPr>
+          <w:rFonts w:eastAsiaTheme="minorEastAsia"/>
+        </w:rPr>
+        <w:t xml:space="preserve"> Graphing</w:t>
+      </w:r>
+    </w:p>
+    <w:p>
+      <w:pPr>
+        <w:rPr>
+          <w:b/>
+          <w:bCs/>
+        </w:rPr>
+      </w:pPr>
+      <w:r>
+        <w:rPr>
+          <w:b/>
+          <w:bCs/>
+        </w:rPr>
+        <w:t>Key Ideas</w:t>
+      </w:r>
+    </w:p>
+    <w:p>
+      <w:pPr>
+        <w:rPr>
+          <w:rFonts w:eastAsiaTheme="minorEastAsia"/>
+        </w:rPr>
+      </w:pPr>
+      <w:r>
+        <w:t xml:space="preserve">An </w:t>
+      </w:r>
+      <w:r>
+        <w:rPr>
+          <w:i/>
+          <w:iCs/>
+        </w:rPr>
+        <w:t>exponential equation</w:t>
+      </w:r>
+      <w:r>
+        <w:t xml:space="preserve"> is one in which the variable is an exponent. An example is the equation </w:t>
+      </w:r>
+      <m:oMath>
+        <m:sSup>
+          <m:sSupPr>
+            <m:ctrlPr>
+              <w:rPr>
+                <w:rFonts w:ascii="Cambria Math" w:hAnsi="Cambria Math"/>
+                <w:i/>
+              </w:rPr>
+            </m:ctrlPr>
+          </m:sSupPr>
+          <m:e>
+            <m:r>
+              <w:rPr>
+                <w:rFonts w:ascii="Cambria Math" w:hAnsi="Cambria Math"/>
+              </w:rPr>
+              <m:t>2</m:t>
+            </m:r>
+          </m:e>
+          <m:sup>
+            <m:r>
+              <w:rPr>
+                <w:rFonts w:ascii="Cambria Math" w:hAnsi="Cambria Math"/>
+              </w:rPr>
+              <m:t>x</m:t>
+            </m:r>
+          </m:sup>
+        </m:sSup>
+        <m:r>
+          <w:rPr>
+            <w:rFonts w:ascii="Cambria Math" w:hAnsi="Cambria Math"/>
+          </w:rPr>
+          <m:t>=32</m:t>
+        </m:r>
+      </m:oMath>
+      <w:r>
+        <w:rPr>
+          <w:rFonts w:eastAsiaTheme="minorEastAsia"/>
+        </w:rPr>
+        <w:t>. Some exponential equations have integer solutions, some have rational solutions (fractions), and some have irrational solutions. One way to solve exponential equations is through guess and check. Another way is to use the intersect feature of a graphing calculator.</w:t>
+      </w:r>
+    </w:p>
+    <w:p>
+      <w:pPr>
+        <w:rPr>
+          <w:rFonts w:eastAsiaTheme="minorEastAsia"/>
+          <w:b/>
+          <w:bCs/>
+        </w:rPr>
+      </w:pPr>
+      <w:r>
+        <w:rPr>
+          <w:rFonts w:eastAsiaTheme="minorEastAsia"/>
+          <w:b/>
+          <w:bCs/>
+        </w:rPr>
+        <w:t>Solving Exponential Equations with Guess and Check</w:t>
+      </w:r>
+    </w:p>
+    <w:p>
+      <w:pPr>
+        <w:rPr>
+          <w:rFonts w:eastAsiaTheme="minorEastAsia"/>
+          <w:b/>
+          <w:bCs/>
+        </w:rPr>
+      </w:pPr>
+      <w:r>
+        <w:rPr>
+          <w:rFonts w:eastAsiaTheme="minorEastAsia"/>
+          <w:b/>
+          <w:bCs/>
+        </w:rPr>
+        <w:t>Example 1</w:t>
+      </w:r>
+    </w:p>
+    <w:p>
+      <w:pPr>
+        <w:rPr>
+          <w:rFonts w:eastAsiaTheme="minorEastAsia"/>
+        </w:rPr>
+      </w:pPr>
+      <w:r>
+        <w:rPr>
+          <w:rFonts w:eastAsiaTheme="minorEastAsia"/>
+        </w:rPr>
+        <w:t xml:space="preserve">Solve </w:t>
+      </w:r>
+      <m:oMath>
+        <m:sSup>
+          <m:sSupPr>
+            <m:ctrlPr>
+              <w:rPr>
+                <w:rFonts w:ascii="Cambria Math" w:eastAsiaTheme="minorEastAsia" w:hAnsi="Cambria Math"/>
+                <w:i/>
+              </w:rPr>
+            </m:ctrlPr>
+          </m:sSupPr>
+          <m:e>
+            <m:r>
+              <w:rPr>
+                <w:rFonts w:ascii="Cambria Math" w:eastAsiaTheme="minorEastAsia" w:hAnsi="Cambria Math"/>
+              </w:rPr>
+              <m:t>3</m:t>
+            </m:r>
+          </m:e>
+          <m:sup>
+            <m:r>
+              <w:rPr>
+                <w:rFonts w:ascii="Cambria Math" w:eastAsiaTheme="minorEastAsia" w:hAnsi="Cambria Math"/>
+              </w:rPr>
+              <m:t>x</m:t>
+            </m:r>
+          </m:sup>
+        </m:sSup>
+        <m:r>
+          <w:rPr>
+            <w:rFonts w:ascii="Cambria Math" w:eastAsiaTheme="minorEastAsia" w:hAnsi="Cambria Math"/>
+          </w:rPr>
+          <m:t>=729</m:t>
+        </m:r>
+      </m:oMath>
+      <w:r>
+        <w:rPr>
+          <w:rFonts w:eastAsiaTheme="minorEastAsia"/>
+        </w:rPr>
+        <w:t xml:space="preserve"> by guess and check.</w:t>
+      </w:r>
+    </w:p>
+    <w:p>
+      <w:pPr>
+        <w:rPr>
+          <w:rFonts w:eastAsiaTheme="minorEastAsia"/>
+        </w:rPr>
+      </w:pPr>
+      <w:r>
+        <w:rPr>
+          <w:rFonts w:eastAsiaTheme="minorEastAsia"/>
+          <w:i/>
+          <w:iCs/>
+        </w:rPr>
+        <w:t>Solution</w:t>
+      </w:r>
+      <w:r>
+        <w:rPr>
+          <w:rFonts w:eastAsiaTheme="minorEastAsia"/>
+        </w:rPr>
+        <w:t xml:space="preserve">: Since </w:t>
+      </w:r>
+      <m:oMath>
+        <m:sSup>
+          <m:sSupPr>
+            <m:ctrlPr>
+              <w:rPr>
+                <w:rFonts w:ascii="Cambria Math" w:eastAsiaTheme="minorEastAsia" w:hAnsi="Cambria Math"/>
+                <w:i/>
+              </w:rPr>
+            </m:ctrlPr>
+          </m:sSupPr>
+          <m:e>
+            <m:r>
+              <w:rPr>
+                <w:rFonts w:ascii="Cambria Math" w:eastAsiaTheme="minorEastAsia" w:hAnsi="Cambria Math"/>
+              </w:rPr>
+              <m:t>3</m:t>
+            </m:r>
+          </m:e>
+          <m:sup>
+            <m:r>
+              <w:rPr>
+                <w:rFonts w:ascii="Cambria Math" w:eastAsiaTheme="minorEastAsia" w:hAnsi="Cambria Math"/>
+              </w:rPr>
+              <m:t>6</m:t>
+            </m:r>
+          </m:sup>
+        </m:sSup>
+        <m:r>
+          <w:rPr>
+            <w:rFonts w:ascii="Cambria Math" w:eastAsiaTheme="minorEastAsia" w:hAnsi="Cambria Math"/>
+          </w:rPr>
+          <m:t>=729</m:t>
+        </m:r>
+      </m:oMath>
+      <w:r>
+        <w:rPr>
+          <w:rFonts w:eastAsiaTheme="minorEastAsia"/>
+        </w:rPr>
+        <w:t>, the solution is 6.</w:t>
+      </w:r>
+    </w:p>
+    <w:p>
+      <w:pPr>
+        <w:rPr>
+          <w:rFonts w:eastAsiaTheme="minorEastAsia"/>
+          <w:b/>
+          <w:bCs/>
+        </w:rPr>
+      </w:pPr>
+      <w:r>
+        <w:rPr>
+          <w:rFonts w:eastAsiaTheme="minorEastAsia"/>
+          <w:b/>
+          <w:bCs/>
+        </w:rPr>
+        <w:t>Example 2</w:t>
+      </w:r>
+    </w:p>
+    <w:p>
+      <w:pPr>
+        <w:rPr>
+          <w:rFonts w:eastAsiaTheme="minorEastAsia"/>
+        </w:rPr>
+      </w:pPr>
+      <w:r>
+        <w:rPr>
+          <w:rFonts w:eastAsiaTheme="minorEastAsia"/>
+        </w:rPr>
+        <w:t xml:space="preserve">Which value of </w:t>
+      </w:r>
+      <m:oMath>
+        <m:r>
+          <w:rPr>
+            <w:rFonts w:ascii="Cambria Math" w:eastAsiaTheme="minorEastAsia" w:hAnsi="Cambria Math"/>
+          </w:rPr>
+          <m:t>x</m:t>
+        </m:r>
+      </m:oMath>
+      <w:r>
+        <w:rPr>
+          <w:rFonts w:eastAsiaTheme="minorEastAsia"/>
+        </w:rPr>
+        <w:t xml:space="preserve"> makes </w:t>
+      </w:r>
+      <m:oMath>
+        <m:sSup>
+          <m:sSupPr>
+            <m:ctrlPr>
+              <w:rPr>
+                <w:rFonts w:ascii="Cambria Math" w:eastAsiaTheme="minorEastAsia" w:hAnsi="Cambria Math"/>
+                <w:i/>
+              </w:rPr>
+            </m:ctrlPr>
+          </m:sSupPr>
+          <m:e>
+            <m:r>
+              <w:rPr>
+                <w:rFonts w:ascii="Cambria Math" w:eastAsiaTheme="minorEastAsia" w:hAnsi="Cambria Math"/>
+              </w:rPr>
+              <m:t>5</m:t>
+            </m:r>
+          </m:e>
+          <m:sup>
+            <m:r>
+              <w:rPr>
+                <w:rFonts w:ascii="Cambria Math" w:eastAsiaTheme="minorEastAsia" w:hAnsi="Cambria Math"/>
+              </w:rPr>
+              <m:t>x</m:t>
+            </m:r>
+          </m:sup>
+        </m:sSup>
+        <m:r>
+          <w:rPr>
+            <w:rFonts w:ascii="Cambria Math" w:eastAsiaTheme="minorEastAsia" w:hAnsi="Cambria Math"/>
+          </w:rPr>
+          <m:t>=</m:t>
+        </m:r>
+        <m:f>
+          <m:fPr>
+            <m:ctrlPr>
+              <w:rPr>
+                <w:rFonts w:ascii="Cambria Math" w:eastAsiaTheme="minorEastAsia" w:hAnsi="Cambria Math"/>
+                <w:i/>
+              </w:rPr>
+            </m:ctrlPr>
+          </m:fPr>
+          <m:num>
+            <m:r>
+              <w:rPr>
+                <w:rFonts w:ascii="Cambria Math" w:eastAsiaTheme="minorEastAsia" w:hAnsi="Cambria Math"/>
+              </w:rPr>
+              <m:t>1</m:t>
+            </m:r>
+          </m:num>
+          <m:den>
+            <m:r>
+              <w:rPr>
+                <w:rFonts w:ascii="Cambria Math" w:eastAsiaTheme="minorEastAsia" w:hAnsi="Cambria Math"/>
+              </w:rPr>
+              <m:t>125</m:t>
+            </m:r>
+          </m:den>
+        </m:f>
+        <m:r>
+          <w:rPr>
+            <w:rFonts w:ascii="Cambria Math" w:eastAsiaTheme="minorEastAsia" w:hAnsi="Cambria Math"/>
+          </w:rPr>
+          <m:t>?</m:t>
+        </m:r>
+      </m:oMath>
+    </w:p>
+    <w:p>
+      <w:pPr>
+        <w:rPr>
+          <w:rFonts w:eastAsiaTheme="minorEastAsia"/>
+        </w:rPr>
+      </w:pPr>
+      <w:r>
+        <w:rPr>
+          <w:rFonts w:eastAsiaTheme="minorEastAsia"/>
+          <w:i/>
+          <w:iCs/>
+        </w:rPr>
+        <w:t>Solution</w:t>
+      </w:r>
+      <w:r>
+        <w:rPr>
+          <w:rFonts w:eastAsiaTheme="minorEastAsia"/>
+        </w:rPr>
+        <w:t xml:space="preserve">: Since </w:t>
+      </w:r>
+      <m:oMath>
+        <m:f>
+          <m:fPr>
+            <m:ctrlPr>
+              <w:rPr>
+                <w:rFonts w:ascii="Cambria Math" w:eastAsiaTheme="minorEastAsia" w:hAnsi="Cambria Math"/>
+                <w:i/>
+              </w:rPr>
+            </m:ctrlPr>
+          </m:fPr>
+          <m:num>
+            <m:r>
+              <w:rPr>
+                <w:rFonts w:ascii="Cambria Math" w:eastAsiaTheme="minorEastAsia" w:hAnsi="Cambria Math"/>
+              </w:rPr>
+              <m:t>1</m:t>
+            </m:r>
+          </m:num>
+          <m:den>
+            <m:r>
+              <w:rPr>
+                <w:rFonts w:ascii="Cambria Math" w:eastAsiaTheme="minorEastAsia" w:hAnsi="Cambria Math"/>
+              </w:rPr>
+              <m:t>125</m:t>
+            </m:r>
+          </m:den>
+        </m:f>
+      </m:oMath>
+      <w:r>
+        <w:rPr>
+          <w:rFonts w:eastAsiaTheme="minorEastAsia"/>
+        </w:rPr>
+        <w:t xml:space="preserve"> is between 0 and 1, the answer must be negative.</w:t>
+      </w:r>
+    </w:p>
+    <w:p>
+      <w:pPr>
+        <w:rPr>
+          <w:rFonts w:eastAsiaTheme="minorEastAsia"/>
+        </w:rPr>
+      </w:pPr>
+      <w:r>
+        <w:rPr>
+          <w:rFonts w:eastAsiaTheme="minorEastAsia"/>
+        </w:rPr>
+        <w:t xml:space="preserve">Since </w:t>
+      </w:r>
+      <m:oMath>
+        <m:sSup>
+          <m:sSupPr>
+            <m:ctrlPr>
+              <w:rPr>
+                <w:rFonts w:ascii="Cambria Math" w:eastAsiaTheme="minorEastAsia" w:hAnsi="Cambria Math"/>
+                <w:i/>
+              </w:rPr>
+            </m:ctrlPr>
+          </m:sSupPr>
+          <m:e>
+            <m:r>
+              <w:rPr>
+                <w:rFonts w:ascii="Cambria Math" w:eastAsiaTheme="minorEastAsia" w:hAnsi="Cambria Math"/>
+              </w:rPr>
+              <m:t>5</m:t>
+            </m:r>
+          </m:e>
+          <m:sup>
+            <m:r>
+              <w:rPr>
+                <w:rFonts w:ascii="Cambria Math" w:eastAsiaTheme="minorEastAsia" w:hAnsi="Cambria Math"/>
+              </w:rPr>
+              <m:t>-2</m:t>
+            </m:r>
+          </m:sup>
+        </m:sSup>
+        <m:r>
+          <w:rPr>
+            <w:rFonts w:ascii="Cambria Math" w:eastAsiaTheme="minorEastAsia" w:hAnsi="Cambria Math"/>
+          </w:rPr>
+          <m:t>=</m:t>
+        </m:r>
+        <m:f>
+          <m:fPr>
+            <m:ctrlPr>
+              <w:rPr>
+                <w:rFonts w:ascii="Cambria Math" w:eastAsiaTheme="minorEastAsia" w:hAnsi="Cambria Math"/>
+                <w:i/>
+              </w:rPr>
+            </m:ctrlPr>
+          </m:fPr>
+          <m:num>
+            <m:r>
+              <w:rPr>
+                <w:rFonts w:ascii="Cambria Math" w:eastAsiaTheme="minorEastAsia" w:hAnsi="Cambria Math"/>
+              </w:rPr>
+              <m:t>1</m:t>
+            </m:r>
+          </m:num>
+          <m:den>
+            <m:r>
+              <w:rPr>
+                <w:rFonts w:ascii="Cambria Math" w:eastAsiaTheme="minorEastAsia" w:hAnsi="Cambria Math"/>
+              </w:rPr>
+              <m:t>25</m:t>
+            </m:r>
+          </m:den>
+        </m:f>
+      </m:oMath>
+      <w:r>
+        <w:rPr>
+          <w:rFonts w:eastAsiaTheme="minorEastAsia"/>
+        </w:rPr>
+        <w:t xml:space="preserve">, the denominator is too small. Since </w:t>
+      </w:r>
+      <m:oMath>
+        <m:sSup>
+          <m:sSupPr>
+            <m:ctrlPr>
+              <w:rPr>
+                <w:rFonts w:ascii="Cambria Math" w:eastAsiaTheme="minorEastAsia" w:hAnsi="Cambria Math"/>
+                <w:i/>
+              </w:rPr>
+            </m:ctrlPr>
+          </m:sSupPr>
+          <m:e>
+            <m:r>
+              <w:rPr>
+                <w:rFonts w:ascii="Cambria Math" w:eastAsiaTheme="minorEastAsia" w:hAnsi="Cambria Math"/>
+              </w:rPr>
+              <m:t>5</m:t>
+            </m:r>
+          </m:e>
+          <m:sup>
+            <m:r>
+              <w:rPr>
+                <w:rFonts w:ascii="Cambria Math" w:eastAsiaTheme="minorEastAsia" w:hAnsi="Cambria Math"/>
+              </w:rPr>
+              <m:t>-3</m:t>
+            </m:r>
+          </m:sup>
+        </m:sSup>
+        <m:r>
+          <w:rPr>
+            <w:rFonts w:ascii="Cambria Math" w:eastAsiaTheme="minorEastAsia" w:hAnsi="Cambria Math"/>
+          </w:rPr>
+          <m:t>=</m:t>
+        </m:r>
+        <m:f>
+          <m:fPr>
+            <m:ctrlPr>
+              <w:rPr>
+                <w:rFonts w:ascii="Cambria Math" w:eastAsiaTheme="minorEastAsia" w:hAnsi="Cambria Math"/>
+                <w:i/>
+              </w:rPr>
+            </m:ctrlPr>
+          </m:fPr>
+          <m:num>
+            <m:r>
+              <w:rPr>
+                <w:rFonts w:ascii="Cambria Math" w:eastAsiaTheme="minorEastAsia" w:hAnsi="Cambria Math"/>
+              </w:rPr>
+              <m:t>1</m:t>
+            </m:r>
+          </m:num>
+          <m:den>
+            <m:r>
+              <w:rPr>
+                <w:rFonts w:ascii="Cambria Math" w:eastAsiaTheme="minorEastAsia" w:hAnsi="Cambria Math"/>
+              </w:rPr>
+              <m:t>125</m:t>
+            </m:r>
+          </m:den>
+        </m:f>
+      </m:oMath>
+      <w:r>
+        <w:rPr>
+          <w:rFonts w:eastAsiaTheme="minorEastAsia"/>
+        </w:rPr>
+        <w:t xml:space="preserve">, the answer is </w:t>
+      </w:r>
+      <m:oMath>
+        <m:r>
+          <w:rPr>
+            <w:rFonts w:ascii="Cambria Math" w:eastAsiaTheme="minorEastAsia" w:hAnsi="Cambria Math"/>
+          </w:rPr>
+          <m:t>x=-3</m:t>
+        </m:r>
+      </m:oMath>
+      <w:r>
+        <w:rPr>
+          <w:rFonts w:eastAsiaTheme="minorEastAsia"/>
+        </w:rPr>
+        <w:t>.</w:t>
+      </w:r>
+    </w:p>
+    <w:p>
+      <w:pPr>
+        <w:rPr>
+          <w:rFonts w:eastAsiaTheme="minorEastAsia"/>
+          <w:b/>
+          <w:bCs/>
+        </w:rPr>
+      </w:pPr>
+      <w:r>
+        <w:rPr>
+          <w:rFonts w:eastAsiaTheme="minorEastAsia"/>
+          <w:b/>
+          <w:bCs/>
+        </w:rPr>
+        <w:t>Example 3</w:t>
+      </w:r>
+    </w:p>
+    <w:p>
+      <w:pPr>
+        <w:rPr>
+          <w:rFonts w:eastAsiaTheme="minorEastAsia"/>
+        </w:rPr>
+      </w:pPr>
+      <w:r>
+        <w:rPr>
+          <w:rFonts w:eastAsiaTheme="minorEastAsia"/>
+        </w:rPr>
+        <w:t xml:space="preserve">To the nearest tenth, what is the solution to </w:t>
+      </w:r>
+      <m:oMath>
+        <m:sSup>
+          <m:sSupPr>
+            <m:ctrlPr>
+              <w:rPr>
+                <w:rFonts w:ascii="Cambria Math" w:eastAsiaTheme="minorEastAsia" w:hAnsi="Cambria Math"/>
+                <w:i/>
+              </w:rPr>
+            </m:ctrlPr>
+          </m:sSupPr>
+          <m:e>
+            <m:r>
+              <w:rPr>
+                <w:rFonts w:ascii="Cambria Math" w:eastAsiaTheme="minorEastAsia" w:hAnsi="Cambria Math"/>
+              </w:rPr>
+              <m:t>2</m:t>
+            </m:r>
+          </m:e>
+          <m:sup>
+            <m:r>
+              <w:rPr>
+                <w:rFonts w:ascii="Cambria Math" w:eastAsiaTheme="minorEastAsia" w:hAnsi="Cambria Math"/>
+              </w:rPr>
+              <m:t>x</m:t>
+            </m:r>
+          </m:sup>
+        </m:sSup>
+        <m:r>
+          <w:rPr>
+            <w:rFonts w:ascii="Cambria Math" w:eastAsiaTheme="minorEastAsia" w:hAnsi="Cambria Math"/>
+          </w:rPr>
+          <m:t>=42</m:t>
+        </m:r>
+      </m:oMath>
+      <w:r>
+        <w:rPr>
+          <w:rFonts w:eastAsiaTheme="minorEastAsia"/>
+        </w:rPr>
+        <w:t>?</w:t>
+      </w:r>
+    </w:p>
+    <w:p>
+      <w:pPr>
+        <w:rPr>
+          <w:rFonts w:eastAsiaTheme="minorEastAsia"/>
+        </w:rPr>
+      </w:pPr>
+      <w:r>
+        <w:rPr>
+          <w:rFonts w:eastAsiaTheme="minorEastAsia"/>
+          <w:i/>
+          <w:iCs/>
+        </w:rPr>
+        <w:t>Solution</w:t>
+      </w:r>
+      <w:r>
+        <w:rPr>
+          <w:rFonts w:eastAsiaTheme="minorEastAsia"/>
+        </w:rPr>
+        <w:t xml:space="preserve">: Since </w:t>
+      </w:r>
+      <m:oMath>
+        <m:sSup>
+          <m:sSupPr>
+            <m:ctrlPr>
+              <w:rPr>
+                <w:rFonts w:ascii="Cambria Math" w:eastAsiaTheme="minorEastAsia" w:hAnsi="Cambria Math"/>
+                <w:i/>
+              </w:rPr>
+            </m:ctrlPr>
+          </m:sSupPr>
+          <m:e>
+            <m:r>
+              <w:rPr>
+                <w:rFonts w:ascii="Cambria Math" w:eastAsiaTheme="minorEastAsia" w:hAnsi="Cambria Math"/>
+              </w:rPr>
+              <m:t>2</m:t>
+            </m:r>
+          </m:e>
+          <m:sup>
+            <m:r>
+              <w:rPr>
+                <w:rFonts w:ascii="Cambria Math" w:eastAsiaTheme="minorEastAsia" w:hAnsi="Cambria Math"/>
+              </w:rPr>
+              <m:t>5</m:t>
+            </m:r>
+          </m:sup>
+        </m:sSup>
+        <m:r>
+          <w:rPr>
+            <w:rFonts w:ascii="Cambria Math" w:eastAsiaTheme="minorEastAsia" w:hAnsi="Cambria Math"/>
+          </w:rPr>
+          <m:t>=32</m:t>
+        </m:r>
+      </m:oMath>
+      <w:r>
+        <w:rPr>
+          <w:rFonts w:eastAsiaTheme="minorEastAsia"/>
+        </w:rPr>
+        <w:t xml:space="preserve">, which is too small, and since </w:t>
+      </w:r>
+      <m:oMath>
+        <m:sSup>
+          <m:sSupPr>
+            <m:ctrlPr>
+              <w:rPr>
+                <w:rFonts w:ascii="Cambria Math" w:eastAsiaTheme="minorEastAsia" w:hAnsi="Cambria Math"/>
+                <w:i/>
+              </w:rPr>
+            </m:ctrlPr>
+          </m:sSupPr>
+          <m:e>
+            <m:r>
+              <w:rPr>
+                <w:rFonts w:ascii="Cambria Math" w:eastAsiaTheme="minorEastAsia" w:hAnsi="Cambria Math"/>
+              </w:rPr>
+              <m:t>2</m:t>
+            </m:r>
+          </m:e>
+          <m:sup>
+            <m:r>
+              <w:rPr>
+                <w:rFonts w:ascii="Cambria Math" w:eastAsiaTheme="minorEastAsia" w:hAnsi="Cambria Math"/>
+              </w:rPr>
+              <m:t>6</m:t>
+            </m:r>
+          </m:sup>
+        </m:sSup>
+        <m:r>
+          <w:rPr>
+            <w:rFonts w:ascii="Cambria Math" w:eastAsiaTheme="minorEastAsia" w:hAnsi="Cambria Math"/>
+          </w:rPr>
+          <m:t>=64</m:t>
+        </m:r>
+      </m:oMath>
+      <w:r>
+        <w:rPr>
+          <w:rFonts w:eastAsiaTheme="minorEastAsia"/>
+        </w:rPr>
+        <w:t>, which is too big, the answer is between 5 and 6. Test the numbers 5.1, 5.2, 5.3 and so on until you find a number that is close to 42.</w:t>
+      </w:r>
+    </w:p>
+    <w:tbl>
+      <w:tblPr>
+        <w:tblStyle w:val="TableGrid"/>
+        <w:tblW w:w="0" w:type="auto"/>
+        <w:jc w:val="center"/>
+        <w:tblLook w:val="04A0" w:firstRow="1" w:lastRow="0" w:firstColumn="1" w:lastColumn="0" w:noHBand="0" w:noVBand="1"/>
+      </w:tblPr>
+      <w:tblGrid>
+        <w:gridCol w:w="715"/>
+        <w:gridCol w:w="1080"/>
+      </w:tblGrid>
+      <w:tr>
+        <w:trPr>
+          <w:jc w:val="center"/>
+        </w:trPr>
+        <w:tc>
+          <w:tcPr>
+            <w:tcW w:w="715" w:type="dxa"/>
+          </w:tcPr>
+          <w:p>
+            <w:pPr>
+              <w:jc w:val="center"/>
+              <w:rPr>
+                <w:rFonts w:eastAsiaTheme="minorEastAsia"/>
+              </w:rPr>
+            </w:pPr>
+            <w:r>
+              <w:rPr>
+                <w:rFonts w:eastAsiaTheme="minorEastAsia"/>
+              </w:rPr>
+              <w:t>x</w:t>
+            </w:r>
+          </w:p>
+        </w:tc>
+        <w:tc>
+          <w:tcPr>
+            <w:tcW w:w="1080" w:type="dxa"/>
+          </w:tcPr>
+          <w:p>
+            <w:pPr>
+              <w:jc w:val="center"/>
+              <w:rPr>
+                <w:rFonts w:eastAsiaTheme="minorEastAsia"/>
+              </w:rPr>
+            </w:pPr>
+            <m:oMathPara>
+              <m:oMath>
+                <m:sSup>
+                  <m:sSupPr>
+                    <m:ctrlPr>
+                      <w:rPr>
+                        <w:rFonts w:ascii="Cambria Math" w:eastAsiaTheme="minorEastAsia" w:hAnsi="Cambria Math"/>
+                        <w:i/>
+                      </w:rPr>
+                    </m:ctrlPr>
+                  </m:sSupPr>
+                  <m:e>
+                    <m:r>
+                      <w:rPr>
+                        <w:rFonts w:ascii="Cambria Math" w:eastAsiaTheme="minorEastAsia" w:hAnsi="Cambria Math"/>
+                      </w:rPr>
+                      <m:t>2</m:t>
+                    </m:r>
+                  </m:e>
+                  <m:sup>
+                    <m:r>
+                      <w:rPr>
+                        <w:rFonts w:ascii="Cambria Math" w:eastAsiaTheme="minorEastAsia" w:hAnsi="Cambria Math"/>
+                      </w:rPr>
+                      <m:t>x</m:t>
+                    </m:r>
+                  </m:sup>
+                </m:sSup>
+              </m:oMath>
+            </m:oMathPara>
+          </w:p>
+        </w:tc>
+      </w:tr>
+      <w:tr>
+        <w:trPr>
+          <w:jc w:val="center"/>
+        </w:trPr>
+        <w:tc>
+          <w:tcPr>
+            <w:tcW w:w="715" w:type="dxa"/>
+          </w:tcPr>
+          <w:p>
+            <w:pPr>
+              <w:jc w:val="center"/>
+              <w:rPr>
+                <w:rFonts w:eastAsiaTheme="minorEastAsia"/>
+              </w:rPr>
+            </w:pPr>
+            <w:r>
+              <w:rPr>
+                <w:rFonts w:eastAsiaTheme="minorEastAsia"/>
+              </w:rPr>
+              <w:t>5.1</w:t>
+            </w:r>
+          </w:p>
+        </w:tc>
+        <w:tc>
+          <w:tcPr>
+            <w:tcW w:w="1080" w:type="dxa"/>
+          </w:tcPr>
+          <w:p>
+            <w:pPr>
+              <w:jc w:val="center"/>
+              <w:rPr>
+                <w:rFonts w:eastAsiaTheme="minorEastAsia"/>
+              </w:rPr>
+            </w:pPr>
+            <w:r>
+              <w:rPr>
+                <w:rFonts w:eastAsiaTheme="minorEastAsia"/>
+              </w:rPr>
+              <w:t>34.3</w:t>
+            </w:r>
+          </w:p>
+        </w:tc>
+      </w:tr>
+      <w:tr>
+        <w:trPr>
+          <w:jc w:val="center"/>
+        </w:trPr>
+        <w:tc>
+          <w:tcPr>
+            <w:tcW w:w="715" w:type="dxa"/>
+          </w:tcPr>
+          <w:p>
+            <w:pPr>
+              <w:jc w:val="center"/>
+              <w:rPr>
+                <w:rFonts w:eastAsiaTheme="minorEastAsia"/>
+              </w:rPr>
+            </w:pPr>
+            <w:r>
+              <w:rPr>
+                <w:rFonts w:eastAsiaTheme="minorEastAsia"/>
+              </w:rPr>
+              <w:t>5.2</w:t>
+            </w:r>
+          </w:p>
+        </w:tc>
+        <w:tc>
+          <w:tcPr>
+            <w:tcW w:w="1080" w:type="dxa"/>
+          </w:tcPr>
+          <w:p>
+            <w:pPr>
+              <w:jc w:val="center"/>
+              <w:rPr>
+                <w:rFonts w:eastAsiaTheme="minorEastAsia"/>
+              </w:rPr>
+            </w:pPr>
+            <w:r>
+              <w:rPr>
+                <w:rFonts w:eastAsiaTheme="minorEastAsia"/>
+              </w:rPr>
+              <w:t>36.8</w:t>
+            </w:r>
+          </w:p>
+        </w:tc>
+      </w:tr>
+      <w:tr>
+        <w:trPr>
+          <w:jc w:val="center"/>
+        </w:trPr>
+        <w:tc>
+          <w:tcPr>
+            <w:tcW w:w="715" w:type="dxa"/>
+          </w:tcPr>
+          <w:p>
+            <w:pPr>
+              <w:jc w:val="center"/>
+              <w:rPr>
+                <w:rFonts w:eastAsiaTheme="minorEastAsia"/>
+              </w:rPr>
+            </w:pPr>
+            <w:r>
+              <w:rPr>
+                <w:rFonts w:eastAsiaTheme="minorEastAsia"/>
+              </w:rPr>
+              <w:t>5.3</w:t>
+            </w:r>
+          </w:p>
+        </w:tc>
+        <w:tc>
+          <w:tcPr>
+            <w:tcW w:w="1080" w:type="dxa"/>
+          </w:tcPr>
+          <w:p>
+            <w:pPr>
+              <w:jc w:val="center"/>
+              <w:rPr>
+                <w:rFonts w:eastAsiaTheme="minorEastAsia"/>
+              </w:rPr>
+            </w:pPr>
+            <w:r>
+              <w:rPr>
+                <w:rFonts w:eastAsiaTheme="minorEastAsia"/>
+              </w:rPr>
+              <w:t>39.4</w:t>
+            </w:r>
+          </w:p>
+        </w:tc>
+      </w:tr>
+      <w:tr>
+        <w:trPr>
+          <w:jc w:val="center"/>
+        </w:trPr>
+        <w:tc>
+          <w:tcPr>
+            <w:tcW w:w="715" w:type="dxa"/>
+          </w:tcPr>
+          <w:p>
+            <w:pPr>
+              <w:jc w:val="center"/>
+              <w:rPr>
+                <w:rFonts w:eastAsiaTheme="minorEastAsia"/>
+              </w:rPr>
+            </w:pPr>
+            <w:r>
+              <w:rPr>
+                <w:rFonts w:eastAsiaTheme="minorEastAsia"/>
+              </w:rPr>
+              <w:t>5.4</w:t>
+            </w:r>
+          </w:p>
+        </w:tc>
+        <w:tc>
+          <w:tcPr>
+            <w:tcW w:w="1080" w:type="dxa"/>
+          </w:tcPr>
+          <w:p>
+            <w:pPr>
+              <w:jc w:val="center"/>
+              <w:rPr>
+                <w:rFonts w:eastAsiaTheme="minorEastAsia"/>
+              </w:rPr>
+            </w:pPr>
+            <w:r>
+              <w:rPr>
+                <w:rFonts w:eastAsiaTheme="minorEastAsia"/>
+              </w:rPr>
+              <w:t>42.2</w:t>
+            </w:r>
+          </w:p>
+        </w:tc>
+      </w:tr>
+    </w:tbl>
+    <w:p>
+      <w:pPr>
+        <w:rPr>
+          <w:rFonts w:eastAsiaTheme="minorEastAsia"/>
+        </w:rPr>
+      </w:pPr>
+    </w:p>
+    <w:p>
+      <w:r>
+        <w:t>Sometimes it is possible to get an exact solution even when the solution is not an integer. In those cases, the exponent is a rational number (a fraction).</w:t>
+      </w:r>
+    </w:p>
+    <w:p>
+      <w:pPr>
+        <w:rPr>
+          <w:b/>
+          <w:bCs/>
+        </w:rPr>
+      </w:pPr>
+      <w:r>
+        <w:rPr>
+          <w:b/>
+          <w:bCs/>
+        </w:rPr>
+        <w:br w:type="column"/>
+      </w:r>
+      <w:r>
+        <w:rPr>
+          <w:b/>
+          <w:bCs/>
+        </w:rPr>
+        <w:t>Example 4</w:t>
+      </w:r>
+    </w:p>
+    <w:p>
+      <w:pPr>
+        <w:rPr>
+          <w:rFonts w:eastAsiaTheme="minorEastAsia"/>
+        </w:rPr>
+      </w:pPr>
+      <w:r>
+        <w:t xml:space="preserve">What is the exact solution to </w:t>
+      </w:r>
+      <m:oMath>
+        <m:sSup>
+          <m:sSupPr>
+            <m:ctrlPr>
+              <w:rPr>
+                <w:rFonts w:ascii="Cambria Math" w:hAnsi="Cambria Math"/>
+                <w:i/>
+              </w:rPr>
+            </m:ctrlPr>
+          </m:sSupPr>
+          <m:e>
+            <m:r>
+              <w:rPr>
+                <w:rFonts w:ascii="Cambria Math" w:hAnsi="Cambria Math"/>
+              </w:rPr>
+              <m:t>4</m:t>
+            </m:r>
+          </m:e>
+          <m:sup>
+            <m:r>
+              <w:rPr>
+                <w:rFonts w:ascii="Cambria Math" w:hAnsi="Cambria Math"/>
+              </w:rPr>
+              <m:t>x</m:t>
+            </m:r>
+          </m:sup>
+        </m:sSup>
+        <m:r>
+          <w:rPr>
+            <w:rFonts w:ascii="Cambria Math" w:hAnsi="Cambria Math"/>
+          </w:rPr>
+          <m:t>=32</m:t>
+        </m:r>
+      </m:oMath>
+      <w:r>
+        <w:rPr>
+          <w:rFonts w:eastAsiaTheme="minorEastAsia"/>
+        </w:rPr>
+        <w:t>?</w:t>
+      </w:r>
+    </w:p>
+    <w:p>
+      <w:pPr>
+        <w:rPr>
+          <w:rFonts w:eastAsiaTheme="minorEastAsia"/>
+        </w:rPr>
+      </w:pPr>
+      <w:r>
+        <w:rPr>
+          <w:rFonts w:eastAsiaTheme="minorEastAsia"/>
+          <w:i/>
+          <w:iCs/>
+        </w:rPr>
+        <w:t>Solution</w:t>
+      </w:r>
+      <w:r>
+        <w:rPr>
+          <w:rFonts w:eastAsiaTheme="minorEastAsia"/>
+        </w:rPr>
+        <w:t xml:space="preserve">: Since </w:t>
+      </w:r>
+      <m:oMath>
+        <m:sSup>
+          <m:sSupPr>
+            <m:ctrlPr>
+              <w:rPr>
+                <w:rFonts w:ascii="Cambria Math" w:eastAsiaTheme="minorEastAsia" w:hAnsi="Cambria Math"/>
+                <w:i/>
+              </w:rPr>
+            </m:ctrlPr>
+          </m:sSupPr>
+          <m:e>
+            <m:r>
+              <w:rPr>
+                <w:rFonts w:ascii="Cambria Math" w:eastAsiaTheme="minorEastAsia" w:hAnsi="Cambria Math"/>
+              </w:rPr>
+              <m:t>4</m:t>
+            </m:r>
+          </m:e>
+          <m:sup>
+            <m:r>
+              <w:rPr>
+                <w:rFonts w:ascii="Cambria Math" w:eastAsiaTheme="minorEastAsia" w:hAnsi="Cambria Math"/>
+              </w:rPr>
+              <m:t>2</m:t>
+            </m:r>
+          </m:sup>
+        </m:sSup>
+        <m:r>
+          <w:rPr>
+            <w:rFonts w:ascii="Cambria Math" w:eastAsiaTheme="minorEastAsia" w:hAnsi="Cambria Math"/>
+          </w:rPr>
+          <m:t>=16</m:t>
+        </m:r>
+      </m:oMath>
+      <w:r>
+        <w:rPr>
+          <w:rFonts w:eastAsiaTheme="minorEastAsia"/>
+        </w:rPr>
+        <w:t xml:space="preserve"> and </w:t>
+      </w:r>
+      <m:oMath>
+        <m:sSup>
+          <m:sSupPr>
+            <m:ctrlPr>
+              <w:rPr>
+                <w:rFonts w:ascii="Cambria Math" w:eastAsiaTheme="minorEastAsia" w:hAnsi="Cambria Math"/>
+                <w:i/>
+              </w:rPr>
+            </m:ctrlPr>
+          </m:sSupPr>
+          <m:e>
+            <m:r>
+              <w:rPr>
+                <w:rFonts w:ascii="Cambria Math" w:eastAsiaTheme="minorEastAsia" w:hAnsi="Cambria Math"/>
+              </w:rPr>
+              <m:t>4</m:t>
+            </m:r>
+          </m:e>
+          <m:sup>
+            <m:r>
+              <w:rPr>
+                <w:rFonts w:ascii="Cambria Math" w:eastAsiaTheme="minorEastAsia" w:hAnsi="Cambria Math"/>
+              </w:rPr>
+              <m:t>3</m:t>
+            </m:r>
+          </m:sup>
+        </m:sSup>
+        <m:r>
+          <w:rPr>
+            <w:rFonts w:ascii="Cambria Math" w:eastAsiaTheme="minorEastAsia" w:hAnsi="Cambria Math"/>
+          </w:rPr>
+          <m:t>=64</m:t>
+        </m:r>
+      </m:oMath>
+      <w:r>
+        <w:rPr>
+          <w:rFonts w:eastAsiaTheme="minorEastAsia"/>
+        </w:rPr>
+        <w:t>, the answer is between 2 and 3.</w:t>
+      </w:r>
+    </w:p>
+    <w:p>
+      <w:pPr>
+        <w:rPr>
+          <w:rFonts w:eastAsiaTheme="minorEastAsia"/>
+        </w:rPr>
+      </w:pPr>
+      <w:r>
+        <w:rPr>
+          <w:rFonts w:eastAsiaTheme="minorEastAsia"/>
+        </w:rPr>
+        <w:t xml:space="preserve">Since </w:t>
+      </w:r>
+      <m:oMath>
+        <m:r>
+          <w:rPr>
+            <w:rFonts w:ascii="Cambria Math" w:eastAsiaTheme="minorEastAsia" w:hAnsi="Cambria Math"/>
+          </w:rPr>
+          <m:t>32=</m:t>
+        </m:r>
+        <m:sSup>
+          <m:sSupPr>
+            <m:ctrlPr>
+              <w:rPr>
+                <w:rFonts w:ascii="Cambria Math" w:eastAsiaTheme="minorEastAsia" w:hAnsi="Cambria Math"/>
+                <w:i/>
+              </w:rPr>
+            </m:ctrlPr>
+          </m:sSupPr>
+          <m:e>
+            <m:r>
+              <w:rPr>
+                <w:rFonts w:ascii="Cambria Math" w:eastAsiaTheme="minorEastAsia" w:hAnsi="Cambria Math"/>
+              </w:rPr>
+              <m:t>2</m:t>
+            </m:r>
+          </m:e>
+          <m:sup>
+            <m:r>
+              <w:rPr>
+                <w:rFonts w:ascii="Cambria Math" w:eastAsiaTheme="minorEastAsia" w:hAnsi="Cambria Math"/>
+              </w:rPr>
+              <m:t>5</m:t>
+            </m:r>
+          </m:sup>
+        </m:sSup>
+      </m:oMath>
+      <w:r>
+        <w:rPr>
+          <w:rFonts w:eastAsiaTheme="minorEastAsia"/>
+        </w:rPr>
+        <w:t xml:space="preserve">, and </w:t>
+      </w:r>
+      <m:oMath>
+        <m:r>
+          <w:rPr>
+            <w:rFonts w:ascii="Cambria Math" w:eastAsiaTheme="minorEastAsia" w:hAnsi="Cambria Math"/>
+          </w:rPr>
+          <m:t>2=</m:t>
+        </m:r>
+        <m:rad>
+          <m:radPr>
+            <m:degHide m:val="1"/>
+            <m:ctrlPr>
+              <w:rPr>
+                <w:rFonts w:ascii="Cambria Math" w:eastAsiaTheme="minorEastAsia" w:hAnsi="Cambria Math"/>
+                <w:i/>
+              </w:rPr>
+            </m:ctrlPr>
+          </m:radPr>
+          <m:deg/>
+          <m:e>
+            <m:r>
+              <w:rPr>
+                <w:rFonts w:ascii="Cambria Math" w:eastAsiaTheme="minorEastAsia" w:hAnsi="Cambria Math"/>
+              </w:rPr>
+              <m:t>4</m:t>
+            </m:r>
+          </m:e>
+        </m:rad>
+        <m:r>
+          <w:rPr>
+            <w:rFonts w:ascii="Cambria Math" w:eastAsiaTheme="minorEastAsia" w:hAnsi="Cambria Math"/>
+          </w:rPr>
+          <m:t>=</m:t>
+        </m:r>
+        <m:sSup>
+          <m:sSupPr>
+            <m:ctrlPr>
+              <w:rPr>
+                <w:rFonts w:ascii="Cambria Math" w:eastAsiaTheme="minorEastAsia" w:hAnsi="Cambria Math"/>
+                <w:i/>
+              </w:rPr>
+            </m:ctrlPr>
+          </m:sSupPr>
+          <m:e>
+            <m:r>
+              <w:rPr>
+                <w:rFonts w:ascii="Cambria Math" w:eastAsiaTheme="minorEastAsia" w:hAnsi="Cambria Math"/>
+              </w:rPr>
+              <m:t>4</m:t>
+            </m:r>
+          </m:e>
+          <m:sup>
+            <m:f>
+              <m:fPr>
+                <m:ctrlPr>
+                  <w:rPr>
+                    <w:rFonts w:ascii="Cambria Math" w:eastAsiaTheme="minorEastAsia" w:hAnsi="Cambria Math"/>
+                    <w:i/>
+                  </w:rPr>
+                </m:ctrlPr>
+              </m:fPr>
+              <m:num>
+                <m:r>
+                  <w:rPr>
+                    <w:rFonts w:ascii="Cambria Math" w:eastAsiaTheme="minorEastAsia" w:hAnsi="Cambria Math"/>
+                  </w:rPr>
+                  <m:t>1</m:t>
+                </m:r>
+              </m:num>
+              <m:den>
+                <m:r>
+                  <w:rPr>
+                    <w:rFonts w:ascii="Cambria Math" w:eastAsiaTheme="minorEastAsia" w:hAnsi="Cambria Math"/>
+                  </w:rPr>
+                  <m:t>2</m:t>
+                </m:r>
+              </m:den>
+            </m:f>
+          </m:sup>
+        </m:sSup>
+      </m:oMath>
+      <w:r>
+        <w:rPr>
+          <w:rFonts w:eastAsiaTheme="minorEastAsia"/>
+        </w:rPr>
+        <w:t xml:space="preserve">, </w:t>
+      </w:r>
+      <m:oMath>
+        <m:r>
+          <w:rPr>
+            <w:rFonts w:ascii="Cambria Math" w:eastAsiaTheme="minorEastAsia" w:hAnsi="Cambria Math"/>
+          </w:rPr>
+          <m:t>32=</m:t>
+        </m:r>
+        <m:sSup>
+          <m:sSupPr>
+            <m:ctrlPr>
+              <w:rPr>
+                <w:rFonts w:ascii="Cambria Math" w:eastAsiaTheme="minorEastAsia" w:hAnsi="Cambria Math"/>
+                <w:i/>
+              </w:rPr>
+            </m:ctrlPr>
+          </m:sSupPr>
+          <m:e>
+            <m:d>
+              <m:dPr>
+                <m:ctrlPr>
+                  <w:rPr>
+                    <w:rFonts w:ascii="Cambria Math" w:eastAsiaTheme="minorEastAsia" w:hAnsi="Cambria Math"/>
+                    <w:i/>
+                  </w:rPr>
+                </m:ctrlPr>
+              </m:dPr>
+              <m:e>
+                <m:sSup>
+                  <m:sSupPr>
+                    <m:ctrlPr>
+                      <w:rPr>
+                        <w:rFonts w:ascii="Cambria Math" w:eastAsiaTheme="minorEastAsia" w:hAnsi="Cambria Math"/>
+                        <w:i/>
+                      </w:rPr>
+                    </m:ctrlPr>
+                  </m:sSupPr>
+                  <m:e>
+                    <m:r>
+                      <w:rPr>
+                        <w:rFonts w:ascii="Cambria Math" w:eastAsiaTheme="minorEastAsia" w:hAnsi="Cambria Math"/>
+                      </w:rPr>
+                      <m:t>4</m:t>
+                    </m:r>
+                  </m:e>
+                  <m:sup>
+                    <m:f>
+                      <m:fPr>
+                        <m:ctrlPr>
+                          <w:rPr>
+                            <w:rFonts w:ascii="Cambria Math" w:eastAsiaTheme="minorEastAsia" w:hAnsi="Cambria Math"/>
+                            <w:i/>
+                          </w:rPr>
+                        </m:ctrlPr>
+                      </m:fPr>
+                      <m:num>
+                        <m:r>
+                          <w:rPr>
+                            <w:rFonts w:ascii="Cambria Math" w:eastAsiaTheme="minorEastAsia" w:hAnsi="Cambria Math"/>
+                          </w:rPr>
+                          <m:t>1</m:t>
+                        </m:r>
+                      </m:num>
+                      <m:den>
+                        <m:r>
+                          <w:rPr>
+                            <w:rFonts w:ascii="Cambria Math" w:eastAsiaTheme="minorEastAsia" w:hAnsi="Cambria Math"/>
+                          </w:rPr>
+                          <m:t>2</m:t>
+                        </m:r>
+                      </m:den>
+                    </m:f>
+                  </m:sup>
+                </m:sSup>
+              </m:e>
+            </m:d>
+          </m:e>
+          <m:sup>
+            <m:r>
+              <w:rPr>
+                <w:rFonts w:ascii="Cambria Math" w:eastAsiaTheme="minorEastAsia" w:hAnsi="Cambria Math"/>
+              </w:rPr>
+              <m:t>5</m:t>
+            </m:r>
+          </m:sup>
+        </m:sSup>
+        <m:r>
+          <w:rPr>
+            <w:rFonts w:ascii="Cambria Math" w:eastAsiaTheme="minorEastAsia" w:hAnsi="Cambria Math"/>
+          </w:rPr>
+          <m:t>=</m:t>
+        </m:r>
+        <m:sSup>
+          <m:sSupPr>
+            <m:ctrlPr>
+              <w:rPr>
+                <w:rFonts w:ascii="Cambria Math" w:eastAsiaTheme="minorEastAsia" w:hAnsi="Cambria Math"/>
+                <w:i/>
+              </w:rPr>
+            </m:ctrlPr>
+          </m:sSupPr>
+          <m:e>
+            <m:r>
+              <w:rPr>
+                <w:rFonts w:ascii="Cambria Math" w:eastAsiaTheme="minorEastAsia" w:hAnsi="Cambria Math"/>
+              </w:rPr>
+              <m:t>4</m:t>
+            </m:r>
+          </m:e>
+          <m:sup>
+            <m:f>
+              <m:fPr>
+                <m:ctrlPr>
+                  <w:rPr>
+                    <w:rFonts w:ascii="Cambria Math" w:eastAsiaTheme="minorEastAsia" w:hAnsi="Cambria Math"/>
+                    <w:i/>
+                  </w:rPr>
+                </m:ctrlPr>
+              </m:fPr>
+              <m:num>
+                <m:r>
+                  <w:rPr>
+                    <w:rFonts w:ascii="Cambria Math" w:eastAsiaTheme="minorEastAsia" w:hAnsi="Cambria Math"/>
+                  </w:rPr>
+                  <m:t>5</m:t>
+                </m:r>
+              </m:num>
+              <m:den>
+                <m:r>
+                  <w:rPr>
+                    <w:rFonts w:ascii="Cambria Math" w:eastAsiaTheme="minorEastAsia" w:hAnsi="Cambria Math"/>
+                  </w:rPr>
+                  <m:t>2</m:t>
+                </m:r>
+              </m:den>
+            </m:f>
+          </m:sup>
+        </m:sSup>
+      </m:oMath>
+      <w:r>
+        <w:rPr>
+          <w:rFonts w:eastAsiaTheme="minorEastAsia"/>
+        </w:rPr>
+        <w:t>.</w:t>
+      </w:r>
+    </w:p>
+    <w:p>
+      <w:pPr>
+        <w:rPr>
+          <w:rFonts w:eastAsiaTheme="minorEastAsia"/>
+        </w:rPr>
+      </w:pPr>
+      <m:oMath>
+        <m:r>
+          <w:rPr>
+            <w:rFonts w:ascii="Cambria Math" w:hAnsi="Cambria Math"/>
+          </w:rPr>
+          <m:t>x=</m:t>
+        </m:r>
+        <m:f>
+          <m:fPr>
+            <m:ctrlPr>
+              <w:rPr>
+                <w:rFonts w:ascii="Cambria Math" w:hAnsi="Cambria Math"/>
+                <w:i/>
+              </w:rPr>
+            </m:ctrlPr>
+          </m:fPr>
+          <m:num>
+            <m:r>
+              <w:rPr>
+                <w:rFonts w:ascii="Cambria Math" w:hAnsi="Cambria Math"/>
+              </w:rPr>
+              <m:t>5</m:t>
+            </m:r>
+          </m:num>
+          <m:den>
+            <m:r>
+              <w:rPr>
+                <w:rFonts w:ascii="Cambria Math" w:hAnsi="Cambria Math"/>
+              </w:rPr>
+              <m:t>2</m:t>
+            </m:r>
+          </m:den>
+        </m:f>
+      </m:oMath>
+      <w:r>
+        <w:rPr>
+          <w:rFonts w:eastAsiaTheme="minorEastAsia"/>
+        </w:rPr>
+        <w:t xml:space="preserve"> </w:t>
+      </w:r>
+    </w:p>
+    <w:p>
+      <w:pPr>
+        <w:rPr>
+          <w:rFonts w:eastAsiaTheme="minorEastAsia"/>
+        </w:rPr>
+      </w:pPr>
+      <w:r>
+        <w:rPr>
+          <w:rFonts w:eastAsiaTheme="minorEastAsia"/>
+        </w:rPr>
+        <w:t>Exponential equations with exponents on both sides of the equal sign are easiest to solve when the two bases are the same.</w:t>
+      </w:r>
+    </w:p>
+    <w:p>
+      <w:pPr>
+        <w:rPr>
+          <w:rFonts w:eastAsiaTheme="minorEastAsia"/>
+          <w:b/>
+          <w:bCs/>
+        </w:rPr>
+      </w:pPr>
+      <w:r>
+        <w:rPr>
+          <w:rFonts w:eastAsiaTheme="minorEastAsia"/>
+          <w:b/>
+          <w:bCs/>
+        </w:rPr>
+        <w:t>Example 5</w:t>
+      </w:r>
+    </w:p>
+    <w:p>
+      <w:pPr>
+        <w:rPr>
+          <w:rFonts w:eastAsiaTheme="minorEastAsia"/>
+        </w:rPr>
+      </w:pPr>
+      <w:r>
+        <w:rPr>
+          <w:rFonts w:eastAsiaTheme="minorEastAsia"/>
+        </w:rPr>
+        <w:t xml:space="preserve">What value of </w:t>
+      </w:r>
+      <m:oMath>
+        <m:r>
+          <w:rPr>
+            <w:rFonts w:ascii="Cambria Math" w:eastAsiaTheme="minorEastAsia" w:hAnsi="Cambria Math"/>
+          </w:rPr>
+          <m:t>x</m:t>
+        </m:r>
+      </m:oMath>
+      <w:r>
+        <w:rPr>
+          <w:rFonts w:eastAsiaTheme="minorEastAsia"/>
+        </w:rPr>
+        <w:t xml:space="preserve"> makes </w:t>
+      </w:r>
+      <m:oMath>
+        <m:sSup>
+          <m:sSupPr>
+            <m:ctrlPr>
+              <w:rPr>
+                <w:rFonts w:ascii="Cambria Math" w:eastAsiaTheme="minorEastAsia" w:hAnsi="Cambria Math"/>
+                <w:i/>
+              </w:rPr>
+            </m:ctrlPr>
+          </m:sSupPr>
+          <m:e>
+            <m:r>
+              <w:rPr>
+                <w:rFonts w:ascii="Cambria Math" w:eastAsiaTheme="minorEastAsia" w:hAnsi="Cambria Math"/>
+              </w:rPr>
+              <m:t>3</m:t>
+            </m:r>
+          </m:e>
+          <m:sup>
+            <m:r>
+              <w:rPr>
+                <w:rFonts w:ascii="Cambria Math" w:eastAsiaTheme="minorEastAsia" w:hAnsi="Cambria Math"/>
+              </w:rPr>
+              <m:t>x</m:t>
+            </m:r>
+          </m:sup>
+        </m:sSup>
+        <m:r>
+          <w:rPr>
+            <w:rFonts w:ascii="Cambria Math" w:eastAsiaTheme="minorEastAsia" w:hAnsi="Cambria Math"/>
+          </w:rPr>
+          <m:t>=</m:t>
+        </m:r>
+        <m:sSup>
+          <m:sSupPr>
+            <m:ctrlPr>
+              <w:rPr>
+                <w:rFonts w:ascii="Cambria Math" w:eastAsiaTheme="minorEastAsia" w:hAnsi="Cambria Math"/>
+                <w:i/>
+              </w:rPr>
+            </m:ctrlPr>
+          </m:sSupPr>
+          <m:e>
+            <m:r>
+              <w:rPr>
+                <w:rFonts w:ascii="Cambria Math" w:eastAsiaTheme="minorEastAsia" w:hAnsi="Cambria Math"/>
+              </w:rPr>
+              <m:t>3</m:t>
+            </m:r>
+          </m:e>
+          <m:sup>
+            <m:r>
+              <w:rPr>
+                <w:rFonts w:ascii="Cambria Math" w:eastAsiaTheme="minorEastAsia" w:hAnsi="Cambria Math"/>
+              </w:rPr>
+              <m:t>7</m:t>
+            </m:r>
+          </m:sup>
+        </m:sSup>
+      </m:oMath>
+      <w:r>
+        <w:rPr>
+          <w:rFonts w:eastAsiaTheme="minorEastAsia"/>
+        </w:rPr>
+        <w:t>?</w:t>
+      </w:r>
+    </w:p>
+    <w:p>
+      <w:pPr>
+        <w:rPr>
+          <w:rFonts w:eastAsiaTheme="minorEastAsia"/>
+        </w:rPr>
+      </w:pPr>
+      <w:r>
+        <w:rPr>
+          <w:rFonts w:eastAsiaTheme="minorEastAsia"/>
+          <w:i/>
+          <w:iCs/>
+        </w:rPr>
+        <w:t>Solution</w:t>
+      </w:r>
+      <w:r>
+        <w:rPr>
+          <w:rFonts w:eastAsiaTheme="minorEastAsia"/>
+        </w:rPr>
+        <w:t xml:space="preserve">: Since the bases are the same, the exponents must be equal. So </w:t>
+      </w:r>
+      <m:oMath>
+        <m:r>
+          <w:rPr>
+            <w:rFonts w:ascii="Cambria Math" w:eastAsiaTheme="minorEastAsia" w:hAnsi="Cambria Math"/>
+          </w:rPr>
+          <m:t>x=7</m:t>
+        </m:r>
+      </m:oMath>
+      <w:r>
+        <w:rPr>
+          <w:rFonts w:eastAsiaTheme="minorEastAsia"/>
+        </w:rPr>
+        <w:t>.</w:t>
+      </w:r>
+    </w:p>
+    <w:p>
+      <w:pPr>
+        <w:rPr>
+          <w:rFonts w:eastAsiaTheme="minorEastAsia"/>
+        </w:rPr>
+      </w:pPr>
+      <w:r>
+        <w:rPr>
+          <w:rFonts w:eastAsiaTheme="minorEastAsia"/>
+        </w:rPr>
+        <w:t>Example 6</w:t>
+      </w:r>
+    </w:p>
+    <w:p>
+      <w:pPr>
+        <w:rPr>
+          <w:rFonts w:eastAsiaTheme="minorEastAsia"/>
+        </w:rPr>
+      </w:pPr>
+      <w:r>
+        <w:rPr>
+          <w:rFonts w:eastAsiaTheme="minorEastAsia"/>
+        </w:rPr>
+        <w:t xml:space="preserve">What value of </w:t>
+      </w:r>
+      <m:oMath>
+        <m:r>
+          <w:rPr>
+            <w:rFonts w:ascii="Cambria Math" w:eastAsiaTheme="minorEastAsia" w:hAnsi="Cambria Math"/>
+          </w:rPr>
+          <m:t>x</m:t>
+        </m:r>
+      </m:oMath>
+      <w:r>
+        <w:rPr>
+          <w:rFonts w:eastAsiaTheme="minorEastAsia"/>
+        </w:rPr>
+        <w:t xml:space="preserve"> makes </w:t>
+      </w:r>
+      <m:oMath>
+        <m:sSup>
+          <m:sSupPr>
+            <m:ctrlPr>
+              <w:rPr>
+                <w:rFonts w:ascii="Cambria Math" w:eastAsiaTheme="minorEastAsia" w:hAnsi="Cambria Math"/>
+                <w:i/>
+              </w:rPr>
+            </m:ctrlPr>
+          </m:sSupPr>
+          <m:e>
+            <m:r>
+              <w:rPr>
+                <w:rFonts w:ascii="Cambria Math" w:eastAsiaTheme="minorEastAsia" w:hAnsi="Cambria Math"/>
+              </w:rPr>
+              <m:t>3</m:t>
+            </m:r>
+          </m:e>
+          <m:sup>
+            <m:r>
+              <w:rPr>
+                <w:rFonts w:ascii="Cambria Math" w:eastAsiaTheme="minorEastAsia" w:hAnsi="Cambria Math"/>
+              </w:rPr>
+              <m:t>2x+3</m:t>
+            </m:r>
+          </m:sup>
+        </m:sSup>
+        <m:r>
+          <w:rPr>
+            <w:rFonts w:ascii="Cambria Math" w:eastAsiaTheme="minorEastAsia" w:hAnsi="Cambria Math"/>
+          </w:rPr>
+          <m:t>=</m:t>
+        </m:r>
+        <m:sSup>
+          <m:sSupPr>
+            <m:ctrlPr>
+              <w:rPr>
+                <w:rFonts w:ascii="Cambria Math" w:eastAsiaTheme="minorEastAsia" w:hAnsi="Cambria Math"/>
+                <w:i/>
+              </w:rPr>
+            </m:ctrlPr>
+          </m:sSupPr>
+          <m:e>
+            <m:r>
+              <w:rPr>
+                <w:rFonts w:ascii="Cambria Math" w:eastAsiaTheme="minorEastAsia" w:hAnsi="Cambria Math"/>
+              </w:rPr>
+              <m:t>3</m:t>
+            </m:r>
+          </m:e>
+          <m:sup>
+            <m:r>
+              <w:rPr>
+                <w:rFonts w:ascii="Cambria Math" w:eastAsiaTheme="minorEastAsia" w:hAnsi="Cambria Math"/>
+              </w:rPr>
+              <m:t>7</m:t>
+            </m:r>
+          </m:sup>
+        </m:sSup>
+      </m:oMath>
+      <w:r>
+        <w:rPr>
+          <w:rFonts w:eastAsiaTheme="minorEastAsia"/>
+        </w:rPr>
+        <w:t>?</w:t>
+      </w:r>
+    </w:p>
+    <w:p>
+      <w:pPr>
+        <w:rPr>
+          <w:rFonts w:eastAsiaTheme="minorEastAsia"/>
+        </w:rPr>
+      </w:pPr>
+      <w:r>
+        <w:rPr>
+          <w:rFonts w:eastAsiaTheme="minorEastAsia"/>
+          <w:i/>
+          <w:iCs/>
+        </w:rPr>
+        <w:t>Solution</w:t>
+      </w:r>
+      <w:r>
+        <w:rPr>
+          <w:rFonts w:eastAsiaTheme="minorEastAsia"/>
+        </w:rPr>
+        <w:t xml:space="preserve">: Since the bases are the same, the exponents must be equal. This means that </w:t>
+      </w:r>
+      <w:r>
+        <w:rPr>
+          <w:rFonts w:eastAsiaTheme="minorEastAsia"/>
+        </w:rPr>
+        <w:br/>
+      </w:r>
+      <m:oMath>
+        <m:r>
+          <w:rPr>
+            <w:rFonts w:ascii="Cambria Math" w:eastAsiaTheme="minorEastAsia" w:hAnsi="Cambria Math"/>
+          </w:rPr>
+          <m:t>2x+3=7</m:t>
+        </m:r>
+      </m:oMath>
+      <w:r>
+        <w:rPr>
+          <w:rFonts w:eastAsiaTheme="minorEastAsia"/>
+        </w:rPr>
+        <w:t xml:space="preserve">. This can be solved with algebra: </w:t>
+      </w:r>
+      <m:oMath>
+        <m:r>
+          <w:rPr>
+            <w:rFonts w:ascii="Cambria Math" w:eastAsiaTheme="minorEastAsia" w:hAnsi="Cambria Math"/>
+          </w:rPr>
+          <m:t>x=2</m:t>
+        </m:r>
+      </m:oMath>
+      <w:r>
+        <w:rPr>
+          <w:rFonts w:eastAsiaTheme="minorEastAsia"/>
+        </w:rPr>
+        <w:t>.</w:t>
+      </w:r>
+    </w:p>
+    <w:p>
+      <w:pPr>
+        <w:rPr>
+          <w:rFonts w:eastAsiaTheme="minorEastAsia"/>
+        </w:rPr>
+      </w:pPr>
+      <w:r>
+        <w:rPr>
+          <w:rFonts w:eastAsiaTheme="minorEastAsia"/>
+        </w:rPr>
+        <w:t>If the bases are different, they can sometimes be converted into the same base and then solved by equating the exponents.</w:t>
+      </w:r>
+    </w:p>
+    <w:p>
+      <w:pPr>
+        <w:rPr>
+          <w:rFonts w:eastAsiaTheme="minorEastAsia"/>
+          <w:b/>
+          <w:bCs/>
+        </w:rPr>
+      </w:pPr>
+      <w:r>
+        <w:rPr>
+          <w:rFonts w:eastAsiaTheme="minorEastAsia"/>
+          <w:b/>
+          <w:bCs/>
+        </w:rPr>
+        <w:t>Example 7</w:t>
+      </w:r>
+    </w:p>
+    <w:p>
+      <w:pPr>
+        <w:rPr>
+          <w:rFonts w:eastAsiaTheme="minorEastAsia"/>
+        </w:rPr>
+      </w:pPr>
+      <w:r>
+        <w:rPr>
+          <w:rFonts w:eastAsiaTheme="minorEastAsia"/>
+        </w:rPr>
+        <w:t xml:space="preserve">What value of </w:t>
+      </w:r>
+      <m:oMath>
+        <m:r>
+          <w:rPr>
+            <w:rFonts w:ascii="Cambria Math" w:eastAsiaTheme="minorEastAsia" w:hAnsi="Cambria Math"/>
+          </w:rPr>
+          <m:t>x</m:t>
+        </m:r>
+      </m:oMath>
+      <w:r>
+        <w:rPr>
+          <w:rFonts w:eastAsiaTheme="minorEastAsia"/>
+        </w:rPr>
+        <w:t xml:space="preserve"> makes </w:t>
+      </w:r>
+      <m:oMath>
+        <m:sSup>
+          <m:sSupPr>
+            <m:ctrlPr>
+              <w:rPr>
+                <w:rFonts w:ascii="Cambria Math" w:eastAsiaTheme="minorEastAsia" w:hAnsi="Cambria Math"/>
+                <w:i/>
+              </w:rPr>
+            </m:ctrlPr>
+          </m:sSupPr>
+          <m:e>
+            <m:r>
+              <w:rPr>
+                <w:rFonts w:ascii="Cambria Math" w:eastAsiaTheme="minorEastAsia" w:hAnsi="Cambria Math"/>
+              </w:rPr>
+              <m:t>3</m:t>
+            </m:r>
+          </m:e>
+          <m:sup>
+            <m:r>
+              <w:rPr>
+                <w:rFonts w:ascii="Cambria Math" w:eastAsiaTheme="minorEastAsia" w:hAnsi="Cambria Math"/>
+              </w:rPr>
+              <m:t>2x-4</m:t>
+            </m:r>
+          </m:sup>
+        </m:sSup>
+        <m:r>
+          <w:rPr>
+            <w:rFonts w:ascii="Cambria Math" w:eastAsiaTheme="minorEastAsia" w:hAnsi="Cambria Math"/>
+          </w:rPr>
+          <m:t>=</m:t>
+        </m:r>
+        <m:sSup>
+          <m:sSupPr>
+            <m:ctrlPr>
+              <w:rPr>
+                <w:rFonts w:ascii="Cambria Math" w:eastAsiaTheme="minorEastAsia" w:hAnsi="Cambria Math"/>
+                <w:i/>
+              </w:rPr>
+            </m:ctrlPr>
+          </m:sSupPr>
+          <m:e>
+            <m:r>
+              <w:rPr>
+                <w:rFonts w:ascii="Cambria Math" w:eastAsiaTheme="minorEastAsia" w:hAnsi="Cambria Math"/>
+              </w:rPr>
+              <m:t>9</m:t>
+            </m:r>
+          </m:e>
+          <m:sup>
+            <m:r>
+              <w:rPr>
+                <w:rFonts w:ascii="Cambria Math" w:eastAsiaTheme="minorEastAsia" w:hAnsi="Cambria Math"/>
+              </w:rPr>
+              <m:t>4</m:t>
+            </m:r>
+          </m:sup>
+        </m:sSup>
+      </m:oMath>
+      <w:r>
+        <w:rPr>
+          <w:rFonts w:eastAsiaTheme="minorEastAsia"/>
+        </w:rPr>
+        <w:t>?</w:t>
+      </w:r>
+    </w:p>
+    <w:p>
+      <w:pPr>
+        <w:rPr>
+          <w:rFonts w:eastAsiaTheme="minorEastAsia"/>
+        </w:rPr>
+      </w:pPr>
+      <w:r>
+        <w:rPr>
+          <w:rFonts w:eastAsiaTheme="minorEastAsia"/>
+          <w:i/>
+          <w:iCs/>
+        </w:rPr>
+        <w:t>Solution</w:t>
+      </w:r>
+      <w:r>
+        <w:rPr>
+          <w:rFonts w:eastAsiaTheme="minorEastAsia"/>
+        </w:rPr>
+        <w:t xml:space="preserve">: Since 9 can be written as </w:t>
+      </w:r>
+      <m:oMath>
+        <m:sSup>
+          <m:sSupPr>
+            <m:ctrlPr>
+              <w:rPr>
+                <w:rFonts w:ascii="Cambria Math" w:eastAsiaTheme="minorEastAsia" w:hAnsi="Cambria Math"/>
+                <w:i/>
+              </w:rPr>
+            </m:ctrlPr>
+          </m:sSupPr>
+          <m:e>
+            <m:r>
+              <w:rPr>
+                <w:rFonts w:ascii="Cambria Math" w:eastAsiaTheme="minorEastAsia" w:hAnsi="Cambria Math"/>
+              </w:rPr>
+              <m:t>3</m:t>
+            </m:r>
+          </m:e>
+          <m:sup>
+            <m:r>
+              <w:rPr>
+                <w:rFonts w:ascii="Cambria Math" w:eastAsiaTheme="minorEastAsia" w:hAnsi="Cambria Math"/>
+              </w:rPr>
+              <m:t>2</m:t>
+            </m:r>
+          </m:sup>
+        </m:sSup>
+      </m:oMath>
+      <w:r>
+        <w:rPr>
+          <w:rFonts w:eastAsiaTheme="minorEastAsia"/>
+        </w:rPr>
+        <w:t xml:space="preserve">, the right side of the equation becomes </w:t>
+      </w:r>
+      <m:oMath>
+        <m:sSup>
+          <m:sSupPr>
+            <m:ctrlPr>
+              <w:rPr>
+                <w:rFonts w:ascii="Cambria Math" w:eastAsiaTheme="minorEastAsia" w:hAnsi="Cambria Math"/>
+                <w:i/>
+              </w:rPr>
+            </m:ctrlPr>
+          </m:sSupPr>
+          <m:e>
+            <m:d>
+              <m:dPr>
+                <m:ctrlPr>
+                  <w:rPr>
+                    <w:rFonts w:ascii="Cambria Math" w:eastAsiaTheme="minorEastAsia" w:hAnsi="Cambria Math"/>
+                    <w:i/>
+                  </w:rPr>
+                </m:ctrlPr>
+              </m:dPr>
+              <m:e>
+                <m:sSup>
+                  <m:sSupPr>
+                    <m:ctrlPr>
+                      <w:rPr>
+                        <w:rFonts w:ascii="Cambria Math" w:eastAsiaTheme="minorEastAsia" w:hAnsi="Cambria Math"/>
+                        <w:i/>
+                      </w:rPr>
+                    </m:ctrlPr>
+                  </m:sSupPr>
+                  <m:e>
+                    <m:r>
+                      <w:rPr>
+                        <w:rFonts w:ascii="Cambria Math" w:eastAsiaTheme="minorEastAsia" w:hAnsi="Cambria Math"/>
+                      </w:rPr>
+                      <m:t>3</m:t>
+                    </m:r>
+                  </m:e>
+                  <m:sup>
+                    <m:r>
+                      <w:rPr>
+                        <w:rFonts w:ascii="Cambria Math" w:eastAsiaTheme="minorEastAsia" w:hAnsi="Cambria Math"/>
+                      </w:rPr>
+                      <m:t>2</m:t>
+                    </m:r>
+                  </m:sup>
+                </m:sSup>
+              </m:e>
+            </m:d>
+          </m:e>
+          <m:sup>
+            <m:r>
+              <w:rPr>
+                <w:rFonts w:ascii="Cambria Math" w:eastAsiaTheme="minorEastAsia" w:hAnsi="Cambria Math"/>
+              </w:rPr>
+              <m:t>4</m:t>
+            </m:r>
+          </m:sup>
+        </m:sSup>
+      </m:oMath>
+      <w:r>
+        <w:rPr>
+          <w:rFonts w:eastAsiaTheme="minorEastAsia"/>
+        </w:rPr>
+        <w:t xml:space="preserve">. This is equivalent to </w:t>
+      </w:r>
+      <m:oMath>
+        <m:sSup>
+          <m:sSupPr>
+            <m:ctrlPr>
+              <w:rPr>
+                <w:rFonts w:ascii="Cambria Math" w:eastAsiaTheme="minorEastAsia" w:hAnsi="Cambria Math"/>
+                <w:i/>
+              </w:rPr>
+            </m:ctrlPr>
+          </m:sSupPr>
+          <m:e>
+            <m:r>
+              <w:rPr>
+                <w:rFonts w:ascii="Cambria Math" w:eastAsiaTheme="minorEastAsia" w:hAnsi="Cambria Math"/>
+              </w:rPr>
+              <m:t>3</m:t>
+            </m:r>
+          </m:e>
+          <m:sup>
+            <m:r>
+              <w:rPr>
+                <w:rFonts w:ascii="Cambria Math" w:eastAsiaTheme="minorEastAsia" w:hAnsi="Cambria Math"/>
+              </w:rPr>
+              <m:t>8</m:t>
+            </m:r>
+          </m:sup>
+        </m:sSup>
+      </m:oMath>
+      <w:r>
+        <w:rPr>
+          <w:rFonts w:eastAsiaTheme="minorEastAsia"/>
+        </w:rPr>
+        <w:t xml:space="preserve"> </w:t>
+      </w:r>
+      <w:r>
+        <w:rPr>
+          <w:rFonts w:eastAsiaTheme="minorEastAsia"/>
+        </w:rPr>
+        <w:t>because powers can be raised to powers by multiplying the exponent.</w:t>
+      </w:r>
+    </w:p>
+    <w:p>
+      <w:pPr>
+        <w:rPr>
+          <w:rFonts w:eastAsiaTheme="minorEastAsia"/>
+        </w:rPr>
+      </w:pPr>
+      <w:r>
+        <w:rPr>
+          <w:rFonts w:eastAsiaTheme="minorEastAsia"/>
+        </w:rPr>
+        <w:t xml:space="preserve">This equation is now </w:t>
+      </w:r>
+      <m:oMath>
+        <m:sSup>
+          <m:sSupPr>
+            <m:ctrlPr>
+              <w:rPr>
+                <w:rFonts w:ascii="Cambria Math" w:eastAsiaTheme="minorEastAsia" w:hAnsi="Cambria Math"/>
+                <w:i/>
+              </w:rPr>
+            </m:ctrlPr>
+          </m:sSupPr>
+          <m:e>
+            <m:r>
+              <w:rPr>
+                <w:rFonts w:ascii="Cambria Math" w:eastAsiaTheme="minorEastAsia" w:hAnsi="Cambria Math"/>
+              </w:rPr>
+              <m:t>3</m:t>
+            </m:r>
+          </m:e>
+          <m:sup>
+            <m:r>
+              <w:rPr>
+                <w:rFonts w:ascii="Cambria Math" w:eastAsiaTheme="minorEastAsia" w:hAnsi="Cambria Math"/>
+              </w:rPr>
+              <m:t>2x-4</m:t>
+            </m:r>
+          </m:sup>
+        </m:sSup>
+        <m:r>
+          <w:rPr>
+            <w:rFonts w:ascii="Cambria Math" w:eastAsiaTheme="minorEastAsia" w:hAnsi="Cambria Math"/>
+          </w:rPr>
+          <m:t>=</m:t>
+        </m:r>
+        <m:sSup>
+          <m:sSupPr>
+            <m:ctrlPr>
+              <w:rPr>
+                <w:rFonts w:ascii="Cambria Math" w:eastAsiaTheme="minorEastAsia" w:hAnsi="Cambria Math"/>
+                <w:i/>
+              </w:rPr>
+            </m:ctrlPr>
+          </m:sSupPr>
+          <m:e>
+            <m:r>
+              <w:rPr>
+                <w:rFonts w:ascii="Cambria Math" w:eastAsiaTheme="minorEastAsia" w:hAnsi="Cambria Math"/>
+              </w:rPr>
+              <m:t>3</m:t>
+            </m:r>
+          </m:e>
+          <m:sup>
+            <m:r>
+              <w:rPr>
+                <w:rFonts w:ascii="Cambria Math" w:eastAsiaTheme="minorEastAsia" w:hAnsi="Cambria Math"/>
+              </w:rPr>
+              <m:t>8</m:t>
+            </m:r>
+          </m:sup>
+        </m:sSup>
+      </m:oMath>
+      <w:r>
+        <w:rPr>
+          <w:rFonts w:eastAsiaTheme="minorEastAsia"/>
+        </w:rPr>
+        <w:t>.</w:t>
+      </w:r>
+    </w:p>
+    <w:p>
+      <w:pPr>
+        <w:rPr>
+          <w:rFonts w:eastAsiaTheme="minorEastAsia"/>
+        </w:rPr>
+      </w:pPr>
+      <m:oMathPara>
+        <m:oMath>
+          <m:r>
+            <w:rPr>
+              <w:rFonts w:ascii="Cambria Math" w:eastAsiaTheme="minorEastAsia" w:hAnsi="Cambria Math"/>
+            </w:rPr>
+            <m:t>2x-4=8</m:t>
+          </m:r>
+          <m:r>
+            <w:rPr>
+              <w:rFonts w:ascii="Cambria Math" w:eastAsiaTheme="minorEastAsia" w:hAnsi="Cambria Math"/>
+            </w:rPr>
+            <w:br/>
+          </m:r>
+        </m:oMath>
+        <m:oMath>
+          <m:r>
+            <w:rPr>
+              <w:rFonts w:ascii="Cambria Math" w:eastAsiaTheme="minorEastAsia" w:hAnsi="Cambria Math"/>
+            </w:rPr>
+            <m:t>x=6</m:t>
+          </m:r>
+        </m:oMath>
+      </m:oMathPara>
+    </w:p>
+    <w:p>
+      <w:pPr>
+        <w:rPr>
+          <w:rFonts w:eastAsiaTheme="minorEastAsia"/>
+          <w:b/>
+          <w:bCs/>
+        </w:rPr>
+      </w:pPr>
+      <w:r>
+        <w:rPr>
+          <w:rFonts w:eastAsiaTheme="minorEastAsia"/>
+          <w:b/>
+          <w:bCs/>
+        </w:rPr>
+        <w:t>Graphs of Two-Variable Exponential Equations</w:t>
+      </w:r>
+    </w:p>
+    <w:p>
+      <w:pPr>
+        <w:rPr>
+          <w:rFonts w:eastAsiaTheme="minorEastAsia"/>
+        </w:rPr>
+      </w:pPr>
+      <w:r>
+        <w:rPr>
+          <w:rFonts w:eastAsiaTheme="minorEastAsia"/>
+        </w:rPr>
+        <w:t xml:space="preserve">An equation of the form </w:t>
+      </w:r>
+      <m:oMath>
+        <m:r>
+          <w:rPr>
+            <w:rFonts w:ascii="Cambria Math" w:eastAsiaTheme="minorEastAsia" w:hAnsi="Cambria Math"/>
+          </w:rPr>
+          <m:t>y=a∙</m:t>
+        </m:r>
+        <m:sSup>
+          <m:sSupPr>
+            <m:ctrlPr>
+              <w:rPr>
+                <w:rFonts w:ascii="Cambria Math" w:eastAsiaTheme="minorEastAsia" w:hAnsi="Cambria Math"/>
+                <w:i/>
+              </w:rPr>
+            </m:ctrlPr>
+          </m:sSupPr>
+          <m:e>
+            <m:r>
+              <w:rPr>
+                <w:rFonts w:ascii="Cambria Math" w:eastAsiaTheme="minorEastAsia" w:hAnsi="Cambria Math"/>
+              </w:rPr>
+              <m:t>b</m:t>
+            </m:r>
+          </m:e>
+          <m:sup>
+            <m:r>
+              <w:rPr>
+                <w:rFonts w:ascii="Cambria Math" w:eastAsiaTheme="minorEastAsia" w:hAnsi="Cambria Math"/>
+              </w:rPr>
+              <m:t>2</m:t>
+            </m:r>
+          </m:sup>
+        </m:sSup>
+        <m:r>
+          <w:rPr>
+            <w:rFonts w:ascii="Cambria Math" w:eastAsiaTheme="minorEastAsia" w:hAnsi="Cambria Math"/>
+          </w:rPr>
+          <m:t>+c</m:t>
+        </m:r>
+      </m:oMath>
+      <w:r>
+        <w:rPr>
+          <w:rFonts w:eastAsiaTheme="minorEastAsia"/>
+        </w:rPr>
+        <w:t xml:space="preserve">, where a, b, and are numbers is a </w:t>
+      </w:r>
+      <w:r>
+        <w:rPr>
+          <w:rFonts w:eastAsiaTheme="minorEastAsia"/>
+          <w:i/>
+          <w:iCs/>
+        </w:rPr>
+        <w:t>two-variable exponential equation.</w:t>
+      </w:r>
+      <w:r>
+        <w:rPr>
+          <w:rFonts w:eastAsiaTheme="minorEastAsia"/>
+          <w:i/>
+          <w:iCs/>
+        </w:rPr>
+        <w:t xml:space="preserve"> </w:t>
+      </w:r>
+      <w:r>
+        <w:rPr>
+          <w:rFonts w:eastAsiaTheme="minorEastAsia"/>
+        </w:rPr>
+        <w:t>Like all two-variable equations, the solution set is a set of ordered pairs that make the equation true.</w:t>
+      </w:r>
+    </w:p>
+    <w:p>
+      <w:pPr>
+        <w:rPr>
+          <w:rFonts w:eastAsiaTheme="minorEastAsia"/>
+        </w:rPr>
+      </w:pPr>
+      <w:r>
+        <w:rPr>
+          <w:rFonts w:eastAsiaTheme="minorEastAsia"/>
+        </w:rPr>
+        <w:lastRenderedPageBreak/>
+        <w:t xml:space="preserve">For example, the equation </w:t>
+      </w:r>
+      <m:oMath>
+        <m:r>
+          <w:rPr>
+            <w:rFonts w:ascii="Cambria Math" w:eastAsiaTheme="minorEastAsia" w:hAnsi="Cambria Math"/>
+          </w:rPr>
+          <m:t>y=</m:t>
+        </m:r>
+        <m:sSup>
+          <m:sSupPr>
+            <m:ctrlPr>
+              <w:rPr>
+                <w:rFonts w:ascii="Cambria Math" w:eastAsiaTheme="minorEastAsia" w:hAnsi="Cambria Math"/>
+                <w:i/>
+              </w:rPr>
+            </m:ctrlPr>
+          </m:sSupPr>
+          <m:e>
+            <m:r>
+              <w:rPr>
+                <w:rFonts w:ascii="Cambria Math" w:eastAsiaTheme="minorEastAsia" w:hAnsi="Cambria Math"/>
+              </w:rPr>
+              <m:t>2</m:t>
+            </m:r>
+          </m:e>
+          <m:sup>
+            <m:r>
+              <w:rPr>
+                <w:rFonts w:ascii="Cambria Math" w:eastAsiaTheme="minorEastAsia" w:hAnsi="Cambria Math"/>
+              </w:rPr>
+              <m:t>x</m:t>
+            </m:r>
+          </m:sup>
+        </m:sSup>
+      </m:oMath>
+      <w:r>
+        <w:rPr>
+          <w:rFonts w:eastAsiaTheme="minorEastAsia"/>
+        </w:rPr>
+        <w:t xml:space="preserve"> has ordered pairs (0, 1), (1, 2), (2, 4), and (3, 8) as four elements of the solution. Other points can be found by creating a chart where different integer values are chosen for </w:t>
+      </w:r>
+      <m:oMath>
+        <m:r>
+          <w:rPr>
+            <w:rFonts w:ascii="Cambria Math" w:eastAsiaTheme="minorEastAsia" w:hAnsi="Cambria Math"/>
+          </w:rPr>
+          <m:t>x</m:t>
+        </m:r>
+      </m:oMath>
+      <w:r>
+        <w:rPr>
+          <w:rFonts w:eastAsiaTheme="minorEastAsia"/>
+        </w:rPr>
+        <w:t xml:space="preserve"> and the </w:t>
+      </w:r>
+      <m:oMath>
+        <m:r>
+          <w:rPr>
+            <w:rFonts w:ascii="Cambria Math" w:eastAsiaTheme="minorEastAsia" w:hAnsi="Cambria Math"/>
+          </w:rPr>
+          <m:t>y</m:t>
+        </m:r>
+      </m:oMath>
+      <w:r>
+        <w:rPr>
+          <w:rFonts w:eastAsiaTheme="minorEastAsia"/>
+        </w:rPr>
+        <w:t>-value is then calculated.</w:t>
+      </w:r>
+    </w:p>
+    <w:tbl>
+      <w:tblPr>
+        <w:tblStyle w:val="TableGrid"/>
+        <w:tblW w:w="0" w:type="auto"/>
+        <w:jc w:val="center"/>
+        <w:tblLook w:val="04A0" w:firstRow="1" w:lastRow="0" w:firstColumn="1" w:lastColumn="0" w:noHBand="0" w:noVBand="1"/>
+      </w:tblPr>
+      <w:tblGrid>
+        <w:gridCol w:w="1676"/>
+        <w:gridCol w:w="1677"/>
+      </w:tblGrid>
+      <w:tr>
+        <w:trPr>
+          <w:jc w:val="center"/>
+        </w:trPr>
+        <w:tc>
+          <w:tcPr>
+            <w:tcW w:w="1676" w:type="dxa"/>
+          </w:tcPr>
+          <w:p>
+            <w:pPr>
+              <w:jc w:val="center"/>
+              <w:rPr>
+                <w:rFonts w:eastAsiaTheme="minorEastAsia"/>
+              </w:rPr>
+            </w:pPr>
+            <w:r>
+              <w:rPr>
+                <w:rFonts w:eastAsiaTheme="minorEastAsia"/>
+              </w:rPr>
+              <w:t>x</w:t>
+            </w:r>
+          </w:p>
+        </w:tc>
+        <w:tc>
+          <w:tcPr>
+            <w:tcW w:w="1677" w:type="dxa"/>
+          </w:tcPr>
+          <w:p>
+            <w:pPr>
+              <w:jc w:val="center"/>
+              <w:rPr>
+                <w:rFonts w:eastAsiaTheme="minorEastAsia"/>
+              </w:rPr>
+            </w:pPr>
+            <m:oMathPara>
+              <m:oMath>
+                <m:r>
+                  <w:rPr>
+                    <w:rFonts w:ascii="Cambria Math" w:eastAsiaTheme="minorEastAsia" w:hAnsi="Cambria Math"/>
+                  </w:rPr>
+                  <m:t>y=</m:t>
+                </m:r>
+                <m:sSup>
+                  <m:sSupPr>
+                    <m:ctrlPr>
+                      <w:rPr>
+                        <w:rFonts w:ascii="Cambria Math" w:eastAsiaTheme="minorEastAsia" w:hAnsi="Cambria Math"/>
+                        <w:i/>
+                      </w:rPr>
+                    </m:ctrlPr>
+                  </m:sSupPr>
+                  <m:e>
+                    <m:r>
+                      <w:rPr>
+                        <w:rFonts w:ascii="Cambria Math" w:eastAsiaTheme="minorEastAsia" w:hAnsi="Cambria Math"/>
+                      </w:rPr>
+                      <m:t>2</m:t>
+                    </m:r>
+                  </m:e>
+                  <m:sup>
+                    <m:r>
+                      <w:rPr>
+                        <w:rFonts w:ascii="Cambria Math" w:eastAsiaTheme="minorEastAsia" w:hAnsi="Cambria Math"/>
+                      </w:rPr>
+                      <m:t>x</m:t>
+                    </m:r>
+                  </m:sup>
+                </m:sSup>
+              </m:oMath>
+            </m:oMathPara>
+          </w:p>
+        </w:tc>
+      </w:tr>
+      <w:tr>
+        <w:trPr>
+          <w:jc w:val="center"/>
+        </w:trPr>
+        <w:tc>
+          <w:tcPr>
+            <w:tcW w:w="1676" w:type="dxa"/>
+          </w:tcPr>
+          <w:p>
+            <w:pPr>
+              <w:jc w:val="center"/>
+              <w:rPr>
+                <w:rFonts w:eastAsiaTheme="minorEastAsia"/>
+              </w:rPr>
+            </w:pPr>
+            <w:r>
+              <w:rPr>
+                <w:rFonts w:eastAsiaTheme="minorEastAsia"/>
+              </w:rPr>
+              <w:t>3</w:t>
+            </w:r>
+          </w:p>
+        </w:tc>
+        <w:tc>
+          <w:tcPr>
+            <w:tcW w:w="1677" w:type="dxa"/>
+          </w:tcPr>
+          <w:p>
+            <w:pPr>
+              <w:jc w:val="center"/>
+              <w:rPr>
+                <w:rFonts w:eastAsiaTheme="minorEastAsia"/>
+              </w:rPr>
+            </w:pPr>
+            <w:r>
+              <w:rPr>
+                <w:rFonts w:eastAsiaTheme="minorEastAsia"/>
+              </w:rPr>
+              <w:t>8</w:t>
+            </w:r>
+          </w:p>
+        </w:tc>
+      </w:tr>
+      <w:tr>
+        <w:trPr>
+          <w:jc w:val="center"/>
+        </w:trPr>
+        <w:tc>
+          <w:tcPr>
+            <w:tcW w:w="1676" w:type="dxa"/>
+          </w:tcPr>
+          <w:p>
+            <w:pPr>
+              <w:jc w:val="center"/>
+              <w:rPr>
+                <w:rFonts w:eastAsiaTheme="minorEastAsia"/>
+              </w:rPr>
+            </w:pPr>
+            <w:r>
+              <w:rPr>
+                <w:rFonts w:eastAsiaTheme="minorEastAsia"/>
+              </w:rPr>
+              <w:t>2</w:t>
+            </w:r>
+          </w:p>
+        </w:tc>
+        <w:tc>
+          <w:tcPr>
+            <w:tcW w:w="1677" w:type="dxa"/>
+          </w:tcPr>
+          <w:p>
+            <w:pPr>
+              <w:jc w:val="center"/>
+              <w:rPr>
+                <w:rFonts w:eastAsiaTheme="minorEastAsia"/>
+              </w:rPr>
+            </w:pPr>
+            <w:r>
+              <w:rPr>
+                <w:rFonts w:eastAsiaTheme="minorEastAsia"/>
+              </w:rPr>
+              <w:t>4</w:t>
+            </w:r>
+          </w:p>
+        </w:tc>
+      </w:tr>
+      <w:tr>
+        <w:trPr>
+          <w:jc w:val="center"/>
+        </w:trPr>
+        <w:tc>
+          <w:tcPr>
+            <w:tcW w:w="1676" w:type="dxa"/>
+          </w:tcPr>
+          <w:p>
+            <w:pPr>
+              <w:jc w:val="center"/>
+              <w:rPr>
+                <w:rFonts w:eastAsiaTheme="minorEastAsia"/>
+              </w:rPr>
+            </w:pPr>
+            <w:r>
+              <w:rPr>
+                <w:rFonts w:eastAsiaTheme="minorEastAsia"/>
+              </w:rPr>
+              <w:t>1</w:t>
+            </w:r>
+          </w:p>
+        </w:tc>
+        <w:tc>
+          <w:tcPr>
+            <w:tcW w:w="1677" w:type="dxa"/>
+          </w:tcPr>
+          <w:p>
+            <w:pPr>
+              <w:jc w:val="center"/>
+              <w:rPr>
+                <w:rFonts w:eastAsiaTheme="minorEastAsia"/>
+              </w:rPr>
+            </w:pPr>
+            <w:r>
+              <w:rPr>
+                <w:rFonts w:eastAsiaTheme="minorEastAsia"/>
+              </w:rPr>
+              <w:t>2</w:t>
+            </w:r>
+          </w:p>
+        </w:tc>
+      </w:tr>
+      <w:tr>
+        <w:trPr>
+          <w:jc w:val="center"/>
+        </w:trPr>
+        <w:tc>
+          <w:tcPr>
+            <w:tcW w:w="1676" w:type="dxa"/>
+          </w:tcPr>
+          <w:p>
+            <w:pPr>
+              <w:jc w:val="center"/>
+              <w:rPr>
+                <w:rFonts w:eastAsiaTheme="minorEastAsia"/>
+              </w:rPr>
+            </w:pPr>
+            <w:r>
+              <w:rPr>
+                <w:rFonts w:eastAsiaTheme="minorEastAsia"/>
+              </w:rPr>
+              <w:t>0</w:t>
+            </w:r>
+          </w:p>
+        </w:tc>
+        <w:tc>
+          <w:tcPr>
+            <w:tcW w:w="1677" w:type="dxa"/>
+          </w:tcPr>
+          <w:p>
+            <w:pPr>
+              <w:jc w:val="center"/>
+              <w:rPr>
+                <w:rFonts w:eastAsiaTheme="minorEastAsia"/>
+              </w:rPr>
+            </w:pPr>
+            <w:r>
+              <w:rPr>
+                <w:rFonts w:eastAsiaTheme="minorEastAsia"/>
+              </w:rPr>
+              <w:t>1</w:t>
+            </w:r>
+          </w:p>
+        </w:tc>
+      </w:tr>
+      <w:tr>
+        <w:trPr>
+          <w:jc w:val="center"/>
+        </w:trPr>
+        <w:tc>
+          <w:tcPr>
+            <w:tcW w:w="1676" w:type="dxa"/>
+          </w:tcPr>
+          <w:p>
+            <w:pPr>
+              <w:jc w:val="center"/>
+              <w:rPr>
+                <w:rFonts w:eastAsiaTheme="minorEastAsia"/>
+              </w:rPr>
+            </w:pPr>
+            <w:r>
+              <w:rPr>
+                <w:rFonts w:eastAsiaTheme="minorEastAsia"/>
+              </w:rPr>
+              <w:t>-1</w:t>
+            </w:r>
+          </w:p>
+        </w:tc>
+        <w:tc>
+          <w:tcPr>
+            <w:tcW w:w="1677" w:type="dxa"/>
+          </w:tcPr>
+          <w:p>
+            <w:pPr>
+              <w:jc w:val="center"/>
+              <w:rPr>
+                <w:rFonts w:eastAsiaTheme="minorEastAsia"/>
+              </w:rPr>
+            </w:pPr>
+            <m:oMathPara>
+              <m:oMath>
+                <m:f>
+                  <m:fPr>
+                    <m:ctrlPr>
+                      <w:rPr>
+                        <w:rFonts w:ascii="Cambria Math" w:eastAsiaTheme="minorEastAsia" w:hAnsi="Cambria Math"/>
+                        <w:i/>
+                      </w:rPr>
+                    </m:ctrlPr>
+                  </m:fPr>
+                  <m:num>
+                    <m:r>
+                      <w:rPr>
+                        <w:rFonts w:ascii="Cambria Math" w:eastAsiaTheme="minorEastAsia" w:hAnsi="Cambria Math"/>
+                      </w:rPr>
+                      <m:t>1</m:t>
+                    </m:r>
+                  </m:num>
+                  <m:den>
+                    <m:r>
+                      <w:rPr>
+                        <w:rFonts w:ascii="Cambria Math" w:eastAsiaTheme="minorEastAsia" w:hAnsi="Cambria Math"/>
+                      </w:rPr>
+                      <m:t>2</m:t>
+                    </m:r>
+                  </m:den>
+                </m:f>
+              </m:oMath>
+            </m:oMathPara>
+          </w:p>
+        </w:tc>
+      </w:tr>
+      <w:tr>
+        <w:trPr>
+          <w:jc w:val="center"/>
+        </w:trPr>
+        <w:tc>
+          <w:tcPr>
+            <w:tcW w:w="1676" w:type="dxa"/>
+          </w:tcPr>
+          <w:p>
+            <w:pPr>
+              <w:jc w:val="center"/>
+              <w:rPr>
+                <w:rFonts w:eastAsiaTheme="minorEastAsia"/>
+              </w:rPr>
+            </w:pPr>
+            <w:r>
+              <w:rPr>
+                <w:rFonts w:eastAsiaTheme="minorEastAsia"/>
+              </w:rPr>
+              <w:t>-2</w:t>
+            </w:r>
+          </w:p>
+        </w:tc>
+        <w:tc>
+          <w:tcPr>
+            <w:tcW w:w="1677" w:type="dxa"/>
+          </w:tcPr>
+          <w:p>
+            <w:pPr>
+              <w:jc w:val="center"/>
+              <w:rPr>
+                <w:rFonts w:ascii="Aptos" w:eastAsia="Times New Roman" w:hAnsi="Aptos" w:cs="Times New Roman"/>
+              </w:rPr>
+            </w:pPr>
+            <m:oMathPara>
+              <m:oMath>
+                <m:f>
+                  <m:fPr>
+                    <m:ctrlPr>
+                      <w:rPr>
+                        <w:rFonts w:ascii="Cambria Math" w:eastAsia="Times New Roman" w:hAnsi="Cambria Math" w:cs="Times New Roman"/>
+                        <w:i/>
+                      </w:rPr>
+                    </m:ctrlPr>
+                  </m:fPr>
+                  <m:num>
+                    <m:r>
+                      <w:rPr>
+                        <w:rFonts w:ascii="Cambria Math" w:eastAsia="Times New Roman" w:hAnsi="Cambria Math" w:cs="Times New Roman"/>
+                      </w:rPr>
+                      <m:t>1</m:t>
+                    </m:r>
+                  </m:num>
+                  <m:den>
+                    <m:r>
+                      <w:rPr>
+                        <w:rFonts w:ascii="Cambria Math" w:eastAsia="Times New Roman" w:hAnsi="Cambria Math" w:cs="Times New Roman"/>
+                      </w:rPr>
+                      <m:t>4</m:t>
+                    </m:r>
+                  </m:den>
+                </m:f>
+              </m:oMath>
+            </m:oMathPara>
+          </w:p>
+        </w:tc>
+      </w:tr>
+      <w:tr>
+        <w:trPr>
+          <w:jc w:val="center"/>
+        </w:trPr>
+        <w:tc>
+          <w:tcPr>
+            <w:tcW w:w="1676" w:type="dxa"/>
+          </w:tcPr>
+          <w:p>
+            <w:pPr>
+              <w:jc w:val="center"/>
+              <w:rPr>
+                <w:rFonts w:eastAsiaTheme="minorEastAsia"/>
+              </w:rPr>
+            </w:pPr>
+            <w:r>
+              <w:rPr>
+                <w:rFonts w:eastAsiaTheme="minorEastAsia"/>
+              </w:rPr>
+              <w:t>-3</w:t>
+            </w:r>
+          </w:p>
+        </w:tc>
+        <w:tc>
+          <w:tcPr>
+            <w:tcW w:w="1677" w:type="dxa"/>
+          </w:tcPr>
+          <w:p>
+            <w:pPr>
+              <w:jc w:val="center"/>
+              <w:rPr>
+                <w:rFonts w:ascii="Aptos" w:eastAsia="Times New Roman" w:hAnsi="Aptos" w:cs="Times New Roman"/>
+              </w:rPr>
+            </w:pPr>
+            <m:oMathPara>
+              <m:oMath>
+                <m:f>
+                  <m:fPr>
+                    <m:ctrlPr>
+                      <w:rPr>
+                        <w:rFonts w:ascii="Cambria Math" w:eastAsia="Times New Roman" w:hAnsi="Cambria Math" w:cs="Times New Roman"/>
+                        <w:i/>
+                      </w:rPr>
+                    </m:ctrlPr>
+                  </m:fPr>
+                  <m:num>
+                    <m:r>
+                      <w:rPr>
+                        <w:rFonts w:ascii="Cambria Math" w:eastAsia="Times New Roman" w:hAnsi="Cambria Math" w:cs="Times New Roman"/>
+                      </w:rPr>
+                      <m:t>1</m:t>
+                    </m:r>
+                  </m:num>
+                  <m:den>
+                    <m:r>
+                      <w:rPr>
+                        <w:rFonts w:ascii="Cambria Math" w:eastAsia="Times New Roman" w:hAnsi="Cambria Math" w:cs="Times New Roman"/>
+                      </w:rPr>
+                      <m:t>8</m:t>
+                    </m:r>
+                  </m:den>
+                </m:f>
+              </m:oMath>
+            </m:oMathPara>
+          </w:p>
+        </w:tc>
+      </w:tr>
+    </w:tbl>
+    <w:p>
+      <w:pPr>
+        <w:rPr>
+          <w:rFonts w:eastAsiaTheme="minorEastAsia"/>
+        </w:rPr>
+      </w:pPr>
+    </w:p>
+    <w:p>
+      <w:pPr>
+        <w:rPr>
+          <w:rFonts w:eastAsiaTheme="minorEastAsia"/>
+        </w:rPr>
+      </w:pPr>
+      <w:r>
+        <w:rPr>
+          <w:rFonts w:eastAsiaTheme="minorEastAsia"/>
+          <w:noProof/>
+        </w:rPr>
+        <w:drawing>
+          <wp:inline distT="0" distB="0" distL="0" distR="0" wp14:anchorId="68076629" wp14:editId="37BD3EE2">
+            <wp:extent cx="3194050" cy="2089150"/>
+            <wp:effectExtent l="0" t="0" r="6350" b="6350"/>
+            <wp:docPr id="1593451794" name="Picture 1"/>
+            <wp:cNvGraphicFramePr>
+              <a:graphicFrameLocks xmlns:a="http://schemas.openxmlformats.org/drawingml/2006/main" noChangeAspect="1"/>
+            </wp:cNvGraphicFramePr>
+            <a:graphic xmlns:a="http://schemas.openxmlformats.org/drawingml/2006/main">
+              <a:graphicData uri="http://schemas.openxmlformats.org/drawingml/2006/picture">
+                <pic:pic xmlns:pic="http://schemas.openxmlformats.org/drawingml/2006/picture">
+                  <pic:nvPicPr>
+                    <pic:cNvPr id="0" name="Picture 1"/>
+                    <pic:cNvPicPr>
+                      <a:picLocks noChangeAspect="1" noChangeArrowheads="1"/>
+                    </pic:cNvPicPr>
+                  </pic:nvPicPr>
+                  <pic:blipFill>
+                    <a:blip r:embed="rId6" cstate="print">
+                      <a:extLst>
+                        <a:ext uri="{28A0092B-C50C-407E-A947-70E740481C1C}">
+                          <a14:useLocalDpi xmlns:a14="http://schemas.microsoft.com/office/drawing/2010/main" val="0"/>
+                        </a:ext>
+                      </a:extLst>
+                    </a:blip>
+                    <a:srcRect/>
+                    <a:stretch>
+                      <a:fillRect/>
+                    </a:stretch>
+                  </pic:blipFill>
+                  <pic:spPr bwMode="auto">
+                    <a:xfrm>
+                      <a:off x="0" y="0"/>
+                      <a:ext cx="3194050" cy="2089150"/>
+                    </a:xfrm>
+                    <a:prstGeom prst="rect">
+                      <a:avLst/>
+                    </a:prstGeom>
+                    <a:noFill/>
+                    <a:ln>
+                      <a:noFill/>
+                    </a:ln>
+                  </pic:spPr>
+                </pic:pic>
+              </a:graphicData>
+            </a:graphic>
+          </wp:inline>
+        </w:drawing>
+      </w:r>
+    </w:p>
+    <w:p/>
+    <w:p>
+      <w:pPr>
+        <w:jc w:val="center"/>
+      </w:pPr>
+      <w:r>
+        <w:rPr>
+          <w:noProof/>
+        </w:rPr>
+        <w:drawing>
+          <wp:inline distT="0" distB="0" distL="0" distR="0" wp14:anchorId="0ADC1888" wp14:editId="13FD916A">
+            <wp:extent cx="1856232" cy="2414016"/>
+            <wp:effectExtent l="0" t="0" r="0" b="5715"/>
+            <wp:docPr id="42010882" name="Picture 2"/>
+            <wp:cNvGraphicFramePr>
+              <a:graphicFrameLocks xmlns:a="http://schemas.openxmlformats.org/drawingml/2006/main" noChangeAspect="1"/>
+            </wp:cNvGraphicFramePr>
+            <a:graphic xmlns:a="http://schemas.openxmlformats.org/drawingml/2006/main">
+              <a:graphicData uri="http://schemas.openxmlformats.org/drawingml/2006/picture">
+                <pic:pic xmlns:pic="http://schemas.openxmlformats.org/drawingml/2006/picture">
+                  <pic:nvPicPr>
+                    <pic:cNvPr id="0" name="Picture 2"/>
+                    <pic:cNvPicPr>
+                      <a:picLocks noChangeAspect="1" noChangeArrowheads="1"/>
+                    </pic:cNvPicPr>
+                  </pic:nvPicPr>
+                  <pic:blipFill>
+                    <a:blip r:embed="rId7">
+                      <a:extLst>
+                        <a:ext uri="{28A0092B-C50C-407E-A947-70E740481C1C}">
+                          <a14:useLocalDpi xmlns:a14="http://schemas.microsoft.com/office/drawing/2010/main" val="0"/>
+                        </a:ext>
+                      </a:extLst>
+                    </a:blip>
+                    <a:srcRect/>
+                    <a:stretch>
+                      <a:fillRect/>
+                    </a:stretch>
+                  </pic:blipFill>
+                  <pic:spPr bwMode="auto">
+                    <a:xfrm>
+                      <a:off x="0" y="0"/>
+                      <a:ext cx="1856232" cy="2414016"/>
+                    </a:xfrm>
+                    <a:prstGeom prst="rect">
+                      <a:avLst/>
+                    </a:prstGeom>
+                    <a:noFill/>
+                    <a:ln>
+                      <a:noFill/>
+                    </a:ln>
+                  </pic:spPr>
+                </pic:pic>
+              </a:graphicData>
+            </a:graphic>
+          </wp:inline>
+        </w:drawing>
+      </w:r>
+    </w:p>
+    <w:p>
+      <w:pPr>
+        <w:jc w:val="center"/>
+      </w:pPr>
+      <w:r>
+        <w:rPr>
+          <w:noProof/>
+        </w:rPr>
+        <w:drawing>
+          <wp:inline distT="0" distB="0" distL="0" distR="0" wp14:anchorId="7D33B8A1" wp14:editId="58DCFBC0">
+            <wp:extent cx="1856232" cy="2414016"/>
+            <wp:effectExtent l="0" t="0" r="0" b="5715"/>
+            <wp:docPr id="760523626" name="Picture 3"/>
+            <wp:cNvGraphicFramePr>
+              <a:graphicFrameLocks xmlns:a="http://schemas.openxmlformats.org/drawingml/2006/main" noChangeAspect="1"/>
+            </wp:cNvGraphicFramePr>
+            <a:graphic xmlns:a="http://schemas.openxmlformats.org/drawingml/2006/main">
+              <a:graphicData uri="http://schemas.openxmlformats.org/drawingml/2006/picture">
+                <pic:pic xmlns:pic="http://schemas.openxmlformats.org/drawingml/2006/picture">
+                  <pic:nvPicPr>
+                    <pic:cNvPr id="0" name="Picture 3"/>
+                    <pic:cNvPicPr>
+                      <a:picLocks noChangeAspect="1" noChangeArrowheads="1"/>
+                    </pic:cNvPicPr>
+                  </pic:nvPicPr>
+                  <pic:blipFill>
+                    <a:blip r:embed="rId8">
+                      <a:extLst>
+                        <a:ext uri="{28A0092B-C50C-407E-A947-70E740481C1C}">
+                          <a14:useLocalDpi xmlns:a14="http://schemas.microsoft.com/office/drawing/2010/main" val="0"/>
+                        </a:ext>
+                      </a:extLst>
+                    </a:blip>
+                    <a:srcRect/>
+                    <a:stretch>
+                      <a:fillRect/>
+                    </a:stretch>
+                  </pic:blipFill>
+                  <pic:spPr bwMode="auto">
+                    <a:xfrm>
+                      <a:off x="0" y="0"/>
+                      <a:ext cx="1856232" cy="2414016"/>
+                    </a:xfrm>
+                    <a:prstGeom prst="rect">
+                      <a:avLst/>
+                    </a:prstGeom>
+                    <a:noFill/>
+                    <a:ln>
+                      <a:noFill/>
+                    </a:ln>
+                  </pic:spPr>
+                </pic:pic>
+              </a:graphicData>
+            </a:graphic>
+          </wp:inline>
+        </w:drawing>
+      </w:r>
+    </w:p>
+    <w:p>
+      <w:pPr>
+        <w:jc w:val="center"/>
+      </w:pPr>
+      <w:r>
+        <w:rPr>
+          <w:noProof/>
+        </w:rPr>
+        <w:drawing>
+          <wp:inline distT="0" distB="0" distL="0" distR="0" wp14:anchorId="2C8F2933" wp14:editId="740CE7C1">
+            <wp:extent cx="1856232" cy="2414016"/>
+            <wp:effectExtent l="0" t="0" r="0" b="5715"/>
+            <wp:docPr id="523404617" name="Picture 4"/>
+            <wp:cNvGraphicFramePr>
+              <a:graphicFrameLocks xmlns:a="http://schemas.openxmlformats.org/drawingml/2006/main" noChangeAspect="1"/>
+            </wp:cNvGraphicFramePr>
+            <a:graphic xmlns:a="http://schemas.openxmlformats.org/drawingml/2006/main">
+              <a:graphicData uri="http://schemas.openxmlformats.org/drawingml/2006/picture">
+                <pic:pic xmlns:pic="http://schemas.openxmlformats.org/drawingml/2006/picture">
+                  <pic:nvPicPr>
+                    <pic:cNvPr id="0" name="Picture 4"/>
+                    <pic:cNvPicPr>
+                      <a:picLocks noChangeAspect="1" noChangeArrowheads="1"/>
+                    </pic:cNvPicPr>
+                  </pic:nvPicPr>
+                  <pic:blipFill>
+                    <a:blip r:embed="rId9">
+                      <a:extLst>
+                        <a:ext uri="{28A0092B-C50C-407E-A947-70E740481C1C}">
+                          <a14:useLocalDpi xmlns:a14="http://schemas.microsoft.com/office/drawing/2010/main" val="0"/>
+                        </a:ext>
+                      </a:extLst>
+                    </a:blip>
+                    <a:srcRect/>
+                    <a:stretch>
+                      <a:fillRect/>
+                    </a:stretch>
+                  </pic:blipFill>
+                  <pic:spPr bwMode="auto">
+                    <a:xfrm>
+                      <a:off x="0" y="0"/>
+                      <a:ext cx="1856232" cy="2414016"/>
+                    </a:xfrm>
+                    <a:prstGeom prst="rect">
+                      <a:avLst/>
+                    </a:prstGeom>
+                    <a:noFill/>
+                    <a:ln>
+                      <a:noFill/>
+                    </a:ln>
+                  </pic:spPr>
+                </pic:pic>
+              </a:graphicData>
+            </a:graphic>
+          </wp:inline>
+        </w:drawing>
+      </w:r>
+    </w:p>
+    <w:p>
+      <w:pPr>
+        <w:jc w:val="center"/>
+      </w:pPr>
+      <w:r>
+        <w:rPr>
+          <w:noProof/>
+        </w:rPr>
+        <w:drawing>
+          <wp:inline distT="0" distB="0" distL="0" distR="0" wp14:anchorId="54F9259A" wp14:editId="631A4D24">
+            <wp:extent cx="1856232" cy="2414016"/>
+            <wp:effectExtent l="0" t="0" r="0" b="5715"/>
+            <wp:docPr id="1284967279" name="Picture 5"/>
+            <wp:cNvGraphicFramePr>
+              <a:graphicFrameLocks xmlns:a="http://schemas.openxmlformats.org/drawingml/2006/main" noChangeAspect="1"/>
+            </wp:cNvGraphicFramePr>
+            <a:graphic xmlns:a="http://schemas.openxmlformats.org/drawingml/2006/main">
+              <a:graphicData uri="http://schemas.openxmlformats.org/drawingml/2006/picture">
+                <pic:pic xmlns:pic="http://schemas.openxmlformats.org/drawingml/2006/picture">
+                  <pic:nvPicPr>
+                    <pic:cNvPr id="0" name="Picture 5"/>
+                    <pic:cNvPicPr>
+                      <a:picLocks noChangeAspect="1" noChangeArrowheads="1"/>
+                    </pic:cNvPicPr>
+                  </pic:nvPicPr>
+                  <pic:blipFill>
+                    <a:blip r:embed="rId10">
+                      <a:extLst>
+                        <a:ext uri="{28A0092B-C50C-407E-A947-70E740481C1C}">
+                          <a14:useLocalDpi xmlns:a14="http://schemas.microsoft.com/office/drawing/2010/main" val="0"/>
+                        </a:ext>
+                      </a:extLst>
+                    </a:blip>
+                    <a:srcRect/>
+                    <a:stretch>
+                      <a:fillRect/>
+                    </a:stretch>
+                  </pic:blipFill>
+                  <pic:spPr bwMode="auto">
+                    <a:xfrm>
+                      <a:off x="0" y="0"/>
+                      <a:ext cx="1856232" cy="2414016"/>
+                    </a:xfrm>
+                    <a:prstGeom prst="rect">
+                      <a:avLst/>
+                    </a:prstGeom>
+                    <a:noFill/>
+                    <a:ln>
+                      <a:noFill/>
+                    </a:ln>
+                  </pic:spPr>
+                </pic:pic>
+              </a:graphicData>
+            </a:graphic>
+          </wp:inline>
+        </w:drawing>
+      </w:r>
+    </w:p>
+    <w:p>
+      <w:pPr>
+        <w:rPr>
+          <w:b/>
+          <w:bCs/>
+        </w:rPr>
+      </w:pPr>
+      <w:r>
+        <w:rPr>
+          <w:b/>
+          <w:bCs/>
+        </w:rPr>
+        <w:br w:type="column"/>
+      </w:r>
+      <w:r>
+        <w:rPr>
+          <w:b/>
+          <w:bCs/>
+        </w:rPr>
+        <w:lastRenderedPageBreak/>
+        <w:t>Solving Exponential Equations with a Graphing Calculator</w:t>
+      </w:r>
+    </w:p>
+    <w:p>
+      <w:r>
+        <w:t xml:space="preserve">When an exponential equation has an answer that is not an integer, one way to get </w:t>
+      </w:r>
+      <w:proofErr w:type="gramStart"/>
+      <w:r>
+        <w:t>a</w:t>
+      </w:r>
+      <w:proofErr w:type="gramEnd"/>
+      <w:r>
+        <w:t xml:space="preserve"> approximate answer is to use the intersect feature of the graphing calculator.</w:t>
+      </w:r>
+    </w:p>
+    <w:p>
+      <w:r>
+        <w:rPr>
+          <w:noProof/>
+        </w:rPr>
+        <w:drawing>
+          <wp:inline distT="0" distB="0" distL="0" distR="0" wp14:anchorId="6085E0F2" wp14:editId="78BFBFD4">
+            <wp:extent cx="1618488" cy="2459736"/>
+            <wp:effectExtent l="0" t="0" r="1270" b="0"/>
+            <wp:docPr id="1131676219" name="Picture 6"/>
+            <wp:cNvGraphicFramePr>
+              <a:graphicFrameLocks xmlns:a="http://schemas.openxmlformats.org/drawingml/2006/main" noChangeAspect="1"/>
+            </wp:cNvGraphicFramePr>
+            <a:graphic xmlns:a="http://schemas.openxmlformats.org/drawingml/2006/main">
+              <a:graphicData uri="http://schemas.openxmlformats.org/drawingml/2006/picture">
+                <pic:pic xmlns:pic="http://schemas.openxmlformats.org/drawingml/2006/picture">
+                  <pic:nvPicPr>
+                    <pic:cNvPr id="0" name="Picture 6"/>
+                    <pic:cNvPicPr>
+                      <a:picLocks noChangeAspect="1" noChangeArrowheads="1"/>
+                    </pic:cNvPicPr>
+                  </pic:nvPicPr>
+                  <pic:blipFill>
+                    <a:blip r:embed="rId11" cstate="print">
+                      <a:extLst>
+                        <a:ext uri="{28A0092B-C50C-407E-A947-70E740481C1C}">
+                          <a14:useLocalDpi xmlns:a14="http://schemas.microsoft.com/office/drawing/2010/main" val="0"/>
+                        </a:ext>
+                      </a:extLst>
+                    </a:blip>
+                    <a:srcRect/>
+                    <a:stretch>
+                      <a:fillRect/>
+                    </a:stretch>
+                  </pic:blipFill>
+                  <pic:spPr bwMode="auto">
+                    <a:xfrm>
+                      <a:off x="0" y="0"/>
+                      <a:ext cx="1618488" cy="2459736"/>
+                    </a:xfrm>
+                    <a:prstGeom prst="rect">
+                      <a:avLst/>
+                    </a:prstGeom>
+                    <a:noFill/>
+                    <a:ln>
+                      <a:noFill/>
+                    </a:ln>
+                  </pic:spPr>
+                </pic:pic>
+              </a:graphicData>
+            </a:graphic>
+          </wp:inline>
+        </w:drawing>
+      </w:r>
     </w:p>
     <w:sectPr>
       <w:type w:val="continuous"/>

</xml_diff>

<commit_message>
Algebra 2 - Chapter 3: Exponential and Logarithmic Expressions and Equations - 3.2 Solving Exponential Equations By Guess and Check Or By Graphing - Check Your Understanding of Section 3.2 - B. Show how you arrived at your answers.
</commit_message>
<xml_diff>
--- a/Algebra-2/ch03/Algebra 2 - Chapter 3.docx
+++ b/Algebra-2/ch03/Algebra 2 - Chapter 3.docx
@@ -134,21 +134,7 @@
         <w:rPr>
           <w:rFonts w:eastAsiaTheme="minorEastAsia"/>
         </w:rPr>
-        <w:t xml:space="preserve">, which in this case is </w:t>
-      </w:r>
-      <w:proofErr w:type="gramStart"/>
-      <w:r>
-        <w:rPr>
-          <w:rFonts w:eastAsiaTheme="minorEastAsia"/>
-        </w:rPr>
-        <w:t>the number</w:t>
-      </w:r>
-      <w:proofErr w:type="gramEnd"/>
-      <w:r>
-        <w:rPr>
-          <w:rFonts w:eastAsiaTheme="minorEastAsia"/>
-        </w:rPr>
-        <w:t xml:space="preserve"> 2, and an </w:t>
+        <w:t xml:space="preserve">, which in this case is the number 2, and an </w:t>
       </w:r>
       <w:r>
         <w:rPr>
@@ -162,21 +148,7 @@
         <w:rPr>
           <w:rFonts w:eastAsiaTheme="minorEastAsia"/>
         </w:rPr>
-        <w:t xml:space="preserve">, which in this case is </w:t>
-      </w:r>
-      <w:proofErr w:type="gramStart"/>
-      <w:r>
-        <w:rPr>
-          <w:rFonts w:eastAsiaTheme="minorEastAsia"/>
-        </w:rPr>
-        <w:t>the number</w:t>
-      </w:r>
-      <w:proofErr w:type="gramEnd"/>
-      <w:r>
-        <w:rPr>
-          <w:rFonts w:eastAsiaTheme="minorEastAsia"/>
-        </w:rPr>
-        <w:t xml:space="preserve"> 5. For positive integer exponents, the expression can be evaluated by multiplying the base by itself the number of times of the exponent.</w:t>
+        <w:t>, which in this case is the number 5. For positive integer exponents, the expression can be evaluated by multiplying the base by itself the number of times of the exponent.</w:t>
       </w:r>
     </w:p>
     <w:p>
@@ -514,36 +486,8 @@
           <w:b/>
           <w:bCs/>
         </w:rPr>
-        <w:t xml:space="preserve">Raising </w:t>
-      </w:r>
-      <w:proofErr w:type="gramStart"/>
-      <w:r>
-        <w:rPr>
-          <w:rFonts w:eastAsiaTheme="minorEastAsia"/>
-          <w:b/>
-          <w:bCs/>
-        </w:rPr>
-        <w:t>a Power</w:t>
-      </w:r>
-      <w:proofErr w:type="gramEnd"/>
-      <w:r>
-        <w:rPr>
-          <w:rFonts w:eastAsiaTheme="minorEastAsia"/>
-          <w:b/>
-          <w:bCs/>
-        </w:rPr>
-        <w:t xml:space="preserve"> to </w:t>
-      </w:r>
-      <w:proofErr w:type="gramStart"/>
-      <w:r>
-        <w:rPr>
-          <w:rFonts w:eastAsiaTheme="minorEastAsia"/>
-          <w:b/>
-          <w:bCs/>
-        </w:rPr>
-        <w:t>a Power</w:t>
-      </w:r>
-      <w:proofErr w:type="gramEnd"/>
+        <w:t>Raising a Power to a Power</w:t>
+      </w:r>
     </w:p>
     <w:p>
       <w:pPr>
@@ -1315,7 +1259,6 @@
         </w:rPr>
         <w:t xml:space="preserve">, take the </w:t>
       </w:r>
-      <w:proofErr w:type="spellStart"/>
       <w:r>
         <w:rPr>
           <w:rFonts w:eastAsiaTheme="minorEastAsia"/>
@@ -1328,14 +1271,7 @@
         <w:rPr>
           <w:rFonts w:eastAsiaTheme="minorEastAsia"/>
         </w:rPr>
-        <w:t>th</w:t>
-      </w:r>
-      <w:proofErr w:type="spellEnd"/>
-      <w:r>
-        <w:rPr>
-          <w:rFonts w:eastAsiaTheme="minorEastAsia"/>
-        </w:rPr>
-        <w:t xml:space="preserve"> root of the number and raise it to the </w:t>
+        <w:t xml:space="preserve">th root of the number and raise it to the </w:t>
       </w:r>
       <w:r>
         <w:rPr>
@@ -4230,21 +4166,7 @@
         <w:rPr>
           <w:rFonts w:eastAsiaTheme="minorEastAsia"/>
         </w:rPr>
-        <w:t xml:space="preserve">. Show how the properties of negative exponents </w:t>
-      </w:r>
-      <w:proofErr w:type="gramStart"/>
-      <w:r>
-        <w:rPr>
-          <w:rFonts w:eastAsiaTheme="minorEastAsia"/>
-        </w:rPr>
-        <w:t>justifies</w:t>
-      </w:r>
-      <w:proofErr w:type="gramEnd"/>
-      <w:r>
-        <w:rPr>
-          <w:rFonts w:eastAsiaTheme="minorEastAsia"/>
-        </w:rPr>
-        <w:t xml:space="preserve"> this answer.</w:t>
+        <w:t>. Show how the properties of negative exponents justifies this answer.</w:t>
       </w:r>
       <w:r>
         <w:rPr>
@@ -5747,49 +5669,7 @@
           <w:rFonts w:eastAsiaTheme="minorEastAsia"/>
         </w:rPr>
         <w:lastRenderedPageBreak/>
-        <w:t xml:space="preserve">3.2 Solving Exponential Equations </w:t>
-      </w:r>
-      <w:proofErr w:type="gramStart"/>
-      <w:r>
-        <w:rPr>
-          <w:rFonts w:eastAsiaTheme="minorEastAsia"/>
-        </w:rPr>
-        <w:t>By</w:t>
-      </w:r>
-      <w:proofErr w:type="gramEnd"/>
-      <w:r>
-        <w:rPr>
-          <w:rFonts w:eastAsiaTheme="minorEastAsia"/>
-        </w:rPr>
-        <w:t xml:space="preserve"> Guess and Check </w:t>
-      </w:r>
-      <w:proofErr w:type="gramStart"/>
-      <w:r>
-        <w:rPr>
-          <w:rFonts w:eastAsiaTheme="minorEastAsia"/>
-        </w:rPr>
-        <w:t>Or</w:t>
-      </w:r>
-      <w:proofErr w:type="gramEnd"/>
-      <w:r>
-        <w:rPr>
-          <w:rFonts w:eastAsiaTheme="minorEastAsia"/>
-        </w:rPr>
-        <w:t xml:space="preserve"> </w:t>
-      </w:r>
-      <w:proofErr w:type="gramStart"/>
-      <w:r>
-        <w:rPr>
-          <w:rFonts w:eastAsiaTheme="minorEastAsia"/>
-        </w:rPr>
-        <w:t>By</w:t>
-      </w:r>
-      <w:proofErr w:type="gramEnd"/>
-      <w:r>
-        <w:rPr>
-          <w:rFonts w:eastAsiaTheme="minorEastAsia"/>
-        </w:rPr>
-        <w:t xml:space="preserve"> Graphing</w:t>
+        <w:t>3.2 Solving Exponential Equations By Guess and Check Or By Graphing</w:t>
       </w:r>
     </w:p>
     <w:p>
@@ -8956,15 +8836,7 @@
     </w:p>
     <w:p>
       <w:r>
-        <w:t xml:space="preserve">When an exponential equation has an answer that is not an integer, one way to get </w:t>
-      </w:r>
-      <w:proofErr w:type="gramStart"/>
-      <w:r>
-        <w:t>a</w:t>
-      </w:r>
-      <w:proofErr w:type="gramEnd"/>
-      <w:r>
-        <w:t xml:space="preserve"> approximate answer is to use the intersect feature of the graphing calculator.</w:t>
+        <w:t>When an exponential equation has an answer that is not an integer, one way to get a approximate answer is to use the intersect feature of the graphing calculator.</w:t>
       </w:r>
     </w:p>
     <w:p>
@@ -8976,7 +8848,7 @@
           <w:noProof/>
         </w:rPr>
         <w:drawing>
-          <wp:inline distT="0" distB="0" distL="0" distR="0" wp14:anchorId="6085E0F2" wp14:editId="63A73023">
+          <wp:inline distT="0" distB="0" distL="0" distR="0" wp14:anchorId="6085E0F2" wp14:editId="41126CB9">
             <wp:extent cx="1618488" cy="2459736"/>
             <wp:effectExtent l="0" t="0" r="1270" b="0"/>
             <wp:docPr id="1131676219" name="Picture 6"/>
@@ -10169,6 +10041,9 @@
           <m:t>.</m:t>
         </m:r>
         <m:r>
+          <m:rPr>
+            <m:sty m:val="p"/>
+          </m:rPr>
           <w:rPr>
             <w:rFonts w:ascii="Cambria Math" w:eastAsiaTheme="minorEastAsia" w:hAnsi="Cambria Math"/>
           </w:rPr>
@@ -10184,6 +10059,9 @@
             <m:t>2x+3=5x-9</m:t>
           </m:r>
           <m:r>
+            <m:rPr>
+              <m:sty m:val="p"/>
+            </m:rPr>
             <w:rPr>
               <w:rFonts w:ascii="Cambria Math" w:hAnsi="Cambria Math"/>
             </w:rPr>
@@ -10198,6 +10076,9 @@
             <m:t>-2x+9=-2x+9</m:t>
           </m:r>
           <m:r>
+            <m:rPr>
+              <m:sty m:val="p"/>
+            </m:rPr>
             <w:rPr>
               <w:rFonts w:ascii="Cambria Math" w:hAnsi="Cambria Math"/>
             </w:rPr>
@@ -10212,6 +10093,9 @@
             <m:t>12=3x</m:t>
           </m:r>
           <m:r>
+            <m:rPr>
+              <m:sty m:val="p"/>
+            </m:rPr>
             <w:rPr>
               <w:rFonts w:ascii="Cambria Math" w:hAnsi="Cambria Math"/>
             </w:rPr>
@@ -10226,6 +10110,9 @@
             <m:t>x=4</m:t>
           </m:r>
           <m:r>
+            <m:rPr>
+              <m:sty m:val="p"/>
+            </m:rPr>
             <w:rPr>
               <w:rFonts w:ascii="Cambria Math" w:hAnsi="Cambria Math"/>
             </w:rPr>
@@ -10350,6 +10237,9 @@
             <m:t>x+4=0</m:t>
           </m:r>
           <m:r>
+            <m:rPr>
+              <m:sty m:val="p"/>
+            </m:rPr>
             <w:rPr>
               <w:rFonts w:ascii="Cambria Math" w:hAnsi="Cambria Math"/>
             </w:rPr>
@@ -10364,6 +10254,9 @@
             <m:t>x=-4</m:t>
           </m:r>
           <m:r>
+            <m:rPr>
+              <m:sty m:val="p"/>
+            </m:rPr>
             <w:rPr>
               <w:rFonts w:eastAsiaTheme="minorEastAsia"/>
             </w:rPr>
@@ -10644,6 +10537,9 @@
             </m:den>
           </m:f>
           <m:r>
+            <m:rPr>
+              <m:sty m:val="p"/>
+            </m:rPr>
             <w:rPr>
               <w:rFonts w:ascii="Cambria Math" w:eastAsiaTheme="minorEastAsia" w:hAnsi="Cambria Math"/>
             </w:rPr>
@@ -10687,21 +10583,23 @@
             <w:rPr>
               <w:rFonts w:ascii="Cambria Math" w:eastAsiaTheme="minorEastAsia" w:hAnsi="Cambria Math"/>
             </w:rPr>
-            <m:t>=</m:t>
+            <m:t>=3</m:t>
           </m:r>
           <m:r>
-            <w:rPr>
-              <w:rFonts w:ascii="Cambria Math" w:eastAsiaTheme="minorEastAsia" w:hAnsi="Cambria Math"/>
-            </w:rPr>
-            <m:t>3</m:t>
-          </m:r>
-          <m:r>
+            <m:rPr>
+              <m:sty m:val="p"/>
+            </m:rPr>
             <w:rPr>
               <w:rFonts w:eastAsiaTheme="minorEastAsia"/>
             </w:rPr>
             <w:br/>
           </m:r>
+        </m:oMath>
+        <m:oMath>
           <m:r>
+            <m:rPr>
+              <m:sty m:val="p"/>
+            </m:rPr>
             <w:rPr>
               <w:rFonts w:eastAsiaTheme="minorEastAsia"/>
             </w:rPr>
@@ -10762,6 +10660,2615 @@
           </m:sup>
         </m:sSup>
       </m:oMath>
+    </w:p>
+    <w:p>
+      <w:pPr>
+        <w:pStyle w:val="ListParagraph"/>
+        <w:rPr>
+          <w:b/>
+          <w:bCs/>
+        </w:rPr>
+      </w:pPr>
+    </w:p>
+    <w:p>
+      <w:pPr>
+        <w:pStyle w:val="ListParagraph"/>
+        <w:numPr>
+          <w:ilvl w:val="0"/>
+          <w:numId w:val="49"/>
+        </w:numPr>
+      </w:pPr>
+      <w:r>
+        <w:rPr>
+          <w:i/>
+          <w:iCs/>
+        </w:rPr>
+        <w:br w:type="column"/>
+      </w:r>
+      <w:r>
+        <w:rPr>
+          <w:i/>
+          <w:iCs/>
+        </w:rPr>
+        <w:lastRenderedPageBreak/>
+        <w:t>Show how you arrived at your answers</w:t>
+      </w:r>
+      <w:r>
+        <w:t>.</w:t>
+      </w:r>
+    </w:p>
+    <w:p>
+      <w:pPr>
+        <w:pStyle w:val="ListParagraph"/>
+        <w:numPr>
+          <w:ilvl w:val="0"/>
+          <w:numId w:val="53"/>
+        </w:numPr>
+        <w:rPr>
+          <w:rFonts w:eastAsiaTheme="minorEastAsia"/>
+          <w:noProof/>
+        </w:rPr>
+      </w:pPr>
+      <w:r>
+        <w:t xml:space="preserve">Below is a graph of </w:t>
+      </w:r>
+      <m:oMath>
+        <m:r>
+          <w:rPr>
+            <w:rFonts w:ascii="Cambria Math" w:hAnsi="Cambria Math"/>
+          </w:rPr>
+          <m:t>y=20</m:t>
+        </m:r>
+      </m:oMath>
+      <w:r>
+        <w:rPr>
+          <w:rFonts w:eastAsiaTheme="minorEastAsia"/>
+        </w:rPr>
+        <w:t xml:space="preserve"> and </w:t>
+      </w:r>
+      <m:oMath>
+        <m:r>
+          <w:rPr>
+            <w:rFonts w:ascii="Cambria Math" w:eastAsiaTheme="minorEastAsia" w:hAnsi="Cambria Math"/>
+          </w:rPr>
+          <m:t>y=</m:t>
+        </m:r>
+        <m:sSup>
+          <m:sSupPr>
+            <m:ctrlPr>
+              <w:rPr>
+                <w:rFonts w:ascii="Cambria Math" w:eastAsiaTheme="minorEastAsia" w:hAnsi="Cambria Math"/>
+                <w:i/>
+              </w:rPr>
+            </m:ctrlPr>
+          </m:sSupPr>
+          <m:e>
+            <m:r>
+              <w:rPr>
+                <w:rFonts w:ascii="Cambria Math" w:eastAsiaTheme="minorEastAsia" w:hAnsi="Cambria Math"/>
+              </w:rPr>
+              <m:t>3</m:t>
+            </m:r>
+          </m:e>
+          <m:sup>
+            <m:r>
+              <w:rPr>
+                <w:rFonts w:ascii="Cambria Math" w:eastAsiaTheme="minorEastAsia" w:hAnsi="Cambria Math"/>
+              </w:rPr>
+              <m:t>x</m:t>
+            </m:r>
+          </m:sup>
+        </m:sSup>
+      </m:oMath>
+      <w:r>
+        <w:rPr>
+          <w:rFonts w:eastAsiaTheme="minorEastAsia"/>
+        </w:rPr>
+        <w:t xml:space="preserve">. Based on the graph, what is an approximate solution to the equation </w:t>
+      </w:r>
+      <m:oMath>
+        <m:sSup>
+          <m:sSupPr>
+            <m:ctrlPr>
+              <w:rPr>
+                <w:rFonts w:ascii="Cambria Math" w:eastAsiaTheme="minorEastAsia" w:hAnsi="Cambria Math"/>
+                <w:i/>
+              </w:rPr>
+            </m:ctrlPr>
+          </m:sSupPr>
+          <m:e>
+            <m:r>
+              <w:rPr>
+                <w:rFonts w:ascii="Cambria Math" w:eastAsiaTheme="minorEastAsia" w:hAnsi="Cambria Math"/>
+              </w:rPr>
+              <m:t>3</m:t>
+            </m:r>
+          </m:e>
+          <m:sup>
+            <m:r>
+              <w:rPr>
+                <w:rFonts w:ascii="Cambria Math" w:eastAsiaTheme="minorEastAsia" w:hAnsi="Cambria Math"/>
+              </w:rPr>
+              <m:t>x</m:t>
+            </m:r>
+          </m:sup>
+        </m:sSup>
+        <m:r>
+          <w:rPr>
+            <w:rFonts w:ascii="Cambria Math" w:eastAsiaTheme="minorEastAsia" w:hAnsi="Cambria Math"/>
+          </w:rPr>
+          <m:t>=20</m:t>
+        </m:r>
+      </m:oMath>
+      <w:r>
+        <w:rPr>
+          <w:rFonts w:eastAsiaTheme="minorEastAsia"/>
+        </w:rPr>
+        <w:t>.</w:t>
+      </w:r>
+      <w:r>
+        <w:rPr>
+          <w:rFonts w:eastAsiaTheme="minorEastAsia"/>
+        </w:rPr>
+        <w:br/>
+      </w:r>
+      <w:r>
+        <w:rPr>
+          <w:noProof/>
+        </w:rPr>
+        <w:drawing>
+          <wp:inline distT="0" distB="0" distL="0" distR="0" wp14:anchorId="6CF7E035" wp14:editId="14D00E7C">
+            <wp:extent cx="676656" cy="603504"/>
+            <wp:effectExtent l="0" t="0" r="9525" b="6350"/>
+            <wp:docPr id="847933077" name="Picture 1" descr="A screenshot of a math problem&#10;&#10;AI-generated content may be incorrect."/>
+            <wp:cNvGraphicFramePr>
+              <a:graphicFrameLocks xmlns:a="http://schemas.openxmlformats.org/drawingml/2006/main" noChangeAspect="1"/>
+            </wp:cNvGraphicFramePr>
+            <a:graphic xmlns:a="http://schemas.openxmlformats.org/drawingml/2006/main">
+              <a:graphicData uri="http://schemas.openxmlformats.org/drawingml/2006/picture">
+                <pic:pic xmlns:pic="http://schemas.openxmlformats.org/drawingml/2006/picture">
+                  <pic:nvPicPr>
+                    <pic:cNvPr id="847933077" name="Picture 1" descr="A screenshot of a math problem&#10;&#10;AI-generated content may be incorrect."/>
+                    <pic:cNvPicPr/>
+                  </pic:nvPicPr>
+                  <pic:blipFill>
+                    <a:blip r:embed="rId12"/>
+                    <a:stretch>
+                      <a:fillRect/>
+                    </a:stretch>
+                  </pic:blipFill>
+                  <pic:spPr>
+                    <a:xfrm>
+                      <a:off x="0" y="0"/>
+                      <a:ext cx="676656" cy="603504"/>
+                    </a:xfrm>
+                    <a:prstGeom prst="rect">
+                      <a:avLst/>
+                    </a:prstGeom>
+                  </pic:spPr>
+                </pic:pic>
+              </a:graphicData>
+            </a:graphic>
+          </wp:inline>
+        </w:drawing>
+      </w:r>
+      <w:r>
+        <w:rPr>
+          <w:rFonts w:eastAsiaTheme="minorEastAsia"/>
+        </w:rPr>
+        <w:br/>
+      </w:r>
+      <w:r>
+        <w:rPr>
+          <w:rFonts w:eastAsiaTheme="minorEastAsia"/>
+          <w:b/>
+          <w:bCs/>
+        </w:rPr>
+        <w:t>Estimated</w:t>
+      </w:r>
+      <w:r>
+        <w:rPr>
+          <w:rFonts w:eastAsiaTheme="minorEastAsia"/>
+          <w:b/>
+          <w:bCs/>
+        </w:rPr>
+        <w:t xml:space="preserve"> from book graph</w:t>
+      </w:r>
+      <w:r>
+        <w:rPr>
+          <w:rFonts w:eastAsiaTheme="minorEastAsia"/>
+          <w:b/>
+          <w:bCs/>
+        </w:rPr>
+        <w:t xml:space="preserve">: </w:t>
+      </w:r>
+      <m:oMath>
+        <m:r>
+          <m:rPr>
+            <m:sty m:val="bi"/>
+          </m:rPr>
+          <w:rPr>
+            <w:rFonts w:ascii="Cambria Math" w:hAnsi="Cambria Math"/>
+          </w:rPr>
+          <m:t>x=2.5</m:t>
+        </m:r>
+      </m:oMath>
+      <w:r>
+        <w:rPr>
+          <w:rFonts w:eastAsiaTheme="minorEastAsia"/>
+          <w:b/>
+          <w:bCs/>
+        </w:rPr>
+        <w:br/>
+        <w:t xml:space="preserve">Corrected: </w:t>
+      </w:r>
+      <m:oMath>
+        <m:r>
+          <m:rPr>
+            <m:sty m:val="bi"/>
+          </m:rPr>
+          <w:rPr>
+            <w:rFonts w:ascii="Cambria Math" w:eastAsiaTheme="minorEastAsia" w:hAnsi="Cambria Math"/>
+          </w:rPr>
+          <m:t>x=2.76</m:t>
+        </m:r>
+      </m:oMath>
+      <w:r>
+        <w:rPr>
+          <w:rFonts w:eastAsiaTheme="minorEastAsia"/>
+          <w:b/>
+          <w:bCs/>
+        </w:rPr>
+        <w:br/>
+        <w:t>Correct answer: 2.7</w:t>
+      </w:r>
+      <w:r>
+        <w:rPr>
+          <w:rFonts w:eastAsiaTheme="minorEastAsia"/>
+          <w:b/>
+          <w:bCs/>
+        </w:rPr>
+        <w:t>3</w:t>
+      </w:r>
+      <w:r>
+        <w:rPr>
+          <w:rFonts w:eastAsiaTheme="minorEastAsia"/>
+          <w:b/>
+          <w:bCs/>
+        </w:rPr>
+        <w:br/>
+      </w:r>
+      <w:r>
+        <w:rPr>
+          <w:noProof/>
+        </w:rPr>
+        <w:drawing>
+          <wp:inline distT="0" distB="0" distL="0" distR="0" wp14:anchorId="2A98616C" wp14:editId="3905E219">
+            <wp:extent cx="1563624" cy="2651760"/>
+            <wp:effectExtent l="0" t="0" r="0" b="0"/>
+            <wp:docPr id="81059691" name="Picture 2"/>
+            <wp:cNvGraphicFramePr>
+              <a:graphicFrameLocks xmlns:a="http://schemas.openxmlformats.org/drawingml/2006/main" noChangeAspect="1"/>
+            </wp:cNvGraphicFramePr>
+            <a:graphic xmlns:a="http://schemas.openxmlformats.org/drawingml/2006/main">
+              <a:graphicData uri="http://schemas.openxmlformats.org/drawingml/2006/picture">
+                <pic:pic xmlns:pic="http://schemas.openxmlformats.org/drawingml/2006/picture">
+                  <pic:nvPicPr>
+                    <pic:cNvPr id="0" name="Picture 2"/>
+                    <pic:cNvPicPr>
+                      <a:picLocks noChangeAspect="1" noChangeArrowheads="1"/>
+                    </pic:cNvPicPr>
+                  </pic:nvPicPr>
+                  <pic:blipFill>
+                    <a:blip r:embed="rId13" cstate="print">
+                      <a:extLst>
+                        <a:ext uri="{28A0092B-C50C-407E-A947-70E740481C1C}">
+                          <a14:useLocalDpi xmlns:a14="http://schemas.microsoft.com/office/drawing/2010/main" val="0"/>
+                        </a:ext>
+                      </a:extLst>
+                    </a:blip>
+                    <a:srcRect/>
+                    <a:stretch>
+                      <a:fillRect/>
+                    </a:stretch>
+                  </pic:blipFill>
+                  <pic:spPr bwMode="auto">
+                    <a:xfrm>
+                      <a:off x="0" y="0"/>
+                      <a:ext cx="1563624" cy="2651760"/>
+                    </a:xfrm>
+                    <a:prstGeom prst="rect">
+                      <a:avLst/>
+                    </a:prstGeom>
+                    <a:noFill/>
+                    <a:ln>
+                      <a:noFill/>
+                    </a:ln>
+                  </pic:spPr>
+                </pic:pic>
+              </a:graphicData>
+            </a:graphic>
+          </wp:inline>
+        </w:drawing>
+      </w:r>
+    </w:p>
+    <w:p>
+      <w:pPr>
+        <w:pStyle w:val="ListParagraph"/>
+        <w:numPr>
+          <w:ilvl w:val="0"/>
+          <w:numId w:val="53"/>
+        </w:numPr>
+        <w:rPr>
+          <w:rFonts w:eastAsiaTheme="minorEastAsia"/>
+        </w:rPr>
+      </w:pPr>
+      <w:r>
+        <w:rPr>
+          <w:rFonts w:eastAsiaTheme="minorEastAsia"/>
+          <w:noProof/>
+        </w:rPr>
+        <w:t xml:space="preserve">Charles says this is the graph </w:t>
+      </w:r>
+      <m:oMath>
+        <m:r>
+          <w:rPr>
+            <w:rFonts w:ascii="Cambria Math" w:eastAsiaTheme="minorEastAsia" w:hAnsi="Cambria Math"/>
+            <w:noProof/>
+          </w:rPr>
+          <m:t>y=</m:t>
+        </m:r>
+        <m:sSup>
+          <m:sSupPr>
+            <m:ctrlPr>
+              <w:rPr>
+                <w:rFonts w:ascii="Cambria Math" w:eastAsiaTheme="minorEastAsia" w:hAnsi="Cambria Math"/>
+                <w:i/>
+                <w:noProof/>
+              </w:rPr>
+            </m:ctrlPr>
+          </m:sSupPr>
+          <m:e>
+            <m:d>
+              <m:dPr>
+                <m:ctrlPr>
+                  <w:rPr>
+                    <w:rFonts w:ascii="Cambria Math" w:eastAsiaTheme="minorEastAsia" w:hAnsi="Cambria Math"/>
+                    <w:i/>
+                    <w:noProof/>
+                  </w:rPr>
+                </m:ctrlPr>
+              </m:dPr>
+              <m:e>
+                <m:f>
+                  <m:fPr>
+                    <m:ctrlPr>
+                      <w:rPr>
+                        <w:rFonts w:ascii="Cambria Math" w:eastAsiaTheme="minorEastAsia" w:hAnsi="Cambria Math"/>
+                        <w:i/>
+                        <w:noProof/>
+                      </w:rPr>
+                    </m:ctrlPr>
+                  </m:fPr>
+                  <m:num>
+                    <m:r>
+                      <w:rPr>
+                        <w:rFonts w:ascii="Cambria Math" w:eastAsiaTheme="minorEastAsia" w:hAnsi="Cambria Math"/>
+                        <w:noProof/>
+                      </w:rPr>
+                      <m:t>1</m:t>
+                    </m:r>
+                  </m:num>
+                  <m:den>
+                    <m:r>
+                      <w:rPr>
+                        <w:rFonts w:ascii="Cambria Math" w:eastAsiaTheme="minorEastAsia" w:hAnsi="Cambria Math"/>
+                        <w:noProof/>
+                      </w:rPr>
+                      <m:t>2</m:t>
+                    </m:r>
+                  </m:den>
+                </m:f>
+              </m:e>
+            </m:d>
+          </m:e>
+          <m:sup>
+            <m:r>
+              <w:rPr>
+                <w:rFonts w:ascii="Cambria Math" w:eastAsiaTheme="minorEastAsia" w:hAnsi="Cambria Math"/>
+                <w:noProof/>
+              </w:rPr>
+              <m:t>x</m:t>
+            </m:r>
+          </m:sup>
+        </m:sSup>
+      </m:oMath>
+      <w:r>
+        <w:rPr>
+          <w:rFonts w:eastAsiaTheme="minorEastAsia"/>
+          <w:noProof/>
+        </w:rPr>
+        <w:t xml:space="preserve">. Hope says that it is the graph of </w:t>
+      </w:r>
+      <m:oMath>
+        <m:r>
+          <w:rPr>
+            <w:rFonts w:ascii="Cambria Math" w:eastAsiaTheme="minorEastAsia" w:hAnsi="Cambria Math"/>
+            <w:noProof/>
+          </w:rPr>
+          <m:t>y=</m:t>
+        </m:r>
+        <m:sSup>
+          <m:sSupPr>
+            <m:ctrlPr>
+              <w:rPr>
+                <w:rFonts w:ascii="Cambria Math" w:eastAsiaTheme="minorEastAsia" w:hAnsi="Cambria Math"/>
+                <w:i/>
+                <w:noProof/>
+              </w:rPr>
+            </m:ctrlPr>
+          </m:sSupPr>
+          <m:e>
+            <m:r>
+              <w:rPr>
+                <w:rFonts w:ascii="Cambria Math" w:eastAsiaTheme="minorEastAsia" w:hAnsi="Cambria Math"/>
+                <w:noProof/>
+              </w:rPr>
+              <m:t>2</m:t>
+            </m:r>
+          </m:e>
+          <m:sup>
+            <m:r>
+              <w:rPr>
+                <w:rFonts w:ascii="Cambria Math" w:eastAsiaTheme="minorEastAsia" w:hAnsi="Cambria Math"/>
+                <w:noProof/>
+              </w:rPr>
+              <m:t>-x</m:t>
+            </m:r>
+          </m:sup>
+        </m:sSup>
+      </m:oMath>
+      <w:r>
+        <w:rPr>
+          <w:rFonts w:eastAsiaTheme="minorEastAsia"/>
+          <w:noProof/>
+        </w:rPr>
+        <w:t>?</w:t>
+      </w:r>
+      <w:r>
+        <w:rPr>
+          <w:rFonts w:eastAsiaTheme="minorEastAsia"/>
+          <w:noProof/>
+        </w:rPr>
+        <w:t xml:space="preserve"> Who is correct?</w:t>
+      </w:r>
+      <w:r>
+        <w:rPr>
+          <w:rFonts w:eastAsiaTheme="minorEastAsia"/>
+          <w:noProof/>
+        </w:rPr>
+        <w:br/>
+      </w:r>
+      <w:r>
+        <w:rPr>
+          <w:rFonts w:eastAsiaTheme="minorEastAsia"/>
+          <w:b/>
+          <w:bCs/>
+          <w:noProof/>
+        </w:rPr>
+        <w:t xml:space="preserve">Both are correct, because </w:t>
+      </w:r>
+      <m:oMath>
+        <m:sSup>
+          <m:sSupPr>
+            <m:ctrlPr>
+              <w:rPr>
+                <w:rFonts w:ascii="Cambria Math" w:eastAsiaTheme="minorEastAsia" w:hAnsi="Cambria Math"/>
+                <w:b/>
+                <w:bCs/>
+                <w:i/>
+                <w:noProof/>
+              </w:rPr>
+            </m:ctrlPr>
+          </m:sSupPr>
+          <m:e>
+            <m:r>
+              <m:rPr>
+                <m:sty m:val="bi"/>
+              </m:rPr>
+              <w:rPr>
+                <w:rFonts w:ascii="Cambria Math" w:eastAsiaTheme="minorEastAsia" w:hAnsi="Cambria Math"/>
+                <w:noProof/>
+              </w:rPr>
+              <m:t>2</m:t>
+            </m:r>
+          </m:e>
+          <m:sup>
+            <m:r>
+              <m:rPr>
+                <m:sty m:val="bi"/>
+              </m:rPr>
+              <w:rPr>
+                <w:rFonts w:ascii="Cambria Math" w:eastAsiaTheme="minorEastAsia" w:hAnsi="Cambria Math"/>
+                <w:noProof/>
+              </w:rPr>
+              <m:t>-x</m:t>
+            </m:r>
+          </m:sup>
+        </m:sSup>
+        <m:r>
+          <m:rPr>
+            <m:sty m:val="bi"/>
+          </m:rPr>
+          <w:rPr>
+            <w:rFonts w:ascii="Cambria Math" w:eastAsiaTheme="minorEastAsia" w:hAnsi="Cambria Math"/>
+            <w:noProof/>
+          </w:rPr>
+          <m:t>=</m:t>
+        </m:r>
+        <m:sSup>
+          <m:sSupPr>
+            <m:ctrlPr>
+              <w:rPr>
+                <w:rFonts w:ascii="Cambria Math" w:eastAsiaTheme="minorEastAsia" w:hAnsi="Cambria Math"/>
+                <w:b/>
+                <w:bCs/>
+                <w:i/>
+                <w:noProof/>
+              </w:rPr>
+            </m:ctrlPr>
+          </m:sSupPr>
+          <m:e>
+            <m:d>
+              <m:dPr>
+                <m:ctrlPr>
+                  <w:rPr>
+                    <w:rFonts w:ascii="Cambria Math" w:eastAsiaTheme="minorEastAsia" w:hAnsi="Cambria Math"/>
+                    <w:b/>
+                    <w:bCs/>
+                    <w:i/>
+                    <w:noProof/>
+                  </w:rPr>
+                </m:ctrlPr>
+              </m:dPr>
+              <m:e>
+                <m:f>
+                  <m:fPr>
+                    <m:ctrlPr>
+                      <w:rPr>
+                        <w:rFonts w:ascii="Cambria Math" w:eastAsiaTheme="minorEastAsia" w:hAnsi="Cambria Math"/>
+                        <w:b/>
+                        <w:bCs/>
+                        <w:i/>
+                        <w:noProof/>
+                      </w:rPr>
+                    </m:ctrlPr>
+                  </m:fPr>
+                  <m:num>
+                    <m:r>
+                      <m:rPr>
+                        <m:sty m:val="bi"/>
+                      </m:rPr>
+                      <w:rPr>
+                        <w:rFonts w:ascii="Cambria Math" w:eastAsiaTheme="minorEastAsia" w:hAnsi="Cambria Math"/>
+                        <w:noProof/>
+                      </w:rPr>
+                      <m:t>1</m:t>
+                    </m:r>
+                  </m:num>
+                  <m:den>
+                    <m:r>
+                      <m:rPr>
+                        <m:sty m:val="bi"/>
+                      </m:rPr>
+                      <w:rPr>
+                        <w:rFonts w:ascii="Cambria Math" w:eastAsiaTheme="minorEastAsia" w:hAnsi="Cambria Math"/>
+                        <w:noProof/>
+                      </w:rPr>
+                      <m:t>2</m:t>
+                    </m:r>
+                  </m:den>
+                </m:f>
+              </m:e>
+            </m:d>
+          </m:e>
+          <m:sup>
+            <m:r>
+              <m:rPr>
+                <m:sty m:val="bi"/>
+              </m:rPr>
+              <w:rPr>
+                <w:rFonts w:ascii="Cambria Math" w:eastAsiaTheme="minorEastAsia" w:hAnsi="Cambria Math"/>
+                <w:noProof/>
+              </w:rPr>
+              <m:t>x</m:t>
+            </m:r>
+          </m:sup>
+        </m:sSup>
+      </m:oMath>
+      <w:r>
+        <w:rPr>
+          <w:rFonts w:eastAsiaTheme="minorEastAsia"/>
+          <w:b/>
+          <w:bCs/>
+          <w:noProof/>
+        </w:rPr>
+        <w:t>.</w:t>
+      </w:r>
+      <w:r>
+        <w:rPr>
+          <w:rFonts w:eastAsiaTheme="minorEastAsia"/>
+          <w:b/>
+          <w:bCs/>
+          <w:noProof/>
+        </w:rPr>
+        <w:br/>
+      </w:r>
+      <m:oMathPara>
+        <m:oMath>
+          <m:sSup>
+            <m:sSupPr>
+              <m:ctrlPr>
+                <w:rPr>
+                  <w:rFonts w:ascii="Cambria Math" w:eastAsiaTheme="minorEastAsia" w:hAnsi="Cambria Math"/>
+                  <w:i/>
+                  <w:highlight w:val="yellow"/>
+                </w:rPr>
+              </m:ctrlPr>
+            </m:sSupPr>
+            <m:e>
+              <m:r>
+                <w:rPr>
+                  <w:rFonts w:ascii="Cambria Math" w:eastAsiaTheme="minorEastAsia" w:hAnsi="Cambria Math"/>
+                  <w:highlight w:val="yellow"/>
+                </w:rPr>
+                <m:t>b</m:t>
+              </m:r>
+            </m:e>
+            <m:sup>
+              <m:r>
+                <w:rPr>
+                  <w:rFonts w:ascii="Cambria Math" w:eastAsiaTheme="minorEastAsia" w:hAnsi="Cambria Math"/>
+                  <w:highlight w:val="yellow"/>
+                </w:rPr>
+                <m:t>-n</m:t>
+              </m:r>
+            </m:sup>
+          </m:sSup>
+          <m:r>
+            <w:rPr>
+              <w:rFonts w:ascii="Cambria Math" w:eastAsiaTheme="minorEastAsia" w:hAnsi="Cambria Math"/>
+              <w:highlight w:val="yellow"/>
+            </w:rPr>
+            <m:t>=</m:t>
+          </m:r>
+          <m:f>
+            <m:fPr>
+              <m:ctrlPr>
+                <w:rPr>
+                  <w:rFonts w:ascii="Cambria Math" w:eastAsiaTheme="minorEastAsia" w:hAnsi="Cambria Math"/>
+                  <w:i/>
+                  <w:highlight w:val="yellow"/>
+                </w:rPr>
+              </m:ctrlPr>
+            </m:fPr>
+            <m:num>
+              <m:r>
+                <w:rPr>
+                  <w:rFonts w:ascii="Cambria Math" w:eastAsiaTheme="minorEastAsia" w:hAnsi="Cambria Math"/>
+                  <w:highlight w:val="yellow"/>
+                </w:rPr>
+                <m:t>1</m:t>
+              </m:r>
+            </m:num>
+            <m:den>
+              <m:sSup>
+                <m:sSupPr>
+                  <m:ctrlPr>
+                    <w:rPr>
+                      <w:rFonts w:ascii="Cambria Math" w:eastAsiaTheme="minorEastAsia" w:hAnsi="Cambria Math"/>
+                      <w:i/>
+                      <w:highlight w:val="yellow"/>
+                    </w:rPr>
+                  </m:ctrlPr>
+                </m:sSupPr>
+                <m:e>
+                  <m:r>
+                    <w:rPr>
+                      <w:rFonts w:ascii="Cambria Math" w:eastAsiaTheme="minorEastAsia" w:hAnsi="Cambria Math"/>
+                      <w:highlight w:val="yellow"/>
+                    </w:rPr>
+                    <m:t>b</m:t>
+                  </m:r>
+                </m:e>
+                <m:sup>
+                  <m:r>
+                    <w:rPr>
+                      <w:rFonts w:ascii="Cambria Math" w:eastAsiaTheme="minorEastAsia" w:hAnsi="Cambria Math"/>
+                      <w:highlight w:val="yellow"/>
+                    </w:rPr>
+                    <m:t>n</m:t>
+                  </m:r>
+                </m:sup>
+              </m:sSup>
+            </m:den>
+          </m:f>
+        </m:oMath>
+      </m:oMathPara>
+    </w:p>
+    <w:p>
+      <w:pPr>
+        <w:pStyle w:val="ListParagraph"/>
+        <w:numPr>
+          <w:ilvl w:val="0"/>
+          <w:numId w:val="53"/>
+        </w:numPr>
+        <w:rPr>
+          <w:rFonts w:eastAsiaTheme="minorEastAsia"/>
+          <w:noProof/>
+        </w:rPr>
+      </w:pPr>
+      <w:r>
+        <w:rPr>
+          <w:rFonts w:eastAsiaTheme="minorEastAsia"/>
+          <w:noProof/>
+        </w:rPr>
+        <w:t xml:space="preserve">Solve for </w:t>
+      </w:r>
+      <m:oMath>
+        <m:r>
+          <w:rPr>
+            <w:rFonts w:ascii="Cambria Math" w:eastAsiaTheme="minorEastAsia" w:hAnsi="Cambria Math"/>
+            <w:noProof/>
+          </w:rPr>
+          <m:t>x</m:t>
+        </m:r>
+      </m:oMath>
+      <w:r>
+        <w:rPr>
+          <w:rFonts w:eastAsiaTheme="minorEastAsia"/>
+          <w:noProof/>
+        </w:rPr>
+        <w:t xml:space="preserve"> if </w:t>
+      </w:r>
+      <m:oMath>
+        <m:sSup>
+          <m:sSupPr>
+            <m:ctrlPr>
+              <w:rPr>
+                <w:rFonts w:ascii="Cambria Math" w:eastAsiaTheme="minorEastAsia" w:hAnsi="Cambria Math"/>
+                <w:i/>
+                <w:noProof/>
+              </w:rPr>
+            </m:ctrlPr>
+          </m:sSupPr>
+          <m:e>
+            <m:d>
+              <m:dPr>
+                <m:ctrlPr>
+                  <w:rPr>
+                    <w:rFonts w:ascii="Cambria Math" w:eastAsiaTheme="minorEastAsia" w:hAnsi="Cambria Math"/>
+                    <w:i/>
+                    <w:noProof/>
+                  </w:rPr>
+                </m:ctrlPr>
+              </m:dPr>
+              <m:e>
+                <m:f>
+                  <m:fPr>
+                    <m:ctrlPr>
+                      <w:rPr>
+                        <w:rFonts w:ascii="Cambria Math" w:eastAsiaTheme="minorEastAsia" w:hAnsi="Cambria Math"/>
+                        <w:i/>
+                        <w:noProof/>
+                      </w:rPr>
+                    </m:ctrlPr>
+                  </m:fPr>
+                  <m:num>
+                    <m:r>
+                      <w:rPr>
+                        <w:rFonts w:ascii="Cambria Math" w:eastAsiaTheme="minorEastAsia" w:hAnsi="Cambria Math"/>
+                        <w:noProof/>
+                      </w:rPr>
+                      <m:t>1</m:t>
+                    </m:r>
+                  </m:num>
+                  <m:den>
+                    <m:r>
+                      <w:rPr>
+                        <w:rFonts w:ascii="Cambria Math" w:eastAsiaTheme="minorEastAsia" w:hAnsi="Cambria Math"/>
+                        <w:noProof/>
+                      </w:rPr>
+                      <m:t>4</m:t>
+                    </m:r>
+                  </m:den>
+                </m:f>
+              </m:e>
+            </m:d>
+          </m:e>
+          <m:sup>
+            <m:r>
+              <w:rPr>
+                <w:rFonts w:ascii="Cambria Math" w:eastAsiaTheme="minorEastAsia" w:hAnsi="Cambria Math"/>
+                <w:noProof/>
+              </w:rPr>
+              <m:t>x-3</m:t>
+            </m:r>
+          </m:sup>
+        </m:sSup>
+        <m:r>
+          <w:rPr>
+            <w:rFonts w:ascii="Cambria Math" w:eastAsiaTheme="minorEastAsia" w:hAnsi="Cambria Math"/>
+            <w:noProof/>
+          </w:rPr>
+          <m:t>=</m:t>
+        </m:r>
+        <m:sSup>
+          <m:sSupPr>
+            <m:ctrlPr>
+              <w:rPr>
+                <w:rFonts w:ascii="Cambria Math" w:eastAsiaTheme="minorEastAsia" w:hAnsi="Cambria Math"/>
+                <w:i/>
+                <w:noProof/>
+              </w:rPr>
+            </m:ctrlPr>
+          </m:sSupPr>
+          <m:e>
+            <m:d>
+              <m:dPr>
+                <m:ctrlPr>
+                  <w:rPr>
+                    <w:rFonts w:ascii="Cambria Math" w:eastAsiaTheme="minorEastAsia" w:hAnsi="Cambria Math"/>
+                    <w:i/>
+                    <w:noProof/>
+                  </w:rPr>
+                </m:ctrlPr>
+              </m:dPr>
+              <m:e>
+                <m:f>
+                  <m:fPr>
+                    <m:ctrlPr>
+                      <w:rPr>
+                        <w:rFonts w:ascii="Cambria Math" w:eastAsiaTheme="minorEastAsia" w:hAnsi="Cambria Math"/>
+                        <w:i/>
+                        <w:noProof/>
+                      </w:rPr>
+                    </m:ctrlPr>
+                  </m:fPr>
+                  <m:num>
+                    <m:r>
+                      <w:rPr>
+                        <w:rFonts w:ascii="Cambria Math" w:eastAsiaTheme="minorEastAsia" w:hAnsi="Cambria Math"/>
+                        <w:noProof/>
+                      </w:rPr>
+                      <m:t>1</m:t>
+                    </m:r>
+                  </m:num>
+                  <m:den>
+                    <m:r>
+                      <w:rPr>
+                        <w:rFonts w:ascii="Cambria Math" w:eastAsiaTheme="minorEastAsia" w:hAnsi="Cambria Math"/>
+                        <w:noProof/>
+                      </w:rPr>
+                      <m:t>8</m:t>
+                    </m:r>
+                  </m:den>
+                </m:f>
+              </m:e>
+            </m:d>
+          </m:e>
+          <m:sup>
+            <m:r>
+              <w:rPr>
+                <w:rFonts w:ascii="Cambria Math" w:eastAsiaTheme="minorEastAsia" w:hAnsi="Cambria Math"/>
+                <w:noProof/>
+              </w:rPr>
+              <m:t>2x-6</m:t>
+            </m:r>
+          </m:sup>
+        </m:sSup>
+      </m:oMath>
+      <w:r>
+        <w:rPr>
+          <w:rFonts w:eastAsiaTheme="minorEastAsia"/>
+          <w:noProof/>
+        </w:rPr>
+        <w:t>.</w:t>
+      </w:r>
+      <w:r>
+        <w:rPr>
+          <w:rFonts w:eastAsiaTheme="minorEastAsia"/>
+          <w:noProof/>
+        </w:rPr>
+        <w:br/>
+      </w:r>
+      <m:oMathPara>
+        <m:oMath>
+          <m:f>
+            <m:fPr>
+              <m:ctrlPr>
+                <w:rPr>
+                  <w:rFonts w:ascii="Cambria Math" w:eastAsiaTheme="minorEastAsia" w:hAnsi="Cambria Math"/>
+                  <w:i/>
+                  <w:noProof/>
+                </w:rPr>
+              </m:ctrlPr>
+            </m:fPr>
+            <m:num>
+              <m:r>
+                <w:rPr>
+                  <w:rFonts w:ascii="Cambria Math" w:eastAsiaTheme="minorEastAsia" w:hAnsi="Cambria Math"/>
+                  <w:noProof/>
+                </w:rPr>
+                <m:t>1</m:t>
+              </m:r>
+            </m:num>
+            <m:den>
+              <m:r>
+                <w:rPr>
+                  <w:rFonts w:ascii="Cambria Math" w:eastAsiaTheme="minorEastAsia" w:hAnsi="Cambria Math"/>
+                  <w:noProof/>
+                </w:rPr>
+                <m:t>4</m:t>
+              </m:r>
+            </m:den>
+          </m:f>
+          <m:r>
+            <w:rPr>
+              <w:rFonts w:ascii="Cambria Math" w:eastAsiaTheme="minorEastAsia" w:hAnsi="Cambria Math"/>
+              <w:noProof/>
+            </w:rPr>
+            <m:t>=</m:t>
+          </m:r>
+          <m:sSup>
+            <m:sSupPr>
+              <m:ctrlPr>
+                <w:rPr>
+                  <w:rFonts w:ascii="Cambria Math" w:eastAsiaTheme="minorEastAsia" w:hAnsi="Cambria Math"/>
+                  <w:i/>
+                  <w:noProof/>
+                </w:rPr>
+              </m:ctrlPr>
+            </m:sSupPr>
+            <m:e>
+              <m:r>
+                <w:rPr>
+                  <w:rFonts w:ascii="Cambria Math" w:eastAsiaTheme="minorEastAsia" w:hAnsi="Cambria Math"/>
+                  <w:noProof/>
+                </w:rPr>
+                <m:t>2</m:t>
+              </m:r>
+            </m:e>
+            <m:sup>
+              <m:r>
+                <w:rPr>
+                  <w:rFonts w:ascii="Cambria Math" w:eastAsiaTheme="minorEastAsia" w:hAnsi="Cambria Math"/>
+                  <w:noProof/>
+                </w:rPr>
+                <m:t>-2</m:t>
+              </m:r>
+            </m:sup>
+          </m:sSup>
+          <m:r>
+            <w:rPr>
+              <w:rFonts w:ascii="Cambria Math" w:eastAsiaTheme="minorEastAsia" w:hAnsi="Cambria Math"/>
+              <w:noProof/>
+            </w:rPr>
+            <m:t xml:space="preserve">, </m:t>
+          </m:r>
+          <m:f>
+            <m:fPr>
+              <m:ctrlPr>
+                <w:rPr>
+                  <w:rFonts w:ascii="Cambria Math" w:eastAsiaTheme="minorEastAsia" w:hAnsi="Cambria Math"/>
+                  <w:i/>
+                  <w:noProof/>
+                </w:rPr>
+              </m:ctrlPr>
+            </m:fPr>
+            <m:num>
+              <m:r>
+                <w:rPr>
+                  <w:rFonts w:ascii="Cambria Math" w:eastAsiaTheme="minorEastAsia" w:hAnsi="Cambria Math"/>
+                  <w:noProof/>
+                </w:rPr>
+                <m:t>1</m:t>
+              </m:r>
+            </m:num>
+            <m:den>
+              <m:r>
+                <w:rPr>
+                  <w:rFonts w:ascii="Cambria Math" w:eastAsiaTheme="minorEastAsia" w:hAnsi="Cambria Math"/>
+                  <w:noProof/>
+                </w:rPr>
+                <m:t>8</m:t>
+              </m:r>
+            </m:den>
+          </m:f>
+          <m:r>
+            <w:rPr>
+              <w:rFonts w:ascii="Cambria Math" w:eastAsiaTheme="minorEastAsia" w:hAnsi="Cambria Math"/>
+              <w:noProof/>
+            </w:rPr>
+            <m:t>=</m:t>
+          </m:r>
+          <m:sSup>
+            <m:sSupPr>
+              <m:ctrlPr>
+                <w:rPr>
+                  <w:rFonts w:ascii="Cambria Math" w:eastAsiaTheme="minorEastAsia" w:hAnsi="Cambria Math"/>
+                  <w:i/>
+                  <w:noProof/>
+                </w:rPr>
+              </m:ctrlPr>
+            </m:sSupPr>
+            <m:e>
+              <m:r>
+                <w:rPr>
+                  <w:rFonts w:ascii="Cambria Math" w:eastAsiaTheme="minorEastAsia" w:hAnsi="Cambria Math"/>
+                  <w:noProof/>
+                </w:rPr>
+                <m:t>2</m:t>
+              </m:r>
+            </m:e>
+            <m:sup>
+              <m:r>
+                <w:rPr>
+                  <w:rFonts w:ascii="Cambria Math" w:eastAsiaTheme="minorEastAsia" w:hAnsi="Cambria Math"/>
+                  <w:noProof/>
+                </w:rPr>
+                <m:t>-3</m:t>
+              </m:r>
+            </m:sup>
+          </m:sSup>
+          <m:r>
+            <w:rPr>
+              <w:rFonts w:ascii="Cambria Math" w:eastAsiaTheme="minorEastAsia" w:hAnsi="Cambria Math"/>
+              <w:noProof/>
+            </w:rPr>
+            <w:br/>
+          </m:r>
+        </m:oMath>
+        <m:oMath>
+          <m:sSup>
+            <m:sSupPr>
+              <m:ctrlPr>
+                <w:rPr>
+                  <w:rFonts w:ascii="Cambria Math" w:eastAsiaTheme="minorEastAsia" w:hAnsi="Cambria Math"/>
+                  <w:i/>
+                  <w:noProof/>
+                </w:rPr>
+              </m:ctrlPr>
+            </m:sSupPr>
+            <m:e>
+              <m:d>
+                <m:dPr>
+                  <m:ctrlPr>
+                    <w:rPr>
+                      <w:rFonts w:ascii="Cambria Math" w:eastAsiaTheme="minorEastAsia" w:hAnsi="Cambria Math"/>
+                      <w:i/>
+                      <w:noProof/>
+                    </w:rPr>
+                  </m:ctrlPr>
+                </m:dPr>
+                <m:e>
+                  <m:sSup>
+                    <m:sSupPr>
+                      <m:ctrlPr>
+                        <w:rPr>
+                          <w:rFonts w:ascii="Cambria Math" w:eastAsiaTheme="minorEastAsia" w:hAnsi="Cambria Math"/>
+                          <w:i/>
+                          <w:noProof/>
+                        </w:rPr>
+                      </m:ctrlPr>
+                    </m:sSupPr>
+                    <m:e>
+                      <m:r>
+                        <w:rPr>
+                          <w:rFonts w:ascii="Cambria Math" w:eastAsiaTheme="minorEastAsia" w:hAnsi="Cambria Math"/>
+                          <w:noProof/>
+                        </w:rPr>
+                        <m:t>2</m:t>
+                      </m:r>
+                    </m:e>
+                    <m:sup>
+                      <m:r>
+                        <w:rPr>
+                          <w:rFonts w:ascii="Cambria Math" w:eastAsiaTheme="minorEastAsia" w:hAnsi="Cambria Math"/>
+                          <w:noProof/>
+                        </w:rPr>
+                        <m:t>-2</m:t>
+                      </m:r>
+                    </m:sup>
+                  </m:sSup>
+                </m:e>
+              </m:d>
+            </m:e>
+            <m:sup>
+              <m:r>
+                <w:rPr>
+                  <w:rFonts w:ascii="Cambria Math" w:eastAsiaTheme="minorEastAsia" w:hAnsi="Cambria Math"/>
+                  <w:noProof/>
+                </w:rPr>
+                <m:t>x-3</m:t>
+              </m:r>
+            </m:sup>
+          </m:sSup>
+          <m:r>
+            <w:rPr>
+              <w:rFonts w:ascii="Cambria Math" w:eastAsiaTheme="minorEastAsia" w:hAnsi="Cambria Math"/>
+              <w:noProof/>
+            </w:rPr>
+            <m:t>=</m:t>
+          </m:r>
+          <m:sSup>
+            <m:sSupPr>
+              <m:ctrlPr>
+                <w:rPr>
+                  <w:rFonts w:ascii="Cambria Math" w:eastAsiaTheme="minorEastAsia" w:hAnsi="Cambria Math"/>
+                  <w:i/>
+                  <w:noProof/>
+                </w:rPr>
+              </m:ctrlPr>
+            </m:sSupPr>
+            <m:e>
+              <m:d>
+                <m:dPr>
+                  <m:ctrlPr>
+                    <w:rPr>
+                      <w:rFonts w:ascii="Cambria Math" w:eastAsiaTheme="minorEastAsia" w:hAnsi="Cambria Math"/>
+                      <w:i/>
+                      <w:noProof/>
+                    </w:rPr>
+                  </m:ctrlPr>
+                </m:dPr>
+                <m:e>
+                  <m:sSup>
+                    <m:sSupPr>
+                      <m:ctrlPr>
+                        <w:rPr>
+                          <w:rFonts w:ascii="Cambria Math" w:eastAsiaTheme="minorEastAsia" w:hAnsi="Cambria Math"/>
+                          <w:i/>
+                          <w:noProof/>
+                        </w:rPr>
+                      </m:ctrlPr>
+                    </m:sSupPr>
+                    <m:e>
+                      <m:r>
+                        <w:rPr>
+                          <w:rFonts w:ascii="Cambria Math" w:eastAsiaTheme="minorEastAsia" w:hAnsi="Cambria Math"/>
+                          <w:noProof/>
+                        </w:rPr>
+                        <m:t>2</m:t>
+                      </m:r>
+                    </m:e>
+                    <m:sup>
+                      <m:r>
+                        <w:rPr>
+                          <w:rFonts w:ascii="Cambria Math" w:eastAsiaTheme="minorEastAsia" w:hAnsi="Cambria Math"/>
+                          <w:noProof/>
+                        </w:rPr>
+                        <m:t>-3</m:t>
+                      </m:r>
+                    </m:sup>
+                  </m:sSup>
+                </m:e>
+              </m:d>
+            </m:e>
+            <m:sup>
+              <m:r>
+                <w:rPr>
+                  <w:rFonts w:ascii="Cambria Math" w:eastAsiaTheme="minorEastAsia" w:hAnsi="Cambria Math"/>
+                  <w:noProof/>
+                </w:rPr>
+                <m:t>2x-6</m:t>
+              </m:r>
+            </m:sup>
+          </m:sSup>
+          <m:r>
+            <w:rPr>
+              <w:rFonts w:ascii="Cambria Math" w:eastAsiaTheme="minorEastAsia" w:hAnsi="Cambria Math"/>
+              <w:noProof/>
+            </w:rPr>
+            <w:br/>
+          </m:r>
+        </m:oMath>
+        <m:oMath>
+          <m:sSup>
+            <m:sSupPr>
+              <m:ctrlPr>
+                <w:rPr>
+                  <w:rFonts w:ascii="Cambria Math" w:eastAsiaTheme="minorEastAsia" w:hAnsi="Cambria Math"/>
+                  <w:i/>
+                  <w:noProof/>
+                </w:rPr>
+              </m:ctrlPr>
+            </m:sSupPr>
+            <m:e>
+              <m:r>
+                <w:rPr>
+                  <w:rFonts w:ascii="Cambria Math" w:eastAsiaTheme="minorEastAsia" w:hAnsi="Cambria Math"/>
+                  <w:noProof/>
+                </w:rPr>
+                <m:t>2</m:t>
+              </m:r>
+            </m:e>
+            <m:sup>
+              <m:r>
+                <w:rPr>
+                  <w:rFonts w:ascii="Cambria Math" w:eastAsiaTheme="minorEastAsia" w:hAnsi="Cambria Math"/>
+                  <w:noProof/>
+                </w:rPr>
+                <m:t>-2x+6</m:t>
+              </m:r>
+            </m:sup>
+          </m:sSup>
+          <m:r>
+            <w:rPr>
+              <w:rFonts w:ascii="Cambria Math" w:eastAsiaTheme="minorEastAsia" w:hAnsi="Cambria Math"/>
+              <w:noProof/>
+            </w:rPr>
+            <m:t>=</m:t>
+          </m:r>
+          <m:sSup>
+            <m:sSupPr>
+              <m:ctrlPr>
+                <w:rPr>
+                  <w:rFonts w:ascii="Cambria Math" w:eastAsiaTheme="minorEastAsia" w:hAnsi="Cambria Math"/>
+                  <w:i/>
+                  <w:noProof/>
+                </w:rPr>
+              </m:ctrlPr>
+            </m:sSupPr>
+            <m:e>
+              <m:r>
+                <w:rPr>
+                  <w:rFonts w:ascii="Cambria Math" w:eastAsiaTheme="minorEastAsia" w:hAnsi="Cambria Math"/>
+                  <w:noProof/>
+                </w:rPr>
+                <m:t>2</m:t>
+              </m:r>
+            </m:e>
+            <m:sup>
+              <m:r>
+                <w:rPr>
+                  <w:rFonts w:ascii="Cambria Math" w:eastAsiaTheme="minorEastAsia" w:hAnsi="Cambria Math"/>
+                  <w:noProof/>
+                </w:rPr>
+                <m:t>-6x+18</m:t>
+              </m:r>
+            </m:sup>
+          </m:sSup>
+          <m:r>
+            <w:rPr>
+              <w:rFonts w:ascii="Cambria Math" w:eastAsiaTheme="minorEastAsia" w:hAnsi="Cambria Math"/>
+              <w:noProof/>
+            </w:rPr>
+            <w:br/>
+          </m:r>
+        </m:oMath>
+        <m:oMath>
+          <m:r>
+            <w:rPr>
+              <w:rFonts w:ascii="Cambria Math" w:eastAsiaTheme="minorEastAsia" w:hAnsi="Cambria Math"/>
+              <w:noProof/>
+            </w:rPr>
+            <m:t>-2x+6=-6x+18</m:t>
+          </m:r>
+          <m:r>
+            <w:rPr>
+              <w:rFonts w:ascii="Cambria Math" w:eastAsiaTheme="minorEastAsia" w:hAnsi="Cambria Math"/>
+              <w:noProof/>
+            </w:rPr>
+            <w:br/>
+          </m:r>
+        </m:oMath>
+        <m:oMath>
+          <m:r>
+            <w:rPr>
+              <w:rFonts w:ascii="Cambria Math" w:eastAsiaTheme="minorEastAsia" w:hAnsi="Cambria Math"/>
+              <w:noProof/>
+            </w:rPr>
+            <m:t>+2x-6=+2x-6</m:t>
+          </m:r>
+          <m:r>
+            <w:rPr>
+              <w:rFonts w:ascii="Cambria Math" w:eastAsiaTheme="minorEastAsia" w:hAnsi="Cambria Math"/>
+              <w:noProof/>
+            </w:rPr>
+            <w:br/>
+          </m:r>
+        </m:oMath>
+        <m:oMath>
+          <m:r>
+            <w:rPr>
+              <w:rFonts w:ascii="Cambria Math" w:eastAsiaTheme="minorEastAsia" w:hAnsi="Cambria Math"/>
+              <w:noProof/>
+            </w:rPr>
+            <m:t>0=-4x+12</m:t>
+          </m:r>
+          <m:r>
+            <w:rPr>
+              <w:rFonts w:ascii="Cambria Math" w:eastAsiaTheme="minorEastAsia" w:hAnsi="Cambria Math"/>
+              <w:noProof/>
+            </w:rPr>
+            <w:br/>
+          </m:r>
+        </m:oMath>
+        <m:oMath>
+          <m:r>
+            <w:rPr>
+              <w:rFonts w:ascii="Cambria Math" w:eastAsiaTheme="minorEastAsia" w:hAnsi="Cambria Math"/>
+              <w:noProof/>
+            </w:rPr>
+            <m:t>+4x=+4x</m:t>
+          </m:r>
+          <m:r>
+            <w:rPr>
+              <w:rFonts w:ascii="Cambria Math" w:eastAsiaTheme="minorEastAsia" w:hAnsi="Cambria Math"/>
+              <w:noProof/>
+            </w:rPr>
+            <w:br/>
+          </m:r>
+        </m:oMath>
+        <m:oMath>
+          <m:r>
+            <w:rPr>
+              <w:rFonts w:ascii="Cambria Math" w:eastAsiaTheme="minorEastAsia" w:hAnsi="Cambria Math"/>
+              <w:noProof/>
+            </w:rPr>
+            <m:t>4x=12</m:t>
+          </m:r>
+          <m:r>
+            <w:rPr>
+              <w:rFonts w:ascii="Cambria Math" w:eastAsiaTheme="minorEastAsia" w:hAnsi="Cambria Math"/>
+              <w:noProof/>
+            </w:rPr>
+            <w:br/>
+          </m:r>
+        </m:oMath>
+        <m:oMath>
+          <m:r>
+            <m:rPr>
+              <m:sty m:val="bi"/>
+            </m:rPr>
+            <w:rPr>
+              <w:rFonts w:ascii="Cambria Math" w:eastAsiaTheme="minorEastAsia" w:hAnsi="Cambria Math"/>
+              <w:noProof/>
+            </w:rPr>
+            <m:t>x=3</m:t>
+          </m:r>
+          <m:r>
+            <m:rPr>
+              <m:sty m:val="bi"/>
+            </m:rPr>
+            <w:rPr>
+              <w:rFonts w:ascii="Cambria Math" w:eastAsiaTheme="minorEastAsia" w:hAnsi="Cambria Math"/>
+              <w:noProof/>
+            </w:rPr>
+            <w:br/>
+          </m:r>
+        </m:oMath>
+        <m:oMath>
+          <m:sSup>
+            <m:sSupPr>
+              <m:ctrlPr>
+                <w:rPr>
+                  <w:rFonts w:ascii="Cambria Math" w:eastAsiaTheme="minorEastAsia" w:hAnsi="Cambria Math"/>
+                  <w:i/>
+                  <w:noProof/>
+                </w:rPr>
+              </m:ctrlPr>
+            </m:sSupPr>
+            <m:e>
+              <m:d>
+                <m:dPr>
+                  <m:ctrlPr>
+                    <w:rPr>
+                      <w:rFonts w:ascii="Cambria Math" w:eastAsiaTheme="minorEastAsia" w:hAnsi="Cambria Math"/>
+                      <w:i/>
+                      <w:noProof/>
+                    </w:rPr>
+                  </m:ctrlPr>
+                </m:dPr>
+                <m:e>
+                  <m:f>
+                    <m:fPr>
+                      <m:ctrlPr>
+                        <w:rPr>
+                          <w:rFonts w:ascii="Cambria Math" w:eastAsiaTheme="minorEastAsia" w:hAnsi="Cambria Math"/>
+                          <w:i/>
+                          <w:noProof/>
+                        </w:rPr>
+                      </m:ctrlPr>
+                    </m:fPr>
+                    <m:num>
+                      <m:r>
+                        <w:rPr>
+                          <w:rFonts w:ascii="Cambria Math" w:eastAsiaTheme="minorEastAsia" w:hAnsi="Cambria Math"/>
+                          <w:noProof/>
+                        </w:rPr>
+                        <m:t>1</m:t>
+                      </m:r>
+                    </m:num>
+                    <m:den>
+                      <m:r>
+                        <w:rPr>
+                          <w:rFonts w:ascii="Cambria Math" w:eastAsiaTheme="minorEastAsia" w:hAnsi="Cambria Math"/>
+                          <w:noProof/>
+                        </w:rPr>
+                        <m:t>4</m:t>
+                      </m:r>
+                    </m:den>
+                  </m:f>
+                </m:e>
+              </m:d>
+            </m:e>
+            <m:sup>
+              <m:r>
+                <w:rPr>
+                  <w:rFonts w:ascii="Cambria Math" w:eastAsiaTheme="minorEastAsia" w:hAnsi="Cambria Math"/>
+                  <w:noProof/>
+                </w:rPr>
+                <m:t>3</m:t>
+              </m:r>
+              <m:r>
+                <w:rPr>
+                  <w:rFonts w:ascii="Cambria Math" w:eastAsiaTheme="minorEastAsia" w:hAnsi="Cambria Math"/>
+                  <w:noProof/>
+                </w:rPr>
+                <m:t>-3</m:t>
+              </m:r>
+            </m:sup>
+          </m:sSup>
+          <m:r>
+            <w:rPr>
+              <w:rFonts w:ascii="Cambria Math" w:eastAsiaTheme="minorEastAsia" w:hAnsi="Cambria Math"/>
+              <w:noProof/>
+            </w:rPr>
+            <m:t>=</m:t>
+          </m:r>
+          <m:sSup>
+            <m:sSupPr>
+              <m:ctrlPr>
+                <w:rPr>
+                  <w:rFonts w:ascii="Cambria Math" w:eastAsiaTheme="minorEastAsia" w:hAnsi="Cambria Math"/>
+                  <w:i/>
+                  <w:noProof/>
+                </w:rPr>
+              </m:ctrlPr>
+            </m:sSupPr>
+            <m:e>
+              <m:d>
+                <m:dPr>
+                  <m:ctrlPr>
+                    <w:rPr>
+                      <w:rFonts w:ascii="Cambria Math" w:eastAsiaTheme="minorEastAsia" w:hAnsi="Cambria Math"/>
+                      <w:i/>
+                      <w:noProof/>
+                    </w:rPr>
+                  </m:ctrlPr>
+                </m:dPr>
+                <m:e>
+                  <m:f>
+                    <m:fPr>
+                      <m:ctrlPr>
+                        <w:rPr>
+                          <w:rFonts w:ascii="Cambria Math" w:eastAsiaTheme="minorEastAsia" w:hAnsi="Cambria Math"/>
+                          <w:i/>
+                          <w:noProof/>
+                        </w:rPr>
+                      </m:ctrlPr>
+                    </m:fPr>
+                    <m:num>
+                      <m:r>
+                        <w:rPr>
+                          <w:rFonts w:ascii="Cambria Math" w:eastAsiaTheme="minorEastAsia" w:hAnsi="Cambria Math"/>
+                          <w:noProof/>
+                        </w:rPr>
+                        <m:t>1</m:t>
+                      </m:r>
+                    </m:num>
+                    <m:den>
+                      <m:r>
+                        <w:rPr>
+                          <w:rFonts w:ascii="Cambria Math" w:eastAsiaTheme="minorEastAsia" w:hAnsi="Cambria Math"/>
+                          <w:noProof/>
+                        </w:rPr>
+                        <m:t>8</m:t>
+                      </m:r>
+                    </m:den>
+                  </m:f>
+                </m:e>
+              </m:d>
+            </m:e>
+            <m:sup>
+              <m:r>
+                <w:rPr>
+                  <w:rFonts w:ascii="Cambria Math" w:eastAsiaTheme="minorEastAsia" w:hAnsi="Cambria Math"/>
+                  <w:noProof/>
+                </w:rPr>
+                <m:t>6</m:t>
+              </m:r>
+              <m:r>
+                <w:rPr>
+                  <w:rFonts w:ascii="Cambria Math" w:eastAsiaTheme="minorEastAsia" w:hAnsi="Cambria Math"/>
+                  <w:noProof/>
+                </w:rPr>
+                <m:t>-6</m:t>
+              </m:r>
+            </m:sup>
+          </m:sSup>
+          <m:r>
+            <w:rPr>
+              <w:rFonts w:ascii="Cambria Math" w:eastAsiaTheme="minorEastAsia" w:hAnsi="Cambria Math"/>
+              <w:noProof/>
+            </w:rPr>
+            <w:br/>
+          </m:r>
+        </m:oMath>
+        <m:oMath>
+          <m:sSup>
+            <m:sSupPr>
+              <m:ctrlPr>
+                <w:rPr>
+                  <w:rFonts w:ascii="Cambria Math" w:eastAsiaTheme="minorEastAsia" w:hAnsi="Cambria Math"/>
+                  <w:i/>
+                  <w:noProof/>
+                </w:rPr>
+              </m:ctrlPr>
+            </m:sSupPr>
+            <m:e>
+              <m:d>
+                <m:dPr>
+                  <m:ctrlPr>
+                    <w:rPr>
+                      <w:rFonts w:ascii="Cambria Math" w:eastAsiaTheme="minorEastAsia" w:hAnsi="Cambria Math"/>
+                      <w:i/>
+                      <w:noProof/>
+                    </w:rPr>
+                  </m:ctrlPr>
+                </m:dPr>
+                <m:e>
+                  <m:f>
+                    <m:fPr>
+                      <m:ctrlPr>
+                        <w:rPr>
+                          <w:rFonts w:ascii="Cambria Math" w:eastAsiaTheme="minorEastAsia" w:hAnsi="Cambria Math"/>
+                          <w:i/>
+                          <w:noProof/>
+                        </w:rPr>
+                      </m:ctrlPr>
+                    </m:fPr>
+                    <m:num>
+                      <m:r>
+                        <w:rPr>
+                          <w:rFonts w:ascii="Cambria Math" w:eastAsiaTheme="minorEastAsia" w:hAnsi="Cambria Math"/>
+                          <w:noProof/>
+                        </w:rPr>
+                        <m:t>1</m:t>
+                      </m:r>
+                    </m:num>
+                    <m:den>
+                      <m:r>
+                        <w:rPr>
+                          <w:rFonts w:ascii="Cambria Math" w:eastAsiaTheme="minorEastAsia" w:hAnsi="Cambria Math"/>
+                          <w:noProof/>
+                        </w:rPr>
+                        <m:t>4</m:t>
+                      </m:r>
+                    </m:den>
+                  </m:f>
+                </m:e>
+              </m:d>
+            </m:e>
+            <m:sup>
+              <m:r>
+                <w:rPr>
+                  <w:rFonts w:ascii="Cambria Math" w:eastAsiaTheme="minorEastAsia" w:hAnsi="Cambria Math"/>
+                  <w:noProof/>
+                </w:rPr>
+                <m:t>0</m:t>
+              </m:r>
+            </m:sup>
+          </m:sSup>
+          <m:r>
+            <w:rPr>
+              <w:rFonts w:ascii="Cambria Math" w:eastAsiaTheme="minorEastAsia" w:hAnsi="Cambria Math"/>
+              <w:noProof/>
+            </w:rPr>
+            <m:t>=</m:t>
+          </m:r>
+          <m:sSup>
+            <m:sSupPr>
+              <m:ctrlPr>
+                <w:rPr>
+                  <w:rFonts w:ascii="Cambria Math" w:eastAsiaTheme="minorEastAsia" w:hAnsi="Cambria Math"/>
+                  <w:i/>
+                  <w:noProof/>
+                </w:rPr>
+              </m:ctrlPr>
+            </m:sSupPr>
+            <m:e>
+              <m:d>
+                <m:dPr>
+                  <m:ctrlPr>
+                    <w:rPr>
+                      <w:rFonts w:ascii="Cambria Math" w:eastAsiaTheme="minorEastAsia" w:hAnsi="Cambria Math"/>
+                      <w:i/>
+                      <w:noProof/>
+                    </w:rPr>
+                  </m:ctrlPr>
+                </m:dPr>
+                <m:e>
+                  <m:f>
+                    <m:fPr>
+                      <m:ctrlPr>
+                        <w:rPr>
+                          <w:rFonts w:ascii="Cambria Math" w:eastAsiaTheme="minorEastAsia" w:hAnsi="Cambria Math"/>
+                          <w:i/>
+                          <w:noProof/>
+                        </w:rPr>
+                      </m:ctrlPr>
+                    </m:fPr>
+                    <m:num>
+                      <m:r>
+                        <w:rPr>
+                          <w:rFonts w:ascii="Cambria Math" w:eastAsiaTheme="minorEastAsia" w:hAnsi="Cambria Math"/>
+                          <w:noProof/>
+                        </w:rPr>
+                        <m:t>1</m:t>
+                      </m:r>
+                    </m:num>
+                    <m:den>
+                      <m:r>
+                        <w:rPr>
+                          <w:rFonts w:ascii="Cambria Math" w:eastAsiaTheme="minorEastAsia" w:hAnsi="Cambria Math"/>
+                          <w:noProof/>
+                        </w:rPr>
+                        <m:t>8</m:t>
+                      </m:r>
+                    </m:den>
+                  </m:f>
+                </m:e>
+              </m:d>
+            </m:e>
+            <m:sup>
+              <m:r>
+                <w:rPr>
+                  <w:rFonts w:ascii="Cambria Math" w:eastAsiaTheme="minorEastAsia" w:hAnsi="Cambria Math"/>
+                  <w:noProof/>
+                </w:rPr>
+                <m:t>0</m:t>
+              </m:r>
+            </m:sup>
+          </m:sSup>
+          <m:r>
+            <w:rPr>
+              <w:rFonts w:ascii="Cambria Math" w:eastAsiaTheme="minorEastAsia" w:hAnsi="Cambria Math"/>
+              <w:noProof/>
+            </w:rPr>
+            <w:br/>
+          </m:r>
+        </m:oMath>
+        <m:oMath>
+          <m:r>
+            <w:rPr>
+              <w:rFonts w:ascii="Cambria Math" w:eastAsiaTheme="minorEastAsia" w:hAnsi="Cambria Math"/>
+              <w:noProof/>
+            </w:rPr>
+            <m:t>1=1</m:t>
+          </m:r>
+        </m:oMath>
+      </m:oMathPara>
+    </w:p>
+    <w:p>
+      <w:pPr>
+        <w:pStyle w:val="ListParagraph"/>
+        <w:numPr>
+          <w:ilvl w:val="0"/>
+          <w:numId w:val="53"/>
+        </w:numPr>
+        <w:rPr>
+          <w:rFonts w:eastAsiaTheme="minorEastAsia"/>
+          <w:noProof/>
+        </w:rPr>
+      </w:pPr>
+      <w:r>
+        <w:rPr>
+          <w:rFonts w:eastAsiaTheme="minorEastAsia"/>
+          <w:noProof/>
+        </w:rPr>
+        <w:br w:type="column"/>
+      </w:r>
+      <m:oMath>
+        <m:sSup>
+          <m:sSupPr>
+            <m:ctrlPr>
+              <w:rPr>
+                <w:rFonts w:ascii="Cambria Math" w:eastAsiaTheme="minorEastAsia" w:hAnsi="Cambria Math"/>
+                <w:i/>
+                <w:noProof/>
+              </w:rPr>
+            </m:ctrlPr>
+          </m:sSupPr>
+          <m:e>
+            <m:r>
+              <w:rPr>
+                <w:rFonts w:ascii="Cambria Math" w:eastAsiaTheme="minorEastAsia" w:hAnsi="Cambria Math"/>
+                <w:noProof/>
+              </w:rPr>
+              <m:t>4</m:t>
+            </m:r>
+          </m:e>
+          <m:sup>
+            <m:r>
+              <w:rPr>
+                <w:rFonts w:ascii="Cambria Math" w:eastAsiaTheme="minorEastAsia" w:hAnsi="Cambria Math"/>
+                <w:noProof/>
+              </w:rPr>
+              <m:t>x</m:t>
+            </m:r>
+          </m:sup>
+        </m:sSup>
+        <m:r>
+          <w:rPr>
+            <w:rFonts w:ascii="Cambria Math" w:eastAsiaTheme="minorEastAsia" w:hAnsi="Cambria Math"/>
+            <w:noProof/>
+          </w:rPr>
+          <m:t>=100</m:t>
+        </m:r>
+      </m:oMath>
+      <w:r>
+        <w:rPr>
+          <w:rFonts w:eastAsiaTheme="minorEastAsia"/>
+          <w:noProof/>
+        </w:rPr>
+        <w:t xml:space="preserve"> is between which two integers. Explain your reasoning.</w:t>
+      </w:r>
+    </w:p>
+    <w:tbl>
+      <w:tblPr>
+        <w:tblStyle w:val="TableGrid"/>
+        <w:tblW w:w="0" w:type="auto"/>
+        <w:jc w:val="center"/>
+        <w:tblLook w:val="04A0" w:firstRow="1" w:lastRow="0" w:firstColumn="1" w:lastColumn="0" w:noHBand="0" w:noVBand="1"/>
+      </w:tblPr>
+      <w:tblGrid>
+        <w:gridCol w:w="720"/>
+        <w:gridCol w:w="720"/>
+      </w:tblGrid>
+      <w:tr>
+        <w:trPr>
+          <w:jc w:val="center"/>
+        </w:trPr>
+        <w:tc>
+          <w:tcPr>
+            <w:tcW w:w="720" w:type="dxa"/>
+          </w:tcPr>
+          <w:p>
+            <w:pPr>
+              <w:pStyle w:val="NoSpacing"/>
+              <w:jc w:val="center"/>
+              <w:rPr>
+                <w:noProof/>
+              </w:rPr>
+            </w:pPr>
+            <w:r>
+              <w:rPr>
+                <w:noProof/>
+              </w:rPr>
+              <w:t>x</w:t>
+            </w:r>
+          </w:p>
+        </w:tc>
+        <w:tc>
+          <w:tcPr>
+            <w:tcW w:w="720" w:type="dxa"/>
+          </w:tcPr>
+          <w:p>
+            <w:pPr>
+              <w:pStyle w:val="NoSpacing"/>
+              <w:jc w:val="center"/>
+              <w:rPr>
+                <w:noProof/>
+              </w:rPr>
+            </w:pPr>
+            <m:oMathPara>
+              <m:oMath>
+                <m:sSup>
+                  <m:sSupPr>
+                    <m:ctrlPr>
+                      <w:rPr>
+                        <w:rFonts w:ascii="Cambria Math" w:eastAsiaTheme="minorEastAsia" w:hAnsi="Cambria Math"/>
+                        <w:i/>
+                        <w:noProof/>
+                      </w:rPr>
+                    </m:ctrlPr>
+                  </m:sSupPr>
+                  <m:e>
+                    <m:r>
+                      <w:rPr>
+                        <w:rFonts w:ascii="Cambria Math" w:eastAsiaTheme="minorEastAsia" w:hAnsi="Cambria Math"/>
+                        <w:noProof/>
+                      </w:rPr>
+                      <m:t>4</m:t>
+                    </m:r>
+                  </m:e>
+                  <m:sup>
+                    <m:r>
+                      <w:rPr>
+                        <w:rFonts w:ascii="Cambria Math" w:eastAsiaTheme="minorEastAsia" w:hAnsi="Cambria Math"/>
+                        <w:noProof/>
+                      </w:rPr>
+                      <m:t>x</m:t>
+                    </m:r>
+                  </m:sup>
+                </m:sSup>
+              </m:oMath>
+            </m:oMathPara>
+          </w:p>
+        </w:tc>
+      </w:tr>
+      <w:tr>
+        <w:trPr>
+          <w:jc w:val="center"/>
+        </w:trPr>
+        <w:tc>
+          <w:tcPr>
+            <w:tcW w:w="720" w:type="dxa"/>
+          </w:tcPr>
+          <w:p>
+            <w:pPr>
+              <w:pStyle w:val="NoSpacing"/>
+              <w:jc w:val="center"/>
+              <w:rPr>
+                <w:noProof/>
+              </w:rPr>
+            </w:pPr>
+            <w:r>
+              <w:rPr>
+                <w:noProof/>
+              </w:rPr>
+              <w:t>3</w:t>
+            </w:r>
+          </w:p>
+        </w:tc>
+        <w:tc>
+          <w:tcPr>
+            <w:tcW w:w="720" w:type="dxa"/>
+          </w:tcPr>
+          <w:p>
+            <w:pPr>
+              <w:pStyle w:val="NoSpacing"/>
+              <w:jc w:val="center"/>
+              <w:rPr>
+                <w:noProof/>
+              </w:rPr>
+            </w:pPr>
+            <w:r>
+              <w:rPr>
+                <w:noProof/>
+              </w:rPr>
+              <w:t>64</w:t>
+            </w:r>
+          </w:p>
+        </w:tc>
+      </w:tr>
+      <w:tr>
+        <w:trPr>
+          <w:jc w:val="center"/>
+        </w:trPr>
+        <w:tc>
+          <w:tcPr>
+            <w:tcW w:w="720" w:type="dxa"/>
+          </w:tcPr>
+          <w:p>
+            <w:pPr>
+              <w:pStyle w:val="NoSpacing"/>
+              <w:jc w:val="center"/>
+              <w:rPr>
+                <w:noProof/>
+              </w:rPr>
+            </w:pPr>
+            <w:r>
+              <w:rPr>
+                <w:noProof/>
+              </w:rPr>
+              <w:t>4</w:t>
+            </w:r>
+          </w:p>
+        </w:tc>
+        <w:tc>
+          <w:tcPr>
+            <w:tcW w:w="720" w:type="dxa"/>
+          </w:tcPr>
+          <w:p>
+            <w:pPr>
+              <w:pStyle w:val="NoSpacing"/>
+              <w:jc w:val="center"/>
+              <w:rPr>
+                <w:noProof/>
+              </w:rPr>
+            </w:pPr>
+            <w:r>
+              <w:rPr>
+                <w:noProof/>
+              </w:rPr>
+              <w:t>256</w:t>
+            </w:r>
+          </w:p>
+        </w:tc>
+      </w:tr>
+    </w:tbl>
+    <w:p>
+      <w:pPr>
+        <w:pStyle w:val="ListParagraph"/>
+        <w:rPr>
+          <w:rFonts w:eastAsiaTheme="minorEastAsia"/>
+          <w:noProof/>
+        </w:rPr>
+      </w:pPr>
+      <m:oMath>
+        <m:sSup>
+          <m:sSupPr>
+            <m:ctrlPr>
+              <w:rPr>
+                <w:rFonts w:ascii="Cambria Math" w:eastAsiaTheme="minorEastAsia" w:hAnsi="Cambria Math"/>
+                <w:i/>
+                <w:noProof/>
+              </w:rPr>
+            </m:ctrlPr>
+          </m:sSupPr>
+          <m:e>
+            <m:r>
+              <w:rPr>
+                <w:rFonts w:ascii="Cambria Math" w:eastAsiaTheme="minorEastAsia" w:hAnsi="Cambria Math"/>
+                <w:noProof/>
+              </w:rPr>
+              <m:t>4</m:t>
+            </m:r>
+          </m:e>
+          <m:sup>
+            <m:r>
+              <w:rPr>
+                <w:rFonts w:ascii="Cambria Math" w:eastAsiaTheme="minorEastAsia" w:hAnsi="Cambria Math"/>
+                <w:noProof/>
+              </w:rPr>
+              <m:t>3</m:t>
+            </m:r>
+          </m:sup>
+        </m:sSup>
+      </m:oMath>
+      <w:r>
+        <w:rPr>
+          <w:rFonts w:eastAsiaTheme="minorEastAsia"/>
+          <w:noProof/>
+        </w:rPr>
+        <w:t xml:space="preserve"> is too small (64) and </w:t>
+      </w:r>
+      <m:oMath>
+        <m:sSup>
+          <m:sSupPr>
+            <m:ctrlPr>
+              <w:rPr>
+                <w:rFonts w:ascii="Cambria Math" w:eastAsiaTheme="minorEastAsia" w:hAnsi="Cambria Math"/>
+                <w:i/>
+                <w:noProof/>
+              </w:rPr>
+            </m:ctrlPr>
+          </m:sSupPr>
+          <m:e>
+            <m:r>
+              <w:rPr>
+                <w:rFonts w:ascii="Cambria Math" w:eastAsiaTheme="minorEastAsia" w:hAnsi="Cambria Math"/>
+                <w:noProof/>
+              </w:rPr>
+              <m:t>4</m:t>
+            </m:r>
+          </m:e>
+          <m:sup>
+            <m:r>
+              <w:rPr>
+                <w:rFonts w:ascii="Cambria Math" w:eastAsiaTheme="minorEastAsia" w:hAnsi="Cambria Math"/>
+                <w:noProof/>
+              </w:rPr>
+              <m:t>4</m:t>
+            </m:r>
+          </m:sup>
+        </m:sSup>
+      </m:oMath>
+      <w:r>
+        <w:rPr>
+          <w:rFonts w:eastAsiaTheme="minorEastAsia"/>
+          <w:noProof/>
+        </w:rPr>
+        <w:t xml:space="preserve"> is too big.</w:t>
+      </w:r>
+    </w:p>
+    <w:p>
+      <w:pPr>
+        <w:pStyle w:val="ListParagraph"/>
+        <w:numPr>
+          <w:ilvl w:val="0"/>
+          <w:numId w:val="53"/>
+        </w:numPr>
+        <w:rPr>
+          <w:rFonts w:eastAsiaTheme="minorEastAsia"/>
+          <w:noProof/>
+        </w:rPr>
+      </w:pPr>
+      <w:r>
+        <w:rPr>
+          <w:rFonts w:eastAsiaTheme="minorEastAsia"/>
+          <w:noProof/>
+        </w:rPr>
+        <w:t xml:space="preserve">Bianca is solving the equation </w:t>
+      </w:r>
+      <m:oMath>
+        <m:r>
+          <w:rPr>
+            <w:rFonts w:ascii="Cambria Math" w:eastAsiaTheme="minorEastAsia" w:hAnsi="Cambria Math"/>
+            <w:noProof/>
+          </w:rPr>
+          <m:t>3∙</m:t>
+        </m:r>
+        <m:sSup>
+          <m:sSupPr>
+            <m:ctrlPr>
+              <w:rPr>
+                <w:rFonts w:ascii="Cambria Math" w:eastAsiaTheme="minorEastAsia" w:hAnsi="Cambria Math"/>
+                <w:i/>
+                <w:noProof/>
+              </w:rPr>
+            </m:ctrlPr>
+          </m:sSupPr>
+          <m:e>
+            <m:r>
+              <w:rPr>
+                <w:rFonts w:ascii="Cambria Math" w:eastAsiaTheme="minorEastAsia" w:hAnsi="Cambria Math"/>
+                <w:noProof/>
+              </w:rPr>
+              <m:t>2</m:t>
+            </m:r>
+          </m:e>
+          <m:sup>
+            <m:r>
+              <w:rPr>
+                <w:rFonts w:ascii="Cambria Math" w:eastAsiaTheme="minorEastAsia" w:hAnsi="Cambria Math"/>
+                <w:noProof/>
+              </w:rPr>
+              <m:t>x</m:t>
+            </m:r>
+          </m:sup>
+        </m:sSup>
+        <m:r>
+          <w:rPr>
+            <w:rFonts w:ascii="Cambria Math" w:eastAsiaTheme="minorEastAsia" w:hAnsi="Cambria Math"/>
+            <w:noProof/>
+          </w:rPr>
+          <m:t>=36</m:t>
+        </m:r>
+      </m:oMath>
+      <w:r>
+        <w:rPr>
+          <w:rFonts w:eastAsiaTheme="minorEastAsia"/>
+          <w:noProof/>
+        </w:rPr>
+        <w:t xml:space="preserve"> as follow:</w:t>
+      </w:r>
+      <w:r>
+        <w:rPr>
+          <w:rFonts w:eastAsiaTheme="minorEastAsia"/>
+          <w:noProof/>
+        </w:rPr>
+        <w:br/>
+      </w:r>
+      <w:r>
+        <w:rPr>
+          <w:rFonts w:eastAsiaTheme="minorEastAsia"/>
+          <w:noProof/>
+        </w:rPr>
+        <w:br/>
+      </w:r>
+      <m:oMathPara>
+        <m:oMath>
+          <m:r>
+            <w:rPr>
+              <w:rFonts w:ascii="Cambria Math" w:eastAsiaTheme="minorEastAsia" w:hAnsi="Cambria Math"/>
+              <w:noProof/>
+            </w:rPr>
+            <m:t>3∙</m:t>
+          </m:r>
+          <m:sSup>
+            <m:sSupPr>
+              <m:ctrlPr>
+                <w:rPr>
+                  <w:rFonts w:ascii="Cambria Math" w:eastAsiaTheme="minorEastAsia" w:hAnsi="Cambria Math"/>
+                  <w:i/>
+                  <w:noProof/>
+                </w:rPr>
+              </m:ctrlPr>
+            </m:sSupPr>
+            <m:e>
+              <m:r>
+                <w:rPr>
+                  <w:rFonts w:ascii="Cambria Math" w:eastAsiaTheme="minorEastAsia" w:hAnsi="Cambria Math"/>
+                  <w:noProof/>
+                </w:rPr>
+                <m:t>2</m:t>
+              </m:r>
+            </m:e>
+            <m:sup>
+              <m:r>
+                <w:rPr>
+                  <w:rFonts w:ascii="Cambria Math" w:eastAsiaTheme="minorEastAsia" w:hAnsi="Cambria Math"/>
+                  <w:noProof/>
+                </w:rPr>
+                <m:t>x</m:t>
+              </m:r>
+            </m:sup>
+          </m:sSup>
+          <m:r>
+            <w:rPr>
+              <w:rFonts w:ascii="Cambria Math" w:eastAsiaTheme="minorEastAsia" w:hAnsi="Cambria Math"/>
+              <w:noProof/>
+            </w:rPr>
+            <m:t>=36</m:t>
+          </m:r>
+          <m:r>
+            <w:rPr>
+              <w:rFonts w:ascii="Cambria Math" w:eastAsiaTheme="minorEastAsia" w:hAnsi="Cambria Math"/>
+              <w:noProof/>
+            </w:rPr>
+            <w:br/>
+          </m:r>
+        </m:oMath>
+        <m:oMath>
+          <m:sSup>
+            <m:sSupPr>
+              <m:ctrlPr>
+                <w:rPr>
+                  <w:rFonts w:ascii="Cambria Math" w:eastAsiaTheme="minorEastAsia" w:hAnsi="Cambria Math"/>
+                  <w:i/>
+                  <w:noProof/>
+                </w:rPr>
+              </m:ctrlPr>
+            </m:sSupPr>
+            <m:e>
+              <m:r>
+                <w:rPr>
+                  <w:rFonts w:ascii="Cambria Math" w:eastAsiaTheme="minorEastAsia" w:hAnsi="Cambria Math"/>
+                  <w:noProof/>
+                </w:rPr>
+                <m:t>6</m:t>
+              </m:r>
+            </m:e>
+            <m:sup>
+              <m:r>
+                <w:rPr>
+                  <w:rFonts w:ascii="Cambria Math" w:eastAsiaTheme="minorEastAsia" w:hAnsi="Cambria Math"/>
+                  <w:noProof/>
+                </w:rPr>
+                <m:t>x</m:t>
+              </m:r>
+            </m:sup>
+          </m:sSup>
+          <m:r>
+            <w:rPr>
+              <w:rFonts w:ascii="Cambria Math" w:eastAsiaTheme="minorEastAsia" w:hAnsi="Cambria Math"/>
+              <w:noProof/>
+            </w:rPr>
+            <m:t>=36</m:t>
+          </m:r>
+          <m:r>
+            <w:rPr>
+              <w:rFonts w:ascii="Cambria Math" w:eastAsiaTheme="minorEastAsia" w:hAnsi="Cambria Math"/>
+              <w:noProof/>
+            </w:rPr>
+            <w:br/>
+          </m:r>
+        </m:oMath>
+        <m:oMath>
+          <m:r>
+            <w:rPr>
+              <w:rFonts w:ascii="Cambria Math" w:eastAsiaTheme="minorEastAsia" w:hAnsi="Cambria Math"/>
+              <w:noProof/>
+            </w:rPr>
+            <m:t>x=2</m:t>
+          </m:r>
+          <m:r>
+            <w:rPr>
+              <w:rFonts w:eastAsiaTheme="minorEastAsia"/>
+              <w:noProof/>
+            </w:rPr>
+            <w:br/>
+          </m:r>
+          <m:r>
+            <w:rPr>
+              <w:rFonts w:eastAsiaTheme="minorEastAsia"/>
+              <w:noProof/>
+            </w:rPr>
+            <w:br/>
+          </m:r>
+        </m:oMath>
+      </m:oMathPara>
+      <w:r>
+        <w:rPr>
+          <w:rFonts w:eastAsiaTheme="minorEastAsia"/>
+          <w:b/>
+          <w:bCs/>
+          <w:noProof/>
+        </w:rPr>
+        <w:t>It is not correct to multiply an exponential expression by a term that does not share the same base.</w:t>
+      </w:r>
+      <w:r>
+        <w:rPr>
+          <w:rFonts w:eastAsiaTheme="minorEastAsia"/>
+          <w:b/>
+          <w:bCs/>
+          <w:noProof/>
+        </w:rPr>
+        <w:t xml:space="preserve"> She should have divided both sides by 3, removing the 3 term from the left hand side.</w:t>
+      </w:r>
+      <w:r>
+        <w:rPr>
+          <w:rFonts w:eastAsiaTheme="minorEastAsia"/>
+          <w:b/>
+          <w:bCs/>
+          <w:noProof/>
+        </w:rPr>
+        <w:br/>
+      </w:r>
+      <w:r>
+        <w:rPr>
+          <w:rFonts w:eastAsiaTheme="minorEastAsia"/>
+          <w:b/>
+          <w:bCs/>
+          <w:noProof/>
+        </w:rPr>
+        <w:br/>
+        <w:t>“</w:t>
+      </w:r>
+      <w:r>
+        <w:rPr>
+          <w:rFonts w:eastAsiaTheme="minorEastAsia"/>
+          <w:b/>
+          <w:bCs/>
+        </w:rPr>
+        <w:t>When two exponential expressions that have the same base are multiplied, the product can be written as an exponential expression that has that base but whose exponent is the sum (not the product) of the exponents. If the bases are different, there is no simple way to multiply the expressions</w:t>
+      </w:r>
+      <w:r>
+        <w:rPr>
+          <w:rFonts w:eastAsiaTheme="minorEastAsia"/>
+          <w:b/>
+          <w:bCs/>
+        </w:rPr>
+        <w:t>”</w:t>
+      </w:r>
+      <w:r>
+        <w:rPr>
+          <w:rFonts w:eastAsiaTheme="minorEastAsia"/>
+        </w:rPr>
+        <w:br/>
+      </w:r>
+      <m:oMathPara>
+        <m:oMath>
+          <m:r>
+            <w:rPr>
+              <w:rFonts w:ascii="Cambria Math" w:eastAsiaTheme="minorEastAsia" w:hAnsi="Cambria Math"/>
+              <w:noProof/>
+            </w:rPr>
+            <m:t>3∙</m:t>
+          </m:r>
+          <m:sSup>
+            <m:sSupPr>
+              <m:ctrlPr>
+                <w:rPr>
+                  <w:rFonts w:ascii="Cambria Math" w:eastAsiaTheme="minorEastAsia" w:hAnsi="Cambria Math"/>
+                  <w:i/>
+                  <w:noProof/>
+                </w:rPr>
+              </m:ctrlPr>
+            </m:sSupPr>
+            <m:e>
+              <m:r>
+                <w:rPr>
+                  <w:rFonts w:ascii="Cambria Math" w:eastAsiaTheme="minorEastAsia" w:hAnsi="Cambria Math"/>
+                  <w:noProof/>
+                </w:rPr>
+                <m:t>2</m:t>
+              </m:r>
+            </m:e>
+            <m:sup>
+              <m:r>
+                <w:rPr>
+                  <w:rFonts w:ascii="Cambria Math" w:eastAsiaTheme="minorEastAsia" w:hAnsi="Cambria Math"/>
+                  <w:noProof/>
+                </w:rPr>
+                <m:t>x</m:t>
+              </m:r>
+            </m:sup>
+          </m:sSup>
+          <m:r>
+            <w:rPr>
+              <w:rFonts w:ascii="Cambria Math" w:eastAsiaTheme="minorEastAsia" w:hAnsi="Cambria Math"/>
+              <w:noProof/>
+            </w:rPr>
+            <m:t>=36</m:t>
+          </m:r>
+          <m:r>
+            <w:rPr>
+              <w:rFonts w:eastAsiaTheme="minorEastAsia"/>
+            </w:rPr>
+            <w:br/>
+          </m:r>
+        </m:oMath>
+      </m:oMathPara>
+      <w:r>
+        <w:rPr>
+          <w:rFonts w:eastAsiaTheme="minorEastAsia"/>
+        </w:rPr>
+        <w:t>Divide both sides by 3:</w:t>
+      </w:r>
+      <m:oMath>
+        <m:r>
+          <w:rPr>
+            <w:rFonts w:ascii="Cambria Math" w:eastAsiaTheme="minorEastAsia" w:hAnsi="Cambria Math"/>
+            <w:noProof/>
+          </w:rPr>
+          <w:br/>
+        </m:r>
+      </m:oMath>
+      <m:oMathPara>
+        <m:oMath>
+          <m:sSup>
+            <m:sSupPr>
+              <m:ctrlPr>
+                <w:rPr>
+                  <w:rFonts w:ascii="Cambria Math" w:eastAsiaTheme="minorEastAsia" w:hAnsi="Cambria Math"/>
+                  <w:i/>
+                  <w:noProof/>
+                </w:rPr>
+              </m:ctrlPr>
+            </m:sSupPr>
+            <m:e>
+              <m:r>
+                <w:rPr>
+                  <w:rFonts w:ascii="Cambria Math" w:eastAsiaTheme="minorEastAsia" w:hAnsi="Cambria Math"/>
+                  <w:noProof/>
+                </w:rPr>
+                <m:t>2</m:t>
+              </m:r>
+            </m:e>
+            <m:sup>
+              <m:r>
+                <w:rPr>
+                  <w:rFonts w:ascii="Cambria Math" w:eastAsiaTheme="minorEastAsia" w:hAnsi="Cambria Math"/>
+                  <w:noProof/>
+                </w:rPr>
+                <m:t>x</m:t>
+              </m:r>
+            </m:sup>
+          </m:sSup>
+          <m:r>
+            <w:rPr>
+              <w:rFonts w:ascii="Cambria Math" w:eastAsiaTheme="minorEastAsia" w:hAnsi="Cambria Math"/>
+              <w:noProof/>
+            </w:rPr>
+            <m:t>=</m:t>
+          </m:r>
+          <m:r>
+            <w:rPr>
+              <w:rFonts w:ascii="Cambria Math" w:eastAsiaTheme="minorEastAsia" w:hAnsi="Cambria Math"/>
+              <w:noProof/>
+            </w:rPr>
+            <m:t>12</m:t>
+          </m:r>
+          <m:r>
+            <w:rPr>
+              <w:rFonts w:eastAsiaTheme="minorEastAsia"/>
+            </w:rPr>
+            <w:br/>
+          </m:r>
+        </m:oMath>
+      </m:oMathPara>
+      <w:r>
+        <w:rPr>
+          <w:rFonts w:eastAsiaTheme="minorEastAsia"/>
+        </w:rPr>
+        <w:t>Solving graphically:</w:t>
+      </w:r>
+      <w:r>
+        <w:rPr>
+          <w:rFonts w:eastAsiaTheme="minorEastAsia"/>
+        </w:rPr>
+        <w:br/>
+      </w:r>
+      <m:oMath>
+        <m:r>
+          <w:rPr>
+            <w:rFonts w:ascii="Cambria Math" w:eastAsiaTheme="minorEastAsia" w:hAnsi="Cambria Math"/>
+          </w:rPr>
+          <m:t>y=</m:t>
+        </m:r>
+        <m:sSup>
+          <m:sSupPr>
+            <m:ctrlPr>
+              <w:rPr>
+                <w:rFonts w:ascii="Cambria Math" w:eastAsiaTheme="minorEastAsia" w:hAnsi="Cambria Math"/>
+                <w:i/>
+                <w:noProof/>
+              </w:rPr>
+            </m:ctrlPr>
+          </m:sSupPr>
+          <m:e>
+            <m:r>
+              <w:rPr>
+                <w:rFonts w:ascii="Cambria Math" w:eastAsiaTheme="minorEastAsia" w:hAnsi="Cambria Math"/>
+                <w:noProof/>
+              </w:rPr>
+              <m:t>2</m:t>
+            </m:r>
+          </m:e>
+          <m:sup>
+            <m:r>
+              <w:rPr>
+                <w:rFonts w:ascii="Cambria Math" w:eastAsiaTheme="minorEastAsia" w:hAnsi="Cambria Math"/>
+                <w:noProof/>
+              </w:rPr>
+              <m:t>x</m:t>
+            </m:r>
+          </m:sup>
+        </m:sSup>
+      </m:oMath>
+      <w:r>
+        <w:rPr>
+          <w:rFonts w:eastAsiaTheme="minorEastAsia"/>
+        </w:rPr>
+        <w:t xml:space="preserve">, </w:t>
+      </w:r>
+      <m:oMath>
+        <m:r>
+          <w:rPr>
+            <w:rFonts w:ascii="Cambria Math" w:eastAsiaTheme="minorEastAsia" w:hAnsi="Cambria Math"/>
+          </w:rPr>
+          <m:t>y=12</m:t>
+        </m:r>
+      </m:oMath>
+      <w:r>
+        <w:rPr>
+          <w:rFonts w:eastAsiaTheme="minorEastAsia"/>
+        </w:rPr>
+        <w:t>, solution: x = 3.58</w:t>
+      </w:r>
+      <w:r>
+        <w:rPr>
+          <w:rFonts w:eastAsiaTheme="minorEastAsia"/>
+        </w:rPr>
+        <w:br/>
+      </w:r>
+      <m:oMathPara>
+        <m:oMath>
+          <m:r>
+            <w:rPr>
+              <w:rFonts w:ascii="Cambria Math" w:eastAsiaTheme="minorEastAsia" w:hAnsi="Cambria Math"/>
+              <w:noProof/>
+            </w:rPr>
+            <m:t>3∙</m:t>
+          </m:r>
+          <m:sSup>
+            <m:sSupPr>
+              <m:ctrlPr>
+                <w:rPr>
+                  <w:rFonts w:ascii="Cambria Math" w:eastAsiaTheme="minorEastAsia" w:hAnsi="Cambria Math"/>
+                  <w:i/>
+                  <w:noProof/>
+                </w:rPr>
+              </m:ctrlPr>
+            </m:sSupPr>
+            <m:e>
+              <m:r>
+                <w:rPr>
+                  <w:rFonts w:ascii="Cambria Math" w:eastAsiaTheme="minorEastAsia" w:hAnsi="Cambria Math"/>
+                  <w:noProof/>
+                </w:rPr>
+                <m:t>2</m:t>
+              </m:r>
+            </m:e>
+            <m:sup>
+              <m:r>
+                <w:rPr>
+                  <w:rFonts w:ascii="Cambria Math" w:eastAsiaTheme="minorEastAsia" w:hAnsi="Cambria Math"/>
+                  <w:noProof/>
+                </w:rPr>
+                <m:t>3.58</m:t>
+              </m:r>
+            </m:sup>
+          </m:sSup>
+          <m:r>
+            <w:rPr>
+              <w:rFonts w:ascii="Cambria Math" w:eastAsiaTheme="minorEastAsia" w:hAnsi="Cambria Math"/>
+              <w:noProof/>
+            </w:rPr>
+            <m:t>=</m:t>
+          </m:r>
+          <m:r>
+            <w:rPr>
+              <w:rFonts w:ascii="Cambria Math" w:eastAsiaTheme="minorEastAsia" w:hAnsi="Cambria Math"/>
+              <w:noProof/>
+            </w:rPr>
+            <m:t>35.88</m:t>
+          </m:r>
+          <m:r>
+            <w:rPr>
+              <w:rFonts w:eastAsiaTheme="minorEastAsia"/>
+            </w:rPr>
+            <w:br/>
+          </m:r>
+        </m:oMath>
+      </m:oMathPara>
+      <w:r>
+        <w:rPr>
+          <w:noProof/>
+        </w:rPr>
+        <w:drawing>
+          <wp:inline distT="0" distB="0" distL="0" distR="0" wp14:anchorId="7F50DA7D" wp14:editId="347E2578">
+            <wp:extent cx="2459736" cy="2935224"/>
+            <wp:effectExtent l="0" t="0" r="0" b="0"/>
+            <wp:docPr id="1857045678" name="Picture 3"/>
+            <wp:cNvGraphicFramePr>
+              <a:graphicFrameLocks xmlns:a="http://schemas.openxmlformats.org/drawingml/2006/main" noChangeAspect="1"/>
+            </wp:cNvGraphicFramePr>
+            <a:graphic xmlns:a="http://schemas.openxmlformats.org/drawingml/2006/main">
+              <a:graphicData uri="http://schemas.openxmlformats.org/drawingml/2006/picture">
+                <pic:pic xmlns:pic="http://schemas.openxmlformats.org/drawingml/2006/picture">
+                  <pic:nvPicPr>
+                    <pic:cNvPr id="0" name="Picture 3"/>
+                    <pic:cNvPicPr>
+                      <a:picLocks noChangeAspect="1" noChangeArrowheads="1"/>
+                    </pic:cNvPicPr>
+                  </pic:nvPicPr>
+                  <pic:blipFill>
+                    <a:blip r:embed="rId14" cstate="print">
+                      <a:extLst>
+                        <a:ext uri="{28A0092B-C50C-407E-A947-70E740481C1C}">
+                          <a14:useLocalDpi xmlns:a14="http://schemas.microsoft.com/office/drawing/2010/main" val="0"/>
+                        </a:ext>
+                      </a:extLst>
+                    </a:blip>
+                    <a:srcRect/>
+                    <a:stretch>
+                      <a:fillRect/>
+                    </a:stretch>
+                  </pic:blipFill>
+                  <pic:spPr bwMode="auto">
+                    <a:xfrm>
+                      <a:off x="0" y="0"/>
+                      <a:ext cx="2459736" cy="2935224"/>
+                    </a:xfrm>
+                    <a:prstGeom prst="rect">
+                      <a:avLst/>
+                    </a:prstGeom>
+                    <a:noFill/>
+                    <a:ln>
+                      <a:noFill/>
+                    </a:ln>
+                  </pic:spPr>
+                </pic:pic>
+              </a:graphicData>
+            </a:graphic>
+          </wp:inline>
+        </w:drawing>
+      </w:r>
+    </w:p>
+    <w:p>
+      <w:pPr>
+        <w:rPr>
+          <w:rFonts w:eastAsiaTheme="minorEastAsia"/>
+          <w:noProof/>
+        </w:rPr>
+      </w:pPr>
     </w:p>
     <w:sectPr>
       <w:type w:val="continuous"/>
@@ -12206,6 +14713,95 @@
     </w:lvl>
   </w:abstractNum>
   <w:abstractNum w:abstractNumId="16" w15:restartNumberingAfterBreak="0">
+    <w:nsid w:val="2CFE39D7"/>
+    <w:multiLevelType w:val="hybridMultilevel"/>
+    <w:tmpl w:val="7E0AB338"/>
+    <w:lvl w:ilvl="0" w:tplc="A9F00876">
+      <w:start w:val="1"/>
+      <w:numFmt w:val="decimal"/>
+      <w:lvlText w:val="%1."/>
+      <w:lvlJc w:val="left"/>
+      <w:pPr>
+        <w:ind w:left="720" w:hanging="360"/>
+      </w:pPr>
+      <w:rPr>
+        <w:rFonts w:hint="default"/>
+      </w:rPr>
+    </w:lvl>
+    <w:lvl w:ilvl="1" w:tplc="04090019" w:tentative="1">
+      <w:start w:val="1"/>
+      <w:numFmt w:val="lowerLetter"/>
+      <w:lvlText w:val="%2."/>
+      <w:lvlJc w:val="left"/>
+      <w:pPr>
+        <w:ind w:left="1440" w:hanging="360"/>
+      </w:pPr>
+    </w:lvl>
+    <w:lvl w:ilvl="2" w:tplc="0409001B" w:tentative="1">
+      <w:start w:val="1"/>
+      <w:numFmt w:val="lowerRoman"/>
+      <w:lvlText w:val="%3."/>
+      <w:lvlJc w:val="right"/>
+      <w:pPr>
+        <w:ind w:left="2160" w:hanging="180"/>
+      </w:pPr>
+    </w:lvl>
+    <w:lvl w:ilvl="3" w:tplc="0409000F" w:tentative="1">
+      <w:start w:val="1"/>
+      <w:numFmt w:val="decimal"/>
+      <w:lvlText w:val="%4."/>
+      <w:lvlJc w:val="left"/>
+      <w:pPr>
+        <w:ind w:left="2880" w:hanging="360"/>
+      </w:pPr>
+    </w:lvl>
+    <w:lvl w:ilvl="4" w:tplc="04090019" w:tentative="1">
+      <w:start w:val="1"/>
+      <w:numFmt w:val="lowerLetter"/>
+      <w:lvlText w:val="%5."/>
+      <w:lvlJc w:val="left"/>
+      <w:pPr>
+        <w:ind w:left="3600" w:hanging="360"/>
+      </w:pPr>
+    </w:lvl>
+    <w:lvl w:ilvl="5" w:tplc="0409001B" w:tentative="1">
+      <w:start w:val="1"/>
+      <w:numFmt w:val="lowerRoman"/>
+      <w:lvlText w:val="%6."/>
+      <w:lvlJc w:val="right"/>
+      <w:pPr>
+        <w:ind w:left="4320" w:hanging="180"/>
+      </w:pPr>
+    </w:lvl>
+    <w:lvl w:ilvl="6" w:tplc="0409000F" w:tentative="1">
+      <w:start w:val="1"/>
+      <w:numFmt w:val="decimal"/>
+      <w:lvlText w:val="%7."/>
+      <w:lvlJc w:val="left"/>
+      <w:pPr>
+        <w:ind w:left="5040" w:hanging="360"/>
+      </w:pPr>
+    </w:lvl>
+    <w:lvl w:ilvl="7" w:tplc="04090019" w:tentative="1">
+      <w:start w:val="1"/>
+      <w:numFmt w:val="lowerLetter"/>
+      <w:lvlText w:val="%8."/>
+      <w:lvlJc w:val="left"/>
+      <w:pPr>
+        <w:ind w:left="5760" w:hanging="360"/>
+      </w:pPr>
+    </w:lvl>
+    <w:lvl w:ilvl="8" w:tplc="0409001B" w:tentative="1">
+      <w:start w:val="1"/>
+      <w:numFmt w:val="lowerRoman"/>
+      <w:lvlText w:val="%9."/>
+      <w:lvlJc w:val="right"/>
+      <w:pPr>
+        <w:ind w:left="6480" w:hanging="180"/>
+      </w:pPr>
+    </w:lvl>
+  </w:abstractNum>
+  <w:abstractNum w:abstractNumId="17" w15:restartNumberingAfterBreak="0">
     <w:nsid w:val="2ED609FF"/>
     <w:multiLevelType w:val="hybridMultilevel"/>
     <w:tmpl w:val="E42C057A"/>
@@ -12294,7 +14890,96 @@
       </w:pPr>
     </w:lvl>
   </w:abstractNum>
-  <w:abstractNum w:abstractNumId="17" w15:restartNumberingAfterBreak="0">
+  <w:abstractNum w:abstractNumId="18" w15:restartNumberingAfterBreak="0">
+    <w:nsid w:val="2F7E2D3B"/>
+    <w:multiLevelType w:val="hybridMultilevel"/>
+    <w:tmpl w:val="D952E114"/>
+    <w:lvl w:ilvl="0" w:tplc="A9F00876">
+      <w:start w:val="1"/>
+      <w:numFmt w:val="decimal"/>
+      <w:lvlText w:val="%1."/>
+      <w:lvlJc w:val="left"/>
+      <w:pPr>
+        <w:ind w:left="720" w:hanging="360"/>
+      </w:pPr>
+      <w:rPr>
+        <w:rFonts w:hint="default"/>
+      </w:rPr>
+    </w:lvl>
+    <w:lvl w:ilvl="1" w:tplc="04090019" w:tentative="1">
+      <w:start w:val="1"/>
+      <w:numFmt w:val="lowerLetter"/>
+      <w:lvlText w:val="%2."/>
+      <w:lvlJc w:val="left"/>
+      <w:pPr>
+        <w:ind w:left="1440" w:hanging="360"/>
+      </w:pPr>
+    </w:lvl>
+    <w:lvl w:ilvl="2" w:tplc="0409001B" w:tentative="1">
+      <w:start w:val="1"/>
+      <w:numFmt w:val="lowerRoman"/>
+      <w:lvlText w:val="%3."/>
+      <w:lvlJc w:val="right"/>
+      <w:pPr>
+        <w:ind w:left="2160" w:hanging="180"/>
+      </w:pPr>
+    </w:lvl>
+    <w:lvl w:ilvl="3" w:tplc="0409000F" w:tentative="1">
+      <w:start w:val="1"/>
+      <w:numFmt w:val="decimal"/>
+      <w:lvlText w:val="%4."/>
+      <w:lvlJc w:val="left"/>
+      <w:pPr>
+        <w:ind w:left="2880" w:hanging="360"/>
+      </w:pPr>
+    </w:lvl>
+    <w:lvl w:ilvl="4" w:tplc="04090019" w:tentative="1">
+      <w:start w:val="1"/>
+      <w:numFmt w:val="lowerLetter"/>
+      <w:lvlText w:val="%5."/>
+      <w:lvlJc w:val="left"/>
+      <w:pPr>
+        <w:ind w:left="3600" w:hanging="360"/>
+      </w:pPr>
+    </w:lvl>
+    <w:lvl w:ilvl="5" w:tplc="0409001B" w:tentative="1">
+      <w:start w:val="1"/>
+      <w:numFmt w:val="lowerRoman"/>
+      <w:lvlText w:val="%6."/>
+      <w:lvlJc w:val="right"/>
+      <w:pPr>
+        <w:ind w:left="4320" w:hanging="180"/>
+      </w:pPr>
+    </w:lvl>
+    <w:lvl w:ilvl="6" w:tplc="0409000F" w:tentative="1">
+      <w:start w:val="1"/>
+      <w:numFmt w:val="decimal"/>
+      <w:lvlText w:val="%7."/>
+      <w:lvlJc w:val="left"/>
+      <w:pPr>
+        <w:ind w:left="5040" w:hanging="360"/>
+      </w:pPr>
+    </w:lvl>
+    <w:lvl w:ilvl="7" w:tplc="04090019" w:tentative="1">
+      <w:start w:val="1"/>
+      <w:numFmt w:val="lowerLetter"/>
+      <w:lvlText w:val="%8."/>
+      <w:lvlJc w:val="left"/>
+      <w:pPr>
+        <w:ind w:left="5760" w:hanging="360"/>
+      </w:pPr>
+    </w:lvl>
+    <w:lvl w:ilvl="8" w:tplc="0409001B" w:tentative="1">
+      <w:start w:val="1"/>
+      <w:numFmt w:val="lowerRoman"/>
+      <w:lvlText w:val="%9."/>
+      <w:lvlJc w:val="right"/>
+      <w:pPr>
+        <w:ind w:left="6480" w:hanging="180"/>
+      </w:pPr>
+    </w:lvl>
+  </w:abstractNum>
+  <w:abstractNum w:abstractNumId="19" w15:restartNumberingAfterBreak="0">
     <w:nsid w:val="319A113D"/>
     <w:multiLevelType w:val="hybridMultilevel"/>
     <w:tmpl w:val="1D26A62C"/>
@@ -12383,7 +15068,7 @@
       </w:pPr>
     </w:lvl>
   </w:abstractNum>
-  <w:abstractNum w:abstractNumId="18" w15:restartNumberingAfterBreak="0">
+  <w:abstractNum w:abstractNumId="20" w15:restartNumberingAfterBreak="0">
     <w:nsid w:val="32B2060C"/>
     <w:multiLevelType w:val="hybridMultilevel"/>
     <w:tmpl w:val="5ADAF418"/>
@@ -12472,7 +15157,96 @@
       </w:pPr>
     </w:lvl>
   </w:abstractNum>
-  <w:abstractNum w:abstractNumId="19" w15:restartNumberingAfterBreak="0">
+  <w:abstractNum w:abstractNumId="21" w15:restartNumberingAfterBreak="0">
+    <w:nsid w:val="35E84C6F"/>
+    <w:multiLevelType w:val="hybridMultilevel"/>
+    <w:tmpl w:val="C9B8122C"/>
+    <w:lvl w:ilvl="0" w:tplc="0409000F">
+      <w:start w:val="1"/>
+      <w:numFmt w:val="decimal"/>
+      <w:lvlText w:val="%1."/>
+      <w:lvlJc w:val="left"/>
+      <w:pPr>
+        <w:ind w:left="720" w:hanging="360"/>
+      </w:pPr>
+      <w:rPr>
+        <w:rFonts w:hint="default"/>
+      </w:rPr>
+    </w:lvl>
+    <w:lvl w:ilvl="1" w:tplc="04090019" w:tentative="1">
+      <w:start w:val="1"/>
+      <w:numFmt w:val="lowerLetter"/>
+      <w:lvlText w:val="%2."/>
+      <w:lvlJc w:val="left"/>
+      <w:pPr>
+        <w:ind w:left="1440" w:hanging="360"/>
+      </w:pPr>
+    </w:lvl>
+    <w:lvl w:ilvl="2" w:tplc="0409001B" w:tentative="1">
+      <w:start w:val="1"/>
+      <w:numFmt w:val="lowerRoman"/>
+      <w:lvlText w:val="%3."/>
+      <w:lvlJc w:val="right"/>
+      <w:pPr>
+        <w:ind w:left="2160" w:hanging="180"/>
+      </w:pPr>
+    </w:lvl>
+    <w:lvl w:ilvl="3" w:tplc="0409000F" w:tentative="1">
+      <w:start w:val="1"/>
+      <w:numFmt w:val="decimal"/>
+      <w:lvlText w:val="%4."/>
+      <w:lvlJc w:val="left"/>
+      <w:pPr>
+        <w:ind w:left="2880" w:hanging="360"/>
+      </w:pPr>
+    </w:lvl>
+    <w:lvl w:ilvl="4" w:tplc="04090019" w:tentative="1">
+      <w:start w:val="1"/>
+      <w:numFmt w:val="lowerLetter"/>
+      <w:lvlText w:val="%5."/>
+      <w:lvlJc w:val="left"/>
+      <w:pPr>
+        <w:ind w:left="3600" w:hanging="360"/>
+      </w:pPr>
+    </w:lvl>
+    <w:lvl w:ilvl="5" w:tplc="0409001B" w:tentative="1">
+      <w:start w:val="1"/>
+      <w:numFmt w:val="lowerRoman"/>
+      <w:lvlText w:val="%6."/>
+      <w:lvlJc w:val="right"/>
+      <w:pPr>
+        <w:ind w:left="4320" w:hanging="180"/>
+      </w:pPr>
+    </w:lvl>
+    <w:lvl w:ilvl="6" w:tplc="0409000F" w:tentative="1">
+      <w:start w:val="1"/>
+      <w:numFmt w:val="decimal"/>
+      <w:lvlText w:val="%7."/>
+      <w:lvlJc w:val="left"/>
+      <w:pPr>
+        <w:ind w:left="5040" w:hanging="360"/>
+      </w:pPr>
+    </w:lvl>
+    <w:lvl w:ilvl="7" w:tplc="04090019" w:tentative="1">
+      <w:start w:val="1"/>
+      <w:numFmt w:val="lowerLetter"/>
+      <w:lvlText w:val="%8."/>
+      <w:lvlJc w:val="left"/>
+      <w:pPr>
+        <w:ind w:left="5760" w:hanging="360"/>
+      </w:pPr>
+    </w:lvl>
+    <w:lvl w:ilvl="8" w:tplc="0409001B" w:tentative="1">
+      <w:start w:val="1"/>
+      <w:numFmt w:val="lowerRoman"/>
+      <w:lvlText w:val="%9."/>
+      <w:lvlJc w:val="right"/>
+      <w:pPr>
+        <w:ind w:left="6480" w:hanging="180"/>
+      </w:pPr>
+    </w:lvl>
+  </w:abstractNum>
+  <w:abstractNum w:abstractNumId="22" w15:restartNumberingAfterBreak="0">
     <w:nsid w:val="374B7442"/>
     <w:multiLevelType w:val="hybridMultilevel"/>
     <w:tmpl w:val="196A6C66"/>
@@ -12561,7 +15335,7 @@
       </w:pPr>
     </w:lvl>
   </w:abstractNum>
-  <w:abstractNum w:abstractNumId="20" w15:restartNumberingAfterBreak="0">
+  <w:abstractNum w:abstractNumId="23" w15:restartNumberingAfterBreak="0">
     <w:nsid w:val="37AA283F"/>
     <w:multiLevelType w:val="hybridMultilevel"/>
     <w:tmpl w:val="9E5006EE"/>
@@ -12650,7 +15424,7 @@
       </w:pPr>
     </w:lvl>
   </w:abstractNum>
-  <w:abstractNum w:abstractNumId="21" w15:restartNumberingAfterBreak="0">
+  <w:abstractNum w:abstractNumId="24" w15:restartNumberingAfterBreak="0">
     <w:nsid w:val="3E6C01DF"/>
     <w:multiLevelType w:val="multilevel"/>
     <w:tmpl w:val="1B46A5CE"/>
@@ -12763,7 +15537,7 @@
       </w:rPr>
     </w:lvl>
   </w:abstractNum>
-  <w:abstractNum w:abstractNumId="22" w15:restartNumberingAfterBreak="0">
+  <w:abstractNum w:abstractNumId="25" w15:restartNumberingAfterBreak="0">
     <w:nsid w:val="461140EB"/>
     <w:multiLevelType w:val="hybridMultilevel"/>
     <w:tmpl w:val="81EE11BA"/>
@@ -12852,7 +15626,7 @@
       </w:pPr>
     </w:lvl>
   </w:abstractNum>
-  <w:abstractNum w:abstractNumId="23" w15:restartNumberingAfterBreak="0">
+  <w:abstractNum w:abstractNumId="26" w15:restartNumberingAfterBreak="0">
     <w:nsid w:val="486D3880"/>
     <w:multiLevelType w:val="hybridMultilevel"/>
     <w:tmpl w:val="EED4CCFA"/>
@@ -12941,7 +15715,7 @@
       </w:pPr>
     </w:lvl>
   </w:abstractNum>
-  <w:abstractNum w:abstractNumId="24" w15:restartNumberingAfterBreak="0">
+  <w:abstractNum w:abstractNumId="27" w15:restartNumberingAfterBreak="0">
     <w:nsid w:val="48DD0C30"/>
     <w:multiLevelType w:val="hybridMultilevel"/>
     <w:tmpl w:val="53FAFE02"/>
@@ -13032,7 +15806,7 @@
       </w:pPr>
     </w:lvl>
   </w:abstractNum>
-  <w:abstractNum w:abstractNumId="25" w15:restartNumberingAfterBreak="0">
+  <w:abstractNum w:abstractNumId="28" w15:restartNumberingAfterBreak="0">
     <w:nsid w:val="4BC3468D"/>
     <w:multiLevelType w:val="multilevel"/>
     <w:tmpl w:val="C174284E"/>
@@ -13145,7 +15919,7 @@
       </w:rPr>
     </w:lvl>
   </w:abstractNum>
-  <w:abstractNum w:abstractNumId="26" w15:restartNumberingAfterBreak="0">
+  <w:abstractNum w:abstractNumId="29" w15:restartNumberingAfterBreak="0">
     <w:nsid w:val="4C552915"/>
     <w:multiLevelType w:val="hybridMultilevel"/>
     <w:tmpl w:val="3AC61D5C"/>
@@ -13234,7 +16008,7 @@
       </w:pPr>
     </w:lvl>
   </w:abstractNum>
-  <w:abstractNum w:abstractNumId="27" w15:restartNumberingAfterBreak="0">
+  <w:abstractNum w:abstractNumId="30" w15:restartNumberingAfterBreak="0">
     <w:nsid w:val="51E2111C"/>
     <w:multiLevelType w:val="hybridMultilevel"/>
     <w:tmpl w:val="3CCCEA2E"/>
@@ -13323,7 +16097,7 @@
       </w:pPr>
     </w:lvl>
   </w:abstractNum>
-  <w:abstractNum w:abstractNumId="28" w15:restartNumberingAfterBreak="0">
+  <w:abstractNum w:abstractNumId="31" w15:restartNumberingAfterBreak="0">
     <w:nsid w:val="535934BA"/>
     <w:multiLevelType w:val="hybridMultilevel"/>
     <w:tmpl w:val="494C742E"/>
@@ -13412,7 +16186,7 @@
       </w:pPr>
     </w:lvl>
   </w:abstractNum>
-  <w:abstractNum w:abstractNumId="29" w15:restartNumberingAfterBreak="0">
+  <w:abstractNum w:abstractNumId="32" w15:restartNumberingAfterBreak="0">
     <w:nsid w:val="55B25583"/>
     <w:multiLevelType w:val="hybridMultilevel"/>
     <w:tmpl w:val="423A0EA8"/>
@@ -13501,7 +16275,7 @@
       </w:pPr>
     </w:lvl>
   </w:abstractNum>
-  <w:abstractNum w:abstractNumId="30" w15:restartNumberingAfterBreak="0">
+  <w:abstractNum w:abstractNumId="33" w15:restartNumberingAfterBreak="0">
     <w:nsid w:val="56D57DAA"/>
     <w:multiLevelType w:val="hybridMultilevel"/>
     <w:tmpl w:val="0130CB68"/>
@@ -13590,7 +16364,7 @@
       </w:pPr>
     </w:lvl>
   </w:abstractNum>
-  <w:abstractNum w:abstractNumId="31" w15:restartNumberingAfterBreak="0">
+  <w:abstractNum w:abstractNumId="34" w15:restartNumberingAfterBreak="0">
     <w:nsid w:val="582B237B"/>
     <w:multiLevelType w:val="hybridMultilevel"/>
     <w:tmpl w:val="F7B2F010"/>
@@ -13679,7 +16453,7 @@
       </w:pPr>
     </w:lvl>
   </w:abstractNum>
-  <w:abstractNum w:abstractNumId="32" w15:restartNumberingAfterBreak="0">
+  <w:abstractNum w:abstractNumId="35" w15:restartNumberingAfterBreak="0">
     <w:nsid w:val="5E3144DC"/>
     <w:multiLevelType w:val="multilevel"/>
     <w:tmpl w:val="02B2E396"/>
@@ -13792,7 +16566,7 @@
       </w:rPr>
     </w:lvl>
   </w:abstractNum>
-  <w:abstractNum w:abstractNumId="33" w15:restartNumberingAfterBreak="0">
+  <w:abstractNum w:abstractNumId="36" w15:restartNumberingAfterBreak="0">
     <w:nsid w:val="61611601"/>
     <w:multiLevelType w:val="hybridMultilevel"/>
     <w:tmpl w:val="A72A7508"/>
@@ -13881,7 +16655,7 @@
       </w:pPr>
     </w:lvl>
   </w:abstractNum>
-  <w:abstractNum w:abstractNumId="34" w15:restartNumberingAfterBreak="0">
+  <w:abstractNum w:abstractNumId="37" w15:restartNumberingAfterBreak="0">
     <w:nsid w:val="635A2D2A"/>
     <w:multiLevelType w:val="hybridMultilevel"/>
     <w:tmpl w:val="AF6408FC"/>
@@ -13970,7 +16744,7 @@
       </w:pPr>
     </w:lvl>
   </w:abstractNum>
-  <w:abstractNum w:abstractNumId="35" w15:restartNumberingAfterBreak="0">
+  <w:abstractNum w:abstractNumId="38" w15:restartNumberingAfterBreak="0">
     <w:nsid w:val="64D34789"/>
     <w:multiLevelType w:val="hybridMultilevel"/>
     <w:tmpl w:val="16DC6484"/>
@@ -14059,7 +16833,7 @@
       </w:pPr>
     </w:lvl>
   </w:abstractNum>
-  <w:abstractNum w:abstractNumId="36" w15:restartNumberingAfterBreak="0">
+  <w:abstractNum w:abstractNumId="39" w15:restartNumberingAfterBreak="0">
     <w:nsid w:val="666D3BC5"/>
     <w:multiLevelType w:val="hybridMultilevel"/>
     <w:tmpl w:val="168A132A"/>
@@ -14148,7 +16922,7 @@
       </w:pPr>
     </w:lvl>
   </w:abstractNum>
-  <w:abstractNum w:abstractNumId="37" w15:restartNumberingAfterBreak="0">
+  <w:abstractNum w:abstractNumId="40" w15:restartNumberingAfterBreak="0">
     <w:nsid w:val="69E42A98"/>
     <w:multiLevelType w:val="hybridMultilevel"/>
     <w:tmpl w:val="9AAAFC70"/>
@@ -14234,7 +17008,7 @@
       </w:pPr>
     </w:lvl>
   </w:abstractNum>
-  <w:abstractNum w:abstractNumId="38" w15:restartNumberingAfterBreak="0">
+  <w:abstractNum w:abstractNumId="41" w15:restartNumberingAfterBreak="0">
     <w:nsid w:val="71B323F2"/>
     <w:multiLevelType w:val="hybridMultilevel"/>
     <w:tmpl w:val="F692F056"/>
@@ -14323,7 +17097,93 @@
       </w:pPr>
     </w:lvl>
   </w:abstractNum>
-  <w:abstractNum w:abstractNumId="39" w15:restartNumberingAfterBreak="0">
+  <w:abstractNum w:abstractNumId="42" w15:restartNumberingAfterBreak="0">
+    <w:nsid w:val="7393300B"/>
+    <w:multiLevelType w:val="hybridMultilevel"/>
+    <w:tmpl w:val="A9C436DE"/>
+    <w:lvl w:ilvl="0" w:tplc="0409000F">
+      <w:start w:val="1"/>
+      <w:numFmt w:val="decimal"/>
+      <w:lvlText w:val="%1."/>
+      <w:lvlJc w:val="left"/>
+      <w:pPr>
+        <w:ind w:left="1080" w:hanging="360"/>
+      </w:pPr>
+    </w:lvl>
+    <w:lvl w:ilvl="1" w:tplc="04090019" w:tentative="1">
+      <w:start w:val="1"/>
+      <w:numFmt w:val="lowerLetter"/>
+      <w:lvlText w:val="%2."/>
+      <w:lvlJc w:val="left"/>
+      <w:pPr>
+        <w:ind w:left="1800" w:hanging="360"/>
+      </w:pPr>
+    </w:lvl>
+    <w:lvl w:ilvl="2" w:tplc="0409001B" w:tentative="1">
+      <w:start w:val="1"/>
+      <w:numFmt w:val="lowerRoman"/>
+      <w:lvlText w:val="%3."/>
+      <w:lvlJc w:val="right"/>
+      <w:pPr>
+        <w:ind w:left="2520" w:hanging="180"/>
+      </w:pPr>
+    </w:lvl>
+    <w:lvl w:ilvl="3" w:tplc="0409000F" w:tentative="1">
+      <w:start w:val="1"/>
+      <w:numFmt w:val="decimal"/>
+      <w:lvlText w:val="%4."/>
+      <w:lvlJc w:val="left"/>
+      <w:pPr>
+        <w:ind w:left="3240" w:hanging="360"/>
+      </w:pPr>
+    </w:lvl>
+    <w:lvl w:ilvl="4" w:tplc="04090019" w:tentative="1">
+      <w:start w:val="1"/>
+      <w:numFmt w:val="lowerLetter"/>
+      <w:lvlText w:val="%5."/>
+      <w:lvlJc w:val="left"/>
+      <w:pPr>
+        <w:ind w:left="3960" w:hanging="360"/>
+      </w:pPr>
+    </w:lvl>
+    <w:lvl w:ilvl="5" w:tplc="0409001B" w:tentative="1">
+      <w:start w:val="1"/>
+      <w:numFmt w:val="lowerRoman"/>
+      <w:lvlText w:val="%6."/>
+      <w:lvlJc w:val="right"/>
+      <w:pPr>
+        <w:ind w:left="4680" w:hanging="180"/>
+      </w:pPr>
+    </w:lvl>
+    <w:lvl w:ilvl="6" w:tplc="0409000F" w:tentative="1">
+      <w:start w:val="1"/>
+      <w:numFmt w:val="decimal"/>
+      <w:lvlText w:val="%7."/>
+      <w:lvlJc w:val="left"/>
+      <w:pPr>
+        <w:ind w:left="5400" w:hanging="360"/>
+      </w:pPr>
+    </w:lvl>
+    <w:lvl w:ilvl="7" w:tplc="04090019" w:tentative="1">
+      <w:start w:val="1"/>
+      <w:numFmt w:val="lowerLetter"/>
+      <w:lvlText w:val="%8."/>
+      <w:lvlJc w:val="left"/>
+      <w:pPr>
+        <w:ind w:left="6120" w:hanging="360"/>
+      </w:pPr>
+    </w:lvl>
+    <w:lvl w:ilvl="8" w:tplc="0409001B" w:tentative="1">
+      <w:start w:val="1"/>
+      <w:numFmt w:val="lowerRoman"/>
+      <w:lvlText w:val="%9."/>
+      <w:lvlJc w:val="right"/>
+      <w:pPr>
+        <w:ind w:left="6840" w:hanging="180"/>
+      </w:pPr>
+    </w:lvl>
+  </w:abstractNum>
+  <w:abstractNum w:abstractNumId="43" w15:restartNumberingAfterBreak="0">
     <w:nsid w:val="73E60EFE"/>
     <w:multiLevelType w:val="hybridMultilevel"/>
     <w:tmpl w:val="E9F4B4BE"/>
@@ -14412,7 +17272,7 @@
       </w:pPr>
     </w:lvl>
   </w:abstractNum>
-  <w:abstractNum w:abstractNumId="40" w15:restartNumberingAfterBreak="0">
+  <w:abstractNum w:abstractNumId="44" w15:restartNumberingAfterBreak="0">
     <w:nsid w:val="7A060B79"/>
     <w:multiLevelType w:val="hybridMultilevel"/>
     <w:tmpl w:val="2B6E8C7C"/>
@@ -14501,7 +17361,7 @@
       </w:pPr>
     </w:lvl>
   </w:abstractNum>
-  <w:abstractNum w:abstractNumId="41" w15:restartNumberingAfterBreak="0">
+  <w:abstractNum w:abstractNumId="45" w15:restartNumberingAfterBreak="0">
     <w:nsid w:val="7B3156D7"/>
     <w:multiLevelType w:val="hybridMultilevel"/>
     <w:tmpl w:val="D79060AE"/>
@@ -14592,7 +17452,7 @@
       </w:pPr>
     </w:lvl>
   </w:abstractNum>
-  <w:abstractNum w:abstractNumId="42" w15:restartNumberingAfterBreak="0">
+  <w:abstractNum w:abstractNumId="46" w15:restartNumberingAfterBreak="0">
     <w:nsid w:val="7C093E54"/>
     <w:multiLevelType w:val="hybridMultilevel"/>
     <w:tmpl w:val="07E2E3AC"/>
@@ -14681,7 +17541,7 @@
       </w:pPr>
     </w:lvl>
   </w:abstractNum>
-  <w:abstractNum w:abstractNumId="43" w15:restartNumberingAfterBreak="0">
+  <w:abstractNum w:abstractNumId="47" w15:restartNumberingAfterBreak="0">
     <w:nsid w:val="7D2543A3"/>
     <w:multiLevelType w:val="hybridMultilevel"/>
     <w:tmpl w:val="49385B7E"/>
@@ -14770,7 +17630,7 @@
       </w:pPr>
     </w:lvl>
   </w:abstractNum>
-  <w:abstractNum w:abstractNumId="44" w15:restartNumberingAfterBreak="0">
+  <w:abstractNum w:abstractNumId="48" w15:restartNumberingAfterBreak="0">
     <w:nsid w:val="7D2F4AD1"/>
     <w:multiLevelType w:val="hybridMultilevel"/>
     <w:tmpl w:val="23CEFC16"/>
@@ -14859,7 +17719,7 @@
       </w:pPr>
     </w:lvl>
   </w:abstractNum>
-  <w:abstractNum w:abstractNumId="45" w15:restartNumberingAfterBreak="0">
+  <w:abstractNum w:abstractNumId="49" w15:restartNumberingAfterBreak="0">
     <w:nsid w:val="7DBE32CF"/>
     <w:multiLevelType w:val="hybridMultilevel"/>
     <w:tmpl w:val="C92AF380"/>
@@ -14948,7 +17808,7 @@
       </w:pPr>
     </w:lvl>
   </w:abstractNum>
-  <w:abstractNum w:abstractNumId="46" w15:restartNumberingAfterBreak="0">
+  <w:abstractNum w:abstractNumId="50" w15:restartNumberingAfterBreak="0">
     <w:nsid w:val="7F540412"/>
     <w:multiLevelType w:val="hybridMultilevel"/>
     <w:tmpl w:val="E5C674FA"/>
@@ -15037,7 +17897,7 @@
       </w:pPr>
     </w:lvl>
   </w:abstractNum>
-  <w:abstractNum w:abstractNumId="47" w15:restartNumberingAfterBreak="0">
+  <w:abstractNum w:abstractNumId="51" w15:restartNumberingAfterBreak="0">
     <w:nsid w:val="7F650AC6"/>
     <w:multiLevelType w:val="hybridMultilevel"/>
     <w:tmpl w:val="A54E48EE"/>
@@ -15126,7 +17986,7 @@
       </w:pPr>
     </w:lvl>
   </w:abstractNum>
-  <w:abstractNum w:abstractNumId="48" w15:restartNumberingAfterBreak="0">
+  <w:abstractNum w:abstractNumId="52" w15:restartNumberingAfterBreak="0">
     <w:nsid w:val="7F9E247D"/>
     <w:multiLevelType w:val="hybridMultilevel"/>
     <w:tmpl w:val="7CD2FB98"/>
@@ -15215,7 +18075,7 @@
       </w:pPr>
     </w:lvl>
   </w:abstractNum>
-  <w:abstractNum w:abstractNumId="49" w15:restartNumberingAfterBreak="0">
+  <w:abstractNum w:abstractNumId="53" w15:restartNumberingAfterBreak="0">
     <w:nsid w:val="7FE30ED6"/>
     <w:multiLevelType w:val="hybridMultilevel"/>
     <w:tmpl w:val="B81A6F3C"/>
@@ -15305,64 +18165,64 @@
     </w:lvl>
   </w:abstractNum>
   <w:num w:numId="1" w16cid:durableId="851644996">
-    <w:abstractNumId w:val="21"/>
+    <w:abstractNumId w:val="24"/>
   </w:num>
   <w:num w:numId="2" w16cid:durableId="1093429897">
-    <w:abstractNumId w:val="20"/>
+    <w:abstractNumId w:val="23"/>
   </w:num>
   <w:num w:numId="3" w16cid:durableId="392241423">
-    <w:abstractNumId w:val="23"/>
+    <w:abstractNumId w:val="26"/>
   </w:num>
   <w:num w:numId="4" w16cid:durableId="2033145947">
-    <w:abstractNumId w:val="46"/>
+    <w:abstractNumId w:val="50"/>
   </w:num>
   <w:num w:numId="5" w16cid:durableId="202055902">
     <w:abstractNumId w:val="1"/>
   </w:num>
   <w:num w:numId="6" w16cid:durableId="1370255834">
-    <w:abstractNumId w:val="35"/>
+    <w:abstractNumId w:val="38"/>
   </w:num>
   <w:num w:numId="7" w16cid:durableId="1398819235">
-    <w:abstractNumId w:val="18"/>
+    <w:abstractNumId w:val="20"/>
   </w:num>
   <w:num w:numId="8" w16cid:durableId="1640839801">
-    <w:abstractNumId w:val="42"/>
+    <w:abstractNumId w:val="46"/>
   </w:num>
   <w:num w:numId="9" w16cid:durableId="1914927308">
     <w:abstractNumId w:val="4"/>
   </w:num>
   <w:num w:numId="10" w16cid:durableId="578298169">
-    <w:abstractNumId w:val="33"/>
+    <w:abstractNumId w:val="36"/>
   </w:num>
   <w:num w:numId="11" w16cid:durableId="1107581818">
     <w:abstractNumId w:val="13"/>
   </w:num>
   <w:num w:numId="12" w16cid:durableId="2062249634">
-    <w:abstractNumId w:val="17"/>
+    <w:abstractNumId w:val="19"/>
   </w:num>
   <w:num w:numId="13" w16cid:durableId="819930803">
-    <w:abstractNumId w:val="45"/>
+    <w:abstractNumId w:val="49"/>
   </w:num>
   <w:num w:numId="14" w16cid:durableId="1214193706">
-    <w:abstractNumId w:val="32"/>
+    <w:abstractNumId w:val="35"/>
   </w:num>
   <w:num w:numId="15" w16cid:durableId="1183664756">
-    <w:abstractNumId w:val="25"/>
+    <w:abstractNumId w:val="28"/>
   </w:num>
   <w:num w:numId="16" w16cid:durableId="537856220">
     <w:abstractNumId w:val="7"/>
   </w:num>
   <w:num w:numId="17" w16cid:durableId="463011993">
+    <w:abstractNumId w:val="30"/>
+  </w:num>
+  <w:num w:numId="18" w16cid:durableId="1482582286">
+    <w:abstractNumId w:val="41"/>
+  </w:num>
+  <w:num w:numId="19" w16cid:durableId="1501500492">
     <w:abstractNumId w:val="27"/>
   </w:num>
-  <w:num w:numId="18" w16cid:durableId="1482582286">
-    <w:abstractNumId w:val="38"/>
-  </w:num>
-  <w:num w:numId="19" w16cid:durableId="1501500492">
-    <w:abstractNumId w:val="24"/>
-  </w:num>
   <w:num w:numId="20" w16cid:durableId="1992253231">
-    <w:abstractNumId w:val="41"/>
+    <w:abstractNumId w:val="45"/>
   </w:num>
   <w:num w:numId="21" w16cid:durableId="1919510597">
     <w:abstractNumId w:val="11"/>
@@ -15371,22 +18231,22 @@
     <w:abstractNumId w:val="2"/>
   </w:num>
   <w:num w:numId="23" w16cid:durableId="233318046">
-    <w:abstractNumId w:val="48"/>
+    <w:abstractNumId w:val="52"/>
   </w:num>
   <w:num w:numId="24" w16cid:durableId="271715766">
     <w:abstractNumId w:val="9"/>
   </w:num>
   <w:num w:numId="25" w16cid:durableId="496187473">
-    <w:abstractNumId w:val="47"/>
+    <w:abstractNumId w:val="51"/>
   </w:num>
   <w:num w:numId="26" w16cid:durableId="1878423866">
     <w:abstractNumId w:val="0"/>
   </w:num>
   <w:num w:numId="27" w16cid:durableId="1177305161">
-    <w:abstractNumId w:val="37"/>
+    <w:abstractNumId w:val="40"/>
   </w:num>
   <w:num w:numId="28" w16cid:durableId="1164469922">
-    <w:abstractNumId w:val="40"/>
+    <w:abstractNumId w:val="44"/>
   </w:num>
   <w:num w:numId="29" w16cid:durableId="277638703">
     <w:abstractNumId w:val="6"/>
@@ -15395,7 +18255,7 @@
     <w:abstractNumId w:val="10"/>
   </w:num>
   <w:num w:numId="31" w16cid:durableId="1846166229">
-    <w:abstractNumId w:val="43"/>
+    <w:abstractNumId w:val="47"/>
   </w:num>
   <w:num w:numId="32" w16cid:durableId="1931498470">
     <w:abstractNumId w:val="5"/>
@@ -15404,55 +18264,67 @@
     <w:abstractNumId w:val="14"/>
   </w:num>
   <w:num w:numId="34" w16cid:durableId="537592888">
-    <w:abstractNumId w:val="16"/>
+    <w:abstractNumId w:val="17"/>
   </w:num>
   <w:num w:numId="35" w16cid:durableId="28342985">
     <w:abstractNumId w:val="12"/>
   </w:num>
   <w:num w:numId="36" w16cid:durableId="216017598">
-    <w:abstractNumId w:val="30"/>
+    <w:abstractNumId w:val="33"/>
   </w:num>
   <w:num w:numId="37" w16cid:durableId="1923295863">
-    <w:abstractNumId w:val="44"/>
+    <w:abstractNumId w:val="48"/>
   </w:num>
   <w:num w:numId="38" w16cid:durableId="413674313">
+    <w:abstractNumId w:val="25"/>
+  </w:num>
+  <w:num w:numId="39" w16cid:durableId="478501132">
+    <w:abstractNumId w:val="43"/>
+  </w:num>
+  <w:num w:numId="40" w16cid:durableId="711543072">
+    <w:abstractNumId w:val="29"/>
+  </w:num>
+  <w:num w:numId="41" w16cid:durableId="958493156">
     <w:abstractNumId w:val="22"/>
   </w:num>
-  <w:num w:numId="39" w16cid:durableId="478501132">
+  <w:num w:numId="42" w16cid:durableId="774711191">
     <w:abstractNumId w:val="39"/>
   </w:num>
-  <w:num w:numId="40" w16cid:durableId="711543072">
-    <w:abstractNumId w:val="26"/>
-  </w:num>
-  <w:num w:numId="41" w16cid:durableId="958493156">
-    <w:abstractNumId w:val="19"/>
-  </w:num>
-  <w:num w:numId="42" w16cid:durableId="774711191">
-    <w:abstractNumId w:val="36"/>
-  </w:num>
   <w:num w:numId="43" w16cid:durableId="820123311">
-    <w:abstractNumId w:val="49"/>
+    <w:abstractNumId w:val="53"/>
   </w:num>
   <w:num w:numId="44" w16cid:durableId="409890200">
-    <w:abstractNumId w:val="29"/>
+    <w:abstractNumId w:val="32"/>
   </w:num>
   <w:num w:numId="45" w16cid:durableId="2019500496">
-    <w:abstractNumId w:val="34"/>
+    <w:abstractNumId w:val="37"/>
   </w:num>
   <w:num w:numId="46" w16cid:durableId="332102753">
-    <w:abstractNumId w:val="31"/>
+    <w:abstractNumId w:val="34"/>
   </w:num>
   <w:num w:numId="47" w16cid:durableId="1379428125">
     <w:abstractNumId w:val="8"/>
   </w:num>
   <w:num w:numId="48" w16cid:durableId="982393518">
-    <w:abstractNumId w:val="28"/>
+    <w:abstractNumId w:val="31"/>
   </w:num>
   <w:num w:numId="49" w16cid:durableId="1752892429">
     <w:abstractNumId w:val="3"/>
   </w:num>
   <w:num w:numId="50" w16cid:durableId="87237186">
     <w:abstractNumId w:val="15"/>
+  </w:num>
+  <w:num w:numId="51" w16cid:durableId="982850493">
+    <w:abstractNumId w:val="21"/>
+  </w:num>
+  <w:num w:numId="52" w16cid:durableId="1143890282">
+    <w:abstractNumId w:val="42"/>
+  </w:num>
+  <w:num w:numId="53" w16cid:durableId="737241610">
+    <w:abstractNumId w:val="16"/>
+  </w:num>
+  <w:num w:numId="54" w16cid:durableId="1143961445">
+    <w:abstractNumId w:val="18"/>
   </w:num>
 </w:numbering>
 </file>

</xml_diff>

<commit_message>
Algebra 2 - Chapter 3: Exponential and Logarithmic Expressions and Equations - 3.3 Logarithms - Check Your Understanding of Section 3.3 - B. Show how you arrived at your answers.
</commit_message>
<xml_diff>
--- a/Algebra-2/ch03/Algebra 2 - Chapter 3.docx
+++ b/Algebra-2/ch03/Algebra 2 - Chapter 3.docx
@@ -134,7 +134,21 @@
         <w:rPr>
           <w:rFonts w:eastAsiaTheme="minorEastAsia"/>
         </w:rPr>
-        <w:t xml:space="preserve">, which in this case is the number 2, and an </w:t>
+        <w:t xml:space="preserve">, which in this case is </w:t>
+      </w:r>
+      <w:proofErr w:type="gramStart"/>
+      <w:r>
+        <w:rPr>
+          <w:rFonts w:eastAsiaTheme="minorEastAsia"/>
+        </w:rPr>
+        <w:t>the number</w:t>
+      </w:r>
+      <w:proofErr w:type="gramEnd"/>
+      <w:r>
+        <w:rPr>
+          <w:rFonts w:eastAsiaTheme="minorEastAsia"/>
+        </w:rPr>
+        <w:t xml:space="preserve"> 2, and an </w:t>
       </w:r>
       <w:r>
         <w:rPr>
@@ -148,7 +162,21 @@
         <w:rPr>
           <w:rFonts w:eastAsiaTheme="minorEastAsia"/>
         </w:rPr>
-        <w:t>, which in this case is the number 5. For positive integer exponents, the expression can be evaluated by multiplying the base by itself the number of times of the exponent.</w:t>
+        <w:t xml:space="preserve">, which in this case is </w:t>
+      </w:r>
+      <w:proofErr w:type="gramStart"/>
+      <w:r>
+        <w:rPr>
+          <w:rFonts w:eastAsiaTheme="minorEastAsia"/>
+        </w:rPr>
+        <w:t>the number</w:t>
+      </w:r>
+      <w:proofErr w:type="gramEnd"/>
+      <w:r>
+        <w:rPr>
+          <w:rFonts w:eastAsiaTheme="minorEastAsia"/>
+        </w:rPr>
+        <w:t xml:space="preserve"> 5. For positive integer exponents, the expression can be evaluated by multiplying the base by itself the number of times of the exponent.</w:t>
       </w:r>
     </w:p>
     <w:p>
@@ -486,8 +514,36 @@
           <w:b/>
           <w:bCs/>
         </w:rPr>
-        <w:t>Raising a Power to a Power</w:t>
-      </w:r>
+        <w:t xml:space="preserve">Raising </w:t>
+      </w:r>
+      <w:proofErr w:type="gramStart"/>
+      <w:r>
+        <w:rPr>
+          <w:rFonts w:eastAsiaTheme="minorEastAsia"/>
+          <w:b/>
+          <w:bCs/>
+        </w:rPr>
+        <w:t>a Power</w:t>
+      </w:r>
+      <w:proofErr w:type="gramEnd"/>
+      <w:r>
+        <w:rPr>
+          <w:rFonts w:eastAsiaTheme="minorEastAsia"/>
+          <w:b/>
+          <w:bCs/>
+        </w:rPr>
+        <w:t xml:space="preserve"> to </w:t>
+      </w:r>
+      <w:proofErr w:type="gramStart"/>
+      <w:r>
+        <w:rPr>
+          <w:rFonts w:eastAsiaTheme="minorEastAsia"/>
+          <w:b/>
+          <w:bCs/>
+        </w:rPr>
+        <w:t>a Power</w:t>
+      </w:r>
+      <w:proofErr w:type="gramEnd"/>
     </w:p>
     <w:p>
       <w:pPr>
@@ -1259,6 +1315,7 @@
         </w:rPr>
         <w:t xml:space="preserve">, take the </w:t>
       </w:r>
+      <w:proofErr w:type="spellStart"/>
       <w:r>
         <w:rPr>
           <w:rFonts w:eastAsiaTheme="minorEastAsia"/>
@@ -1271,7 +1328,14 @@
         <w:rPr>
           <w:rFonts w:eastAsiaTheme="minorEastAsia"/>
         </w:rPr>
-        <w:t xml:space="preserve">th root of the number and raise it to the </w:t>
+        <w:t>th</w:t>
+      </w:r>
+      <w:proofErr w:type="spellEnd"/>
+      <w:r>
+        <w:rPr>
+          <w:rFonts w:eastAsiaTheme="minorEastAsia"/>
+        </w:rPr>
+        <w:t xml:space="preserve"> root of the number and raise it to the </w:t>
       </w:r>
       <w:r>
         <w:rPr>
@@ -4166,7 +4230,21 @@
         <w:rPr>
           <w:rFonts w:eastAsiaTheme="minorEastAsia"/>
         </w:rPr>
-        <w:t>. Show how the properties of negative exponents justifies this answer.</w:t>
+        <w:t xml:space="preserve">. Show how the properties of negative exponents </w:t>
+      </w:r>
+      <w:proofErr w:type="gramStart"/>
+      <w:r>
+        <w:rPr>
+          <w:rFonts w:eastAsiaTheme="minorEastAsia"/>
+        </w:rPr>
+        <w:t>justifies</w:t>
+      </w:r>
+      <w:proofErr w:type="gramEnd"/>
+      <w:r>
+        <w:rPr>
+          <w:rFonts w:eastAsiaTheme="minorEastAsia"/>
+        </w:rPr>
+        <w:t xml:space="preserve"> this answer.</w:t>
       </w:r>
       <w:r>
         <w:rPr>
@@ -5669,7 +5747,49 @@
           <w:rFonts w:eastAsiaTheme="minorEastAsia"/>
         </w:rPr>
         <w:lastRenderedPageBreak/>
-        <w:t>3.2 Solving Exponential Equations By Guess and Check Or By Graphing</w:t>
+        <w:t xml:space="preserve">3.2 Solving Exponential Equations </w:t>
+      </w:r>
+      <w:proofErr w:type="gramStart"/>
+      <w:r>
+        <w:rPr>
+          <w:rFonts w:eastAsiaTheme="minorEastAsia"/>
+        </w:rPr>
+        <w:t>By</w:t>
+      </w:r>
+      <w:proofErr w:type="gramEnd"/>
+      <w:r>
+        <w:rPr>
+          <w:rFonts w:eastAsiaTheme="minorEastAsia"/>
+        </w:rPr>
+        <w:t xml:space="preserve"> Guess and Check </w:t>
+      </w:r>
+      <w:proofErr w:type="gramStart"/>
+      <w:r>
+        <w:rPr>
+          <w:rFonts w:eastAsiaTheme="minorEastAsia"/>
+        </w:rPr>
+        <w:t>Or</w:t>
+      </w:r>
+      <w:proofErr w:type="gramEnd"/>
+      <w:r>
+        <w:rPr>
+          <w:rFonts w:eastAsiaTheme="minorEastAsia"/>
+        </w:rPr>
+        <w:t xml:space="preserve"> </w:t>
+      </w:r>
+      <w:proofErr w:type="gramStart"/>
+      <w:r>
+        <w:rPr>
+          <w:rFonts w:eastAsiaTheme="minorEastAsia"/>
+        </w:rPr>
+        <w:t>By</w:t>
+      </w:r>
+      <w:proofErr w:type="gramEnd"/>
+      <w:r>
+        <w:rPr>
+          <w:rFonts w:eastAsiaTheme="minorEastAsia"/>
+        </w:rPr>
+        <w:t xml:space="preserve"> Graphing</w:t>
       </w:r>
     </w:p>
     <w:p>
@@ -8836,7 +8956,17 @@
     </w:p>
     <w:p>
       <w:r>
-        <w:t>When an exponential equation has an answer that is not an integer, one way to get a approximate answer is to use the intersect feature of the graphing calculator.</w:t>
+        <w:t xml:space="preserve">When an exponential equation has an answer that is not an integer, one way to get </w:t>
+      </w:r>
+      <w:proofErr w:type="spellStart"/>
+      <w:proofErr w:type="gramStart"/>
+      <w:r>
+        <w:t>a</w:t>
+      </w:r>
+      <w:proofErr w:type="spellEnd"/>
+      <w:proofErr w:type="gramEnd"/>
+      <w:r>
+        <w:t xml:space="preserve"> approximate answer is to use the intersect feature of the graphing calculator.</w:t>
       </w:r>
     </w:p>
     <w:p>
@@ -8848,7 +8978,7 @@
           <w:noProof/>
         </w:rPr>
         <w:drawing>
-          <wp:inline distT="0" distB="0" distL="0" distR="0" wp14:anchorId="6085E0F2" wp14:editId="7A3EB5A7">
+          <wp:inline distT="0" distB="0" distL="0" distR="0" wp14:anchorId="6085E0F2" wp14:editId="77A22360">
             <wp:extent cx="1618488" cy="2459736"/>
             <wp:effectExtent l="0" t="0" r="1270" b="0"/>
             <wp:docPr id="1131676219" name="Picture 6"/>
@@ -10943,7 +11073,7 @@
           <w:noProof/>
         </w:rPr>
         <w:drawing>
-          <wp:inline distT="0" distB="0" distL="0" distR="0" wp14:anchorId="2A98616C" wp14:editId="48017051">
+          <wp:inline distT="0" distB="0" distL="0" distR="0" wp14:anchorId="2A98616C" wp14:editId="1DB9B003">
             <wp:extent cx="1563624" cy="2651760"/>
             <wp:effectExtent l="0" t="0" r="0" b="0"/>
             <wp:docPr id="81059691" name="Picture 2"/>
@@ -13351,7 +13481,15 @@
         <w:t>logarithm</w:t>
       </w:r>
       <w:r>
-        <w:t xml:space="preserve"> is the number that a number needs to be raised to in order to get another number. Logarithms are written in the form </w:t>
+        <w:t xml:space="preserve"> is the number that a number needs to be raised to </w:t>
+      </w:r>
+      <w:proofErr w:type="gramStart"/>
+      <w:r>
+        <w:t>in order to</w:t>
+      </w:r>
+      <w:proofErr w:type="gramEnd"/>
+      <w:r>
+        <w:t xml:space="preserve"> get another number. Logarithms are written in the form </w:t>
       </w:r>
       <m:oMath>
         <m:sSub>
@@ -13519,6 +13657,82 @@
         </w:rPr>
         <w:t xml:space="preserve"> is 5.</w:t>
       </w:r>
+    </w:p>
+    <w:p>
+      <w:pPr>
+        <w:rPr>
+          <w:rFonts w:eastAsiaTheme="minorEastAsia"/>
+        </w:rPr>
+      </w:pPr>
+      <m:oMathPara>
+        <m:oMath>
+          <m:sSub>
+            <m:sSubPr>
+              <m:ctrlPr>
+                <w:rPr>
+                  <w:rFonts w:ascii="Cambria Math" w:eastAsiaTheme="minorEastAsia" w:hAnsi="Cambria Math"/>
+                  <w:i/>
+                  <w:highlight w:val="yellow"/>
+                </w:rPr>
+              </m:ctrlPr>
+            </m:sSubPr>
+            <m:e>
+              <m:r>
+                <w:rPr>
+                  <w:rFonts w:ascii="Cambria Math" w:eastAsiaTheme="minorEastAsia" w:hAnsi="Cambria Math"/>
+                  <w:highlight w:val="yellow"/>
+                </w:rPr>
+                <m:t>log</m:t>
+              </m:r>
+            </m:e>
+            <m:sub>
+              <m:r>
+                <w:rPr>
+                  <w:rFonts w:ascii="Cambria Math" w:eastAsiaTheme="minorEastAsia" w:hAnsi="Cambria Math"/>
+                  <w:highlight w:val="yellow"/>
+                </w:rPr>
+                <m:t>b</m:t>
+              </m:r>
+            </m:sub>
+          </m:sSub>
+          <m:sSup>
+            <m:sSupPr>
+              <m:ctrlPr>
+                <w:rPr>
+                  <w:rFonts w:ascii="Cambria Math" w:eastAsiaTheme="minorEastAsia" w:hAnsi="Cambria Math"/>
+                  <w:i/>
+                  <w:highlight w:val="yellow"/>
+                </w:rPr>
+              </m:ctrlPr>
+            </m:sSupPr>
+            <m:e>
+              <m:r>
+                <w:rPr>
+                  <w:rFonts w:ascii="Cambria Math" w:eastAsiaTheme="minorEastAsia" w:hAnsi="Cambria Math"/>
+                  <w:highlight w:val="yellow"/>
+                </w:rPr>
+                <m:t>a</m:t>
+              </m:r>
+            </m:e>
+            <m:sup>
+              <m:r>
+                <w:rPr>
+                  <w:rFonts w:ascii="Cambria Math" w:eastAsiaTheme="minorEastAsia" w:hAnsi="Cambria Math"/>
+                  <w:highlight w:val="yellow"/>
+                </w:rPr>
+                <m:t>b</m:t>
+              </m:r>
+            </m:sup>
+          </m:sSup>
+          <m:r>
+            <w:rPr>
+              <w:rFonts w:ascii="Cambria Math" w:eastAsiaTheme="minorEastAsia" w:hAnsi="Cambria Math"/>
+              <w:highlight w:val="yellow"/>
+            </w:rPr>
+            <m:t>=b</m:t>
+          </m:r>
+        </m:oMath>
+      </m:oMathPara>
     </w:p>
     <w:p>
       <w:pPr>
@@ -14693,7 +14907,21 @@
         <w:rPr>
           <w:rFonts w:eastAsiaTheme="minorEastAsia"/>
         </w:rPr>
-        <w:t>. For other bases, the two calculators used in this book have a built-in function for calculating logarithms.</w:t>
+        <w:t xml:space="preserve">. For other </w:t>
+      </w:r>
+      <w:proofErr w:type="gramStart"/>
+      <w:r>
+        <w:rPr>
+          <w:rFonts w:eastAsiaTheme="minorEastAsia"/>
+        </w:rPr>
+        <w:t>bases</w:t>
+      </w:r>
+      <w:proofErr w:type="gramEnd"/>
+      <w:r>
+        <w:rPr>
+          <w:rFonts w:eastAsiaTheme="minorEastAsia"/>
+        </w:rPr>
+        <w:t>, the two calculators used in this book have a built-in function for calculating logarithms.</w:t>
       </w:r>
     </w:p>
     <w:p>
@@ -17084,7 +17312,21 @@
         <w:rPr>
           <w:rFonts w:eastAsiaTheme="minorEastAsia"/>
         </w:rPr>
-        <w:t xml:space="preserve"> but, instead, is a more complicated expression. When this happens, there is more algebra to do after the log step to isolate the </w:t>
+        <w:t xml:space="preserve"> but, instead, </w:t>
+      </w:r>
+      <w:proofErr w:type="gramStart"/>
+      <w:r>
+        <w:rPr>
+          <w:rFonts w:eastAsiaTheme="minorEastAsia"/>
+        </w:rPr>
+        <w:t>is</w:t>
+      </w:r>
+      <w:proofErr w:type="gramEnd"/>
+      <w:r>
+        <w:rPr>
+          <w:rFonts w:eastAsiaTheme="minorEastAsia"/>
+        </w:rPr>
+        <w:t xml:space="preserve"> a more complicated expression. When this happens, there is more algebra to do after the log step to isolate the </w:t>
       </w:r>
       <m:oMath>
         <m:r>
@@ -18027,7 +18269,25 @@
           <w:b/>
           <w:bCs/>
         </w:rPr>
-        <w:t>Leaving the Solution to an Exponential Equation in Unsimplified Form</w:t>
+        <w:t xml:space="preserve">Leaving the Solution to an Exponential Equation in </w:t>
+      </w:r>
+      <w:proofErr w:type="spellStart"/>
+      <w:r>
+        <w:rPr>
+          <w:rFonts w:eastAsiaTheme="minorEastAsia"/>
+          <w:b/>
+          <w:bCs/>
+        </w:rPr>
+        <w:t>Unsimplified</w:t>
+      </w:r>
+      <w:proofErr w:type="spellEnd"/>
+      <w:r>
+        <w:rPr>
+          <w:rFonts w:eastAsiaTheme="minorEastAsia"/>
+          <w:b/>
+          <w:bCs/>
+        </w:rPr>
+        <w:t xml:space="preserve"> Form</w:t>
       </w:r>
     </w:p>
     <w:p>
@@ -18046,7 +18306,21 @@
         <w:rPr>
           <w:rFonts w:eastAsiaTheme="minorEastAsia"/>
         </w:rPr>
-        <w:t xml:space="preserve"> in a multiple-choice question about an exponential equation, the answer choices are not simply numbers. Instead, they are more involved mathematical expressions involving logarithms. These can be solved without using the calculator log functions.</w:t>
+        <w:t xml:space="preserve"> in a multiple-choice question about an exponential equation, the answer choices are not simply numbers. Instead, they are more </w:t>
+      </w:r>
+      <w:proofErr w:type="gramStart"/>
+      <w:r>
+        <w:rPr>
+          <w:rFonts w:eastAsiaTheme="minorEastAsia"/>
+        </w:rPr>
+        <w:t>involved</w:t>
+      </w:r>
+      <w:proofErr w:type="gramEnd"/>
+      <w:r>
+        <w:rPr>
+          <w:rFonts w:eastAsiaTheme="minorEastAsia"/>
+        </w:rPr>
+        <w:t xml:space="preserve"> mathematical expressions involving logarithms. These can be solved without using the calculator log functions.</w:t>
       </w:r>
     </w:p>
     <w:p>
@@ -19236,7 +19510,21 @@
         <w:rPr>
           <w:rFonts w:eastAsiaTheme="minorEastAsia"/>
         </w:rPr>
-        <w:t xml:space="preserve"> has points in quadrants I and II has a horizontal asymptote at </w:t>
+        <w:t xml:space="preserve"> has points in quadrants I and II </w:t>
+      </w:r>
+      <w:proofErr w:type="gramStart"/>
+      <w:r>
+        <w:rPr>
+          <w:rFonts w:eastAsiaTheme="minorEastAsia"/>
+        </w:rPr>
+        <w:t>has</w:t>
+      </w:r>
+      <w:proofErr w:type="gramEnd"/>
+      <w:r>
+        <w:rPr>
+          <w:rFonts w:eastAsiaTheme="minorEastAsia"/>
+        </w:rPr>
+        <w:t xml:space="preserve"> a horizontal asymptote at </w:t>
       </w:r>
       <m:oMath>
         <m:r>
@@ -19892,6 +20180,9 @@
             <m:t>350=x</m:t>
           </m:r>
           <m:r>
+            <m:rPr>
+              <m:sty m:val="p"/>
+            </m:rPr>
             <w:rPr>
               <w:rFonts w:eastAsiaTheme="minorEastAsia"/>
             </w:rPr>
@@ -20147,15 +20438,12 @@
             <w:rPr>
               <w:rFonts w:ascii="Cambria Math" w:eastAsiaTheme="minorEastAsia" w:hAnsi="Cambria Math"/>
             </w:rPr>
-            <m:t>=</m:t>
+            <m:t>=90</m:t>
           </m:r>
           <m:r>
-            <w:rPr>
-              <w:rFonts w:ascii="Cambria Math" w:eastAsiaTheme="minorEastAsia" w:hAnsi="Cambria Math"/>
-            </w:rPr>
-            <m:t>90</m:t>
-          </m:r>
-          <m:r>
+            <m:rPr>
+              <m:sty m:val="p"/>
+            </m:rPr>
             <w:rPr>
               <w:rFonts w:eastAsiaTheme="minorEastAsia"/>
             </w:rPr>
@@ -20283,6 +20571,9 @@
             <m:t>=3.2</m:t>
           </m:r>
           <m:r>
+            <m:rPr>
+              <m:sty m:val="p"/>
+            </m:rPr>
             <w:rPr>
               <w:rFonts w:eastAsiaTheme="minorEastAsia"/>
             </w:rPr>
@@ -20404,16 +20695,7 @@
           <w:rPr>
             <w:rFonts w:ascii="Cambria Math" w:eastAsiaTheme="minorEastAsia" w:hAnsi="Cambria Math"/>
           </w:rPr>
-          <m:t>y</m:t>
-        </m:r>
-        <m:r>
-          <m:rPr>
-            <m:sty m:val="bi"/>
-          </m:rPr>
-          <w:rPr>
-            <w:rFonts w:ascii="Cambria Math" w:eastAsiaTheme="minorEastAsia" w:hAnsi="Cambria Math"/>
-          </w:rPr>
-          <m:t>=</m:t>
+          <m:t>y=</m:t>
         </m:r>
         <m:sSub>
           <m:sSubPr>
@@ -20690,7 +20972,3066 @@
         </m:sSup>
       </m:oMath>
     </w:p>
-    <w:p/>
+    <w:p>
+      <w:pPr>
+        <w:pStyle w:val="ListParagraph"/>
+        <w:numPr>
+          <w:ilvl w:val="0"/>
+          <w:numId w:val="55"/>
+        </w:numPr>
+      </w:pPr>
+      <w:r>
+        <w:br w:type="column"/>
+      </w:r>
+      <w:r>
+        <w:rPr>
+          <w:i/>
+          <w:iCs/>
+        </w:rPr>
+        <w:t>Show how you arrived at your answers</w:t>
+      </w:r>
+      <w:r>
+        <w:t>.</w:t>
+      </w:r>
+    </w:p>
+    <w:p>
+      <w:pPr>
+        <w:pStyle w:val="ListParagraph"/>
+        <w:numPr>
+          <w:ilvl w:val="0"/>
+          <w:numId w:val="58"/>
+        </w:numPr>
+      </w:pPr>
+      <w:r>
+        <w:t xml:space="preserve">Which is greater </w:t>
+      </w:r>
+      <m:oMath>
+        <m:sSub>
+          <m:sSubPr>
+            <m:ctrlPr>
+              <w:rPr>
+                <w:rFonts w:ascii="Cambria Math" w:hAnsi="Cambria Math"/>
+                <w:i/>
+              </w:rPr>
+            </m:ctrlPr>
+          </m:sSubPr>
+          <m:e>
+            <m:r>
+              <w:rPr>
+                <w:rFonts w:ascii="Cambria Math" w:hAnsi="Cambria Math"/>
+              </w:rPr>
+              <m:t>log</m:t>
+            </m:r>
+          </m:e>
+          <m:sub>
+            <m:r>
+              <w:rPr>
+                <w:rFonts w:ascii="Cambria Math" w:hAnsi="Cambria Math"/>
+              </w:rPr>
+              <m:t>3</m:t>
+            </m:r>
+          </m:sub>
+        </m:sSub>
+        <m:r>
+          <w:rPr>
+            <w:rFonts w:ascii="Cambria Math" w:hAnsi="Cambria Math"/>
+          </w:rPr>
+          <m:t>1,000</m:t>
+        </m:r>
+      </m:oMath>
+      <w:r>
+        <w:rPr>
+          <w:rFonts w:eastAsiaTheme="minorEastAsia"/>
+        </w:rPr>
+        <w:t xml:space="preserve"> or </w:t>
+      </w:r>
+      <m:oMath>
+        <m:sSub>
+          <m:sSubPr>
+            <m:ctrlPr>
+              <w:rPr>
+                <w:rFonts w:ascii="Cambria Math" w:eastAsiaTheme="minorEastAsia" w:hAnsi="Cambria Math"/>
+                <w:i/>
+              </w:rPr>
+            </m:ctrlPr>
+          </m:sSubPr>
+          <m:e>
+            <m:r>
+              <w:rPr>
+                <w:rFonts w:ascii="Cambria Math" w:eastAsiaTheme="minorEastAsia" w:hAnsi="Cambria Math"/>
+              </w:rPr>
+              <m:t>log</m:t>
+            </m:r>
+          </m:e>
+          <m:sub>
+            <m:r>
+              <w:rPr>
+                <w:rFonts w:ascii="Cambria Math" w:eastAsiaTheme="minorEastAsia" w:hAnsi="Cambria Math"/>
+              </w:rPr>
+              <m:t>4</m:t>
+            </m:r>
+          </m:sub>
+        </m:sSub>
+        <m:r>
+          <w:rPr>
+            <w:rFonts w:ascii="Cambria Math" w:eastAsiaTheme="minorEastAsia" w:hAnsi="Cambria Math"/>
+          </w:rPr>
+          <m:t>1,000</m:t>
+        </m:r>
+      </m:oMath>
+      <w:r>
+        <w:rPr>
+          <w:rFonts w:eastAsiaTheme="minorEastAsia"/>
+        </w:rPr>
+        <w:t>? Explain your reasoning.</w:t>
+      </w:r>
+    </w:p>
+    <w:p>
+      <w:pPr>
+        <w:pStyle w:val="ListParagraph"/>
+        <w:rPr>
+          <w:rFonts w:eastAsiaTheme="minorEastAsia"/>
+        </w:rPr>
+      </w:pPr>
+      <w:r>
+        <w:rPr>
+          <w:rFonts w:eastAsiaTheme="minorEastAsia"/>
+        </w:rPr>
+        <w:t xml:space="preserve">Change of base formula: </w:t>
+      </w:r>
+      <m:oMath>
+        <m:sSub>
+          <m:sSubPr>
+            <m:ctrlPr>
+              <w:rPr>
+                <w:rFonts w:ascii="Cambria Math" w:eastAsiaTheme="minorEastAsia" w:hAnsi="Cambria Math"/>
+                <w:i/>
+              </w:rPr>
+            </m:ctrlPr>
+          </m:sSubPr>
+          <m:e>
+            <m:r>
+              <w:rPr>
+                <w:rFonts w:ascii="Cambria Math" w:eastAsiaTheme="minorEastAsia" w:hAnsi="Cambria Math"/>
+              </w:rPr>
+              <m:t>log</m:t>
+            </m:r>
+          </m:e>
+          <m:sub>
+            <m:r>
+              <w:rPr>
+                <w:rFonts w:ascii="Cambria Math" w:eastAsiaTheme="minorEastAsia" w:hAnsi="Cambria Math"/>
+              </w:rPr>
+              <m:t>b</m:t>
+            </m:r>
+          </m:sub>
+        </m:sSub>
+        <m:r>
+          <w:rPr>
+            <w:rFonts w:ascii="Cambria Math" w:eastAsiaTheme="minorEastAsia" w:hAnsi="Cambria Math"/>
+          </w:rPr>
+          <m:t>a=</m:t>
+        </m:r>
+        <m:f>
+          <m:fPr>
+            <m:ctrlPr>
+              <w:rPr>
+                <w:rFonts w:ascii="Cambria Math" w:eastAsiaTheme="minorEastAsia" w:hAnsi="Cambria Math"/>
+                <w:i/>
+              </w:rPr>
+            </m:ctrlPr>
+          </m:fPr>
+          <m:num>
+            <m:sSub>
+              <m:sSubPr>
+                <m:ctrlPr>
+                  <w:rPr>
+                    <w:rFonts w:ascii="Cambria Math" w:eastAsiaTheme="minorEastAsia" w:hAnsi="Cambria Math"/>
+                    <w:i/>
+                  </w:rPr>
+                </m:ctrlPr>
+              </m:sSubPr>
+              <m:e>
+                <m:r>
+                  <w:rPr>
+                    <w:rFonts w:ascii="Cambria Math" w:eastAsiaTheme="minorEastAsia" w:hAnsi="Cambria Math"/>
+                  </w:rPr>
+                  <m:t>log</m:t>
+                </m:r>
+              </m:e>
+              <m:sub>
+                <m:r>
+                  <w:rPr>
+                    <w:rFonts w:ascii="Cambria Math" w:eastAsiaTheme="minorEastAsia" w:hAnsi="Cambria Math"/>
+                  </w:rPr>
+                  <m:t>c</m:t>
+                </m:r>
+              </m:sub>
+            </m:sSub>
+            <m:r>
+              <w:rPr>
+                <w:rFonts w:ascii="Cambria Math" w:eastAsiaTheme="minorEastAsia" w:hAnsi="Cambria Math"/>
+              </w:rPr>
+              <m:t>a</m:t>
+            </m:r>
+          </m:num>
+          <m:den>
+            <m:sSub>
+              <m:sSubPr>
+                <m:ctrlPr>
+                  <w:rPr>
+                    <w:rFonts w:ascii="Cambria Math" w:eastAsiaTheme="minorEastAsia" w:hAnsi="Cambria Math"/>
+                    <w:i/>
+                  </w:rPr>
+                </m:ctrlPr>
+              </m:sSubPr>
+              <m:e>
+                <m:r>
+                  <w:rPr>
+                    <w:rFonts w:ascii="Cambria Math" w:eastAsiaTheme="minorEastAsia" w:hAnsi="Cambria Math"/>
+                  </w:rPr>
+                  <m:t>log</m:t>
+                </m:r>
+              </m:e>
+              <m:sub>
+                <m:r>
+                  <w:rPr>
+                    <w:rFonts w:ascii="Cambria Math" w:eastAsiaTheme="minorEastAsia" w:hAnsi="Cambria Math"/>
+                  </w:rPr>
+                  <m:t>c</m:t>
+                </m:r>
+              </m:sub>
+            </m:sSub>
+            <m:r>
+              <w:rPr>
+                <w:rFonts w:ascii="Cambria Math" w:eastAsiaTheme="minorEastAsia" w:hAnsi="Cambria Math"/>
+              </w:rPr>
+              <m:t>b</m:t>
+            </m:r>
+          </m:den>
+        </m:f>
+      </m:oMath>
+    </w:p>
+    <w:p>
+      <w:pPr>
+        <w:pStyle w:val="ListParagraph"/>
+        <w:rPr>
+          <w:rFonts w:eastAsiaTheme="minorEastAsia"/>
+        </w:rPr>
+      </w:pPr>
+      <m:oMathPara>
+        <m:oMath>
+          <m:sSub>
+            <m:sSubPr>
+              <m:ctrlPr>
+                <w:rPr>
+                  <w:rFonts w:ascii="Cambria Math" w:hAnsi="Cambria Math"/>
+                  <w:i/>
+                </w:rPr>
+              </m:ctrlPr>
+            </m:sSubPr>
+            <m:e>
+              <m:r>
+                <w:rPr>
+                  <w:rFonts w:ascii="Cambria Math" w:hAnsi="Cambria Math"/>
+                </w:rPr>
+                <m:t>log</m:t>
+              </m:r>
+            </m:e>
+            <m:sub>
+              <m:r>
+                <w:rPr>
+                  <w:rFonts w:ascii="Cambria Math" w:hAnsi="Cambria Math"/>
+                </w:rPr>
+                <m:t>3</m:t>
+              </m:r>
+            </m:sub>
+          </m:sSub>
+          <m:r>
+            <w:rPr>
+              <w:rFonts w:ascii="Cambria Math" w:hAnsi="Cambria Math"/>
+            </w:rPr>
+            <m:t>1,000</m:t>
+          </m:r>
+          <m:r>
+            <w:rPr>
+              <w:rFonts w:ascii="Cambria Math" w:hAnsi="Cambria Math"/>
+            </w:rPr>
+            <m:t>=</m:t>
+          </m:r>
+          <m:f>
+            <m:fPr>
+              <m:ctrlPr>
+                <w:rPr>
+                  <w:rFonts w:ascii="Cambria Math" w:hAnsi="Cambria Math"/>
+                  <w:i/>
+                </w:rPr>
+              </m:ctrlPr>
+            </m:fPr>
+            <m:num>
+              <m:sSub>
+                <m:sSubPr>
+                  <m:ctrlPr>
+                    <w:rPr>
+                      <w:rFonts w:ascii="Cambria Math" w:hAnsi="Cambria Math"/>
+                      <w:i/>
+                    </w:rPr>
+                  </m:ctrlPr>
+                </m:sSubPr>
+                <m:e>
+                  <m:r>
+                    <w:rPr>
+                      <w:rFonts w:ascii="Cambria Math" w:hAnsi="Cambria Math"/>
+                    </w:rPr>
+                    <m:t>log</m:t>
+                  </m:r>
+                </m:e>
+                <m:sub>
+                  <m:r>
+                    <w:rPr>
+                      <w:rFonts w:ascii="Cambria Math" w:hAnsi="Cambria Math"/>
+                    </w:rPr>
+                    <m:t>10</m:t>
+                  </m:r>
+                </m:sub>
+              </m:sSub>
+              <m:r>
+                <w:rPr>
+                  <w:rFonts w:ascii="Cambria Math" w:hAnsi="Cambria Math"/>
+                </w:rPr>
+                <m:t>1,000</m:t>
+              </m:r>
+            </m:num>
+            <m:den>
+              <m:sSub>
+                <m:sSubPr>
+                  <m:ctrlPr>
+                    <w:rPr>
+                      <w:rFonts w:ascii="Cambria Math" w:hAnsi="Cambria Math"/>
+                      <w:i/>
+                    </w:rPr>
+                  </m:ctrlPr>
+                </m:sSubPr>
+                <m:e>
+                  <m:r>
+                    <w:rPr>
+                      <w:rFonts w:ascii="Cambria Math" w:hAnsi="Cambria Math"/>
+                    </w:rPr>
+                    <m:t>log</m:t>
+                  </m:r>
+                </m:e>
+                <m:sub>
+                  <m:r>
+                    <w:rPr>
+                      <w:rFonts w:ascii="Cambria Math" w:hAnsi="Cambria Math"/>
+                    </w:rPr>
+                    <m:t>10</m:t>
+                  </m:r>
+                </m:sub>
+              </m:sSub>
+              <m:r>
+                <w:rPr>
+                  <w:rFonts w:ascii="Cambria Math" w:hAnsi="Cambria Math"/>
+                </w:rPr>
+                <m:t>3</m:t>
+              </m:r>
+            </m:den>
+          </m:f>
+        </m:oMath>
+      </m:oMathPara>
+    </w:p>
+    <w:p>
+      <w:pPr>
+        <w:pStyle w:val="ListParagraph"/>
+        <w:rPr>
+          <w:rFonts w:eastAsiaTheme="minorEastAsia"/>
+        </w:rPr>
+      </w:pPr>
+      <m:oMathPara>
+        <m:oMath>
+          <m:sSub>
+            <m:sSubPr>
+              <m:ctrlPr>
+                <w:rPr>
+                  <w:rFonts w:ascii="Cambria Math" w:eastAsiaTheme="minorEastAsia" w:hAnsi="Cambria Math"/>
+                  <w:i/>
+                </w:rPr>
+              </m:ctrlPr>
+            </m:sSubPr>
+            <m:e>
+              <m:r>
+                <w:rPr>
+                  <w:rFonts w:ascii="Cambria Math" w:eastAsiaTheme="minorEastAsia" w:hAnsi="Cambria Math"/>
+                </w:rPr>
+                <m:t>log</m:t>
+              </m:r>
+            </m:e>
+            <m:sub>
+              <m:r>
+                <w:rPr>
+                  <w:rFonts w:ascii="Cambria Math" w:eastAsiaTheme="minorEastAsia" w:hAnsi="Cambria Math"/>
+                </w:rPr>
+                <m:t>4</m:t>
+              </m:r>
+            </m:sub>
+          </m:sSub>
+          <m:r>
+            <w:rPr>
+              <w:rFonts w:ascii="Cambria Math" w:eastAsiaTheme="minorEastAsia" w:hAnsi="Cambria Math"/>
+            </w:rPr>
+            <m:t>1,000</m:t>
+          </m:r>
+          <m:r>
+            <w:rPr>
+              <w:rFonts w:ascii="Cambria Math" w:eastAsiaTheme="minorEastAsia" w:hAnsi="Cambria Math"/>
+            </w:rPr>
+            <m:t>=</m:t>
+          </m:r>
+          <m:f>
+            <m:fPr>
+              <m:ctrlPr>
+                <w:rPr>
+                  <w:rFonts w:ascii="Cambria Math" w:eastAsiaTheme="minorEastAsia" w:hAnsi="Cambria Math"/>
+                  <w:i/>
+                </w:rPr>
+              </m:ctrlPr>
+            </m:fPr>
+            <m:num>
+              <m:sSub>
+                <m:sSubPr>
+                  <m:ctrlPr>
+                    <w:rPr>
+                      <w:rFonts w:ascii="Cambria Math" w:eastAsiaTheme="minorEastAsia" w:hAnsi="Cambria Math"/>
+                      <w:i/>
+                    </w:rPr>
+                  </m:ctrlPr>
+                </m:sSubPr>
+                <m:e>
+                  <m:r>
+                    <w:rPr>
+                      <w:rFonts w:ascii="Cambria Math" w:eastAsiaTheme="minorEastAsia" w:hAnsi="Cambria Math"/>
+                    </w:rPr>
+                    <m:t>log</m:t>
+                  </m:r>
+                </m:e>
+                <m:sub>
+                  <m:r>
+                    <w:rPr>
+                      <w:rFonts w:ascii="Cambria Math" w:eastAsiaTheme="minorEastAsia" w:hAnsi="Cambria Math"/>
+                    </w:rPr>
+                    <m:t>10</m:t>
+                  </m:r>
+                </m:sub>
+              </m:sSub>
+              <m:r>
+                <w:rPr>
+                  <w:rFonts w:ascii="Cambria Math" w:eastAsiaTheme="minorEastAsia" w:hAnsi="Cambria Math"/>
+                </w:rPr>
+                <m:t>1,000</m:t>
+              </m:r>
+            </m:num>
+            <m:den>
+              <m:sSub>
+                <m:sSubPr>
+                  <m:ctrlPr>
+                    <w:rPr>
+                      <w:rFonts w:ascii="Cambria Math" w:eastAsiaTheme="minorEastAsia" w:hAnsi="Cambria Math"/>
+                      <w:i/>
+                    </w:rPr>
+                  </m:ctrlPr>
+                </m:sSubPr>
+                <m:e>
+                  <m:r>
+                    <w:rPr>
+                      <w:rFonts w:ascii="Cambria Math" w:eastAsiaTheme="minorEastAsia" w:hAnsi="Cambria Math"/>
+                    </w:rPr>
+                    <m:t>log</m:t>
+                  </m:r>
+                </m:e>
+                <m:sub>
+                  <m:r>
+                    <w:rPr>
+                      <w:rFonts w:ascii="Cambria Math" w:eastAsiaTheme="minorEastAsia" w:hAnsi="Cambria Math"/>
+                    </w:rPr>
+                    <m:t>10</m:t>
+                  </m:r>
+                </m:sub>
+              </m:sSub>
+              <m:r>
+                <w:rPr>
+                  <w:rFonts w:ascii="Cambria Math" w:eastAsiaTheme="minorEastAsia" w:hAnsi="Cambria Math"/>
+                </w:rPr>
+                <m:t>4</m:t>
+              </m:r>
+            </m:den>
+          </m:f>
+        </m:oMath>
+      </m:oMathPara>
+    </w:p>
+    <w:p>
+      <w:pPr>
+        <w:pStyle w:val="ListParagraph"/>
+        <w:rPr>
+          <w:rFonts w:eastAsiaTheme="minorEastAsia"/>
+        </w:rPr>
+      </w:pPr>
+      <m:oMath>
+        <m:f>
+          <m:fPr>
+            <m:ctrlPr>
+              <w:rPr>
+                <w:rFonts w:ascii="Cambria Math" w:eastAsiaTheme="minorEastAsia" w:hAnsi="Cambria Math"/>
+                <w:i/>
+              </w:rPr>
+            </m:ctrlPr>
+          </m:fPr>
+          <m:num>
+            <m:sSub>
+              <m:sSubPr>
+                <m:ctrlPr>
+                  <w:rPr>
+                    <w:rFonts w:ascii="Cambria Math" w:eastAsiaTheme="minorEastAsia" w:hAnsi="Cambria Math"/>
+                    <w:i/>
+                  </w:rPr>
+                </m:ctrlPr>
+              </m:sSubPr>
+              <m:e>
+                <m:r>
+                  <w:rPr>
+                    <w:rFonts w:ascii="Cambria Math" w:eastAsiaTheme="minorEastAsia" w:hAnsi="Cambria Math"/>
+                  </w:rPr>
+                  <m:t>log</m:t>
+                </m:r>
+              </m:e>
+              <m:sub>
+                <m:r>
+                  <w:rPr>
+                    <w:rFonts w:ascii="Cambria Math" w:eastAsiaTheme="minorEastAsia" w:hAnsi="Cambria Math"/>
+                  </w:rPr>
+                  <m:t>10</m:t>
+                </m:r>
+              </m:sub>
+            </m:sSub>
+            <m:r>
+              <w:rPr>
+                <w:rFonts w:ascii="Cambria Math" w:eastAsiaTheme="minorEastAsia" w:hAnsi="Cambria Math"/>
+              </w:rPr>
+              <m:t>1,000</m:t>
+            </m:r>
+          </m:num>
+          <m:den>
+            <m:sSub>
+              <m:sSubPr>
+                <m:ctrlPr>
+                  <w:rPr>
+                    <w:rFonts w:ascii="Cambria Math" w:eastAsiaTheme="minorEastAsia" w:hAnsi="Cambria Math"/>
+                    <w:i/>
+                  </w:rPr>
+                </m:ctrlPr>
+              </m:sSubPr>
+              <m:e>
+                <m:r>
+                  <w:rPr>
+                    <w:rFonts w:ascii="Cambria Math" w:eastAsiaTheme="minorEastAsia" w:hAnsi="Cambria Math"/>
+                  </w:rPr>
+                  <m:t>log</m:t>
+                </m:r>
+              </m:e>
+              <m:sub>
+                <m:r>
+                  <w:rPr>
+                    <w:rFonts w:ascii="Cambria Math" w:eastAsiaTheme="minorEastAsia" w:hAnsi="Cambria Math"/>
+                  </w:rPr>
+                  <m:t>10</m:t>
+                </m:r>
+              </m:sub>
+            </m:sSub>
+            <m:r>
+              <w:rPr>
+                <w:rFonts w:ascii="Cambria Math" w:eastAsiaTheme="minorEastAsia" w:hAnsi="Cambria Math"/>
+              </w:rPr>
+              <m:t>3</m:t>
+            </m:r>
+          </m:den>
+        </m:f>
+        <m:r>
+          <w:rPr>
+            <w:rFonts w:ascii="Cambria Math" w:hAnsi="Cambria Math"/>
+          </w:rPr>
+          <m:t>&gt;</m:t>
+        </m:r>
+        <m:f>
+          <m:fPr>
+            <m:ctrlPr>
+              <w:rPr>
+                <w:rFonts w:ascii="Cambria Math" w:hAnsi="Cambria Math"/>
+                <w:i/>
+              </w:rPr>
+            </m:ctrlPr>
+          </m:fPr>
+          <m:num>
+            <m:sSub>
+              <m:sSubPr>
+                <m:ctrlPr>
+                  <w:rPr>
+                    <w:rFonts w:ascii="Cambria Math" w:hAnsi="Cambria Math"/>
+                    <w:i/>
+                  </w:rPr>
+                </m:ctrlPr>
+              </m:sSubPr>
+              <m:e>
+                <m:r>
+                  <w:rPr>
+                    <w:rFonts w:ascii="Cambria Math" w:hAnsi="Cambria Math"/>
+                  </w:rPr>
+                  <m:t>log</m:t>
+                </m:r>
+              </m:e>
+              <m:sub>
+                <m:r>
+                  <w:rPr>
+                    <w:rFonts w:ascii="Cambria Math" w:hAnsi="Cambria Math"/>
+                  </w:rPr>
+                  <m:t>10</m:t>
+                </m:r>
+              </m:sub>
+            </m:sSub>
+            <m:r>
+              <w:rPr>
+                <w:rFonts w:ascii="Cambria Math" w:hAnsi="Cambria Math"/>
+              </w:rPr>
+              <m:t>1,000</m:t>
+            </m:r>
+          </m:num>
+          <m:den>
+            <m:sSub>
+              <m:sSubPr>
+                <m:ctrlPr>
+                  <w:rPr>
+                    <w:rFonts w:ascii="Cambria Math" w:hAnsi="Cambria Math"/>
+                    <w:i/>
+                  </w:rPr>
+                </m:ctrlPr>
+              </m:sSubPr>
+              <m:e>
+                <m:r>
+                  <w:rPr>
+                    <w:rFonts w:ascii="Cambria Math" w:hAnsi="Cambria Math"/>
+                  </w:rPr>
+                  <m:t>log</m:t>
+                </m:r>
+              </m:e>
+              <m:sub>
+                <m:r>
+                  <w:rPr>
+                    <w:rFonts w:ascii="Cambria Math" w:hAnsi="Cambria Math"/>
+                  </w:rPr>
+                  <m:t>10</m:t>
+                </m:r>
+              </m:sub>
+            </m:sSub>
+            <m:r>
+              <w:rPr>
+                <w:rFonts w:ascii="Cambria Math" w:hAnsi="Cambria Math"/>
+              </w:rPr>
+              <m:t>4</m:t>
+            </m:r>
+          </m:den>
+        </m:f>
+      </m:oMath>
+      <w:r>
+        <w:rPr>
+          <w:rFonts w:eastAsiaTheme="minorEastAsia"/>
+        </w:rPr>
+        <w:t xml:space="preserve"> because: </w:t>
+      </w:r>
+      <w:r>
+        <w:rPr>
+          <w:rFonts w:eastAsiaTheme="minorEastAsia"/>
+        </w:rPr>
+        <w:br/>
+      </w:r>
+      <m:oMath>
+        <m:sSub>
+          <m:sSubPr>
+            <m:ctrlPr>
+              <w:rPr>
+                <w:rFonts w:ascii="Cambria Math" w:eastAsiaTheme="minorEastAsia" w:hAnsi="Cambria Math"/>
+                <w:b/>
+                <w:bCs/>
+                <w:i/>
+              </w:rPr>
+            </m:ctrlPr>
+          </m:sSubPr>
+          <m:e>
+            <m:r>
+              <m:rPr>
+                <m:sty m:val="bi"/>
+              </m:rPr>
+              <w:rPr>
+                <w:rFonts w:ascii="Cambria Math" w:eastAsiaTheme="minorEastAsia" w:hAnsi="Cambria Math"/>
+              </w:rPr>
+              <m:t>log</m:t>
+            </m:r>
+          </m:e>
+          <m:sub>
+            <m:r>
+              <m:rPr>
+                <m:sty m:val="bi"/>
+              </m:rPr>
+              <w:rPr>
+                <w:rFonts w:ascii="Cambria Math" w:eastAsiaTheme="minorEastAsia" w:hAnsi="Cambria Math"/>
+              </w:rPr>
+              <m:t>10</m:t>
+            </m:r>
+          </m:sub>
+        </m:sSub>
+        <m:r>
+          <m:rPr>
+            <m:sty m:val="bi"/>
+          </m:rPr>
+          <w:rPr>
+            <w:rFonts w:ascii="Cambria Math" w:eastAsiaTheme="minorEastAsia" w:hAnsi="Cambria Math"/>
+          </w:rPr>
+          <m:t>4&gt;</m:t>
+        </m:r>
+        <m:sSub>
+          <m:sSubPr>
+            <m:ctrlPr>
+              <w:rPr>
+                <w:rFonts w:ascii="Cambria Math" w:hAnsi="Cambria Math"/>
+                <w:b/>
+                <w:bCs/>
+                <w:i/>
+              </w:rPr>
+            </m:ctrlPr>
+          </m:sSubPr>
+          <m:e>
+            <m:r>
+              <m:rPr>
+                <m:sty m:val="bi"/>
+              </m:rPr>
+              <w:rPr>
+                <w:rFonts w:ascii="Cambria Math" w:hAnsi="Cambria Math"/>
+              </w:rPr>
+              <m:t>log</m:t>
+            </m:r>
+          </m:e>
+          <m:sub>
+            <m:r>
+              <m:rPr>
+                <m:sty m:val="bi"/>
+              </m:rPr>
+              <w:rPr>
+                <w:rFonts w:ascii="Cambria Math" w:hAnsi="Cambria Math"/>
+              </w:rPr>
+              <m:t>10</m:t>
+            </m:r>
+          </m:sub>
+        </m:sSub>
+        <m:r>
+          <m:rPr>
+            <m:sty m:val="bi"/>
+          </m:rPr>
+          <w:rPr>
+            <w:rFonts w:ascii="Cambria Math" w:hAnsi="Cambria Math"/>
+          </w:rPr>
+          <m:t>3</m:t>
+        </m:r>
+      </m:oMath>
+      <w:r>
+        <w:rPr>
+          <w:rFonts w:eastAsiaTheme="minorEastAsia"/>
+          <w:b/>
+          <w:bCs/>
+        </w:rPr>
+        <w:t xml:space="preserve"> because: </w:t>
+      </w:r>
+      <m:oMath>
+        <m:r>
+          <m:rPr>
+            <m:sty m:val="bi"/>
+          </m:rPr>
+          <w:rPr>
+            <w:rFonts w:ascii="Cambria Math" w:eastAsiaTheme="minorEastAsia" w:hAnsi="Cambria Math"/>
+          </w:rPr>
+          <m:t>4&gt;3</m:t>
+        </m:r>
+      </m:oMath>
+      <w:r>
+        <w:rPr>
+          <w:rFonts w:eastAsiaTheme="minorEastAsia"/>
+          <w:b/>
+          <w:bCs/>
+        </w:rPr>
+        <w:br/>
+      </w:r>
+      <m:oMathPara>
+        <m:oMath>
+          <m:sSub>
+            <m:sSubPr>
+              <m:ctrlPr>
+                <w:rPr>
+                  <w:rFonts w:ascii="Cambria Math" w:eastAsiaTheme="minorEastAsia" w:hAnsi="Cambria Math"/>
+                  <w:i/>
+                </w:rPr>
+              </m:ctrlPr>
+            </m:sSubPr>
+            <m:e>
+              <m:r>
+                <w:rPr>
+                  <w:rFonts w:ascii="Cambria Math" w:eastAsiaTheme="minorEastAsia" w:hAnsi="Cambria Math"/>
+                </w:rPr>
+                <m:t>log</m:t>
+              </m:r>
+            </m:e>
+            <m:sub>
+              <m:r>
+                <w:rPr>
+                  <w:rFonts w:ascii="Cambria Math" w:eastAsiaTheme="minorEastAsia" w:hAnsi="Cambria Math"/>
+                </w:rPr>
+                <m:t>10</m:t>
+              </m:r>
+            </m:sub>
+          </m:sSub>
+          <m:r>
+            <w:rPr>
+              <w:rFonts w:ascii="Cambria Math" w:eastAsiaTheme="minorEastAsia" w:hAnsi="Cambria Math"/>
+            </w:rPr>
+            <m:t>4</m:t>
+          </m:r>
+          <m:r>
+            <w:rPr>
+              <w:rFonts w:ascii="Cambria Math" w:eastAsiaTheme="minorEastAsia" w:hAnsi="Cambria Math"/>
+            </w:rPr>
+            <m:t>=0.6020</m:t>
+          </m:r>
+          <m:r>
+            <w:rPr>
+              <w:rFonts w:ascii="Cambria Math" w:eastAsiaTheme="minorEastAsia" w:hAnsi="Cambria Math"/>
+            </w:rPr>
+            <m:t>6</m:t>
+          </m:r>
+          <m:r>
+            <w:rPr>
+              <w:rFonts w:eastAsiaTheme="minorEastAsia"/>
+            </w:rPr>
+            <w:br/>
+          </m:r>
+        </m:oMath>
+        <m:oMath>
+          <m:sSub>
+            <m:sSubPr>
+              <m:ctrlPr>
+                <w:rPr>
+                  <w:rFonts w:ascii="Cambria Math" w:hAnsi="Cambria Math"/>
+                  <w:i/>
+                </w:rPr>
+              </m:ctrlPr>
+            </m:sSubPr>
+            <m:e>
+              <m:r>
+                <w:rPr>
+                  <w:rFonts w:ascii="Cambria Math" w:hAnsi="Cambria Math"/>
+                </w:rPr>
+                <m:t>log</m:t>
+              </m:r>
+            </m:e>
+            <m:sub>
+              <m:r>
+                <w:rPr>
+                  <w:rFonts w:ascii="Cambria Math" w:hAnsi="Cambria Math"/>
+                </w:rPr>
+                <m:t>10</m:t>
+              </m:r>
+            </m:sub>
+          </m:sSub>
+          <m:r>
+            <w:rPr>
+              <w:rFonts w:ascii="Cambria Math" w:hAnsi="Cambria Math"/>
+            </w:rPr>
+            <m:t>3</m:t>
+          </m:r>
+          <m:r>
+            <w:rPr>
+              <w:rFonts w:ascii="Cambria Math" w:hAnsi="Cambria Math"/>
+            </w:rPr>
+            <m:t>=0.47712</m:t>
+          </m:r>
+        </m:oMath>
+      </m:oMathPara>
+    </w:p>
+    <w:p>
+      <w:pPr>
+        <w:pStyle w:val="ListParagraph"/>
+        <w:rPr>
+          <w:rFonts w:eastAsiaTheme="minorEastAsia"/>
+        </w:rPr>
+      </w:pPr>
+      <m:oMath>
+        <m:sSub>
+          <m:sSubPr>
+            <m:ctrlPr>
+              <w:rPr>
+                <w:rFonts w:ascii="Cambria Math" w:hAnsi="Cambria Math"/>
+                <w:i/>
+              </w:rPr>
+            </m:ctrlPr>
+          </m:sSubPr>
+          <m:e>
+            <m:r>
+              <w:rPr>
+                <w:rFonts w:ascii="Cambria Math" w:hAnsi="Cambria Math"/>
+              </w:rPr>
+              <m:t>log</m:t>
+            </m:r>
+          </m:e>
+          <m:sub>
+            <m:r>
+              <w:rPr>
+                <w:rFonts w:ascii="Cambria Math" w:hAnsi="Cambria Math"/>
+              </w:rPr>
+              <m:t>3</m:t>
+            </m:r>
+          </m:sub>
+        </m:sSub>
+        <m:r>
+          <w:rPr>
+            <w:rFonts w:ascii="Cambria Math" w:hAnsi="Cambria Math"/>
+          </w:rPr>
+          <m:t>1,000=</m:t>
+        </m:r>
+        <m:f>
+          <m:fPr>
+            <m:ctrlPr>
+              <w:rPr>
+                <w:rFonts w:ascii="Cambria Math" w:hAnsi="Cambria Math"/>
+                <w:i/>
+              </w:rPr>
+            </m:ctrlPr>
+          </m:fPr>
+          <m:num>
+            <m:sSub>
+              <m:sSubPr>
+                <m:ctrlPr>
+                  <w:rPr>
+                    <w:rFonts w:ascii="Cambria Math" w:hAnsi="Cambria Math"/>
+                    <w:i/>
+                  </w:rPr>
+                </m:ctrlPr>
+              </m:sSubPr>
+              <m:e>
+                <m:r>
+                  <w:rPr>
+                    <w:rFonts w:ascii="Cambria Math" w:hAnsi="Cambria Math"/>
+                  </w:rPr>
+                  <m:t>log</m:t>
+                </m:r>
+              </m:e>
+              <m:sub>
+                <m:r>
+                  <w:rPr>
+                    <w:rFonts w:ascii="Cambria Math" w:hAnsi="Cambria Math"/>
+                  </w:rPr>
+                  <m:t>10</m:t>
+                </m:r>
+              </m:sub>
+            </m:sSub>
+            <m:r>
+              <w:rPr>
+                <w:rFonts w:ascii="Cambria Math" w:hAnsi="Cambria Math"/>
+              </w:rPr>
+              <m:t>1,000</m:t>
+            </m:r>
+          </m:num>
+          <m:den>
+            <m:sSub>
+              <m:sSubPr>
+                <m:ctrlPr>
+                  <w:rPr>
+                    <w:rFonts w:ascii="Cambria Math" w:hAnsi="Cambria Math"/>
+                    <w:i/>
+                  </w:rPr>
+                </m:ctrlPr>
+              </m:sSubPr>
+              <m:e>
+                <m:r>
+                  <w:rPr>
+                    <w:rFonts w:ascii="Cambria Math" w:hAnsi="Cambria Math"/>
+                  </w:rPr>
+                  <m:t>log</m:t>
+                </m:r>
+              </m:e>
+              <m:sub>
+                <m:r>
+                  <w:rPr>
+                    <w:rFonts w:ascii="Cambria Math" w:hAnsi="Cambria Math"/>
+                  </w:rPr>
+                  <m:t>10</m:t>
+                </m:r>
+              </m:sub>
+            </m:sSub>
+            <m:r>
+              <w:rPr>
+                <w:rFonts w:ascii="Cambria Math" w:hAnsi="Cambria Math"/>
+              </w:rPr>
+              <m:t>3</m:t>
+            </m:r>
+          </m:den>
+        </m:f>
+        <m:r>
+          <w:rPr>
+            <w:rFonts w:ascii="Cambria Math" w:hAnsi="Cambria Math"/>
+          </w:rPr>
+          <m:t>=</m:t>
+        </m:r>
+        <m:f>
+          <m:fPr>
+            <m:ctrlPr>
+              <w:rPr>
+                <w:rFonts w:ascii="Cambria Math" w:hAnsi="Cambria Math"/>
+                <w:i/>
+              </w:rPr>
+            </m:ctrlPr>
+          </m:fPr>
+          <m:num>
+            <m:r>
+              <w:rPr>
+                <w:rFonts w:ascii="Cambria Math" w:hAnsi="Cambria Math"/>
+              </w:rPr>
+              <m:t>3</m:t>
+            </m:r>
+          </m:num>
+          <m:den>
+            <m:r>
+              <w:rPr>
+                <w:rFonts w:ascii="Cambria Math" w:hAnsi="Cambria Math"/>
+              </w:rPr>
+              <m:t>0.4771</m:t>
+            </m:r>
+          </m:den>
+        </m:f>
+        <m:r>
+          <w:rPr>
+            <w:rFonts w:ascii="Cambria Math" w:hAnsi="Cambria Math"/>
+          </w:rPr>
+          <m:t>=6.28</m:t>
+        </m:r>
+      </m:oMath>
+      <w:r>
+        <w:rPr>
+          <w:rFonts w:eastAsiaTheme="minorEastAsia"/>
+        </w:rPr>
+        <w:t xml:space="preserve"> </w:t>
+      </w:r>
+      <w:r>
+        <w:rPr>
+          <w:rFonts w:eastAsiaTheme="minorEastAsia"/>
+        </w:rPr>
+        <w:br/>
+      </w:r>
+      <m:oMathPara>
+        <m:oMath>
+          <m:sSub>
+            <m:sSubPr>
+              <m:ctrlPr>
+                <w:rPr>
+                  <w:rFonts w:ascii="Cambria Math" w:eastAsiaTheme="minorEastAsia" w:hAnsi="Cambria Math"/>
+                  <w:i/>
+                </w:rPr>
+              </m:ctrlPr>
+            </m:sSubPr>
+            <m:e>
+              <m:r>
+                <w:rPr>
+                  <w:rFonts w:ascii="Cambria Math" w:eastAsiaTheme="minorEastAsia" w:hAnsi="Cambria Math"/>
+                </w:rPr>
+                <m:t>log</m:t>
+              </m:r>
+            </m:e>
+            <m:sub>
+              <m:r>
+                <w:rPr>
+                  <w:rFonts w:ascii="Cambria Math" w:eastAsiaTheme="minorEastAsia" w:hAnsi="Cambria Math"/>
+                </w:rPr>
+                <m:t>4</m:t>
+              </m:r>
+            </m:sub>
+          </m:sSub>
+          <m:r>
+            <w:rPr>
+              <w:rFonts w:ascii="Cambria Math" w:eastAsiaTheme="minorEastAsia" w:hAnsi="Cambria Math"/>
+            </w:rPr>
+            <m:t>1,000=</m:t>
+          </m:r>
+          <m:f>
+            <m:fPr>
+              <m:ctrlPr>
+                <w:rPr>
+                  <w:rFonts w:ascii="Cambria Math" w:eastAsiaTheme="minorEastAsia" w:hAnsi="Cambria Math"/>
+                  <w:i/>
+                </w:rPr>
+              </m:ctrlPr>
+            </m:fPr>
+            <m:num>
+              <m:sSub>
+                <m:sSubPr>
+                  <m:ctrlPr>
+                    <w:rPr>
+                      <w:rFonts w:ascii="Cambria Math" w:eastAsiaTheme="minorEastAsia" w:hAnsi="Cambria Math"/>
+                      <w:i/>
+                    </w:rPr>
+                  </m:ctrlPr>
+                </m:sSubPr>
+                <m:e>
+                  <m:r>
+                    <w:rPr>
+                      <w:rFonts w:ascii="Cambria Math" w:eastAsiaTheme="minorEastAsia" w:hAnsi="Cambria Math"/>
+                    </w:rPr>
+                    <m:t>log</m:t>
+                  </m:r>
+                </m:e>
+                <m:sub>
+                  <m:r>
+                    <w:rPr>
+                      <w:rFonts w:ascii="Cambria Math" w:eastAsiaTheme="minorEastAsia" w:hAnsi="Cambria Math"/>
+                    </w:rPr>
+                    <m:t>10</m:t>
+                  </m:r>
+                </m:sub>
+              </m:sSub>
+              <m:r>
+                <w:rPr>
+                  <w:rFonts w:ascii="Cambria Math" w:eastAsiaTheme="minorEastAsia" w:hAnsi="Cambria Math"/>
+                </w:rPr>
+                <m:t>1,000</m:t>
+              </m:r>
+            </m:num>
+            <m:den>
+              <m:sSub>
+                <m:sSubPr>
+                  <m:ctrlPr>
+                    <w:rPr>
+                      <w:rFonts w:ascii="Cambria Math" w:eastAsiaTheme="minorEastAsia" w:hAnsi="Cambria Math"/>
+                      <w:i/>
+                    </w:rPr>
+                  </m:ctrlPr>
+                </m:sSubPr>
+                <m:e>
+                  <m:r>
+                    <w:rPr>
+                      <w:rFonts w:ascii="Cambria Math" w:eastAsiaTheme="minorEastAsia" w:hAnsi="Cambria Math"/>
+                    </w:rPr>
+                    <m:t>log</m:t>
+                  </m:r>
+                </m:e>
+                <m:sub>
+                  <m:r>
+                    <w:rPr>
+                      <w:rFonts w:ascii="Cambria Math" w:eastAsiaTheme="minorEastAsia" w:hAnsi="Cambria Math"/>
+                    </w:rPr>
+                    <m:t>10</m:t>
+                  </m:r>
+                </m:sub>
+              </m:sSub>
+              <m:r>
+                <w:rPr>
+                  <w:rFonts w:ascii="Cambria Math" w:eastAsiaTheme="minorEastAsia" w:hAnsi="Cambria Math"/>
+                </w:rPr>
+                <m:t>4</m:t>
+              </m:r>
+            </m:den>
+          </m:f>
+          <m:r>
+            <w:rPr>
+              <w:rFonts w:ascii="Cambria Math" w:eastAsiaTheme="minorEastAsia" w:hAnsi="Cambria Math"/>
+            </w:rPr>
+            <m:t>=</m:t>
+          </m:r>
+          <m:f>
+            <m:fPr>
+              <m:ctrlPr>
+                <w:rPr>
+                  <w:rFonts w:ascii="Cambria Math" w:eastAsiaTheme="minorEastAsia" w:hAnsi="Cambria Math"/>
+                  <w:i/>
+                </w:rPr>
+              </m:ctrlPr>
+            </m:fPr>
+            <m:num>
+              <m:r>
+                <w:rPr>
+                  <w:rFonts w:ascii="Cambria Math" w:eastAsiaTheme="minorEastAsia" w:hAnsi="Cambria Math"/>
+                </w:rPr>
+                <m:t>3</m:t>
+              </m:r>
+            </m:num>
+            <m:den>
+              <m:r>
+                <w:rPr>
+                  <w:rFonts w:ascii="Cambria Math" w:eastAsiaTheme="minorEastAsia" w:hAnsi="Cambria Math"/>
+                </w:rPr>
+                <m:t>0.60206</m:t>
+              </m:r>
+            </m:den>
+          </m:f>
+          <m:r>
+            <w:rPr>
+              <w:rFonts w:ascii="Cambria Math" w:eastAsiaTheme="minorEastAsia" w:hAnsi="Cambria Math"/>
+            </w:rPr>
+            <m:t>=4.98</m:t>
+          </m:r>
+        </m:oMath>
+      </m:oMathPara>
+    </w:p>
+    <w:p>
+      <w:pPr>
+        <w:pStyle w:val="ListParagraph"/>
+        <w:numPr>
+          <w:ilvl w:val="0"/>
+          <w:numId w:val="58"/>
+        </w:numPr>
+        <w:rPr>
+          <w:rFonts w:eastAsiaTheme="minorEastAsia"/>
+        </w:rPr>
+      </w:pPr>
+      <w:r>
+        <w:rPr>
+          <w:rFonts w:eastAsiaTheme="minorEastAsia"/>
+        </w:rPr>
+        <w:t xml:space="preserve">If </w:t>
+      </w:r>
+      <m:oMath>
+        <m:r>
+          <w:rPr>
+            <w:rFonts w:ascii="Cambria Math" w:eastAsiaTheme="minorEastAsia" w:hAnsi="Cambria Math"/>
+          </w:rPr>
+          <m:t>x=</m:t>
+        </m:r>
+        <m:sSub>
+          <m:sSubPr>
+            <m:ctrlPr>
+              <w:rPr>
+                <w:rFonts w:ascii="Cambria Math" w:eastAsiaTheme="minorEastAsia" w:hAnsi="Cambria Math"/>
+                <w:i/>
+              </w:rPr>
+            </m:ctrlPr>
+          </m:sSubPr>
+          <m:e>
+            <m:r>
+              <w:rPr>
+                <w:rFonts w:ascii="Cambria Math" w:eastAsiaTheme="minorEastAsia" w:hAnsi="Cambria Math"/>
+              </w:rPr>
+              <m:t>log</m:t>
+            </m:r>
+          </m:e>
+          <m:sub>
+            <m:r>
+              <w:rPr>
+                <w:rFonts w:ascii="Cambria Math" w:eastAsiaTheme="minorEastAsia" w:hAnsi="Cambria Math"/>
+              </w:rPr>
+              <m:t xml:space="preserve">7 </m:t>
+            </m:r>
+          </m:sub>
+        </m:sSub>
+        <m:sSup>
+          <m:sSupPr>
+            <m:ctrlPr>
+              <w:rPr>
+                <w:rFonts w:ascii="Cambria Math" w:eastAsiaTheme="minorEastAsia" w:hAnsi="Cambria Math"/>
+                <w:i/>
+              </w:rPr>
+            </m:ctrlPr>
+          </m:sSupPr>
+          <m:e>
+            <m:r>
+              <w:rPr>
+                <w:rFonts w:ascii="Cambria Math" w:eastAsiaTheme="minorEastAsia" w:hAnsi="Cambria Math"/>
+              </w:rPr>
+              <m:t>7</m:t>
+            </m:r>
+          </m:e>
+          <m:sup>
+            <m:r>
+              <w:rPr>
+                <w:rFonts w:ascii="Cambria Math" w:eastAsiaTheme="minorEastAsia" w:hAnsi="Cambria Math"/>
+              </w:rPr>
+              <m:t>123456789</m:t>
+            </m:r>
+          </m:sup>
+        </m:sSup>
+      </m:oMath>
+      <w:r>
+        <w:rPr>
+          <w:rFonts w:eastAsiaTheme="minorEastAsia"/>
+        </w:rPr>
+        <w:t>, what is the value of x?</w:t>
+      </w:r>
+      <w:r>
+        <w:rPr>
+          <w:rFonts w:eastAsiaTheme="minorEastAsia"/>
+        </w:rPr>
+        <w:br/>
+      </w:r>
+      <m:oMath>
+        <m:r>
+          <m:rPr>
+            <m:sty m:val="bi"/>
+          </m:rPr>
+          <w:rPr>
+            <w:rFonts w:ascii="Cambria Math" w:hAnsi="Cambria Math"/>
+          </w:rPr>
+          <m:t>x=123456789</m:t>
+        </m:r>
+      </m:oMath>
+      <w:r>
+        <w:rPr>
+          <w:rFonts w:eastAsiaTheme="minorEastAsia"/>
+          <w:b/>
+          <w:bCs/>
+        </w:rPr>
+        <w:t xml:space="preserve"> because: </w:t>
+      </w:r>
+      <w:r>
+        <w:rPr>
+          <w:rFonts w:ascii="Cambria Math" w:eastAsiaTheme="minorEastAsia" w:hAnsi="Cambria Math"/>
+          <w:b/>
+          <w:bCs/>
+          <w:i/>
+          <w:highlight w:val="yellow"/>
+        </w:rPr>
+        <w:br/>
+      </w:r>
+      <m:oMathPara>
+        <m:oMath>
+          <m:sSub>
+            <m:sSubPr>
+              <m:ctrlPr>
+                <w:rPr>
+                  <w:rFonts w:ascii="Cambria Math" w:eastAsiaTheme="minorEastAsia" w:hAnsi="Cambria Math"/>
+                  <w:i/>
+                  <w:highlight w:val="yellow"/>
+                </w:rPr>
+              </m:ctrlPr>
+            </m:sSubPr>
+            <m:e>
+              <m:r>
+                <w:rPr>
+                  <w:rFonts w:ascii="Cambria Math" w:eastAsiaTheme="minorEastAsia" w:hAnsi="Cambria Math"/>
+                  <w:highlight w:val="yellow"/>
+                </w:rPr>
+                <m:t>log</m:t>
+              </m:r>
+            </m:e>
+            <m:sub>
+              <m:r>
+                <w:rPr>
+                  <w:rFonts w:ascii="Cambria Math" w:eastAsiaTheme="minorEastAsia" w:hAnsi="Cambria Math"/>
+                  <w:highlight w:val="yellow"/>
+                </w:rPr>
+                <m:t>b</m:t>
+              </m:r>
+            </m:sub>
+          </m:sSub>
+          <m:sSup>
+            <m:sSupPr>
+              <m:ctrlPr>
+                <w:rPr>
+                  <w:rFonts w:ascii="Cambria Math" w:eastAsiaTheme="minorEastAsia" w:hAnsi="Cambria Math"/>
+                  <w:i/>
+                  <w:highlight w:val="yellow"/>
+                </w:rPr>
+              </m:ctrlPr>
+            </m:sSupPr>
+            <m:e>
+              <m:r>
+                <w:rPr>
+                  <w:rFonts w:ascii="Cambria Math" w:eastAsiaTheme="minorEastAsia" w:hAnsi="Cambria Math"/>
+                  <w:highlight w:val="yellow"/>
+                </w:rPr>
+                <m:t>a</m:t>
+              </m:r>
+            </m:e>
+            <m:sup>
+              <m:r>
+                <w:rPr>
+                  <w:rFonts w:ascii="Cambria Math" w:eastAsiaTheme="minorEastAsia" w:hAnsi="Cambria Math"/>
+                  <w:highlight w:val="yellow"/>
+                </w:rPr>
+                <m:t>b</m:t>
+              </m:r>
+            </m:sup>
+          </m:sSup>
+          <m:r>
+            <w:rPr>
+              <w:rFonts w:ascii="Cambria Math" w:eastAsiaTheme="minorEastAsia" w:hAnsi="Cambria Math"/>
+              <w:highlight w:val="yellow"/>
+            </w:rPr>
+            <m:t>=b</m:t>
+          </m:r>
+        </m:oMath>
+      </m:oMathPara>
+    </w:p>
+    <w:p>
+      <w:pPr>
+        <w:pStyle w:val="ListParagraph"/>
+        <w:numPr>
+          <w:ilvl w:val="0"/>
+          <w:numId w:val="58"/>
+        </w:numPr>
+        <w:rPr>
+          <w:b/>
+          <w:bCs/>
+        </w:rPr>
+      </w:pPr>
+      <w:r>
+        <w:t xml:space="preserve">Solve </w:t>
+      </w:r>
+      <m:oMath>
+        <m:r>
+          <w:rPr>
+            <w:rFonts w:ascii="Cambria Math" w:hAnsi="Cambria Math"/>
+          </w:rPr>
+          <m:t>3∙</m:t>
+        </m:r>
+        <m:sSup>
+          <m:sSupPr>
+            <m:ctrlPr>
+              <w:rPr>
+                <w:rFonts w:ascii="Cambria Math" w:hAnsi="Cambria Math"/>
+                <w:i/>
+              </w:rPr>
+            </m:ctrlPr>
+          </m:sSupPr>
+          <m:e>
+            <m:r>
+              <w:rPr>
+                <w:rFonts w:ascii="Cambria Math" w:hAnsi="Cambria Math"/>
+              </w:rPr>
+              <m:t>5</m:t>
+            </m:r>
+          </m:e>
+          <m:sup>
+            <m:r>
+              <w:rPr>
+                <w:rFonts w:ascii="Cambria Math" w:hAnsi="Cambria Math"/>
+              </w:rPr>
+              <m:t>x</m:t>
+            </m:r>
+          </m:sup>
+        </m:sSup>
+        <m:r>
+          <w:rPr>
+            <w:rFonts w:ascii="Cambria Math" w:hAnsi="Cambria Math"/>
+          </w:rPr>
+          <m:t>+7=262</m:t>
+        </m:r>
+      </m:oMath>
+      <w:r>
+        <w:rPr>
+          <w:rFonts w:eastAsiaTheme="minorEastAsia"/>
+        </w:rPr>
+        <w:t xml:space="preserve"> for </w:t>
+      </w:r>
+      <m:oMath>
+        <m:r>
+          <w:rPr>
+            <w:rFonts w:ascii="Cambria Math" w:eastAsiaTheme="minorEastAsia" w:hAnsi="Cambria Math"/>
+          </w:rPr>
+          <m:t>x</m:t>
+        </m:r>
+      </m:oMath>
+      <w:r>
+        <w:rPr>
+          <w:rFonts w:eastAsiaTheme="minorEastAsia"/>
+        </w:rPr>
+        <w:t>. Round to the nearest hundredth.</w:t>
+      </w:r>
+      <w:r>
+        <w:rPr>
+          <w:rFonts w:eastAsiaTheme="minorEastAsia"/>
+        </w:rPr>
+        <w:br/>
+      </w:r>
+      <m:oMathPara>
+        <m:oMath>
+          <m:r>
+            <w:rPr>
+              <w:rFonts w:ascii="Cambria Math" w:hAnsi="Cambria Math"/>
+            </w:rPr>
+            <m:t>3∙</m:t>
+          </m:r>
+          <m:sSup>
+            <m:sSupPr>
+              <m:ctrlPr>
+                <w:rPr>
+                  <w:rFonts w:ascii="Cambria Math" w:hAnsi="Cambria Math"/>
+                  <w:i/>
+                </w:rPr>
+              </m:ctrlPr>
+            </m:sSupPr>
+            <m:e>
+              <m:r>
+                <w:rPr>
+                  <w:rFonts w:ascii="Cambria Math" w:hAnsi="Cambria Math"/>
+                </w:rPr>
+                <m:t>5</m:t>
+              </m:r>
+            </m:e>
+            <m:sup>
+              <m:r>
+                <w:rPr>
+                  <w:rFonts w:ascii="Cambria Math" w:hAnsi="Cambria Math"/>
+                </w:rPr>
+                <m:t>x</m:t>
+              </m:r>
+            </m:sup>
+          </m:sSup>
+          <m:r>
+            <w:rPr>
+              <w:rFonts w:ascii="Cambria Math" w:hAnsi="Cambria Math"/>
+            </w:rPr>
+            <m:t>+7=262</m:t>
+          </m:r>
+          <m:r>
+            <w:rPr>
+              <w:rFonts w:ascii="Cambria Math" w:hAnsi="Cambria Math"/>
+            </w:rPr>
+            <w:br/>
+          </m:r>
+        </m:oMath>
+        <m:oMath>
+          <m:r>
+            <w:rPr>
+              <w:rFonts w:ascii="Cambria Math" w:hAnsi="Cambria Math"/>
+            </w:rPr>
+            <m:t>-7=-7</m:t>
+          </m:r>
+          <m:r>
+            <w:rPr>
+              <w:rFonts w:eastAsiaTheme="minorEastAsia"/>
+            </w:rPr>
+            <w:br/>
+          </m:r>
+        </m:oMath>
+        <m:oMath>
+          <m:f>
+            <m:fPr>
+              <m:ctrlPr>
+                <w:rPr>
+                  <w:rFonts w:ascii="Cambria Math" w:hAnsi="Cambria Math"/>
+                  <w:i/>
+                </w:rPr>
+              </m:ctrlPr>
+            </m:fPr>
+            <m:num>
+              <m:r>
+                <w:rPr>
+                  <w:rFonts w:ascii="Cambria Math" w:hAnsi="Cambria Math"/>
+                </w:rPr>
+                <m:t>3∙</m:t>
+              </m:r>
+              <m:sSup>
+                <m:sSupPr>
+                  <m:ctrlPr>
+                    <w:rPr>
+                      <w:rFonts w:ascii="Cambria Math" w:hAnsi="Cambria Math"/>
+                      <w:i/>
+                    </w:rPr>
+                  </m:ctrlPr>
+                </m:sSupPr>
+                <m:e>
+                  <m:r>
+                    <w:rPr>
+                      <w:rFonts w:ascii="Cambria Math" w:hAnsi="Cambria Math"/>
+                    </w:rPr>
+                    <m:t>5</m:t>
+                  </m:r>
+                </m:e>
+                <m:sup>
+                  <m:r>
+                    <w:rPr>
+                      <w:rFonts w:ascii="Cambria Math" w:hAnsi="Cambria Math"/>
+                    </w:rPr>
+                    <m:t>x</m:t>
+                  </m:r>
+                </m:sup>
+              </m:sSup>
+            </m:num>
+            <m:den>
+              <m:r>
+                <w:rPr>
+                  <w:rFonts w:ascii="Cambria Math" w:hAnsi="Cambria Math"/>
+                </w:rPr>
+                <m:t>3</m:t>
+              </m:r>
+            </m:den>
+          </m:f>
+          <m:r>
+            <w:rPr>
+              <w:rFonts w:ascii="Cambria Math" w:hAnsi="Cambria Math"/>
+            </w:rPr>
+            <m:t>=</m:t>
+          </m:r>
+          <m:f>
+            <m:fPr>
+              <m:ctrlPr>
+                <w:rPr>
+                  <w:rFonts w:ascii="Cambria Math" w:hAnsi="Cambria Math"/>
+                  <w:i/>
+                </w:rPr>
+              </m:ctrlPr>
+            </m:fPr>
+            <m:num>
+              <m:r>
+                <w:rPr>
+                  <w:rFonts w:ascii="Cambria Math" w:hAnsi="Cambria Math"/>
+                </w:rPr>
+                <m:t>255</m:t>
+              </m:r>
+            </m:num>
+            <m:den>
+              <m:r>
+                <w:rPr>
+                  <w:rFonts w:ascii="Cambria Math" w:hAnsi="Cambria Math"/>
+                </w:rPr>
+                <m:t>3</m:t>
+              </m:r>
+            </m:den>
+          </m:f>
+          <m:r>
+            <w:rPr>
+              <w:rFonts w:ascii="Cambria Math" w:hAnsi="Cambria Math"/>
+            </w:rPr>
+            <w:br/>
+          </m:r>
+        </m:oMath>
+        <m:oMath>
+          <m:sSup>
+            <m:sSupPr>
+              <m:ctrlPr>
+                <w:rPr>
+                  <w:rFonts w:ascii="Cambria Math" w:hAnsi="Cambria Math"/>
+                  <w:i/>
+                </w:rPr>
+              </m:ctrlPr>
+            </m:sSupPr>
+            <m:e>
+              <m:r>
+                <w:rPr>
+                  <w:rFonts w:ascii="Cambria Math" w:hAnsi="Cambria Math"/>
+                </w:rPr>
+                <m:t>5</m:t>
+              </m:r>
+            </m:e>
+            <m:sup>
+              <m:r>
+                <w:rPr>
+                  <w:rFonts w:ascii="Cambria Math" w:hAnsi="Cambria Math"/>
+                </w:rPr>
+                <m:t>x</m:t>
+              </m:r>
+            </m:sup>
+          </m:sSup>
+          <m:r>
+            <w:rPr>
+              <w:rFonts w:ascii="Cambria Math" w:hAnsi="Cambria Math"/>
+            </w:rPr>
+            <m:t>=85</m:t>
+          </m:r>
+          <m:r>
+            <w:rPr>
+              <w:rFonts w:ascii="Cambria Math" w:hAnsi="Cambria Math"/>
+            </w:rPr>
+            <w:br/>
+          </m:r>
+        </m:oMath>
+        <m:oMath>
+          <m:sSub>
+            <m:sSubPr>
+              <m:ctrlPr>
+                <w:rPr>
+                  <w:rFonts w:ascii="Cambria Math" w:hAnsi="Cambria Math"/>
+                  <w:i/>
+                </w:rPr>
+              </m:ctrlPr>
+            </m:sSubPr>
+            <m:e>
+              <m:r>
+                <w:rPr>
+                  <w:rFonts w:ascii="Cambria Math" w:hAnsi="Cambria Math"/>
+                </w:rPr>
+                <m:t>log</m:t>
+              </m:r>
+            </m:e>
+            <m:sub>
+              <m:r>
+                <w:rPr>
+                  <w:rFonts w:ascii="Cambria Math" w:hAnsi="Cambria Math"/>
+                </w:rPr>
+                <m:t>5</m:t>
+              </m:r>
+            </m:sub>
+          </m:sSub>
+          <m:r>
+            <w:rPr>
+              <w:rFonts w:ascii="Cambria Math" w:hAnsi="Cambria Math"/>
+            </w:rPr>
+            <m:t>85=x</m:t>
+          </m:r>
+          <m:r>
+            <w:rPr>
+              <w:rFonts w:ascii="Cambria Math" w:hAnsi="Cambria Math"/>
+            </w:rPr>
+            <w:br/>
+          </m:r>
+        </m:oMath>
+        <m:oMath>
+          <m:sSub>
+            <m:sSubPr>
+              <m:ctrlPr>
+                <w:rPr>
+                  <w:rFonts w:ascii="Cambria Math" w:hAnsi="Cambria Math"/>
+                  <w:b/>
+                  <w:bCs/>
+                  <w:i/>
+                </w:rPr>
+              </m:ctrlPr>
+            </m:sSubPr>
+            <m:e>
+              <m:r>
+                <m:rPr>
+                  <m:sty m:val="bi"/>
+                </m:rPr>
+                <w:rPr>
+                  <w:rFonts w:ascii="Cambria Math" w:hAnsi="Cambria Math"/>
+                </w:rPr>
+                <m:t>log</m:t>
+              </m:r>
+            </m:e>
+            <m:sub>
+              <m:r>
+                <m:rPr>
+                  <m:sty m:val="bi"/>
+                </m:rPr>
+                <w:rPr>
+                  <w:rFonts w:ascii="Cambria Math" w:hAnsi="Cambria Math"/>
+                </w:rPr>
+                <m:t>5</m:t>
+              </m:r>
+            </m:sub>
+          </m:sSub>
+          <m:r>
+            <m:rPr>
+              <m:sty m:val="bi"/>
+            </m:rPr>
+            <w:rPr>
+              <w:rFonts w:ascii="Cambria Math" w:hAnsi="Cambria Math"/>
+            </w:rPr>
+            <m:t>85=</m:t>
+          </m:r>
+          <m:f>
+            <m:fPr>
+              <m:ctrlPr>
+                <w:rPr>
+                  <w:rFonts w:ascii="Cambria Math" w:hAnsi="Cambria Math"/>
+                  <w:b/>
+                  <w:bCs/>
+                  <w:i/>
+                </w:rPr>
+              </m:ctrlPr>
+            </m:fPr>
+            <m:num>
+              <m:sSub>
+                <m:sSubPr>
+                  <m:ctrlPr>
+                    <w:rPr>
+                      <w:rFonts w:ascii="Cambria Math" w:hAnsi="Cambria Math"/>
+                      <w:b/>
+                      <w:bCs/>
+                      <w:i/>
+                    </w:rPr>
+                  </m:ctrlPr>
+                </m:sSubPr>
+                <m:e>
+                  <m:r>
+                    <m:rPr>
+                      <m:sty m:val="bi"/>
+                    </m:rPr>
+                    <w:rPr>
+                      <w:rFonts w:ascii="Cambria Math" w:hAnsi="Cambria Math"/>
+                    </w:rPr>
+                    <m:t>log</m:t>
+                  </m:r>
+                </m:e>
+                <m:sub>
+                  <m:r>
+                    <m:rPr>
+                      <m:sty m:val="bi"/>
+                    </m:rPr>
+                    <w:rPr>
+                      <w:rFonts w:ascii="Cambria Math" w:hAnsi="Cambria Math"/>
+                    </w:rPr>
+                    <m:t>10</m:t>
+                  </m:r>
+                </m:sub>
+              </m:sSub>
+              <m:r>
+                <m:rPr>
+                  <m:sty m:val="bi"/>
+                </m:rPr>
+                <w:rPr>
+                  <w:rFonts w:ascii="Cambria Math" w:hAnsi="Cambria Math"/>
+                </w:rPr>
+                <m:t>85</m:t>
+              </m:r>
+            </m:num>
+            <m:den>
+              <m:sSub>
+                <m:sSubPr>
+                  <m:ctrlPr>
+                    <w:rPr>
+                      <w:rFonts w:ascii="Cambria Math" w:hAnsi="Cambria Math"/>
+                      <w:b/>
+                      <w:bCs/>
+                      <w:i/>
+                    </w:rPr>
+                  </m:ctrlPr>
+                </m:sSubPr>
+                <m:e>
+                  <m:r>
+                    <m:rPr>
+                      <m:sty m:val="bi"/>
+                    </m:rPr>
+                    <w:rPr>
+                      <w:rFonts w:ascii="Cambria Math" w:hAnsi="Cambria Math"/>
+                    </w:rPr>
+                    <m:t>log</m:t>
+                  </m:r>
+                </m:e>
+                <m:sub>
+                  <m:r>
+                    <m:rPr>
+                      <m:sty m:val="bi"/>
+                    </m:rPr>
+                    <w:rPr>
+                      <w:rFonts w:ascii="Cambria Math" w:hAnsi="Cambria Math"/>
+                    </w:rPr>
+                    <m:t>10</m:t>
+                  </m:r>
+                </m:sub>
+              </m:sSub>
+              <m:r>
+                <m:rPr>
+                  <m:sty m:val="bi"/>
+                </m:rPr>
+                <w:rPr>
+                  <w:rFonts w:ascii="Cambria Math" w:hAnsi="Cambria Math"/>
+                </w:rPr>
+                <m:t>5</m:t>
+              </m:r>
+            </m:den>
+          </m:f>
+          <m:r>
+            <m:rPr>
+              <m:sty m:val="bi"/>
+            </m:rPr>
+            <w:rPr>
+              <w:rFonts w:ascii="Cambria Math" w:hAnsi="Cambria Math"/>
+            </w:rPr>
+            <m:t>=</m:t>
+          </m:r>
+          <m:f>
+            <m:fPr>
+              <m:ctrlPr>
+                <w:rPr>
+                  <w:rFonts w:ascii="Cambria Math" w:hAnsi="Cambria Math"/>
+                  <w:b/>
+                  <w:bCs/>
+                  <w:i/>
+                </w:rPr>
+              </m:ctrlPr>
+            </m:fPr>
+            <m:num>
+              <m:r>
+                <m:rPr>
+                  <m:sty m:val="bi"/>
+                </m:rPr>
+                <w:rPr>
+                  <w:rFonts w:ascii="Cambria Math" w:hAnsi="Cambria Math"/>
+                </w:rPr>
+                <m:t>1.9294</m:t>
+              </m:r>
+            </m:num>
+            <m:den>
+              <m:r>
+                <m:rPr>
+                  <m:sty m:val="bi"/>
+                </m:rPr>
+                <w:rPr>
+                  <w:rFonts w:ascii="Cambria Math" w:hAnsi="Cambria Math"/>
+                </w:rPr>
+                <m:t>0.6990</m:t>
+              </m:r>
+            </m:den>
+          </m:f>
+          <m:r>
+            <m:rPr>
+              <m:sty m:val="bi"/>
+            </m:rPr>
+            <w:rPr>
+              <w:rFonts w:ascii="Cambria Math" w:hAnsi="Cambria Math"/>
+            </w:rPr>
+            <m:t>=2.76</m:t>
+          </m:r>
+        </m:oMath>
+      </m:oMathPara>
+    </w:p>
+    <w:p>
+      <w:pPr>
+        <w:pStyle w:val="ListParagraph"/>
+        <w:rPr>
+          <w:rFonts w:eastAsiaTheme="minorEastAsia"/>
+        </w:rPr>
+      </w:pPr>
+      <m:oMathPara>
+        <m:oMath>
+          <m:r>
+            <w:rPr>
+              <w:rFonts w:ascii="Cambria Math" w:hAnsi="Cambria Math"/>
+            </w:rPr>
+            <m:t>3∙</m:t>
+          </m:r>
+          <m:sSup>
+            <m:sSupPr>
+              <m:ctrlPr>
+                <w:rPr>
+                  <w:rFonts w:ascii="Cambria Math" w:hAnsi="Cambria Math"/>
+                  <w:i/>
+                </w:rPr>
+              </m:ctrlPr>
+            </m:sSupPr>
+            <m:e>
+              <m:r>
+                <w:rPr>
+                  <w:rFonts w:ascii="Cambria Math" w:hAnsi="Cambria Math"/>
+                </w:rPr>
+                <m:t>5</m:t>
+              </m:r>
+            </m:e>
+            <m:sup>
+              <m:r>
+                <w:rPr>
+                  <w:rFonts w:ascii="Cambria Math" w:hAnsi="Cambria Math"/>
+                </w:rPr>
+                <m:t>x</m:t>
+              </m:r>
+            </m:sup>
+          </m:sSup>
+          <m:r>
+            <w:rPr>
+              <w:rFonts w:ascii="Cambria Math" w:hAnsi="Cambria Math"/>
+            </w:rPr>
+            <m:t>+7</m:t>
+          </m:r>
+          <m:r>
+            <w:rPr>
+              <w:rFonts w:ascii="Cambria Math" w:hAnsi="Cambria Math"/>
+            </w:rPr>
+            <m:t>=3∙</m:t>
+          </m:r>
+          <m:r>
+            <w:rPr>
+              <w:rFonts w:ascii="Cambria Math" w:hAnsi="Cambria Math"/>
+            </w:rPr>
+            <m:t>84.95</m:t>
+          </m:r>
+          <m:r>
+            <w:rPr>
+              <w:rFonts w:ascii="Cambria Math" w:eastAsiaTheme="minorEastAsia" w:hAnsi="Cambria Math"/>
+            </w:rPr>
+            <m:t>+7=</m:t>
+          </m:r>
+          <m:r>
+            <w:rPr>
+              <w:rFonts w:ascii="Cambria Math" w:eastAsiaTheme="minorEastAsia" w:hAnsi="Cambria Math"/>
+            </w:rPr>
+            <w:br/>
+          </m:r>
+        </m:oMath>
+        <m:oMath>
+          <m:r>
+            <w:rPr>
+              <w:rFonts w:ascii="Cambria Math" w:eastAsiaTheme="minorEastAsia" w:hAnsi="Cambria Math"/>
+            </w:rPr>
+            <m:t>254.85</m:t>
+          </m:r>
+          <m:r>
+            <w:rPr>
+              <w:rFonts w:ascii="Cambria Math" w:eastAsiaTheme="minorEastAsia" w:hAnsi="Cambria Math"/>
+            </w:rPr>
+            <m:t>+7=</m:t>
+          </m:r>
+          <m:r>
+            <w:rPr>
+              <w:rFonts w:ascii="Cambria Math" w:eastAsiaTheme="minorEastAsia" w:hAnsi="Cambria Math"/>
+            </w:rPr>
+            <m:t>261.85</m:t>
+          </m:r>
+        </m:oMath>
+      </m:oMathPara>
+    </w:p>
+    <w:p>
+      <w:pPr>
+        <w:pStyle w:val="ListParagraph"/>
+        <w:numPr>
+          <w:ilvl w:val="0"/>
+          <w:numId w:val="58"/>
+        </w:numPr>
+      </w:pPr>
+      <w:r>
+        <w:t xml:space="preserve">Logan solves </w:t>
+      </w:r>
+      <m:oMath>
+        <m:sSup>
+          <m:sSupPr>
+            <m:ctrlPr>
+              <w:rPr>
+                <w:rFonts w:ascii="Cambria Math" w:hAnsi="Cambria Math"/>
+                <w:i/>
+              </w:rPr>
+            </m:ctrlPr>
+          </m:sSupPr>
+          <m:e>
+            <m:r>
+              <w:rPr>
+                <w:rFonts w:ascii="Cambria Math" w:hAnsi="Cambria Math"/>
+              </w:rPr>
+              <m:t>7</m:t>
+            </m:r>
+          </m:e>
+          <m:sup>
+            <m:r>
+              <w:rPr>
+                <w:rFonts w:ascii="Cambria Math" w:hAnsi="Cambria Math"/>
+              </w:rPr>
+              <m:t>x</m:t>
+            </m:r>
+          </m:sup>
+        </m:sSup>
+        <m:r>
+          <w:rPr>
+            <w:rFonts w:ascii="Cambria Math" w:hAnsi="Cambria Math"/>
+          </w:rPr>
+          <m:t>=263</m:t>
+        </m:r>
+      </m:oMath>
+      <w:r>
+        <w:rPr>
+          <w:rFonts w:eastAsiaTheme="minorEastAsia"/>
+        </w:rPr>
+        <w:t xml:space="preserve"> by calculating </w:t>
+      </w:r>
+      <w:r>
+        <w:rPr>
+          <w:rFonts w:eastAsiaTheme="minorEastAsia"/>
+        </w:rPr>
+        <w:br/>
+      </w:r>
+      <m:oMath>
+        <m:r>
+          <w:rPr>
+            <w:rFonts w:ascii="Cambria Math" w:hAnsi="Cambria Math"/>
+          </w:rPr>
+          <m:t>x=</m:t>
+        </m:r>
+        <m:f>
+          <m:fPr>
+            <m:ctrlPr>
+              <w:rPr>
+                <w:rFonts w:ascii="Cambria Math" w:hAnsi="Cambria Math"/>
+                <w:i/>
+              </w:rPr>
+            </m:ctrlPr>
+          </m:fPr>
+          <m:num>
+            <m:func>
+              <m:funcPr>
+                <m:ctrlPr>
+                  <w:rPr>
+                    <w:rFonts w:ascii="Cambria Math" w:hAnsi="Cambria Math"/>
+                    <w:i/>
+                  </w:rPr>
+                </m:ctrlPr>
+              </m:funcPr>
+              <m:fName>
+                <m:r>
+                  <m:rPr>
+                    <m:sty m:val="p"/>
+                  </m:rPr>
+                  <w:rPr>
+                    <w:rFonts w:ascii="Cambria Math" w:hAnsi="Cambria Math"/>
+                  </w:rPr>
+                  <m:t>log</m:t>
+                </m:r>
+              </m:fName>
+              <m:e>
+                <m:r>
+                  <w:rPr>
+                    <w:rFonts w:ascii="Cambria Math" w:hAnsi="Cambria Math"/>
+                  </w:rPr>
+                  <m:t>263</m:t>
+                </m:r>
+              </m:e>
+            </m:func>
+          </m:num>
+          <m:den>
+            <m:func>
+              <m:funcPr>
+                <m:ctrlPr>
+                  <w:rPr>
+                    <w:rFonts w:ascii="Cambria Math" w:hAnsi="Cambria Math"/>
+                    <w:i/>
+                  </w:rPr>
+                </m:ctrlPr>
+              </m:funcPr>
+              <m:fName>
+                <m:r>
+                  <m:rPr>
+                    <m:sty m:val="p"/>
+                  </m:rPr>
+                  <w:rPr>
+                    <w:rFonts w:ascii="Cambria Math" w:hAnsi="Cambria Math"/>
+                  </w:rPr>
+                  <m:t>log</m:t>
+                </m:r>
+              </m:fName>
+              <m:e>
+                <m:r>
+                  <w:rPr>
+                    <w:rFonts w:ascii="Cambria Math" w:hAnsi="Cambria Math"/>
+                  </w:rPr>
+                  <m:t>7</m:t>
+                </m:r>
+              </m:e>
+            </m:func>
+          </m:den>
+        </m:f>
+      </m:oMath>
+      <w:r>
+        <w:rPr>
+          <w:rFonts w:eastAsiaTheme="minorEastAsia"/>
+        </w:rPr>
+        <w:t xml:space="preserve">. Calvin solves the same equation by calculating </w:t>
+      </w:r>
+      <m:oMath>
+        <m:r>
+          <w:rPr>
+            <w:rFonts w:ascii="Cambria Math" w:eastAsiaTheme="minorEastAsia" w:hAnsi="Cambria Math"/>
+          </w:rPr>
+          <m:t>x=</m:t>
+        </m:r>
+        <m:f>
+          <m:fPr>
+            <m:ctrlPr>
+              <w:rPr>
+                <w:rFonts w:ascii="Cambria Math" w:eastAsiaTheme="minorEastAsia" w:hAnsi="Cambria Math"/>
+                <w:i/>
+              </w:rPr>
+            </m:ctrlPr>
+          </m:fPr>
+          <m:num>
+            <m:r>
+              <w:rPr>
+                <w:rFonts w:ascii="Cambria Math" w:eastAsiaTheme="minorEastAsia" w:hAnsi="Cambria Math"/>
+              </w:rPr>
+              <m:t>ln 263</m:t>
+            </m:r>
+          </m:num>
+          <m:den>
+            <m:r>
+              <w:rPr>
+                <w:rFonts w:ascii="Cambria Math" w:eastAsiaTheme="minorEastAsia" w:hAnsi="Cambria Math"/>
+              </w:rPr>
+              <m:t>ln7</m:t>
+            </m:r>
+          </m:den>
+        </m:f>
+      </m:oMath>
+      <w:r>
+        <w:rPr>
+          <w:rFonts w:eastAsiaTheme="minorEastAsia"/>
+        </w:rPr>
+        <w:t>. Who is correct and why?</w:t>
+      </w:r>
+      <w:r>
+        <w:rPr>
+          <w:rFonts w:eastAsiaTheme="minorEastAsia"/>
+        </w:rPr>
+        <w:br/>
+      </w:r>
+      <w:r>
+        <w:rPr>
+          <w:rFonts w:eastAsiaTheme="minorEastAsia"/>
+        </w:rPr>
+        <w:br/>
+        <w:t xml:space="preserve">Both are correct. Logan uses Base 10 to solve for x, while Calvin uses Base </w:t>
+      </w:r>
+      <w:r>
+        <w:rPr>
+          <w:rFonts w:eastAsiaTheme="minorEastAsia"/>
+          <w:i/>
+          <w:iCs/>
+        </w:rPr>
+        <w:t>e</w:t>
+      </w:r>
+      <w:r>
+        <w:rPr>
+          <w:rFonts w:eastAsiaTheme="minorEastAsia"/>
+        </w:rPr>
+        <w:t xml:space="preserve"> to solve for x. Both achieve the same answer.</w:t>
+      </w:r>
+      <w:r>
+        <w:rPr>
+          <w:rFonts w:eastAsiaTheme="minorEastAsia"/>
+        </w:rPr>
+        <w:br/>
+      </w:r>
+      <w:r>
+        <w:rPr>
+          <w:rFonts w:eastAsiaTheme="minorEastAsia"/>
+        </w:rPr>
+        <w:br/>
+      </w:r>
+      <m:oMathPara>
+        <m:oMath>
+          <m:r>
+            <w:rPr>
+              <w:rFonts w:ascii="Cambria Math" w:hAnsi="Cambria Math"/>
+            </w:rPr>
+            <m:t>x=</m:t>
+          </m:r>
+          <m:f>
+            <m:fPr>
+              <m:ctrlPr>
+                <w:rPr>
+                  <w:rFonts w:ascii="Cambria Math" w:hAnsi="Cambria Math"/>
+                  <w:i/>
+                </w:rPr>
+              </m:ctrlPr>
+            </m:fPr>
+            <m:num>
+              <m:func>
+                <m:funcPr>
+                  <m:ctrlPr>
+                    <w:rPr>
+                      <w:rFonts w:ascii="Cambria Math" w:hAnsi="Cambria Math"/>
+                      <w:i/>
+                    </w:rPr>
+                  </m:ctrlPr>
+                </m:funcPr>
+                <m:fName>
+                  <m:r>
+                    <m:rPr>
+                      <m:sty m:val="p"/>
+                    </m:rPr>
+                    <w:rPr>
+                      <w:rFonts w:ascii="Cambria Math" w:hAnsi="Cambria Math"/>
+                    </w:rPr>
+                    <m:t>log</m:t>
+                  </m:r>
+                </m:fName>
+                <m:e>
+                  <m:r>
+                    <w:rPr>
+                      <w:rFonts w:ascii="Cambria Math" w:hAnsi="Cambria Math"/>
+                    </w:rPr>
+                    <m:t>263</m:t>
+                  </m:r>
+                </m:e>
+              </m:func>
+            </m:num>
+            <m:den>
+              <m:func>
+                <m:funcPr>
+                  <m:ctrlPr>
+                    <w:rPr>
+                      <w:rFonts w:ascii="Cambria Math" w:hAnsi="Cambria Math"/>
+                      <w:i/>
+                    </w:rPr>
+                  </m:ctrlPr>
+                </m:funcPr>
+                <m:fName>
+                  <m:r>
+                    <m:rPr>
+                      <m:sty m:val="p"/>
+                    </m:rPr>
+                    <w:rPr>
+                      <w:rFonts w:ascii="Cambria Math" w:hAnsi="Cambria Math"/>
+                    </w:rPr>
+                    <m:t>log</m:t>
+                  </m:r>
+                </m:fName>
+                <m:e>
+                  <m:r>
+                    <w:rPr>
+                      <w:rFonts w:ascii="Cambria Math" w:hAnsi="Cambria Math"/>
+                    </w:rPr>
+                    <m:t>7</m:t>
+                  </m:r>
+                </m:e>
+              </m:func>
+            </m:den>
+          </m:f>
+          <m:r>
+            <w:rPr>
+              <w:rFonts w:ascii="Cambria Math" w:eastAsiaTheme="minorEastAsia" w:hAnsi="Cambria Math"/>
+            </w:rPr>
+            <m:t>=</m:t>
+          </m:r>
+          <m:f>
+            <m:fPr>
+              <m:ctrlPr>
+                <w:rPr>
+                  <w:rFonts w:ascii="Cambria Math" w:eastAsiaTheme="minorEastAsia" w:hAnsi="Cambria Math"/>
+                  <w:i/>
+                </w:rPr>
+              </m:ctrlPr>
+            </m:fPr>
+            <m:num>
+              <m:r>
+                <w:rPr>
+                  <w:rFonts w:ascii="Cambria Math" w:eastAsiaTheme="minorEastAsia" w:hAnsi="Cambria Math"/>
+                </w:rPr>
+                <m:t>2.41</m:t>
+              </m:r>
+              <m:r>
+                <w:rPr>
+                  <w:rFonts w:ascii="Cambria Math" w:eastAsiaTheme="minorEastAsia" w:hAnsi="Cambria Math"/>
+                </w:rPr>
+                <m:t>20</m:t>
+              </m:r>
+            </m:num>
+            <m:den>
+              <m:r>
+                <w:rPr>
+                  <w:rFonts w:ascii="Cambria Math" w:eastAsiaTheme="minorEastAsia" w:hAnsi="Cambria Math"/>
+                </w:rPr>
+                <m:t>0.8451</m:t>
+              </m:r>
+            </m:den>
+          </m:f>
+          <m:r>
+            <w:rPr>
+              <w:rFonts w:ascii="Cambria Math" w:eastAsiaTheme="minorEastAsia" w:hAnsi="Cambria Math"/>
+            </w:rPr>
+            <m:t>=2.86</m:t>
+          </m:r>
+          <m:r>
+            <w:rPr>
+              <w:rFonts w:eastAsiaTheme="minorEastAsia"/>
+            </w:rPr>
+            <w:br/>
+          </m:r>
+        </m:oMath>
+        <m:oMath>
+          <m:r>
+            <w:rPr>
+              <w:rFonts w:ascii="Cambria Math" w:eastAsiaTheme="minorEastAsia" w:hAnsi="Cambria Math"/>
+            </w:rPr>
+            <m:t>x=</m:t>
+          </m:r>
+          <m:f>
+            <m:fPr>
+              <m:ctrlPr>
+                <w:rPr>
+                  <w:rFonts w:ascii="Cambria Math" w:eastAsiaTheme="minorEastAsia" w:hAnsi="Cambria Math"/>
+                  <w:i/>
+                </w:rPr>
+              </m:ctrlPr>
+            </m:fPr>
+            <m:num>
+              <m:r>
+                <w:rPr>
+                  <w:rFonts w:ascii="Cambria Math" w:eastAsiaTheme="minorEastAsia" w:hAnsi="Cambria Math"/>
+                </w:rPr>
+                <m:t>ln 263</m:t>
+              </m:r>
+            </m:num>
+            <m:den>
+              <m:r>
+                <w:rPr>
+                  <w:rFonts w:ascii="Cambria Math" w:eastAsiaTheme="minorEastAsia" w:hAnsi="Cambria Math"/>
+                </w:rPr>
+                <m:t>ln7</m:t>
+              </m:r>
+            </m:den>
+          </m:f>
+          <m:r>
+            <w:rPr>
+              <w:rFonts w:ascii="Cambria Math" w:eastAsiaTheme="minorEastAsia" w:hAnsi="Cambria Math"/>
+            </w:rPr>
+            <m:t xml:space="preserve">= </m:t>
+          </m:r>
+          <m:f>
+            <m:fPr>
+              <m:ctrlPr>
+                <w:rPr>
+                  <w:rFonts w:ascii="Cambria Math" w:eastAsiaTheme="minorEastAsia" w:hAnsi="Cambria Math"/>
+                  <w:i/>
+                </w:rPr>
+              </m:ctrlPr>
+            </m:fPr>
+            <m:num>
+              <m:r>
+                <w:rPr>
+                  <w:rFonts w:ascii="Cambria Math" w:eastAsiaTheme="minorEastAsia" w:hAnsi="Cambria Math"/>
+                </w:rPr>
+                <m:t>5.5722</m:t>
+              </m:r>
+            </m:num>
+            <m:den>
+              <m:r>
+                <w:rPr>
+                  <w:rFonts w:ascii="Cambria Math" w:eastAsiaTheme="minorEastAsia" w:hAnsi="Cambria Math"/>
+                </w:rPr>
+                <m:t>1.9460</m:t>
+              </m:r>
+            </m:den>
+          </m:f>
+          <m:r>
+            <w:rPr>
+              <w:rFonts w:ascii="Cambria Math" w:eastAsiaTheme="minorEastAsia" w:hAnsi="Cambria Math"/>
+            </w:rPr>
+            <m:t>=2.86</m:t>
+          </m:r>
+        </m:oMath>
+      </m:oMathPara>
+    </w:p>
+    <w:p>
+      <w:pPr>
+        <w:pStyle w:val="ListParagraph"/>
+        <w:numPr>
+          <w:ilvl w:val="0"/>
+          <w:numId w:val="58"/>
+        </w:numPr>
+      </w:pPr>
+      <w:r>
+        <w:rPr>
+          <w:rFonts w:eastAsiaTheme="minorEastAsia"/>
+        </w:rPr>
+        <w:br w:type="column"/>
+      </w:r>
+      <w:r>
+        <w:rPr>
+          <w:rFonts w:eastAsiaTheme="minorEastAsia"/>
+        </w:rPr>
+        <w:lastRenderedPageBreak/>
+        <w:t xml:space="preserve">Make a sketch of </w:t>
+      </w:r>
+      <m:oMath>
+        <m:r>
+          <w:rPr>
+            <w:rFonts w:ascii="Cambria Math" w:eastAsiaTheme="minorEastAsia" w:hAnsi="Cambria Math"/>
+          </w:rPr>
+          <m:t>y=</m:t>
+        </m:r>
+        <m:sSub>
+          <m:sSubPr>
+            <m:ctrlPr>
+              <w:rPr>
+                <w:rFonts w:ascii="Cambria Math" w:eastAsiaTheme="minorEastAsia" w:hAnsi="Cambria Math"/>
+                <w:i/>
+              </w:rPr>
+            </m:ctrlPr>
+          </m:sSubPr>
+          <m:e>
+            <m:r>
+              <w:rPr>
+                <w:rFonts w:ascii="Cambria Math" w:eastAsiaTheme="minorEastAsia" w:hAnsi="Cambria Math"/>
+              </w:rPr>
+              <m:t>log</m:t>
+            </m:r>
+          </m:e>
+          <m:sub>
+            <m:r>
+              <w:rPr>
+                <w:rFonts w:ascii="Cambria Math" w:eastAsiaTheme="minorEastAsia" w:hAnsi="Cambria Math"/>
+              </w:rPr>
+              <m:t>2</m:t>
+            </m:r>
+          </m:sub>
+        </m:sSub>
+        <m:r>
+          <w:rPr>
+            <w:rFonts w:ascii="Cambria Math" w:eastAsiaTheme="minorEastAsia" w:hAnsi="Cambria Math"/>
+          </w:rPr>
+          <m:t>x</m:t>
+        </m:r>
+      </m:oMath>
+      <w:r>
+        <w:rPr>
+          <w:rFonts w:eastAsiaTheme="minorEastAsia"/>
+        </w:rPr>
+        <w:t>. Include all seven points that have coordinates where one (or both) of the coordinates are integers.</w:t>
+      </w:r>
+    </w:p>
+    <w:tbl>
+      <w:tblPr>
+        <w:tblStyle w:val="TableGrid"/>
+        <w:tblW w:w="0" w:type="auto"/>
+        <w:jc w:val="center"/>
+        <w:tblLook w:val="04A0" w:firstRow="1" w:lastRow="0" w:firstColumn="1" w:lastColumn="0" w:noHBand="0" w:noVBand="1"/>
+      </w:tblPr>
+      <w:tblGrid>
+        <w:gridCol w:w="625"/>
+        <w:gridCol w:w="1440"/>
+      </w:tblGrid>
+      <w:tr>
+        <w:trPr>
+          <w:jc w:val="center"/>
+        </w:trPr>
+        <w:tc>
+          <w:tcPr>
+            <w:tcW w:w="625" w:type="dxa"/>
+          </w:tcPr>
+          <w:p>
+            <w:pPr>
+              <w:pStyle w:val="NoSpacing"/>
+              <w:jc w:val="center"/>
+            </w:pPr>
+            <w:r>
+              <w:t>x</w:t>
+            </w:r>
+          </w:p>
+        </w:tc>
+        <w:tc>
+          <w:tcPr>
+            <w:tcW w:w="1440" w:type="dxa"/>
+          </w:tcPr>
+          <w:p>
+            <w:pPr>
+              <w:pStyle w:val="NoSpacing"/>
+              <w:jc w:val="center"/>
+            </w:pPr>
+            <m:oMathPara>
+              <m:oMath>
+                <m:r>
+                  <w:rPr>
+                    <w:rFonts w:ascii="Cambria Math" w:eastAsiaTheme="minorEastAsia" w:hAnsi="Cambria Math"/>
+                  </w:rPr>
+                  <m:t>y=</m:t>
+                </m:r>
+                <m:sSub>
+                  <m:sSubPr>
+                    <m:ctrlPr>
+                      <w:rPr>
+                        <w:rFonts w:ascii="Cambria Math" w:eastAsiaTheme="minorEastAsia" w:hAnsi="Cambria Math"/>
+                        <w:i/>
+                      </w:rPr>
+                    </m:ctrlPr>
+                  </m:sSubPr>
+                  <m:e>
+                    <m:r>
+                      <w:rPr>
+                        <w:rFonts w:ascii="Cambria Math" w:eastAsiaTheme="minorEastAsia" w:hAnsi="Cambria Math"/>
+                      </w:rPr>
+                      <m:t>log</m:t>
+                    </m:r>
+                  </m:e>
+                  <m:sub>
+                    <m:r>
+                      <w:rPr>
+                        <w:rFonts w:ascii="Cambria Math" w:eastAsiaTheme="minorEastAsia" w:hAnsi="Cambria Math"/>
+                      </w:rPr>
+                      <m:t>2</m:t>
+                    </m:r>
+                  </m:sub>
+                </m:sSub>
+                <m:r>
+                  <w:rPr>
+                    <w:rFonts w:ascii="Cambria Math" w:eastAsiaTheme="minorEastAsia" w:hAnsi="Cambria Math"/>
+                  </w:rPr>
+                  <m:t>x</m:t>
+                </m:r>
+              </m:oMath>
+            </m:oMathPara>
+          </w:p>
+        </w:tc>
+      </w:tr>
+      <w:tr>
+        <w:trPr>
+          <w:jc w:val="center"/>
+        </w:trPr>
+        <w:tc>
+          <w:tcPr>
+            <w:tcW w:w="625" w:type="dxa"/>
+          </w:tcPr>
+          <w:p>
+            <w:pPr>
+              <w:pStyle w:val="NoSpacing"/>
+              <w:jc w:val="center"/>
+            </w:pPr>
+            <m:oMath>
+              <m:f>
+                <m:fPr>
+                  <m:ctrlPr>
+                    <w:rPr>
+                      <w:rFonts w:ascii="Cambria Math" w:hAnsi="Cambria Math"/>
+                      <w:i/>
+                    </w:rPr>
+                  </m:ctrlPr>
+                </m:fPr>
+                <m:num>
+                  <m:r>
+                    <w:rPr>
+                      <w:rFonts w:ascii="Cambria Math" w:hAnsi="Cambria Math"/>
+                    </w:rPr>
+                    <m:t>1</m:t>
+                  </m:r>
+                </m:num>
+                <m:den>
+                  <m:r>
+                    <w:rPr>
+                      <w:rFonts w:ascii="Cambria Math" w:hAnsi="Cambria Math"/>
+                    </w:rPr>
+                    <m:t>8</m:t>
+                  </m:r>
+                </m:den>
+              </m:f>
+            </m:oMath>
+            <w:r>
+              <w:rPr>
+                <w:rFonts w:eastAsiaTheme="minorEastAsia"/>
+              </w:rPr>
+              <w:t xml:space="preserve"> </w:t>
+            </w:r>
+          </w:p>
+        </w:tc>
+        <w:tc>
+          <w:tcPr>
+            <w:tcW w:w="1440" w:type="dxa"/>
+          </w:tcPr>
+          <w:p>
+            <w:pPr>
+              <w:pStyle w:val="NoSpacing"/>
+              <w:jc w:val="center"/>
+            </w:pPr>
+            <w:r>
+              <w:t>-3</w:t>
+            </w:r>
+          </w:p>
+        </w:tc>
+      </w:tr>
+      <w:tr>
+        <w:trPr>
+          <w:jc w:val="center"/>
+        </w:trPr>
+        <w:tc>
+          <w:tcPr>
+            <w:tcW w:w="625" w:type="dxa"/>
+          </w:tcPr>
+          <w:p>
+            <w:pPr>
+              <w:pStyle w:val="NoSpacing"/>
+              <w:jc w:val="center"/>
+            </w:pPr>
+            <m:oMath>
+              <m:f>
+                <m:fPr>
+                  <m:ctrlPr>
+                    <w:rPr>
+                      <w:rFonts w:ascii="Cambria Math" w:hAnsi="Cambria Math"/>
+                      <w:i/>
+                    </w:rPr>
+                  </m:ctrlPr>
+                </m:fPr>
+                <m:num>
+                  <m:r>
+                    <w:rPr>
+                      <w:rFonts w:ascii="Cambria Math" w:hAnsi="Cambria Math"/>
+                    </w:rPr>
+                    <m:t>1</m:t>
+                  </m:r>
+                </m:num>
+                <m:den>
+                  <m:r>
+                    <w:rPr>
+                      <w:rFonts w:ascii="Cambria Math" w:hAnsi="Cambria Math"/>
+                    </w:rPr>
+                    <m:t>4</m:t>
+                  </m:r>
+                </m:den>
+              </m:f>
+            </m:oMath>
+            <w:r>
+              <w:rPr>
+                <w:rFonts w:eastAsiaTheme="minorEastAsia"/>
+              </w:rPr>
+              <w:t xml:space="preserve"> </w:t>
+            </w:r>
+          </w:p>
+        </w:tc>
+        <w:tc>
+          <w:tcPr>
+            <w:tcW w:w="1440" w:type="dxa"/>
+          </w:tcPr>
+          <w:p>
+            <w:pPr>
+              <w:pStyle w:val="NoSpacing"/>
+              <w:jc w:val="center"/>
+            </w:pPr>
+            <w:r>
+              <w:t>-2</w:t>
+            </w:r>
+          </w:p>
+        </w:tc>
+      </w:tr>
+      <w:tr>
+        <w:trPr>
+          <w:jc w:val="center"/>
+        </w:trPr>
+        <w:tc>
+          <w:tcPr>
+            <w:tcW w:w="625" w:type="dxa"/>
+          </w:tcPr>
+          <w:p>
+            <w:pPr>
+              <w:pStyle w:val="NoSpacing"/>
+              <w:jc w:val="center"/>
+            </w:pPr>
+            <m:oMath>
+              <m:f>
+                <m:fPr>
+                  <m:ctrlPr>
+                    <w:rPr>
+                      <w:rFonts w:ascii="Cambria Math" w:hAnsi="Cambria Math"/>
+                      <w:i/>
+                    </w:rPr>
+                  </m:ctrlPr>
+                </m:fPr>
+                <m:num>
+                  <m:r>
+                    <w:rPr>
+                      <w:rFonts w:ascii="Cambria Math" w:hAnsi="Cambria Math"/>
+                    </w:rPr>
+                    <m:t>1</m:t>
+                  </m:r>
+                </m:num>
+                <m:den>
+                  <m:r>
+                    <w:rPr>
+                      <w:rFonts w:ascii="Cambria Math" w:hAnsi="Cambria Math"/>
+                    </w:rPr>
+                    <m:t>2</m:t>
+                  </m:r>
+                </m:den>
+              </m:f>
+            </m:oMath>
+            <w:r>
+              <w:rPr>
+                <w:rFonts w:eastAsiaTheme="minorEastAsia"/>
+              </w:rPr>
+              <w:t xml:space="preserve"> </w:t>
+            </w:r>
+          </w:p>
+        </w:tc>
+        <w:tc>
+          <w:tcPr>
+            <w:tcW w:w="1440" w:type="dxa"/>
+          </w:tcPr>
+          <w:p>
+            <w:pPr>
+              <w:pStyle w:val="NoSpacing"/>
+              <w:jc w:val="center"/>
+            </w:pPr>
+            <w:r>
+              <w:t>-1</w:t>
+            </w:r>
+          </w:p>
+        </w:tc>
+      </w:tr>
+      <w:tr>
+        <w:trPr>
+          <w:jc w:val="center"/>
+        </w:trPr>
+        <w:tc>
+          <w:tcPr>
+            <w:tcW w:w="625" w:type="dxa"/>
+          </w:tcPr>
+          <w:p>
+            <w:pPr>
+              <w:pStyle w:val="NoSpacing"/>
+              <w:jc w:val="center"/>
+            </w:pPr>
+            <w:r>
+              <w:t>1</w:t>
+            </w:r>
+          </w:p>
+        </w:tc>
+        <w:tc>
+          <w:tcPr>
+            <w:tcW w:w="1440" w:type="dxa"/>
+          </w:tcPr>
+          <w:p>
+            <w:pPr>
+              <w:pStyle w:val="NoSpacing"/>
+              <w:jc w:val="center"/>
+            </w:pPr>
+            <w:r>
+              <w:t>0</w:t>
+            </w:r>
+          </w:p>
+        </w:tc>
+      </w:tr>
+      <w:tr>
+        <w:trPr>
+          <w:jc w:val="center"/>
+        </w:trPr>
+        <w:tc>
+          <w:tcPr>
+            <w:tcW w:w="625" w:type="dxa"/>
+          </w:tcPr>
+          <w:p>
+            <w:pPr>
+              <w:pStyle w:val="NoSpacing"/>
+              <w:jc w:val="center"/>
+            </w:pPr>
+            <w:r>
+              <w:t>2</w:t>
+            </w:r>
+          </w:p>
+        </w:tc>
+        <w:tc>
+          <w:tcPr>
+            <w:tcW w:w="1440" w:type="dxa"/>
+          </w:tcPr>
+          <w:p>
+            <w:pPr>
+              <w:pStyle w:val="NoSpacing"/>
+              <w:jc w:val="center"/>
+            </w:pPr>
+            <w:r>
+              <w:t>1</w:t>
+            </w:r>
+          </w:p>
+        </w:tc>
+      </w:tr>
+      <w:tr>
+        <w:trPr>
+          <w:jc w:val="center"/>
+        </w:trPr>
+        <w:tc>
+          <w:tcPr>
+            <w:tcW w:w="625" w:type="dxa"/>
+          </w:tcPr>
+          <w:p>
+            <w:pPr>
+              <w:pStyle w:val="NoSpacing"/>
+              <w:jc w:val="center"/>
+            </w:pPr>
+            <w:r>
+              <w:t>4</w:t>
+            </w:r>
+          </w:p>
+        </w:tc>
+        <w:tc>
+          <w:tcPr>
+            <w:tcW w:w="1440" w:type="dxa"/>
+          </w:tcPr>
+          <w:p>
+            <w:pPr>
+              <w:pStyle w:val="NoSpacing"/>
+              <w:jc w:val="center"/>
+            </w:pPr>
+            <w:r>
+              <w:t>2</w:t>
+            </w:r>
+          </w:p>
+        </w:tc>
+      </w:tr>
+      <w:tr>
+        <w:trPr>
+          <w:jc w:val="center"/>
+        </w:trPr>
+        <w:tc>
+          <w:tcPr>
+            <w:tcW w:w="625" w:type="dxa"/>
+          </w:tcPr>
+          <w:p>
+            <w:pPr>
+              <w:pStyle w:val="NoSpacing"/>
+              <w:jc w:val="center"/>
+            </w:pPr>
+            <w:r>
+              <w:t>8</w:t>
+            </w:r>
+          </w:p>
+        </w:tc>
+        <w:tc>
+          <w:tcPr>
+            <w:tcW w:w="1440" w:type="dxa"/>
+          </w:tcPr>
+          <w:p>
+            <w:pPr>
+              <w:pStyle w:val="NoSpacing"/>
+              <w:jc w:val="center"/>
+            </w:pPr>
+            <w:r>
+              <w:t>3</w:t>
+            </w:r>
+          </w:p>
+        </w:tc>
+      </w:tr>
+      <w:tr>
+        <w:trPr>
+          <w:jc w:val="center"/>
+        </w:trPr>
+        <w:tc>
+          <w:tcPr>
+            <w:tcW w:w="625" w:type="dxa"/>
+          </w:tcPr>
+          <w:p>
+            <w:pPr>
+              <w:pStyle w:val="NoSpacing"/>
+              <w:jc w:val="center"/>
+            </w:pPr>
+            <w:r>
+              <w:t>16</w:t>
+            </w:r>
+          </w:p>
+        </w:tc>
+        <w:tc>
+          <w:tcPr>
+            <w:tcW w:w="1440" w:type="dxa"/>
+          </w:tcPr>
+          <w:p>
+            <w:pPr>
+              <w:pStyle w:val="NoSpacing"/>
+              <w:jc w:val="center"/>
+            </w:pPr>
+            <w:r>
+              <w:t>4</w:t>
+            </w:r>
+          </w:p>
+        </w:tc>
+      </w:tr>
+      <w:tr>
+        <w:trPr>
+          <w:jc w:val="center"/>
+        </w:trPr>
+        <w:tc>
+          <w:tcPr>
+            <w:tcW w:w="625" w:type="dxa"/>
+          </w:tcPr>
+          <w:p>
+            <w:pPr>
+              <w:pStyle w:val="NoSpacing"/>
+              <w:jc w:val="center"/>
+            </w:pPr>
+            <w:r>
+              <w:t>32</w:t>
+            </w:r>
+          </w:p>
+        </w:tc>
+        <w:tc>
+          <w:tcPr>
+            <w:tcW w:w="1440" w:type="dxa"/>
+          </w:tcPr>
+          <w:p>
+            <w:pPr>
+              <w:pStyle w:val="NoSpacing"/>
+              <w:jc w:val="center"/>
+            </w:pPr>
+            <w:r>
+              <w:t>5</w:t>
+            </w:r>
+          </w:p>
+        </w:tc>
+      </w:tr>
+      <w:tr>
+        <w:trPr>
+          <w:jc w:val="center"/>
+        </w:trPr>
+        <w:tc>
+          <w:tcPr>
+            <w:tcW w:w="625" w:type="dxa"/>
+          </w:tcPr>
+          <w:p>
+            <w:pPr>
+              <w:pStyle w:val="NoSpacing"/>
+              <w:jc w:val="center"/>
+            </w:pPr>
+            <w:r>
+              <w:t>64</w:t>
+            </w:r>
+          </w:p>
+        </w:tc>
+        <w:tc>
+          <w:tcPr>
+            <w:tcW w:w="1440" w:type="dxa"/>
+          </w:tcPr>
+          <w:p>
+            <w:pPr>
+              <w:pStyle w:val="NoSpacing"/>
+              <w:jc w:val="center"/>
+            </w:pPr>
+            <w:r>
+              <w:t>7</w:t>
+            </w:r>
+          </w:p>
+        </w:tc>
+      </w:tr>
+    </w:tbl>
+    <w:p>
+      <w:pPr>
+        <w:jc w:val="center"/>
+      </w:pPr>
+    </w:p>
+    <w:p>
+      <w:pPr>
+        <w:jc w:val="center"/>
+      </w:pPr>
+      <w:r>
+        <w:rPr>
+          <w:noProof/>
+        </w:rPr>
+        <w:drawing>
+          <wp:inline distT="0" distB="0" distL="0" distR="0" wp14:anchorId="66DC0CA8" wp14:editId="2F7F2DAF">
+            <wp:extent cx="2020824" cy="2569464"/>
+            <wp:effectExtent l="0" t="0" r="0" b="2540"/>
+            <wp:docPr id="173263004" name="Picture 1" descr="A graph of a function&#10;&#10;AI-generated content may be incorrect."/>
+            <wp:cNvGraphicFramePr>
+              <a:graphicFrameLocks xmlns:a="http://schemas.openxmlformats.org/drawingml/2006/main" noChangeAspect="1"/>
+            </wp:cNvGraphicFramePr>
+            <a:graphic xmlns:a="http://schemas.openxmlformats.org/drawingml/2006/main">
+              <a:graphicData uri="http://schemas.openxmlformats.org/drawingml/2006/picture">
+                <pic:pic xmlns:pic="http://schemas.openxmlformats.org/drawingml/2006/picture">
+                  <pic:nvPicPr>
+                    <pic:cNvPr id="173263004" name="Picture 1" descr="A graph of a function&#10;&#10;AI-generated content may be incorrect."/>
+                    <pic:cNvPicPr/>
+                  </pic:nvPicPr>
+                  <pic:blipFill>
+                    <a:blip r:embed="rId17"/>
+                    <a:stretch>
+                      <a:fillRect/>
+                    </a:stretch>
+                  </pic:blipFill>
+                  <pic:spPr>
+                    <a:xfrm>
+                      <a:off x="0" y="0"/>
+                      <a:ext cx="2020824" cy="2569464"/>
+                    </a:xfrm>
+                    <a:prstGeom prst="rect">
+                      <a:avLst/>
+                    </a:prstGeom>
+                  </pic:spPr>
+                </pic:pic>
+              </a:graphicData>
+            </a:graphic>
+          </wp:inline>
+        </w:drawing>
+      </w:r>
+    </w:p>
     <w:sectPr>
       <w:type w:val="continuous"/>
       <w:pgSz w:w="12240" w:h="15840"/>
@@ -21863,6 +25204,95 @@
     </w:lvl>
   </w:abstractNum>
   <w:abstractNum w:abstractNumId="13" w15:restartNumberingAfterBreak="0">
+    <w:nsid w:val="20E057DD"/>
+    <w:multiLevelType w:val="hybridMultilevel"/>
+    <w:tmpl w:val="F18E7A9A"/>
+    <w:lvl w:ilvl="0" w:tplc="0409000F">
+      <w:start w:val="1"/>
+      <w:numFmt w:val="decimal"/>
+      <w:lvlText w:val="%1."/>
+      <w:lvlJc w:val="left"/>
+      <w:pPr>
+        <w:ind w:left="720" w:hanging="360"/>
+      </w:pPr>
+      <w:rPr>
+        <w:rFonts w:hint="default"/>
+      </w:rPr>
+    </w:lvl>
+    <w:lvl w:ilvl="1" w:tplc="04090019">
+      <w:start w:val="1"/>
+      <w:numFmt w:val="lowerLetter"/>
+      <w:lvlText w:val="%2."/>
+      <w:lvlJc w:val="left"/>
+      <w:pPr>
+        <w:ind w:left="1440" w:hanging="360"/>
+      </w:pPr>
+    </w:lvl>
+    <w:lvl w:ilvl="2" w:tplc="0409001B" w:tentative="1">
+      <w:start w:val="1"/>
+      <w:numFmt w:val="lowerRoman"/>
+      <w:lvlText w:val="%3."/>
+      <w:lvlJc w:val="right"/>
+      <w:pPr>
+        <w:ind w:left="2160" w:hanging="180"/>
+      </w:pPr>
+    </w:lvl>
+    <w:lvl w:ilvl="3" w:tplc="0409000F" w:tentative="1">
+      <w:start w:val="1"/>
+      <w:numFmt w:val="decimal"/>
+      <w:lvlText w:val="%4."/>
+      <w:lvlJc w:val="left"/>
+      <w:pPr>
+        <w:ind w:left="2880" w:hanging="360"/>
+      </w:pPr>
+    </w:lvl>
+    <w:lvl w:ilvl="4" w:tplc="04090019" w:tentative="1">
+      <w:start w:val="1"/>
+      <w:numFmt w:val="lowerLetter"/>
+      <w:lvlText w:val="%5."/>
+      <w:lvlJc w:val="left"/>
+      <w:pPr>
+        <w:ind w:left="3600" w:hanging="360"/>
+      </w:pPr>
+    </w:lvl>
+    <w:lvl w:ilvl="5" w:tplc="0409001B" w:tentative="1">
+      <w:start w:val="1"/>
+      <w:numFmt w:val="lowerRoman"/>
+      <w:lvlText w:val="%6."/>
+      <w:lvlJc w:val="right"/>
+      <w:pPr>
+        <w:ind w:left="4320" w:hanging="180"/>
+      </w:pPr>
+    </w:lvl>
+    <w:lvl w:ilvl="6" w:tplc="0409000F" w:tentative="1">
+      <w:start w:val="1"/>
+      <w:numFmt w:val="decimal"/>
+      <w:lvlText w:val="%7."/>
+      <w:lvlJc w:val="left"/>
+      <w:pPr>
+        <w:ind w:left="5040" w:hanging="360"/>
+      </w:pPr>
+    </w:lvl>
+    <w:lvl w:ilvl="7" w:tplc="04090019" w:tentative="1">
+      <w:start w:val="1"/>
+      <w:numFmt w:val="lowerLetter"/>
+      <w:lvlText w:val="%8."/>
+      <w:lvlJc w:val="left"/>
+      <w:pPr>
+        <w:ind w:left="5760" w:hanging="360"/>
+      </w:pPr>
+    </w:lvl>
+    <w:lvl w:ilvl="8" w:tplc="0409001B" w:tentative="1">
+      <w:start w:val="1"/>
+      <w:numFmt w:val="lowerRoman"/>
+      <w:lvlText w:val="%9."/>
+      <w:lvlJc w:val="right"/>
+      <w:pPr>
+        <w:ind w:left="6480" w:hanging="180"/>
+      </w:pPr>
+    </w:lvl>
+  </w:abstractNum>
+  <w:abstractNum w:abstractNumId="14" w15:restartNumberingAfterBreak="0">
     <w:nsid w:val="21127310"/>
     <w:multiLevelType w:val="hybridMultilevel"/>
     <w:tmpl w:val="5E50AF00"/>
@@ -21951,7 +25381,7 @@
       </w:pPr>
     </w:lvl>
   </w:abstractNum>
-  <w:abstractNum w:abstractNumId="14" w15:restartNumberingAfterBreak="0">
+  <w:abstractNum w:abstractNumId="15" w15:restartNumberingAfterBreak="0">
     <w:nsid w:val="231E6774"/>
     <w:multiLevelType w:val="hybridMultilevel"/>
     <w:tmpl w:val="C6F8A32A"/>
@@ -22042,7 +25472,7 @@
       </w:pPr>
     </w:lvl>
   </w:abstractNum>
-  <w:abstractNum w:abstractNumId="15" w15:restartNumberingAfterBreak="0">
+  <w:abstractNum w:abstractNumId="16" w15:restartNumberingAfterBreak="0">
     <w:nsid w:val="264C736A"/>
     <w:multiLevelType w:val="hybridMultilevel"/>
     <w:tmpl w:val="B810C032"/>
@@ -22133,7 +25563,7 @@
       </w:pPr>
     </w:lvl>
   </w:abstractNum>
-  <w:abstractNum w:abstractNumId="16" w15:restartNumberingAfterBreak="0">
+  <w:abstractNum w:abstractNumId="17" w15:restartNumberingAfterBreak="0">
     <w:nsid w:val="2CFE39D7"/>
     <w:multiLevelType w:val="hybridMultilevel"/>
     <w:tmpl w:val="7E0AB338"/>
@@ -22222,7 +25652,7 @@
       </w:pPr>
     </w:lvl>
   </w:abstractNum>
-  <w:abstractNum w:abstractNumId="17" w15:restartNumberingAfterBreak="0">
+  <w:abstractNum w:abstractNumId="18" w15:restartNumberingAfterBreak="0">
     <w:nsid w:val="2ED609FF"/>
     <w:multiLevelType w:val="hybridMultilevel"/>
     <w:tmpl w:val="E42C057A"/>
@@ -22311,7 +25741,7 @@
       </w:pPr>
     </w:lvl>
   </w:abstractNum>
-  <w:abstractNum w:abstractNumId="18" w15:restartNumberingAfterBreak="0">
+  <w:abstractNum w:abstractNumId="19" w15:restartNumberingAfterBreak="0">
     <w:nsid w:val="2F7E2D3B"/>
     <w:multiLevelType w:val="hybridMultilevel"/>
     <w:tmpl w:val="D952E114"/>
@@ -22400,7 +25830,7 @@
       </w:pPr>
     </w:lvl>
   </w:abstractNum>
-  <w:abstractNum w:abstractNumId="19" w15:restartNumberingAfterBreak="0">
+  <w:abstractNum w:abstractNumId="20" w15:restartNumberingAfterBreak="0">
     <w:nsid w:val="319A113D"/>
     <w:multiLevelType w:val="hybridMultilevel"/>
     <w:tmpl w:val="1D26A62C"/>
@@ -22489,7 +25919,7 @@
       </w:pPr>
     </w:lvl>
   </w:abstractNum>
-  <w:abstractNum w:abstractNumId="20" w15:restartNumberingAfterBreak="0">
+  <w:abstractNum w:abstractNumId="21" w15:restartNumberingAfterBreak="0">
     <w:nsid w:val="32B2060C"/>
     <w:multiLevelType w:val="hybridMultilevel"/>
     <w:tmpl w:val="5ADAF418"/>
@@ -22578,7 +26008,7 @@
       </w:pPr>
     </w:lvl>
   </w:abstractNum>
-  <w:abstractNum w:abstractNumId="21" w15:restartNumberingAfterBreak="0">
+  <w:abstractNum w:abstractNumId="22" w15:restartNumberingAfterBreak="0">
     <w:nsid w:val="34195DC4"/>
     <w:multiLevelType w:val="hybridMultilevel"/>
     <w:tmpl w:val="4B52E4C8"/>
@@ -22669,7 +26099,7 @@
       </w:pPr>
     </w:lvl>
   </w:abstractNum>
-  <w:abstractNum w:abstractNumId="22" w15:restartNumberingAfterBreak="0">
+  <w:abstractNum w:abstractNumId="23" w15:restartNumberingAfterBreak="0">
     <w:nsid w:val="35E84C6F"/>
     <w:multiLevelType w:val="hybridMultilevel"/>
     <w:tmpl w:val="C9B8122C"/>
@@ -22758,7 +26188,7 @@
       </w:pPr>
     </w:lvl>
   </w:abstractNum>
-  <w:abstractNum w:abstractNumId="23" w15:restartNumberingAfterBreak="0">
+  <w:abstractNum w:abstractNumId="24" w15:restartNumberingAfterBreak="0">
     <w:nsid w:val="374B7442"/>
     <w:multiLevelType w:val="hybridMultilevel"/>
     <w:tmpl w:val="196A6C66"/>
@@ -22847,7 +26277,7 @@
       </w:pPr>
     </w:lvl>
   </w:abstractNum>
-  <w:abstractNum w:abstractNumId="24" w15:restartNumberingAfterBreak="0">
+  <w:abstractNum w:abstractNumId="25" w15:restartNumberingAfterBreak="0">
     <w:nsid w:val="37AA283F"/>
     <w:multiLevelType w:val="hybridMultilevel"/>
     <w:tmpl w:val="9E5006EE"/>
@@ -22936,7 +26366,7 @@
       </w:pPr>
     </w:lvl>
   </w:abstractNum>
-  <w:abstractNum w:abstractNumId="25" w15:restartNumberingAfterBreak="0">
+  <w:abstractNum w:abstractNumId="26" w15:restartNumberingAfterBreak="0">
     <w:nsid w:val="3E5B7795"/>
     <w:multiLevelType w:val="hybridMultilevel"/>
     <w:tmpl w:val="2D740A28"/>
@@ -23025,7 +26455,7 @@
       </w:pPr>
     </w:lvl>
   </w:abstractNum>
-  <w:abstractNum w:abstractNumId="26" w15:restartNumberingAfterBreak="0">
+  <w:abstractNum w:abstractNumId="27" w15:restartNumberingAfterBreak="0">
     <w:nsid w:val="3E6C01DF"/>
     <w:multiLevelType w:val="multilevel"/>
     <w:tmpl w:val="1B46A5CE"/>
@@ -23138,7 +26568,7 @@
       </w:rPr>
     </w:lvl>
   </w:abstractNum>
-  <w:abstractNum w:abstractNumId="27" w15:restartNumberingAfterBreak="0">
+  <w:abstractNum w:abstractNumId="28" w15:restartNumberingAfterBreak="0">
     <w:nsid w:val="461140EB"/>
     <w:multiLevelType w:val="hybridMultilevel"/>
     <w:tmpl w:val="81EE11BA"/>
@@ -23227,7 +26657,7 @@
       </w:pPr>
     </w:lvl>
   </w:abstractNum>
-  <w:abstractNum w:abstractNumId="28" w15:restartNumberingAfterBreak="0">
+  <w:abstractNum w:abstractNumId="29" w15:restartNumberingAfterBreak="0">
     <w:nsid w:val="486D3880"/>
     <w:multiLevelType w:val="hybridMultilevel"/>
     <w:tmpl w:val="EED4CCFA"/>
@@ -23316,7 +26746,7 @@
       </w:pPr>
     </w:lvl>
   </w:abstractNum>
-  <w:abstractNum w:abstractNumId="29" w15:restartNumberingAfterBreak="0">
+  <w:abstractNum w:abstractNumId="30" w15:restartNumberingAfterBreak="0">
     <w:nsid w:val="48DD0C30"/>
     <w:multiLevelType w:val="hybridMultilevel"/>
     <w:tmpl w:val="53FAFE02"/>
@@ -23407,7 +26837,7 @@
       </w:pPr>
     </w:lvl>
   </w:abstractNum>
-  <w:abstractNum w:abstractNumId="30" w15:restartNumberingAfterBreak="0">
+  <w:abstractNum w:abstractNumId="31" w15:restartNumberingAfterBreak="0">
     <w:nsid w:val="4BC3468D"/>
     <w:multiLevelType w:val="multilevel"/>
     <w:tmpl w:val="C174284E"/>
@@ -23520,7 +26950,7 @@
       </w:rPr>
     </w:lvl>
   </w:abstractNum>
-  <w:abstractNum w:abstractNumId="31" w15:restartNumberingAfterBreak="0">
+  <w:abstractNum w:abstractNumId="32" w15:restartNumberingAfterBreak="0">
     <w:nsid w:val="4C552915"/>
     <w:multiLevelType w:val="hybridMultilevel"/>
     <w:tmpl w:val="3AC61D5C"/>
@@ -23609,7 +27039,7 @@
       </w:pPr>
     </w:lvl>
   </w:abstractNum>
-  <w:abstractNum w:abstractNumId="32" w15:restartNumberingAfterBreak="0">
+  <w:abstractNum w:abstractNumId="33" w15:restartNumberingAfterBreak="0">
     <w:nsid w:val="51E2111C"/>
     <w:multiLevelType w:val="hybridMultilevel"/>
     <w:tmpl w:val="3CCCEA2E"/>
@@ -23698,7 +27128,7 @@
       </w:pPr>
     </w:lvl>
   </w:abstractNum>
-  <w:abstractNum w:abstractNumId="33" w15:restartNumberingAfterBreak="0">
+  <w:abstractNum w:abstractNumId="34" w15:restartNumberingAfterBreak="0">
     <w:nsid w:val="535934BA"/>
     <w:multiLevelType w:val="hybridMultilevel"/>
     <w:tmpl w:val="494C742E"/>
@@ -23787,7 +27217,7 @@
       </w:pPr>
     </w:lvl>
   </w:abstractNum>
-  <w:abstractNum w:abstractNumId="34" w15:restartNumberingAfterBreak="0">
+  <w:abstractNum w:abstractNumId="35" w15:restartNumberingAfterBreak="0">
     <w:nsid w:val="55B25583"/>
     <w:multiLevelType w:val="hybridMultilevel"/>
     <w:tmpl w:val="423A0EA8"/>
@@ -23876,7 +27306,7 @@
       </w:pPr>
     </w:lvl>
   </w:abstractNum>
-  <w:abstractNum w:abstractNumId="35" w15:restartNumberingAfterBreak="0">
+  <w:abstractNum w:abstractNumId="36" w15:restartNumberingAfterBreak="0">
     <w:nsid w:val="56D57DAA"/>
     <w:multiLevelType w:val="hybridMultilevel"/>
     <w:tmpl w:val="0130CB68"/>
@@ -23965,7 +27395,7 @@
       </w:pPr>
     </w:lvl>
   </w:abstractNum>
-  <w:abstractNum w:abstractNumId="36" w15:restartNumberingAfterBreak="0">
+  <w:abstractNum w:abstractNumId="37" w15:restartNumberingAfterBreak="0">
     <w:nsid w:val="582B237B"/>
     <w:multiLevelType w:val="hybridMultilevel"/>
     <w:tmpl w:val="F7B2F010"/>
@@ -24054,7 +27484,7 @@
       </w:pPr>
     </w:lvl>
   </w:abstractNum>
-  <w:abstractNum w:abstractNumId="37" w15:restartNumberingAfterBreak="0">
+  <w:abstractNum w:abstractNumId="38" w15:restartNumberingAfterBreak="0">
     <w:nsid w:val="5E3144DC"/>
     <w:multiLevelType w:val="multilevel"/>
     <w:tmpl w:val="02B2E396"/>
@@ -24167,7 +27597,7 @@
       </w:rPr>
     </w:lvl>
   </w:abstractNum>
-  <w:abstractNum w:abstractNumId="38" w15:restartNumberingAfterBreak="0">
+  <w:abstractNum w:abstractNumId="39" w15:restartNumberingAfterBreak="0">
     <w:nsid w:val="61611601"/>
     <w:multiLevelType w:val="hybridMultilevel"/>
     <w:tmpl w:val="A72A7508"/>
@@ -24256,7 +27686,7 @@
       </w:pPr>
     </w:lvl>
   </w:abstractNum>
-  <w:abstractNum w:abstractNumId="39" w15:restartNumberingAfterBreak="0">
+  <w:abstractNum w:abstractNumId="40" w15:restartNumberingAfterBreak="0">
     <w:nsid w:val="635A2D2A"/>
     <w:multiLevelType w:val="hybridMultilevel"/>
     <w:tmpl w:val="AF6408FC"/>
@@ -24345,7 +27775,7 @@
       </w:pPr>
     </w:lvl>
   </w:abstractNum>
-  <w:abstractNum w:abstractNumId="40" w15:restartNumberingAfterBreak="0">
+  <w:abstractNum w:abstractNumId="41" w15:restartNumberingAfterBreak="0">
     <w:nsid w:val="64D34789"/>
     <w:multiLevelType w:val="hybridMultilevel"/>
     <w:tmpl w:val="16DC6484"/>
@@ -24434,7 +27864,7 @@
       </w:pPr>
     </w:lvl>
   </w:abstractNum>
-  <w:abstractNum w:abstractNumId="41" w15:restartNumberingAfterBreak="0">
+  <w:abstractNum w:abstractNumId="42" w15:restartNumberingAfterBreak="0">
     <w:nsid w:val="666D3BC5"/>
     <w:multiLevelType w:val="hybridMultilevel"/>
     <w:tmpl w:val="168A132A"/>
@@ -24523,7 +27953,7 @@
       </w:pPr>
     </w:lvl>
   </w:abstractNum>
-  <w:abstractNum w:abstractNumId="42" w15:restartNumberingAfterBreak="0">
+  <w:abstractNum w:abstractNumId="43" w15:restartNumberingAfterBreak="0">
     <w:nsid w:val="69E42A98"/>
     <w:multiLevelType w:val="hybridMultilevel"/>
     <w:tmpl w:val="9AAAFC70"/>
@@ -24609,7 +28039,7 @@
       </w:pPr>
     </w:lvl>
   </w:abstractNum>
-  <w:abstractNum w:abstractNumId="43" w15:restartNumberingAfterBreak="0">
+  <w:abstractNum w:abstractNumId="44" w15:restartNumberingAfterBreak="0">
     <w:nsid w:val="71B323F2"/>
     <w:multiLevelType w:val="hybridMultilevel"/>
     <w:tmpl w:val="F692F056"/>
@@ -24698,7 +28128,7 @@
       </w:pPr>
     </w:lvl>
   </w:abstractNum>
-  <w:abstractNum w:abstractNumId="44" w15:restartNumberingAfterBreak="0">
+  <w:abstractNum w:abstractNumId="45" w15:restartNumberingAfterBreak="0">
     <w:nsid w:val="7393300B"/>
     <w:multiLevelType w:val="hybridMultilevel"/>
     <w:tmpl w:val="A9C436DE"/>
@@ -24784,7 +28214,7 @@
       </w:pPr>
     </w:lvl>
   </w:abstractNum>
-  <w:abstractNum w:abstractNumId="45" w15:restartNumberingAfterBreak="0">
+  <w:abstractNum w:abstractNumId="46" w15:restartNumberingAfterBreak="0">
     <w:nsid w:val="73E60EFE"/>
     <w:multiLevelType w:val="hybridMultilevel"/>
     <w:tmpl w:val="E9F4B4BE"/>
@@ -24873,7 +28303,7 @@
       </w:pPr>
     </w:lvl>
   </w:abstractNum>
-  <w:abstractNum w:abstractNumId="46" w15:restartNumberingAfterBreak="0">
+  <w:abstractNum w:abstractNumId="47" w15:restartNumberingAfterBreak="0">
     <w:nsid w:val="7A060B79"/>
     <w:multiLevelType w:val="hybridMultilevel"/>
     <w:tmpl w:val="2B6E8C7C"/>
@@ -24962,7 +28392,7 @@
       </w:pPr>
     </w:lvl>
   </w:abstractNum>
-  <w:abstractNum w:abstractNumId="47" w15:restartNumberingAfterBreak="0">
+  <w:abstractNum w:abstractNumId="48" w15:restartNumberingAfterBreak="0">
     <w:nsid w:val="7B3156D7"/>
     <w:multiLevelType w:val="hybridMultilevel"/>
     <w:tmpl w:val="D79060AE"/>
@@ -25053,7 +28483,93 @@
       </w:pPr>
     </w:lvl>
   </w:abstractNum>
-  <w:abstractNum w:abstractNumId="48" w15:restartNumberingAfterBreak="0">
+  <w:abstractNum w:abstractNumId="49" w15:restartNumberingAfterBreak="0">
+    <w:nsid w:val="7BEE389C"/>
+    <w:multiLevelType w:val="hybridMultilevel"/>
+    <w:tmpl w:val="D49E3010"/>
+    <w:lvl w:ilvl="0" w:tplc="0409000F">
+      <w:start w:val="1"/>
+      <w:numFmt w:val="decimal"/>
+      <w:lvlText w:val="%1."/>
+      <w:lvlJc w:val="left"/>
+      <w:pPr>
+        <w:ind w:left="720" w:hanging="360"/>
+      </w:pPr>
+    </w:lvl>
+    <w:lvl w:ilvl="1" w:tplc="04090019" w:tentative="1">
+      <w:start w:val="1"/>
+      <w:numFmt w:val="lowerLetter"/>
+      <w:lvlText w:val="%2."/>
+      <w:lvlJc w:val="left"/>
+      <w:pPr>
+        <w:ind w:left="1440" w:hanging="360"/>
+      </w:pPr>
+    </w:lvl>
+    <w:lvl w:ilvl="2" w:tplc="0409001B" w:tentative="1">
+      <w:start w:val="1"/>
+      <w:numFmt w:val="lowerRoman"/>
+      <w:lvlText w:val="%3."/>
+      <w:lvlJc w:val="right"/>
+      <w:pPr>
+        <w:ind w:left="2160" w:hanging="180"/>
+      </w:pPr>
+    </w:lvl>
+    <w:lvl w:ilvl="3" w:tplc="0409000F" w:tentative="1">
+      <w:start w:val="1"/>
+      <w:numFmt w:val="decimal"/>
+      <w:lvlText w:val="%4."/>
+      <w:lvlJc w:val="left"/>
+      <w:pPr>
+        <w:ind w:left="2880" w:hanging="360"/>
+      </w:pPr>
+    </w:lvl>
+    <w:lvl w:ilvl="4" w:tplc="04090019" w:tentative="1">
+      <w:start w:val="1"/>
+      <w:numFmt w:val="lowerLetter"/>
+      <w:lvlText w:val="%5."/>
+      <w:lvlJc w:val="left"/>
+      <w:pPr>
+        <w:ind w:left="3600" w:hanging="360"/>
+      </w:pPr>
+    </w:lvl>
+    <w:lvl w:ilvl="5" w:tplc="0409001B" w:tentative="1">
+      <w:start w:val="1"/>
+      <w:numFmt w:val="lowerRoman"/>
+      <w:lvlText w:val="%6."/>
+      <w:lvlJc w:val="right"/>
+      <w:pPr>
+        <w:ind w:left="4320" w:hanging="180"/>
+      </w:pPr>
+    </w:lvl>
+    <w:lvl w:ilvl="6" w:tplc="0409000F" w:tentative="1">
+      <w:start w:val="1"/>
+      <w:numFmt w:val="decimal"/>
+      <w:lvlText w:val="%7."/>
+      <w:lvlJc w:val="left"/>
+      <w:pPr>
+        <w:ind w:left="5040" w:hanging="360"/>
+      </w:pPr>
+    </w:lvl>
+    <w:lvl w:ilvl="7" w:tplc="04090019" w:tentative="1">
+      <w:start w:val="1"/>
+      <w:numFmt w:val="lowerLetter"/>
+      <w:lvlText w:val="%8."/>
+      <w:lvlJc w:val="left"/>
+      <w:pPr>
+        <w:ind w:left="5760" w:hanging="360"/>
+      </w:pPr>
+    </w:lvl>
+    <w:lvl w:ilvl="8" w:tplc="0409001B" w:tentative="1">
+      <w:start w:val="1"/>
+      <w:numFmt w:val="lowerRoman"/>
+      <w:lvlText w:val="%9."/>
+      <w:lvlJc w:val="right"/>
+      <w:pPr>
+        <w:ind w:left="6480" w:hanging="180"/>
+      </w:pPr>
+    </w:lvl>
+  </w:abstractNum>
+  <w:abstractNum w:abstractNumId="50" w15:restartNumberingAfterBreak="0">
     <w:nsid w:val="7C093E54"/>
     <w:multiLevelType w:val="hybridMultilevel"/>
     <w:tmpl w:val="07E2E3AC"/>
@@ -25142,7 +28658,7 @@
       </w:pPr>
     </w:lvl>
   </w:abstractNum>
-  <w:abstractNum w:abstractNumId="49" w15:restartNumberingAfterBreak="0">
+  <w:abstractNum w:abstractNumId="51" w15:restartNumberingAfterBreak="0">
     <w:nsid w:val="7D2543A3"/>
     <w:multiLevelType w:val="hybridMultilevel"/>
     <w:tmpl w:val="49385B7E"/>
@@ -25231,7 +28747,7 @@
       </w:pPr>
     </w:lvl>
   </w:abstractNum>
-  <w:abstractNum w:abstractNumId="50" w15:restartNumberingAfterBreak="0">
+  <w:abstractNum w:abstractNumId="52" w15:restartNumberingAfterBreak="0">
     <w:nsid w:val="7D2F4AD1"/>
     <w:multiLevelType w:val="hybridMultilevel"/>
     <w:tmpl w:val="23CEFC16"/>
@@ -25320,7 +28836,7 @@
       </w:pPr>
     </w:lvl>
   </w:abstractNum>
-  <w:abstractNum w:abstractNumId="51" w15:restartNumberingAfterBreak="0">
+  <w:abstractNum w:abstractNumId="53" w15:restartNumberingAfterBreak="0">
     <w:nsid w:val="7DBE32CF"/>
     <w:multiLevelType w:val="hybridMultilevel"/>
     <w:tmpl w:val="C92AF380"/>
@@ -25409,7 +28925,7 @@
       </w:pPr>
     </w:lvl>
   </w:abstractNum>
-  <w:abstractNum w:abstractNumId="52" w15:restartNumberingAfterBreak="0">
+  <w:abstractNum w:abstractNumId="54" w15:restartNumberingAfterBreak="0">
     <w:nsid w:val="7F540412"/>
     <w:multiLevelType w:val="hybridMultilevel"/>
     <w:tmpl w:val="E5C674FA"/>
@@ -25498,7 +29014,7 @@
       </w:pPr>
     </w:lvl>
   </w:abstractNum>
-  <w:abstractNum w:abstractNumId="53" w15:restartNumberingAfterBreak="0">
+  <w:abstractNum w:abstractNumId="55" w15:restartNumberingAfterBreak="0">
     <w:nsid w:val="7F650AC6"/>
     <w:multiLevelType w:val="hybridMultilevel"/>
     <w:tmpl w:val="A54E48EE"/>
@@ -25587,7 +29103,7 @@
       </w:pPr>
     </w:lvl>
   </w:abstractNum>
-  <w:abstractNum w:abstractNumId="54" w15:restartNumberingAfterBreak="0">
+  <w:abstractNum w:abstractNumId="56" w15:restartNumberingAfterBreak="0">
     <w:nsid w:val="7F9E247D"/>
     <w:multiLevelType w:val="hybridMultilevel"/>
     <w:tmpl w:val="7CD2FB98"/>
@@ -25676,7 +29192,7 @@
       </w:pPr>
     </w:lvl>
   </w:abstractNum>
-  <w:abstractNum w:abstractNumId="55" w15:restartNumberingAfterBreak="0">
+  <w:abstractNum w:abstractNumId="57" w15:restartNumberingAfterBreak="0">
     <w:nsid w:val="7FE30ED6"/>
     <w:multiLevelType w:val="hybridMultilevel"/>
     <w:tmpl w:val="B81A6F3C"/>
@@ -25766,64 +29282,64 @@
     </w:lvl>
   </w:abstractNum>
   <w:num w:numId="1" w16cid:durableId="851644996">
-    <w:abstractNumId w:val="26"/>
+    <w:abstractNumId w:val="27"/>
   </w:num>
   <w:num w:numId="2" w16cid:durableId="1093429897">
-    <w:abstractNumId w:val="24"/>
+    <w:abstractNumId w:val="25"/>
   </w:num>
   <w:num w:numId="3" w16cid:durableId="392241423">
-    <w:abstractNumId w:val="28"/>
+    <w:abstractNumId w:val="29"/>
   </w:num>
   <w:num w:numId="4" w16cid:durableId="2033145947">
-    <w:abstractNumId w:val="52"/>
+    <w:abstractNumId w:val="54"/>
   </w:num>
   <w:num w:numId="5" w16cid:durableId="202055902">
     <w:abstractNumId w:val="1"/>
   </w:num>
   <w:num w:numId="6" w16cid:durableId="1370255834">
-    <w:abstractNumId w:val="40"/>
+    <w:abstractNumId w:val="41"/>
   </w:num>
   <w:num w:numId="7" w16cid:durableId="1398819235">
-    <w:abstractNumId w:val="20"/>
+    <w:abstractNumId w:val="21"/>
   </w:num>
   <w:num w:numId="8" w16cid:durableId="1640839801">
-    <w:abstractNumId w:val="48"/>
+    <w:abstractNumId w:val="50"/>
   </w:num>
   <w:num w:numId="9" w16cid:durableId="1914927308">
     <w:abstractNumId w:val="4"/>
   </w:num>
   <w:num w:numId="10" w16cid:durableId="578298169">
+    <w:abstractNumId w:val="39"/>
+  </w:num>
+  <w:num w:numId="11" w16cid:durableId="1107581818">
+    <w:abstractNumId w:val="14"/>
+  </w:num>
+  <w:num w:numId="12" w16cid:durableId="2062249634">
+    <w:abstractNumId w:val="20"/>
+  </w:num>
+  <w:num w:numId="13" w16cid:durableId="819930803">
+    <w:abstractNumId w:val="53"/>
+  </w:num>
+  <w:num w:numId="14" w16cid:durableId="1214193706">
     <w:abstractNumId w:val="38"/>
   </w:num>
-  <w:num w:numId="11" w16cid:durableId="1107581818">
-    <w:abstractNumId w:val="13"/>
-  </w:num>
-  <w:num w:numId="12" w16cid:durableId="2062249634">
-    <w:abstractNumId w:val="19"/>
-  </w:num>
-  <w:num w:numId="13" w16cid:durableId="819930803">
-    <w:abstractNumId w:val="51"/>
-  </w:num>
-  <w:num w:numId="14" w16cid:durableId="1214193706">
-    <w:abstractNumId w:val="37"/>
-  </w:num>
   <w:num w:numId="15" w16cid:durableId="1183664756">
-    <w:abstractNumId w:val="30"/>
+    <w:abstractNumId w:val="31"/>
   </w:num>
   <w:num w:numId="16" w16cid:durableId="537856220">
     <w:abstractNumId w:val="7"/>
   </w:num>
   <w:num w:numId="17" w16cid:durableId="463011993">
-    <w:abstractNumId w:val="32"/>
+    <w:abstractNumId w:val="33"/>
   </w:num>
   <w:num w:numId="18" w16cid:durableId="1482582286">
-    <w:abstractNumId w:val="43"/>
+    <w:abstractNumId w:val="44"/>
   </w:num>
   <w:num w:numId="19" w16cid:durableId="1501500492">
-    <w:abstractNumId w:val="29"/>
+    <w:abstractNumId w:val="30"/>
   </w:num>
   <w:num w:numId="20" w16cid:durableId="1992253231">
-    <w:abstractNumId w:val="47"/>
+    <w:abstractNumId w:val="48"/>
   </w:num>
   <w:num w:numId="21" w16cid:durableId="1919510597">
     <w:abstractNumId w:val="11"/>
@@ -25832,22 +29348,22 @@
     <w:abstractNumId w:val="2"/>
   </w:num>
   <w:num w:numId="23" w16cid:durableId="233318046">
-    <w:abstractNumId w:val="54"/>
+    <w:abstractNumId w:val="56"/>
   </w:num>
   <w:num w:numId="24" w16cid:durableId="271715766">
     <w:abstractNumId w:val="9"/>
   </w:num>
   <w:num w:numId="25" w16cid:durableId="496187473">
-    <w:abstractNumId w:val="53"/>
+    <w:abstractNumId w:val="55"/>
   </w:num>
   <w:num w:numId="26" w16cid:durableId="1878423866">
     <w:abstractNumId w:val="0"/>
   </w:num>
   <w:num w:numId="27" w16cid:durableId="1177305161">
-    <w:abstractNumId w:val="42"/>
+    <w:abstractNumId w:val="43"/>
   </w:num>
   <w:num w:numId="28" w16cid:durableId="1164469922">
-    <w:abstractNumId w:val="46"/>
+    <w:abstractNumId w:val="47"/>
   </w:num>
   <w:num w:numId="29" w16cid:durableId="277638703">
     <w:abstractNumId w:val="6"/>
@@ -25856,82 +29372,88 @@
     <w:abstractNumId w:val="10"/>
   </w:num>
   <w:num w:numId="31" w16cid:durableId="1846166229">
-    <w:abstractNumId w:val="49"/>
+    <w:abstractNumId w:val="51"/>
   </w:num>
   <w:num w:numId="32" w16cid:durableId="1931498470">
     <w:abstractNumId w:val="5"/>
   </w:num>
   <w:num w:numId="33" w16cid:durableId="1557273486">
-    <w:abstractNumId w:val="14"/>
+    <w:abstractNumId w:val="15"/>
   </w:num>
   <w:num w:numId="34" w16cid:durableId="537592888">
-    <w:abstractNumId w:val="17"/>
+    <w:abstractNumId w:val="18"/>
   </w:num>
   <w:num w:numId="35" w16cid:durableId="28342985">
     <w:abstractNumId w:val="12"/>
   </w:num>
   <w:num w:numId="36" w16cid:durableId="216017598">
+    <w:abstractNumId w:val="36"/>
+  </w:num>
+  <w:num w:numId="37" w16cid:durableId="1923295863">
+    <w:abstractNumId w:val="52"/>
+  </w:num>
+  <w:num w:numId="38" w16cid:durableId="413674313">
+    <w:abstractNumId w:val="28"/>
+  </w:num>
+  <w:num w:numId="39" w16cid:durableId="478501132">
+    <w:abstractNumId w:val="46"/>
+  </w:num>
+  <w:num w:numId="40" w16cid:durableId="711543072">
+    <w:abstractNumId w:val="32"/>
+  </w:num>
+  <w:num w:numId="41" w16cid:durableId="958493156">
+    <w:abstractNumId w:val="24"/>
+  </w:num>
+  <w:num w:numId="42" w16cid:durableId="774711191">
+    <w:abstractNumId w:val="42"/>
+  </w:num>
+  <w:num w:numId="43" w16cid:durableId="820123311">
+    <w:abstractNumId w:val="57"/>
+  </w:num>
+  <w:num w:numId="44" w16cid:durableId="409890200">
     <w:abstractNumId w:val="35"/>
   </w:num>
-  <w:num w:numId="37" w16cid:durableId="1923295863">
-    <w:abstractNumId w:val="50"/>
-  </w:num>
-  <w:num w:numId="38" w16cid:durableId="413674313">
-    <w:abstractNumId w:val="27"/>
-  </w:num>
-  <w:num w:numId="39" w16cid:durableId="478501132">
-    <w:abstractNumId w:val="45"/>
-  </w:num>
-  <w:num w:numId="40" w16cid:durableId="711543072">
-    <w:abstractNumId w:val="31"/>
-  </w:num>
-  <w:num w:numId="41" w16cid:durableId="958493156">
-    <w:abstractNumId w:val="23"/>
-  </w:num>
-  <w:num w:numId="42" w16cid:durableId="774711191">
-    <w:abstractNumId w:val="41"/>
-  </w:num>
-  <w:num w:numId="43" w16cid:durableId="820123311">
-    <w:abstractNumId w:val="55"/>
-  </w:num>
-  <w:num w:numId="44" w16cid:durableId="409890200">
-    <w:abstractNumId w:val="34"/>
-  </w:num>
   <w:num w:numId="45" w16cid:durableId="2019500496">
-    <w:abstractNumId w:val="39"/>
+    <w:abstractNumId w:val="40"/>
   </w:num>
   <w:num w:numId="46" w16cid:durableId="332102753">
-    <w:abstractNumId w:val="36"/>
+    <w:abstractNumId w:val="37"/>
   </w:num>
   <w:num w:numId="47" w16cid:durableId="1379428125">
     <w:abstractNumId w:val="8"/>
   </w:num>
   <w:num w:numId="48" w16cid:durableId="982393518">
-    <w:abstractNumId w:val="33"/>
+    <w:abstractNumId w:val="34"/>
   </w:num>
   <w:num w:numId="49" w16cid:durableId="1752892429">
     <w:abstractNumId w:val="3"/>
   </w:num>
   <w:num w:numId="50" w16cid:durableId="87237186">
-    <w:abstractNumId w:val="15"/>
+    <w:abstractNumId w:val="16"/>
   </w:num>
   <w:num w:numId="51" w16cid:durableId="982850493">
+    <w:abstractNumId w:val="23"/>
+  </w:num>
+  <w:num w:numId="52" w16cid:durableId="1143890282">
+    <w:abstractNumId w:val="45"/>
+  </w:num>
+  <w:num w:numId="53" w16cid:durableId="737241610">
+    <w:abstractNumId w:val="17"/>
+  </w:num>
+  <w:num w:numId="54" w16cid:durableId="1143961445">
+    <w:abstractNumId w:val="19"/>
+  </w:num>
+  <w:num w:numId="55" w16cid:durableId="1142888846">
+    <w:abstractNumId w:val="26"/>
+  </w:num>
+  <w:num w:numId="56" w16cid:durableId="1719012536">
     <w:abstractNumId w:val="22"/>
   </w:num>
-  <w:num w:numId="52" w16cid:durableId="1143890282">
-    <w:abstractNumId w:val="44"/>
+  <w:num w:numId="57" w16cid:durableId="1844513882">
+    <w:abstractNumId w:val="49"/>
   </w:num>
-  <w:num w:numId="53" w16cid:durableId="737241610">
-    <w:abstractNumId w:val="16"/>
-  </w:num>
-  <w:num w:numId="54" w16cid:durableId="1143961445">
-    <w:abstractNumId w:val="18"/>
-  </w:num>
-  <w:num w:numId="55" w16cid:durableId="1142888846">
-    <w:abstractNumId w:val="25"/>
-  </w:num>
-  <w:num w:numId="56" w16cid:durableId="1719012536">
-    <w:abstractNumId w:val="21"/>
+  <w:num w:numId="58" w16cid:durableId="241065129">
+    <w:abstractNumId w:val="13"/>
   </w:num>
 </w:numbering>
 </file>

</xml_diff>

<commit_message>
Algebra 2 - Chapter 3: Exponential and Logarithmic Expressions and Equations - 3.4 Transformed Graphs of Exponential and Logarithmic Functions
</commit_message>
<xml_diff>
--- a/Algebra-2/ch03/Algebra 2 - Chapter 3.docx
+++ b/Algebra-2/ch03/Algebra 2 - Chapter 3.docx
@@ -134,21 +134,7 @@
         <w:rPr>
           <w:rFonts w:eastAsiaTheme="minorEastAsia"/>
         </w:rPr>
-        <w:t xml:space="preserve">, which in this case is </w:t>
-      </w:r>
-      <w:proofErr w:type="gramStart"/>
-      <w:r>
-        <w:rPr>
-          <w:rFonts w:eastAsiaTheme="minorEastAsia"/>
-        </w:rPr>
-        <w:t>the number</w:t>
-      </w:r>
-      <w:proofErr w:type="gramEnd"/>
-      <w:r>
-        <w:rPr>
-          <w:rFonts w:eastAsiaTheme="minorEastAsia"/>
-        </w:rPr>
-        <w:t xml:space="preserve"> 2, and an </w:t>
+        <w:t xml:space="preserve">, which in this case is the number 2, and an </w:t>
       </w:r>
       <w:r>
         <w:rPr>
@@ -162,21 +148,7 @@
         <w:rPr>
           <w:rFonts w:eastAsiaTheme="minorEastAsia"/>
         </w:rPr>
-        <w:t xml:space="preserve">, which in this case is </w:t>
-      </w:r>
-      <w:proofErr w:type="gramStart"/>
-      <w:r>
-        <w:rPr>
-          <w:rFonts w:eastAsiaTheme="minorEastAsia"/>
-        </w:rPr>
-        <w:t>the number</w:t>
-      </w:r>
-      <w:proofErr w:type="gramEnd"/>
-      <w:r>
-        <w:rPr>
-          <w:rFonts w:eastAsiaTheme="minorEastAsia"/>
-        </w:rPr>
-        <w:t xml:space="preserve"> 5. For positive integer exponents, the expression can be evaluated by multiplying the base by itself the number of times of the exponent.</w:t>
+        <w:t>, which in this case is the number 5. For positive integer exponents, the expression can be evaluated by multiplying the base by itself the number of times of the exponent.</w:t>
       </w:r>
     </w:p>
     <w:p>
@@ -514,36 +486,8 @@
           <w:b/>
           <w:bCs/>
         </w:rPr>
-        <w:t xml:space="preserve">Raising </w:t>
-      </w:r>
-      <w:proofErr w:type="gramStart"/>
-      <w:r>
-        <w:rPr>
-          <w:rFonts w:eastAsiaTheme="minorEastAsia"/>
-          <w:b/>
-          <w:bCs/>
-        </w:rPr>
-        <w:t>a Power</w:t>
-      </w:r>
-      <w:proofErr w:type="gramEnd"/>
-      <w:r>
-        <w:rPr>
-          <w:rFonts w:eastAsiaTheme="minorEastAsia"/>
-          <w:b/>
-          <w:bCs/>
-        </w:rPr>
-        <w:t xml:space="preserve"> to </w:t>
-      </w:r>
-      <w:proofErr w:type="gramStart"/>
-      <w:r>
-        <w:rPr>
-          <w:rFonts w:eastAsiaTheme="minorEastAsia"/>
-          <w:b/>
-          <w:bCs/>
-        </w:rPr>
-        <w:t>a Power</w:t>
-      </w:r>
-      <w:proofErr w:type="gramEnd"/>
+        <w:t>Raising a Power to a Power</w:t>
+      </w:r>
     </w:p>
     <w:p>
       <w:pPr>
@@ -4230,21 +4174,7 @@
         <w:rPr>
           <w:rFonts w:eastAsiaTheme="minorEastAsia"/>
         </w:rPr>
-        <w:t xml:space="preserve">. Show how the properties of negative exponents </w:t>
-      </w:r>
-      <w:proofErr w:type="gramStart"/>
-      <w:r>
-        <w:rPr>
-          <w:rFonts w:eastAsiaTheme="minorEastAsia"/>
-        </w:rPr>
-        <w:t>justifies</w:t>
-      </w:r>
-      <w:proofErr w:type="gramEnd"/>
-      <w:r>
-        <w:rPr>
-          <w:rFonts w:eastAsiaTheme="minorEastAsia"/>
-        </w:rPr>
-        <w:t xml:space="preserve"> this answer.</w:t>
+        <w:t>. Show how the properties of negative exponents justifies this answer.</w:t>
       </w:r>
       <w:r>
         <w:rPr>
@@ -5747,49 +5677,7 @@
           <w:rFonts w:eastAsiaTheme="minorEastAsia"/>
         </w:rPr>
         <w:lastRenderedPageBreak/>
-        <w:t xml:space="preserve">3.2 Solving Exponential Equations </w:t>
-      </w:r>
-      <w:proofErr w:type="gramStart"/>
-      <w:r>
-        <w:rPr>
-          <w:rFonts w:eastAsiaTheme="minorEastAsia"/>
-        </w:rPr>
-        <w:t>By</w:t>
-      </w:r>
-      <w:proofErr w:type="gramEnd"/>
-      <w:r>
-        <w:rPr>
-          <w:rFonts w:eastAsiaTheme="minorEastAsia"/>
-        </w:rPr>
-        <w:t xml:space="preserve"> Guess and Check </w:t>
-      </w:r>
-      <w:proofErr w:type="gramStart"/>
-      <w:r>
-        <w:rPr>
-          <w:rFonts w:eastAsiaTheme="minorEastAsia"/>
-        </w:rPr>
-        <w:t>Or</w:t>
-      </w:r>
-      <w:proofErr w:type="gramEnd"/>
-      <w:r>
-        <w:rPr>
-          <w:rFonts w:eastAsiaTheme="minorEastAsia"/>
-        </w:rPr>
-        <w:t xml:space="preserve"> </w:t>
-      </w:r>
-      <w:proofErr w:type="gramStart"/>
-      <w:r>
-        <w:rPr>
-          <w:rFonts w:eastAsiaTheme="minorEastAsia"/>
-        </w:rPr>
-        <w:t>By</w:t>
-      </w:r>
-      <w:proofErr w:type="gramEnd"/>
-      <w:r>
-        <w:rPr>
-          <w:rFonts w:eastAsiaTheme="minorEastAsia"/>
-        </w:rPr>
-        <w:t xml:space="preserve"> Graphing</w:t>
+        <w:t>3.2 Solving Exponential Equations By Guess and Check Or By Graphing</w:t>
       </w:r>
     </w:p>
     <w:p>
@@ -8959,12 +8847,10 @@
         <w:t xml:space="preserve">When an exponential equation has an answer that is not an integer, one way to get </w:t>
       </w:r>
       <w:proofErr w:type="spellStart"/>
-      <w:proofErr w:type="gramStart"/>
       <w:r>
         <w:t>a</w:t>
       </w:r>
       <w:proofErr w:type="spellEnd"/>
-      <w:proofErr w:type="gramEnd"/>
       <w:r>
         <w:t xml:space="preserve"> approximate answer is to use the intersect feature of the graphing calculator.</w:t>
       </w:r>
@@ -8978,7 +8864,7 @@
           <w:noProof/>
         </w:rPr>
         <w:drawing>
-          <wp:inline distT="0" distB="0" distL="0" distR="0" wp14:anchorId="6085E0F2" wp14:editId="77A22360">
+          <wp:inline distT="0" distB="0" distL="0" distR="0" wp14:anchorId="6085E0F2" wp14:editId="38AE3BAB">
             <wp:extent cx="1618488" cy="2459736"/>
             <wp:effectExtent l="0" t="0" r="1270" b="0"/>
             <wp:docPr id="1131676219" name="Picture 6"/>
@@ -11073,7 +10959,7 @@
           <w:noProof/>
         </w:rPr>
         <w:drawing>
-          <wp:inline distT="0" distB="0" distL="0" distR="0" wp14:anchorId="2A98616C" wp14:editId="1DB9B003">
+          <wp:inline distT="0" distB="0" distL="0" distR="0" wp14:anchorId="2A98616C" wp14:editId="79792C87">
             <wp:extent cx="1563624" cy="2651760"/>
             <wp:effectExtent l="0" t="0" r="0" b="0"/>
             <wp:docPr id="81059691" name="Picture 2"/>
@@ -13481,15 +13367,7 @@
         <w:t>logarithm</w:t>
       </w:r>
       <w:r>
-        <w:t xml:space="preserve"> is the number that a number needs to be raised to </w:t>
-      </w:r>
-      <w:proofErr w:type="gramStart"/>
-      <w:r>
-        <w:t>in order to</w:t>
-      </w:r>
-      <w:proofErr w:type="gramEnd"/>
-      <w:r>
-        <w:t xml:space="preserve"> get another number. Logarithms are written in the form </w:t>
+        <w:t xml:space="preserve"> is the number that a number needs to be raised to in order to get another number. Logarithms are written in the form </w:t>
       </w:r>
       <m:oMath>
         <m:sSub>
@@ -14907,21 +14785,7 @@
         <w:rPr>
           <w:rFonts w:eastAsiaTheme="minorEastAsia"/>
         </w:rPr>
-        <w:t xml:space="preserve">. For other </w:t>
-      </w:r>
-      <w:proofErr w:type="gramStart"/>
-      <w:r>
-        <w:rPr>
-          <w:rFonts w:eastAsiaTheme="minorEastAsia"/>
-        </w:rPr>
-        <w:t>bases</w:t>
-      </w:r>
-      <w:proofErr w:type="gramEnd"/>
-      <w:r>
-        <w:rPr>
-          <w:rFonts w:eastAsiaTheme="minorEastAsia"/>
-        </w:rPr>
-        <w:t>, the two calculators used in this book have a built-in function for calculating logarithms.</w:t>
+        <w:t>. For other bases, the two calculators used in this book have a built-in function for calculating logarithms.</w:t>
       </w:r>
     </w:p>
     <w:p>
@@ -17312,21 +17176,7 @@
         <w:rPr>
           <w:rFonts w:eastAsiaTheme="minorEastAsia"/>
         </w:rPr>
-        <w:t xml:space="preserve"> but, instead, </w:t>
-      </w:r>
-      <w:proofErr w:type="gramStart"/>
-      <w:r>
-        <w:rPr>
-          <w:rFonts w:eastAsiaTheme="minorEastAsia"/>
-        </w:rPr>
-        <w:t>is</w:t>
-      </w:r>
-      <w:proofErr w:type="gramEnd"/>
-      <w:r>
-        <w:rPr>
-          <w:rFonts w:eastAsiaTheme="minorEastAsia"/>
-        </w:rPr>
-        <w:t xml:space="preserve"> a more complicated expression. When this happens, there is more algebra to do after the log step to isolate the </w:t>
+        <w:t xml:space="preserve"> but, instead, is a more complicated expression. When this happens, there is more algebra to do after the log step to isolate the </w:t>
       </w:r>
       <m:oMath>
         <m:r>
@@ -18306,21 +18156,7 @@
         <w:rPr>
           <w:rFonts w:eastAsiaTheme="minorEastAsia"/>
         </w:rPr>
-        <w:t xml:space="preserve"> in a multiple-choice question about an exponential equation, the answer choices are not simply numbers. Instead, they are more </w:t>
-      </w:r>
-      <w:proofErr w:type="gramStart"/>
-      <w:r>
-        <w:rPr>
-          <w:rFonts w:eastAsiaTheme="minorEastAsia"/>
-        </w:rPr>
-        <w:t>involved</w:t>
-      </w:r>
-      <w:proofErr w:type="gramEnd"/>
-      <w:r>
-        <w:rPr>
-          <w:rFonts w:eastAsiaTheme="minorEastAsia"/>
-        </w:rPr>
-        <w:t xml:space="preserve"> mathematical expressions involving logarithms. These can be solved without using the calculator log functions.</w:t>
+        <w:t xml:space="preserve"> in a multiple-choice question about an exponential equation, the answer choices are not simply numbers. Instead, they are more involved mathematical expressions involving logarithms. These can be solved without using the calculator log functions.</w:t>
       </w:r>
     </w:p>
     <w:p>
@@ -19510,21 +19346,7 @@
         <w:rPr>
           <w:rFonts w:eastAsiaTheme="minorEastAsia"/>
         </w:rPr>
-        <w:t xml:space="preserve"> has points in quadrants I and II </w:t>
-      </w:r>
-      <w:proofErr w:type="gramStart"/>
-      <w:r>
-        <w:rPr>
-          <w:rFonts w:eastAsiaTheme="minorEastAsia"/>
-        </w:rPr>
-        <w:t>has</w:t>
-      </w:r>
-      <w:proofErr w:type="gramEnd"/>
-      <w:r>
-        <w:rPr>
-          <w:rFonts w:eastAsiaTheme="minorEastAsia"/>
-        </w:rPr>
-        <w:t xml:space="preserve"> a horizontal asymptote at </w:t>
+        <w:t xml:space="preserve"> has points in quadrants I and II has a horizontal asymptote at </w:t>
       </w:r>
       <m:oMath>
         <m:r>
@@ -21251,13 +21073,7 @@
             <w:rPr>
               <w:rFonts w:ascii="Cambria Math" w:hAnsi="Cambria Math"/>
             </w:rPr>
-            <m:t>1,000</m:t>
-          </m:r>
-          <m:r>
-            <w:rPr>
-              <w:rFonts w:ascii="Cambria Math" w:hAnsi="Cambria Math"/>
-            </w:rPr>
-            <m:t>=</m:t>
+            <m:t>1,000=</m:t>
           </m:r>
           <m:f>
             <m:fPr>
@@ -21379,13 +21195,7 @@
             <w:rPr>
               <w:rFonts w:ascii="Cambria Math" w:eastAsiaTheme="minorEastAsia" w:hAnsi="Cambria Math"/>
             </w:rPr>
-            <m:t>1,000</m:t>
-          </m:r>
-          <m:r>
-            <w:rPr>
-              <w:rFonts w:ascii="Cambria Math" w:eastAsiaTheme="minorEastAsia" w:hAnsi="Cambria Math"/>
-            </w:rPr>
-            <m:t>=</m:t>
+            <m:t>1,000=</m:t>
           </m:r>
           <m:f>
             <m:fPr>
@@ -21798,21 +21608,12 @@
             <w:rPr>
               <w:rFonts w:ascii="Cambria Math" w:eastAsiaTheme="minorEastAsia" w:hAnsi="Cambria Math"/>
             </w:rPr>
-            <m:t>4</m:t>
+            <m:t>4=0.60206</m:t>
           </m:r>
           <m:r>
-            <w:rPr>
-              <w:rFonts w:ascii="Cambria Math" w:eastAsiaTheme="minorEastAsia" w:hAnsi="Cambria Math"/>
-            </w:rPr>
-            <m:t>=0.6020</m:t>
-          </m:r>
-          <m:r>
-            <w:rPr>
-              <w:rFonts w:ascii="Cambria Math" w:eastAsiaTheme="minorEastAsia" w:hAnsi="Cambria Math"/>
-            </w:rPr>
-            <m:t>6</m:t>
-          </m:r>
-          <m:r>
+            <m:rPr>
+              <m:sty m:val="p"/>
+            </m:rPr>
             <w:rPr>
               <w:rFonts w:eastAsiaTheme="minorEastAsia"/>
             </w:rPr>
@@ -21850,13 +21651,7 @@
             <w:rPr>
               <w:rFonts w:ascii="Cambria Math" w:hAnsi="Cambria Math"/>
             </w:rPr>
-            <m:t>3</m:t>
-          </m:r>
-          <m:r>
-            <w:rPr>
-              <w:rFonts w:ascii="Cambria Math" w:hAnsi="Cambria Math"/>
-            </w:rPr>
-            <m:t>=0.47712</m:t>
+            <m:t>3=0.47712</m:t>
           </m:r>
         </m:oMath>
       </m:oMathPara>
@@ -22493,6 +22288,9 @@
             <m:t>+7=262</m:t>
           </m:r>
           <m:r>
+            <m:rPr>
+              <m:sty m:val="p"/>
+            </m:rPr>
             <w:rPr>
               <w:rFonts w:ascii="Cambria Math" w:hAnsi="Cambria Math"/>
             </w:rPr>
@@ -22507,6 +22305,9 @@
             <m:t>-7=-7</m:t>
           </m:r>
           <m:r>
+            <m:rPr>
+              <m:sty m:val="p"/>
+            </m:rPr>
             <w:rPr>
               <w:rFonts w:eastAsiaTheme="minorEastAsia"/>
             </w:rPr>
@@ -22599,6 +22400,9 @@
             </m:den>
           </m:f>
           <m:r>
+            <m:rPr>
+              <m:sty m:val="p"/>
+            </m:rPr>
             <w:rPr>
               <w:rFonts w:ascii="Cambria Math" w:hAnsi="Cambria Math"/>
             </w:rPr>
@@ -22639,6 +22443,9 @@
             <m:t>=85</m:t>
           </m:r>
           <m:r>
+            <m:rPr>
+              <m:sty m:val="p"/>
+            </m:rPr>
             <w:rPr>
               <w:rFonts w:ascii="Cambria Math" w:hAnsi="Cambria Math"/>
             </w:rPr>
@@ -22679,6 +22486,9 @@
             <m:t>85=x</m:t>
           </m:r>
           <m:r>
+            <m:rPr>
+              <m:sty m:val="p"/>
+            </m:rPr>
             <w:rPr>
               <w:rFonts w:ascii="Cambria Math" w:hAnsi="Cambria Math"/>
             </w:rPr>
@@ -22931,19 +22741,7 @@
             <w:rPr>
               <w:rFonts w:ascii="Cambria Math" w:hAnsi="Cambria Math"/>
             </w:rPr>
-            <m:t>+7</m:t>
-          </m:r>
-          <m:r>
-            <w:rPr>
-              <w:rFonts w:ascii="Cambria Math" w:hAnsi="Cambria Math"/>
-            </w:rPr>
-            <m:t>=3∙</m:t>
-          </m:r>
-          <m:r>
-            <w:rPr>
-              <w:rFonts w:ascii="Cambria Math" w:hAnsi="Cambria Math"/>
-            </w:rPr>
-            <m:t>84.95</m:t>
+            <m:t>+7=3∙84.95</m:t>
           </m:r>
           <m:r>
             <w:rPr>
@@ -22952,6 +22750,9 @@
             <m:t>+7=</m:t>
           </m:r>
           <m:r>
+            <m:rPr>
+              <m:sty m:val="p"/>
+            </m:rPr>
             <w:rPr>
               <w:rFonts w:ascii="Cambria Math" w:eastAsiaTheme="minorEastAsia" w:hAnsi="Cambria Math"/>
             </w:rPr>
@@ -22963,19 +22764,7 @@
             <w:rPr>
               <w:rFonts w:ascii="Cambria Math" w:eastAsiaTheme="minorEastAsia" w:hAnsi="Cambria Math"/>
             </w:rPr>
-            <m:t>254.85</m:t>
-          </m:r>
-          <m:r>
-            <w:rPr>
-              <w:rFonts w:ascii="Cambria Math" w:eastAsiaTheme="minorEastAsia" w:hAnsi="Cambria Math"/>
-            </w:rPr>
-            <m:t>+7=</m:t>
-          </m:r>
-          <m:r>
-            <w:rPr>
-              <w:rFonts w:ascii="Cambria Math" w:eastAsiaTheme="minorEastAsia" w:hAnsi="Cambria Math"/>
-            </w:rPr>
-            <m:t>261.85</m:t>
+            <m:t>254.85+7=261.85</m:t>
           </m:r>
         </m:oMath>
       </m:oMathPara>
@@ -23302,13 +23091,7 @@
                 <w:rPr>
                   <w:rFonts w:ascii="Cambria Math" w:eastAsiaTheme="minorEastAsia" w:hAnsi="Cambria Math"/>
                 </w:rPr>
-                <m:t>2.41</m:t>
-              </m:r>
-              <m:r>
-                <w:rPr>
-                  <w:rFonts w:ascii="Cambria Math" w:eastAsiaTheme="minorEastAsia" w:hAnsi="Cambria Math"/>
-                </w:rPr>
-                <m:t>20</m:t>
+                <m:t>2.4120</m:t>
               </m:r>
             </m:num>
             <m:den>
@@ -23327,6 +23110,9 @@
             <m:t>=2.86</m:t>
           </m:r>
           <m:r>
+            <m:rPr>
+              <m:sty m:val="p"/>
+            </m:rPr>
             <w:rPr>
               <w:rFonts w:eastAsiaTheme="minorEastAsia"/>
             </w:rPr>
@@ -24032,6 +23818,1628 @@
         </w:drawing>
       </w:r>
     </w:p>
+    <w:p>
+      <w:pPr>
+        <w:pStyle w:val="Heading2"/>
+      </w:pPr>
+      <w:r>
+        <w:br w:type="page"/>
+      </w:r>
+    </w:p>
+    <w:p>
+      <w:pPr>
+        <w:pStyle w:val="Heading2"/>
+      </w:pPr>
+      <w:r>
+        <w:lastRenderedPageBreak/>
+        <w:t>3.4 Transformed Graphs of Exponential and Logarithmic Functions</w:t>
+      </w:r>
+    </w:p>
+    <w:p>
+      <w:pPr>
+        <w:rPr>
+          <w:b/>
+          <w:bCs/>
+        </w:rPr>
+      </w:pPr>
+      <w:r>
+        <w:rPr>
+          <w:b/>
+          <w:bCs/>
+        </w:rPr>
+        <w:t>Key Ideas</w:t>
+      </w:r>
+    </w:p>
+    <w:p>
+      <w:pPr>
+        <w:rPr>
+          <w:rFonts w:eastAsiaTheme="minorEastAsia"/>
+        </w:rPr>
+      </w:pPr>
+      <w:r>
+        <w:t xml:space="preserve">By knowing the graph of the basic exponential and logarithmic functions like </w:t>
+      </w:r>
+      <m:oMath>
+        <m:r>
+          <w:rPr>
+            <w:rFonts w:ascii="Cambria Math" w:hAnsi="Cambria Math"/>
+          </w:rPr>
+          <m:t>f</m:t>
+        </m:r>
+        <m:d>
+          <m:dPr>
+            <m:ctrlPr>
+              <w:rPr>
+                <w:rFonts w:ascii="Cambria Math" w:hAnsi="Cambria Math"/>
+                <w:i/>
+              </w:rPr>
+            </m:ctrlPr>
+          </m:dPr>
+          <m:e>
+            <m:r>
+              <w:rPr>
+                <w:rFonts w:ascii="Cambria Math" w:hAnsi="Cambria Math"/>
+              </w:rPr>
+              <m:t>x</m:t>
+            </m:r>
+          </m:e>
+        </m:d>
+        <m:r>
+          <w:rPr>
+            <w:rFonts w:ascii="Cambria Math" w:hAnsi="Cambria Math"/>
+          </w:rPr>
+          <m:t>=</m:t>
+        </m:r>
+        <m:sSup>
+          <m:sSupPr>
+            <m:ctrlPr>
+              <w:rPr>
+                <w:rFonts w:ascii="Cambria Math" w:hAnsi="Cambria Math"/>
+                <w:i/>
+              </w:rPr>
+            </m:ctrlPr>
+          </m:sSupPr>
+          <m:e>
+            <m:r>
+              <w:rPr>
+                <w:rFonts w:ascii="Cambria Math" w:hAnsi="Cambria Math"/>
+              </w:rPr>
+              <m:t>2</m:t>
+            </m:r>
+          </m:e>
+          <m:sup>
+            <m:r>
+              <w:rPr>
+                <w:rFonts w:ascii="Cambria Math" w:hAnsi="Cambria Math"/>
+              </w:rPr>
+              <m:t>x</m:t>
+            </m:r>
+          </m:sup>
+        </m:sSup>
+      </m:oMath>
+      <w:r>
+        <w:rPr>
+          <w:rFonts w:eastAsiaTheme="minorEastAsia"/>
+        </w:rPr>
+        <w:t xml:space="preserve"> or </w:t>
+      </w:r>
+      <m:oMath>
+        <m:r>
+          <w:rPr>
+            <w:rFonts w:ascii="Cambria Math" w:eastAsiaTheme="minorEastAsia" w:hAnsi="Cambria Math"/>
+          </w:rPr>
+          <m:t>g</m:t>
+        </m:r>
+        <m:d>
+          <m:dPr>
+            <m:ctrlPr>
+              <w:rPr>
+                <w:rFonts w:ascii="Cambria Math" w:eastAsiaTheme="minorEastAsia" w:hAnsi="Cambria Math"/>
+                <w:i/>
+              </w:rPr>
+            </m:ctrlPr>
+          </m:dPr>
+          <m:e>
+            <m:r>
+              <w:rPr>
+                <w:rFonts w:ascii="Cambria Math" w:eastAsiaTheme="minorEastAsia" w:hAnsi="Cambria Math"/>
+              </w:rPr>
+              <m:t>x</m:t>
+            </m:r>
+          </m:e>
+        </m:d>
+        <m:r>
+          <w:rPr>
+            <w:rFonts w:ascii="Cambria Math" w:eastAsiaTheme="minorEastAsia" w:hAnsi="Cambria Math"/>
+          </w:rPr>
+          <m:t>=</m:t>
+        </m:r>
+        <m:sSub>
+          <m:sSubPr>
+            <m:ctrlPr>
+              <w:rPr>
+                <w:rFonts w:ascii="Cambria Math" w:eastAsiaTheme="minorEastAsia" w:hAnsi="Cambria Math"/>
+                <w:i/>
+              </w:rPr>
+            </m:ctrlPr>
+          </m:sSubPr>
+          <m:e>
+            <m:r>
+              <w:rPr>
+                <w:rFonts w:ascii="Cambria Math" w:eastAsiaTheme="minorEastAsia" w:hAnsi="Cambria Math"/>
+              </w:rPr>
+              <m:t>log</m:t>
+            </m:r>
+          </m:e>
+          <m:sub>
+            <m:r>
+              <w:rPr>
+                <w:rFonts w:ascii="Cambria Math" w:eastAsiaTheme="minorEastAsia" w:hAnsi="Cambria Math"/>
+              </w:rPr>
+              <m:t>2</m:t>
+            </m:r>
+          </m:sub>
+        </m:sSub>
+        <m:r>
+          <w:rPr>
+            <w:rFonts w:ascii="Cambria Math" w:eastAsiaTheme="minorEastAsia" w:hAnsi="Cambria Math"/>
+          </w:rPr>
+          <m:t>x</m:t>
+        </m:r>
+      </m:oMath>
+      <w:r>
+        <w:rPr>
+          <w:rFonts w:eastAsiaTheme="minorEastAsia"/>
+        </w:rPr>
+        <w:t>, it is possible to create or identify the graphs of more complicated functions, involving exponential or logarithmic expressions. Doing so requires you use transformations like horizontal and vertical shifts and also horizontal and vertical stretches and squeezes.</w:t>
+      </w:r>
+    </w:p>
+    <w:p>
+      <w:pPr>
+        <w:rPr>
+          <w:b/>
+          <w:bCs/>
+        </w:rPr>
+      </w:pPr>
+      <w:r>
+        <w:rPr>
+          <w:b/>
+          <w:bCs/>
+        </w:rPr>
+        <w:t>Graphs with Vertical Shifts</w:t>
+      </w:r>
+    </w:p>
+    <w:p>
+      <w:pPr>
+        <w:rPr>
+          <w:rFonts w:eastAsiaTheme="minorEastAsia"/>
+        </w:rPr>
+      </w:pPr>
+      <w:r>
+        <w:t xml:space="preserve">The graphs of </w:t>
+      </w:r>
+      <m:oMath>
+        <m:r>
+          <w:rPr>
+            <w:rFonts w:ascii="Cambria Math" w:hAnsi="Cambria Math"/>
+          </w:rPr>
+          <m:t>y=</m:t>
+        </m:r>
+        <m:sSup>
+          <m:sSupPr>
+            <m:ctrlPr>
+              <w:rPr>
+                <w:rFonts w:ascii="Cambria Math" w:hAnsi="Cambria Math"/>
+                <w:i/>
+              </w:rPr>
+            </m:ctrlPr>
+          </m:sSupPr>
+          <m:e>
+            <m:r>
+              <w:rPr>
+                <w:rFonts w:ascii="Cambria Math" w:hAnsi="Cambria Math"/>
+              </w:rPr>
+              <m:t>2</m:t>
+            </m:r>
+          </m:e>
+          <m:sup>
+            <m:r>
+              <w:rPr>
+                <w:rFonts w:ascii="Cambria Math" w:hAnsi="Cambria Math"/>
+              </w:rPr>
+              <m:t>x</m:t>
+            </m:r>
+          </m:sup>
+        </m:sSup>
+      </m:oMath>
+      <w:r>
+        <w:rPr>
+          <w:rFonts w:eastAsiaTheme="minorEastAsia"/>
+        </w:rPr>
+        <w:t xml:space="preserve"> and </w:t>
+      </w:r>
+      <m:oMath>
+        <m:r>
+          <w:rPr>
+            <w:rFonts w:ascii="Cambria Math" w:eastAsiaTheme="minorEastAsia" w:hAnsi="Cambria Math"/>
+          </w:rPr>
+          <m:t>y=</m:t>
+        </m:r>
+        <m:sSup>
+          <m:sSupPr>
+            <m:ctrlPr>
+              <w:rPr>
+                <w:rFonts w:ascii="Cambria Math" w:eastAsiaTheme="minorEastAsia" w:hAnsi="Cambria Math"/>
+                <w:i/>
+              </w:rPr>
+            </m:ctrlPr>
+          </m:sSupPr>
+          <m:e>
+            <m:r>
+              <w:rPr>
+                <w:rFonts w:ascii="Cambria Math" w:eastAsiaTheme="minorEastAsia" w:hAnsi="Cambria Math"/>
+              </w:rPr>
+              <m:t>2</m:t>
+            </m:r>
+          </m:e>
+          <m:sup>
+            <m:r>
+              <w:rPr>
+                <w:rFonts w:ascii="Cambria Math" w:eastAsiaTheme="minorEastAsia" w:hAnsi="Cambria Math"/>
+              </w:rPr>
+              <m:t>x</m:t>
+            </m:r>
+          </m:sup>
+        </m:sSup>
+        <m:r>
+          <w:rPr>
+            <w:rFonts w:ascii="Cambria Math" w:eastAsiaTheme="minorEastAsia" w:hAnsi="Cambria Math"/>
+          </w:rPr>
+          <m:t>+3</m:t>
+        </m:r>
+      </m:oMath>
+      <w:r>
+        <w:rPr>
+          <w:rFonts w:eastAsiaTheme="minorEastAsia"/>
+        </w:rPr>
+        <w:t xml:space="preserve"> are closely related. The graph of </w:t>
+      </w:r>
+      <m:oMath>
+        <m:r>
+          <w:rPr>
+            <w:rFonts w:ascii="Cambria Math" w:eastAsiaTheme="minorEastAsia" w:hAnsi="Cambria Math"/>
+          </w:rPr>
+          <m:t>y=</m:t>
+        </m:r>
+        <m:sSup>
+          <m:sSupPr>
+            <m:ctrlPr>
+              <w:rPr>
+                <w:rFonts w:ascii="Cambria Math" w:eastAsiaTheme="minorEastAsia" w:hAnsi="Cambria Math"/>
+                <w:i/>
+              </w:rPr>
+            </m:ctrlPr>
+          </m:sSupPr>
+          <m:e>
+            <m:r>
+              <w:rPr>
+                <w:rFonts w:ascii="Cambria Math" w:eastAsiaTheme="minorEastAsia" w:hAnsi="Cambria Math"/>
+              </w:rPr>
+              <m:t>2</m:t>
+            </m:r>
+          </m:e>
+          <m:sup>
+            <m:r>
+              <w:rPr>
+                <w:rFonts w:ascii="Cambria Math" w:eastAsiaTheme="minorEastAsia" w:hAnsi="Cambria Math"/>
+              </w:rPr>
+              <m:t>x</m:t>
+            </m:r>
+          </m:sup>
+        </m:sSup>
+        <m:r>
+          <w:rPr>
+            <w:rFonts w:ascii="Cambria Math" w:eastAsiaTheme="minorEastAsia" w:hAnsi="Cambria Math"/>
+          </w:rPr>
+          <m:t>+3</m:t>
+        </m:r>
+      </m:oMath>
+      <w:r>
+        <w:rPr>
+          <w:rFonts w:eastAsiaTheme="minorEastAsia"/>
+        </w:rPr>
+        <w:t xml:space="preserve"> is what you get when each point on the graph of </w:t>
+      </w:r>
+      <m:oMath>
+        <m:r>
+          <w:rPr>
+            <w:rFonts w:ascii="Cambria Math" w:hAnsi="Cambria Math"/>
+          </w:rPr>
+          <m:t>y=</m:t>
+        </m:r>
+        <m:sSup>
+          <m:sSupPr>
+            <m:ctrlPr>
+              <w:rPr>
+                <w:rFonts w:ascii="Cambria Math" w:hAnsi="Cambria Math"/>
+                <w:i/>
+              </w:rPr>
+            </m:ctrlPr>
+          </m:sSupPr>
+          <m:e>
+            <m:r>
+              <w:rPr>
+                <w:rFonts w:ascii="Cambria Math" w:hAnsi="Cambria Math"/>
+              </w:rPr>
+              <m:t>2</m:t>
+            </m:r>
+          </m:e>
+          <m:sup>
+            <m:r>
+              <w:rPr>
+                <w:rFonts w:ascii="Cambria Math" w:hAnsi="Cambria Math"/>
+              </w:rPr>
+              <m:t>x</m:t>
+            </m:r>
+          </m:sup>
+        </m:sSup>
+      </m:oMath>
+      <w:r>
+        <w:rPr>
+          <w:rFonts w:eastAsiaTheme="minorEastAsia"/>
+        </w:rPr>
+        <w:t xml:space="preserve"> is shifted up by three points.</w:t>
+      </w:r>
+    </w:p>
+    <w:p>
+      <w:pPr>
+        <w:jc w:val="center"/>
+        <w:rPr>
+          <w:rFonts w:eastAsiaTheme="minorEastAsia"/>
+        </w:rPr>
+      </w:pPr>
+      <w:r>
+        <w:rPr>
+          <w:rFonts w:eastAsiaTheme="minorEastAsia"/>
+          <w:noProof/>
+        </w:rPr>
+        <w:drawing>
+          <wp:inline distT="0" distB="0" distL="0" distR="0" wp14:anchorId="3D86B43F" wp14:editId="19FABF28">
+            <wp:extent cx="1609344" cy="2048256"/>
+            <wp:effectExtent l="0" t="0" r="0" b="9525"/>
+            <wp:docPr id="1400745201" name="Picture 1"/>
+            <wp:cNvGraphicFramePr>
+              <a:graphicFrameLocks xmlns:a="http://schemas.openxmlformats.org/drawingml/2006/main" noChangeAspect="1"/>
+            </wp:cNvGraphicFramePr>
+            <a:graphic xmlns:a="http://schemas.openxmlformats.org/drawingml/2006/main">
+              <a:graphicData uri="http://schemas.openxmlformats.org/drawingml/2006/picture">
+                <pic:pic xmlns:pic="http://schemas.openxmlformats.org/drawingml/2006/picture">
+                  <pic:nvPicPr>
+                    <pic:cNvPr id="0" name="Picture 1"/>
+                    <pic:cNvPicPr>
+                      <a:picLocks noChangeAspect="1" noChangeArrowheads="1"/>
+                    </pic:cNvPicPr>
+                  </pic:nvPicPr>
+                  <pic:blipFill>
+                    <a:blip r:embed="rId18" cstate="print">
+                      <a:extLst>
+                        <a:ext uri="{28A0092B-C50C-407E-A947-70E740481C1C}">
+                          <a14:useLocalDpi xmlns:a14="http://schemas.microsoft.com/office/drawing/2010/main" val="0"/>
+                        </a:ext>
+                      </a:extLst>
+                    </a:blip>
+                    <a:srcRect/>
+                    <a:stretch>
+                      <a:fillRect/>
+                    </a:stretch>
+                  </pic:blipFill>
+                  <pic:spPr bwMode="auto">
+                    <a:xfrm>
+                      <a:off x="0" y="0"/>
+                      <a:ext cx="1609344" cy="2048256"/>
+                    </a:xfrm>
+                    <a:prstGeom prst="rect">
+                      <a:avLst/>
+                    </a:prstGeom>
+                    <a:noFill/>
+                    <a:ln>
+                      <a:noFill/>
+                    </a:ln>
+                  </pic:spPr>
+                </pic:pic>
+              </a:graphicData>
+            </a:graphic>
+          </wp:inline>
+        </w:drawing>
+      </w:r>
+    </w:p>
+    <w:p>
+      <w:pPr>
+        <w:rPr>
+          <w:rFonts w:eastAsiaTheme="minorEastAsia"/>
+        </w:rPr>
+      </w:pPr>
+      <w:r>
+        <w:rPr>
+          <w:rFonts w:eastAsiaTheme="minorEastAsia"/>
+        </w:rPr>
+        <w:t xml:space="preserve">The graphs of </w:t>
+      </w:r>
+      <m:oMath>
+        <m:r>
+          <w:rPr>
+            <w:rFonts w:ascii="Cambria Math" w:eastAsiaTheme="minorEastAsia" w:hAnsi="Cambria Math"/>
+          </w:rPr>
+          <m:t>y=</m:t>
+        </m:r>
+        <m:sSub>
+          <m:sSubPr>
+            <m:ctrlPr>
+              <w:rPr>
+                <w:rFonts w:ascii="Cambria Math" w:eastAsiaTheme="minorEastAsia" w:hAnsi="Cambria Math"/>
+                <w:i/>
+              </w:rPr>
+            </m:ctrlPr>
+          </m:sSubPr>
+          <m:e>
+            <m:r>
+              <w:rPr>
+                <w:rFonts w:ascii="Cambria Math" w:eastAsiaTheme="minorEastAsia" w:hAnsi="Cambria Math"/>
+              </w:rPr>
+              <m:t>log</m:t>
+            </m:r>
+          </m:e>
+          <m:sub>
+            <m:r>
+              <w:rPr>
+                <w:rFonts w:ascii="Cambria Math" w:eastAsiaTheme="minorEastAsia" w:hAnsi="Cambria Math"/>
+              </w:rPr>
+              <m:t>2</m:t>
+            </m:r>
+          </m:sub>
+        </m:sSub>
+        <m:r>
+          <w:rPr>
+            <w:rFonts w:ascii="Cambria Math" w:eastAsiaTheme="minorEastAsia" w:hAnsi="Cambria Math"/>
+          </w:rPr>
+          <m:t>x</m:t>
+        </m:r>
+      </m:oMath>
+      <w:r>
+        <w:rPr>
+          <w:rFonts w:eastAsiaTheme="minorEastAsia"/>
+        </w:rPr>
+        <w:t xml:space="preserve"> and</w:t>
+      </w:r>
+      <w:r>
+        <w:rPr>
+          <w:rFonts w:eastAsiaTheme="minorEastAsia"/>
+        </w:rPr>
+        <w:t xml:space="preserve"> </w:t>
+      </w:r>
+      <m:oMath>
+        <m:r>
+          <w:rPr>
+            <w:rFonts w:ascii="Cambria Math" w:eastAsiaTheme="minorEastAsia" w:hAnsi="Cambria Math"/>
+          </w:rPr>
+          <m:t>y=</m:t>
+        </m:r>
+        <m:sSub>
+          <m:sSubPr>
+            <m:ctrlPr>
+              <w:rPr>
+                <w:rFonts w:ascii="Cambria Math" w:eastAsiaTheme="minorEastAsia" w:hAnsi="Cambria Math"/>
+                <w:i/>
+              </w:rPr>
+            </m:ctrlPr>
+          </m:sSubPr>
+          <m:e>
+            <m:r>
+              <w:rPr>
+                <w:rFonts w:ascii="Cambria Math" w:eastAsiaTheme="minorEastAsia" w:hAnsi="Cambria Math"/>
+              </w:rPr>
+              <m:t>log</m:t>
+            </m:r>
+          </m:e>
+          <m:sub>
+            <m:r>
+              <w:rPr>
+                <w:rFonts w:ascii="Cambria Math" w:eastAsiaTheme="minorEastAsia" w:hAnsi="Cambria Math"/>
+              </w:rPr>
+              <m:t>2</m:t>
+            </m:r>
+          </m:sub>
+        </m:sSub>
+        <m:r>
+          <w:rPr>
+            <w:rFonts w:ascii="Cambria Math" w:eastAsiaTheme="minorEastAsia" w:hAnsi="Cambria Math"/>
+          </w:rPr>
+          <m:t>x</m:t>
+        </m:r>
+      </m:oMath>
+      <w:r>
+        <w:rPr>
+          <w:rFonts w:eastAsiaTheme="minorEastAsia"/>
+        </w:rPr>
+        <w:t xml:space="preserve">+3 are related in the same way. The graph of the second equation is the same as the graph of the </w:t>
+      </w:r>
+      <w:r>
+        <w:rPr>
+          <w:rFonts w:eastAsiaTheme="minorEastAsia"/>
+        </w:rPr>
+        <w:t>first but</w:t>
+      </w:r>
+      <w:r>
+        <w:rPr>
+          <w:rFonts w:eastAsiaTheme="minorEastAsia"/>
+        </w:rPr>
+        <w:t xml:space="preserve"> shifted up by 3 units.</w:t>
+      </w:r>
+    </w:p>
+    <w:p>
+      <w:pPr>
+        <w:jc w:val="center"/>
+        <w:rPr>
+          <w:rFonts w:eastAsiaTheme="minorEastAsia"/>
+        </w:rPr>
+      </w:pPr>
+      <w:r>
+        <w:rPr>
+          <w:rFonts w:eastAsiaTheme="minorEastAsia"/>
+          <w:noProof/>
+        </w:rPr>
+        <w:drawing>
+          <wp:inline distT="0" distB="0" distL="0" distR="0" wp14:anchorId="25A88A36" wp14:editId="1F87B879">
+            <wp:extent cx="1609344" cy="2048256"/>
+            <wp:effectExtent l="0" t="0" r="0" b="9525"/>
+            <wp:docPr id="258276289" name="Picture 2"/>
+            <wp:cNvGraphicFramePr>
+              <a:graphicFrameLocks xmlns:a="http://schemas.openxmlformats.org/drawingml/2006/main" noChangeAspect="1"/>
+            </wp:cNvGraphicFramePr>
+            <a:graphic xmlns:a="http://schemas.openxmlformats.org/drawingml/2006/main">
+              <a:graphicData uri="http://schemas.openxmlformats.org/drawingml/2006/picture">
+                <pic:pic xmlns:pic="http://schemas.openxmlformats.org/drawingml/2006/picture">
+                  <pic:nvPicPr>
+                    <pic:cNvPr id="0" name="Picture 2"/>
+                    <pic:cNvPicPr>
+                      <a:picLocks noChangeAspect="1" noChangeArrowheads="1"/>
+                    </pic:cNvPicPr>
+                  </pic:nvPicPr>
+                  <pic:blipFill>
+                    <a:blip r:embed="rId19" cstate="print">
+                      <a:extLst>
+                        <a:ext uri="{28A0092B-C50C-407E-A947-70E740481C1C}">
+                          <a14:useLocalDpi xmlns:a14="http://schemas.microsoft.com/office/drawing/2010/main" val="0"/>
+                        </a:ext>
+                      </a:extLst>
+                    </a:blip>
+                    <a:srcRect/>
+                    <a:stretch>
+                      <a:fillRect/>
+                    </a:stretch>
+                  </pic:blipFill>
+                  <pic:spPr bwMode="auto">
+                    <a:xfrm>
+                      <a:off x="0" y="0"/>
+                      <a:ext cx="1609344" cy="2048256"/>
+                    </a:xfrm>
+                    <a:prstGeom prst="rect">
+                      <a:avLst/>
+                    </a:prstGeom>
+                    <a:noFill/>
+                    <a:ln>
+                      <a:noFill/>
+                    </a:ln>
+                  </pic:spPr>
+                </pic:pic>
+              </a:graphicData>
+            </a:graphic>
+          </wp:inline>
+        </w:drawing>
+      </w:r>
+    </w:p>
+    <w:p>
+      <w:pPr>
+        <w:rPr>
+          <w:rFonts w:eastAsiaTheme="minorEastAsia"/>
+          <w:b/>
+          <w:bCs/>
+        </w:rPr>
+      </w:pPr>
+      <w:r>
+        <w:rPr>
+          <w:rFonts w:eastAsiaTheme="minorEastAsia"/>
+          <w:b/>
+          <w:bCs/>
+        </w:rPr>
+        <w:br w:type="column"/>
+      </w:r>
+      <w:r>
+        <w:rPr>
+          <w:rFonts w:eastAsiaTheme="minorEastAsia"/>
+          <w:b/>
+          <w:bCs/>
+        </w:rPr>
+        <w:t>Math Facts</w:t>
+      </w:r>
+    </w:p>
+    <w:p>
+      <w:pPr>
+        <w:rPr>
+          <w:rFonts w:eastAsiaTheme="minorEastAsia"/>
+        </w:rPr>
+      </w:pPr>
+      <w:r>
+        <w:rPr>
+          <w:rFonts w:eastAsiaTheme="minorEastAsia"/>
+        </w:rPr>
+        <w:t xml:space="preserve">In general, the graph of </w:t>
+      </w:r>
+      <m:oMath>
+        <m:r>
+          <w:rPr>
+            <w:rFonts w:ascii="Cambria Math" w:eastAsiaTheme="minorEastAsia" w:hAnsi="Cambria Math"/>
+          </w:rPr>
+          <m:t>y=f</m:t>
+        </m:r>
+        <m:d>
+          <m:dPr>
+            <m:ctrlPr>
+              <w:rPr>
+                <w:rFonts w:ascii="Cambria Math" w:eastAsiaTheme="minorEastAsia" w:hAnsi="Cambria Math"/>
+                <w:i/>
+              </w:rPr>
+            </m:ctrlPr>
+          </m:dPr>
+          <m:e>
+            <m:r>
+              <w:rPr>
+                <w:rFonts w:ascii="Cambria Math" w:eastAsiaTheme="minorEastAsia" w:hAnsi="Cambria Math"/>
+              </w:rPr>
+              <m:t>x</m:t>
+            </m:r>
+          </m:e>
+        </m:d>
+        <m:r>
+          <w:rPr>
+            <w:rFonts w:ascii="Cambria Math" w:eastAsiaTheme="minorEastAsia" w:hAnsi="Cambria Math"/>
+          </w:rPr>
+          <m:t>+a</m:t>
+        </m:r>
+      </m:oMath>
+      <w:r>
+        <w:rPr>
+          <w:rFonts w:eastAsiaTheme="minorEastAsia"/>
+        </w:rPr>
+        <w:t xml:space="preserve"> is a vertical shift of a units of the graph of </w:t>
+      </w:r>
+      <m:oMath>
+        <m:r>
+          <w:rPr>
+            <w:rFonts w:ascii="Cambria Math" w:eastAsiaTheme="minorEastAsia" w:hAnsi="Cambria Math"/>
+          </w:rPr>
+          <m:t>y=f(x)</m:t>
+        </m:r>
+      </m:oMath>
+      <w:r>
+        <w:rPr>
+          <w:rFonts w:eastAsiaTheme="minorEastAsia"/>
+        </w:rPr>
+        <w:t xml:space="preserve">. If </w:t>
+      </w:r>
+      <w:r>
+        <w:rPr>
+          <w:rFonts w:eastAsiaTheme="minorEastAsia"/>
+          <w:i/>
+          <w:iCs/>
+        </w:rPr>
+        <w:t>a</w:t>
+      </w:r>
+      <w:r>
+        <w:rPr>
+          <w:rFonts w:eastAsiaTheme="minorEastAsia"/>
+        </w:rPr>
+        <w:t xml:space="preserve"> is positive, the shift is up. I</w:t>
+      </w:r>
+      <w:r>
+        <w:rPr>
+          <w:rFonts w:eastAsiaTheme="minorEastAsia"/>
+        </w:rPr>
+        <w:t>f</w:t>
+      </w:r>
+      <w:r>
+        <w:rPr>
+          <w:rFonts w:eastAsiaTheme="minorEastAsia"/>
+        </w:rPr>
+        <w:t xml:space="preserve"> </w:t>
+      </w:r>
+      <w:r>
+        <w:rPr>
+          <w:rFonts w:eastAsiaTheme="minorEastAsia"/>
+          <w:i/>
+          <w:iCs/>
+        </w:rPr>
+        <w:t>a</w:t>
+      </w:r>
+      <w:r>
+        <w:rPr>
+          <w:rFonts w:eastAsiaTheme="minorEastAsia"/>
+        </w:rPr>
+        <w:t xml:space="preserve"> is negative, the shift is down.</w:t>
+      </w:r>
+    </w:p>
+    <w:p>
+      <w:pPr>
+        <w:rPr>
+          <w:rFonts w:eastAsiaTheme="minorEastAsia"/>
+          <w:b/>
+          <w:bCs/>
+        </w:rPr>
+      </w:pPr>
+      <w:r>
+        <w:rPr>
+          <w:rFonts w:eastAsiaTheme="minorEastAsia"/>
+          <w:b/>
+          <w:bCs/>
+        </w:rPr>
+        <w:t>Example 1</w:t>
+      </w:r>
+    </w:p>
+    <w:p>
+      <w:pPr>
+        <w:rPr>
+          <w:rFonts w:eastAsiaTheme="minorEastAsia"/>
+        </w:rPr>
+      </w:pPr>
+      <w:r>
+        <w:rPr>
+          <w:rFonts w:eastAsiaTheme="minorEastAsia"/>
+        </w:rPr>
+        <w:t xml:space="preserve">If </w:t>
+      </w:r>
+      <m:oMath>
+        <m:r>
+          <w:rPr>
+            <w:rFonts w:ascii="Cambria Math" w:eastAsiaTheme="minorEastAsia" w:hAnsi="Cambria Math"/>
+          </w:rPr>
+          <m:t>f</m:t>
+        </m:r>
+        <m:d>
+          <m:dPr>
+            <m:ctrlPr>
+              <w:rPr>
+                <w:rFonts w:ascii="Cambria Math" w:eastAsiaTheme="minorEastAsia" w:hAnsi="Cambria Math"/>
+                <w:i/>
+              </w:rPr>
+            </m:ctrlPr>
+          </m:dPr>
+          <m:e>
+            <m:r>
+              <w:rPr>
+                <w:rFonts w:ascii="Cambria Math" w:eastAsiaTheme="minorEastAsia" w:hAnsi="Cambria Math"/>
+              </w:rPr>
+              <m:t>x</m:t>
+            </m:r>
+          </m:e>
+        </m:d>
+        <m:r>
+          <w:rPr>
+            <w:rFonts w:ascii="Cambria Math" w:eastAsiaTheme="minorEastAsia" w:hAnsi="Cambria Math"/>
+          </w:rPr>
+          <m:t>=</m:t>
+        </m:r>
+        <m:sSup>
+          <m:sSupPr>
+            <m:ctrlPr>
+              <w:rPr>
+                <w:rFonts w:ascii="Cambria Math" w:eastAsiaTheme="minorEastAsia" w:hAnsi="Cambria Math"/>
+                <w:i/>
+              </w:rPr>
+            </m:ctrlPr>
+          </m:sSupPr>
+          <m:e>
+            <m:r>
+              <w:rPr>
+                <w:rFonts w:ascii="Cambria Math" w:eastAsiaTheme="minorEastAsia" w:hAnsi="Cambria Math"/>
+              </w:rPr>
+              <m:t>3</m:t>
+            </m:r>
+          </m:e>
+          <m:sup>
+            <m:r>
+              <w:rPr>
+                <w:rFonts w:ascii="Cambria Math" w:eastAsiaTheme="minorEastAsia" w:hAnsi="Cambria Math"/>
+              </w:rPr>
+              <m:t>x</m:t>
+            </m:r>
+          </m:sup>
+        </m:sSup>
+      </m:oMath>
+      <w:r>
+        <w:rPr>
+          <w:rFonts w:eastAsiaTheme="minorEastAsia"/>
+        </w:rPr>
+        <w:t xml:space="preserve">, make a sketch of the graphs of </w:t>
+      </w:r>
+      <m:oMath>
+        <m:r>
+          <w:rPr>
+            <w:rFonts w:ascii="Cambria Math" w:eastAsiaTheme="minorEastAsia" w:hAnsi="Cambria Math"/>
+          </w:rPr>
+          <m:t>y=f(x)</m:t>
+        </m:r>
+      </m:oMath>
+      <w:r>
+        <w:rPr>
+          <w:rFonts w:eastAsiaTheme="minorEastAsia"/>
+        </w:rPr>
+        <w:t xml:space="preserve"> and </w:t>
+      </w:r>
+      <m:oMath>
+        <m:r>
+          <w:rPr>
+            <w:rFonts w:ascii="Cambria Math" w:eastAsiaTheme="minorEastAsia" w:hAnsi="Cambria Math"/>
+          </w:rPr>
+          <m:t>y=f</m:t>
+        </m:r>
+        <m:d>
+          <m:dPr>
+            <m:ctrlPr>
+              <w:rPr>
+                <w:rFonts w:ascii="Cambria Math" w:eastAsiaTheme="minorEastAsia" w:hAnsi="Cambria Math"/>
+                <w:i/>
+              </w:rPr>
+            </m:ctrlPr>
+          </m:dPr>
+          <m:e>
+            <m:r>
+              <w:rPr>
+                <w:rFonts w:ascii="Cambria Math" w:eastAsiaTheme="minorEastAsia" w:hAnsi="Cambria Math"/>
+              </w:rPr>
+              <m:t>x</m:t>
+            </m:r>
+          </m:e>
+        </m:d>
+        <m:r>
+          <w:rPr>
+            <w:rFonts w:ascii="Cambria Math" w:eastAsiaTheme="minorEastAsia" w:hAnsi="Cambria Math"/>
+          </w:rPr>
+          <m:t>-2=</m:t>
+        </m:r>
+        <m:sSup>
+          <m:sSupPr>
+            <m:ctrlPr>
+              <w:rPr>
+                <w:rFonts w:ascii="Cambria Math" w:eastAsiaTheme="minorEastAsia" w:hAnsi="Cambria Math"/>
+                <w:i/>
+              </w:rPr>
+            </m:ctrlPr>
+          </m:sSupPr>
+          <m:e>
+            <m:r>
+              <w:rPr>
+                <w:rFonts w:ascii="Cambria Math" w:eastAsiaTheme="minorEastAsia" w:hAnsi="Cambria Math"/>
+              </w:rPr>
+              <m:t>3</m:t>
+            </m:r>
+          </m:e>
+          <m:sup>
+            <m:r>
+              <w:rPr>
+                <w:rFonts w:ascii="Cambria Math" w:eastAsiaTheme="minorEastAsia" w:hAnsi="Cambria Math"/>
+              </w:rPr>
+              <m:t>x</m:t>
+            </m:r>
+          </m:sup>
+        </m:sSup>
+        <m:r>
+          <w:rPr>
+            <w:rFonts w:ascii="Cambria Math" w:eastAsiaTheme="minorEastAsia" w:hAnsi="Cambria Math"/>
+          </w:rPr>
+          <m:t>-2</m:t>
+        </m:r>
+      </m:oMath>
+      <w:r>
+        <w:rPr>
+          <w:rFonts w:eastAsiaTheme="minorEastAsia"/>
+        </w:rPr>
+        <w:t xml:space="preserve"> on the same set of axes.</w:t>
+      </w:r>
+    </w:p>
+    <w:p>
+      <w:pPr>
+        <w:rPr>
+          <w:rFonts w:eastAsiaTheme="minorEastAsia"/>
+        </w:rPr>
+      </w:pPr>
+      <w:r>
+        <w:rPr>
+          <w:rFonts w:eastAsiaTheme="minorEastAsia"/>
+          <w:i/>
+          <w:iCs/>
+        </w:rPr>
+        <w:t>Solution</w:t>
+      </w:r>
+      <w:r>
+        <w:rPr>
+          <w:rFonts w:eastAsiaTheme="minorEastAsia"/>
+        </w:rPr>
+        <w:t xml:space="preserve">: The graph of  </w:t>
+      </w:r>
+      <m:oMath>
+        <m:r>
+          <w:rPr>
+            <w:rFonts w:ascii="Cambria Math" w:eastAsiaTheme="minorEastAsia" w:hAnsi="Cambria Math"/>
+          </w:rPr>
+          <m:t>y=f</m:t>
+        </m:r>
+        <m:d>
+          <m:dPr>
+            <m:ctrlPr>
+              <w:rPr>
+                <w:rFonts w:ascii="Cambria Math" w:eastAsiaTheme="minorEastAsia" w:hAnsi="Cambria Math"/>
+                <w:i/>
+              </w:rPr>
+            </m:ctrlPr>
+          </m:dPr>
+          <m:e>
+            <m:r>
+              <w:rPr>
+                <w:rFonts w:ascii="Cambria Math" w:eastAsiaTheme="minorEastAsia" w:hAnsi="Cambria Math"/>
+              </w:rPr>
+              <m:t>x</m:t>
+            </m:r>
+          </m:e>
+        </m:d>
+        <m:r>
+          <w:rPr>
+            <w:rFonts w:ascii="Cambria Math" w:eastAsiaTheme="minorEastAsia" w:hAnsi="Cambria Math"/>
+          </w:rPr>
+          <m:t>-2</m:t>
+        </m:r>
+      </m:oMath>
+      <w:r>
+        <w:rPr>
+          <w:rFonts w:eastAsiaTheme="minorEastAsia"/>
+        </w:rPr>
+        <w:t xml:space="preserve"> is a vertical shift down by 2 units of the graph of </w:t>
+      </w:r>
+      <m:oMath>
+        <m:r>
+          <w:rPr>
+            <w:rFonts w:ascii="Cambria Math" w:eastAsiaTheme="minorEastAsia" w:hAnsi="Cambria Math"/>
+          </w:rPr>
+          <m:t>y=f(x)</m:t>
+        </m:r>
+      </m:oMath>
+      <w:r>
+        <w:rPr>
+          <w:rFonts w:eastAsiaTheme="minorEastAsia"/>
+        </w:rPr>
+        <w:t>.</w:t>
+      </w:r>
+    </w:p>
+    <w:p>
+      <w:pPr>
+        <w:jc w:val="center"/>
+        <w:rPr>
+          <w:rFonts w:eastAsiaTheme="minorEastAsia"/>
+        </w:rPr>
+      </w:pPr>
+      <w:r>
+        <w:rPr>
+          <w:rFonts w:eastAsiaTheme="minorEastAsia"/>
+          <w:noProof/>
+        </w:rPr>
+        <w:drawing>
+          <wp:inline distT="0" distB="0" distL="0" distR="0" wp14:anchorId="35E9F040" wp14:editId="14C5C2C3">
+            <wp:extent cx="1609344" cy="2048256"/>
+            <wp:effectExtent l="0" t="0" r="0" b="9525"/>
+            <wp:docPr id="1266434605" name="Picture 3"/>
+            <wp:cNvGraphicFramePr>
+              <a:graphicFrameLocks xmlns:a="http://schemas.openxmlformats.org/drawingml/2006/main" noChangeAspect="1"/>
+            </wp:cNvGraphicFramePr>
+            <a:graphic xmlns:a="http://schemas.openxmlformats.org/drawingml/2006/main">
+              <a:graphicData uri="http://schemas.openxmlformats.org/drawingml/2006/picture">
+                <pic:pic xmlns:pic="http://schemas.openxmlformats.org/drawingml/2006/picture">
+                  <pic:nvPicPr>
+                    <pic:cNvPr id="0" name="Picture 3"/>
+                    <pic:cNvPicPr>
+                      <a:picLocks noChangeAspect="1" noChangeArrowheads="1"/>
+                    </pic:cNvPicPr>
+                  </pic:nvPicPr>
+                  <pic:blipFill>
+                    <a:blip r:embed="rId20" cstate="print">
+                      <a:extLst>
+                        <a:ext uri="{28A0092B-C50C-407E-A947-70E740481C1C}">
+                          <a14:useLocalDpi xmlns:a14="http://schemas.microsoft.com/office/drawing/2010/main" val="0"/>
+                        </a:ext>
+                      </a:extLst>
+                    </a:blip>
+                    <a:srcRect/>
+                    <a:stretch>
+                      <a:fillRect/>
+                    </a:stretch>
+                  </pic:blipFill>
+                  <pic:spPr bwMode="auto">
+                    <a:xfrm>
+                      <a:off x="0" y="0"/>
+                      <a:ext cx="1609344" cy="2048256"/>
+                    </a:xfrm>
+                    <a:prstGeom prst="rect">
+                      <a:avLst/>
+                    </a:prstGeom>
+                    <a:noFill/>
+                    <a:ln>
+                      <a:noFill/>
+                    </a:ln>
+                  </pic:spPr>
+                </pic:pic>
+              </a:graphicData>
+            </a:graphic>
+          </wp:inline>
+        </w:drawing>
+      </w:r>
+    </w:p>
+    <w:p>
+      <w:pPr>
+        <w:rPr>
+          <w:rFonts w:eastAsiaTheme="minorEastAsia"/>
+          <w:b/>
+          <w:bCs/>
+        </w:rPr>
+      </w:pPr>
+      <w:r>
+        <w:rPr>
+          <w:rFonts w:eastAsiaTheme="minorEastAsia"/>
+          <w:b/>
+          <w:bCs/>
+        </w:rPr>
+        <w:t>Graphs with Horizontal Shifts</w:t>
+      </w:r>
+    </w:p>
+    <w:p>
+      <w:pPr>
+        <w:rPr>
+          <w:rFonts w:eastAsiaTheme="minorEastAsia"/>
+        </w:rPr>
+      </w:pPr>
+      <w:r>
+        <w:rPr>
+          <w:rFonts w:eastAsiaTheme="minorEastAsia"/>
+        </w:rPr>
+        <w:t>Some of the ordered pairs that satisfy the equation</w:t>
+      </w:r>
+      <w:r>
+        <w:rPr>
+          <w:rFonts w:eastAsiaTheme="minorEastAsia"/>
+        </w:rPr>
+        <w:br/>
+      </w:r>
+      <m:oMath>
+        <m:r>
+          <w:rPr>
+            <w:rFonts w:ascii="Cambria Math" w:eastAsiaTheme="minorEastAsia" w:hAnsi="Cambria Math"/>
+          </w:rPr>
+          <m:t>y=</m:t>
+        </m:r>
+        <m:sSup>
+          <m:sSupPr>
+            <m:ctrlPr>
+              <w:rPr>
+                <w:rFonts w:ascii="Cambria Math" w:eastAsiaTheme="minorEastAsia" w:hAnsi="Cambria Math"/>
+                <w:i/>
+              </w:rPr>
+            </m:ctrlPr>
+          </m:sSupPr>
+          <m:e>
+            <m:r>
+              <w:rPr>
+                <w:rFonts w:ascii="Cambria Math" w:eastAsiaTheme="minorEastAsia" w:hAnsi="Cambria Math"/>
+              </w:rPr>
+              <m:t>2</m:t>
+            </m:r>
+          </m:e>
+          <m:sup>
+            <m:r>
+              <w:rPr>
+                <w:rFonts w:ascii="Cambria Math" w:eastAsiaTheme="minorEastAsia" w:hAnsi="Cambria Math"/>
+              </w:rPr>
+              <m:t>x+3</m:t>
+            </m:r>
+          </m:sup>
+        </m:sSup>
+      </m:oMath>
+      <w:r>
+        <w:rPr>
+          <w:rFonts w:eastAsiaTheme="minorEastAsia"/>
+        </w:rPr>
+        <w:t xml:space="preserve"> are (-2, 2), (-1, 4), (-3, 1), </w:t>
+      </w:r>
+      <m:oMath>
+        <m:d>
+          <m:dPr>
+            <m:ctrlPr>
+              <w:rPr>
+                <w:rFonts w:ascii="Cambria Math" w:eastAsiaTheme="minorEastAsia" w:hAnsi="Cambria Math"/>
+                <w:i/>
+              </w:rPr>
+            </m:ctrlPr>
+          </m:dPr>
+          <m:e>
+            <m:r>
+              <w:rPr>
+                <w:rFonts w:ascii="Cambria Math" w:eastAsiaTheme="minorEastAsia" w:hAnsi="Cambria Math"/>
+              </w:rPr>
+              <m:t xml:space="preserve">-4, </m:t>
+            </m:r>
+            <m:f>
+              <m:fPr>
+                <m:ctrlPr>
+                  <w:rPr>
+                    <w:rFonts w:ascii="Cambria Math" w:eastAsiaTheme="minorEastAsia" w:hAnsi="Cambria Math"/>
+                    <w:i/>
+                  </w:rPr>
+                </m:ctrlPr>
+              </m:fPr>
+              <m:num>
+                <m:r>
+                  <w:rPr>
+                    <w:rFonts w:ascii="Cambria Math" w:eastAsiaTheme="minorEastAsia" w:hAnsi="Cambria Math"/>
+                  </w:rPr>
+                  <m:t>1</m:t>
+                </m:r>
+              </m:num>
+              <m:den>
+                <m:r>
+                  <w:rPr>
+                    <w:rFonts w:ascii="Cambria Math" w:eastAsiaTheme="minorEastAsia" w:hAnsi="Cambria Math"/>
+                  </w:rPr>
+                  <m:t>2</m:t>
+                </m:r>
+              </m:den>
+            </m:f>
+          </m:e>
+        </m:d>
+      </m:oMath>
+      <w:r>
+        <w:rPr>
+          <w:rFonts w:eastAsiaTheme="minorEastAsia"/>
+        </w:rPr>
+        <w:t xml:space="preserve">, and </w:t>
+      </w:r>
+      <m:oMath>
+        <m:d>
+          <m:dPr>
+            <m:ctrlPr>
+              <w:rPr>
+                <w:rFonts w:ascii="Cambria Math" w:eastAsiaTheme="minorEastAsia" w:hAnsi="Cambria Math"/>
+                <w:i/>
+              </w:rPr>
+            </m:ctrlPr>
+          </m:dPr>
+          <m:e>
+            <m:r>
+              <w:rPr>
+                <w:rFonts w:ascii="Cambria Math" w:eastAsiaTheme="minorEastAsia" w:hAnsi="Cambria Math"/>
+              </w:rPr>
+              <m:t xml:space="preserve">-5, </m:t>
+            </m:r>
+            <m:f>
+              <m:fPr>
+                <m:ctrlPr>
+                  <w:rPr>
+                    <w:rFonts w:ascii="Cambria Math" w:eastAsiaTheme="minorEastAsia" w:hAnsi="Cambria Math"/>
+                    <w:i/>
+                  </w:rPr>
+                </m:ctrlPr>
+              </m:fPr>
+              <m:num>
+                <m:r>
+                  <w:rPr>
+                    <w:rFonts w:ascii="Cambria Math" w:eastAsiaTheme="minorEastAsia" w:hAnsi="Cambria Math"/>
+                  </w:rPr>
+                  <m:t>1</m:t>
+                </m:r>
+              </m:num>
+              <m:den>
+                <m:r>
+                  <w:rPr>
+                    <w:rFonts w:ascii="Cambria Math" w:eastAsiaTheme="minorEastAsia" w:hAnsi="Cambria Math"/>
+                  </w:rPr>
+                  <m:t>4</m:t>
+                </m:r>
+              </m:den>
+            </m:f>
+          </m:e>
+        </m:d>
+      </m:oMath>
+      <w:r>
+        <w:rPr>
+          <w:rFonts w:eastAsiaTheme="minorEastAsia"/>
+        </w:rPr>
+        <w:t xml:space="preserve">. When these are graphed, they create a curve that is the same as the one created by </w:t>
+      </w:r>
+      <m:oMath>
+        <m:r>
+          <w:rPr>
+            <w:rFonts w:ascii="Cambria Math" w:eastAsiaTheme="minorEastAsia" w:hAnsi="Cambria Math"/>
+          </w:rPr>
+          <m:t>y=</m:t>
+        </m:r>
+        <m:sSup>
+          <m:sSupPr>
+            <m:ctrlPr>
+              <w:rPr>
+                <w:rFonts w:ascii="Cambria Math" w:eastAsiaTheme="minorEastAsia" w:hAnsi="Cambria Math"/>
+                <w:i/>
+              </w:rPr>
+            </m:ctrlPr>
+          </m:sSupPr>
+          <m:e>
+            <m:r>
+              <w:rPr>
+                <w:rFonts w:ascii="Cambria Math" w:eastAsiaTheme="minorEastAsia" w:hAnsi="Cambria Math"/>
+              </w:rPr>
+              <m:t>2</m:t>
+            </m:r>
+          </m:e>
+          <m:sup>
+            <m:r>
+              <w:rPr>
+                <w:rFonts w:ascii="Cambria Math" w:eastAsiaTheme="minorEastAsia" w:hAnsi="Cambria Math"/>
+              </w:rPr>
+              <m:t>x</m:t>
+            </m:r>
+          </m:sup>
+        </m:sSup>
+      </m:oMath>
+      <w:r>
+        <w:rPr>
+          <w:rFonts w:eastAsiaTheme="minorEastAsia"/>
+        </w:rPr>
+        <w:t xml:space="preserve"> but shifted 3 units to the left. The horizontal asymptote of both curves is </w:t>
+      </w:r>
+      <m:oMath>
+        <m:r>
+          <w:rPr>
+            <w:rFonts w:ascii="Cambria Math" w:eastAsiaTheme="minorEastAsia" w:hAnsi="Cambria Math"/>
+          </w:rPr>
+          <m:t>y=0</m:t>
+        </m:r>
+      </m:oMath>
+      <w:r>
+        <w:rPr>
+          <w:rFonts w:eastAsiaTheme="minorEastAsia"/>
+        </w:rPr>
+        <w:t xml:space="preserve"> since a horizontal line shifted to the left remains the same horizontal line.</w:t>
+      </w:r>
+    </w:p>
+    <w:p>
+      <w:pPr>
+        <w:jc w:val="center"/>
+      </w:pPr>
+      <w:r>
+        <w:rPr>
+          <w:noProof/>
+        </w:rPr>
+        <w:drawing>
+          <wp:inline distT="0" distB="0" distL="0" distR="0" wp14:anchorId="63511690" wp14:editId="7F36319F">
+            <wp:extent cx="1609344" cy="2048256"/>
+            <wp:effectExtent l="0" t="0" r="0" b="9525"/>
+            <wp:docPr id="1638097263" name="Picture 4"/>
+            <wp:cNvGraphicFramePr>
+              <a:graphicFrameLocks xmlns:a="http://schemas.openxmlformats.org/drawingml/2006/main" noChangeAspect="1"/>
+            </wp:cNvGraphicFramePr>
+            <a:graphic xmlns:a="http://schemas.openxmlformats.org/drawingml/2006/main">
+              <a:graphicData uri="http://schemas.openxmlformats.org/drawingml/2006/picture">
+                <pic:pic xmlns:pic="http://schemas.openxmlformats.org/drawingml/2006/picture">
+                  <pic:nvPicPr>
+                    <pic:cNvPr id="0" name="Picture 4"/>
+                    <pic:cNvPicPr>
+                      <a:picLocks noChangeAspect="1" noChangeArrowheads="1"/>
+                    </pic:cNvPicPr>
+                  </pic:nvPicPr>
+                  <pic:blipFill>
+                    <a:blip r:embed="rId21" cstate="print">
+                      <a:extLst>
+                        <a:ext uri="{28A0092B-C50C-407E-A947-70E740481C1C}">
+                          <a14:useLocalDpi xmlns:a14="http://schemas.microsoft.com/office/drawing/2010/main" val="0"/>
+                        </a:ext>
+                      </a:extLst>
+                    </a:blip>
+                    <a:srcRect/>
+                    <a:stretch>
+                      <a:fillRect/>
+                    </a:stretch>
+                  </pic:blipFill>
+                  <pic:spPr bwMode="auto">
+                    <a:xfrm>
+                      <a:off x="0" y="0"/>
+                      <a:ext cx="1609344" cy="2048256"/>
+                    </a:xfrm>
+                    <a:prstGeom prst="rect">
+                      <a:avLst/>
+                    </a:prstGeom>
+                    <a:noFill/>
+                    <a:ln>
+                      <a:noFill/>
+                    </a:ln>
+                  </pic:spPr>
+                </pic:pic>
+              </a:graphicData>
+            </a:graphic>
+          </wp:inline>
+        </w:drawing>
+      </w:r>
+    </w:p>
+    <w:p>
+      <w:pPr>
+        <w:rPr>
+          <w:b/>
+          <w:bCs/>
+        </w:rPr>
+      </w:pPr>
+      <w:r>
+        <w:rPr>
+          <w:b/>
+          <w:bCs/>
+        </w:rPr>
+        <w:br w:type="column"/>
+      </w:r>
+      <w:r>
+        <w:rPr>
+          <w:b/>
+          <w:bCs/>
+        </w:rPr>
+        <w:lastRenderedPageBreak/>
+        <w:t>Example 2</w:t>
+      </w:r>
+    </w:p>
+    <w:p>
+      <w:pPr>
+        <w:rPr>
+          <w:rFonts w:eastAsiaTheme="minorEastAsia"/>
+        </w:rPr>
+      </w:pPr>
+      <w:r>
+        <w:t xml:space="preserve">If </w:t>
+      </w:r>
+      <m:oMath>
+        <m:r>
+          <w:rPr>
+            <w:rFonts w:ascii="Cambria Math" w:hAnsi="Cambria Math"/>
+          </w:rPr>
+          <m:t>g</m:t>
+        </m:r>
+        <m:d>
+          <m:dPr>
+            <m:ctrlPr>
+              <w:rPr>
+                <w:rFonts w:ascii="Cambria Math" w:hAnsi="Cambria Math"/>
+                <w:i/>
+              </w:rPr>
+            </m:ctrlPr>
+          </m:dPr>
+          <m:e>
+            <m:r>
+              <w:rPr>
+                <w:rFonts w:ascii="Cambria Math" w:hAnsi="Cambria Math"/>
+              </w:rPr>
+              <m:t>x</m:t>
+            </m:r>
+          </m:e>
+        </m:d>
+        <m:r>
+          <w:rPr>
+            <w:rFonts w:ascii="Cambria Math" w:hAnsi="Cambria Math"/>
+          </w:rPr>
+          <m:t>=</m:t>
+        </m:r>
+        <m:sSub>
+          <m:sSubPr>
+            <m:ctrlPr>
+              <w:rPr>
+                <w:rFonts w:ascii="Cambria Math" w:hAnsi="Cambria Math"/>
+                <w:i/>
+              </w:rPr>
+            </m:ctrlPr>
+          </m:sSubPr>
+          <m:e>
+            <m:r>
+              <w:rPr>
+                <w:rFonts w:ascii="Cambria Math" w:hAnsi="Cambria Math"/>
+              </w:rPr>
+              <m:t>log</m:t>
+            </m:r>
+          </m:e>
+          <m:sub>
+            <m:r>
+              <w:rPr>
+                <w:rFonts w:ascii="Cambria Math" w:hAnsi="Cambria Math"/>
+              </w:rPr>
+              <m:t>3</m:t>
+            </m:r>
+          </m:sub>
+        </m:sSub>
+        <m:r>
+          <w:rPr>
+            <w:rFonts w:ascii="Cambria Math" w:hAnsi="Cambria Math"/>
+          </w:rPr>
+          <m:t>x</m:t>
+        </m:r>
+      </m:oMath>
+      <w:r>
+        <w:rPr>
+          <w:rFonts w:eastAsiaTheme="minorEastAsia"/>
+        </w:rPr>
+        <w:t xml:space="preserve">, sketch on the same set of axes </w:t>
+      </w:r>
+      <m:oMath>
+        <m:r>
+          <w:rPr>
+            <w:rFonts w:ascii="Cambria Math" w:eastAsiaTheme="minorEastAsia" w:hAnsi="Cambria Math"/>
+          </w:rPr>
+          <m:t>y=g(x)</m:t>
+        </m:r>
+      </m:oMath>
+      <w:r>
+        <w:rPr>
+          <w:rFonts w:eastAsiaTheme="minorEastAsia"/>
+        </w:rPr>
+        <w:t xml:space="preserve"> and </w:t>
+      </w:r>
+      <m:oMath>
+        <m:r>
+          <w:rPr>
+            <w:rFonts w:ascii="Cambria Math" w:eastAsiaTheme="minorEastAsia" w:hAnsi="Cambria Math"/>
+          </w:rPr>
+          <m:t>g</m:t>
+        </m:r>
+        <m:d>
+          <m:dPr>
+            <m:ctrlPr>
+              <w:rPr>
+                <w:rFonts w:ascii="Cambria Math" w:eastAsiaTheme="minorEastAsia" w:hAnsi="Cambria Math"/>
+                <w:i/>
+              </w:rPr>
+            </m:ctrlPr>
+          </m:dPr>
+          <m:e>
+            <m:r>
+              <w:rPr>
+                <w:rFonts w:ascii="Cambria Math" w:eastAsiaTheme="minorEastAsia" w:hAnsi="Cambria Math"/>
+              </w:rPr>
+              <m:t>x-2</m:t>
+            </m:r>
+          </m:e>
+        </m:d>
+        <m:r>
+          <w:rPr>
+            <w:rFonts w:ascii="Cambria Math" w:eastAsiaTheme="minorEastAsia" w:hAnsi="Cambria Math"/>
+          </w:rPr>
+          <m:t>=</m:t>
+        </m:r>
+        <m:sSub>
+          <m:sSubPr>
+            <m:ctrlPr>
+              <w:rPr>
+                <w:rFonts w:ascii="Cambria Math" w:eastAsiaTheme="minorEastAsia" w:hAnsi="Cambria Math"/>
+                <w:i/>
+              </w:rPr>
+            </m:ctrlPr>
+          </m:sSubPr>
+          <m:e>
+            <m:r>
+              <w:rPr>
+                <w:rFonts w:ascii="Cambria Math" w:eastAsiaTheme="minorEastAsia" w:hAnsi="Cambria Math"/>
+              </w:rPr>
+              <m:t>log</m:t>
+            </m:r>
+          </m:e>
+          <m:sub>
+            <m:r>
+              <w:rPr>
+                <w:rFonts w:ascii="Cambria Math" w:eastAsiaTheme="minorEastAsia" w:hAnsi="Cambria Math"/>
+              </w:rPr>
+              <m:t>3</m:t>
+            </m:r>
+          </m:sub>
+        </m:sSub>
+        <m:r>
+          <w:rPr>
+            <w:rFonts w:ascii="Cambria Math" w:eastAsiaTheme="minorEastAsia" w:hAnsi="Cambria Math"/>
+          </w:rPr>
+          <m:t>(x-2)</m:t>
+        </m:r>
+      </m:oMath>
+      <w:r>
+        <w:rPr>
+          <w:rFonts w:eastAsiaTheme="minorEastAsia"/>
+        </w:rPr>
+        <w:t>.</w:t>
+      </w:r>
+    </w:p>
+    <w:p>
+      <w:pPr>
+        <w:rPr>
+          <w:rFonts w:eastAsiaTheme="minorEastAsia"/>
+        </w:rPr>
+      </w:pPr>
+      <w:r>
+        <w:rPr>
+          <w:rFonts w:eastAsiaTheme="minorEastAsia"/>
+          <w:i/>
+          <w:iCs/>
+        </w:rPr>
+        <w:t>Solution</w:t>
+      </w:r>
+      <w:r>
+        <w:rPr>
+          <w:rFonts w:eastAsiaTheme="minorEastAsia"/>
+        </w:rPr>
+        <w:t>: Shifting a curve left by -2 is equivalent to shifting it right by +2.</w:t>
+      </w:r>
+    </w:p>
+    <w:p>
+      <w:pPr>
+        <w:jc w:val="center"/>
+      </w:pPr>
+      <w:r>
+        <w:rPr>
+          <w:noProof/>
+        </w:rPr>
+        <w:drawing>
+          <wp:inline distT="0" distB="0" distL="0" distR="0" wp14:anchorId="32ED8FF2" wp14:editId="360A06F6">
+            <wp:extent cx="1609344" cy="2048256"/>
+            <wp:effectExtent l="0" t="0" r="0" b="9525"/>
+            <wp:docPr id="1836487534" name="Picture 5"/>
+            <wp:cNvGraphicFramePr>
+              <a:graphicFrameLocks xmlns:a="http://schemas.openxmlformats.org/drawingml/2006/main" noChangeAspect="1"/>
+            </wp:cNvGraphicFramePr>
+            <a:graphic xmlns:a="http://schemas.openxmlformats.org/drawingml/2006/main">
+              <a:graphicData uri="http://schemas.openxmlformats.org/drawingml/2006/picture">
+                <pic:pic xmlns:pic="http://schemas.openxmlformats.org/drawingml/2006/picture">
+                  <pic:nvPicPr>
+                    <pic:cNvPr id="0" name="Picture 5"/>
+                    <pic:cNvPicPr>
+                      <a:picLocks noChangeAspect="1" noChangeArrowheads="1"/>
+                    </pic:cNvPicPr>
+                  </pic:nvPicPr>
+                  <pic:blipFill>
+                    <a:blip r:embed="rId22" cstate="print">
+                      <a:extLst>
+                        <a:ext uri="{28A0092B-C50C-407E-A947-70E740481C1C}">
+                          <a14:useLocalDpi xmlns:a14="http://schemas.microsoft.com/office/drawing/2010/main" val="0"/>
+                        </a:ext>
+                      </a:extLst>
+                    </a:blip>
+                    <a:srcRect/>
+                    <a:stretch>
+                      <a:fillRect/>
+                    </a:stretch>
+                  </pic:blipFill>
+                  <pic:spPr bwMode="auto">
+                    <a:xfrm>
+                      <a:off x="0" y="0"/>
+                      <a:ext cx="1609344" cy="2048256"/>
+                    </a:xfrm>
+                    <a:prstGeom prst="rect">
+                      <a:avLst/>
+                    </a:prstGeom>
+                    <a:noFill/>
+                    <a:ln>
+                      <a:noFill/>
+                    </a:ln>
+                  </pic:spPr>
+                </pic:pic>
+              </a:graphicData>
+            </a:graphic>
+          </wp:inline>
+        </w:drawing>
+      </w:r>
+    </w:p>
+    <w:p/>
     <w:sectPr>
       <w:type w:val="continuous"/>
       <w:pgSz w:w="12240" w:h="15840"/>

</xml_diff>

<commit_message>
Algebra 2 - Chapter 3: Exponential and Logarithmic Expressions and Equations - 3.5 Using Exponential Or Logarithmic Equations in Real-World Scenarios - Check Your Understanding of Section 3.5 - A. Multiple-Choice
</commit_message>
<xml_diff>
--- a/Algebra-2/ch03/Algebra 2 - Chapter 3.docx
+++ b/Algebra-2/ch03/Algebra 2 - Chapter 3.docx
@@ -134,7 +134,21 @@
         <w:rPr>
           <w:rFonts w:eastAsiaTheme="minorEastAsia"/>
         </w:rPr>
-        <w:t xml:space="preserve">, which in this case is the number 2, and an </w:t>
+        <w:t xml:space="preserve">, which in this case is </w:t>
+      </w:r>
+      <w:proofErr w:type="gramStart"/>
+      <w:r>
+        <w:rPr>
+          <w:rFonts w:eastAsiaTheme="minorEastAsia"/>
+        </w:rPr>
+        <w:t>the number</w:t>
+      </w:r>
+      <w:proofErr w:type="gramEnd"/>
+      <w:r>
+        <w:rPr>
+          <w:rFonts w:eastAsiaTheme="minorEastAsia"/>
+        </w:rPr>
+        <w:t xml:space="preserve"> 2, and an </w:t>
       </w:r>
       <w:r>
         <w:rPr>
@@ -148,7 +162,21 @@
         <w:rPr>
           <w:rFonts w:eastAsiaTheme="minorEastAsia"/>
         </w:rPr>
-        <w:t>, which in this case is the number 5. For positive integer exponents, the expression can be evaluated by multiplying the base by itself the number of times of the exponent.</w:t>
+        <w:t xml:space="preserve">, which in this case is </w:t>
+      </w:r>
+      <w:proofErr w:type="gramStart"/>
+      <w:r>
+        <w:rPr>
+          <w:rFonts w:eastAsiaTheme="minorEastAsia"/>
+        </w:rPr>
+        <w:t>the number</w:t>
+      </w:r>
+      <w:proofErr w:type="gramEnd"/>
+      <w:r>
+        <w:rPr>
+          <w:rFonts w:eastAsiaTheme="minorEastAsia"/>
+        </w:rPr>
+        <w:t xml:space="preserve"> 5. For positive integer exponents, the expression can be evaluated by multiplying the base by itself the number of times of the exponent.</w:t>
       </w:r>
     </w:p>
     <w:p>
@@ -486,8 +514,36 @@
           <w:b/>
           <w:bCs/>
         </w:rPr>
-        <w:t>Raising a Power to a Power</w:t>
-      </w:r>
+        <w:t xml:space="preserve">Raising </w:t>
+      </w:r>
+      <w:proofErr w:type="gramStart"/>
+      <w:r>
+        <w:rPr>
+          <w:rFonts w:eastAsiaTheme="minorEastAsia"/>
+          <w:b/>
+          <w:bCs/>
+        </w:rPr>
+        <w:t>a Power</w:t>
+      </w:r>
+      <w:proofErr w:type="gramEnd"/>
+      <w:r>
+        <w:rPr>
+          <w:rFonts w:eastAsiaTheme="minorEastAsia"/>
+          <w:b/>
+          <w:bCs/>
+        </w:rPr>
+        <w:t xml:space="preserve"> to </w:t>
+      </w:r>
+      <w:proofErr w:type="gramStart"/>
+      <w:r>
+        <w:rPr>
+          <w:rFonts w:eastAsiaTheme="minorEastAsia"/>
+          <w:b/>
+          <w:bCs/>
+        </w:rPr>
+        <w:t>a Power</w:t>
+      </w:r>
+      <w:proofErr w:type="gramEnd"/>
     </w:p>
     <w:p>
       <w:pPr>
@@ -1259,6 +1315,7 @@
         </w:rPr>
         <w:t xml:space="preserve">, take the </w:t>
       </w:r>
+      <w:proofErr w:type="spellStart"/>
       <w:r>
         <w:rPr>
           <w:rFonts w:eastAsiaTheme="minorEastAsia"/>
@@ -1271,7 +1328,14 @@
         <w:rPr>
           <w:rFonts w:eastAsiaTheme="minorEastAsia"/>
         </w:rPr>
-        <w:t xml:space="preserve">th root of the number and raise it to the </w:t>
+        <w:t>th</w:t>
+      </w:r>
+      <w:proofErr w:type="spellEnd"/>
+      <w:r>
+        <w:rPr>
+          <w:rFonts w:eastAsiaTheme="minorEastAsia"/>
+        </w:rPr>
+        <w:t xml:space="preserve"> root of the number and raise it to the </w:t>
       </w:r>
       <w:r>
         <w:rPr>
@@ -4166,7 +4230,21 @@
         <w:rPr>
           <w:rFonts w:eastAsiaTheme="minorEastAsia"/>
         </w:rPr>
-        <w:t>. Show how the properties of negative exponents justifies this answer.</w:t>
+        <w:t xml:space="preserve">. Show how the properties of negative exponents </w:t>
+      </w:r>
+      <w:proofErr w:type="gramStart"/>
+      <w:r>
+        <w:rPr>
+          <w:rFonts w:eastAsiaTheme="minorEastAsia"/>
+        </w:rPr>
+        <w:t>justifies</w:t>
+      </w:r>
+      <w:proofErr w:type="gramEnd"/>
+      <w:r>
+        <w:rPr>
+          <w:rFonts w:eastAsiaTheme="minorEastAsia"/>
+        </w:rPr>
+        <w:t xml:space="preserve"> this answer.</w:t>
       </w:r>
       <w:r>
         <w:rPr>
@@ -5669,7 +5747,49 @@
           <w:rFonts w:eastAsiaTheme="minorEastAsia"/>
         </w:rPr>
         <w:lastRenderedPageBreak/>
-        <w:t>3.2 Solving Exponential Equations By Guess and Check Or By Graphing</w:t>
+        <w:t xml:space="preserve">3.2 Solving Exponential Equations </w:t>
+      </w:r>
+      <w:proofErr w:type="gramStart"/>
+      <w:r>
+        <w:rPr>
+          <w:rFonts w:eastAsiaTheme="minorEastAsia"/>
+        </w:rPr>
+        <w:t>By</w:t>
+      </w:r>
+      <w:proofErr w:type="gramEnd"/>
+      <w:r>
+        <w:rPr>
+          <w:rFonts w:eastAsiaTheme="minorEastAsia"/>
+        </w:rPr>
+        <w:t xml:space="preserve"> Guess and Check </w:t>
+      </w:r>
+      <w:proofErr w:type="gramStart"/>
+      <w:r>
+        <w:rPr>
+          <w:rFonts w:eastAsiaTheme="minorEastAsia"/>
+        </w:rPr>
+        <w:t>Or</w:t>
+      </w:r>
+      <w:proofErr w:type="gramEnd"/>
+      <w:r>
+        <w:rPr>
+          <w:rFonts w:eastAsiaTheme="minorEastAsia"/>
+        </w:rPr>
+        <w:t xml:space="preserve"> </w:t>
+      </w:r>
+      <w:proofErr w:type="gramStart"/>
+      <w:r>
+        <w:rPr>
+          <w:rFonts w:eastAsiaTheme="minorEastAsia"/>
+        </w:rPr>
+        <w:t>By</w:t>
+      </w:r>
+      <w:proofErr w:type="gramEnd"/>
+      <w:r>
+        <w:rPr>
+          <w:rFonts w:eastAsiaTheme="minorEastAsia"/>
+        </w:rPr>
+        <w:t xml:space="preserve"> Graphing</w:t>
       </w:r>
     </w:p>
     <w:p>
@@ -8836,7 +8956,17 @@
     </w:p>
     <w:p>
       <w:r>
-        <w:t>When an exponential equation has an answer that is not an integer, one way to get a approximate answer is to use the intersect feature of the graphing calculator.</w:t>
+        <w:t xml:space="preserve">When an exponential equation has an answer that is not an integer, one way to get </w:t>
+      </w:r>
+      <w:proofErr w:type="spellStart"/>
+      <w:proofErr w:type="gramStart"/>
+      <w:r>
+        <w:t>a</w:t>
+      </w:r>
+      <w:proofErr w:type="spellEnd"/>
+      <w:proofErr w:type="gramEnd"/>
+      <w:r>
+        <w:t xml:space="preserve"> approximate answer is to use the intersect feature of the graphing calculator.</w:t>
       </w:r>
     </w:p>
     <w:p>
@@ -8848,7 +8978,7 @@
           <w:noProof/>
         </w:rPr>
         <w:drawing>
-          <wp:inline distT="0" distB="0" distL="0" distR="0" wp14:anchorId="6085E0F2" wp14:editId="4E15DB18">
+          <wp:inline distT="0" distB="0" distL="0" distR="0" wp14:anchorId="6085E0F2" wp14:editId="5580DA10">
             <wp:extent cx="1618488" cy="2459736"/>
             <wp:effectExtent l="0" t="0" r="1270" b="0"/>
             <wp:docPr id="1131676219" name="Picture 6"/>
@@ -10943,7 +11073,7 @@
           <w:noProof/>
         </w:rPr>
         <w:drawing>
-          <wp:inline distT="0" distB="0" distL="0" distR="0" wp14:anchorId="2A98616C" wp14:editId="2496F3DB">
+          <wp:inline distT="0" distB="0" distL="0" distR="0" wp14:anchorId="2A98616C" wp14:editId="53072E1C">
             <wp:extent cx="1563624" cy="2651760"/>
             <wp:effectExtent l="0" t="0" r="0" b="0"/>
             <wp:docPr id="81059691" name="Picture 2"/>
@@ -13351,7 +13481,15 @@
         <w:t>logarithm</w:t>
       </w:r>
       <w:r>
-        <w:t xml:space="preserve"> is the number that a number needs to be raised to in order to get another number. Logarithms are written in the form </w:t>
+        <w:t xml:space="preserve"> is the number that a number needs to be raised to </w:t>
+      </w:r>
+      <w:proofErr w:type="gramStart"/>
+      <w:r>
+        <w:t>in order to</w:t>
+      </w:r>
+      <w:proofErr w:type="gramEnd"/>
+      <w:r>
+        <w:t xml:space="preserve"> get another number. Logarithms are written in the form </w:t>
       </w:r>
       <m:oMath>
         <m:sSub>
@@ -14769,7 +14907,21 @@
         <w:rPr>
           <w:rFonts w:eastAsiaTheme="minorEastAsia"/>
         </w:rPr>
-        <w:t>. For other bases, the two calculators used in this book have a built-in function for calculating logarithms.</w:t>
+        <w:t xml:space="preserve">. For other </w:t>
+      </w:r>
+      <w:proofErr w:type="gramStart"/>
+      <w:r>
+        <w:rPr>
+          <w:rFonts w:eastAsiaTheme="minorEastAsia"/>
+        </w:rPr>
+        <w:t>bases</w:t>
+      </w:r>
+      <w:proofErr w:type="gramEnd"/>
+      <w:r>
+        <w:rPr>
+          <w:rFonts w:eastAsiaTheme="minorEastAsia"/>
+        </w:rPr>
+        <w:t>, the two calculators used in this book have a built-in function for calculating logarithms.</w:t>
       </w:r>
     </w:p>
     <w:p>
@@ -17160,7 +17312,21 @@
         <w:rPr>
           <w:rFonts w:eastAsiaTheme="minorEastAsia"/>
         </w:rPr>
-        <w:t xml:space="preserve"> but, instead, is a more complicated expression. When this happens, there is more algebra to do after the log step to isolate the </w:t>
+        <w:t xml:space="preserve"> but, instead, </w:t>
+      </w:r>
+      <w:proofErr w:type="gramStart"/>
+      <w:r>
+        <w:rPr>
+          <w:rFonts w:eastAsiaTheme="minorEastAsia"/>
+        </w:rPr>
+        <w:t>is</w:t>
+      </w:r>
+      <w:proofErr w:type="gramEnd"/>
+      <w:r>
+        <w:rPr>
+          <w:rFonts w:eastAsiaTheme="minorEastAsia"/>
+        </w:rPr>
+        <w:t xml:space="preserve"> a more complicated expression. When this happens, there is more algebra to do after the log step to isolate the </w:t>
       </w:r>
       <m:oMath>
         <m:r>
@@ -18103,7 +18269,25 @@
           <w:b/>
           <w:bCs/>
         </w:rPr>
-        <w:t>Leaving the Solution to an Exponential Equation in Unsimplified Form</w:t>
+        <w:t xml:space="preserve">Leaving the Solution to an Exponential Equation in </w:t>
+      </w:r>
+      <w:proofErr w:type="spellStart"/>
+      <w:r>
+        <w:rPr>
+          <w:rFonts w:eastAsiaTheme="minorEastAsia"/>
+          <w:b/>
+          <w:bCs/>
+        </w:rPr>
+        <w:t>Unsimplified</w:t>
+      </w:r>
+      <w:proofErr w:type="spellEnd"/>
+      <w:r>
+        <w:rPr>
+          <w:rFonts w:eastAsiaTheme="minorEastAsia"/>
+          <w:b/>
+          <w:bCs/>
+        </w:rPr>
+        <w:t xml:space="preserve"> Form</w:t>
       </w:r>
     </w:p>
     <w:p>
@@ -18122,7 +18306,21 @@
         <w:rPr>
           <w:rFonts w:eastAsiaTheme="minorEastAsia"/>
         </w:rPr>
-        <w:t xml:space="preserve"> in a multiple-choice question about an exponential equation, the answer choices are not simply numbers. Instead, they are more involved mathematical expressions involving logarithms. These can be solved without using the calculator log functions.</w:t>
+        <w:t xml:space="preserve"> in a multiple-choice question about an exponential equation, the answer choices are not simply numbers. Instead, they are more </w:t>
+      </w:r>
+      <w:proofErr w:type="gramStart"/>
+      <w:r>
+        <w:rPr>
+          <w:rFonts w:eastAsiaTheme="minorEastAsia"/>
+        </w:rPr>
+        <w:t>involved</w:t>
+      </w:r>
+      <w:proofErr w:type="gramEnd"/>
+      <w:r>
+        <w:rPr>
+          <w:rFonts w:eastAsiaTheme="minorEastAsia"/>
+        </w:rPr>
+        <w:t xml:space="preserve"> mathematical expressions involving logarithms. These can be solved without using the calculator log functions.</w:t>
       </w:r>
     </w:p>
     <w:p>
@@ -19312,7 +19510,21 @@
         <w:rPr>
           <w:rFonts w:eastAsiaTheme="minorEastAsia"/>
         </w:rPr>
-        <w:t xml:space="preserve"> has points in quadrants I and II has a horizontal asymptote at </w:t>
+        <w:t xml:space="preserve"> has points in quadrants I and II </w:t>
+      </w:r>
+      <w:proofErr w:type="gramStart"/>
+      <w:r>
+        <w:rPr>
+          <w:rFonts w:eastAsiaTheme="minorEastAsia"/>
+        </w:rPr>
+        <w:t>has</w:t>
+      </w:r>
+      <w:proofErr w:type="gramEnd"/>
+      <w:r>
+        <w:rPr>
+          <w:rFonts w:eastAsiaTheme="minorEastAsia"/>
+        </w:rPr>
+        <w:t xml:space="preserve"> a horizontal asymptote at </w:t>
       </w:r>
       <m:oMath>
         <m:r>
@@ -23957,7 +24169,35 @@
         <w:rPr>
           <w:rFonts w:eastAsiaTheme="minorEastAsia"/>
         </w:rPr>
-        <w:t>, it is possible to create or identify the graphs of more complicated functions, involving exponential or logarithmic expressions. Doing so requires you use transformations like horizontal and vertical shifts and also horizontal and vertical stretches and squeezes.</w:t>
+        <w:t xml:space="preserve">, it is possible to create or identify the graphs of more complicated functions, involving exponential or logarithmic expressions. Doing so requires you </w:t>
+      </w:r>
+      <w:proofErr w:type="gramStart"/>
+      <w:r>
+        <w:rPr>
+          <w:rFonts w:eastAsiaTheme="minorEastAsia"/>
+        </w:rPr>
+        <w:t>use</w:t>
+      </w:r>
+      <w:proofErr w:type="gramEnd"/>
+      <w:r>
+        <w:rPr>
+          <w:rFonts w:eastAsiaTheme="minorEastAsia"/>
+        </w:rPr>
+        <w:t xml:space="preserve"> transformations like horizontal and vertical shifts </w:t>
+      </w:r>
+      <w:proofErr w:type="gramStart"/>
+      <w:r>
+        <w:rPr>
+          <w:rFonts w:eastAsiaTheme="minorEastAsia"/>
+        </w:rPr>
+        <w:t>and also</w:t>
+      </w:r>
+      <w:proofErr w:type="gramEnd"/>
+      <w:r>
+        <w:rPr>
+          <w:rFonts w:eastAsiaTheme="minorEastAsia"/>
+        </w:rPr>
+        <w:t xml:space="preserve"> horizontal and vertical stretches and squeezes.</w:t>
       </w:r>
     </w:p>
     <w:p>
@@ -24170,7 +24410,7 @@
           <w:noProof/>
         </w:rPr>
         <w:drawing>
-          <wp:inline distT="0" distB="0" distL="0" distR="0" wp14:anchorId="3D86B43F" wp14:editId="440C3D42">
+          <wp:inline distT="0" distB="0" distL="0" distR="0" wp14:anchorId="3D86B43F" wp14:editId="2D69E872">
             <wp:extent cx="1609344" cy="2048256"/>
             <wp:effectExtent l="0" t="0" r="0" b="9525"/>
             <wp:docPr id="1400745201" name="Picture 1"/>
@@ -24355,7 +24595,7 @@
           <w:noProof/>
         </w:rPr>
         <w:drawing>
-          <wp:inline distT="0" distB="0" distL="0" distR="0" wp14:anchorId="25A88A36" wp14:editId="26A5DC96">
+          <wp:inline distT="0" distB="0" distL="0" distR="0" wp14:anchorId="25A88A36" wp14:editId="36C48D35">
             <wp:extent cx="1609344" cy="2048256"/>
             <wp:effectExtent l="0" t="0" r="0" b="9525"/>
             <wp:docPr id="258276289" name="Picture 2"/>
@@ -24798,7 +25038,7 @@
           <w:noProof/>
         </w:rPr>
         <w:drawing>
-          <wp:inline distT="0" distB="0" distL="0" distR="0" wp14:anchorId="35E9F040" wp14:editId="5ED18345">
+          <wp:inline distT="0" distB="0" distL="0" distR="0" wp14:anchorId="35E9F040" wp14:editId="05AC1C41">
             <wp:extent cx="1609344" cy="2048256"/>
             <wp:effectExtent l="0" t="0" r="0" b="9525"/>
             <wp:docPr id="1266434605" name="Picture 3"/>
@@ -24861,7 +25101,25 @@
           <w:b/>
           <w:bCs/>
         </w:rPr>
-        <w:t>Graphs with Horizontal Shifts</w:t>
+        <w:t xml:space="preserve">Graphs </w:t>
+      </w:r>
+      <w:proofErr w:type="gramStart"/>
+      <w:r>
+        <w:rPr>
+          <w:rFonts w:eastAsiaTheme="minorEastAsia"/>
+          <w:b/>
+          <w:bCs/>
+        </w:rPr>
+        <w:t>with</w:t>
+      </w:r>
+      <w:proofErr w:type="gramEnd"/>
+      <w:r>
+        <w:rPr>
+          <w:rFonts w:eastAsiaTheme="minorEastAsia"/>
+          <w:b/>
+          <w:bCs/>
+        </w:rPr>
+        <w:t xml:space="preserve"> Horizontal Shifts</w:t>
       </w:r>
     </w:p>
     <w:p>
@@ -25090,7 +25348,7 @@
           <w:noProof/>
         </w:rPr>
         <w:drawing>
-          <wp:inline distT="0" distB="0" distL="0" distR="0" wp14:anchorId="63511690" wp14:editId="741182BD">
+          <wp:inline distT="0" distB="0" distL="0" distR="0" wp14:anchorId="63511690" wp14:editId="4A284356">
             <wp:extent cx="1609344" cy="2048256"/>
             <wp:effectExtent l="0" t="0" r="0" b="9525"/>
             <wp:docPr id="1638097263" name="Picture 4"/>
@@ -25356,7 +25614,7 @@
           <w:noProof/>
         </w:rPr>
         <w:drawing>
-          <wp:inline distT="0" distB="0" distL="0" distR="0" wp14:anchorId="32ED8FF2" wp14:editId="732F2E56">
+          <wp:inline distT="0" distB="0" distL="0" distR="0" wp14:anchorId="32ED8FF2" wp14:editId="16A4C50D">
             <wp:extent cx="1609344" cy="2048256"/>
             <wp:effectExtent l="0" t="0" r="0" b="9525"/>
             <wp:docPr id="1836487534" name="Picture 5"/>
@@ -25410,7 +25668,15 @@
         <w:pStyle w:val="Heading2"/>
       </w:pPr>
       <w:r>
-        <w:t>3.5 Using Exponential Or Logarithmic Equations in Real-World Scenarios</w:t>
+        <w:t xml:space="preserve">3.5 Using Exponential </w:t>
+      </w:r>
+      <w:proofErr w:type="gramStart"/>
+      <w:r>
+        <w:t>Or</w:t>
+      </w:r>
+      <w:proofErr w:type="gramEnd"/>
+      <w:r>
+        <w:t xml:space="preserve"> Logarithmic Equations in Real-World Scenarios</w:t>
       </w:r>
     </w:p>
     <w:p>
@@ -25430,7 +25696,25 @@
     </w:p>
     <w:p>
       <w:r>
-        <w:t>Many real-world scenarios can be modeled with exponential or logarithmic equations. These include exponential growth of populations or of money and also exponential decay of temperature or of radioactive material. If an equation for a model is provided, the equation an be used to answer questions about the scenario. If an equation is not provided, it is possible to create an equation that can then be used to answer questions.</w:t>
+        <w:t xml:space="preserve">Many real-world scenarios can be modeled with exponential or logarithmic equations. These include exponential growth of populations or of money </w:t>
+      </w:r>
+      <w:proofErr w:type="gramStart"/>
+      <w:r>
+        <w:t>and also</w:t>
+      </w:r>
+      <w:proofErr w:type="gramEnd"/>
+      <w:r>
+        <w:t xml:space="preserve"> exponential decay of temperature or of radioactive material. If an equation for a model is provided, the equation </w:t>
+      </w:r>
+      <w:proofErr w:type="spellStart"/>
+      <w:proofErr w:type="gramStart"/>
+      <w:r>
+        <w:t>an</w:t>
+      </w:r>
+      <w:proofErr w:type="spellEnd"/>
+      <w:proofErr w:type="gramEnd"/>
+      <w:r>
+        <w:t xml:space="preserve"> be used to answer questions about the scenario. If an equation is not provided, it is possible to create an equation that can then be used to answer questions.</w:t>
       </w:r>
     </w:p>
     <w:p>
@@ -25455,7 +25739,15 @@
         </w:rPr>
       </w:pPr>
       <w:r>
-        <w:t xml:space="preserve">The population of Regentsland can be modeled by the equation </w:t>
+        <w:t xml:space="preserve">The population of </w:t>
+      </w:r>
+      <w:proofErr w:type="spellStart"/>
+      <w:r>
+        <w:t>Regentsland</w:t>
+      </w:r>
+      <w:proofErr w:type="spellEnd"/>
+      <w:r>
+        <w:t xml:space="preserve"> can be modeled by the equation </w:t>
       </w:r>
       <m:oMath>
         <m:r>
@@ -25631,7 +25923,21 @@
         <w:rPr>
           <w:rFonts w:eastAsiaTheme="minorEastAsia"/>
         </w:rPr>
-        <w:t xml:space="preserve">To find when the population of Regentsland will be 50 million people, substitute </w:t>
+        <w:t xml:space="preserve">To find when the population of </w:t>
+      </w:r>
+      <w:proofErr w:type="spellStart"/>
+      <w:r>
+        <w:rPr>
+          <w:rFonts w:eastAsiaTheme="minorEastAsia"/>
+        </w:rPr>
+        <w:t>Regentsland</w:t>
+      </w:r>
+      <w:proofErr w:type="spellEnd"/>
+      <w:r>
+        <w:rPr>
+          <w:rFonts w:eastAsiaTheme="minorEastAsia"/>
+        </w:rPr>
+        <w:t xml:space="preserve"> will be 50 million people, substitute </w:t>
       </w:r>
       <m:oMath>
         <m:r>
@@ -25700,6 +26006,9 @@
             </m:sup>
           </m:sSup>
           <m:r>
+            <m:rPr>
+              <m:sty m:val="p"/>
+            </m:rPr>
             <w:rPr>
               <w:rFonts w:eastAsiaTheme="minorEastAsia"/>
             </w:rPr>
@@ -25792,6 +26101,9 @@
             </m:den>
           </m:f>
           <m:r>
+            <m:rPr>
+              <m:sty m:val="p"/>
+            </m:rPr>
             <w:rPr>
               <w:rFonts w:ascii="Cambria Math" w:hAnsi="Cambria Math"/>
             </w:rPr>
@@ -25832,6 +26144,9 @@
             </m:sup>
           </m:sSup>
           <m:r>
+            <m:rPr>
+              <m:sty m:val="p"/>
+            </m:rPr>
             <w:rPr>
               <w:rFonts w:ascii="Cambria Math" w:hAnsi="Cambria Math"/>
             </w:rPr>
@@ -25875,13 +26190,7 @@
             <w:rPr>
               <w:rFonts w:ascii="Cambria Math" w:eastAsiaTheme="minorEastAsia" w:hAnsi="Cambria Math"/>
             </w:rPr>
-            <m:t>2.5</m:t>
-          </m:r>
-          <m:r>
-            <w:rPr>
-              <w:rFonts w:ascii="Cambria Math" w:eastAsiaTheme="minorEastAsia" w:hAnsi="Cambria Math"/>
-            </w:rPr>
-            <m:t>≈31 years=2031</m:t>
+            <m:t>2.5≈31 years=2031</m:t>
           </m:r>
         </m:oMath>
       </m:oMathPara>
@@ -26173,6 +26482,9 @@
             <m:t>+70</m:t>
           </m:r>
           <m:r>
+            <m:rPr>
+              <m:sty m:val="p"/>
+            </m:rPr>
             <w:rPr>
               <w:rFonts w:ascii="Cambria Math" w:eastAsiaTheme="minorEastAsia" w:hAnsi="Cambria Math"/>
             </w:rPr>
@@ -26187,6 +26499,9 @@
             <m:t>-70=-70</m:t>
           </m:r>
           <m:r>
+            <m:rPr>
+              <m:sty m:val="p"/>
+            </m:rPr>
             <w:rPr>
               <w:rFonts w:ascii="Cambria Math" w:hAnsi="Cambria Math"/>
             </w:rPr>
@@ -26198,13 +26513,7 @@
             <w:rPr>
               <w:rFonts w:ascii="Cambria Math" w:hAnsi="Cambria Math"/>
             </w:rPr>
-            <m:t>16=</m:t>
-          </m:r>
-          <m:r>
-            <w:rPr>
-              <w:rFonts w:ascii="Cambria Math" w:hAnsi="Cambria Math"/>
-            </w:rPr>
-            <m:t>130∙</m:t>
+            <m:t>16=130∙</m:t>
           </m:r>
           <m:sSup>
             <m:sSupPr>
@@ -26233,6 +26542,9 @@
             </m:sup>
           </m:sSup>
           <m:r>
+            <m:rPr>
+              <m:sty m:val="p"/>
+            </m:rPr>
             <w:rPr>
               <w:rFonts w:ascii="Cambria Math" w:hAnsi="Cambria Math"/>
             </w:rPr>
@@ -26325,6 +26637,9 @@
             </m:den>
           </m:f>
           <m:r>
+            <m:rPr>
+              <m:sty m:val="p"/>
+            </m:rPr>
             <w:rPr>
               <w:rFonts w:ascii="Cambria Math" w:hAnsi="Cambria Math"/>
             </w:rPr>
@@ -26365,6 +26680,9 @@
             </m:sup>
           </m:sSup>
           <m:r>
+            <m:rPr>
+              <m:sty m:val="p"/>
+            </m:rPr>
             <w:rPr>
               <w:rFonts w:ascii="Cambria Math" w:hAnsi="Cambria Math"/>
             </w:rPr>
@@ -26714,7 +27032,23 @@
     </w:p>
     <w:p>
       <w:r>
-        <w:t>How many months will it take to pay of a $60,000 student load at 3% interest if the payment is $300 a month? How much money will have been paid by the time the loan is paid off?</w:t>
+        <w:t xml:space="preserve">How many months will it take to </w:t>
+      </w:r>
+      <w:proofErr w:type="gramStart"/>
+      <w:r>
+        <w:t>pay of</w:t>
+      </w:r>
+      <w:proofErr w:type="gramEnd"/>
+      <w:r>
+        <w:t xml:space="preserve"> a $60,000 student load at 3% interest if the payment is $300 a month? How much money will </w:t>
+      </w:r>
+      <w:proofErr w:type="gramStart"/>
+      <w:r>
+        <w:t>have been</w:t>
+      </w:r>
+      <w:proofErr w:type="gramEnd"/>
+      <w:r>
+        <w:t xml:space="preserve"> paid by the time the loan is paid off?</w:t>
       </w:r>
     </w:p>
     <w:p>
@@ -26969,6 +27303,9 @@
             </m:den>
           </m:f>
           <m:r>
+            <m:rPr>
+              <m:sty m:val="p"/>
+            </m:rPr>
             <w:rPr>
               <w:rFonts w:ascii="Cambria Math" w:hAnsi="Cambria Math"/>
             </w:rPr>
@@ -27146,13 +27483,7 @@
             <w:rPr>
               <w:rFonts w:ascii="Cambria Math" w:hAnsi="Cambria Math"/>
             </w:rPr>
-            <m:t>-</m:t>
-          </m:r>
-          <m:r>
-            <w:rPr>
-              <w:rFonts w:ascii="Cambria Math" w:hAnsi="Cambria Math"/>
-            </w:rPr>
-            <m:t>300</m:t>
+            <m:t>-300</m:t>
           </m:r>
           <m:r>
             <w:rPr>
@@ -27193,6 +27524,9 @@
             </m:sup>
           </m:sSup>
           <m:r>
+            <m:rPr>
+              <m:sty m:val="p"/>
+            </m:rPr>
             <w:rPr>
               <w:rFonts w:ascii="Cambria Math" w:hAnsi="Cambria Math"/>
             </w:rPr>
@@ -27207,6 +27541,9 @@
             <m:t>+300=+300</m:t>
           </m:r>
           <m:r>
+            <m:rPr>
+              <m:sty m:val="p"/>
+            </m:rPr>
             <w:rPr>
               <w:rFonts w:ascii="Cambria Math" w:hAnsi="Cambria Math"/>
             </w:rPr>
@@ -27288,13 +27625,7 @@
             <w:rPr>
               <w:rFonts w:ascii="Cambria Math" w:hAnsi="Cambria Math"/>
             </w:rPr>
-            <m:t>+</m:t>
-          </m:r>
-          <m:r>
-            <w:rPr>
-              <w:rFonts w:ascii="Cambria Math" w:hAnsi="Cambria Math"/>
-            </w:rPr>
-            <m:t>300</m:t>
+            <m:t>+300</m:t>
           </m:r>
         </m:oMath>
       </m:oMathPara>
@@ -27431,6 +27762,9 @@
             <m:t>+300</m:t>
           </m:r>
           <m:r>
+            <m:rPr>
+              <m:sty m:val="p"/>
+            </m:rPr>
             <w:rPr>
               <w:rFonts w:ascii="Cambria Math" w:hAnsi="Cambria Math"/>
             </w:rPr>
@@ -27515,6 +27849,9 @@
             </m:sup>
           </m:sSup>
           <m:r>
+            <m:rPr>
+              <m:sty m:val="p"/>
+            </m:rPr>
             <w:rPr>
               <w:rFonts w:ascii="Cambria Math" w:hAnsi="Cambria Math"/>
             </w:rPr>
@@ -27526,13 +27863,7 @@
             <w:rPr>
               <w:rFonts w:ascii="Cambria Math" w:hAnsi="Cambria Math"/>
             </w:rPr>
-            <m:t>150</m:t>
-          </m:r>
-          <m:r>
-            <w:rPr>
-              <w:rFonts w:ascii="Cambria Math" w:hAnsi="Cambria Math"/>
-            </w:rPr>
-            <m:t>∙</m:t>
+            <m:t>150∙</m:t>
           </m:r>
           <m:sSup>
             <m:sSupPr>
@@ -27573,6 +27904,9 @@
             <m:t>300</m:t>
           </m:r>
           <m:r>
+            <m:rPr>
+              <m:sty m:val="p"/>
+            </m:rPr>
             <w:rPr>
               <w:rFonts w:ascii="Cambria Math" w:hAnsi="Cambria Math"/>
             </w:rPr>
@@ -27665,6 +27999,9 @@
             </m:den>
           </m:f>
           <m:r>
+            <m:rPr>
+              <m:sty m:val="p"/>
+            </m:rPr>
             <w:rPr>
               <w:rFonts w:ascii="Cambria Math" w:eastAsiaTheme="minorEastAsia" w:hAnsi="Cambria Math"/>
             </w:rPr>
@@ -27705,6 +28042,9 @@
             <m:t>=2</m:t>
           </m:r>
           <m:r>
+            <m:rPr>
+              <m:sty m:val="p"/>
+            </m:rPr>
             <w:rPr>
               <w:rFonts w:ascii="Cambria Math" w:hAnsi="Cambria Math"/>
             </w:rPr>
@@ -27745,6 +28085,9 @@
             <m:t>2=n</m:t>
           </m:r>
           <m:r>
+            <m:rPr>
+              <m:sty m:val="p"/>
+            </m:rPr>
             <w:rPr>
               <w:rFonts w:ascii="Cambria Math" w:eastAsiaTheme="minorEastAsia" w:hAnsi="Cambria Math"/>
             </w:rPr>
@@ -28116,7 +28459,21 @@
         <w:rPr>
           <w:rFonts w:eastAsiaTheme="minorEastAsia"/>
         </w:rPr>
-        <w:t>), and the number of views grows at a rate of 15% each day. Create an equation that models this scenario. Use you equation to determine what day the video will have 300,000 views.</w:t>
+        <w:t xml:space="preserve">), and the number of views grows at a rate of 15% each day. Create an equation that models this scenario. Use </w:t>
+      </w:r>
+      <w:proofErr w:type="gramStart"/>
+      <w:r>
+        <w:rPr>
+          <w:rFonts w:eastAsiaTheme="minorEastAsia"/>
+        </w:rPr>
+        <w:t>you</w:t>
+      </w:r>
+      <w:proofErr w:type="gramEnd"/>
+      <w:r>
+        <w:rPr>
+          <w:rFonts w:eastAsiaTheme="minorEastAsia"/>
+        </w:rPr>
+        <w:t xml:space="preserve"> equation to determine what day the video will have 300,000 views.</w:t>
       </w:r>
     </w:p>
     <w:p>
@@ -28243,6 +28600,9 @@
             </m:sup>
           </m:sSup>
           <m:r>
+            <m:rPr>
+              <m:sty m:val="p"/>
+            </m:rPr>
             <w:rPr>
               <w:rFonts w:ascii="Cambria Math" w:eastAsiaTheme="minorEastAsia" w:hAnsi="Cambria Math"/>
             </w:rPr>
@@ -28341,6 +28701,9 @@
             <m:t xml:space="preserve"> </m:t>
           </m:r>
           <m:r>
+            <m:rPr>
+              <m:sty m:val="p"/>
+            </m:rPr>
             <w:rPr>
               <w:rFonts w:ascii="Cambria Math" w:eastAsiaTheme="minorEastAsia" w:hAnsi="Cambria Math"/>
             </w:rPr>
@@ -28381,6 +28744,9 @@
             </m:sup>
           </m:sSup>
           <m:r>
+            <m:rPr>
+              <m:sty m:val="p"/>
+            </m:rPr>
             <w:rPr>
               <w:rFonts w:ascii="Cambria Math" w:eastAsiaTheme="minorEastAsia" w:hAnsi="Cambria Math"/>
             </w:rPr>
@@ -28421,6 +28787,9 @@
             <m:t>1,000=D</m:t>
           </m:r>
           <m:r>
+            <m:rPr>
+              <m:sty m:val="p"/>
+            </m:rPr>
             <w:rPr>
               <w:rFonts w:ascii="Cambria Math" w:eastAsiaTheme="minorEastAsia" w:hAnsi="Cambria Math"/>
             </w:rPr>
@@ -28470,7 +28839,20 @@
           <w:rFonts w:eastAsiaTheme="minorEastAsia"/>
         </w:rPr>
         <w:br/>
-        <w:t>math.log(1000,1.15)</w:t>
+      </w:r>
+      <w:proofErr w:type="gramStart"/>
+      <w:r>
+        <w:rPr>
+          <w:rFonts w:eastAsiaTheme="minorEastAsia"/>
+        </w:rPr>
+        <w:t>math.log(</w:t>
+      </w:r>
+      <w:proofErr w:type="gramEnd"/>
+      <w:r>
+        <w:rPr>
+          <w:rFonts w:eastAsiaTheme="minorEastAsia"/>
+        </w:rPr>
+        <w:t>1000,1.15)</w:t>
       </w:r>
       <w:r>
         <w:rPr>
@@ -28521,7 +28903,21 @@
         <w:rPr>
           <w:rFonts w:eastAsiaTheme="minorEastAsia"/>
         </w:rPr>
-        <w:t>A ball is dropped from the top of a 50-foot tall building. After each bound, the ball rises to 80% of the highest point of the last bounce. Create an equation that relates the height the ball rises (</w:t>
+        <w:t xml:space="preserve">A ball is dropped from the top of a </w:t>
+      </w:r>
+      <w:proofErr w:type="gramStart"/>
+      <w:r>
+        <w:rPr>
+          <w:rFonts w:eastAsiaTheme="minorEastAsia"/>
+        </w:rPr>
+        <w:t>50-foot tall</w:t>
+      </w:r>
+      <w:proofErr w:type="gramEnd"/>
+      <w:r>
+        <w:rPr>
+          <w:rFonts w:eastAsiaTheme="minorEastAsia"/>
+        </w:rPr>
+        <w:t xml:space="preserve"> building. After each bound, the ball rises to 80% of the highest point of the last bounce. Create an equation that relates the height the ball rises (</w:t>
       </w:r>
       <m:oMath>
         <m:r>
@@ -28562,7 +28958,21 @@
         <w:rPr>
           <w:rFonts w:eastAsiaTheme="minorEastAsia"/>
         </w:rPr>
-        <w:t xml:space="preserve">Solution: In this equation, the 80% is the growth factor, </w:t>
+        <w:t xml:space="preserve">Solution: In this equation, </w:t>
+      </w:r>
+      <w:proofErr w:type="gramStart"/>
+      <w:r>
+        <w:rPr>
+          <w:rFonts w:eastAsiaTheme="minorEastAsia"/>
+        </w:rPr>
+        <w:t>the 80</w:t>
+      </w:r>
+      <w:proofErr w:type="gramEnd"/>
+      <w:r>
+        <w:rPr>
+          <w:rFonts w:eastAsiaTheme="minorEastAsia"/>
+        </w:rPr>
+        <w:t xml:space="preserve">% is the growth factor, </w:t>
       </w:r>
       <m:oMath>
         <m:r>
@@ -28675,6 +29085,9 @@
             </m:sup>
           </m:sSup>
           <m:r>
+            <m:rPr>
+              <m:sty m:val="p"/>
+            </m:rPr>
             <w:rPr>
               <w:rFonts w:ascii="Cambria Math" w:eastAsiaTheme="minorEastAsia" w:hAnsi="Cambria Math"/>
             </w:rPr>
@@ -28767,6 +29180,9 @@
             </m:den>
           </m:f>
           <m:r>
+            <m:rPr>
+              <m:sty m:val="p"/>
+            </m:rPr>
             <w:rPr>
               <w:rFonts w:ascii="Cambria Math" w:eastAsiaTheme="minorEastAsia" w:hAnsi="Cambria Math"/>
             </w:rPr>
@@ -28807,6 +29223,9 @@
             </m:sup>
           </m:sSup>
           <m:r>
+            <m:rPr>
+              <m:sty m:val="p"/>
+            </m:rPr>
             <w:rPr>
               <w:rFonts w:ascii="Cambria Math" w:eastAsiaTheme="minorEastAsia" w:hAnsi="Cambria Math"/>
             </w:rPr>
@@ -28882,7 +29301,35 @@
         <w:rPr>
           <w:rFonts w:eastAsiaTheme="minorEastAsia"/>
         </w:rPr>
-        <w:t>Banks generally offer compound interest. This means that you get interest on your original money as well as interest on your interest. Different types of interest are compounded annually, compounded monthly, and compounded continuously.</w:t>
+        <w:t xml:space="preserve">Banks generally offer compound interest. This means that you get interest </w:t>
+      </w:r>
+      <w:proofErr w:type="gramStart"/>
+      <w:r>
+        <w:rPr>
+          <w:rFonts w:eastAsiaTheme="minorEastAsia"/>
+        </w:rPr>
+        <w:t>on</w:t>
+      </w:r>
+      <w:proofErr w:type="gramEnd"/>
+      <w:r>
+        <w:rPr>
+          <w:rFonts w:eastAsiaTheme="minorEastAsia"/>
+        </w:rPr>
+        <w:t xml:space="preserve"> your original money as well as interest </w:t>
+      </w:r>
+      <w:proofErr w:type="gramStart"/>
+      <w:r>
+        <w:rPr>
+          <w:rFonts w:eastAsiaTheme="minorEastAsia"/>
+        </w:rPr>
+        <w:t>on</w:t>
+      </w:r>
+      <w:proofErr w:type="gramEnd"/>
+      <w:r>
+        <w:rPr>
+          <w:rFonts w:eastAsiaTheme="minorEastAsia"/>
+        </w:rPr>
+        <w:t xml:space="preserve"> your interest. Different types of interest are compounded annually, compounded monthly, and compounded continuously.</w:t>
       </w:r>
     </w:p>
     <w:p>
@@ -29169,7 +29616,21 @@
         <w:rPr>
           <w:rFonts w:eastAsiaTheme="minorEastAsia"/>
         </w:rPr>
-        <w:t xml:space="preserve">For a finite number of compoundings per year, </w:t>
+        <w:t xml:space="preserve">For a finite number of </w:t>
+      </w:r>
+      <w:proofErr w:type="spellStart"/>
+      <w:r>
+        <w:rPr>
+          <w:rFonts w:eastAsiaTheme="minorEastAsia"/>
+        </w:rPr>
+        <w:t>compoundings</w:t>
+      </w:r>
+      <w:proofErr w:type="spellEnd"/>
+      <w:r>
+        <w:rPr>
+          <w:rFonts w:eastAsiaTheme="minorEastAsia"/>
+        </w:rPr>
+        <w:t xml:space="preserve"> per year, </w:t>
       </w:r>
       <m:oMath>
         <m:r>
@@ -29197,7 +29658,21 @@
         <w:rPr>
           <w:rFonts w:eastAsiaTheme="minorEastAsia"/>
         </w:rPr>
-        <w:t>) after a number of years (</w:t>
+        <w:t xml:space="preserve">) after </w:t>
+      </w:r>
+      <w:proofErr w:type="gramStart"/>
+      <w:r>
+        <w:rPr>
+          <w:rFonts w:eastAsiaTheme="minorEastAsia"/>
+        </w:rPr>
+        <w:t>a number of</w:t>
+      </w:r>
+      <w:proofErr w:type="gramEnd"/>
+      <w:r>
+        <w:rPr>
+          <w:rFonts w:eastAsiaTheme="minorEastAsia"/>
+        </w:rPr>
+        <w:t xml:space="preserve"> years (</w:t>
       </w:r>
       <m:oMath>
         <m:r>
@@ -29523,13 +29998,7 @@
             <w:rPr>
               <w:rFonts w:ascii="Cambria Math" w:eastAsiaTheme="minorEastAsia" w:hAnsi="Cambria Math"/>
             </w:rPr>
-            <m:t>2,000=</m:t>
-          </m:r>
-          <m:r>
-            <w:rPr>
-              <w:rFonts w:ascii="Cambria Math" w:eastAsiaTheme="minorEastAsia" w:hAnsi="Cambria Math"/>
-            </w:rPr>
-            <m:t>1,000∙</m:t>
+            <m:t>2,000=1,000∙</m:t>
           </m:r>
           <m:sSup>
             <m:sSupPr>
@@ -29558,6 +30027,9 @@
             </m:sup>
           </m:sSup>
           <m:r>
+            <m:rPr>
+              <m:sty m:val="p"/>
+            </m:rPr>
             <w:rPr>
               <w:rFonts w:ascii="Cambria Math" w:eastAsiaTheme="minorEastAsia" w:hAnsi="Cambria Math"/>
             </w:rPr>
@@ -29656,6 +30128,9 @@
             </m:den>
           </m:f>
           <m:r>
+            <m:rPr>
+              <m:sty m:val="p"/>
+            </m:rPr>
             <w:rPr>
               <w:rFonts w:ascii="Cambria Math" w:eastAsiaTheme="minorEastAsia" w:hAnsi="Cambria Math"/>
             </w:rPr>
@@ -29702,6 +30177,9 @@
             <m:t xml:space="preserve"> </m:t>
           </m:r>
           <m:r>
+            <m:rPr>
+              <m:sty m:val="p"/>
+            </m:rPr>
             <w:rPr>
               <w:rFonts w:ascii="Cambria Math" w:eastAsiaTheme="minorEastAsia" w:hAnsi="Cambria Math"/>
             </w:rPr>
@@ -29742,6 +30220,9 @@
             <m:t>2=12t=642</m:t>
           </m:r>
           <m:r>
+            <m:rPr>
+              <m:sty m:val="p"/>
+            </m:rPr>
             <w:rPr>
               <w:rFonts w:ascii="Cambria Math" w:eastAsiaTheme="minorEastAsia" w:hAnsi="Cambria Math"/>
             </w:rPr>
@@ -29753,13 +30234,7 @@
             <w:rPr>
               <w:rFonts w:ascii="Cambria Math" w:eastAsiaTheme="minorEastAsia" w:hAnsi="Cambria Math"/>
             </w:rPr>
-            <m:t>t=</m:t>
-          </m:r>
-          <m:r>
-            <w:rPr>
-              <w:rFonts w:ascii="Cambria Math" w:eastAsiaTheme="minorEastAsia" w:hAnsi="Cambria Math"/>
-            </w:rPr>
-            <m:t>54 years</m:t>
+            <m:t>t=54 years</m:t>
           </m:r>
         </m:oMath>
       </m:oMathPara>
@@ -29834,6 +30309,7 @@
         <m:r>
           <w:rPr>
             <w:rFonts w:ascii="Cambria Math" w:eastAsiaTheme="minorEastAsia" w:hAnsi="Cambria Math"/>
+            <w:highlight w:val="yellow"/>
           </w:rPr>
           <m:t>A=P</m:t>
         </m:r>
@@ -29843,6 +30319,7 @@
               <w:rPr>
                 <w:rFonts w:ascii="Cambria Math" w:eastAsiaTheme="minorEastAsia" w:hAnsi="Cambria Math"/>
                 <w:i/>
+                <w:highlight w:val="yellow"/>
               </w:rPr>
             </m:ctrlPr>
           </m:sSupPr>
@@ -29850,6 +30327,7 @@
             <m:r>
               <w:rPr>
                 <w:rFonts w:ascii="Cambria Math" w:eastAsiaTheme="minorEastAsia" w:hAnsi="Cambria Math"/>
+                <w:highlight w:val="yellow"/>
               </w:rPr>
               <m:t>e</m:t>
             </m:r>
@@ -29858,8 +30336,9 @@
             <m:r>
               <w:rPr>
                 <w:rFonts w:ascii="Cambria Math" w:eastAsiaTheme="minorEastAsia" w:hAnsi="Cambria Math"/>
-              </w:rPr>
-              <m:t>n</m:t>
+                <w:highlight w:val="yellow"/>
+              </w:rPr>
+              <m:t>rt</m:t>
             </m:r>
           </m:sup>
         </m:sSup>
@@ -29867,8 +30346,15 @@
       <w:r>
         <w:rPr>
           <w:rFonts w:eastAsiaTheme="minorEastAsia"/>
-        </w:rPr>
-        <w:t xml:space="preserve">. Since the base of the exponential part of the </w:t>
+          <w:highlight w:val="yellow"/>
+        </w:rPr>
+        <w:t>.</w:t>
+      </w:r>
+      <w:r>
+        <w:rPr>
+          <w:rFonts w:eastAsiaTheme="minorEastAsia"/>
+        </w:rPr>
+        <w:t xml:space="preserve"> Since the base of the exponential part of the </w:t>
       </w:r>
       <m:oMath>
         <m:r>
@@ -30071,6 +30557,9 @@
             </m:sup>
           </m:sSup>
           <m:r>
+            <m:rPr>
+              <m:sty m:val="p"/>
+            </m:rPr>
             <w:rPr>
               <w:rFonts w:ascii="Cambria Math" w:eastAsiaTheme="minorEastAsia" w:hAnsi="Cambria Math"/>
             </w:rPr>
@@ -30163,6 +30652,9 @@
             </m:den>
           </m:f>
           <m:r>
+            <m:rPr>
+              <m:sty m:val="p"/>
+            </m:rPr>
             <w:rPr>
               <w:rFonts w:ascii="Cambria Math" w:eastAsiaTheme="minorEastAsia" w:hAnsi="Cambria Math"/>
             </w:rPr>
@@ -30174,13 +30666,7 @@
             <w:rPr>
               <w:rFonts w:ascii="Cambria Math" w:eastAsiaTheme="minorEastAsia" w:hAnsi="Cambria Math"/>
             </w:rPr>
-            <m:t>3</m:t>
-          </m:r>
-          <m:r>
-            <w:rPr>
-              <w:rFonts w:ascii="Cambria Math" w:eastAsiaTheme="minorEastAsia" w:hAnsi="Cambria Math"/>
-            </w:rPr>
-            <m:t>=</m:t>
+            <m:t>3=</m:t>
           </m:r>
           <m:sSup>
             <m:sSupPr>
@@ -30209,6 +30695,9 @@
             </m:sup>
           </m:sSup>
           <m:r>
+            <m:rPr>
+              <m:sty m:val="p"/>
+            </m:rPr>
             <w:rPr>
               <w:rFonts w:ascii="Cambria Math" w:eastAsiaTheme="minorEastAsia" w:hAnsi="Cambria Math"/>
             </w:rPr>
@@ -30252,6 +30741,9 @@
             <m:t>=0.04t</m:t>
           </m:r>
           <m:r>
+            <m:rPr>
+              <m:sty m:val="p"/>
+            </m:rPr>
             <w:rPr>
               <w:rFonts w:ascii="Cambria Math" w:eastAsiaTheme="minorEastAsia" w:hAnsi="Cambria Math"/>
             </w:rPr>
@@ -30323,7 +30815,23 @@
           <w:bCs/>
         </w:rPr>
         <w:lastRenderedPageBreak/>
-        <w:t>Creating Equivalent Exponential Expressiosn Related to Real-World Scenarios</w:t>
+        <w:t xml:space="preserve">Creating Equivalent Exponential </w:t>
+      </w:r>
+      <w:r>
+        <w:rPr>
+          <w:rFonts w:eastAsiaTheme="minorEastAsia"/>
+          <w:b/>
+          <w:bCs/>
+        </w:rPr>
+        <w:t>Expressions</w:t>
+      </w:r>
+      <w:r>
+        <w:rPr>
+          <w:rFonts w:eastAsiaTheme="minorEastAsia"/>
+          <w:b/>
+          <w:bCs/>
+        </w:rPr>
+        <w:t xml:space="preserve"> Related to Real-World Scenarios</w:t>
       </w:r>
     </w:p>
     <w:p>
@@ -30382,7 +30890,21 @@
         <w:rPr>
           <w:rFonts w:eastAsiaTheme="minorEastAsia"/>
         </w:rPr>
-        <w:t xml:space="preserve">, the exponent has a coefficient of 12. It possible to create an equation that is equivalent to the original equation that has a different coefficient in the exponent. This process utilizes the property of exponents that </w:t>
+        <w:t xml:space="preserve">, the exponent has a coefficient of 12. It </w:t>
+      </w:r>
+      <w:proofErr w:type="gramStart"/>
+      <w:r>
+        <w:rPr>
+          <w:rFonts w:eastAsiaTheme="minorEastAsia"/>
+        </w:rPr>
+        <w:t>possible</w:t>
+      </w:r>
+      <w:proofErr w:type="gramEnd"/>
+      <w:r>
+        <w:rPr>
+          <w:rFonts w:eastAsiaTheme="minorEastAsia"/>
+        </w:rPr>
+        <w:t xml:space="preserve"> to create an equation that is equivalent to the original equation that has a different coefficient in the exponent. This process utilizes the property of exponents that </w:t>
       </w:r>
       <m:oMath>
         <m:sSup>
@@ -30622,13 +31144,7 @@
               <w:rPr>
                 <w:rFonts w:ascii="Cambria Math" w:eastAsiaTheme="minorEastAsia" w:hAnsi="Cambria Math"/>
               </w:rPr>
-              <m:t>12</m:t>
-            </m:r>
-            <m:r>
-              <w:rPr>
-                <w:rFonts w:ascii="Cambria Math" w:eastAsiaTheme="minorEastAsia" w:hAnsi="Cambria Math"/>
-              </w:rPr>
-              <m:t>t</m:t>
+              <m:t>12t</m:t>
             </m:r>
           </m:sup>
         </m:sSup>
@@ -30662,13 +31178,7 @@
               <w:rPr>
                 <w:rFonts w:ascii="Cambria Math" w:eastAsiaTheme="minorEastAsia" w:hAnsi="Cambria Math"/>
               </w:rPr>
-              <m:t>12</m:t>
-            </m:r>
-            <m:r>
-              <w:rPr>
-                <w:rFonts w:ascii="Cambria Math" w:eastAsiaTheme="minorEastAsia" w:hAnsi="Cambria Math"/>
-              </w:rPr>
-              <m:t>t</m:t>
+              <m:t>12t</m:t>
             </m:r>
           </m:sup>
         </m:sSup>
@@ -30777,7 +31287,21 @@
         <w:rPr>
           <w:rFonts w:eastAsiaTheme="minorEastAsia"/>
         </w:rPr>
-        <w:t xml:space="preserve">. So the equation is </w:t>
+        <w:t xml:space="preserve">. </w:t>
+      </w:r>
+      <w:proofErr w:type="gramStart"/>
+      <w:r>
+        <w:rPr>
+          <w:rFonts w:eastAsiaTheme="minorEastAsia"/>
+        </w:rPr>
+        <w:t>So</w:t>
+      </w:r>
+      <w:proofErr w:type="gramEnd"/>
+      <w:r>
+        <w:rPr>
+          <w:rFonts w:eastAsiaTheme="minorEastAsia"/>
+        </w:rPr>
+        <w:t xml:space="preserve"> the equation is </w:t>
       </w:r>
       <w:r>
         <w:rPr>
@@ -30965,17 +31489,2592 @@
     </w:p>
     <w:p>
       <w:pPr>
-        <w:rPr>
-          <w:rFonts w:eastAsiaTheme="minorEastAsia"/>
-        </w:rPr>
-      </w:pPr>
+        <w:pStyle w:val="Heading3"/>
+        <w:rPr>
+          <w:rFonts w:eastAsiaTheme="minorEastAsia"/>
+        </w:rPr>
+      </w:pPr>
+      <w:r>
+        <w:rPr>
+          <w:rFonts w:eastAsiaTheme="minorEastAsia"/>
+        </w:rPr>
+        <w:t>Check Your Understanding of Section 3.5</w:t>
+      </w:r>
     </w:p>
     <w:p>
       <w:pPr>
-        <w:rPr>
-          <w:rFonts w:eastAsiaTheme="minorEastAsia"/>
-        </w:rPr>
-      </w:pPr>
+        <w:pStyle w:val="ListParagraph"/>
+        <w:numPr>
+          <w:ilvl w:val="0"/>
+          <w:numId w:val="61"/>
+        </w:numPr>
+        <w:rPr>
+          <w:rFonts w:eastAsiaTheme="minorEastAsia"/>
+        </w:rPr>
+      </w:pPr>
+      <w:r>
+        <w:rPr>
+          <w:rFonts w:eastAsiaTheme="minorEastAsia"/>
+        </w:rPr>
+        <w:t>Multiple-Choice</w:t>
+      </w:r>
+    </w:p>
+    <w:p>
+      <w:pPr>
+        <w:pStyle w:val="ListParagraph"/>
+        <w:numPr>
+          <w:ilvl w:val="0"/>
+          <w:numId w:val="62"/>
+        </w:numPr>
+        <w:rPr>
+          <w:rFonts w:eastAsiaTheme="minorEastAsia"/>
+          <w:b/>
+          <w:bCs/>
+        </w:rPr>
+      </w:pPr>
+      <w:r>
+        <w:rPr>
+          <w:rFonts w:eastAsiaTheme="minorEastAsia"/>
+        </w:rPr>
+        <w:t xml:space="preserve">The population of West Algebra can be modeled by the equation </w:t>
+      </w:r>
+      <m:oMath>
+        <m:r>
+          <w:rPr>
+            <w:rFonts w:ascii="Cambria Math" w:eastAsiaTheme="minorEastAsia" w:hAnsi="Cambria Math"/>
+          </w:rPr>
+          <m:t>P=30∙</m:t>
+        </m:r>
+        <m:sSup>
+          <m:sSupPr>
+            <m:ctrlPr>
+              <w:rPr>
+                <w:rFonts w:ascii="Cambria Math" w:eastAsiaTheme="minorEastAsia" w:hAnsi="Cambria Math"/>
+                <w:i/>
+              </w:rPr>
+            </m:ctrlPr>
+          </m:sSupPr>
+          <m:e>
+            <m:r>
+              <w:rPr>
+                <w:rFonts w:ascii="Cambria Math" w:eastAsiaTheme="minorEastAsia" w:hAnsi="Cambria Math"/>
+              </w:rPr>
+              <m:t>1.04</m:t>
+            </m:r>
+          </m:e>
+          <m:sup>
+            <m:r>
+              <w:rPr>
+                <w:rFonts w:ascii="Cambria Math" w:eastAsiaTheme="minorEastAsia" w:hAnsi="Cambria Math"/>
+              </w:rPr>
+              <m:t>T</m:t>
+            </m:r>
+          </m:sup>
+        </m:sSup>
+      </m:oMath>
+      <w:r>
+        <w:rPr>
+          <w:rFonts w:eastAsiaTheme="minorEastAsia"/>
+        </w:rPr>
+        <w:t xml:space="preserve">, where </w:t>
+      </w:r>
+      <m:oMath>
+        <m:r>
+          <w:rPr>
+            <w:rFonts w:ascii="Cambria Math" w:eastAsiaTheme="minorEastAsia" w:hAnsi="Cambria Math"/>
+          </w:rPr>
+          <m:t>T</m:t>
+        </m:r>
+      </m:oMath>
+      <w:r>
+        <w:rPr>
+          <w:rFonts w:eastAsiaTheme="minorEastAsia"/>
+        </w:rPr>
+        <w:t xml:space="preserve"> is the number of years since 2000 and P is the population in millions. How many million people will there be in 2020?</w:t>
+      </w:r>
+      <w:r>
+        <w:rPr>
+          <w:rFonts w:eastAsiaTheme="minorEastAsia"/>
+        </w:rPr>
+        <w:br/>
+      </w:r>
+      <m:oMathPara>
+        <m:oMath>
+          <m:r>
+            <w:rPr>
+              <w:rFonts w:ascii="Cambria Math" w:eastAsiaTheme="minorEastAsia" w:hAnsi="Cambria Math"/>
+            </w:rPr>
+            <m:t>P=30∙</m:t>
+          </m:r>
+          <m:sSup>
+            <m:sSupPr>
+              <m:ctrlPr>
+                <w:rPr>
+                  <w:rFonts w:ascii="Cambria Math" w:eastAsiaTheme="minorEastAsia" w:hAnsi="Cambria Math"/>
+                  <w:i/>
+                </w:rPr>
+              </m:ctrlPr>
+            </m:sSupPr>
+            <m:e>
+              <m:r>
+                <w:rPr>
+                  <w:rFonts w:ascii="Cambria Math" w:eastAsiaTheme="minorEastAsia" w:hAnsi="Cambria Math"/>
+                </w:rPr>
+                <m:t>1.04</m:t>
+              </m:r>
+            </m:e>
+            <m:sup>
+              <m:r>
+                <w:rPr>
+                  <w:rFonts w:ascii="Cambria Math" w:eastAsiaTheme="minorEastAsia" w:hAnsi="Cambria Math"/>
+                </w:rPr>
+                <m:t>20</m:t>
+              </m:r>
+            </m:sup>
+          </m:sSup>
+          <m:r>
+            <w:rPr>
+              <w:rFonts w:ascii="Cambria Math" w:eastAsiaTheme="minorEastAsia" w:hAnsi="Cambria Math"/>
+            </w:rPr>
+            <m:t>=30∙2.19=65.7</m:t>
+          </m:r>
+          <m:r>
+            <w:rPr>
+              <w:rFonts w:eastAsiaTheme="minorEastAsia"/>
+            </w:rPr>
+            <w:br/>
+          </m:r>
+        </m:oMath>
+      </m:oMathPara>
+      <w:r>
+        <w:rPr>
+          <w:rFonts w:eastAsiaTheme="minorEastAsia"/>
+          <w:b/>
+          <w:bCs/>
+        </w:rPr>
+        <w:t>(3) 65.7</w:t>
+      </w:r>
+    </w:p>
+    <w:p>
+      <w:pPr>
+        <w:pStyle w:val="ListParagraph"/>
+        <w:numPr>
+          <w:ilvl w:val="0"/>
+          <w:numId w:val="62"/>
+        </w:numPr>
+        <w:rPr>
+          <w:rFonts w:eastAsiaTheme="minorEastAsia"/>
+          <w:b/>
+          <w:bCs/>
+        </w:rPr>
+      </w:pPr>
+      <w:r>
+        <w:rPr>
+          <w:rFonts w:eastAsiaTheme="minorEastAsia"/>
+        </w:rPr>
+        <w:t xml:space="preserve">The population of </w:t>
+      </w:r>
+      <w:proofErr w:type="spellStart"/>
+      <w:r>
+        <w:rPr>
+          <w:rFonts w:eastAsiaTheme="minorEastAsia"/>
+        </w:rPr>
+        <w:t>Barrontopia</w:t>
+      </w:r>
+      <w:proofErr w:type="spellEnd"/>
+      <w:r>
+        <w:rPr>
+          <w:rFonts w:eastAsiaTheme="minorEastAsia"/>
+        </w:rPr>
+        <w:t xml:space="preserve"> can be modeled by the equation </w:t>
+      </w:r>
+      <m:oMath>
+        <m:r>
+          <w:rPr>
+            <w:rFonts w:ascii="Cambria Math" w:eastAsiaTheme="minorEastAsia" w:hAnsi="Cambria Math"/>
+          </w:rPr>
+          <m:t>P=20∙</m:t>
+        </m:r>
+        <m:sSup>
+          <m:sSupPr>
+            <m:ctrlPr>
+              <w:rPr>
+                <w:rFonts w:ascii="Cambria Math" w:eastAsiaTheme="minorEastAsia" w:hAnsi="Cambria Math"/>
+                <w:i/>
+              </w:rPr>
+            </m:ctrlPr>
+          </m:sSupPr>
+          <m:e>
+            <m:r>
+              <w:rPr>
+                <w:rFonts w:ascii="Cambria Math" w:eastAsiaTheme="minorEastAsia" w:hAnsi="Cambria Math"/>
+              </w:rPr>
+              <m:t>1.03</m:t>
+            </m:r>
+          </m:e>
+          <m:sup>
+            <m:r>
+              <w:rPr>
+                <w:rFonts w:ascii="Cambria Math" w:eastAsiaTheme="minorEastAsia" w:hAnsi="Cambria Math"/>
+              </w:rPr>
+              <m:t>T</m:t>
+            </m:r>
+          </m:sup>
+        </m:sSup>
+      </m:oMath>
+      <w:r>
+        <w:rPr>
+          <w:rFonts w:eastAsiaTheme="minorEastAsia"/>
+        </w:rPr>
+        <w:t xml:space="preserve">, where </w:t>
+      </w:r>
+      <m:oMath>
+        <m:r>
+          <w:rPr>
+            <w:rFonts w:ascii="Cambria Math" w:eastAsiaTheme="minorEastAsia" w:hAnsi="Cambria Math"/>
+          </w:rPr>
+          <m:t>T</m:t>
+        </m:r>
+      </m:oMath>
+      <w:r>
+        <w:rPr>
+          <w:rFonts w:eastAsiaTheme="minorEastAsia"/>
+        </w:rPr>
+        <w:t xml:space="preserve"> is the number of years since 2000 and </w:t>
+      </w:r>
+      <m:oMath>
+        <m:r>
+          <w:rPr>
+            <w:rFonts w:ascii="Cambria Math" w:eastAsiaTheme="minorEastAsia" w:hAnsi="Cambria Math"/>
+          </w:rPr>
+          <m:t>P</m:t>
+        </m:r>
+      </m:oMath>
+      <w:r>
+        <w:rPr>
+          <w:rFonts w:eastAsiaTheme="minorEastAsia"/>
+        </w:rPr>
+        <w:t xml:space="preserve"> is the population in millions. In what year will the population be 33 million?</w:t>
+      </w:r>
+      <w:r>
+        <w:rPr>
+          <w:rFonts w:eastAsiaTheme="minorEastAsia"/>
+        </w:rPr>
+        <w:br/>
+      </w:r>
+      <m:oMathPara>
+        <m:oMath>
+          <m:f>
+            <m:fPr>
+              <m:ctrlPr>
+                <w:rPr>
+                  <w:rFonts w:ascii="Cambria Math" w:eastAsiaTheme="minorEastAsia" w:hAnsi="Cambria Math"/>
+                  <w:i/>
+                </w:rPr>
+              </m:ctrlPr>
+            </m:fPr>
+            <m:num>
+              <m:r>
+                <w:rPr>
+                  <w:rFonts w:ascii="Cambria Math" w:eastAsiaTheme="minorEastAsia" w:hAnsi="Cambria Math"/>
+                </w:rPr>
+                <m:t>33</m:t>
+              </m:r>
+            </m:num>
+            <m:den>
+              <m:r>
+                <w:rPr>
+                  <w:rFonts w:ascii="Cambria Math" w:eastAsiaTheme="minorEastAsia" w:hAnsi="Cambria Math"/>
+                </w:rPr>
+                <m:t>20</m:t>
+              </m:r>
+            </m:den>
+          </m:f>
+          <m:r>
+            <w:rPr>
+              <w:rFonts w:ascii="Cambria Math" w:eastAsiaTheme="minorEastAsia" w:hAnsi="Cambria Math"/>
+            </w:rPr>
+            <m:t>=</m:t>
+          </m:r>
+          <m:f>
+            <m:fPr>
+              <m:ctrlPr>
+                <w:rPr>
+                  <w:rFonts w:ascii="Cambria Math" w:eastAsiaTheme="minorEastAsia" w:hAnsi="Cambria Math"/>
+                  <w:i/>
+                </w:rPr>
+              </m:ctrlPr>
+            </m:fPr>
+            <m:num>
+              <m:r>
+                <w:rPr>
+                  <w:rFonts w:ascii="Cambria Math" w:eastAsiaTheme="minorEastAsia" w:hAnsi="Cambria Math"/>
+                </w:rPr>
+                <m:t>20∙</m:t>
+              </m:r>
+              <m:sSup>
+                <m:sSupPr>
+                  <m:ctrlPr>
+                    <w:rPr>
+                      <w:rFonts w:ascii="Cambria Math" w:eastAsiaTheme="minorEastAsia" w:hAnsi="Cambria Math"/>
+                      <w:i/>
+                    </w:rPr>
+                  </m:ctrlPr>
+                </m:sSupPr>
+                <m:e>
+                  <m:r>
+                    <w:rPr>
+                      <w:rFonts w:ascii="Cambria Math" w:eastAsiaTheme="minorEastAsia" w:hAnsi="Cambria Math"/>
+                    </w:rPr>
+                    <m:t>1.03</m:t>
+                  </m:r>
+                </m:e>
+                <m:sup>
+                  <m:r>
+                    <w:rPr>
+                      <w:rFonts w:ascii="Cambria Math" w:eastAsiaTheme="minorEastAsia" w:hAnsi="Cambria Math"/>
+                    </w:rPr>
+                    <m:t>T</m:t>
+                  </m:r>
+                </m:sup>
+              </m:sSup>
+            </m:num>
+            <m:den>
+              <m:r>
+                <w:rPr>
+                  <w:rFonts w:ascii="Cambria Math" w:eastAsiaTheme="minorEastAsia" w:hAnsi="Cambria Math"/>
+                </w:rPr>
+                <m:t>20</m:t>
+              </m:r>
+            </m:den>
+          </m:f>
+          <m:r>
+            <w:rPr>
+              <w:rFonts w:ascii="Cambria Math" w:eastAsiaTheme="minorEastAsia" w:hAnsi="Cambria Math"/>
+            </w:rPr>
+            <w:br/>
+          </m:r>
+        </m:oMath>
+        <m:oMath>
+          <m:r>
+            <w:rPr>
+              <w:rFonts w:ascii="Cambria Math" w:eastAsiaTheme="minorEastAsia" w:hAnsi="Cambria Math"/>
+            </w:rPr>
+            <m:t>1.65=</m:t>
+          </m:r>
+          <m:sSup>
+            <m:sSupPr>
+              <m:ctrlPr>
+                <w:rPr>
+                  <w:rFonts w:ascii="Cambria Math" w:eastAsiaTheme="minorEastAsia" w:hAnsi="Cambria Math"/>
+                  <w:i/>
+                </w:rPr>
+              </m:ctrlPr>
+            </m:sSupPr>
+            <m:e>
+              <m:r>
+                <w:rPr>
+                  <w:rFonts w:ascii="Cambria Math" w:eastAsiaTheme="minorEastAsia" w:hAnsi="Cambria Math"/>
+                </w:rPr>
+                <m:t>1.03</m:t>
+              </m:r>
+            </m:e>
+            <m:sup>
+              <m:r>
+                <w:rPr>
+                  <w:rFonts w:ascii="Cambria Math" w:eastAsiaTheme="minorEastAsia" w:hAnsi="Cambria Math"/>
+                </w:rPr>
+                <m:t>T</m:t>
+              </m:r>
+            </m:sup>
+          </m:sSup>
+          <m:r>
+            <w:rPr>
+              <w:rFonts w:ascii="Cambria Math" w:eastAsiaTheme="minorEastAsia" w:hAnsi="Cambria Math"/>
+            </w:rPr>
+            <w:br/>
+          </m:r>
+        </m:oMath>
+        <m:oMath>
+          <m:sSub>
+            <m:sSubPr>
+              <m:ctrlPr>
+                <w:rPr>
+                  <w:rFonts w:ascii="Cambria Math" w:eastAsiaTheme="minorEastAsia" w:hAnsi="Cambria Math"/>
+                  <w:i/>
+                </w:rPr>
+              </m:ctrlPr>
+            </m:sSubPr>
+            <m:e>
+              <m:r>
+                <w:rPr>
+                  <w:rFonts w:ascii="Cambria Math" w:eastAsiaTheme="minorEastAsia" w:hAnsi="Cambria Math"/>
+                </w:rPr>
+                <m:t>log</m:t>
+              </m:r>
+            </m:e>
+            <m:sub>
+              <m:r>
+                <w:rPr>
+                  <w:rFonts w:ascii="Cambria Math" w:eastAsiaTheme="minorEastAsia" w:hAnsi="Cambria Math"/>
+                </w:rPr>
+                <m:t>1.03</m:t>
+              </m:r>
+            </m:sub>
+          </m:sSub>
+          <m:r>
+            <w:rPr>
+              <w:rFonts w:ascii="Cambria Math" w:eastAsiaTheme="minorEastAsia" w:hAnsi="Cambria Math"/>
+            </w:rPr>
+            <m:t>1.65</m:t>
+          </m:r>
+          <m:r>
+            <w:rPr>
+              <w:rFonts w:ascii="Cambria Math" w:eastAsiaTheme="minorEastAsia" w:hAnsi="Cambria Math"/>
+            </w:rPr>
+            <m:t>=</m:t>
+          </m:r>
+          <m:r>
+            <w:rPr>
+              <w:rFonts w:ascii="Cambria Math" w:eastAsiaTheme="minorEastAsia" w:hAnsi="Cambria Math"/>
+            </w:rPr>
+            <m:t>T</m:t>
+          </m:r>
+          <m:r>
+            <w:rPr>
+              <w:rFonts w:ascii="Cambria Math" w:eastAsiaTheme="minorEastAsia" w:hAnsi="Cambria Math"/>
+            </w:rPr>
+            <w:br/>
+          </m:r>
+        </m:oMath>
+        <m:oMath>
+          <m:r>
+            <w:rPr>
+              <w:rFonts w:ascii="Cambria Math" w:eastAsiaTheme="minorEastAsia" w:hAnsi="Cambria Math"/>
+            </w:rPr>
+            <m:t>T=</m:t>
+          </m:r>
+          <m:f>
+            <m:fPr>
+              <m:ctrlPr>
+                <w:rPr>
+                  <w:rFonts w:ascii="Cambria Math" w:eastAsiaTheme="minorEastAsia" w:hAnsi="Cambria Math"/>
+                  <w:i/>
+                </w:rPr>
+              </m:ctrlPr>
+            </m:fPr>
+            <m:num>
+              <m:r>
+                <w:rPr>
+                  <w:rFonts w:ascii="Cambria Math" w:eastAsiaTheme="minorEastAsia" w:hAnsi="Cambria Math"/>
+                </w:rPr>
+                <m:t>ln1.65</m:t>
+              </m:r>
+            </m:num>
+            <m:den>
+              <m:r>
+                <w:rPr>
+                  <w:rFonts w:ascii="Cambria Math" w:eastAsiaTheme="minorEastAsia" w:hAnsi="Cambria Math"/>
+                </w:rPr>
+                <m:t>ln1.03</m:t>
+              </m:r>
+            </m:den>
+          </m:f>
+          <m:r>
+            <w:rPr>
+              <w:rFonts w:ascii="Cambria Math" w:eastAsiaTheme="minorEastAsia" w:hAnsi="Cambria Math"/>
+            </w:rPr>
+            <m:t>=</m:t>
+          </m:r>
+          <m:f>
+            <m:fPr>
+              <m:ctrlPr>
+                <w:rPr>
+                  <w:rFonts w:ascii="Cambria Math" w:eastAsiaTheme="minorEastAsia" w:hAnsi="Cambria Math"/>
+                  <w:i/>
+                </w:rPr>
+              </m:ctrlPr>
+            </m:fPr>
+            <m:num>
+              <m:r>
+                <w:rPr>
+                  <w:rFonts w:ascii="Cambria Math" w:eastAsiaTheme="minorEastAsia" w:hAnsi="Cambria Math"/>
+                </w:rPr>
+                <m:t>0.50078</m:t>
+              </m:r>
+            </m:num>
+            <m:den>
+              <m:r>
+                <w:rPr>
+                  <w:rFonts w:ascii="Cambria Math" w:eastAsiaTheme="minorEastAsia" w:hAnsi="Cambria Math"/>
+                </w:rPr>
+                <m:t>0.02959</m:t>
+              </m:r>
+            </m:den>
+          </m:f>
+          <m:r>
+            <w:rPr>
+              <w:rFonts w:ascii="Cambria Math" w:eastAsiaTheme="minorEastAsia" w:hAnsi="Cambria Math"/>
+            </w:rPr>
+            <m:t>=16.94 years</m:t>
+          </m:r>
+          <m:r>
+            <w:rPr>
+              <w:rFonts w:eastAsiaTheme="minorEastAsia"/>
+            </w:rPr>
+            <w:br/>
+          </m:r>
+        </m:oMath>
+      </m:oMathPara>
+      <w:r>
+        <w:rPr>
+          <w:rFonts w:eastAsiaTheme="minorEastAsia"/>
+          <w:b/>
+          <w:bCs/>
+        </w:rPr>
+        <w:t>(1) 2017</w:t>
+      </w:r>
+    </w:p>
+    <w:p>
+      <w:pPr>
+        <w:pStyle w:val="ListParagraph"/>
+        <w:numPr>
+          <w:ilvl w:val="0"/>
+          <w:numId w:val="62"/>
+        </w:numPr>
+        <w:rPr>
+          <w:rFonts w:eastAsiaTheme="minorEastAsia"/>
+          <w:b/>
+          <w:bCs/>
+        </w:rPr>
+      </w:pPr>
+      <w:r>
+        <w:rPr>
+          <w:rFonts w:eastAsiaTheme="minorEastAsia"/>
+        </w:rPr>
+        <w:br w:type="column"/>
+        <w:t xml:space="preserve">The temperature of a cup of herbal tea can be modeled by the equation </w:t>
+      </w:r>
+      <w:r>
+        <w:rPr>
+          <w:rFonts w:eastAsiaTheme="minorEastAsia"/>
+        </w:rPr>
+        <w:br/>
+      </w:r>
+      <m:oMath>
+        <m:r>
+          <w:rPr>
+            <w:rFonts w:ascii="Cambria Math" w:eastAsiaTheme="minorEastAsia" w:hAnsi="Cambria Math"/>
+          </w:rPr>
+          <m:t>T=90∙</m:t>
+        </m:r>
+        <m:sSup>
+          <m:sSupPr>
+            <m:ctrlPr>
+              <w:rPr>
+                <w:rFonts w:ascii="Cambria Math" w:eastAsiaTheme="minorEastAsia" w:hAnsi="Cambria Math"/>
+                <w:i/>
+              </w:rPr>
+            </m:ctrlPr>
+          </m:sSupPr>
+          <m:e>
+            <m:r>
+              <w:rPr>
+                <w:rFonts w:ascii="Cambria Math" w:eastAsiaTheme="minorEastAsia" w:hAnsi="Cambria Math"/>
+              </w:rPr>
+              <m:t>0.85</m:t>
+            </m:r>
+            <m:r>
+              <w:rPr>
+                <w:rFonts w:ascii="Cambria Math" w:eastAsiaTheme="minorEastAsia" w:hAnsi="Cambria Math"/>
+              </w:rPr>
+              <m:t>0.7</m:t>
+            </m:r>
+          </m:e>
+          <m:sup>
+            <m:r>
+              <w:rPr>
+                <w:rFonts w:ascii="Cambria Math" w:eastAsiaTheme="minorEastAsia" w:hAnsi="Cambria Math"/>
+              </w:rPr>
+              <m:t>M</m:t>
+            </m:r>
+          </m:sup>
+        </m:sSup>
+        <m:r>
+          <w:rPr>
+            <w:rFonts w:ascii="Cambria Math" w:eastAsiaTheme="minorEastAsia" w:hAnsi="Cambria Math"/>
+          </w:rPr>
+          <m:t>+75</m:t>
+        </m:r>
+      </m:oMath>
+      <w:r>
+        <w:rPr>
+          <w:rFonts w:eastAsiaTheme="minorEastAsia"/>
+        </w:rPr>
+        <w:t xml:space="preserve">, where </w:t>
+      </w:r>
+      <m:oMath>
+        <m:r>
+          <w:rPr>
+            <w:rFonts w:ascii="Cambria Math" w:eastAsiaTheme="minorEastAsia" w:hAnsi="Cambria Math"/>
+          </w:rPr>
+          <m:t>T</m:t>
+        </m:r>
+      </m:oMath>
+      <w:r>
+        <w:rPr>
+          <w:rFonts w:eastAsiaTheme="minorEastAsia"/>
+        </w:rPr>
+        <w:t xml:space="preserve"> is the temperature and </w:t>
+      </w:r>
+      <m:oMath>
+        <m:r>
+          <w:rPr>
+            <w:rFonts w:ascii="Cambria Math" w:eastAsiaTheme="minorEastAsia" w:hAnsi="Cambria Math"/>
+          </w:rPr>
+          <m:t>M</m:t>
+        </m:r>
+      </m:oMath>
+      <w:r>
+        <w:rPr>
+          <w:rFonts w:eastAsiaTheme="minorEastAsia"/>
+        </w:rPr>
+        <w:t xml:space="preserve"> is the number of minutes since the tea was taken off the stove. How hot will the tea be 15 minutes after it is taken off the stove?</w:t>
+      </w:r>
+      <w:r>
+        <w:rPr>
+          <w:rFonts w:eastAsiaTheme="minorEastAsia"/>
+        </w:rPr>
+        <w:br/>
+      </w:r>
+      <m:oMathPara>
+        <m:oMath>
+          <m:r>
+            <w:rPr>
+              <w:rFonts w:ascii="Cambria Math" w:eastAsiaTheme="minorEastAsia" w:hAnsi="Cambria Math"/>
+            </w:rPr>
+            <m:t>T=90∙</m:t>
+          </m:r>
+          <m:sSup>
+            <m:sSupPr>
+              <m:ctrlPr>
+                <w:rPr>
+                  <w:rFonts w:ascii="Cambria Math" w:eastAsiaTheme="minorEastAsia" w:hAnsi="Cambria Math"/>
+                  <w:i/>
+                </w:rPr>
+              </m:ctrlPr>
+            </m:sSupPr>
+            <m:e>
+              <m:r>
+                <w:rPr>
+                  <w:rFonts w:ascii="Cambria Math" w:eastAsiaTheme="minorEastAsia" w:hAnsi="Cambria Math"/>
+                </w:rPr>
+                <m:t>0.</m:t>
+              </m:r>
+              <m:r>
+                <w:rPr>
+                  <w:rFonts w:ascii="Cambria Math" w:eastAsiaTheme="minorEastAsia" w:hAnsi="Cambria Math"/>
+                </w:rPr>
+                <m:t>7</m:t>
+              </m:r>
+            </m:e>
+            <m:sup>
+              <m:r>
+                <w:rPr>
+                  <w:rFonts w:ascii="Cambria Math" w:eastAsiaTheme="minorEastAsia" w:hAnsi="Cambria Math"/>
+                </w:rPr>
+                <m:t>15</m:t>
+              </m:r>
+            </m:sup>
+          </m:sSup>
+          <m:r>
+            <w:rPr>
+              <w:rFonts w:ascii="Cambria Math" w:eastAsiaTheme="minorEastAsia" w:hAnsi="Cambria Math"/>
+            </w:rPr>
+            <m:t>+75</m:t>
+          </m:r>
+          <m:r>
+            <w:rPr>
+              <w:rFonts w:ascii="Cambria Math" w:eastAsiaTheme="minorEastAsia" w:hAnsi="Cambria Math"/>
+            </w:rPr>
+            <w:br/>
+          </m:r>
+        </m:oMath>
+        <m:oMath>
+          <m:r>
+            <w:rPr>
+              <w:rFonts w:ascii="Cambria Math" w:eastAsiaTheme="minorEastAsia" w:hAnsi="Cambria Math"/>
+            </w:rPr>
+            <m:t>T=90∙0.004748+75=0.4+75=75.4</m:t>
+          </m:r>
+          <m:r>
+            <w:rPr>
+              <w:rFonts w:ascii="Cambria Math" w:eastAsiaTheme="minorEastAsia" w:hAnsi="Cambria Math"/>
+            </w:rPr>
+            <w:br/>
+          </m:r>
+        </m:oMath>
+      </m:oMathPara>
+      <w:r>
+        <w:rPr>
+          <w:rFonts w:eastAsiaTheme="minorEastAsia"/>
+          <w:b/>
+          <w:bCs/>
+        </w:rPr>
+        <w:t>(1) 75 degrees</w:t>
+      </w:r>
+    </w:p>
+    <w:p>
+      <w:pPr>
+        <w:pStyle w:val="ListParagraph"/>
+        <w:numPr>
+          <w:ilvl w:val="0"/>
+          <w:numId w:val="62"/>
+        </w:numPr>
+        <w:rPr>
+          <w:rFonts w:eastAsiaTheme="minorEastAsia"/>
+          <w:b/>
+          <w:bCs/>
+        </w:rPr>
+      </w:pPr>
+      <w:r>
+        <w:rPr>
+          <w:rFonts w:eastAsiaTheme="minorEastAsia"/>
+        </w:rPr>
+        <w:t xml:space="preserve">The temperature of a slice of pizza can be modeled by the equation </w:t>
+      </w:r>
+      <w:r>
+        <w:rPr>
+          <w:rFonts w:eastAsiaTheme="minorEastAsia"/>
+        </w:rPr>
+        <w:br/>
+      </w:r>
+      <m:oMath>
+        <m:r>
+          <w:rPr>
+            <w:rFonts w:ascii="Cambria Math" w:eastAsiaTheme="minorEastAsia" w:hAnsi="Cambria Math"/>
+          </w:rPr>
+          <m:t>T=70∙</m:t>
+        </m:r>
+        <m:sSup>
+          <m:sSupPr>
+            <m:ctrlPr>
+              <w:rPr>
+                <w:rFonts w:ascii="Cambria Math" w:eastAsiaTheme="minorEastAsia" w:hAnsi="Cambria Math"/>
+                <w:i/>
+              </w:rPr>
+            </m:ctrlPr>
+          </m:sSupPr>
+          <m:e>
+            <m:r>
+              <w:rPr>
+                <w:rFonts w:ascii="Cambria Math" w:eastAsiaTheme="minorEastAsia" w:hAnsi="Cambria Math"/>
+              </w:rPr>
+              <m:t>0.85</m:t>
+            </m:r>
+          </m:e>
+          <m:sup>
+            <m:r>
+              <w:rPr>
+                <w:rFonts w:ascii="Cambria Math" w:eastAsiaTheme="minorEastAsia" w:hAnsi="Cambria Math"/>
+              </w:rPr>
+              <m:t>M</m:t>
+            </m:r>
+          </m:sup>
+        </m:sSup>
+        <m:r>
+          <w:rPr>
+            <w:rFonts w:ascii="Cambria Math" w:eastAsiaTheme="minorEastAsia" w:hAnsi="Cambria Math"/>
+          </w:rPr>
+          <m:t>+80</m:t>
+        </m:r>
+      </m:oMath>
+      <w:r>
+        <w:rPr>
+          <w:rFonts w:eastAsiaTheme="minorEastAsia"/>
+        </w:rPr>
+        <w:t xml:space="preserve">, where </w:t>
+      </w:r>
+      <m:oMath>
+        <m:r>
+          <w:rPr>
+            <w:rFonts w:ascii="Cambria Math" w:eastAsiaTheme="minorEastAsia" w:hAnsi="Cambria Math"/>
+          </w:rPr>
+          <m:t>T</m:t>
+        </m:r>
+      </m:oMath>
+      <w:r>
+        <w:rPr>
+          <w:rFonts w:eastAsiaTheme="minorEastAsia"/>
+        </w:rPr>
+        <w:t xml:space="preserve">, is the temperature and </w:t>
+      </w:r>
+      <m:oMath>
+        <m:r>
+          <w:rPr>
+            <w:rFonts w:ascii="Cambria Math" w:eastAsiaTheme="minorEastAsia" w:hAnsi="Cambria Math"/>
+          </w:rPr>
+          <m:t>M</m:t>
+        </m:r>
+      </m:oMath>
+      <w:r>
+        <w:rPr>
+          <w:rFonts w:eastAsiaTheme="minorEastAsia"/>
+        </w:rPr>
+        <w:t xml:space="preserve"> is the number of minutes the pizza has been out of the oven. When will the pizza be 88 degrees?</w:t>
+      </w:r>
+      <w:r>
+        <w:rPr>
+          <w:rFonts w:eastAsiaTheme="minorEastAsia"/>
+        </w:rPr>
+        <w:br/>
+      </w:r>
+      <m:oMathPara>
+        <m:oMath>
+          <m:r>
+            <w:rPr>
+              <w:rFonts w:ascii="Cambria Math" w:eastAsiaTheme="minorEastAsia" w:hAnsi="Cambria Math"/>
+            </w:rPr>
+            <m:t>88=</m:t>
+          </m:r>
+          <m:r>
+            <w:rPr>
+              <w:rFonts w:ascii="Cambria Math" w:eastAsiaTheme="minorEastAsia" w:hAnsi="Cambria Math"/>
+            </w:rPr>
+            <m:t>70∙</m:t>
+          </m:r>
+          <m:sSup>
+            <m:sSupPr>
+              <m:ctrlPr>
+                <w:rPr>
+                  <w:rFonts w:ascii="Cambria Math" w:eastAsiaTheme="minorEastAsia" w:hAnsi="Cambria Math"/>
+                  <w:i/>
+                </w:rPr>
+              </m:ctrlPr>
+            </m:sSupPr>
+            <m:e>
+              <m:r>
+                <w:rPr>
+                  <w:rFonts w:ascii="Cambria Math" w:eastAsiaTheme="minorEastAsia" w:hAnsi="Cambria Math"/>
+                </w:rPr>
+                <m:t>0.85</m:t>
+              </m:r>
+            </m:e>
+            <m:sup>
+              <m:r>
+                <w:rPr>
+                  <w:rFonts w:ascii="Cambria Math" w:eastAsiaTheme="minorEastAsia" w:hAnsi="Cambria Math"/>
+                </w:rPr>
+                <m:t>M</m:t>
+              </m:r>
+            </m:sup>
+          </m:sSup>
+          <m:r>
+            <w:rPr>
+              <w:rFonts w:ascii="Cambria Math" w:eastAsiaTheme="minorEastAsia" w:hAnsi="Cambria Math"/>
+            </w:rPr>
+            <m:t>+80</m:t>
+          </m:r>
+          <m:r>
+            <w:rPr>
+              <w:rFonts w:ascii="Cambria Math" w:eastAsiaTheme="minorEastAsia" w:hAnsi="Cambria Math"/>
+            </w:rPr>
+            <w:br/>
+          </m:r>
+        </m:oMath>
+        <m:oMath>
+          <m:r>
+            <w:rPr>
+              <w:rFonts w:ascii="Cambria Math" w:eastAsiaTheme="minorEastAsia" w:hAnsi="Cambria Math"/>
+            </w:rPr>
+            <m:t>-80=-80</m:t>
+          </m:r>
+          <m:r>
+            <w:rPr>
+              <w:rFonts w:ascii="Cambria Math" w:eastAsiaTheme="minorEastAsia" w:hAnsi="Cambria Math"/>
+            </w:rPr>
+            <w:br/>
+          </m:r>
+        </m:oMath>
+        <m:oMath>
+          <m:f>
+            <m:fPr>
+              <m:ctrlPr>
+                <w:rPr>
+                  <w:rFonts w:ascii="Cambria Math" w:eastAsiaTheme="minorEastAsia" w:hAnsi="Cambria Math"/>
+                  <w:i/>
+                </w:rPr>
+              </m:ctrlPr>
+            </m:fPr>
+            <m:num>
+              <m:r>
+                <w:rPr>
+                  <w:rFonts w:ascii="Cambria Math" w:eastAsiaTheme="minorEastAsia" w:hAnsi="Cambria Math"/>
+                </w:rPr>
+                <m:t>8</m:t>
+              </m:r>
+            </m:num>
+            <m:den>
+              <m:r>
+                <w:rPr>
+                  <w:rFonts w:ascii="Cambria Math" w:eastAsiaTheme="minorEastAsia" w:hAnsi="Cambria Math"/>
+                </w:rPr>
+                <m:t>70</m:t>
+              </m:r>
+            </m:den>
+          </m:f>
+          <m:r>
+            <w:rPr>
+              <w:rFonts w:ascii="Cambria Math" w:eastAsiaTheme="minorEastAsia" w:hAnsi="Cambria Math"/>
+            </w:rPr>
+            <m:t>=</m:t>
+          </m:r>
+          <m:f>
+            <m:fPr>
+              <m:ctrlPr>
+                <w:rPr>
+                  <w:rFonts w:ascii="Cambria Math" w:eastAsiaTheme="minorEastAsia" w:hAnsi="Cambria Math"/>
+                  <w:i/>
+                </w:rPr>
+              </m:ctrlPr>
+            </m:fPr>
+            <m:num>
+              <m:r>
+                <w:rPr>
+                  <w:rFonts w:ascii="Cambria Math" w:eastAsiaTheme="minorEastAsia" w:hAnsi="Cambria Math"/>
+                </w:rPr>
+                <m:t>70∙</m:t>
+              </m:r>
+              <m:sSup>
+                <m:sSupPr>
+                  <m:ctrlPr>
+                    <w:rPr>
+                      <w:rFonts w:ascii="Cambria Math" w:eastAsiaTheme="minorEastAsia" w:hAnsi="Cambria Math"/>
+                      <w:i/>
+                    </w:rPr>
+                  </m:ctrlPr>
+                </m:sSupPr>
+                <m:e>
+                  <m:r>
+                    <w:rPr>
+                      <w:rFonts w:ascii="Cambria Math" w:eastAsiaTheme="minorEastAsia" w:hAnsi="Cambria Math"/>
+                    </w:rPr>
+                    <m:t>0.85</m:t>
+                  </m:r>
+                </m:e>
+                <m:sup>
+                  <m:r>
+                    <w:rPr>
+                      <w:rFonts w:ascii="Cambria Math" w:eastAsiaTheme="minorEastAsia" w:hAnsi="Cambria Math"/>
+                    </w:rPr>
+                    <m:t>M</m:t>
+                  </m:r>
+                </m:sup>
+              </m:sSup>
+            </m:num>
+            <m:den>
+              <m:r>
+                <w:rPr>
+                  <w:rFonts w:ascii="Cambria Math" w:eastAsiaTheme="minorEastAsia" w:hAnsi="Cambria Math"/>
+                </w:rPr>
+                <m:t>70</m:t>
+              </m:r>
+            </m:den>
+          </m:f>
+          <m:r>
+            <w:rPr>
+              <w:rFonts w:ascii="Cambria Math" w:eastAsiaTheme="minorEastAsia" w:hAnsi="Cambria Math"/>
+            </w:rPr>
+            <w:br/>
+          </m:r>
+        </m:oMath>
+        <m:oMath>
+          <m:r>
+            <w:rPr>
+              <w:rFonts w:ascii="Cambria Math" w:eastAsiaTheme="minorEastAsia" w:hAnsi="Cambria Math"/>
+            </w:rPr>
+            <m:t xml:space="preserve">0.11429= </m:t>
+          </m:r>
+          <m:sSup>
+            <m:sSupPr>
+              <m:ctrlPr>
+                <w:rPr>
+                  <w:rFonts w:ascii="Cambria Math" w:eastAsiaTheme="minorEastAsia" w:hAnsi="Cambria Math"/>
+                  <w:i/>
+                </w:rPr>
+              </m:ctrlPr>
+            </m:sSupPr>
+            <m:e>
+              <m:r>
+                <w:rPr>
+                  <w:rFonts w:ascii="Cambria Math" w:eastAsiaTheme="minorEastAsia" w:hAnsi="Cambria Math"/>
+                </w:rPr>
+                <m:t>0.85</m:t>
+              </m:r>
+            </m:e>
+            <m:sup>
+              <m:r>
+                <w:rPr>
+                  <w:rFonts w:ascii="Cambria Math" w:eastAsiaTheme="minorEastAsia" w:hAnsi="Cambria Math"/>
+                </w:rPr>
+                <m:t>M</m:t>
+              </m:r>
+            </m:sup>
+          </m:sSup>
+          <m:r>
+            <w:rPr>
+              <w:rFonts w:ascii="Cambria Math" w:eastAsiaTheme="minorEastAsia" w:hAnsi="Cambria Math"/>
+            </w:rPr>
+            <w:br/>
+          </m:r>
+        </m:oMath>
+        <m:oMath>
+          <m:sSub>
+            <m:sSubPr>
+              <m:ctrlPr>
+                <w:rPr>
+                  <w:rFonts w:ascii="Cambria Math" w:eastAsiaTheme="minorEastAsia" w:hAnsi="Cambria Math"/>
+                  <w:i/>
+                </w:rPr>
+              </m:ctrlPr>
+            </m:sSubPr>
+            <m:e>
+              <m:r>
+                <w:rPr>
+                  <w:rFonts w:ascii="Cambria Math" w:eastAsiaTheme="minorEastAsia" w:hAnsi="Cambria Math"/>
+                </w:rPr>
+                <m:t>log</m:t>
+              </m:r>
+            </m:e>
+            <m:sub>
+              <m:r>
+                <w:rPr>
+                  <w:rFonts w:ascii="Cambria Math" w:eastAsiaTheme="minorEastAsia" w:hAnsi="Cambria Math"/>
+                </w:rPr>
+                <m:t>0.85</m:t>
+              </m:r>
+            </m:sub>
+          </m:sSub>
+          <m:r>
+            <w:rPr>
+              <w:rFonts w:ascii="Cambria Math" w:eastAsiaTheme="minorEastAsia" w:hAnsi="Cambria Math"/>
+            </w:rPr>
+            <m:t>0.11429=M</m:t>
+          </m:r>
+          <m:r>
+            <w:rPr>
+              <w:rFonts w:ascii="Cambria Math" w:eastAsiaTheme="minorEastAsia" w:hAnsi="Cambria Math"/>
+            </w:rPr>
+            <w:br/>
+          </m:r>
+        </m:oMath>
+        <m:oMath>
+          <m:r>
+            <w:rPr>
+              <w:rFonts w:ascii="Cambria Math" w:eastAsiaTheme="minorEastAsia" w:hAnsi="Cambria Math"/>
+            </w:rPr>
+            <m:t>M=</m:t>
+          </m:r>
+          <m:f>
+            <m:fPr>
+              <m:ctrlPr>
+                <w:rPr>
+                  <w:rFonts w:ascii="Cambria Math" w:eastAsiaTheme="minorEastAsia" w:hAnsi="Cambria Math"/>
+                  <w:i/>
+                </w:rPr>
+              </m:ctrlPr>
+            </m:fPr>
+            <m:num>
+              <m:r>
+                <w:rPr>
+                  <w:rFonts w:ascii="Cambria Math" w:eastAsiaTheme="minorEastAsia" w:hAnsi="Cambria Math"/>
+                </w:rPr>
+                <m:t>ln0.11429</m:t>
+              </m:r>
+            </m:num>
+            <m:den>
+              <m:r>
+                <w:rPr>
+                  <w:rFonts w:ascii="Cambria Math" w:eastAsiaTheme="minorEastAsia" w:hAnsi="Cambria Math"/>
+                </w:rPr>
+                <m:t>ln0.85</m:t>
+              </m:r>
+            </m:den>
+          </m:f>
+          <m:r>
+            <w:rPr>
+              <w:rFonts w:ascii="Cambria Math" w:eastAsiaTheme="minorEastAsia" w:hAnsi="Cambria Math"/>
+            </w:rPr>
+            <m:t>=13.3 minutes</m:t>
+          </m:r>
+          <m:r>
+            <w:rPr>
+              <w:rFonts w:eastAsiaTheme="minorEastAsia"/>
+            </w:rPr>
+            <w:br/>
+          </m:r>
+        </m:oMath>
+      </m:oMathPara>
+      <w:r>
+        <w:rPr>
+          <w:rFonts w:eastAsiaTheme="minorEastAsia"/>
+          <w:b/>
+          <w:bCs/>
+        </w:rPr>
+        <w:t>(4) 13 minutes</w:t>
+      </w:r>
+    </w:p>
+    <w:p>
+      <w:pPr>
+        <w:pStyle w:val="ListParagraph"/>
+        <w:numPr>
+          <w:ilvl w:val="0"/>
+          <w:numId w:val="62"/>
+        </w:numPr>
+        <w:rPr>
+          <w:rFonts w:eastAsiaTheme="minorEastAsia"/>
+          <w:b/>
+          <w:bCs/>
+        </w:rPr>
+      </w:pPr>
+      <w:r>
+        <w:rPr>
+          <w:rFonts w:eastAsiaTheme="minorEastAsia"/>
+        </w:rPr>
+        <w:t xml:space="preserve">The amount of money Aria has in the bank after </w:t>
+      </w:r>
+      <m:oMath>
+        <m:r>
+          <w:rPr>
+            <w:rFonts w:ascii="Cambria Math" w:eastAsiaTheme="minorEastAsia" w:hAnsi="Cambria Math"/>
+          </w:rPr>
+          <m:t>T</m:t>
+        </m:r>
+      </m:oMath>
+      <w:r>
+        <w:rPr>
+          <w:rFonts w:eastAsiaTheme="minorEastAsia"/>
+        </w:rPr>
+        <w:t xml:space="preserve"> years is determined by the equation </w:t>
+      </w:r>
+      <m:oMath>
+        <m:r>
+          <w:rPr>
+            <w:rFonts w:ascii="Cambria Math" w:eastAsiaTheme="minorEastAsia" w:hAnsi="Cambria Math"/>
+          </w:rPr>
+          <m:t>A=1000∙</m:t>
+        </m:r>
+        <m:sSup>
+          <m:sSupPr>
+            <m:ctrlPr>
+              <w:rPr>
+                <w:rFonts w:ascii="Cambria Math" w:eastAsiaTheme="minorEastAsia" w:hAnsi="Cambria Math"/>
+                <w:i/>
+              </w:rPr>
+            </m:ctrlPr>
+          </m:sSupPr>
+          <m:e>
+            <m:r>
+              <w:rPr>
+                <w:rFonts w:ascii="Cambria Math" w:eastAsiaTheme="minorEastAsia" w:hAnsi="Cambria Math"/>
+              </w:rPr>
+              <m:t>1.0512</m:t>
+            </m:r>
+          </m:e>
+          <m:sup>
+            <m:r>
+              <w:rPr>
+                <w:rFonts w:ascii="Cambria Math" w:eastAsiaTheme="minorEastAsia" w:hAnsi="Cambria Math"/>
+              </w:rPr>
+              <m:t>T</m:t>
+            </m:r>
+          </m:sup>
+        </m:sSup>
+      </m:oMath>
+      <w:r>
+        <w:rPr>
+          <w:rFonts w:eastAsiaTheme="minorEastAsia"/>
+        </w:rPr>
+        <w:t>. After how many years will Aria have $2,000 in the bank?</w:t>
+      </w:r>
+      <w:r>
+        <w:rPr>
+          <w:rFonts w:eastAsiaTheme="minorEastAsia"/>
+        </w:rPr>
+        <w:br/>
+      </w:r>
+      <m:oMathPara>
+        <m:oMath>
+          <m:r>
+            <w:rPr>
+              <w:rFonts w:ascii="Cambria Math" w:eastAsiaTheme="minorEastAsia" w:hAnsi="Cambria Math"/>
+            </w:rPr>
+            <m:t>2000=</m:t>
+          </m:r>
+          <m:r>
+            <w:rPr>
+              <w:rFonts w:ascii="Cambria Math" w:eastAsiaTheme="minorEastAsia" w:hAnsi="Cambria Math"/>
+            </w:rPr>
+            <m:t>1000∙</m:t>
+          </m:r>
+          <m:sSup>
+            <m:sSupPr>
+              <m:ctrlPr>
+                <w:rPr>
+                  <w:rFonts w:ascii="Cambria Math" w:eastAsiaTheme="minorEastAsia" w:hAnsi="Cambria Math"/>
+                  <w:i/>
+                </w:rPr>
+              </m:ctrlPr>
+            </m:sSupPr>
+            <m:e>
+              <m:r>
+                <w:rPr>
+                  <w:rFonts w:ascii="Cambria Math" w:eastAsiaTheme="minorEastAsia" w:hAnsi="Cambria Math"/>
+                </w:rPr>
+                <m:t>1.0512</m:t>
+              </m:r>
+            </m:e>
+            <m:sup>
+              <m:r>
+                <w:rPr>
+                  <w:rFonts w:ascii="Cambria Math" w:eastAsiaTheme="minorEastAsia" w:hAnsi="Cambria Math"/>
+                </w:rPr>
+                <m:t>T</m:t>
+              </m:r>
+            </m:sup>
+          </m:sSup>
+          <m:r>
+            <w:rPr>
+              <w:rFonts w:ascii="Cambria Math" w:eastAsiaTheme="minorEastAsia" w:hAnsi="Cambria Math"/>
+            </w:rPr>
+            <w:br/>
+          </m:r>
+        </m:oMath>
+        <m:oMath>
+          <m:f>
+            <m:fPr>
+              <m:ctrlPr>
+                <w:rPr>
+                  <w:rFonts w:ascii="Cambria Math" w:eastAsiaTheme="minorEastAsia" w:hAnsi="Cambria Math"/>
+                  <w:i/>
+                </w:rPr>
+              </m:ctrlPr>
+            </m:fPr>
+            <m:num>
+              <m:r>
+                <w:rPr>
+                  <w:rFonts w:ascii="Cambria Math" w:eastAsiaTheme="minorEastAsia" w:hAnsi="Cambria Math"/>
+                </w:rPr>
+                <m:t>2000</m:t>
+              </m:r>
+            </m:num>
+            <m:den>
+              <m:r>
+                <w:rPr>
+                  <w:rFonts w:ascii="Cambria Math" w:eastAsiaTheme="minorEastAsia" w:hAnsi="Cambria Math"/>
+                </w:rPr>
+                <m:t>1000</m:t>
+              </m:r>
+            </m:den>
+          </m:f>
+          <m:r>
+            <w:rPr>
+              <w:rFonts w:ascii="Cambria Math" w:eastAsiaTheme="minorEastAsia" w:hAnsi="Cambria Math"/>
+            </w:rPr>
+            <m:t>=</m:t>
+          </m:r>
+          <m:f>
+            <m:fPr>
+              <m:ctrlPr>
+                <w:rPr>
+                  <w:rFonts w:ascii="Cambria Math" w:eastAsiaTheme="minorEastAsia" w:hAnsi="Cambria Math"/>
+                  <w:i/>
+                </w:rPr>
+              </m:ctrlPr>
+            </m:fPr>
+            <m:num>
+              <m:r>
+                <w:rPr>
+                  <w:rFonts w:ascii="Cambria Math" w:eastAsiaTheme="minorEastAsia" w:hAnsi="Cambria Math"/>
+                </w:rPr>
+                <m:t>1000∙</m:t>
+              </m:r>
+              <m:sSup>
+                <m:sSupPr>
+                  <m:ctrlPr>
+                    <w:rPr>
+                      <w:rFonts w:ascii="Cambria Math" w:eastAsiaTheme="minorEastAsia" w:hAnsi="Cambria Math"/>
+                      <w:i/>
+                    </w:rPr>
+                  </m:ctrlPr>
+                </m:sSupPr>
+                <m:e>
+                  <m:r>
+                    <w:rPr>
+                      <w:rFonts w:ascii="Cambria Math" w:eastAsiaTheme="minorEastAsia" w:hAnsi="Cambria Math"/>
+                    </w:rPr>
+                    <m:t>1.0512</m:t>
+                  </m:r>
+                </m:e>
+                <m:sup>
+                  <m:r>
+                    <w:rPr>
+                      <w:rFonts w:ascii="Cambria Math" w:eastAsiaTheme="minorEastAsia" w:hAnsi="Cambria Math"/>
+                    </w:rPr>
+                    <m:t>T</m:t>
+                  </m:r>
+                </m:sup>
+              </m:sSup>
+            </m:num>
+            <m:den>
+              <m:r>
+                <w:rPr>
+                  <w:rFonts w:ascii="Cambria Math" w:eastAsiaTheme="minorEastAsia" w:hAnsi="Cambria Math"/>
+                </w:rPr>
+                <m:t>1000</m:t>
+              </m:r>
+            </m:den>
+          </m:f>
+          <m:r>
+            <w:rPr>
+              <w:rFonts w:ascii="Cambria Math" w:eastAsiaTheme="minorEastAsia" w:hAnsi="Cambria Math"/>
+            </w:rPr>
+            <w:br/>
+          </m:r>
+        </m:oMath>
+        <m:oMath>
+          <m:r>
+            <w:rPr>
+              <w:rFonts w:ascii="Cambria Math" w:eastAsiaTheme="minorEastAsia" w:hAnsi="Cambria Math"/>
+            </w:rPr>
+            <m:t>2=</m:t>
+          </m:r>
+          <m:sSup>
+            <m:sSupPr>
+              <m:ctrlPr>
+                <w:rPr>
+                  <w:rFonts w:ascii="Cambria Math" w:eastAsiaTheme="minorEastAsia" w:hAnsi="Cambria Math"/>
+                  <w:i/>
+                </w:rPr>
+              </m:ctrlPr>
+            </m:sSupPr>
+            <m:e>
+              <m:r>
+                <w:rPr>
+                  <w:rFonts w:ascii="Cambria Math" w:eastAsiaTheme="minorEastAsia" w:hAnsi="Cambria Math"/>
+                </w:rPr>
+                <m:t>1.0512</m:t>
+              </m:r>
+            </m:e>
+            <m:sup>
+              <m:r>
+                <w:rPr>
+                  <w:rFonts w:ascii="Cambria Math" w:eastAsiaTheme="minorEastAsia" w:hAnsi="Cambria Math"/>
+                </w:rPr>
+                <m:t>T</m:t>
+              </m:r>
+            </m:sup>
+          </m:sSup>
+          <m:r>
+            <w:rPr>
+              <w:rFonts w:ascii="Cambria Math" w:eastAsiaTheme="minorEastAsia" w:hAnsi="Cambria Math"/>
+            </w:rPr>
+            <w:br/>
+          </m:r>
+        </m:oMath>
+        <m:oMath>
+          <m:sSub>
+            <m:sSubPr>
+              <m:ctrlPr>
+                <w:rPr>
+                  <w:rFonts w:ascii="Cambria Math" w:eastAsiaTheme="minorEastAsia" w:hAnsi="Cambria Math"/>
+                  <w:i/>
+                </w:rPr>
+              </m:ctrlPr>
+            </m:sSubPr>
+            <m:e>
+              <m:r>
+                <w:rPr>
+                  <w:rFonts w:ascii="Cambria Math" w:eastAsiaTheme="minorEastAsia" w:hAnsi="Cambria Math"/>
+                </w:rPr>
+                <m:t>log</m:t>
+              </m:r>
+            </m:e>
+            <m:sub>
+              <m:r>
+                <w:rPr>
+                  <w:rFonts w:ascii="Cambria Math" w:eastAsiaTheme="minorEastAsia" w:hAnsi="Cambria Math"/>
+                </w:rPr>
+                <m:t>1.0512</m:t>
+              </m:r>
+            </m:sub>
+          </m:sSub>
+          <m:r>
+            <w:rPr>
+              <w:rFonts w:ascii="Cambria Math" w:eastAsiaTheme="minorEastAsia" w:hAnsi="Cambria Math"/>
+            </w:rPr>
+            <m:t>2=T</m:t>
+          </m:r>
+          <m:r>
+            <w:rPr>
+              <w:rFonts w:ascii="Cambria Math" w:eastAsiaTheme="minorEastAsia" w:hAnsi="Cambria Math"/>
+            </w:rPr>
+            <w:br/>
+          </m:r>
+        </m:oMath>
+        <m:oMath>
+          <m:r>
+            <w:rPr>
+              <w:rFonts w:ascii="Cambria Math" w:eastAsiaTheme="minorEastAsia" w:hAnsi="Cambria Math"/>
+            </w:rPr>
+            <m:t>T=</m:t>
+          </m:r>
+          <m:f>
+            <m:fPr>
+              <m:ctrlPr>
+                <w:rPr>
+                  <w:rFonts w:ascii="Cambria Math" w:eastAsiaTheme="minorEastAsia" w:hAnsi="Cambria Math"/>
+                  <w:i/>
+                </w:rPr>
+              </m:ctrlPr>
+            </m:fPr>
+            <m:num>
+              <m:func>
+                <m:funcPr>
+                  <m:ctrlPr>
+                    <w:rPr>
+                      <w:rFonts w:ascii="Cambria Math" w:eastAsiaTheme="minorEastAsia" w:hAnsi="Cambria Math"/>
+                      <w:i/>
+                    </w:rPr>
+                  </m:ctrlPr>
+                </m:funcPr>
+                <m:fName>
+                  <m:r>
+                    <m:rPr>
+                      <m:sty m:val="p"/>
+                    </m:rPr>
+                    <w:rPr>
+                      <w:rFonts w:ascii="Cambria Math" w:eastAsiaTheme="minorEastAsia" w:hAnsi="Cambria Math"/>
+                    </w:rPr>
+                    <m:t>log</m:t>
+                  </m:r>
+                </m:fName>
+                <m:e>
+                  <m:r>
+                    <w:rPr>
+                      <w:rFonts w:ascii="Cambria Math" w:eastAsiaTheme="minorEastAsia" w:hAnsi="Cambria Math"/>
+                    </w:rPr>
+                    <m:t>2</m:t>
+                  </m:r>
+                </m:e>
+              </m:func>
+            </m:num>
+            <m:den>
+              <m:func>
+                <m:funcPr>
+                  <m:ctrlPr>
+                    <w:rPr>
+                      <w:rFonts w:ascii="Cambria Math" w:eastAsiaTheme="minorEastAsia" w:hAnsi="Cambria Math"/>
+                      <w:i/>
+                    </w:rPr>
+                  </m:ctrlPr>
+                </m:funcPr>
+                <m:fName>
+                  <m:r>
+                    <m:rPr>
+                      <m:sty m:val="p"/>
+                    </m:rPr>
+                    <w:rPr>
+                      <w:rFonts w:ascii="Cambria Math" w:eastAsiaTheme="minorEastAsia" w:hAnsi="Cambria Math"/>
+                    </w:rPr>
+                    <m:t>log</m:t>
+                  </m:r>
+                </m:fName>
+                <m:e>
+                  <m:r>
+                    <w:rPr>
+                      <w:rFonts w:ascii="Cambria Math" w:eastAsiaTheme="minorEastAsia" w:hAnsi="Cambria Math"/>
+                    </w:rPr>
+                    <m:t>1.0512</m:t>
+                  </m:r>
+                </m:e>
+              </m:func>
+            </m:den>
+          </m:f>
+          <m:r>
+            <w:rPr>
+              <w:rFonts w:ascii="Cambria Math" w:eastAsiaTheme="minorEastAsia" w:hAnsi="Cambria Math"/>
+            </w:rPr>
+            <m:t>=</m:t>
+          </m:r>
+          <m:f>
+            <m:fPr>
+              <m:ctrlPr>
+                <w:rPr>
+                  <w:rFonts w:ascii="Cambria Math" w:eastAsiaTheme="minorEastAsia" w:hAnsi="Cambria Math"/>
+                  <w:i/>
+                </w:rPr>
+              </m:ctrlPr>
+            </m:fPr>
+            <m:num>
+              <m:r>
+                <w:rPr>
+                  <w:rFonts w:ascii="Cambria Math" w:eastAsiaTheme="minorEastAsia" w:hAnsi="Cambria Math"/>
+                </w:rPr>
+                <m:t>0.30103</m:t>
+              </m:r>
+            </m:num>
+            <m:den>
+              <m:r>
+                <w:rPr>
+                  <w:rFonts w:ascii="Cambria Math" w:eastAsiaTheme="minorEastAsia" w:hAnsi="Cambria Math"/>
+                </w:rPr>
+                <m:t>0.21685</m:t>
+              </m:r>
+            </m:den>
+          </m:f>
+          <m:r>
+            <w:rPr>
+              <w:rFonts w:ascii="Cambria Math" w:eastAsiaTheme="minorEastAsia" w:hAnsi="Cambria Math"/>
+            </w:rPr>
+            <m:t>=13.9 years</m:t>
+          </m:r>
+          <m:r>
+            <w:rPr>
+              <w:rFonts w:eastAsiaTheme="minorEastAsia"/>
+            </w:rPr>
+            <w:br/>
+          </m:r>
+        </m:oMath>
+      </m:oMathPara>
+      <w:r>
+        <w:rPr>
+          <w:rFonts w:eastAsiaTheme="minorEastAsia"/>
+          <w:b/>
+          <w:bCs/>
+        </w:rPr>
+        <w:t>(2) 13.9</w:t>
+      </w:r>
+    </w:p>
+    <w:p>
+      <w:pPr>
+        <w:pStyle w:val="ListParagraph"/>
+        <w:numPr>
+          <w:ilvl w:val="0"/>
+          <w:numId w:val="62"/>
+        </w:numPr>
+        <w:rPr>
+          <w:rFonts w:eastAsiaTheme="minorEastAsia"/>
+          <w:b/>
+          <w:bCs/>
+        </w:rPr>
+      </w:pPr>
+      <w:r>
+        <w:rPr>
+          <w:rFonts w:eastAsiaTheme="minorEastAsia"/>
+        </w:rPr>
+        <w:t xml:space="preserve">The amount of money Zachary has in the bank after </w:t>
+      </w:r>
+      <m:oMath>
+        <m:r>
+          <w:rPr>
+            <w:rFonts w:ascii="Cambria Math" w:eastAsiaTheme="minorEastAsia" w:hAnsi="Cambria Math"/>
+          </w:rPr>
+          <m:t>T</m:t>
+        </m:r>
+      </m:oMath>
+      <w:r>
+        <w:rPr>
+          <w:rFonts w:eastAsiaTheme="minorEastAsia"/>
+        </w:rPr>
+        <w:t xml:space="preserve"> years is determined by the equation </w:t>
+      </w:r>
+      <m:oMath>
+        <m:r>
+          <w:rPr>
+            <w:rFonts w:ascii="Cambria Math" w:eastAsiaTheme="minorEastAsia" w:hAnsi="Cambria Math"/>
+          </w:rPr>
+          <m:t>A=1000</m:t>
+        </m:r>
+        <m:sSup>
+          <m:sSupPr>
+            <m:ctrlPr>
+              <w:rPr>
+                <w:rFonts w:ascii="Cambria Math" w:eastAsiaTheme="minorEastAsia" w:hAnsi="Cambria Math"/>
+                <w:i/>
+              </w:rPr>
+            </m:ctrlPr>
+          </m:sSupPr>
+          <m:e>
+            <m:r>
+              <w:rPr>
+                <w:rFonts w:ascii="Cambria Math" w:eastAsiaTheme="minorEastAsia" w:hAnsi="Cambria Math"/>
+              </w:rPr>
+              <m:t>e</m:t>
+            </m:r>
+          </m:e>
+          <m:sup>
+            <m:r>
+              <w:rPr>
+                <w:rFonts w:ascii="Cambria Math" w:eastAsiaTheme="minorEastAsia" w:hAnsi="Cambria Math"/>
+              </w:rPr>
+              <m:t>0.05T</m:t>
+            </m:r>
+          </m:sup>
+        </m:sSup>
+      </m:oMath>
+      <w:r>
+        <w:rPr>
+          <w:rFonts w:eastAsiaTheme="minorEastAsia"/>
+        </w:rPr>
+        <w:t>. After how many years will Zachary have $2,000 in the bank?</w:t>
+      </w:r>
+      <w:r>
+        <w:rPr>
+          <w:rFonts w:eastAsiaTheme="minorEastAsia"/>
+        </w:rPr>
+        <w:br/>
+      </w:r>
+      <m:oMathPara>
+        <m:oMath>
+          <m:f>
+            <m:fPr>
+              <m:ctrlPr>
+                <w:rPr>
+                  <w:rFonts w:ascii="Cambria Math" w:eastAsiaTheme="minorEastAsia" w:hAnsi="Cambria Math"/>
+                  <w:i/>
+                </w:rPr>
+              </m:ctrlPr>
+            </m:fPr>
+            <m:num>
+              <m:r>
+                <w:rPr>
+                  <w:rFonts w:ascii="Cambria Math" w:eastAsiaTheme="minorEastAsia" w:hAnsi="Cambria Math"/>
+                </w:rPr>
+                <m:t>2000</m:t>
+              </m:r>
+            </m:num>
+            <m:den>
+              <m:r>
+                <w:rPr>
+                  <w:rFonts w:ascii="Cambria Math" w:eastAsiaTheme="minorEastAsia" w:hAnsi="Cambria Math"/>
+                </w:rPr>
+                <m:t>1000</m:t>
+              </m:r>
+            </m:den>
+          </m:f>
+          <m:r>
+            <w:rPr>
+              <w:rFonts w:ascii="Cambria Math" w:eastAsiaTheme="minorEastAsia" w:hAnsi="Cambria Math"/>
+            </w:rPr>
+            <m:t>=</m:t>
+          </m:r>
+          <m:f>
+            <m:fPr>
+              <m:ctrlPr>
+                <w:rPr>
+                  <w:rFonts w:ascii="Cambria Math" w:eastAsiaTheme="minorEastAsia" w:hAnsi="Cambria Math"/>
+                  <w:i/>
+                </w:rPr>
+              </m:ctrlPr>
+            </m:fPr>
+            <m:num>
+              <m:r>
+                <w:rPr>
+                  <w:rFonts w:ascii="Cambria Math" w:eastAsiaTheme="minorEastAsia" w:hAnsi="Cambria Math"/>
+                </w:rPr>
+                <m:t>1000</m:t>
+              </m:r>
+              <m:sSup>
+                <m:sSupPr>
+                  <m:ctrlPr>
+                    <w:rPr>
+                      <w:rFonts w:ascii="Cambria Math" w:eastAsiaTheme="minorEastAsia" w:hAnsi="Cambria Math"/>
+                      <w:i/>
+                    </w:rPr>
+                  </m:ctrlPr>
+                </m:sSupPr>
+                <m:e>
+                  <m:r>
+                    <w:rPr>
+                      <w:rFonts w:ascii="Cambria Math" w:eastAsiaTheme="minorEastAsia" w:hAnsi="Cambria Math"/>
+                    </w:rPr>
+                    <m:t>e</m:t>
+                  </m:r>
+                </m:e>
+                <m:sup>
+                  <m:r>
+                    <w:rPr>
+                      <w:rFonts w:ascii="Cambria Math" w:eastAsiaTheme="minorEastAsia" w:hAnsi="Cambria Math"/>
+                    </w:rPr>
+                    <m:t>0.05T</m:t>
+                  </m:r>
+                </m:sup>
+              </m:sSup>
+            </m:num>
+            <m:den>
+              <m:r>
+                <w:rPr>
+                  <w:rFonts w:ascii="Cambria Math" w:eastAsiaTheme="minorEastAsia" w:hAnsi="Cambria Math"/>
+                </w:rPr>
+                <m:t>1000</m:t>
+              </m:r>
+            </m:den>
+          </m:f>
+          <m:r>
+            <w:rPr>
+              <w:rFonts w:ascii="Cambria Math" w:eastAsiaTheme="minorEastAsia" w:hAnsi="Cambria Math"/>
+            </w:rPr>
+            <w:br/>
+          </m:r>
+        </m:oMath>
+        <m:oMath>
+          <m:r>
+            <w:rPr>
+              <w:rFonts w:ascii="Cambria Math" w:eastAsiaTheme="minorEastAsia" w:hAnsi="Cambria Math"/>
+            </w:rPr>
+            <m:t>2=</m:t>
+          </m:r>
+          <m:sSup>
+            <m:sSupPr>
+              <m:ctrlPr>
+                <w:rPr>
+                  <w:rFonts w:ascii="Cambria Math" w:eastAsiaTheme="minorEastAsia" w:hAnsi="Cambria Math"/>
+                  <w:i/>
+                </w:rPr>
+              </m:ctrlPr>
+            </m:sSupPr>
+            <m:e>
+              <m:r>
+                <w:rPr>
+                  <w:rFonts w:ascii="Cambria Math" w:eastAsiaTheme="minorEastAsia" w:hAnsi="Cambria Math"/>
+                </w:rPr>
+                <m:t>e</m:t>
+              </m:r>
+            </m:e>
+            <m:sup>
+              <m:r>
+                <w:rPr>
+                  <w:rFonts w:ascii="Cambria Math" w:eastAsiaTheme="minorEastAsia" w:hAnsi="Cambria Math"/>
+                </w:rPr>
+                <m:t>0.05T</m:t>
+              </m:r>
+            </m:sup>
+          </m:sSup>
+          <m:r>
+            <w:rPr>
+              <w:rFonts w:ascii="Cambria Math" w:eastAsiaTheme="minorEastAsia" w:hAnsi="Cambria Math"/>
+            </w:rPr>
+            <w:br/>
+          </m:r>
+        </m:oMath>
+        <m:oMath>
+          <m:func>
+            <m:funcPr>
+              <m:ctrlPr>
+                <w:rPr>
+                  <w:rFonts w:ascii="Cambria Math" w:eastAsiaTheme="minorEastAsia" w:hAnsi="Cambria Math"/>
+                  <w:i/>
+                </w:rPr>
+              </m:ctrlPr>
+            </m:funcPr>
+            <m:fName>
+              <m:r>
+                <m:rPr>
+                  <m:sty m:val="p"/>
+                </m:rPr>
+                <w:rPr>
+                  <w:rFonts w:ascii="Cambria Math" w:eastAsiaTheme="minorEastAsia" w:hAnsi="Cambria Math"/>
+                </w:rPr>
+                <m:t>ln</m:t>
+              </m:r>
+            </m:fName>
+            <m:e>
+              <m:r>
+                <w:rPr>
+                  <w:rFonts w:ascii="Cambria Math" w:eastAsiaTheme="minorEastAsia" w:hAnsi="Cambria Math"/>
+                </w:rPr>
+                <m:t>2</m:t>
+              </m:r>
+            </m:e>
+          </m:func>
+          <m:r>
+            <w:rPr>
+              <w:rFonts w:ascii="Cambria Math" w:eastAsiaTheme="minorEastAsia" w:hAnsi="Cambria Math"/>
+            </w:rPr>
+            <m:t>=0.05T</m:t>
+          </m:r>
+          <m:r>
+            <w:rPr>
+              <w:rFonts w:ascii="Cambria Math" w:eastAsiaTheme="minorEastAsia" w:hAnsi="Cambria Math"/>
+            </w:rPr>
+            <w:br/>
+          </m:r>
+        </m:oMath>
+        <m:oMath>
+          <m:r>
+            <w:rPr>
+              <w:rFonts w:ascii="Cambria Math" w:eastAsiaTheme="minorEastAsia" w:hAnsi="Cambria Math"/>
+            </w:rPr>
+            <m:t>T=</m:t>
+          </m:r>
+          <m:f>
+            <m:fPr>
+              <m:ctrlPr>
+                <w:rPr>
+                  <w:rFonts w:ascii="Cambria Math" w:eastAsiaTheme="minorEastAsia" w:hAnsi="Cambria Math"/>
+                  <w:i/>
+                </w:rPr>
+              </m:ctrlPr>
+            </m:fPr>
+            <m:num>
+              <m:func>
+                <m:funcPr>
+                  <m:ctrlPr>
+                    <w:rPr>
+                      <w:rFonts w:ascii="Cambria Math" w:eastAsiaTheme="minorEastAsia" w:hAnsi="Cambria Math"/>
+                      <w:i/>
+                    </w:rPr>
+                  </m:ctrlPr>
+                </m:funcPr>
+                <m:fName>
+                  <m:r>
+                    <m:rPr>
+                      <m:sty m:val="p"/>
+                    </m:rPr>
+                    <w:rPr>
+                      <w:rFonts w:ascii="Cambria Math" w:eastAsiaTheme="minorEastAsia" w:hAnsi="Cambria Math"/>
+                    </w:rPr>
+                    <m:t>ln</m:t>
+                  </m:r>
+                </m:fName>
+                <m:e>
+                  <m:r>
+                    <w:rPr>
+                      <w:rFonts w:ascii="Cambria Math" w:eastAsiaTheme="minorEastAsia" w:hAnsi="Cambria Math"/>
+                    </w:rPr>
+                    <m:t>2</m:t>
+                  </m:r>
+                </m:e>
+              </m:func>
+            </m:num>
+            <m:den>
+              <m:r>
+                <w:rPr>
+                  <w:rFonts w:ascii="Cambria Math" w:eastAsiaTheme="minorEastAsia" w:hAnsi="Cambria Math"/>
+                </w:rPr>
+                <m:t>0.05</m:t>
+              </m:r>
+            </m:den>
+          </m:f>
+          <m:r>
+            <w:rPr>
+              <w:rFonts w:ascii="Cambria Math" w:eastAsiaTheme="minorEastAsia" w:hAnsi="Cambria Math"/>
+            </w:rPr>
+            <m:t>=</m:t>
+          </m:r>
+          <m:f>
+            <m:fPr>
+              <m:ctrlPr>
+                <w:rPr>
+                  <w:rFonts w:ascii="Cambria Math" w:eastAsiaTheme="minorEastAsia" w:hAnsi="Cambria Math"/>
+                  <w:i/>
+                </w:rPr>
+              </m:ctrlPr>
+            </m:fPr>
+            <m:num>
+              <m:r>
+                <w:rPr>
+                  <w:rFonts w:ascii="Cambria Math" w:eastAsiaTheme="minorEastAsia" w:hAnsi="Cambria Math"/>
+                </w:rPr>
+                <m:t>0.6931</m:t>
+              </m:r>
+            </m:num>
+            <m:den>
+              <m:r>
+                <w:rPr>
+                  <w:rFonts w:ascii="Cambria Math" w:eastAsiaTheme="minorEastAsia" w:hAnsi="Cambria Math"/>
+                </w:rPr>
+                <m:t>0.05</m:t>
+              </m:r>
+            </m:den>
+          </m:f>
+          <m:r>
+            <w:rPr>
+              <w:rFonts w:ascii="Cambria Math" w:eastAsiaTheme="minorEastAsia" w:hAnsi="Cambria Math"/>
+            </w:rPr>
+            <m:t>=13.9 years</m:t>
+          </m:r>
+          <m:r>
+            <w:rPr>
+              <w:rFonts w:eastAsiaTheme="minorEastAsia"/>
+            </w:rPr>
+            <w:br/>
+          </m:r>
+        </m:oMath>
+      </m:oMathPara>
+      <w:r>
+        <w:rPr>
+          <w:rFonts w:eastAsiaTheme="minorEastAsia"/>
+          <w:b/>
+          <w:bCs/>
+        </w:rPr>
+        <w:t>(3) 13.9</w:t>
+      </w:r>
+    </w:p>
+    <w:p>
+      <w:pPr>
+        <w:pStyle w:val="ListParagraph"/>
+        <w:numPr>
+          <w:ilvl w:val="0"/>
+          <w:numId w:val="62"/>
+        </w:numPr>
+        <w:rPr>
+          <w:rFonts w:eastAsiaTheme="minorEastAsia"/>
+          <w:b/>
+          <w:bCs/>
+        </w:rPr>
+      </w:pPr>
+      <w:r>
+        <w:rPr>
+          <w:rFonts w:eastAsiaTheme="minorEastAsia"/>
+        </w:rPr>
+        <w:br w:type="column"/>
+      </w:r>
+      <w:r>
+        <w:rPr>
+          <w:rFonts w:eastAsiaTheme="minorEastAsia"/>
+        </w:rPr>
+        <w:lastRenderedPageBreak/>
+        <w:t>Which equation relates the population (</w:t>
+      </w:r>
+      <m:oMath>
+        <m:r>
+          <w:rPr>
+            <w:rFonts w:ascii="Cambria Math" w:eastAsiaTheme="minorEastAsia" w:hAnsi="Cambria Math"/>
+          </w:rPr>
+          <m:t>P</m:t>
+        </m:r>
+      </m:oMath>
+      <w:r>
+        <w:rPr>
+          <w:rFonts w:eastAsiaTheme="minorEastAsia"/>
+        </w:rPr>
+        <w:t>) in millions to the time that has passed (</w:t>
+      </w:r>
+      <m:oMath>
+        <m:r>
+          <w:rPr>
+            <w:rFonts w:ascii="Cambria Math" w:eastAsiaTheme="minorEastAsia" w:hAnsi="Cambria Math"/>
+          </w:rPr>
+          <m:t>T</m:t>
+        </m:r>
+      </m:oMath>
+      <w:r>
+        <w:rPr>
+          <w:rFonts w:eastAsiaTheme="minorEastAsia"/>
+        </w:rPr>
+        <w:t>) if the growth rate is 4% per year and the starting population is 10 million?</w:t>
+      </w:r>
+      <w:r>
+        <w:rPr>
+          <w:rFonts w:eastAsiaTheme="minorEastAsia"/>
+        </w:rPr>
+        <w:br/>
+      </w:r>
+      <w:r>
+        <w:rPr>
+          <w:rFonts w:eastAsiaTheme="minorEastAsia"/>
+          <w:b/>
+          <w:bCs/>
+        </w:rPr>
+        <w:t xml:space="preserve">(2) </w:t>
+      </w:r>
+      <m:oMath>
+        <m:r>
+          <m:rPr>
+            <m:sty m:val="bi"/>
+          </m:rPr>
+          <w:rPr>
+            <w:rFonts w:ascii="Cambria Math" w:eastAsiaTheme="minorEastAsia" w:hAnsi="Cambria Math"/>
+          </w:rPr>
+          <m:t>P=10</m:t>
+        </m:r>
+        <m:sSup>
+          <m:sSupPr>
+            <m:ctrlPr>
+              <w:rPr>
+                <w:rFonts w:ascii="Cambria Math" w:eastAsiaTheme="minorEastAsia" w:hAnsi="Cambria Math"/>
+                <w:b/>
+                <w:bCs/>
+                <w:i/>
+              </w:rPr>
+            </m:ctrlPr>
+          </m:sSupPr>
+          <m:e>
+            <m:r>
+              <m:rPr>
+                <m:sty m:val="bi"/>
+              </m:rPr>
+              <w:rPr>
+                <w:rFonts w:ascii="Cambria Math" w:eastAsiaTheme="minorEastAsia" w:hAnsi="Cambria Math"/>
+              </w:rPr>
+              <m:t>(1.04)</m:t>
+            </m:r>
+          </m:e>
+          <m:sup>
+            <m:r>
+              <m:rPr>
+                <m:sty m:val="bi"/>
+              </m:rPr>
+              <w:rPr>
+                <w:rFonts w:ascii="Cambria Math" w:eastAsiaTheme="minorEastAsia" w:hAnsi="Cambria Math"/>
+              </w:rPr>
+              <m:t>T</m:t>
+            </m:r>
+          </m:sup>
+        </m:sSup>
+      </m:oMath>
+    </w:p>
+    <w:p>
+      <w:pPr>
+        <w:pStyle w:val="ListParagraph"/>
+        <w:numPr>
+          <w:ilvl w:val="0"/>
+          <w:numId w:val="62"/>
+        </w:numPr>
+        <w:rPr>
+          <w:rFonts w:eastAsiaTheme="minorEastAsia"/>
+          <w:b/>
+          <w:bCs/>
+        </w:rPr>
+      </w:pPr>
+      <w:r>
+        <w:rPr>
+          <w:rFonts w:eastAsiaTheme="minorEastAsia"/>
+        </w:rPr>
+        <w:t>Which equation relates the amount of money (</w:t>
+      </w:r>
+      <m:oMath>
+        <m:r>
+          <w:rPr>
+            <w:rFonts w:ascii="Cambria Math" w:eastAsiaTheme="minorEastAsia" w:hAnsi="Cambria Math"/>
+          </w:rPr>
+          <m:t>A</m:t>
+        </m:r>
+      </m:oMath>
+      <w:r>
+        <w:rPr>
+          <w:rFonts w:eastAsiaTheme="minorEastAsia"/>
+        </w:rPr>
+        <w:t>) to the amount original deposited (</w:t>
+      </w:r>
+      <m:oMath>
+        <m:r>
+          <w:rPr>
+            <w:rFonts w:ascii="Cambria Math" w:eastAsiaTheme="minorEastAsia" w:hAnsi="Cambria Math"/>
+          </w:rPr>
+          <m:t>P</m:t>
+        </m:r>
+      </m:oMath>
+      <w:r>
+        <w:rPr>
+          <w:rFonts w:eastAsiaTheme="minorEastAsia"/>
+        </w:rPr>
+        <w:t xml:space="preserve">) in a bank that offers 2% interest compounded continuously for </w:t>
+      </w:r>
+      <m:oMath>
+        <m:r>
+          <w:rPr>
+            <w:rFonts w:ascii="Cambria Math" w:eastAsiaTheme="minorEastAsia" w:hAnsi="Cambria Math"/>
+          </w:rPr>
+          <m:t>T</m:t>
+        </m:r>
+      </m:oMath>
+      <w:r>
+        <w:rPr>
+          <w:rFonts w:eastAsiaTheme="minorEastAsia"/>
+        </w:rPr>
+        <w:t xml:space="preserve"> years?</w:t>
+      </w:r>
+      <w:r>
+        <w:rPr>
+          <w:rFonts w:eastAsiaTheme="minorEastAsia"/>
+        </w:rPr>
+        <w:br/>
+      </w:r>
+      <m:oMathPara>
+        <m:oMath>
+          <m:r>
+            <w:rPr>
+              <w:rFonts w:ascii="Cambria Math" w:eastAsiaTheme="minorEastAsia" w:hAnsi="Cambria Math"/>
+              <w:highlight w:val="yellow"/>
+            </w:rPr>
+            <m:t>A=P</m:t>
+          </m:r>
+          <m:sSup>
+            <m:sSupPr>
+              <m:ctrlPr>
+                <w:rPr>
+                  <w:rFonts w:ascii="Cambria Math" w:eastAsiaTheme="minorEastAsia" w:hAnsi="Cambria Math"/>
+                  <w:i/>
+                  <w:highlight w:val="yellow"/>
+                </w:rPr>
+              </m:ctrlPr>
+            </m:sSupPr>
+            <m:e>
+              <m:r>
+                <w:rPr>
+                  <w:rFonts w:ascii="Cambria Math" w:eastAsiaTheme="minorEastAsia" w:hAnsi="Cambria Math"/>
+                  <w:highlight w:val="yellow"/>
+                </w:rPr>
+                <m:t>e</m:t>
+              </m:r>
+            </m:e>
+            <m:sup>
+              <m:r>
+                <w:rPr>
+                  <w:rFonts w:ascii="Cambria Math" w:eastAsiaTheme="minorEastAsia" w:hAnsi="Cambria Math"/>
+                  <w:highlight w:val="yellow"/>
+                </w:rPr>
+                <m:t>rt</m:t>
+              </m:r>
+            </m:sup>
+          </m:sSup>
+          <m:r>
+            <w:rPr>
+              <w:rFonts w:eastAsiaTheme="minorEastAsia"/>
+            </w:rPr>
+            <w:br/>
+          </m:r>
+        </m:oMath>
+      </m:oMathPara>
+      <w:r>
+        <w:rPr>
+          <w:rFonts w:eastAsiaTheme="minorEastAsia"/>
+          <w:b/>
+          <w:bCs/>
+        </w:rPr>
+        <w:t xml:space="preserve">(4) </w:t>
+      </w:r>
+      <m:oMath>
+        <m:r>
+          <m:rPr>
+            <m:sty m:val="bi"/>
+          </m:rPr>
+          <w:rPr>
+            <w:rFonts w:ascii="Cambria Math" w:eastAsiaTheme="minorEastAsia" w:hAnsi="Cambria Math"/>
+          </w:rPr>
+          <m:t>A=P</m:t>
+        </m:r>
+        <m:sSup>
+          <m:sSupPr>
+            <m:ctrlPr>
+              <w:rPr>
+                <w:rFonts w:ascii="Cambria Math" w:eastAsiaTheme="minorEastAsia" w:hAnsi="Cambria Math"/>
+                <w:b/>
+                <w:bCs/>
+                <w:i/>
+              </w:rPr>
+            </m:ctrlPr>
+          </m:sSupPr>
+          <m:e>
+            <m:r>
+              <m:rPr>
+                <m:sty m:val="bi"/>
+              </m:rPr>
+              <w:rPr>
+                <w:rFonts w:ascii="Cambria Math" w:eastAsiaTheme="minorEastAsia" w:hAnsi="Cambria Math"/>
+              </w:rPr>
+              <m:t>e</m:t>
+            </m:r>
+          </m:e>
+          <m:sup>
+            <m:r>
+              <m:rPr>
+                <m:sty m:val="bi"/>
+              </m:rPr>
+              <w:rPr>
+                <w:rFonts w:ascii="Cambria Math" w:eastAsiaTheme="minorEastAsia" w:hAnsi="Cambria Math"/>
+              </w:rPr>
+              <m:t>0.02</m:t>
+            </m:r>
+            <m:r>
+              <m:rPr>
+                <m:sty m:val="bi"/>
+              </m:rPr>
+              <w:rPr>
+                <w:rFonts w:ascii="Cambria Math" w:eastAsiaTheme="minorEastAsia" w:hAnsi="Cambria Math"/>
+              </w:rPr>
+              <m:t>T</m:t>
+            </m:r>
+          </m:sup>
+        </m:sSup>
+      </m:oMath>
+    </w:p>
+    <w:p>
+      <w:pPr>
+        <w:pStyle w:val="ListParagraph"/>
+        <w:numPr>
+          <w:ilvl w:val="0"/>
+          <w:numId w:val="62"/>
+        </w:numPr>
+        <w:rPr>
+          <w:rFonts w:eastAsiaTheme="minorEastAsia"/>
+          <w:b/>
+          <w:bCs/>
+        </w:rPr>
+      </w:pPr>
+      <w:r>
+        <w:rPr>
+          <w:rFonts w:eastAsiaTheme="minorEastAsia"/>
+        </w:rPr>
+        <w:t xml:space="preserve">Which equation is equivalent to the equation </w:t>
+      </w:r>
+      <w:r>
+        <w:rPr>
+          <w:rFonts w:eastAsiaTheme="minorEastAsia"/>
+        </w:rPr>
+        <w:br/>
+      </w:r>
+      <m:oMath>
+        <m:r>
+          <w:rPr>
+            <w:rFonts w:ascii="Cambria Math" w:eastAsiaTheme="minorEastAsia" w:hAnsi="Cambria Math"/>
+          </w:rPr>
+          <m:t>y=50</m:t>
+        </m:r>
+        <m:sSup>
+          <m:sSupPr>
+            <m:ctrlPr>
+              <w:rPr>
+                <w:rFonts w:ascii="Cambria Math" w:eastAsiaTheme="minorEastAsia" w:hAnsi="Cambria Math"/>
+                <w:i/>
+              </w:rPr>
+            </m:ctrlPr>
+          </m:sSupPr>
+          <m:e>
+            <m:r>
+              <w:rPr>
+                <w:rFonts w:ascii="Cambria Math" w:eastAsiaTheme="minorEastAsia" w:hAnsi="Cambria Math"/>
+              </w:rPr>
+              <m:t>(1.07)</m:t>
+            </m:r>
+          </m:e>
+          <m:sup>
+            <m:r>
+              <w:rPr>
+                <w:rFonts w:ascii="Cambria Math" w:eastAsiaTheme="minorEastAsia" w:hAnsi="Cambria Math"/>
+              </w:rPr>
+              <m:t>12x</m:t>
+            </m:r>
+          </m:sup>
+        </m:sSup>
+      </m:oMath>
+      <w:r>
+        <w:rPr>
+          <w:rFonts w:eastAsiaTheme="minorEastAsia"/>
+        </w:rPr>
+        <w:t>?</w:t>
+      </w:r>
+      <w:r>
+        <w:rPr>
+          <w:rFonts w:eastAsiaTheme="minorEastAsia"/>
+        </w:rPr>
+        <w:br/>
+      </w:r>
+      <m:oMathPara>
+        <m:oMath>
+          <m:r>
+            <w:rPr>
+              <w:rFonts w:ascii="Cambria Math" w:eastAsiaTheme="minorEastAsia" w:hAnsi="Cambria Math"/>
+            </w:rPr>
+            <m:t>y=50</m:t>
+          </m:r>
+          <m:sSup>
+            <m:sSupPr>
+              <m:ctrlPr>
+                <w:rPr>
+                  <w:rFonts w:ascii="Cambria Math" w:eastAsiaTheme="minorEastAsia" w:hAnsi="Cambria Math"/>
+                  <w:i/>
+                </w:rPr>
+              </m:ctrlPr>
+            </m:sSupPr>
+            <m:e>
+              <m:d>
+                <m:dPr>
+                  <m:ctrlPr>
+                    <w:rPr>
+                      <w:rFonts w:ascii="Cambria Math" w:eastAsiaTheme="minorEastAsia" w:hAnsi="Cambria Math"/>
+                      <w:i/>
+                    </w:rPr>
+                  </m:ctrlPr>
+                </m:dPr>
+                <m:e>
+                  <m:sSup>
+                    <m:sSupPr>
+                      <m:ctrlPr>
+                        <w:rPr>
+                          <w:rFonts w:ascii="Cambria Math" w:eastAsiaTheme="minorEastAsia" w:hAnsi="Cambria Math"/>
+                          <w:i/>
+                        </w:rPr>
+                      </m:ctrlPr>
+                    </m:sSupPr>
+                    <m:e>
+                      <m:r>
+                        <w:rPr>
+                          <w:rFonts w:ascii="Cambria Math" w:eastAsiaTheme="minorEastAsia" w:hAnsi="Cambria Math"/>
+                        </w:rPr>
+                        <m:t>1.07</m:t>
+                      </m:r>
+                    </m:e>
+                    <m:sup>
+                      <m:r>
+                        <w:rPr>
+                          <w:rFonts w:ascii="Cambria Math" w:eastAsiaTheme="minorEastAsia" w:hAnsi="Cambria Math"/>
+                        </w:rPr>
+                        <m:t>6</m:t>
+                      </m:r>
+                    </m:sup>
+                  </m:sSup>
+                </m:e>
+              </m:d>
+            </m:e>
+            <m:sup>
+              <m:r>
+                <w:rPr>
+                  <w:rFonts w:ascii="Cambria Math" w:eastAsiaTheme="minorEastAsia" w:hAnsi="Cambria Math"/>
+                </w:rPr>
+                <m:t>2x</m:t>
+              </m:r>
+            </m:sup>
+          </m:sSup>
+          <m:r>
+            <w:rPr>
+              <w:rFonts w:ascii="Cambria Math" w:eastAsiaTheme="minorEastAsia" w:hAnsi="Cambria Math"/>
+            </w:rPr>
+            <m:t>=50</m:t>
+          </m:r>
+          <m:d>
+            <m:dPr>
+              <m:ctrlPr>
+                <w:rPr>
+                  <w:rFonts w:ascii="Cambria Math" w:eastAsiaTheme="minorEastAsia" w:hAnsi="Cambria Math"/>
+                  <w:i/>
+                </w:rPr>
+              </m:ctrlPr>
+            </m:dPr>
+            <m:e>
+              <m:sSup>
+                <m:sSupPr>
+                  <m:ctrlPr>
+                    <w:rPr>
+                      <w:rFonts w:ascii="Cambria Math" w:eastAsiaTheme="minorEastAsia" w:hAnsi="Cambria Math"/>
+                      <w:i/>
+                    </w:rPr>
+                  </m:ctrlPr>
+                </m:sSupPr>
+                <m:e>
+                  <m:r>
+                    <w:rPr>
+                      <w:rFonts w:ascii="Cambria Math" w:eastAsiaTheme="minorEastAsia" w:hAnsi="Cambria Math"/>
+                    </w:rPr>
+                    <m:t>1.5</m:t>
+                  </m:r>
+                </m:e>
+                <m:sup>
+                  <m:r>
+                    <w:rPr>
+                      <w:rFonts w:ascii="Cambria Math" w:eastAsiaTheme="minorEastAsia" w:hAnsi="Cambria Math"/>
+                    </w:rPr>
+                    <m:t>2x</m:t>
+                  </m:r>
+                </m:sup>
+              </m:sSup>
+            </m:e>
+          </m:d>
+          <m:r>
+            <w:rPr>
+              <w:rFonts w:eastAsiaTheme="minorEastAsia"/>
+            </w:rPr>
+            <w:br/>
+          </m:r>
+        </m:oMath>
+      </m:oMathPara>
+      <w:r>
+        <w:rPr>
+          <w:rFonts w:eastAsiaTheme="minorEastAsia"/>
+          <w:b/>
+          <w:bCs/>
+        </w:rPr>
+        <w:t xml:space="preserve">(2) </w:t>
+      </w:r>
+      <m:oMath>
+        <m:r>
+          <m:rPr>
+            <m:sty m:val="bi"/>
+          </m:rPr>
+          <w:rPr>
+            <w:rFonts w:ascii="Cambria Math" w:eastAsiaTheme="minorEastAsia" w:hAnsi="Cambria Math"/>
+          </w:rPr>
+          <m:t>y=50</m:t>
+        </m:r>
+        <m:d>
+          <m:dPr>
+            <m:ctrlPr>
+              <w:rPr>
+                <w:rFonts w:ascii="Cambria Math" w:eastAsiaTheme="minorEastAsia" w:hAnsi="Cambria Math"/>
+                <w:b/>
+                <w:bCs/>
+                <w:i/>
+              </w:rPr>
+            </m:ctrlPr>
+          </m:dPr>
+          <m:e>
+            <m:sSup>
+              <m:sSupPr>
+                <m:ctrlPr>
+                  <w:rPr>
+                    <w:rFonts w:ascii="Cambria Math" w:eastAsiaTheme="minorEastAsia" w:hAnsi="Cambria Math"/>
+                    <w:b/>
+                    <w:bCs/>
+                    <w:i/>
+                  </w:rPr>
+                </m:ctrlPr>
+              </m:sSupPr>
+              <m:e>
+                <m:r>
+                  <m:rPr>
+                    <m:sty m:val="bi"/>
+                  </m:rPr>
+                  <w:rPr>
+                    <w:rFonts w:ascii="Cambria Math" w:eastAsiaTheme="minorEastAsia" w:hAnsi="Cambria Math"/>
+                  </w:rPr>
+                  <m:t>1.5</m:t>
+                </m:r>
+              </m:e>
+              <m:sup>
+                <m:r>
+                  <m:rPr>
+                    <m:sty m:val="bi"/>
+                  </m:rPr>
+                  <w:rPr>
+                    <w:rFonts w:ascii="Cambria Math" w:eastAsiaTheme="minorEastAsia" w:hAnsi="Cambria Math"/>
+                  </w:rPr>
+                  <m:t>2</m:t>
+                </m:r>
+                <m:r>
+                  <m:rPr>
+                    <m:sty m:val="bi"/>
+                  </m:rPr>
+                  <w:rPr>
+                    <w:rFonts w:ascii="Cambria Math" w:eastAsiaTheme="minorEastAsia" w:hAnsi="Cambria Math"/>
+                  </w:rPr>
+                  <m:t>x</m:t>
+                </m:r>
+              </m:sup>
+            </m:sSup>
+          </m:e>
+        </m:d>
+      </m:oMath>
+    </w:p>
+    <w:p>
+      <w:pPr>
+        <w:pStyle w:val="ListParagraph"/>
+        <w:numPr>
+          <w:ilvl w:val="0"/>
+          <w:numId w:val="62"/>
+        </w:numPr>
+        <w:rPr>
+          <w:rFonts w:eastAsiaTheme="minorEastAsia"/>
+        </w:rPr>
+      </w:pPr>
+      <w:r>
+        <w:rPr>
+          <w:rFonts w:eastAsiaTheme="minorEastAsia"/>
+        </w:rPr>
+        <w:t xml:space="preserve">What is the growth rate for the exponential equation </w:t>
+      </w:r>
+      <m:oMath>
+        <m:r>
+          <w:rPr>
+            <w:rFonts w:ascii="Cambria Math" w:eastAsiaTheme="minorEastAsia" w:hAnsi="Cambria Math"/>
+          </w:rPr>
+          <m:t>y=300</m:t>
+        </m:r>
+        <m:sSup>
+          <m:sSupPr>
+            <m:ctrlPr>
+              <w:rPr>
+                <w:rFonts w:ascii="Cambria Math" w:eastAsiaTheme="minorEastAsia" w:hAnsi="Cambria Math"/>
+                <w:i/>
+              </w:rPr>
+            </m:ctrlPr>
+          </m:sSupPr>
+          <m:e>
+            <m:d>
+              <m:dPr>
+                <m:ctrlPr>
+                  <w:rPr>
+                    <w:rFonts w:ascii="Cambria Math" w:eastAsiaTheme="minorEastAsia" w:hAnsi="Cambria Math"/>
+                    <w:i/>
+                  </w:rPr>
+                </m:ctrlPr>
+              </m:dPr>
+              <m:e>
+                <m:r>
+                  <w:rPr>
+                    <w:rFonts w:ascii="Cambria Math" w:eastAsiaTheme="minorEastAsia" w:hAnsi="Cambria Math"/>
+                  </w:rPr>
+                  <m:t>1.7</m:t>
+                </m:r>
+              </m:e>
+            </m:d>
+          </m:e>
+          <m:sup>
+            <m:r>
+              <w:rPr>
+                <w:rFonts w:ascii="Cambria Math" w:eastAsiaTheme="minorEastAsia" w:hAnsi="Cambria Math"/>
+              </w:rPr>
+              <m:t>x</m:t>
+            </m:r>
+          </m:sup>
+        </m:sSup>
+      </m:oMath>
+      <w:r>
+        <w:rPr>
+          <w:rFonts w:eastAsiaTheme="minorEastAsia"/>
+        </w:rPr>
+        <w:t>?</w:t>
+      </w:r>
+      <w:r>
+        <w:rPr>
+          <w:rFonts w:eastAsiaTheme="minorEastAsia"/>
+        </w:rPr>
+        <w:br/>
+      </w:r>
+      <w:r>
+        <w:rPr>
+          <w:rFonts w:eastAsiaTheme="minorEastAsia"/>
+          <w:b/>
+          <w:bCs/>
+        </w:rPr>
+        <w:t>(1) 70%</w:t>
+      </w:r>
+      <w:r>
+        <w:rPr>
+          <w:rFonts w:eastAsiaTheme="minorEastAsia"/>
+          <w:b/>
+          <w:bCs/>
+        </w:rPr>
+        <w:br/>
+      </w:r>
+      <w:r>
+        <w:rPr>
+          <w:rFonts w:eastAsiaTheme="minorEastAsia"/>
+        </w:rPr>
+        <w:br/>
+      </w:r>
     </w:p>
     <w:sectPr>
       <w:type w:val="continuous"/>
@@ -32595,6 +35694,184 @@
     </w:lvl>
   </w:abstractNum>
   <w:abstractNum w:abstractNumId="18" w15:restartNumberingAfterBreak="0">
+    <w:nsid w:val="26CA3F23"/>
+    <w:multiLevelType w:val="hybridMultilevel"/>
+    <w:tmpl w:val="654ED1D6"/>
+    <w:lvl w:ilvl="0" w:tplc="04090015">
+      <w:start w:val="1"/>
+      <w:numFmt w:val="upperLetter"/>
+      <w:lvlText w:val="%1."/>
+      <w:lvlJc w:val="left"/>
+      <w:pPr>
+        <w:ind w:left="360" w:hanging="360"/>
+      </w:pPr>
+      <w:rPr>
+        <w:rFonts w:hint="default"/>
+      </w:rPr>
+    </w:lvl>
+    <w:lvl w:ilvl="1" w:tplc="04090019" w:tentative="1">
+      <w:start w:val="1"/>
+      <w:numFmt w:val="lowerLetter"/>
+      <w:lvlText w:val="%2."/>
+      <w:lvlJc w:val="left"/>
+      <w:pPr>
+        <w:ind w:left="1080" w:hanging="360"/>
+      </w:pPr>
+    </w:lvl>
+    <w:lvl w:ilvl="2" w:tplc="0409001B" w:tentative="1">
+      <w:start w:val="1"/>
+      <w:numFmt w:val="lowerRoman"/>
+      <w:lvlText w:val="%3."/>
+      <w:lvlJc w:val="right"/>
+      <w:pPr>
+        <w:ind w:left="1800" w:hanging="180"/>
+      </w:pPr>
+    </w:lvl>
+    <w:lvl w:ilvl="3" w:tplc="0409000F" w:tentative="1">
+      <w:start w:val="1"/>
+      <w:numFmt w:val="decimal"/>
+      <w:lvlText w:val="%4."/>
+      <w:lvlJc w:val="left"/>
+      <w:pPr>
+        <w:ind w:left="2520" w:hanging="360"/>
+      </w:pPr>
+    </w:lvl>
+    <w:lvl w:ilvl="4" w:tplc="04090019" w:tentative="1">
+      <w:start w:val="1"/>
+      <w:numFmt w:val="lowerLetter"/>
+      <w:lvlText w:val="%5."/>
+      <w:lvlJc w:val="left"/>
+      <w:pPr>
+        <w:ind w:left="3240" w:hanging="360"/>
+      </w:pPr>
+    </w:lvl>
+    <w:lvl w:ilvl="5" w:tplc="0409001B" w:tentative="1">
+      <w:start w:val="1"/>
+      <w:numFmt w:val="lowerRoman"/>
+      <w:lvlText w:val="%6."/>
+      <w:lvlJc w:val="right"/>
+      <w:pPr>
+        <w:ind w:left="3960" w:hanging="180"/>
+      </w:pPr>
+    </w:lvl>
+    <w:lvl w:ilvl="6" w:tplc="0409000F" w:tentative="1">
+      <w:start w:val="1"/>
+      <w:numFmt w:val="decimal"/>
+      <w:lvlText w:val="%7."/>
+      <w:lvlJc w:val="left"/>
+      <w:pPr>
+        <w:ind w:left="4680" w:hanging="360"/>
+      </w:pPr>
+    </w:lvl>
+    <w:lvl w:ilvl="7" w:tplc="04090019" w:tentative="1">
+      <w:start w:val="1"/>
+      <w:numFmt w:val="lowerLetter"/>
+      <w:lvlText w:val="%8."/>
+      <w:lvlJc w:val="left"/>
+      <w:pPr>
+        <w:ind w:left="5400" w:hanging="360"/>
+      </w:pPr>
+    </w:lvl>
+    <w:lvl w:ilvl="8" w:tplc="0409001B" w:tentative="1">
+      <w:start w:val="1"/>
+      <w:numFmt w:val="lowerRoman"/>
+      <w:lvlText w:val="%9."/>
+      <w:lvlJc w:val="right"/>
+      <w:pPr>
+        <w:ind w:left="6120" w:hanging="180"/>
+      </w:pPr>
+    </w:lvl>
+  </w:abstractNum>
+  <w:abstractNum w:abstractNumId="19" w15:restartNumberingAfterBreak="0">
+    <w:nsid w:val="2AFC3AF5"/>
+    <w:multiLevelType w:val="hybridMultilevel"/>
+    <w:tmpl w:val="ECC4DA82"/>
+    <w:lvl w:ilvl="0" w:tplc="0409000F">
+      <w:start w:val="1"/>
+      <w:numFmt w:val="decimal"/>
+      <w:lvlText w:val="%1."/>
+      <w:lvlJc w:val="left"/>
+      <w:pPr>
+        <w:ind w:left="720" w:hanging="360"/>
+      </w:pPr>
+      <w:rPr>
+        <w:rFonts w:hint="default"/>
+      </w:rPr>
+    </w:lvl>
+    <w:lvl w:ilvl="1" w:tplc="04090019" w:tentative="1">
+      <w:start w:val="1"/>
+      <w:numFmt w:val="lowerLetter"/>
+      <w:lvlText w:val="%2."/>
+      <w:lvlJc w:val="left"/>
+      <w:pPr>
+        <w:ind w:left="1440" w:hanging="360"/>
+      </w:pPr>
+    </w:lvl>
+    <w:lvl w:ilvl="2" w:tplc="0409001B" w:tentative="1">
+      <w:start w:val="1"/>
+      <w:numFmt w:val="lowerRoman"/>
+      <w:lvlText w:val="%3."/>
+      <w:lvlJc w:val="right"/>
+      <w:pPr>
+        <w:ind w:left="2160" w:hanging="180"/>
+      </w:pPr>
+    </w:lvl>
+    <w:lvl w:ilvl="3" w:tplc="0409000F" w:tentative="1">
+      <w:start w:val="1"/>
+      <w:numFmt w:val="decimal"/>
+      <w:lvlText w:val="%4."/>
+      <w:lvlJc w:val="left"/>
+      <w:pPr>
+        <w:ind w:left="2880" w:hanging="360"/>
+      </w:pPr>
+    </w:lvl>
+    <w:lvl w:ilvl="4" w:tplc="04090019" w:tentative="1">
+      <w:start w:val="1"/>
+      <w:numFmt w:val="lowerLetter"/>
+      <w:lvlText w:val="%5."/>
+      <w:lvlJc w:val="left"/>
+      <w:pPr>
+        <w:ind w:left="3600" w:hanging="360"/>
+      </w:pPr>
+    </w:lvl>
+    <w:lvl w:ilvl="5" w:tplc="0409001B" w:tentative="1">
+      <w:start w:val="1"/>
+      <w:numFmt w:val="lowerRoman"/>
+      <w:lvlText w:val="%6."/>
+      <w:lvlJc w:val="right"/>
+      <w:pPr>
+        <w:ind w:left="4320" w:hanging="180"/>
+      </w:pPr>
+    </w:lvl>
+    <w:lvl w:ilvl="6" w:tplc="0409000F" w:tentative="1">
+      <w:start w:val="1"/>
+      <w:numFmt w:val="decimal"/>
+      <w:lvlText w:val="%7."/>
+      <w:lvlJc w:val="left"/>
+      <w:pPr>
+        <w:ind w:left="5040" w:hanging="360"/>
+      </w:pPr>
+    </w:lvl>
+    <w:lvl w:ilvl="7" w:tplc="04090019" w:tentative="1">
+      <w:start w:val="1"/>
+      <w:numFmt w:val="lowerLetter"/>
+      <w:lvlText w:val="%8."/>
+      <w:lvlJc w:val="left"/>
+      <w:pPr>
+        <w:ind w:left="5760" w:hanging="360"/>
+      </w:pPr>
+    </w:lvl>
+    <w:lvl w:ilvl="8" w:tplc="0409001B" w:tentative="1">
+      <w:start w:val="1"/>
+      <w:numFmt w:val="lowerRoman"/>
+      <w:lvlText w:val="%9."/>
+      <w:lvlJc w:val="right"/>
+      <w:pPr>
+        <w:ind w:left="6480" w:hanging="180"/>
+      </w:pPr>
+    </w:lvl>
+  </w:abstractNum>
+  <w:abstractNum w:abstractNumId="20" w15:restartNumberingAfterBreak="0">
     <w:nsid w:val="2CFE39D7"/>
     <w:multiLevelType w:val="hybridMultilevel"/>
     <w:tmpl w:val="7E0AB338"/>
@@ -32683,7 +35960,7 @@
       </w:pPr>
     </w:lvl>
   </w:abstractNum>
-  <w:abstractNum w:abstractNumId="19" w15:restartNumberingAfterBreak="0">
+  <w:abstractNum w:abstractNumId="21" w15:restartNumberingAfterBreak="0">
     <w:nsid w:val="2ED609FF"/>
     <w:multiLevelType w:val="hybridMultilevel"/>
     <w:tmpl w:val="E42C057A"/>
@@ -32772,7 +36049,7 @@
       </w:pPr>
     </w:lvl>
   </w:abstractNum>
-  <w:abstractNum w:abstractNumId="20" w15:restartNumberingAfterBreak="0">
+  <w:abstractNum w:abstractNumId="22" w15:restartNumberingAfterBreak="0">
     <w:nsid w:val="2F7E2D3B"/>
     <w:multiLevelType w:val="hybridMultilevel"/>
     <w:tmpl w:val="D952E114"/>
@@ -32861,7 +36138,7 @@
       </w:pPr>
     </w:lvl>
   </w:abstractNum>
-  <w:abstractNum w:abstractNumId="21" w15:restartNumberingAfterBreak="0">
+  <w:abstractNum w:abstractNumId="23" w15:restartNumberingAfterBreak="0">
     <w:nsid w:val="319A113D"/>
     <w:multiLevelType w:val="hybridMultilevel"/>
     <w:tmpl w:val="1D26A62C"/>
@@ -32950,7 +36227,7 @@
       </w:pPr>
     </w:lvl>
   </w:abstractNum>
-  <w:abstractNum w:abstractNumId="22" w15:restartNumberingAfterBreak="0">
+  <w:abstractNum w:abstractNumId="24" w15:restartNumberingAfterBreak="0">
     <w:nsid w:val="32B2060C"/>
     <w:multiLevelType w:val="hybridMultilevel"/>
     <w:tmpl w:val="5ADAF418"/>
@@ -33039,7 +36316,7 @@
       </w:pPr>
     </w:lvl>
   </w:abstractNum>
-  <w:abstractNum w:abstractNumId="23" w15:restartNumberingAfterBreak="0">
+  <w:abstractNum w:abstractNumId="25" w15:restartNumberingAfterBreak="0">
     <w:nsid w:val="34195DC4"/>
     <w:multiLevelType w:val="hybridMultilevel"/>
     <w:tmpl w:val="4B52E4C8"/>
@@ -33130,7 +36407,7 @@
       </w:pPr>
     </w:lvl>
   </w:abstractNum>
-  <w:abstractNum w:abstractNumId="24" w15:restartNumberingAfterBreak="0">
+  <w:abstractNum w:abstractNumId="26" w15:restartNumberingAfterBreak="0">
     <w:nsid w:val="35E84C6F"/>
     <w:multiLevelType w:val="hybridMultilevel"/>
     <w:tmpl w:val="C9B8122C"/>
@@ -33219,7 +36496,7 @@
       </w:pPr>
     </w:lvl>
   </w:abstractNum>
-  <w:abstractNum w:abstractNumId="25" w15:restartNumberingAfterBreak="0">
+  <w:abstractNum w:abstractNumId="27" w15:restartNumberingAfterBreak="0">
     <w:nsid w:val="374B7442"/>
     <w:multiLevelType w:val="hybridMultilevel"/>
     <w:tmpl w:val="196A6C66"/>
@@ -33308,7 +36585,7 @@
       </w:pPr>
     </w:lvl>
   </w:abstractNum>
-  <w:abstractNum w:abstractNumId="26" w15:restartNumberingAfterBreak="0">
+  <w:abstractNum w:abstractNumId="28" w15:restartNumberingAfterBreak="0">
     <w:nsid w:val="37AA283F"/>
     <w:multiLevelType w:val="hybridMultilevel"/>
     <w:tmpl w:val="9E5006EE"/>
@@ -33397,7 +36674,7 @@
       </w:pPr>
     </w:lvl>
   </w:abstractNum>
-  <w:abstractNum w:abstractNumId="27" w15:restartNumberingAfterBreak="0">
+  <w:abstractNum w:abstractNumId="29" w15:restartNumberingAfterBreak="0">
     <w:nsid w:val="3E5B7795"/>
     <w:multiLevelType w:val="hybridMultilevel"/>
     <w:tmpl w:val="2D740A28"/>
@@ -33486,7 +36763,7 @@
       </w:pPr>
     </w:lvl>
   </w:abstractNum>
-  <w:abstractNum w:abstractNumId="28" w15:restartNumberingAfterBreak="0">
+  <w:abstractNum w:abstractNumId="30" w15:restartNumberingAfterBreak="0">
     <w:nsid w:val="3E6C01DF"/>
     <w:multiLevelType w:val="multilevel"/>
     <w:tmpl w:val="1B46A5CE"/>
@@ -33599,7 +36876,7 @@
       </w:rPr>
     </w:lvl>
   </w:abstractNum>
-  <w:abstractNum w:abstractNumId="29" w15:restartNumberingAfterBreak="0">
+  <w:abstractNum w:abstractNumId="31" w15:restartNumberingAfterBreak="0">
     <w:nsid w:val="461140EB"/>
     <w:multiLevelType w:val="hybridMultilevel"/>
     <w:tmpl w:val="81EE11BA"/>
@@ -33688,7 +36965,7 @@
       </w:pPr>
     </w:lvl>
   </w:abstractNum>
-  <w:abstractNum w:abstractNumId="30" w15:restartNumberingAfterBreak="0">
+  <w:abstractNum w:abstractNumId="32" w15:restartNumberingAfterBreak="0">
     <w:nsid w:val="486D3880"/>
     <w:multiLevelType w:val="hybridMultilevel"/>
     <w:tmpl w:val="EED4CCFA"/>
@@ -33777,7 +37054,7 @@
       </w:pPr>
     </w:lvl>
   </w:abstractNum>
-  <w:abstractNum w:abstractNumId="31" w15:restartNumberingAfterBreak="0">
+  <w:abstractNum w:abstractNumId="33" w15:restartNumberingAfterBreak="0">
     <w:nsid w:val="48DD0C30"/>
     <w:multiLevelType w:val="hybridMultilevel"/>
     <w:tmpl w:val="53FAFE02"/>
@@ -33868,7 +37145,7 @@
       </w:pPr>
     </w:lvl>
   </w:abstractNum>
-  <w:abstractNum w:abstractNumId="32" w15:restartNumberingAfterBreak="0">
+  <w:abstractNum w:abstractNumId="34" w15:restartNumberingAfterBreak="0">
     <w:nsid w:val="4BC3468D"/>
     <w:multiLevelType w:val="multilevel"/>
     <w:tmpl w:val="C174284E"/>
@@ -33981,7 +37258,7 @@
       </w:rPr>
     </w:lvl>
   </w:abstractNum>
-  <w:abstractNum w:abstractNumId="33" w15:restartNumberingAfterBreak="0">
+  <w:abstractNum w:abstractNumId="35" w15:restartNumberingAfterBreak="0">
     <w:nsid w:val="4C552915"/>
     <w:multiLevelType w:val="hybridMultilevel"/>
     <w:tmpl w:val="3AC61D5C"/>
@@ -34070,7 +37347,7 @@
       </w:pPr>
     </w:lvl>
   </w:abstractNum>
-  <w:abstractNum w:abstractNumId="34" w15:restartNumberingAfterBreak="0">
+  <w:abstractNum w:abstractNumId="36" w15:restartNumberingAfterBreak="0">
     <w:nsid w:val="51E2111C"/>
     <w:multiLevelType w:val="hybridMultilevel"/>
     <w:tmpl w:val="3CCCEA2E"/>
@@ -34159,7 +37436,7 @@
       </w:pPr>
     </w:lvl>
   </w:abstractNum>
-  <w:abstractNum w:abstractNumId="35" w15:restartNumberingAfterBreak="0">
+  <w:abstractNum w:abstractNumId="37" w15:restartNumberingAfterBreak="0">
     <w:nsid w:val="535934BA"/>
     <w:multiLevelType w:val="hybridMultilevel"/>
     <w:tmpl w:val="494C742E"/>
@@ -34248,7 +37525,7 @@
       </w:pPr>
     </w:lvl>
   </w:abstractNum>
-  <w:abstractNum w:abstractNumId="36" w15:restartNumberingAfterBreak="0">
+  <w:abstractNum w:abstractNumId="38" w15:restartNumberingAfterBreak="0">
     <w:nsid w:val="55B25583"/>
     <w:multiLevelType w:val="hybridMultilevel"/>
     <w:tmpl w:val="423A0EA8"/>
@@ -34337,7 +37614,7 @@
       </w:pPr>
     </w:lvl>
   </w:abstractNum>
-  <w:abstractNum w:abstractNumId="37" w15:restartNumberingAfterBreak="0">
+  <w:abstractNum w:abstractNumId="39" w15:restartNumberingAfterBreak="0">
     <w:nsid w:val="565B3B5F"/>
     <w:multiLevelType w:val="hybridMultilevel"/>
     <w:tmpl w:val="C25CF020"/>
@@ -34423,7 +37700,7 @@
       </w:pPr>
     </w:lvl>
   </w:abstractNum>
-  <w:abstractNum w:abstractNumId="38" w15:restartNumberingAfterBreak="0">
+  <w:abstractNum w:abstractNumId="40" w15:restartNumberingAfterBreak="0">
     <w:nsid w:val="56D57DAA"/>
     <w:multiLevelType w:val="hybridMultilevel"/>
     <w:tmpl w:val="0130CB68"/>
@@ -34512,7 +37789,7 @@
       </w:pPr>
     </w:lvl>
   </w:abstractNum>
-  <w:abstractNum w:abstractNumId="39" w15:restartNumberingAfterBreak="0">
+  <w:abstractNum w:abstractNumId="41" w15:restartNumberingAfterBreak="0">
     <w:nsid w:val="582B237B"/>
     <w:multiLevelType w:val="hybridMultilevel"/>
     <w:tmpl w:val="F7B2F010"/>
@@ -34601,7 +37878,7 @@
       </w:pPr>
     </w:lvl>
   </w:abstractNum>
-  <w:abstractNum w:abstractNumId="40" w15:restartNumberingAfterBreak="0">
+  <w:abstractNum w:abstractNumId="42" w15:restartNumberingAfterBreak="0">
     <w:nsid w:val="5E3144DC"/>
     <w:multiLevelType w:val="multilevel"/>
     <w:tmpl w:val="02B2E396"/>
@@ -34714,7 +37991,7 @@
       </w:rPr>
     </w:lvl>
   </w:abstractNum>
-  <w:abstractNum w:abstractNumId="41" w15:restartNumberingAfterBreak="0">
+  <w:abstractNum w:abstractNumId="43" w15:restartNumberingAfterBreak="0">
     <w:nsid w:val="61611601"/>
     <w:multiLevelType w:val="hybridMultilevel"/>
     <w:tmpl w:val="A72A7508"/>
@@ -34803,7 +38080,7 @@
       </w:pPr>
     </w:lvl>
   </w:abstractNum>
-  <w:abstractNum w:abstractNumId="42" w15:restartNumberingAfterBreak="0">
+  <w:abstractNum w:abstractNumId="44" w15:restartNumberingAfterBreak="0">
     <w:nsid w:val="635A2D2A"/>
     <w:multiLevelType w:val="hybridMultilevel"/>
     <w:tmpl w:val="AF6408FC"/>
@@ -34892,7 +38169,7 @@
       </w:pPr>
     </w:lvl>
   </w:abstractNum>
-  <w:abstractNum w:abstractNumId="43" w15:restartNumberingAfterBreak="0">
+  <w:abstractNum w:abstractNumId="45" w15:restartNumberingAfterBreak="0">
     <w:nsid w:val="64D34789"/>
     <w:multiLevelType w:val="hybridMultilevel"/>
     <w:tmpl w:val="16DC6484"/>
@@ -34981,7 +38258,7 @@
       </w:pPr>
     </w:lvl>
   </w:abstractNum>
-  <w:abstractNum w:abstractNumId="44" w15:restartNumberingAfterBreak="0">
+  <w:abstractNum w:abstractNumId="46" w15:restartNumberingAfterBreak="0">
     <w:nsid w:val="666D3BC5"/>
     <w:multiLevelType w:val="hybridMultilevel"/>
     <w:tmpl w:val="168A132A"/>
@@ -35070,7 +38347,7 @@
       </w:pPr>
     </w:lvl>
   </w:abstractNum>
-  <w:abstractNum w:abstractNumId="45" w15:restartNumberingAfterBreak="0">
+  <w:abstractNum w:abstractNumId="47" w15:restartNumberingAfterBreak="0">
     <w:nsid w:val="69E42A98"/>
     <w:multiLevelType w:val="hybridMultilevel"/>
     <w:tmpl w:val="9AAAFC70"/>
@@ -35156,7 +38433,7 @@
       </w:pPr>
     </w:lvl>
   </w:abstractNum>
-  <w:abstractNum w:abstractNumId="46" w15:restartNumberingAfterBreak="0">
+  <w:abstractNum w:abstractNumId="48" w15:restartNumberingAfterBreak="0">
     <w:nsid w:val="71B323F2"/>
     <w:multiLevelType w:val="hybridMultilevel"/>
     <w:tmpl w:val="F692F056"/>
@@ -35245,7 +38522,7 @@
       </w:pPr>
     </w:lvl>
   </w:abstractNum>
-  <w:abstractNum w:abstractNumId="47" w15:restartNumberingAfterBreak="0">
+  <w:abstractNum w:abstractNumId="49" w15:restartNumberingAfterBreak="0">
     <w:nsid w:val="7393300B"/>
     <w:multiLevelType w:val="hybridMultilevel"/>
     <w:tmpl w:val="A9C436DE"/>
@@ -35331,7 +38608,7 @@
       </w:pPr>
     </w:lvl>
   </w:abstractNum>
-  <w:abstractNum w:abstractNumId="48" w15:restartNumberingAfterBreak="0">
+  <w:abstractNum w:abstractNumId="50" w15:restartNumberingAfterBreak="0">
     <w:nsid w:val="73E60EFE"/>
     <w:multiLevelType w:val="hybridMultilevel"/>
     <w:tmpl w:val="E9F4B4BE"/>
@@ -35420,7 +38697,7 @@
       </w:pPr>
     </w:lvl>
   </w:abstractNum>
-  <w:abstractNum w:abstractNumId="49" w15:restartNumberingAfterBreak="0">
+  <w:abstractNum w:abstractNumId="51" w15:restartNumberingAfterBreak="0">
     <w:nsid w:val="7A060B79"/>
     <w:multiLevelType w:val="hybridMultilevel"/>
     <w:tmpl w:val="2B6E8C7C"/>
@@ -35509,7 +38786,7 @@
       </w:pPr>
     </w:lvl>
   </w:abstractNum>
-  <w:abstractNum w:abstractNumId="50" w15:restartNumberingAfterBreak="0">
+  <w:abstractNum w:abstractNumId="52" w15:restartNumberingAfterBreak="0">
     <w:nsid w:val="7B3156D7"/>
     <w:multiLevelType w:val="hybridMultilevel"/>
     <w:tmpl w:val="D79060AE"/>
@@ -35600,7 +38877,7 @@
       </w:pPr>
     </w:lvl>
   </w:abstractNum>
-  <w:abstractNum w:abstractNumId="51" w15:restartNumberingAfterBreak="0">
+  <w:abstractNum w:abstractNumId="53" w15:restartNumberingAfterBreak="0">
     <w:nsid w:val="7BEE389C"/>
     <w:multiLevelType w:val="hybridMultilevel"/>
     <w:tmpl w:val="D49E3010"/>
@@ -35686,7 +38963,7 @@
       </w:pPr>
     </w:lvl>
   </w:abstractNum>
-  <w:abstractNum w:abstractNumId="52" w15:restartNumberingAfterBreak="0">
+  <w:abstractNum w:abstractNumId="54" w15:restartNumberingAfterBreak="0">
     <w:nsid w:val="7C093E54"/>
     <w:multiLevelType w:val="hybridMultilevel"/>
     <w:tmpl w:val="07E2E3AC"/>
@@ -35775,7 +39052,7 @@
       </w:pPr>
     </w:lvl>
   </w:abstractNum>
-  <w:abstractNum w:abstractNumId="53" w15:restartNumberingAfterBreak="0">
+  <w:abstractNum w:abstractNumId="55" w15:restartNumberingAfterBreak="0">
     <w:nsid w:val="7D2543A3"/>
     <w:multiLevelType w:val="hybridMultilevel"/>
     <w:tmpl w:val="49385B7E"/>
@@ -35864,7 +39141,7 @@
       </w:pPr>
     </w:lvl>
   </w:abstractNum>
-  <w:abstractNum w:abstractNumId="54" w15:restartNumberingAfterBreak="0">
+  <w:abstractNum w:abstractNumId="56" w15:restartNumberingAfterBreak="0">
     <w:nsid w:val="7D2F4AD1"/>
     <w:multiLevelType w:val="hybridMultilevel"/>
     <w:tmpl w:val="23CEFC16"/>
@@ -35953,7 +39230,7 @@
       </w:pPr>
     </w:lvl>
   </w:abstractNum>
-  <w:abstractNum w:abstractNumId="55" w15:restartNumberingAfterBreak="0">
+  <w:abstractNum w:abstractNumId="57" w15:restartNumberingAfterBreak="0">
     <w:nsid w:val="7DBE32CF"/>
     <w:multiLevelType w:val="hybridMultilevel"/>
     <w:tmpl w:val="C92AF380"/>
@@ -36042,7 +39319,7 @@
       </w:pPr>
     </w:lvl>
   </w:abstractNum>
-  <w:abstractNum w:abstractNumId="56" w15:restartNumberingAfterBreak="0">
+  <w:abstractNum w:abstractNumId="58" w15:restartNumberingAfterBreak="0">
     <w:nsid w:val="7F540412"/>
     <w:multiLevelType w:val="hybridMultilevel"/>
     <w:tmpl w:val="E5C674FA"/>
@@ -36131,7 +39408,7 @@
       </w:pPr>
     </w:lvl>
   </w:abstractNum>
-  <w:abstractNum w:abstractNumId="57" w15:restartNumberingAfterBreak="0">
+  <w:abstractNum w:abstractNumId="59" w15:restartNumberingAfterBreak="0">
     <w:nsid w:val="7F650AC6"/>
     <w:multiLevelType w:val="hybridMultilevel"/>
     <w:tmpl w:val="A54E48EE"/>
@@ -36220,7 +39497,7 @@
       </w:pPr>
     </w:lvl>
   </w:abstractNum>
-  <w:abstractNum w:abstractNumId="58" w15:restartNumberingAfterBreak="0">
+  <w:abstractNum w:abstractNumId="60" w15:restartNumberingAfterBreak="0">
     <w:nsid w:val="7F9E247D"/>
     <w:multiLevelType w:val="hybridMultilevel"/>
     <w:tmpl w:val="7CD2FB98"/>
@@ -36309,7 +39586,7 @@
       </w:pPr>
     </w:lvl>
   </w:abstractNum>
-  <w:abstractNum w:abstractNumId="59" w15:restartNumberingAfterBreak="0">
+  <w:abstractNum w:abstractNumId="61" w15:restartNumberingAfterBreak="0">
     <w:nsid w:val="7FE30ED6"/>
     <w:multiLevelType w:val="hybridMultilevel"/>
     <w:tmpl w:val="B81A6F3C"/>
@@ -36399,64 +39676,64 @@
     </w:lvl>
   </w:abstractNum>
   <w:num w:numId="1" w16cid:durableId="851644996">
+    <w:abstractNumId w:val="30"/>
+  </w:num>
+  <w:num w:numId="2" w16cid:durableId="1093429897">
     <w:abstractNumId w:val="28"/>
   </w:num>
-  <w:num w:numId="2" w16cid:durableId="1093429897">
-    <w:abstractNumId w:val="26"/>
-  </w:num>
   <w:num w:numId="3" w16cid:durableId="392241423">
-    <w:abstractNumId w:val="30"/>
+    <w:abstractNumId w:val="32"/>
   </w:num>
   <w:num w:numId="4" w16cid:durableId="2033145947">
-    <w:abstractNumId w:val="56"/>
+    <w:abstractNumId w:val="58"/>
   </w:num>
   <w:num w:numId="5" w16cid:durableId="202055902">
     <w:abstractNumId w:val="1"/>
   </w:num>
   <w:num w:numId="6" w16cid:durableId="1370255834">
-    <w:abstractNumId w:val="43"/>
+    <w:abstractNumId w:val="45"/>
   </w:num>
   <w:num w:numId="7" w16cid:durableId="1398819235">
-    <w:abstractNumId w:val="22"/>
+    <w:abstractNumId w:val="24"/>
   </w:num>
   <w:num w:numId="8" w16cid:durableId="1640839801">
-    <w:abstractNumId w:val="52"/>
+    <w:abstractNumId w:val="54"/>
   </w:num>
   <w:num w:numId="9" w16cid:durableId="1914927308">
     <w:abstractNumId w:val="4"/>
   </w:num>
   <w:num w:numId="10" w16cid:durableId="578298169">
-    <w:abstractNumId w:val="41"/>
+    <w:abstractNumId w:val="43"/>
   </w:num>
   <w:num w:numId="11" w16cid:durableId="1107581818">
     <w:abstractNumId w:val="15"/>
   </w:num>
   <w:num w:numId="12" w16cid:durableId="2062249634">
-    <w:abstractNumId w:val="21"/>
+    <w:abstractNumId w:val="23"/>
   </w:num>
   <w:num w:numId="13" w16cid:durableId="819930803">
-    <w:abstractNumId w:val="55"/>
+    <w:abstractNumId w:val="57"/>
   </w:num>
   <w:num w:numId="14" w16cid:durableId="1214193706">
-    <w:abstractNumId w:val="40"/>
+    <w:abstractNumId w:val="42"/>
   </w:num>
   <w:num w:numId="15" w16cid:durableId="1183664756">
-    <w:abstractNumId w:val="32"/>
+    <w:abstractNumId w:val="34"/>
   </w:num>
   <w:num w:numId="16" w16cid:durableId="537856220">
     <w:abstractNumId w:val="7"/>
   </w:num>
   <w:num w:numId="17" w16cid:durableId="463011993">
-    <w:abstractNumId w:val="34"/>
+    <w:abstractNumId w:val="36"/>
   </w:num>
   <w:num w:numId="18" w16cid:durableId="1482582286">
-    <w:abstractNumId w:val="46"/>
+    <w:abstractNumId w:val="48"/>
   </w:num>
   <w:num w:numId="19" w16cid:durableId="1501500492">
-    <w:abstractNumId w:val="31"/>
+    <w:abstractNumId w:val="33"/>
   </w:num>
   <w:num w:numId="20" w16cid:durableId="1992253231">
-    <w:abstractNumId w:val="50"/>
+    <w:abstractNumId w:val="52"/>
   </w:num>
   <w:num w:numId="21" w16cid:durableId="1919510597">
     <w:abstractNumId w:val="11"/>
@@ -36465,22 +39742,22 @@
     <w:abstractNumId w:val="2"/>
   </w:num>
   <w:num w:numId="23" w16cid:durableId="233318046">
-    <w:abstractNumId w:val="58"/>
+    <w:abstractNumId w:val="60"/>
   </w:num>
   <w:num w:numId="24" w16cid:durableId="271715766">
     <w:abstractNumId w:val="9"/>
   </w:num>
   <w:num w:numId="25" w16cid:durableId="496187473">
-    <w:abstractNumId w:val="57"/>
+    <w:abstractNumId w:val="59"/>
   </w:num>
   <w:num w:numId="26" w16cid:durableId="1878423866">
     <w:abstractNumId w:val="0"/>
   </w:num>
   <w:num w:numId="27" w16cid:durableId="1177305161">
-    <w:abstractNumId w:val="45"/>
+    <w:abstractNumId w:val="47"/>
   </w:num>
   <w:num w:numId="28" w16cid:durableId="1164469922">
-    <w:abstractNumId w:val="49"/>
+    <w:abstractNumId w:val="51"/>
   </w:num>
   <w:num w:numId="29" w16cid:durableId="277638703">
     <w:abstractNumId w:val="6"/>
@@ -36489,7 +39766,7 @@
     <w:abstractNumId w:val="10"/>
   </w:num>
   <w:num w:numId="31" w16cid:durableId="1846166229">
-    <w:abstractNumId w:val="53"/>
+    <w:abstractNumId w:val="55"/>
   </w:num>
   <w:num w:numId="32" w16cid:durableId="1931498470">
     <w:abstractNumId w:val="5"/>
@@ -36498,49 +39775,49 @@
     <w:abstractNumId w:val="16"/>
   </w:num>
   <w:num w:numId="34" w16cid:durableId="537592888">
-    <w:abstractNumId w:val="19"/>
+    <w:abstractNumId w:val="21"/>
   </w:num>
   <w:num w:numId="35" w16cid:durableId="28342985">
     <w:abstractNumId w:val="13"/>
   </w:num>
   <w:num w:numId="36" w16cid:durableId="216017598">
+    <w:abstractNumId w:val="40"/>
+  </w:num>
+  <w:num w:numId="37" w16cid:durableId="1923295863">
+    <w:abstractNumId w:val="56"/>
+  </w:num>
+  <w:num w:numId="38" w16cid:durableId="413674313">
+    <w:abstractNumId w:val="31"/>
+  </w:num>
+  <w:num w:numId="39" w16cid:durableId="478501132">
+    <w:abstractNumId w:val="50"/>
+  </w:num>
+  <w:num w:numId="40" w16cid:durableId="711543072">
+    <w:abstractNumId w:val="35"/>
+  </w:num>
+  <w:num w:numId="41" w16cid:durableId="958493156">
+    <w:abstractNumId w:val="27"/>
+  </w:num>
+  <w:num w:numId="42" w16cid:durableId="774711191">
+    <w:abstractNumId w:val="46"/>
+  </w:num>
+  <w:num w:numId="43" w16cid:durableId="820123311">
+    <w:abstractNumId w:val="61"/>
+  </w:num>
+  <w:num w:numId="44" w16cid:durableId="409890200">
     <w:abstractNumId w:val="38"/>
   </w:num>
-  <w:num w:numId="37" w16cid:durableId="1923295863">
-    <w:abstractNumId w:val="54"/>
-  </w:num>
-  <w:num w:numId="38" w16cid:durableId="413674313">
-    <w:abstractNumId w:val="29"/>
-  </w:num>
-  <w:num w:numId="39" w16cid:durableId="478501132">
-    <w:abstractNumId w:val="48"/>
-  </w:num>
-  <w:num w:numId="40" w16cid:durableId="711543072">
-    <w:abstractNumId w:val="33"/>
-  </w:num>
-  <w:num w:numId="41" w16cid:durableId="958493156">
-    <w:abstractNumId w:val="25"/>
-  </w:num>
-  <w:num w:numId="42" w16cid:durableId="774711191">
+  <w:num w:numId="45" w16cid:durableId="2019500496">
     <w:abstractNumId w:val="44"/>
   </w:num>
-  <w:num w:numId="43" w16cid:durableId="820123311">
-    <w:abstractNumId w:val="59"/>
-  </w:num>
-  <w:num w:numId="44" w16cid:durableId="409890200">
-    <w:abstractNumId w:val="36"/>
-  </w:num>
-  <w:num w:numId="45" w16cid:durableId="2019500496">
-    <w:abstractNumId w:val="42"/>
-  </w:num>
   <w:num w:numId="46" w16cid:durableId="332102753">
-    <w:abstractNumId w:val="39"/>
+    <w:abstractNumId w:val="41"/>
   </w:num>
   <w:num w:numId="47" w16cid:durableId="1379428125">
     <w:abstractNumId w:val="8"/>
   </w:num>
   <w:num w:numId="48" w16cid:durableId="982393518">
-    <w:abstractNumId w:val="35"/>
+    <w:abstractNumId w:val="37"/>
   </w:num>
   <w:num w:numId="49" w16cid:durableId="1752892429">
     <w:abstractNumId w:val="3"/>
@@ -36549,34 +39826,40 @@
     <w:abstractNumId w:val="17"/>
   </w:num>
   <w:num w:numId="51" w16cid:durableId="982850493">
-    <w:abstractNumId w:val="24"/>
+    <w:abstractNumId w:val="26"/>
   </w:num>
   <w:num w:numId="52" w16cid:durableId="1143890282">
-    <w:abstractNumId w:val="47"/>
+    <w:abstractNumId w:val="49"/>
   </w:num>
   <w:num w:numId="53" w16cid:durableId="737241610">
-    <w:abstractNumId w:val="18"/>
+    <w:abstractNumId w:val="20"/>
   </w:num>
   <w:num w:numId="54" w16cid:durableId="1143961445">
-    <w:abstractNumId w:val="20"/>
+    <w:abstractNumId w:val="22"/>
   </w:num>
   <w:num w:numId="55" w16cid:durableId="1142888846">
-    <w:abstractNumId w:val="27"/>
+    <w:abstractNumId w:val="29"/>
   </w:num>
   <w:num w:numId="56" w16cid:durableId="1719012536">
-    <w:abstractNumId w:val="23"/>
+    <w:abstractNumId w:val="25"/>
   </w:num>
   <w:num w:numId="57" w16cid:durableId="1844513882">
-    <w:abstractNumId w:val="51"/>
+    <w:abstractNumId w:val="53"/>
   </w:num>
   <w:num w:numId="58" w16cid:durableId="241065129">
     <w:abstractNumId w:val="14"/>
   </w:num>
   <w:num w:numId="59" w16cid:durableId="2096779101">
-    <w:abstractNumId w:val="37"/>
+    <w:abstractNumId w:val="39"/>
   </w:num>
   <w:num w:numId="60" w16cid:durableId="1167135762">
     <w:abstractNumId w:val="12"/>
+  </w:num>
+  <w:num w:numId="61" w16cid:durableId="1790972052">
+    <w:abstractNumId w:val="18"/>
+  </w:num>
+  <w:num w:numId="62" w16cid:durableId="2902597">
+    <w:abstractNumId w:val="19"/>
   </w:num>
 </w:numbering>
 </file>

</xml_diff>